<commit_message>
worked a bit on analysis
</commit_message>
<xml_diff>
--- a/ProjectWriteUp.docx
+++ b/ProjectWriteUp.docx
@@ -1046,7 +1046,7 @@
           <w:r>
             <w:fldChar w:fldCharType="separate"/>
           </w:r>
-          <w:hyperlink w:anchor="_Toc25050104" w:history="1">
+          <w:hyperlink w:anchor="_Toc28780422" w:history="1">
             <w:r>
               <w:rPr>
                 <w:rStyle w:val="Hyperlink"/>
@@ -1073,7 +1073,7 @@
                 <w:noProof/>
                 <w:webHidden/>
               </w:rPr>
-              <w:instrText xml:space="preserve"> PAGEREF _Toc25050104 \h </w:instrText>
+              <w:instrText xml:space="preserve"> PAGEREF _Toc28780422 \h </w:instrText>
             </w:r>
             <w:r>
               <w:rPr>
@@ -1116,7 +1116,7 @@
               <w:lang w:eastAsia="en-GB"/>
             </w:rPr>
           </w:pPr>
-          <w:hyperlink w:anchor="_Toc25050105" w:history="1">
+          <w:hyperlink w:anchor="_Toc28780423" w:history="1">
             <w:r>
               <w:rPr>
                 <w:rStyle w:val="Hyperlink"/>
@@ -1143,7 +1143,7 @@
                 <w:noProof/>
                 <w:webHidden/>
               </w:rPr>
-              <w:instrText xml:space="preserve"> PAGEREF _Toc25050105 \h </w:instrText>
+              <w:instrText xml:space="preserve"> PAGEREF _Toc28780423 \h </w:instrText>
             </w:r>
             <w:r>
               <w:rPr>
@@ -1186,7 +1186,7 @@
               <w:lang w:eastAsia="en-GB"/>
             </w:rPr>
           </w:pPr>
-          <w:hyperlink w:anchor="_Toc25050106" w:history="1">
+          <w:hyperlink w:anchor="_Toc28780424" w:history="1">
             <w:r>
               <w:rPr>
                 <w:rStyle w:val="Hyperlink"/>
@@ -1213,7 +1213,7 @@
                 <w:noProof/>
                 <w:webHidden/>
               </w:rPr>
-              <w:instrText xml:space="preserve"> PAGEREF _Toc25050106 \h </w:instrText>
+              <w:instrText xml:space="preserve"> PAGEREF _Toc28780424 \h </w:instrText>
             </w:r>
             <w:r>
               <w:rPr>
@@ -1256,7 +1256,7 @@
               <w:lang w:eastAsia="en-GB"/>
             </w:rPr>
           </w:pPr>
-          <w:hyperlink w:anchor="_Toc25050107" w:history="1">
+          <w:hyperlink w:anchor="_Toc28780425" w:history="1">
             <w:r>
               <w:rPr>
                 <w:rStyle w:val="Hyperlink"/>
@@ -1283,7 +1283,7 @@
                 <w:noProof/>
                 <w:webHidden/>
               </w:rPr>
-              <w:instrText xml:space="preserve"> PAGEREF _Toc25050107 \h </w:instrText>
+              <w:instrText xml:space="preserve"> PAGEREF _Toc28780425 \h </w:instrText>
             </w:r>
             <w:r>
               <w:rPr>
@@ -1326,7 +1326,7 @@
               <w:lang w:eastAsia="en-GB"/>
             </w:rPr>
           </w:pPr>
-          <w:hyperlink w:anchor="_Toc25050108" w:history="1">
+          <w:hyperlink w:anchor="_Toc28780426" w:history="1">
             <w:r>
               <w:rPr>
                 <w:rStyle w:val="Hyperlink"/>
@@ -1353,7 +1353,7 @@
                 <w:noProof/>
                 <w:webHidden/>
               </w:rPr>
-              <w:instrText xml:space="preserve"> PAGEREF _Toc25050108 \h </w:instrText>
+              <w:instrText xml:space="preserve"> PAGEREF _Toc28780426 \h </w:instrText>
             </w:r>
             <w:r>
               <w:rPr>
@@ -1396,7 +1396,7 @@
               <w:lang w:eastAsia="en-GB"/>
             </w:rPr>
           </w:pPr>
-          <w:hyperlink w:anchor="_Toc25050109" w:history="1">
+          <w:hyperlink w:anchor="_Toc28780427" w:history="1">
             <w:r>
               <w:rPr>
                 <w:rStyle w:val="Hyperlink"/>
@@ -1423,7 +1423,7 @@
                 <w:noProof/>
                 <w:webHidden/>
               </w:rPr>
-              <w:instrText xml:space="preserve"> PAGEREF _Toc25050109 \h </w:instrText>
+              <w:instrText xml:space="preserve"> PAGEREF _Toc28780427 \h </w:instrText>
             </w:r>
             <w:r>
               <w:rPr>
@@ -1466,7 +1466,7 @@
               <w:lang w:eastAsia="en-GB"/>
             </w:rPr>
           </w:pPr>
-          <w:hyperlink w:anchor="_Toc25050110" w:history="1">
+          <w:hyperlink w:anchor="_Toc28780428" w:history="1">
             <w:r>
               <w:rPr>
                 <w:rStyle w:val="Hyperlink"/>
@@ -1493,7 +1493,7 @@
                 <w:noProof/>
                 <w:webHidden/>
               </w:rPr>
-              <w:instrText xml:space="preserve"> PAGEREF _Toc25050110 \h </w:instrText>
+              <w:instrText xml:space="preserve"> PAGEREF _Toc28780428 \h </w:instrText>
             </w:r>
             <w:r>
               <w:rPr>
@@ -1536,7 +1536,7 @@
               <w:lang w:eastAsia="en-GB"/>
             </w:rPr>
           </w:pPr>
-          <w:hyperlink w:anchor="_Toc25050111" w:history="1">
+          <w:hyperlink w:anchor="_Toc28780429" w:history="1">
             <w:r>
               <w:rPr>
                 <w:rStyle w:val="Hyperlink"/>
@@ -1563,7 +1563,7 @@
                 <w:noProof/>
                 <w:webHidden/>
               </w:rPr>
-              <w:instrText xml:space="preserve"> PAGEREF _Toc25050111 \h </w:instrText>
+              <w:instrText xml:space="preserve"> PAGEREF _Toc28780429 \h </w:instrText>
             </w:r>
             <w:r>
               <w:rPr>
@@ -1606,7 +1606,7 @@
               <w:lang w:eastAsia="en-GB"/>
             </w:rPr>
           </w:pPr>
-          <w:hyperlink w:anchor="_Toc25050112" w:history="1">
+          <w:hyperlink w:anchor="_Toc28780430" w:history="1">
             <w:r>
               <w:rPr>
                 <w:rStyle w:val="Hyperlink"/>
@@ -1633,7 +1633,7 @@
                 <w:noProof/>
                 <w:webHidden/>
               </w:rPr>
-              <w:instrText xml:space="preserve"> PAGEREF _Toc25050112 \h </w:instrText>
+              <w:instrText xml:space="preserve"> PAGEREF _Toc28780430 \h </w:instrText>
             </w:r>
             <w:r>
               <w:rPr>
@@ -1676,13 +1676,20 @@
               <w:lang w:eastAsia="en-GB"/>
             </w:rPr>
           </w:pPr>
-          <w:hyperlink w:anchor="_Toc25050113" w:history="1">
+          <w:hyperlink w:anchor="_Toc28780431" w:history="1">
             <w:r>
               <w:rPr>
                 <w:rStyle w:val="Hyperlink"/>
                 <w:noProof/>
               </w:rPr>
-              <w:t>UML</w:t>
+              <w:t>UM</w:t>
+            </w:r>
+            <w:r>
+              <w:rPr>
+                <w:rStyle w:val="Hyperlink"/>
+                <w:noProof/>
+              </w:rPr>
+              <w:t>L</w:t>
             </w:r>
             <w:r>
               <w:rPr>
@@ -1703,7 +1710,7 @@
                 <w:noProof/>
                 <w:webHidden/>
               </w:rPr>
-              <w:instrText xml:space="preserve"> PAGEREF _Toc25050113 \h </w:instrText>
+              <w:instrText xml:space="preserve"> PAGEREF _Toc28780431 \h </w:instrText>
             </w:r>
             <w:r>
               <w:rPr>
@@ -1746,7 +1753,7 @@
               <w:lang w:eastAsia="en-GB"/>
             </w:rPr>
           </w:pPr>
-          <w:hyperlink w:anchor="_Toc25050114" w:history="1">
+          <w:hyperlink w:anchor="_Toc28780432" w:history="1">
             <w:r>
               <w:rPr>
                 <w:rStyle w:val="Hyperlink"/>
@@ -1773,7 +1780,7 @@
                 <w:noProof/>
                 <w:webHidden/>
               </w:rPr>
-              <w:instrText xml:space="preserve"> PAGEREF _Toc25050114 \h </w:instrText>
+              <w:instrText xml:space="preserve"> PAGEREF _Toc28780432 \h </w:instrText>
             </w:r>
             <w:r>
               <w:rPr>
@@ -1816,7 +1823,7 @@
               <w:lang w:eastAsia="en-GB"/>
             </w:rPr>
           </w:pPr>
-          <w:hyperlink w:anchor="_Toc25050115" w:history="1">
+          <w:hyperlink w:anchor="_Toc28780433" w:history="1">
             <w:r>
               <w:rPr>
                 <w:rStyle w:val="Hyperlink"/>
@@ -1843,7 +1850,7 @@
                 <w:noProof/>
                 <w:webHidden/>
               </w:rPr>
-              <w:instrText xml:space="preserve"> PAGEREF _Toc25050115 \h </w:instrText>
+              <w:instrText xml:space="preserve"> PAGEREF _Toc28780433 \h </w:instrText>
             </w:r>
             <w:r>
               <w:rPr>
@@ -1886,7 +1893,7 @@
               <w:lang w:eastAsia="en-GB"/>
             </w:rPr>
           </w:pPr>
-          <w:hyperlink w:anchor="_Toc25050116" w:history="1">
+          <w:hyperlink w:anchor="_Toc28780434" w:history="1">
             <w:r>
               <w:rPr>
                 <w:rStyle w:val="Hyperlink"/>
@@ -1913,7 +1920,7 @@
                 <w:noProof/>
                 <w:webHidden/>
               </w:rPr>
-              <w:instrText xml:space="preserve"> PAGEREF _Toc25050116 \h </w:instrText>
+              <w:instrText xml:space="preserve"> PAGEREF _Toc28780434 \h </w:instrText>
             </w:r>
             <w:r>
               <w:rPr>
@@ -1956,7 +1963,7 @@
               <w:lang w:eastAsia="en-GB"/>
             </w:rPr>
           </w:pPr>
-          <w:hyperlink w:anchor="_Toc25050117" w:history="1">
+          <w:hyperlink w:anchor="_Toc28780435" w:history="1">
             <w:r>
               <w:rPr>
                 <w:rStyle w:val="Hyperlink"/>
@@ -1983,7 +1990,7 @@
                 <w:noProof/>
                 <w:webHidden/>
               </w:rPr>
-              <w:instrText xml:space="preserve"> PAGEREF _Toc25050117 \h </w:instrText>
+              <w:instrText xml:space="preserve"> PAGEREF _Toc28780435 \h </w:instrText>
             </w:r>
             <w:r>
               <w:rPr>
@@ -2026,7 +2033,7 @@
               <w:lang w:eastAsia="en-GB"/>
             </w:rPr>
           </w:pPr>
-          <w:hyperlink w:anchor="_Toc25050118" w:history="1">
+          <w:hyperlink w:anchor="_Toc28780436" w:history="1">
             <w:r>
               <w:rPr>
                 <w:rStyle w:val="Hyperlink"/>
@@ -2053,7 +2060,7 @@
                 <w:noProof/>
                 <w:webHidden/>
               </w:rPr>
-              <w:instrText xml:space="preserve"> PAGEREF _Toc25050118 \h </w:instrText>
+              <w:instrText xml:space="preserve"> PAGEREF _Toc28780436 \h </w:instrText>
             </w:r>
             <w:r>
               <w:rPr>
@@ -2096,13 +2103,13 @@
               <w:lang w:eastAsia="en-GB"/>
             </w:rPr>
           </w:pPr>
-          <w:hyperlink w:anchor="_Toc25050119" w:history="1">
+          <w:hyperlink w:anchor="_Toc28780437" w:history="1">
             <w:r>
               <w:rPr>
                 <w:rStyle w:val="Hyperlink"/>
                 <w:noProof/>
               </w:rPr>
-              <w:t>Top level.</w:t>
+              <w:t>Top level Flow chart</w:t>
             </w:r>
             <w:r>
               <w:rPr>
@@ -2123,7 +2130,7 @@
                 <w:noProof/>
                 <w:webHidden/>
               </w:rPr>
-              <w:instrText xml:space="preserve"> PAGEREF _Toc25050119 \h </w:instrText>
+              <w:instrText xml:space="preserve"> PAGEREF _Toc28780437 \h </w:instrText>
             </w:r>
             <w:r>
               <w:rPr>
@@ -2166,13 +2173,13 @@
               <w:lang w:eastAsia="en-GB"/>
             </w:rPr>
           </w:pPr>
-          <w:hyperlink w:anchor="_Toc25050120" w:history="1">
+          <w:hyperlink w:anchor="_Toc28780438" w:history="1">
             <w:r>
               <w:rPr>
                 <w:rStyle w:val="Hyperlink"/>
                 <w:noProof/>
               </w:rPr>
-              <w:t>Flow chart</w:t>
+              <w:t>Data structures.</w:t>
             </w:r>
             <w:r>
               <w:rPr>
@@ -2193,7 +2200,7 @@
                 <w:noProof/>
                 <w:webHidden/>
               </w:rPr>
-              <w:instrText xml:space="preserve"> PAGEREF _Toc25050120 \h </w:instrText>
+              <w:instrText xml:space="preserve"> PAGEREF _Toc28780438 \h </w:instrText>
             </w:r>
             <w:r>
               <w:rPr>
@@ -2213,7 +2220,7 @@
                 <w:noProof/>
                 <w:webHidden/>
               </w:rPr>
-              <w:t>13</w:t>
+              <w:t>14</w:t>
             </w:r>
             <w:r>
               <w:rPr>
@@ -2236,13 +2243,13 @@
               <w:lang w:eastAsia="en-GB"/>
             </w:rPr>
           </w:pPr>
-          <w:hyperlink w:anchor="_Toc25050121" w:history="1">
+          <w:hyperlink w:anchor="_Toc28780439" w:history="1">
             <w:r>
               <w:rPr>
                 <w:rStyle w:val="Hyperlink"/>
                 <w:noProof/>
               </w:rPr>
-              <w:t>Data structures.</w:t>
+              <w:t>Design of integration</w:t>
             </w:r>
             <w:r>
               <w:rPr>
@@ -2263,7 +2270,7 @@
                 <w:noProof/>
                 <w:webHidden/>
               </w:rPr>
-              <w:instrText xml:space="preserve"> PAGEREF _Toc25050121 \h </w:instrText>
+              <w:instrText xml:space="preserve"> PAGEREF _Toc28780439 \h </w:instrText>
             </w:r>
             <w:r>
               <w:rPr>
@@ -2283,77 +2290,7 @@
                 <w:noProof/>
                 <w:webHidden/>
               </w:rPr>
-              <w:t>14</w:t>
-            </w:r>
-            <w:r>
-              <w:rPr>
-                <w:noProof/>
-                <w:webHidden/>
-              </w:rPr>
-              <w:fldChar w:fldCharType="end"/>
-            </w:r>
-          </w:hyperlink>
-        </w:p>
-        <w:p>
-          <w:pPr>
-            <w:pStyle w:val="TOC2"/>
-            <w:tabs>
-              <w:tab w:val="right" w:leader="dot" w:pos="9016"/>
-            </w:tabs>
-            <w:rPr>
-              <w:rFonts w:eastAsiaTheme="minorEastAsia"/>
-              <w:noProof/>
-              <w:lang w:eastAsia="en-GB"/>
-            </w:rPr>
-          </w:pPr>
-          <w:hyperlink w:anchor="_Toc25050122" w:history="1">
-            <w:r>
-              <w:rPr>
-                <w:rStyle w:val="Hyperlink"/>
-                <w:noProof/>
-              </w:rPr>
-              <w:t>Design of integration</w:t>
-            </w:r>
-            <w:r>
-              <w:rPr>
-                <w:noProof/>
-                <w:webHidden/>
-              </w:rPr>
-              <w:tab/>
-            </w:r>
-            <w:r>
-              <w:rPr>
-                <w:noProof/>
-                <w:webHidden/>
-              </w:rPr>
-              <w:fldChar w:fldCharType="begin"/>
-            </w:r>
-            <w:r>
-              <w:rPr>
-                <w:noProof/>
-                <w:webHidden/>
-              </w:rPr>
-              <w:instrText xml:space="preserve"> PAGEREF _Toc25050122 \h </w:instrText>
-            </w:r>
-            <w:r>
-              <w:rPr>
-                <w:noProof/>
-                <w:webHidden/>
-              </w:rPr>
-            </w:r>
-            <w:r>
-              <w:rPr>
-                <w:noProof/>
-                <w:webHidden/>
-              </w:rPr>
-              <w:fldChar w:fldCharType="separate"/>
-            </w:r>
-            <w:r>
-              <w:rPr>
-                <w:noProof/>
-                <w:webHidden/>
-              </w:rPr>
-              <w:t>14</w:t>
+              <w:t>16</w:t>
             </w:r>
             <w:r>
               <w:rPr>
@@ -2376,7 +2313,7 @@
               <w:lang w:eastAsia="en-GB"/>
             </w:rPr>
           </w:pPr>
-          <w:hyperlink w:anchor="_Toc25050123" w:history="1">
+          <w:hyperlink w:anchor="_Toc28780440" w:history="1">
             <w:r>
               <w:rPr>
                 <w:rStyle w:val="Hyperlink"/>
@@ -2403,7 +2340,7 @@
                 <w:noProof/>
                 <w:webHidden/>
               </w:rPr>
-              <w:instrText xml:space="preserve"> PAGEREF _Toc25050123 \h </w:instrText>
+              <w:instrText xml:space="preserve"> PAGEREF _Toc28780440 \h </w:instrText>
             </w:r>
             <w:r>
               <w:rPr>
@@ -2423,7 +2360,7 @@
                 <w:noProof/>
                 <w:webHidden/>
               </w:rPr>
-              <w:t>14</w:t>
+              <w:t>16</w:t>
             </w:r>
             <w:r>
               <w:rPr>
@@ -2446,7 +2383,7 @@
               <w:lang w:eastAsia="en-GB"/>
             </w:rPr>
           </w:pPr>
-          <w:hyperlink w:anchor="_Toc25050124" w:history="1">
+          <w:hyperlink w:anchor="_Toc28780441" w:history="1">
             <w:r>
               <w:rPr>
                 <w:rStyle w:val="Hyperlink"/>
@@ -2473,7 +2410,7 @@
                 <w:noProof/>
                 <w:webHidden/>
               </w:rPr>
-              <w:instrText xml:space="preserve"> PAGEREF _Toc25050124 \h </w:instrText>
+              <w:instrText xml:space="preserve"> PAGEREF _Toc28780441 \h </w:instrText>
             </w:r>
             <w:r>
               <w:rPr>
@@ -2493,7 +2430,7 @@
                 <w:noProof/>
                 <w:webHidden/>
               </w:rPr>
-              <w:t>14</w:t>
+              <w:t>16</w:t>
             </w:r>
             <w:r>
               <w:rPr>
@@ -2516,7 +2453,7 @@
               <w:lang w:eastAsia="en-GB"/>
             </w:rPr>
           </w:pPr>
-          <w:hyperlink w:anchor="_Toc25050125" w:history="1">
+          <w:hyperlink w:anchor="_Toc28780442" w:history="1">
             <w:r>
               <w:rPr>
                 <w:rStyle w:val="Hyperlink"/>
@@ -2543,7 +2480,7 @@
                 <w:noProof/>
                 <w:webHidden/>
               </w:rPr>
-              <w:instrText xml:space="preserve"> PAGEREF _Toc25050125 \h </w:instrText>
+              <w:instrText xml:space="preserve"> PAGEREF _Toc28780442 \h </w:instrText>
             </w:r>
             <w:r>
               <w:rPr>
@@ -2563,7 +2500,7 @@
                 <w:noProof/>
                 <w:webHidden/>
               </w:rPr>
-              <w:t>16</w:t>
+              <w:t>17</w:t>
             </w:r>
             <w:r>
               <w:rPr>
@@ -2604,9 +2541,8 @@
       <w:pPr>
         <w:pStyle w:val="Heading1"/>
       </w:pPr>
-      <w:bookmarkStart w:id="0" w:name="_Toc25050104"/>
-      <w:r>
-        <w:lastRenderedPageBreak/>
+      <w:bookmarkStart w:id="0" w:name="_Toc28780422"/>
+      <w:r>
         <w:t>Analysis</w:t>
       </w:r>
       <w:bookmarkEnd w:id="0"/>
@@ -2615,7 +2551,7 @@
       <w:pPr>
         <w:pStyle w:val="Heading2"/>
       </w:pPr>
-      <w:bookmarkStart w:id="1" w:name="_Toc25050105"/>
+      <w:bookmarkStart w:id="1" w:name="_Toc28780423"/>
       <w:r>
         <w:t>Description of the Problem</w:t>
       </w:r>
@@ -2708,9 +2644,8 @@
       <w:pPr>
         <w:pStyle w:val="Heading2"/>
       </w:pPr>
-      <w:bookmarkStart w:id="2" w:name="_Toc25050106"/>
-      <w:r>
-        <w:lastRenderedPageBreak/>
+      <w:bookmarkStart w:id="2" w:name="_Toc28780424"/>
+      <w:r>
         <w:t>Requirements</w:t>
       </w:r>
       <w:bookmarkEnd w:id="2"/>
@@ -2719,7 +2654,7 @@
       <w:pPr>
         <w:pStyle w:val="Heading3"/>
       </w:pPr>
-      <w:bookmarkStart w:id="3" w:name="_Toc25050107"/>
+      <w:bookmarkStart w:id="3" w:name="_Toc28780425"/>
       <w:r>
         <w:t>End user requirements</w:t>
       </w:r>
@@ -2761,15 +2696,7 @@
         <w:t>The user must be able to view a help page</w:t>
       </w:r>
       <w:r>
-        <w:t xml:space="preserve"> from the </w:t>
-      </w:r>
-      <w:proofErr w:type="gramStart"/>
-      <w:r>
-        <w:t>text based</w:t>
-      </w:r>
-      <w:proofErr w:type="gramEnd"/>
-      <w:r>
-        <w:t xml:space="preserve"> UI</w:t>
+        <w:t xml:space="preserve"> from the text based UI</w:t>
       </w:r>
       <w:r>
         <w:t>.</w:t>
@@ -2803,7 +2730,7 @@
       <w:pPr>
         <w:pStyle w:val="Heading3"/>
       </w:pPr>
-      <w:bookmarkStart w:id="4" w:name="_Toc25050108"/>
+      <w:bookmarkStart w:id="4" w:name="_Toc28780426"/>
       <w:r>
         <w:t>Functional requirements</w:t>
       </w:r>
@@ -3112,15 +3039,7 @@
               <w:ind w:left="0"/>
             </w:pPr>
             <w:r>
-              <w:t xml:space="preserve">Check if program is being started in terminal or with </w:t>
-            </w:r>
-            <w:proofErr w:type="gramStart"/>
-            <w:r>
-              <w:t>text based</w:t>
-            </w:r>
-            <w:proofErr w:type="gramEnd"/>
-            <w:r>
-              <w:t xml:space="preserve"> UI</w:t>
+              <w:t>Check if program is being started in terminal or with text based UI</w:t>
             </w:r>
           </w:p>
         </w:tc>
@@ -3195,20 +3114,7 @@
           <w:highlight w:val="yellow"/>
         </w:rPr>
         <w:tab/>
-      </w:r>
-      <w:proofErr w:type="gramStart"/>
-      <w:r>
-        <w:rPr>
-          <w:highlight w:val="yellow"/>
-        </w:rPr>
-        <w:t>If  start</w:t>
-      </w:r>
-      <w:proofErr w:type="gramEnd"/>
-      <w:r>
-        <w:rPr>
-          <w:highlight w:val="yellow"/>
-        </w:rPr>
-        <w:t xml:space="preserve"> up state is with UI</w:t>
+        <w:t>If  start up state is with UI</w:t>
       </w:r>
     </w:p>
     <w:tbl>
@@ -3296,7 +3202,6 @@
               <w:ind w:left="0"/>
             </w:pPr>
             <w:r>
-              <w:lastRenderedPageBreak/>
               <w:t>Outputs</w:t>
             </w:r>
           </w:p>
@@ -3972,7 +3877,6 @@
               </w:numPr>
             </w:pPr>
             <w:r>
-              <w:lastRenderedPageBreak/>
               <w:t>Sort the webpages alphabetically</w:t>
             </w:r>
           </w:p>
@@ -4096,7 +4000,6 @@
               <w:ind w:left="0"/>
             </w:pPr>
             <w:r>
-              <w:lastRenderedPageBreak/>
               <w:t>Outputs</w:t>
             </w:r>
           </w:p>
@@ -4156,7 +4059,6 @@
         <w:rPr>
           <w:highlight w:val="yellow"/>
         </w:rPr>
-        <w:lastRenderedPageBreak/>
         <w:t>Generate UI</w:t>
       </w:r>
     </w:p>
@@ -4418,7 +4320,7 @@
       <w:pPr>
         <w:pStyle w:val="Heading3"/>
       </w:pPr>
-      <w:bookmarkStart w:id="5" w:name="_Toc25050109"/>
+      <w:bookmarkStart w:id="5" w:name="_Toc28780427"/>
       <w:r>
         <w:t>Scope</w:t>
       </w:r>
@@ -4551,15 +4453,7 @@
         <w:t>“</w:t>
       </w:r>
       <w:r>
-        <w:t xml:space="preserve"># Friendly, low-speed </w:t>
-      </w:r>
-      <w:proofErr w:type="spellStart"/>
-      <w:r>
-        <w:t>bots</w:t>
-      </w:r>
-      <w:proofErr w:type="spellEnd"/>
-      <w:r>
-        <w:t xml:space="preserve"> are welcome viewing article pages, but not</w:t>
+        <w:t># Friendly, low-speed bots are welcome viewing article pages, but not</w:t>
       </w:r>
       <w:r>
         <w:t xml:space="preserve"> </w:t>
@@ -4632,7 +4526,7 @@
           <w:szCs w:val="26"/>
         </w:rPr>
       </w:pPr>
-      <w:bookmarkStart w:id="6" w:name="_Toc25050110"/>
+      <w:bookmarkStart w:id="6" w:name="_Toc28780428"/>
       <w:r>
         <w:t>Boundaries</w:t>
       </w:r>
@@ -4751,7 +4645,6 @@
         </w:numPr>
       </w:pPr>
       <w:r>
-        <w:lastRenderedPageBreak/>
         <w:t xml:space="preserve">The program will not be tested with URLs that contain spaces as </w:t>
       </w:r>
       <w:hyperlink r:id="rId12" w:history="1">
@@ -4786,7 +4679,7 @@
       <w:pPr>
         <w:pStyle w:val="Heading3"/>
       </w:pPr>
-      <w:bookmarkStart w:id="7" w:name="_Toc25050111"/>
+      <w:bookmarkStart w:id="7" w:name="_Toc28780429"/>
       <w:r>
         <w:t>Constraints</w:t>
       </w:r>
@@ -4943,9 +4836,8 @@
       <w:pPr>
         <w:pStyle w:val="Heading3"/>
       </w:pPr>
-      <w:bookmarkStart w:id="8" w:name="_Toc25050112"/>
-      <w:r>
-        <w:lastRenderedPageBreak/>
+      <w:bookmarkStart w:id="8" w:name="_Toc28780430"/>
+      <w:r>
         <w:t>Survey</w:t>
       </w:r>
       <w:bookmarkEnd w:id="8"/>
@@ -5007,7 +4899,6 @@
         <w:rPr>
           <w:noProof/>
         </w:rPr>
-        <w:lastRenderedPageBreak/>
         <w:drawing>
           <wp:inline distT="0" distB="0" distL="0" distR="0" wp14:anchorId="3FADC9FB" wp14:editId="15FECB78">
             <wp:extent cx="5731510" cy="7444105"/>
@@ -5045,15 +4936,7 @@
         </w:drawing>
       </w:r>
       <w:r>
-        <w:t xml:space="preserve">A common request was for a help function with the </w:t>
-      </w:r>
-      <w:proofErr w:type="gramStart"/>
-      <w:r>
-        <w:t>text based</w:t>
-      </w:r>
-      <w:proofErr w:type="gramEnd"/>
-      <w:r>
-        <w:t xml:space="preserve"> UI as it’s not the most common method of using a system for many people.</w:t>
+        <w:t>A common request was for a help function with the text based UI as it’s not the most common method of using a system for many people.</w:t>
       </w:r>
       <w:r>
         <w:t xml:space="preserve">  This was one of the examples that helped me create my end user requirements.</w:t>
@@ -5076,9 +4959,8 @@
       <w:pPr>
         <w:pStyle w:val="Heading2"/>
       </w:pPr>
-      <w:bookmarkStart w:id="9" w:name="_Toc25050113"/>
-      <w:r>
-        <w:lastRenderedPageBreak/>
+      <w:bookmarkStart w:id="9" w:name="_Toc28780431"/>
+      <w:r>
         <w:t>UML</w:t>
       </w:r>
       <w:bookmarkEnd w:id="9"/>
@@ -5090,7 +4972,19 @@
           <w:rPr>
             <w:rStyle w:val="Hyperlink"/>
           </w:rPr>
-          <w:t>https://www.lucidchart.com/invitations/accept/fcc0b091-b583-4fe0-82f1-93118e9e6ccf</w:t>
+          <w:t>https://www.lucidcha</w:t>
+        </w:r>
+        <w:r>
+          <w:rPr>
+            <w:rStyle w:val="Hyperlink"/>
+          </w:rPr>
+          <w:t>r</w:t>
+        </w:r>
+        <w:r>
+          <w:rPr>
+            <w:rStyle w:val="Hyperlink"/>
+          </w:rPr>
+          <w:t>t.com/invitations/accept/fcc0b091-b583-4fe0-82f1-93118e9e6ccf</w:t>
         </w:r>
       </w:hyperlink>
     </w:p>
@@ -5111,7 +5005,7 @@
       <w:pPr>
         <w:pStyle w:val="Heading2"/>
       </w:pPr>
-      <w:bookmarkStart w:id="10" w:name="_Toc25050114"/>
+      <w:bookmarkStart w:id="10" w:name="_Toc28780432"/>
       <w:r>
         <w:t>Project plan</w:t>
       </w:r>
@@ -5121,7 +5015,7 @@
       <w:pPr>
         <w:pStyle w:val="Heading3"/>
       </w:pPr>
-      <w:bookmarkStart w:id="11" w:name="_Toc25050115"/>
+      <w:bookmarkStart w:id="11" w:name="_Toc28780433"/>
       <w:r>
         <w:t>Identified tasks</w:t>
       </w:r>
@@ -5136,7 +5030,7 @@
       <w:pPr>
         <w:pStyle w:val="Heading3"/>
       </w:pPr>
-      <w:bookmarkStart w:id="12" w:name="_Toc25050116"/>
+      <w:bookmarkStart w:id="12" w:name="_Toc28780434"/>
       <w:r>
         <w:t>Resources required</w:t>
       </w:r>
@@ -5398,15 +5292,7 @@
               <w:t xml:space="preserve">Git </w:t>
             </w:r>
             <w:r>
-              <w:t>2.20.</w:t>
-            </w:r>
-            <w:proofErr w:type="gramStart"/>
-            <w:r>
-              <w:t>1.windows</w:t>
-            </w:r>
-            <w:proofErr w:type="gramEnd"/>
-            <w:r>
-              <w:t>.1</w:t>
+              <w:t>2.20.1.windows.1</w:t>
             </w:r>
             <w:r>
               <w:t xml:space="preserve"> for backup and version control</w:t>
@@ -5514,9 +5400,8 @@
       <w:pPr>
         <w:pStyle w:val="Heading3"/>
       </w:pPr>
-      <w:bookmarkStart w:id="13" w:name="_Toc25050117"/>
-      <w:r>
-        <w:lastRenderedPageBreak/>
+      <w:bookmarkStart w:id="13" w:name="_Toc28780435"/>
+      <w:r>
         <w:t>Estimate of timings</w:t>
       </w:r>
       <w:bookmarkEnd w:id="13"/>
@@ -5592,7 +5477,7 @@
       <w:pPr>
         <w:pStyle w:val="Heading1"/>
       </w:pPr>
-      <w:bookmarkStart w:id="14" w:name="_Toc25050118"/>
+      <w:bookmarkStart w:id="14" w:name="_Toc28780436"/>
       <w:r>
         <w:t>Design</w:t>
       </w:r>
@@ -5632,30 +5517,28 @@
           <w:docGrid w:linePitch="360"/>
         </w:sectPr>
       </w:pPr>
-      <w:bookmarkStart w:id="15" w:name="_Toc25050119"/>
+      <w:bookmarkStart w:id="15" w:name="_Toc28780437"/>
       <w:r>
         <w:t>Top level</w:t>
       </w:r>
-      <w:bookmarkStart w:id="16" w:name="_Toc25050120"/>
+      <w:r>
+        <w:br/>
+      </w:r>
+      <w:r>
+        <w:t>Flow chart</w:t>
+      </w:r>
       <w:bookmarkEnd w:id="15"/>
-      <w:r>
-        <w:br/>
-      </w:r>
-      <w:r>
-        <w:t>Flow chart</w:t>
+    </w:p>
+    <w:p/>
+    <w:p>
+      <w:pPr>
+        <w:pStyle w:val="Heading2"/>
+      </w:pPr>
+      <w:bookmarkStart w:id="16" w:name="_Toc28780438"/>
+      <w:r>
+        <w:t>Data structures.</w:t>
       </w:r>
       <w:bookmarkEnd w:id="16"/>
-    </w:p>
-    <w:p/>
-    <w:p>
-      <w:pPr>
-        <w:pStyle w:val="Heading2"/>
-      </w:pPr>
-      <w:bookmarkStart w:id="17" w:name="_Toc25050121"/>
-      <w:r>
-        <w:t>Data structures.</w:t>
-      </w:r>
-      <w:bookmarkEnd w:id="17"/>
     </w:p>
     <w:p/>
     <w:tbl>
@@ -5679,7 +5562,7 @@
           </w:tcPr>
           <w:p>
             <w:r>
-              <w:t>UI</w:t>
+              <w:t>ui</w:t>
             </w:r>
           </w:p>
         </w:tc>
@@ -5754,7 +5637,10 @@
               </w:rPr>
             </w:pPr>
             <w:r>
-              <w:t>+UI</w:t>
+              <w:t>+</w:t>
+            </w:r>
+            <w:r>
+              <w:t>ui(section)</w:t>
             </w:r>
           </w:p>
           <w:p>
@@ -5776,15 +5662,7 @@
               </w:rPr>
             </w:pPr>
             <w:r>
-              <w:t>+</w:t>
-            </w:r>
-            <w:proofErr w:type="gramStart"/>
-            <w:r>
-              <w:t>setCommands(</w:t>
-            </w:r>
-            <w:proofErr w:type="gramEnd"/>
-            <w:r>
-              <w:t>prompt, **kwargs)</w:t>
+              <w:t>+setCommands(prompt, **kwargs)</w:t>
             </w:r>
           </w:p>
           <w:p>
@@ -5870,13 +5748,11 @@
             <w:r>
               <w:t xml:space="preserve">+ </w:t>
             </w:r>
-            <w:proofErr w:type="gramStart"/>
-            <w:r>
-              <w:t>NoodleMap(</w:t>
-            </w:r>
-            <w:proofErr w:type="gramEnd"/>
-            <w:r>
-              <w:t>)</w:t>
+            <w:r>
+              <w:t>n</w:t>
+            </w:r>
+            <w:r>
+              <w:t>oodleMap()</w:t>
             </w:r>
           </w:p>
           <w:p>
@@ -5894,15 +5770,16 @@
               <w:t>-</w:t>
             </w:r>
             <w:r>
-              <w:t xml:space="preserve"> add_</w:t>
-            </w:r>
-            <w:proofErr w:type="gramStart"/>
-            <w:r>
-              <w:t>edge(</w:t>
-            </w:r>
-            <w:proofErr w:type="gramEnd"/>
-            <w:r>
-              <w:t>originNoodle, destinationNoodle</w:t>
+              <w:t xml:space="preserve"> add_edge(</w:t>
+            </w:r>
+            <w:r>
+              <w:t>originNoodle</w:t>
+            </w:r>
+            <w:r>
+              <w:t xml:space="preserve">, </w:t>
+            </w:r>
+            <w:r>
+              <w:t>destinationNoodle</w:t>
             </w:r>
             <w:r>
               <w:t>)</w:t>
@@ -5918,42 +5795,69 @@
               <w:rPr>
                 <w:bCs w:val="0"/>
               </w:rPr>
-              <w:t>-Merge</w:t>
+              <w:t>-</w:t>
             </w:r>
             <w:r>
               <w:rPr>
                 <w:bCs w:val="0"/>
               </w:rPr>
+              <w:t>m</w:t>
+            </w:r>
+            <w:r>
+              <w:rPr>
+                <w:bCs w:val="0"/>
+              </w:rPr>
+              <w:t>erge</w:t>
+            </w:r>
+            <w:r>
+              <w:rPr>
+                <w:bCs w:val="0"/>
+              </w:rPr>
               <w:t>(left,right)</w:t>
             </w:r>
-            <w:bookmarkStart w:id="18" w:name="_GoBack"/>
-            <w:bookmarkEnd w:id="18"/>
           </w:p>
           <w:p>
             <w:pPr>
               <w:rPr>
+                <w:b w:val="0"/>
+              </w:rPr>
+            </w:pPr>
+            <w:r>
+              <w:rPr>
                 <w:bCs w:val="0"/>
               </w:rPr>
+              <w:t>-</w:t>
+            </w:r>
+            <w:r>
+              <w:rPr>
+                <w:bCs w:val="0"/>
+              </w:rPr>
+              <w:t>m</w:t>
+            </w:r>
+            <w:r>
+              <w:rPr>
+                <w:bCs w:val="0"/>
+              </w:rPr>
+              <w:t>ergeSort</w:t>
+            </w:r>
+            <w:r>
+              <w:rPr>
+                <w:bCs w:val="0"/>
+              </w:rPr>
+              <w:t>(array)</w:t>
+            </w:r>
+          </w:p>
+          <w:p>
+            <w:pPr>
+              <w:rPr>
+                <w:bCs w:val="0"/>
+              </w:rPr>
             </w:pPr>
             <w:r>
               <w:rPr>
                 <w:bCs w:val="0"/>
               </w:rPr>
-              <w:t>-</w:t>
-            </w:r>
-            <w:proofErr w:type="spellStart"/>
-            <w:r>
-              <w:rPr>
-                <w:bCs w:val="0"/>
-              </w:rPr>
-              <w:t>MergeSort</w:t>
-            </w:r>
-            <w:proofErr w:type="spellEnd"/>
-            <w:r>
-              <w:rPr>
-                <w:bCs w:val="0"/>
-              </w:rPr>
-              <w:t>(array)</w:t>
+              <w:t>-insertSort(unsorted_list)</w:t>
             </w:r>
           </w:p>
           <w:p>
@@ -5964,16 +5868,11 @@
               </w:rPr>
             </w:pPr>
             <w:r>
-              <w:t>+</w:t>
-            </w:r>
-            <w:proofErr w:type="spellStart"/>
-            <w:r>
-              <w:t>load</w:t>
+              <w:t>+load</w:t>
             </w:r>
             <w:r>
               <w:t>CSV</w:t>
             </w:r>
-            <w:proofErr w:type="spellEnd"/>
             <w:r>
               <w:t>(</w:t>
             </w:r>
@@ -5989,25 +5888,7 @@
               </w:rPr>
             </w:pPr>
             <w:r>
-              <w:t>+</w:t>
-            </w:r>
-            <w:proofErr w:type="spellStart"/>
-            <w:proofErr w:type="gramStart"/>
-            <w:r>
-              <w:t>loadDatabase</w:t>
-            </w:r>
-            <w:proofErr w:type="spellEnd"/>
-            <w:r>
-              <w:t>(</w:t>
-            </w:r>
-            <w:proofErr w:type="spellStart"/>
-            <w:proofErr w:type="gramEnd"/>
-            <w:r>
-              <w:t>TableName</w:t>
-            </w:r>
-            <w:proofErr w:type="spellEnd"/>
-            <w:r>
-              <w:t>)</w:t>
+              <w:t>+loadDatabase(TableName)</w:t>
             </w:r>
           </w:p>
           <w:p>
@@ -6018,48 +5899,21 @@
               </w:rPr>
             </w:pPr>
             <w:r>
-              <w:t xml:space="preserve">+ </w:t>
-            </w:r>
-            <w:proofErr w:type="gramStart"/>
-            <w:r>
-              <w:t>dijkstra(</w:t>
-            </w:r>
-            <w:proofErr w:type="gramEnd"/>
-            <w:r>
-              <w:t>start</w:t>
-            </w:r>
-            <w:r>
-              <w:t>N</w:t>
-            </w:r>
-            <w:r>
-              <w:t>o</w:t>
-            </w:r>
-            <w:r>
-              <w:t>o</w:t>
-            </w:r>
-            <w:r>
-              <w:t>d</w:t>
-            </w:r>
-            <w:r>
-              <w:t>l</w:t>
-            </w:r>
-            <w:r>
-              <w:t>e, end</w:t>
-            </w:r>
-            <w:r>
-              <w:t>N</w:t>
-            </w:r>
-            <w:r>
-              <w:t>o</w:t>
-            </w:r>
-            <w:r>
-              <w:t>od</w:t>
-            </w:r>
-            <w:r>
-              <w:t>l</w:t>
-            </w:r>
-            <w:r>
-              <w:t>e)</w:t>
+              <w:t>+ dijkstra(</w:t>
+            </w:r>
+            <w:r>
+              <w:t>initial</w:t>
+            </w:r>
+            <w:r>
+              <w:t xml:space="preserve">, </w:t>
+            </w:r>
+            <w:r>
+              <w:t>final_destination</w:t>
+            </w:r>
+            <w:bookmarkStart w:id="17" w:name="_GoBack"/>
+            <w:bookmarkEnd w:id="17"/>
+            <w:r>
+              <w:t>)</w:t>
             </w:r>
           </w:p>
           <w:p>
@@ -6085,7 +5939,6 @@
     </w:p>
     <w:p>
       <w:r>
-        <w:lastRenderedPageBreak/>
         <w:t>Pseudocode</w:t>
       </w:r>
     </w:p>
@@ -6418,7 +6271,6 @@
       <w:r>
         <w:t>END CLASS</w:t>
       </w:r>
-      <w:bookmarkStart w:id="19" w:name="_Toc25050122"/>
     </w:p>
     <w:p>
       <w:pPr>
@@ -6435,21 +6287,22 @@
       <w:pPr>
         <w:pStyle w:val="Heading2"/>
       </w:pPr>
+      <w:bookmarkStart w:id="18" w:name="_Toc28780439"/>
       <w:r>
         <w:t>Design of integration</w:t>
       </w:r>
+      <w:bookmarkEnd w:id="18"/>
+    </w:p>
+    <w:p/>
+    <w:p>
+      <w:pPr>
+        <w:pStyle w:val="Heading3"/>
+      </w:pPr>
+      <w:bookmarkStart w:id="19" w:name="_Toc28780440"/>
+      <w:r>
+        <w:t>Data Dictionary</w:t>
+      </w:r>
       <w:bookmarkEnd w:id="19"/>
-    </w:p>
-    <w:p/>
-    <w:p>
-      <w:pPr>
-        <w:pStyle w:val="Heading3"/>
-      </w:pPr>
-      <w:bookmarkStart w:id="20" w:name="_Toc25050123"/>
-      <w:r>
-        <w:t>Data Dictionary</w:t>
-      </w:r>
-      <w:bookmarkEnd w:id="20"/>
     </w:p>
     <w:p/>
     <w:p>
@@ -6714,11 +6567,11 @@
       <w:pPr>
         <w:pStyle w:val="Heading3"/>
       </w:pPr>
-      <w:bookmarkStart w:id="21" w:name="_Toc25050124"/>
+      <w:bookmarkStart w:id="20" w:name="_Toc28780441"/>
       <w:r>
         <w:t>Query design</w:t>
       </w:r>
-      <w:bookmarkEnd w:id="21"/>
+      <w:bookmarkEnd w:id="20"/>
     </w:p>
     <w:p>
       <w:r>
@@ -6850,12 +6703,11 @@
       <w:pPr>
         <w:pStyle w:val="Heading1"/>
       </w:pPr>
-      <w:bookmarkStart w:id="22" w:name="_Toc25050125"/>
-      <w:r>
-        <w:lastRenderedPageBreak/>
+      <w:bookmarkStart w:id="21" w:name="_Toc28780442"/>
+      <w:r>
         <w:t>Note to self</w:t>
       </w:r>
-      <w:bookmarkEnd w:id="22"/>
+      <w:bookmarkEnd w:id="21"/>
     </w:p>
     <w:p/>
     <w:p>
@@ -9037,7 +8889,7 @@
       </w:pPr>
     </w:pPrDefault>
   </w:docDefaults>
-  <w:latentStyles w:defLockedState="0" w:defUIPriority="99" w:defSemiHidden="0" w:defUnhideWhenUsed="0" w:defQFormat="0" w:count="375">
+  <w:latentStyles w:defLockedState="0" w:defUIPriority="99" w:defSemiHidden="0" w:defUnhideWhenUsed="0" w:defQFormat="0" w:count="376">
     <w:lsdException w:name="Normal" w:uiPriority="0" w:qFormat="1"/>
     <w:lsdException w:name="heading 1" w:uiPriority="9" w:qFormat="1"/>
     <w:lsdException w:name="heading 2" w:semiHidden="1" w:uiPriority="9" w:unhideWhenUsed="1" w:qFormat="1"/>
@@ -9143,7 +8995,6 @@
     <w:lsdException w:name="HTML Sample" w:semiHidden="1" w:unhideWhenUsed="1"/>
     <w:lsdException w:name="HTML Typewriter" w:semiHidden="1" w:unhideWhenUsed="1"/>
     <w:lsdException w:name="HTML Variable" w:semiHidden="1" w:unhideWhenUsed="1"/>
-    <w:lsdException w:name="Normal Table" w:semiHidden="1" w:unhideWhenUsed="1"/>
     <w:lsdException w:name="annotation subject" w:semiHidden="1" w:unhideWhenUsed="1"/>
     <w:lsdException w:name="No List" w:semiHidden="1" w:unhideWhenUsed="1"/>
     <w:lsdException w:name="Outline List 1" w:semiHidden="1" w:unhideWhenUsed="1"/>
@@ -9190,10 +9041,8 @@
     <w:lsdException w:name="Table Subtle 2" w:semiHidden="1" w:unhideWhenUsed="1"/>
     <w:lsdException w:name="Table Web 1" w:semiHidden="1" w:unhideWhenUsed="1"/>
     <w:lsdException w:name="Table Web 2" w:semiHidden="1" w:unhideWhenUsed="1"/>
-    <w:lsdException w:name="Table Web 3" w:semiHidden="1" w:unhideWhenUsed="1"/>
     <w:lsdException w:name="Balloon Text" w:semiHidden="1" w:unhideWhenUsed="1"/>
     <w:lsdException w:name="Table Grid" w:uiPriority="39"/>
-    <w:lsdException w:name="Table Theme" w:semiHidden="1" w:unhideWhenUsed="1"/>
     <w:lsdException w:name="Placeholder Text" w:semiHidden="1"/>
     <w:lsdException w:name="No Spacing" w:uiPriority="1" w:qFormat="1"/>
     <w:lsdException w:name="Light Shading" w:uiPriority="60"/>
@@ -9413,6 +9262,7 @@
     <w:lsdException w:name="Smart Hyperlink" w:semiHidden="1" w:unhideWhenUsed="1"/>
     <w:lsdException w:name="Hashtag" w:semiHidden="1" w:unhideWhenUsed="1"/>
     <w:lsdException w:name="Unresolved Mention" w:semiHidden="1" w:unhideWhenUsed="1"/>
+    <w:lsdException w:name="Smart Link" w:semiHidden="1" w:unhideWhenUsed="1"/>
   </w:latentStyles>
   <w:style w:type="paragraph" w:default="1" w:styleId="Normal">
     <w:name w:val="Normal"/>
@@ -11216,7 +11066,7 @@
 </file>
 
 <file path=customXml/itemProps1.xml><?xml version="1.0" encoding="utf-8"?>
-<ds:datastoreItem xmlns:ds="http://schemas.openxmlformats.org/officeDocument/2006/customXml" ds:itemID="{6D1356D2-CEBF-48F9-A52E-363C595DEFD5}">
+<ds:datastoreItem xmlns:ds="http://schemas.openxmlformats.org/officeDocument/2006/customXml" ds:itemID="{F2D37CB0-C662-49E8-B7FF-92AEDBF69671}">
   <ds:schemaRefs>
     <ds:schemaRef ds:uri="http://schemas.openxmlformats.org/officeDocument/2006/bibliography"/>
   </ds:schemaRefs>

</xml_diff>

<commit_message>
fixed some mysql logic
</commit_message>
<xml_diff>
--- a/ProjectWriteUp.docx
+++ b/ProjectWriteUp.docx
@@ -2761,15 +2761,7 @@
         <w:t>The user must be able to view a help page</w:t>
       </w:r>
       <w:r>
-        <w:t xml:space="preserve"> from the </w:t>
-      </w:r>
-      <w:proofErr w:type="gramStart"/>
-      <w:r>
-        <w:t>text based</w:t>
-      </w:r>
-      <w:proofErr w:type="gramEnd"/>
-      <w:r>
-        <w:t xml:space="preserve"> UI</w:t>
+        <w:t xml:space="preserve"> from the text based UI</w:t>
       </w:r>
       <w:r>
         <w:t>.</w:t>
@@ -3112,15 +3104,7 @@
               <w:ind w:left="0"/>
             </w:pPr>
             <w:r>
-              <w:t xml:space="preserve">Check if program is being started in terminal or with </w:t>
-            </w:r>
-            <w:proofErr w:type="gramStart"/>
-            <w:r>
-              <w:t>text based</w:t>
-            </w:r>
-            <w:proofErr w:type="gramEnd"/>
-            <w:r>
-              <w:t xml:space="preserve"> UI</w:t>
+              <w:t>Check if program is being started in terminal or with text based UI</w:t>
             </w:r>
           </w:p>
         </w:tc>
@@ -3195,20 +3179,7 @@
           <w:highlight w:val="yellow"/>
         </w:rPr>
         <w:tab/>
-      </w:r>
-      <w:proofErr w:type="gramStart"/>
-      <w:r>
-        <w:rPr>
-          <w:highlight w:val="yellow"/>
-        </w:rPr>
-        <w:t>If  start</w:t>
-      </w:r>
-      <w:proofErr w:type="gramEnd"/>
-      <w:r>
-        <w:rPr>
-          <w:highlight w:val="yellow"/>
-        </w:rPr>
-        <w:t xml:space="preserve"> up state is with UI</w:t>
+        <w:t>If  start up state is with UI</w:t>
       </w:r>
     </w:p>
     <w:tbl>
@@ -4551,15 +4522,7 @@
         <w:t>“</w:t>
       </w:r>
       <w:r>
-        <w:t xml:space="preserve"># Friendly, low-speed </w:t>
-      </w:r>
-      <w:proofErr w:type="spellStart"/>
-      <w:r>
-        <w:t>bots</w:t>
-      </w:r>
-      <w:proofErr w:type="spellEnd"/>
-      <w:r>
-        <w:t xml:space="preserve"> are welcome viewing article pages, but not</w:t>
+        <w:t># Friendly, low-speed bots are welcome viewing article pages, but not</w:t>
       </w:r>
       <w:r>
         <w:t xml:space="preserve"> </w:t>
@@ -5045,15 +5008,7 @@
         </w:drawing>
       </w:r>
       <w:r>
-        <w:t xml:space="preserve">A common request was for a help function with the </w:t>
-      </w:r>
-      <w:proofErr w:type="gramStart"/>
-      <w:r>
-        <w:t>text based</w:t>
-      </w:r>
-      <w:proofErr w:type="gramEnd"/>
-      <w:r>
-        <w:t xml:space="preserve"> UI as it’s not the most common method of using a system for many people.</w:t>
+        <w:t>A common request was for a help function with the text based UI as it’s not the most common method of using a system for many people.</w:t>
       </w:r>
       <w:r>
         <w:t xml:space="preserve">  This was one of the examples that helped me create my end user requirements.</w:t>
@@ -5398,15 +5353,7 @@
               <w:t xml:space="preserve">Git </w:t>
             </w:r>
             <w:r>
-              <w:t>2.20.</w:t>
-            </w:r>
-            <w:proofErr w:type="gramStart"/>
-            <w:r>
-              <w:t>1.windows</w:t>
-            </w:r>
-            <w:proofErr w:type="gramEnd"/>
-            <w:r>
-              <w:t>.1</w:t>
+              <w:t>2.20.1.windows.1</w:t>
             </w:r>
             <w:r>
               <w:t xml:space="preserve"> for backup and version control</w:t>
@@ -5776,15 +5723,7 @@
               </w:rPr>
             </w:pPr>
             <w:r>
-              <w:t>+</w:t>
-            </w:r>
-            <w:proofErr w:type="gramStart"/>
-            <w:r>
-              <w:t>setCommands(</w:t>
-            </w:r>
-            <w:proofErr w:type="gramEnd"/>
-            <w:r>
-              <w:t>prompt, **kwargs)</w:t>
+              <w:t>+setCommands(prompt, **kwargs)</w:t>
             </w:r>
           </w:p>
           <w:p>
@@ -5868,15 +5807,7 @@
               </w:rPr>
             </w:pPr>
             <w:r>
-              <w:t xml:space="preserve">+ </w:t>
-            </w:r>
-            <w:proofErr w:type="gramStart"/>
-            <w:r>
-              <w:t>NoodleMap(</w:t>
-            </w:r>
-            <w:proofErr w:type="gramEnd"/>
-            <w:r>
-              <w:t>)</w:t>
+              <w:t>+ NoodleMap()</w:t>
             </w:r>
           </w:p>
           <w:p>
@@ -5894,13 +5825,8 @@
               <w:t>-</w:t>
             </w:r>
             <w:r>
-              <w:t xml:space="preserve"> add_</w:t>
-            </w:r>
-            <w:proofErr w:type="gramStart"/>
-            <w:r>
-              <w:t>edge(</w:t>
-            </w:r>
-            <w:proofErr w:type="gramEnd"/>
+              <w:t xml:space="preserve"> add_edge(</w:t>
+            </w:r>
             <w:r>
               <w:t>originNoodle, destinationNoodle</w:t>
             </w:r>
@@ -5926,8 +5852,6 @@
               </w:rPr>
               <w:t>(left,right)</w:t>
             </w:r>
-            <w:bookmarkStart w:id="18" w:name="_GoBack"/>
-            <w:bookmarkEnd w:id="18"/>
           </w:p>
           <w:p>
             <w:pPr>
@@ -5939,16 +5863,8 @@
               <w:rPr>
                 <w:bCs w:val="0"/>
               </w:rPr>
-              <w:t>-</w:t>
-            </w:r>
-            <w:proofErr w:type="spellStart"/>
-            <w:r>
-              <w:rPr>
-                <w:bCs w:val="0"/>
-              </w:rPr>
-              <w:t>MergeSort</w:t>
-            </w:r>
-            <w:proofErr w:type="spellEnd"/>
+              <w:t>-MergeSort</w:t>
+            </w:r>
             <w:r>
               <w:rPr>
                 <w:bCs w:val="0"/>
@@ -5964,16 +5880,11 @@
               </w:rPr>
             </w:pPr>
             <w:r>
-              <w:t>+</w:t>
-            </w:r>
-            <w:proofErr w:type="spellStart"/>
-            <w:r>
-              <w:t>load</w:t>
+              <w:t>+load</w:t>
             </w:r>
             <w:r>
               <w:t>CSV</w:t>
             </w:r>
-            <w:proofErr w:type="spellEnd"/>
             <w:r>
               <w:t>(</w:t>
             </w:r>
@@ -5989,25 +5900,7 @@
               </w:rPr>
             </w:pPr>
             <w:r>
-              <w:t>+</w:t>
-            </w:r>
-            <w:proofErr w:type="spellStart"/>
-            <w:proofErr w:type="gramStart"/>
-            <w:r>
-              <w:t>loadDatabase</w:t>
-            </w:r>
-            <w:proofErr w:type="spellEnd"/>
-            <w:r>
-              <w:t>(</w:t>
-            </w:r>
-            <w:proofErr w:type="spellStart"/>
-            <w:proofErr w:type="gramEnd"/>
-            <w:r>
-              <w:t>TableName</w:t>
-            </w:r>
-            <w:proofErr w:type="spellEnd"/>
-            <w:r>
-              <w:t>)</w:t>
+              <w:t>+loadDatabase(TableName)</w:t>
             </w:r>
           </w:p>
           <w:p>
@@ -6018,15 +5911,7 @@
               </w:rPr>
             </w:pPr>
             <w:r>
-              <w:t xml:space="preserve">+ </w:t>
-            </w:r>
-            <w:proofErr w:type="gramStart"/>
-            <w:r>
-              <w:t>dijkstra(</w:t>
-            </w:r>
-            <w:proofErr w:type="gramEnd"/>
-            <w:r>
-              <w:t>start</w:t>
+              <w:t>+ dijkstra(start</w:t>
             </w:r>
             <w:r>
               <w:t>N</w:t>
@@ -6418,7 +6303,7 @@
       <w:r>
         <w:t>END CLASS</w:t>
       </w:r>
-      <w:bookmarkStart w:id="19" w:name="_Toc25050122"/>
+      <w:bookmarkStart w:id="18" w:name="_Toc25050122"/>
     </w:p>
     <w:p>
       <w:pPr>
@@ -6438,18 +6323,18 @@
       <w:r>
         <w:t>Design of integration</w:t>
       </w:r>
+      <w:bookmarkEnd w:id="18"/>
+    </w:p>
+    <w:p/>
+    <w:p>
+      <w:pPr>
+        <w:pStyle w:val="Heading3"/>
+      </w:pPr>
+      <w:bookmarkStart w:id="19" w:name="_Toc25050123"/>
+      <w:r>
+        <w:t>Data Dictionary</w:t>
+      </w:r>
       <w:bookmarkEnd w:id="19"/>
-    </w:p>
-    <w:p/>
-    <w:p>
-      <w:pPr>
-        <w:pStyle w:val="Heading3"/>
-      </w:pPr>
-      <w:bookmarkStart w:id="20" w:name="_Toc25050123"/>
-      <w:r>
-        <w:t>Data Dictionary</w:t>
-      </w:r>
-      <w:bookmarkEnd w:id="20"/>
     </w:p>
     <w:p/>
     <w:p>
@@ -6714,112 +6599,176 @@
       <w:pPr>
         <w:pStyle w:val="Heading3"/>
       </w:pPr>
-      <w:bookmarkStart w:id="21" w:name="_Toc25050124"/>
+      <w:bookmarkStart w:id="20" w:name="_Toc25050124"/>
       <w:r>
         <w:t>Query design</w:t>
       </w:r>
+      <w:bookmarkEnd w:id="20"/>
+    </w:p>
+    <w:p>
+      <w:r>
+        <w:t xml:space="preserve">%s makes these values parameters that can be </w:t>
+      </w:r>
+      <w:r>
+        <w:t>treated as variables</w:t>
+      </w:r>
+    </w:p>
+    <w:p>
+      <w:r>
+        <w:t>If the database does not exist:</w:t>
+      </w:r>
+      <w:r>
+        <w:t xml:space="preserve"> </w:t>
+      </w:r>
+    </w:p>
+    <w:p>
+      <w:pPr>
+        <w:pStyle w:val="CodeSnippet"/>
+      </w:pPr>
+      <w:r>
+        <w:t>Create database Websites;</w:t>
+      </w:r>
+    </w:p>
+    <w:p>
+      <w:r>
+        <w:t>If a table does not exist for the domain:</w:t>
+      </w:r>
+    </w:p>
+    <w:p>
+      <w:pPr>
+        <w:pStyle w:val="CodeSnippet"/>
+      </w:pPr>
+      <w:r>
+        <w:t xml:space="preserve">CREATE TABLE </w:t>
+      </w:r>
+      <w:r>
+        <w:t>%s (</w:t>
+      </w:r>
+    </w:p>
+    <w:p>
+      <w:pPr>
+        <w:pStyle w:val="CodeSnippet"/>
+      </w:pPr>
+      <w:r>
+        <w:t>AutoID INT NOT NULL AUTO_INCREMENT PRIMARY KEY,</w:t>
+      </w:r>
+    </w:p>
+    <w:p>
+      <w:pPr>
+        <w:pStyle w:val="CodeSnippet"/>
+      </w:pPr>
+      <w:r>
+        <w:t>OriginURL VARCHAR(300) NOT NULL,</w:t>
+      </w:r>
+    </w:p>
+    <w:p>
+      <w:pPr>
+        <w:pStyle w:val="CodeSnippet"/>
+      </w:pPr>
+      <w:r>
+        <w:t>Hyperlink VARCHAR(300) NOT NULL);</w:t>
+      </w:r>
+    </w:p>
+    <w:p>
+      <w:r>
+        <w:t>If the table does exist and to delete table in general:</w:t>
+      </w:r>
+    </w:p>
+    <w:p>
+      <w:pPr>
+        <w:pStyle w:val="CodeSnippet"/>
+      </w:pPr>
+      <w:r>
+        <w:t>DROP TABLE %s;</w:t>
+      </w:r>
+    </w:p>
+    <w:p>
+      <w:r>
+        <w:t xml:space="preserve">The original idea: </w:t>
+      </w:r>
+      <w:r>
+        <w:t xml:space="preserve">To insert values into table with </w:t>
+      </w:r>
+      <w:r>
+        <w:t>a specified domain name.</w:t>
+      </w:r>
+    </w:p>
+    <w:p>
+      <w:pPr>
+        <w:pStyle w:val="CodeSnippet"/>
+      </w:pPr>
+      <w:r>
+        <w:t xml:space="preserve">INSERT INTO %s </w:t>
+      </w:r>
+      <w:r>
+        <w:t>(</w:t>
+      </w:r>
+      <w:r>
+        <w:t>OriginURL</w:t>
+      </w:r>
+      <w:r>
+        <w:t xml:space="preserve">, </w:t>
+      </w:r>
+      <w:r>
+        <w:t>Hyperlink</w:t>
+      </w:r>
+      <w:r>
+        <w:t>) VALUES (%s, %s)</w:t>
+      </w:r>
+      <w:r>
+        <w:t>;</w:t>
+      </w:r>
+    </w:p>
+    <w:p>
+      <w:r>
+        <w:t>However due to limitations of mysql and the way it sanitises input made it impossible to pass a parameter into the table name without breaking the values to be inserted, while sanitising the values broke the table name. So now the way it is done:</w:t>
+      </w:r>
+    </w:p>
+    <w:p>
+      <w:r>
+        <w:t>Store sql as string:</w:t>
+      </w:r>
+    </w:p>
+    <w:p>
+      <w:pPr>
+        <w:pStyle w:val="CodeSnippet"/>
+      </w:pPr>
+      <w:r>
+        <w:t xml:space="preserve">“INSERT INTO “ + tableName + “ </w:t>
+      </w:r>
+      <w:r>
+        <w:t>(</w:t>
+      </w:r>
+      <w:r>
+        <w:t>OriginURL</w:t>
+      </w:r>
+      <w:r>
+        <w:t xml:space="preserve">, </w:t>
+      </w:r>
+      <w:r>
+        <w:t>Hyperlink</w:t>
+      </w:r>
+      <w:r>
+        <w:t>) VALUES (%s, %s)</w:t>
+      </w:r>
+      <w:r>
+        <w:t>;</w:t>
+      </w:r>
+      <w:r>
+        <w:t>”</w:t>
+      </w:r>
+    </w:p>
+    <w:p>
+      <w:r>
+        <w:t>Then we execute the sql and pass the parameters in.</w:t>
+      </w:r>
+      <w:bookmarkStart w:id="21" w:name="_GoBack"/>
       <w:bookmarkEnd w:id="21"/>
     </w:p>
-    <w:p>
-      <w:r>
-        <w:t xml:space="preserve">%s makes these values parameters that can be </w:t>
-      </w:r>
-      <w:r>
-        <w:t>treated as variables</w:t>
-      </w:r>
-    </w:p>
-    <w:p>
-      <w:r>
-        <w:t>If the database does not exist:</w:t>
-      </w:r>
-      <w:r>
-        <w:t xml:space="preserve"> </w:t>
-      </w:r>
-    </w:p>
-    <w:p>
-      <w:pPr>
-        <w:pStyle w:val="CodeSnippet"/>
-      </w:pPr>
-      <w:r>
-        <w:t>Create database Websites;</w:t>
-      </w:r>
-    </w:p>
-    <w:p>
-      <w:r>
-        <w:t>If a table does not exist for the domain:</w:t>
-      </w:r>
-    </w:p>
-    <w:p>
-      <w:pPr>
-        <w:pStyle w:val="CodeSnippet"/>
-      </w:pPr>
-      <w:r>
-        <w:t xml:space="preserve">CREATE TABLE </w:t>
-      </w:r>
-      <w:r>
-        <w:t>%s (</w:t>
-      </w:r>
-    </w:p>
-    <w:p>
-      <w:pPr>
-        <w:pStyle w:val="CodeSnippet"/>
-      </w:pPr>
-      <w:r>
-        <w:t>AutoID INT NOT NULL AUTO_INCREMENT PRIMARY KEY,</w:t>
-      </w:r>
-    </w:p>
-    <w:p>
-      <w:pPr>
-        <w:pStyle w:val="CodeSnippet"/>
-      </w:pPr>
-      <w:r>
-        <w:t>OriginURL VARCHAR(300) NOT NULL,</w:t>
-      </w:r>
-    </w:p>
-    <w:p>
-      <w:pPr>
-        <w:pStyle w:val="CodeSnippet"/>
-      </w:pPr>
-      <w:r>
-        <w:t>Hyperlink VARCHAR(300) NOT NULL);</w:t>
-      </w:r>
-    </w:p>
-    <w:p>
-      <w:r>
-        <w:t xml:space="preserve">To insert values into table with </w:t>
-      </w:r>
-      <w:r>
-        <w:t>a specified domain name.</w:t>
-      </w:r>
-    </w:p>
-    <w:p>
-      <w:pPr>
-        <w:pStyle w:val="CodeSnippet"/>
-      </w:pPr>
-      <w:r>
-        <w:t xml:space="preserve">INSERT INTO %s </w:t>
-      </w:r>
-      <w:r>
-        <w:t>(</w:t>
-      </w:r>
-      <w:r>
-        <w:t>OriginURL</w:t>
-      </w:r>
-      <w:r>
-        <w:t xml:space="preserve">, </w:t>
-      </w:r>
-      <w:r>
-        <w:t>Hyperlink</w:t>
-      </w:r>
-      <w:r>
-        <w:t>) VALUES (%s, %s)</w:t>
-      </w:r>
-      <w:r>
-        <w:t>;</w:t>
-      </w:r>
-    </w:p>
-    <w:p>
-      <w:r>
+    <w:p/>
+    <w:p>
+      <w:r>
+        <w:lastRenderedPageBreak/>
         <w:t xml:space="preserve">To retrieve values from the table </w:t>
       </w:r>
     </w:p>
@@ -6861,6 +6810,12 @@
     <w:p>
       <w:r>
         <w:t>Show inputs etc on wireframe.</w:t>
+      </w:r>
+    </w:p>
+    <w:p/>
+    <w:p>
+      <w:r>
+        <w:t>Don’t forget to do identified tasks</w:t>
       </w:r>
     </w:p>
     <w:sectPr>
@@ -9037,7 +8992,7 @@
       </w:pPr>
     </w:pPrDefault>
   </w:docDefaults>
-  <w:latentStyles w:defLockedState="0" w:defUIPriority="99" w:defSemiHidden="0" w:defUnhideWhenUsed="0" w:defQFormat="0" w:count="375">
+  <w:latentStyles w:defLockedState="0" w:defUIPriority="99" w:defSemiHidden="0" w:defUnhideWhenUsed="0" w:defQFormat="0" w:count="376">
     <w:lsdException w:name="Normal" w:uiPriority="0" w:qFormat="1"/>
     <w:lsdException w:name="heading 1" w:uiPriority="9" w:qFormat="1"/>
     <w:lsdException w:name="heading 2" w:semiHidden="1" w:uiPriority="9" w:unhideWhenUsed="1" w:qFormat="1"/>
@@ -9413,6 +9368,7 @@
     <w:lsdException w:name="Smart Hyperlink" w:semiHidden="1" w:unhideWhenUsed="1"/>
     <w:lsdException w:name="Hashtag" w:semiHidden="1" w:unhideWhenUsed="1"/>
     <w:lsdException w:name="Unresolved Mention" w:semiHidden="1" w:unhideWhenUsed="1"/>
+    <w:lsdException w:name="Smart Link" w:semiHidden="1" w:unhideWhenUsed="1"/>
   </w:latentStyles>
   <w:style w:type="paragraph" w:default="1" w:styleId="Normal">
     <w:name w:val="Normal"/>
@@ -11216,7 +11172,7 @@
 </file>
 
 <file path=customXml/itemProps1.xml><?xml version="1.0" encoding="utf-8"?>
-<ds:datastoreItem xmlns:ds="http://schemas.openxmlformats.org/officeDocument/2006/customXml" ds:itemID="{6D1356D2-CEBF-48F9-A52E-363C595DEFD5}">
+<ds:datastoreItem xmlns:ds="http://schemas.openxmlformats.org/officeDocument/2006/customXml" ds:itemID="{12610A68-A3C3-493B-97B2-47810CDFFE20}">
   <ds:schemaRefs>
     <ds:schemaRef ds:uri="http://schemas.openxmlformats.org/officeDocument/2006/bibliography"/>
   </ds:schemaRefs>

</xml_diff>

<commit_message>
added parameter to ui in UML
</commit_message>
<xml_diff>
--- a/ProjectWriteUp.docx
+++ b/ProjectWriteUp.docx
@@ -10,6 +10,7 @@
           <w:docPartUnique/>
         </w:docPartObj>
       </w:sdtPr>
+      <w:sdtEndPr/>
       <w:sdtContent>
         <w:p/>
         <w:p>
@@ -114,6 +115,7 @@
                                     <w:calendar w:val="gregorian"/>
                                   </w:date>
                                 </w:sdtPr>
+                                <w:sdtEndPr/>
                                 <w:sdtContent>
                                   <w:p>
                                     <w:pPr>
@@ -187,6 +189,7 @@
                               <w:calendar w:val="gregorian"/>
                             </w:date>
                           </w:sdtPr>
+                          <w:sdtEndPr/>
                           <w:sdtContent>
                             <w:p>
                               <w:pPr>
@@ -305,6 +308,7 @@
                                   <w:dataBinding w:prefixMappings="xmlns:ns0='http://purl.org/dc/elements/1.1/' xmlns:ns1='http://schemas.openxmlformats.org/package/2006/metadata/core-properties' " w:xpath="/ns1:coreProperties[1]/ns0:creator[1]" w:storeItemID="{6C3C8BC8-F283-45AE-878A-BAB7291924A1}"/>
                                   <w:text/>
                                 </w:sdtPr>
+                                <w:sdtEndPr/>
                                 <w:sdtContent>
                                   <w:p>
                                     <w:pPr>
@@ -355,6 +359,7 @@
                                     <w:dataBinding w:prefixMappings="xmlns:ns0='http://schemas.openxmlformats.org/officeDocument/2006/extended-properties' " w:xpath="/ns0:Properties[1]/ns0:Company[1]" w:storeItemID="{6668398D-A668-4E3E-A5EB-62B293D839F1}"/>
                                     <w:text/>
                                   </w:sdtPr>
+                                  <w:sdtEndPr/>
                                   <w:sdtContent>
                                     <w:r>
                                       <w:rPr>
@@ -393,6 +398,7 @@
                                     <w:dataBinding w:prefixMappings="xmlns:ns0='http://schemas.microsoft.com/office/2006/coverPageProps' " w:xpath="/ns0:CoverPageProperties[1]/ns0:CompanyAddress[1]" w:storeItemID="{55AF091B-3C7A-41E3-B477-F2FDAA23CFDA}"/>
                                     <w:text/>
                                   </w:sdtPr>
+                                  <w:sdtEndPr/>
                                   <w:sdtContent>
                                     <w:r>
                                       <w:rPr>
@@ -452,6 +458,7 @@
                             <w:dataBinding w:prefixMappings="xmlns:ns0='http://purl.org/dc/elements/1.1/' xmlns:ns1='http://schemas.openxmlformats.org/package/2006/metadata/core-properties' " w:xpath="/ns1:coreProperties[1]/ns0:creator[1]" w:storeItemID="{6C3C8BC8-F283-45AE-878A-BAB7291924A1}"/>
                             <w:text/>
                           </w:sdtPr>
+                          <w:sdtEndPr/>
                           <w:sdtContent>
                             <w:p>
                               <w:pPr>
@@ -502,6 +509,7 @@
                               <w:dataBinding w:prefixMappings="xmlns:ns0='http://schemas.openxmlformats.org/officeDocument/2006/extended-properties' " w:xpath="/ns0:Properties[1]/ns0:Company[1]" w:storeItemID="{6668398D-A668-4E3E-A5EB-62B293D839F1}"/>
                               <w:text/>
                             </w:sdtPr>
+                            <w:sdtEndPr/>
                             <w:sdtContent>
                               <w:r>
                                 <w:rPr>
@@ -540,6 +548,7 @@
                               <w:dataBinding w:prefixMappings="xmlns:ns0='http://schemas.microsoft.com/office/2006/coverPageProps' " w:xpath="/ns0:CoverPageProperties[1]/ns0:CompanyAddress[1]" w:storeItemID="{55AF091B-3C7A-41E3-B477-F2FDAA23CFDA}"/>
                               <w:text/>
                             </w:sdtPr>
+                            <w:sdtEndPr/>
                             <w:sdtContent>
                               <w:r>
                                 <w:rPr>
@@ -665,6 +674,7 @@
                                     <w:dataBinding w:prefixMappings="xmlns:ns0='http://purl.org/dc/elements/1.1/' xmlns:ns1='http://schemas.openxmlformats.org/package/2006/metadata/core-properties' " w:xpath="/ns1:coreProperties[1]/ns0:title[1]" w:storeItemID="{6C3C8BC8-F283-45AE-878A-BAB7291924A1}"/>
                                     <w:text w:multiLine="1"/>
                                   </w:sdtPr>
+                                  <w:sdtEndPr/>
                                   <w:sdtContent>
                                     <w:r>
                                       <w:rPr>
@@ -692,6 +702,7 @@
                                   <w:dataBinding w:prefixMappings="xmlns:ns0='http://purl.org/dc/elements/1.1/' xmlns:ns1='http://schemas.openxmlformats.org/package/2006/metadata/core-properties' " w:xpath="/ns1:coreProperties[1]/ns0:subject[1]" w:storeItemID="{6C3C8BC8-F283-45AE-878A-BAB7291924A1}"/>
                                   <w:text/>
                                 </w:sdtPr>
+                                <w:sdtEndPr/>
                                 <w:sdtContent>
                                   <w:p>
                                     <w:pPr>
@@ -766,6 +777,7 @@
                               <w:dataBinding w:prefixMappings="xmlns:ns0='http://purl.org/dc/elements/1.1/' xmlns:ns1='http://schemas.openxmlformats.org/package/2006/metadata/core-properties' " w:xpath="/ns1:coreProperties[1]/ns0:title[1]" w:storeItemID="{6C3C8BC8-F283-45AE-878A-BAB7291924A1}"/>
                               <w:text w:multiLine="1"/>
                             </w:sdtPr>
+                            <w:sdtEndPr/>
                             <w:sdtContent>
                               <w:r>
                                 <w:rPr>
@@ -793,6 +805,7 @@
                             <w:dataBinding w:prefixMappings="xmlns:ns0='http://purl.org/dc/elements/1.1/' xmlns:ns1='http://schemas.openxmlformats.org/package/2006/metadata/core-properties' " w:xpath="/ns1:coreProperties[1]/ns0:subject[1]" w:storeItemID="{6C3C8BC8-F283-45AE-878A-BAB7291924A1}"/>
                             <w:text/>
                           </w:sdtPr>
+                          <w:sdtEndPr/>
                           <w:sdtContent>
                             <w:p>
                               <w:pPr>
@@ -5618,8 +5631,6 @@
             <w:r>
               <w:t>I</w:t>
             </w:r>
-            <w:bookmarkStart w:id="18" w:name="_GoBack"/>
-            <w:bookmarkEnd w:id="18"/>
           </w:p>
         </w:tc>
       </w:tr>
@@ -5694,6 +5705,17 @@
             </w:pPr>
             <w:r>
               <w:t>+UI</w:t>
+            </w:r>
+            <w:r>
+              <w:t>(</w:t>
+            </w:r>
+            <w:r>
+              <w:t>section</w:t>
+            </w:r>
+            <w:bookmarkStart w:id="18" w:name="_GoBack"/>
+            <w:bookmarkEnd w:id="18"/>
+            <w:r>
+              <w:t>)</w:t>
             </w:r>
           </w:p>
           <w:p>
@@ -11183,7 +11205,7 @@
 </file>
 
 <file path=customXml/itemProps1.xml><?xml version="1.0" encoding="utf-8"?>
-<ds:datastoreItem xmlns:ds="http://schemas.openxmlformats.org/officeDocument/2006/customXml" ds:itemID="{629D286E-AF1A-4E7E-BC4C-81B0DB91ACA4}">
+<ds:datastoreItem xmlns:ds="http://schemas.openxmlformats.org/officeDocument/2006/customXml" ds:itemID="{C48BE85B-4E22-4F31-9243-6E54F09B015D}">
   <ds:schemaRefs>
     <ds:schemaRef ds:uri="http://schemas.openxmlformats.org/officeDocument/2006/bibliography"/>
   </ds:schemaRefs>

</xml_diff>

<commit_message>
started the design of UI
</commit_message>
<xml_diff>
--- a/ProjectWriteUp.docx
+++ b/ProjectWriteUp.docx
@@ -4822,15 +4822,7 @@
         <w:t>“</w:t>
       </w:r>
       <w:r>
-        <w:t xml:space="preserve"># Friendly, low-speed </w:t>
-      </w:r>
-      <w:proofErr w:type="spellStart"/>
-      <w:r>
-        <w:t>bots</w:t>
-      </w:r>
-      <w:proofErr w:type="spellEnd"/>
-      <w:r>
-        <w:t xml:space="preserve"> are welcome viewing article pages, but not</w:t>
+        <w:t># Friendly, low-speed bots are welcome viewing article pages, but not</w:t>
       </w:r>
       <w:r>
         <w:t xml:space="preserve"> </w:t>
@@ -5993,13 +5985,8 @@
               </w:rPr>
             </w:pPr>
             <w:r>
-              <w:t>+</w:t>
-            </w:r>
-            <w:proofErr w:type="spellStart"/>
-            <w:r>
-              <w:t>sectionName</w:t>
-            </w:r>
-            <w:proofErr w:type="spellEnd"/>
+              <w:t>+sectionName</w:t>
+            </w:r>
           </w:p>
           <w:p>
             <w:pPr>
@@ -6070,23 +6057,7 @@
               </w:rPr>
             </w:pPr>
             <w:r>
-              <w:t>+</w:t>
-            </w:r>
-            <w:proofErr w:type="spellStart"/>
-            <w:r>
-              <w:t>setContents</w:t>
-            </w:r>
-            <w:proofErr w:type="spellEnd"/>
-            <w:r>
-              <w:t>(</w:t>
-            </w:r>
-            <w:proofErr w:type="spellStart"/>
-            <w:r>
-              <w:t>contentText</w:t>
-            </w:r>
-            <w:proofErr w:type="spellEnd"/>
-            <w:r>
-              <w:t>)</w:t>
+              <w:t>+setContents(contentText)</w:t>
             </w:r>
           </w:p>
           <w:p>
@@ -6097,23 +6068,7 @@
               </w:rPr>
             </w:pPr>
             <w:r>
-              <w:t>+</w:t>
-            </w:r>
-            <w:proofErr w:type="spellStart"/>
-            <w:r>
-              <w:t>setCommands</w:t>
-            </w:r>
-            <w:proofErr w:type="spellEnd"/>
-            <w:r>
-              <w:t>(prompt, **</w:t>
-            </w:r>
-            <w:proofErr w:type="spellStart"/>
-            <w:r>
-              <w:t>kwargs</w:t>
-            </w:r>
-            <w:proofErr w:type="spellEnd"/>
-            <w:r>
-              <w:t>)</w:t>
+              <w:t>+setCommands(prompt, **kwargs)</w:t>
             </w:r>
           </w:p>
           <w:p>
@@ -6124,23 +6079,7 @@
               </w:rPr>
             </w:pPr>
             <w:r>
-              <w:t>+</w:t>
-            </w:r>
-            <w:proofErr w:type="spellStart"/>
-            <w:r>
-              <w:t>ShowUI</w:t>
-            </w:r>
-            <w:proofErr w:type="spellEnd"/>
-            <w:r>
-              <w:t>(</w:t>
-            </w:r>
-            <w:proofErr w:type="spellStart"/>
-            <w:r>
-              <w:t>acceptCommands</w:t>
-            </w:r>
-            <w:proofErr w:type="spellEnd"/>
-            <w:r>
-              <w:t>)</w:t>
+              <w:t>+ShowUI(acceptCommands)</w:t>
             </w:r>
           </w:p>
           <w:p/>
@@ -6168,11 +6107,9 @@
             <w:tcW w:w="4265" w:type="dxa"/>
           </w:tcPr>
           <w:p>
-            <w:proofErr w:type="spellStart"/>
             <w:r>
               <w:t>NoodleMap</w:t>
             </w:r>
-            <w:proofErr w:type="spellEnd"/>
           </w:p>
         </w:tc>
       </w:tr>
@@ -6215,15 +6152,7 @@
               </w:rPr>
             </w:pPr>
             <w:r>
-              <w:t xml:space="preserve">+ </w:t>
-            </w:r>
-            <w:proofErr w:type="spellStart"/>
-            <w:r>
-              <w:t>NoodleMap</w:t>
-            </w:r>
-            <w:proofErr w:type="spellEnd"/>
-            <w:r>
-              <w:t>()</w:t>
+              <w:t>+ NoodleMap()</w:t>
             </w:r>
           </w:p>
           <w:p>
@@ -6241,29 +6170,11 @@
               <w:t>-</w:t>
             </w:r>
             <w:r>
-              <w:t xml:space="preserve"> </w:t>
-            </w:r>
-            <w:proofErr w:type="spellStart"/>
-            <w:r>
-              <w:t>add_edge</w:t>
-            </w:r>
-            <w:proofErr w:type="spellEnd"/>
-            <w:r>
-              <w:t>(</w:t>
-            </w:r>
-            <w:proofErr w:type="spellStart"/>
-            <w:r>
-              <w:t>originNoodle</w:t>
-            </w:r>
-            <w:proofErr w:type="spellEnd"/>
-            <w:r>
-              <w:t xml:space="preserve">, </w:t>
-            </w:r>
-            <w:proofErr w:type="spellStart"/>
-            <w:r>
-              <w:t>destinationNoodle</w:t>
-            </w:r>
-            <w:proofErr w:type="spellEnd"/>
+              <w:t xml:space="preserve"> add_edge(</w:t>
+            </w:r>
+            <w:r>
+              <w:t>originNoodle, destinationNoodle</w:t>
+            </w:r>
             <w:r>
               <w:t>)</w:t>
             </w:r>
@@ -6296,21 +6207,19 @@
               <w:rPr>
                 <w:bCs w:val="0"/>
               </w:rPr>
-              <w:t>(</w:t>
-            </w:r>
-            <w:proofErr w:type="spellStart"/>
+              <w:t>(left,</w:t>
+            </w:r>
             <w:r>
               <w:rPr>
                 <w:bCs w:val="0"/>
               </w:rPr>
-              <w:t>left,right</w:t>
-            </w:r>
-            <w:proofErr w:type="spellEnd"/>
+              <w:t xml:space="preserve"> </w:t>
+            </w:r>
             <w:r>
               <w:rPr>
                 <w:bCs w:val="0"/>
               </w:rPr>
-              <w:t>)</w:t>
+              <w:t>right)</w:t>
             </w:r>
           </w:p>
           <w:p>
@@ -6325,7 +6234,6 @@
               </w:rPr>
               <w:t>-</w:t>
             </w:r>
-            <w:proofErr w:type="spellStart"/>
             <w:r>
               <w:rPr>
                 <w:bCs w:val="0"/>
@@ -6338,7 +6246,6 @@
               </w:rPr>
               <w:t>ergeSort</w:t>
             </w:r>
-            <w:proofErr w:type="spellEnd"/>
             <w:r>
               <w:rPr>
                 <w:bCs w:val="0"/>
@@ -6354,16 +6261,11 @@
               </w:rPr>
             </w:pPr>
             <w:r>
-              <w:t>+</w:t>
-            </w:r>
-            <w:proofErr w:type="spellStart"/>
-            <w:r>
-              <w:t>load</w:t>
+              <w:t>+load</w:t>
             </w:r>
             <w:r>
               <w:t>CSV</w:t>
             </w:r>
-            <w:proofErr w:type="spellEnd"/>
             <w:r>
               <w:t>(</w:t>
             </w:r>
@@ -6379,23 +6281,7 @@
               </w:rPr>
             </w:pPr>
             <w:r>
-              <w:t>+</w:t>
-            </w:r>
-            <w:proofErr w:type="spellStart"/>
-            <w:r>
-              <w:t>loadDatabase</w:t>
-            </w:r>
-            <w:proofErr w:type="spellEnd"/>
-            <w:r>
-              <w:t>(</w:t>
-            </w:r>
-            <w:proofErr w:type="spellStart"/>
-            <w:r>
-              <w:t>TableName</w:t>
-            </w:r>
-            <w:proofErr w:type="spellEnd"/>
-            <w:r>
-              <w:t>)</w:t>
+              <w:t>+loadDatabase(TableName)</w:t>
             </w:r>
           </w:p>
           <w:p>
@@ -6406,19 +6292,7 @@
               </w:rPr>
             </w:pPr>
             <w:r>
-              <w:t xml:space="preserve">+ </w:t>
-            </w:r>
-            <w:proofErr w:type="spellStart"/>
-            <w:r>
-              <w:t>dijkstra</w:t>
-            </w:r>
-            <w:proofErr w:type="spellEnd"/>
-            <w:r>
-              <w:t>(</w:t>
-            </w:r>
-            <w:proofErr w:type="spellStart"/>
-            <w:r>
-              <w:t>start</w:t>
+              <w:t>+ dijkstra(start</w:t>
             </w:r>
             <w:r>
               <w:t>N</w:t>
@@ -6436,15 +6310,7 @@
               <w:t>l</w:t>
             </w:r>
             <w:r>
-              <w:t>e</w:t>
-            </w:r>
-            <w:proofErr w:type="spellEnd"/>
-            <w:r>
-              <w:t xml:space="preserve">, </w:t>
-            </w:r>
-            <w:proofErr w:type="spellStart"/>
-            <w:r>
-              <w:t>end</w:t>
+              <w:t>e, end</w:t>
             </w:r>
             <w:r>
               <w:t>N</w:t>
@@ -6459,24 +6325,12 @@
               <w:t>l</w:t>
             </w:r>
             <w:r>
-              <w:t>e</w:t>
-            </w:r>
-            <w:proofErr w:type="spellEnd"/>
-            <w:r>
-              <w:t>)</w:t>
+              <w:t>e)</w:t>
             </w:r>
           </w:p>
           <w:p>
             <w:r>
-              <w:t xml:space="preserve">+ </w:t>
-            </w:r>
-            <w:proofErr w:type="spellStart"/>
-            <w:r>
-              <w:t>returnMap</w:t>
-            </w:r>
-            <w:proofErr w:type="spellEnd"/>
-            <w:r>
-              <w:t>(sort)</w:t>
+              <w:t>+ returnMap(sort)</w:t>
             </w:r>
           </w:p>
         </w:tc>
@@ -6515,7 +6369,18 @@
         <w:pStyle w:val="Heading3"/>
       </w:pPr>
       <w:r>
-        <w:t>Terminal</w:t>
+        <w:t>Execution through terminal with no generated UI</w:t>
+      </w:r>
+    </w:p>
+    <w:p>
+      <w:r>
+        <w:t xml:space="preserve">The purpose of the execution through the terminal without the </w:t>
+      </w:r>
+      <w:r>
+        <w:t>UI</w:t>
+      </w:r>
+      <w:r>
+        <w:t xml:space="preserve"> is to allow for easy piping into programs or using this code as a module.</w:t>
       </w:r>
     </w:p>
     <w:p>
@@ -6546,19 +6411,14 @@
     </w:p>
     <w:p>
       <w:r>
+        <w:rPr>
+          <w:noProof/>
+        </w:rPr>
         <w:drawing>
-          <wp:anchor distT="0" distB="0" distL="114300" distR="114300" simplePos="0" relativeHeight="251663360" behindDoc="0" locked="0" layoutInCell="1" allowOverlap="1" wp14:anchorId="60411568" wp14:editId="4A2027E2">
-            <wp:simplePos x="0" y="0"/>
-            <wp:positionH relativeFrom="column">
-              <wp:posOffset>0</wp:posOffset>
-            </wp:positionH>
-            <wp:positionV relativeFrom="paragraph">
-              <wp:posOffset>-4445</wp:posOffset>
-            </wp:positionV>
+          <wp:inline distT="0" distB="0" distL="0" distR="0" wp14:anchorId="69CFD300" wp14:editId="69B05ED6">
             <wp:extent cx="5727700" cy="2493010"/>
             <wp:effectExtent l="0" t="0" r="6350" b="2540"/>
-            <wp:wrapTopAndBottom/>
-            <wp:docPr id="3" name="Picture 3"/>
+            <wp:docPr id="6" name="Picture 6"/>
             <wp:cNvGraphicFramePr>
               <a:graphicFrameLocks xmlns:a="http://schemas.openxmlformats.org/drawingml/2006/main" noChangeAspect="1"/>
             </wp:cNvGraphicFramePr>
@@ -6566,7 +6426,7 @@
               <a:graphicData uri="http://schemas.openxmlformats.org/drawingml/2006/picture">
                 <pic:pic xmlns:pic="http://schemas.openxmlformats.org/drawingml/2006/picture">
                   <pic:nvPicPr>
-                    <pic:cNvPr id="0" name="Picture 1"/>
+                    <pic:cNvPr id="0" name="Picture 2"/>
                     <pic:cNvPicPr>
                       <a:picLocks noChangeAspect="1" noChangeArrowheads="1"/>
                     </pic:cNvPicPr>
@@ -6600,15 +6460,263 @@
                 </pic:pic>
               </a:graphicData>
             </a:graphic>
-          </wp:anchor>
+          </wp:inline>
         </w:drawing>
       </w:r>
     </w:p>
     <w:p>
       <w:r>
-        <w:t xml:space="preserve">Note how the program has exited after this. The terminal mode requires correct input from the user to execute. If the user does not enter the correct input then the main menu is displayed. </w:t>
-      </w:r>
-    </w:p>
+        <w:t>Note how the program has exited after this. The terminal mode requires correct input from the user to execute.</w:t>
+      </w:r>
+      <w:r>
+        <w:t xml:space="preserve"> If the user inputs the incorrect parameters, then an error message will be shown that</w:t>
+      </w:r>
+      <w:r>
+        <w:t xml:space="preserve"> shows the basic usage and then says </w:t>
+      </w:r>
+      <w:r>
+        <w:rPr>
+          <w:rStyle w:val="CodeSnippetChar"/>
+        </w:rPr>
+        <w:t>error: unrecognized arguments:</w:t>
+      </w:r>
+      <w:r>
+        <w:t xml:space="preserve"> a</w:t>
+      </w:r>
+      <w:r>
+        <w:t>nd what the user inputted.</w:t>
+      </w:r>
+    </w:p>
+    <w:p>
+      <w:r>
+        <w:t xml:space="preserve">Upon the user putting all the correct parameters, the first part of the </w:t>
+      </w:r>
+      <w:r>
+        <w:t>Start-up</w:t>
+      </w:r>
+      <w:r>
+        <w:t xml:space="preserve"> is executed (see Pseudocode for Start Up)</w:t>
+      </w:r>
+      <w:r>
+        <w:t>.</w:t>
+      </w:r>
+    </w:p>
+    <w:p>
+      <w:r>
+        <w:t xml:space="preserve">The user types their commands into the terminal as is </w:t>
+      </w:r>
+      <w:r>
+        <w:t>shown by the &gt;_</w:t>
+      </w:r>
+      <w:r>
+        <w:t xml:space="preserve"> </w:t>
+      </w:r>
+    </w:p>
+    <w:p>
+      <w:r>
+        <w:t xml:space="preserve">Actual execution for the pathfinder would be executed as such: </w:t>
+      </w:r>
+      <w:r>
+        <w:rPr>
+          <w:rStyle w:val="CodeSnippetChar"/>
+        </w:rPr>
+        <w:t xml:space="preserve">python dijkstra.py --mode pathfinder --reindex True --start </w:t>
+      </w:r>
+      <w:hyperlink r:id="rId19" w:history="1">
+        <w:r>
+          <w:rPr>
+            <w:rStyle w:val="CodeSnippetChar"/>
+          </w:rPr>
+          <w:t>https://en.wikipedia.org/wiki/Computer_science</w:t>
+        </w:r>
+      </w:hyperlink>
+      <w:r>
+        <w:rPr>
+          <w:rStyle w:val="CodeSnippetChar"/>
+        </w:rPr>
+        <w:t xml:space="preserve"> --end </w:t>
+      </w:r>
+      <w:hyperlink r:id="rId20" w:history="1">
+        <w:r>
+          <w:rPr>
+            <w:rStyle w:val="CodeSnippetChar"/>
+          </w:rPr>
+          <w:t>https://en.wikipedia.org/wiki/Computer_architecture</w:t>
+        </w:r>
+      </w:hyperlink>
+      <w:r>
+        <w:rPr>
+          <w:rStyle w:val="CodeSnippetChar"/>
+        </w:rPr>
+        <w:t xml:space="preserve"> --jumps 2</w:t>
+      </w:r>
+      <w:r>
+        <w:t xml:space="preserve"> </w:t>
+      </w:r>
+    </w:p>
+    <w:p>
+      <w:r>
+        <w:t xml:space="preserve">All these parameters will be passed into the </w:t>
+      </w:r>
+      <w:r>
+        <w:t>start-up</w:t>
+      </w:r>
+      <w:r>
+        <w:t xml:space="preserve"> </w:t>
+      </w:r>
+      <w:r>
+        <w:t>section and</w:t>
+      </w:r>
+      <w:r>
+        <w:t xml:space="preserve"> parsed into variables which will then be passed to the scraper and the objects required to execute the function.</w:t>
+      </w:r>
+    </w:p>
+    <w:p>
+      <w:r>
+        <w:t>Note that the dropping of all the tables is not available through command line due to it being too easy for the user to commit an action without confirming it.</w:t>
+      </w:r>
+    </w:p>
+    <w:p/>
+    <w:p/>
+    <w:p/>
+    <w:p/>
+    <w:p>
+      <w:pPr>
+        <w:pStyle w:val="Heading3"/>
+      </w:pPr>
+      <w:r>
+        <w:t xml:space="preserve">Execution  through </w:t>
+      </w:r>
+      <w:r>
+        <w:t>text-based</w:t>
+      </w:r>
+      <w:r>
+        <w:t xml:space="preserve"> UI in terminal</w:t>
+      </w:r>
+    </w:p>
+    <w:p>
+      <w:r>
+        <w:t xml:space="preserve">This is the UI that is shown upon start up, when no parameters are passed </w:t>
+      </w:r>
+      <w:r>
+        <w:t>to the program.</w:t>
+      </w:r>
+    </w:p>
+    <w:p>
+      <w:r>
+        <w:rPr>
+          <w:noProof/>
+        </w:rPr>
+        <w:drawing>
+          <wp:inline distT="0" distB="0" distL="0" distR="0" wp14:anchorId="0C7616E6" wp14:editId="49A6BFEE">
+            <wp:extent cx="5727700" cy="2493010"/>
+            <wp:effectExtent l="0" t="0" r="6350" b="2540"/>
+            <wp:docPr id="5" name="Picture 5"/>
+            <wp:cNvGraphicFramePr>
+              <a:graphicFrameLocks xmlns:a="http://schemas.openxmlformats.org/drawingml/2006/main" noChangeAspect="1"/>
+            </wp:cNvGraphicFramePr>
+            <a:graphic xmlns:a="http://schemas.openxmlformats.org/drawingml/2006/main">
+              <a:graphicData uri="http://schemas.openxmlformats.org/drawingml/2006/picture">
+                <pic:pic xmlns:pic="http://schemas.openxmlformats.org/drawingml/2006/picture">
+                  <pic:nvPicPr>
+                    <pic:cNvPr id="0" name="Picture 1"/>
+                    <pic:cNvPicPr>
+                      <a:picLocks noChangeAspect="1" noChangeArrowheads="1"/>
+                    </pic:cNvPicPr>
+                  </pic:nvPicPr>
+                  <pic:blipFill>
+                    <a:blip r:embed="rId21">
+                      <a:extLst>
+                        <a:ext uri="{28A0092B-C50C-407E-A947-70E740481C1C}">
+                          <a14:useLocalDpi xmlns:a14="http://schemas.microsoft.com/office/drawing/2010/main" val="0"/>
+                        </a:ext>
+                      </a:extLst>
+                    </a:blip>
+                    <a:srcRect/>
+                    <a:stretch>
+                      <a:fillRect/>
+                    </a:stretch>
+                  </pic:blipFill>
+                  <pic:spPr bwMode="auto">
+                    <a:xfrm>
+                      <a:off x="0" y="0"/>
+                      <a:ext cx="5727700" cy="2493010"/>
+                    </a:xfrm>
+                    <a:prstGeom prst="rect">
+                      <a:avLst/>
+                    </a:prstGeom>
+                    <a:noFill/>
+                    <a:ln>
+                      <a:noFill/>
+                    </a:ln>
+                  </pic:spPr>
+                </pic:pic>
+              </a:graphicData>
+            </a:graphic>
+          </wp:inline>
+        </w:drawing>
+      </w:r>
+    </w:p>
+    <w:p/>
+    <w:p>
+      <w:r>
+        <w:t xml:space="preserve">The UI is generated by the </w:t>
+      </w:r>
+      <w:r>
+        <w:rPr>
+          <w:rStyle w:val="CodeSnippetChar"/>
+        </w:rPr>
+        <w:t>showUi</w:t>
+      </w:r>
+      <w:r>
+        <w:t xml:space="preserve"> method of the </w:t>
+      </w:r>
+      <w:r>
+        <w:rPr>
+          <w:rStyle w:val="CodeSnippetChar"/>
+        </w:rPr>
+        <w:t>UI</w:t>
+      </w:r>
+      <w:r>
+        <w:t xml:space="preserve"> class. In this case it is being generated by the </w:t>
+      </w:r>
+      <w:r>
+        <w:rPr>
+          <w:rStyle w:val="CodeSnippetChar"/>
+        </w:rPr>
+        <w:t>mainMenu</w:t>
+      </w:r>
+      <w:r>
+        <w:t xml:space="preserve"> object.</w:t>
+      </w:r>
+      <w:r>
+        <w:t xml:space="preserve"> The UI will take in the users input and then check if their input is in the </w:t>
+      </w:r>
+      <w:r>
+        <w:rPr>
+          <w:rStyle w:val="CodeSnippetChar"/>
+        </w:rPr>
+        <w:t>commands</w:t>
+      </w:r>
+      <w:r>
+        <w:t xml:space="preserve"> instance variable. It will then call the associated function. </w:t>
+      </w:r>
+    </w:p>
+    <w:p>
+      <w:r>
+        <w:t>The help function will display what the commands do.</w:t>
+      </w:r>
+    </w:p>
+    <w:p>
+      <w:r>
+        <w:t>TODO: add help etc</w:t>
+      </w:r>
+      <w:bookmarkStart w:id="17" w:name="_GoBack"/>
+      <w:bookmarkEnd w:id="17"/>
+    </w:p>
+    <w:p/>
+    <w:p/>
+    <w:p/>
     <w:p>
       <w:pPr>
         <w:sectPr>
@@ -6619,10 +6727,8 @@
         </w:sectPr>
       </w:pPr>
       <w:r>
-        <w:t xml:space="preserve">Upon all the </w:t>
-      </w:r>
-      <w:bookmarkStart w:id="17" w:name="_GoBack"/>
-      <w:bookmarkEnd w:id="17"/>
+        <w:t>s</w:t>
+      </w:r>
     </w:p>
     <w:p>
       <w:pPr>
@@ -6857,16 +6963,375 @@
         <w:rPr>
           <w:lang w:eastAsia="en-GB"/>
         </w:rPr>
+        <w:t>METHOD setContents</w:t>
+      </w:r>
+    </w:p>
+    <w:p>
+      <w:pPr>
+        <w:pStyle w:val="CodeSnippet"/>
+        <w:rPr>
+          <w:lang w:eastAsia="en-GB"/>
+        </w:rPr>
+      </w:pPr>
+      <w:r>
+        <w:rPr>
+          <w:lang w:eastAsia="en-GB"/>
+        </w:rPr>
+        <w:t>        </w:t>
+      </w:r>
+      <w:r>
+        <w:rPr>
+          <w:lang w:eastAsia="en-GB"/>
+        </w:rPr>
+        <w:t xml:space="preserve">PUBLIC </w:t>
+      </w:r>
+      <w:r>
+        <w:rPr>
+          <w:lang w:eastAsia="en-GB"/>
+        </w:rPr>
+        <w:t>METHOD setContents(contentsText)</w:t>
+      </w:r>
+    </w:p>
+    <w:p>
+      <w:pPr>
+        <w:pStyle w:val="CodeSnippet"/>
+        <w:rPr>
+          <w:lang w:eastAsia="en-GB"/>
+        </w:rPr>
+      </w:pPr>
+      <w:r>
+        <w:rPr>
+          <w:lang w:eastAsia="en-GB"/>
+        </w:rPr>
+        <w:t>            SET ME.contents = contentsText</w:t>
+      </w:r>
+    </w:p>
+    <w:p>
+      <w:pPr>
+        <w:pStyle w:val="CodeSnippet"/>
+        <w:rPr>
+          <w:lang w:eastAsia="en-GB"/>
+        </w:rPr>
+      </w:pPr>
+      <w:r>
+        <w:rPr>
+          <w:lang w:eastAsia="en-GB"/>
+        </w:rPr>
+        <w:t>        END METHOD</w:t>
+      </w:r>
+    </w:p>
+    <w:p>
+      <w:pPr>
+        <w:pStyle w:val="Heading3"/>
+        <w:rPr>
+          <w:lang w:eastAsia="en-GB"/>
+        </w:rPr>
+      </w:pPr>
+      <w:r>
+        <w:rPr>
+          <w:lang w:eastAsia="en-GB"/>
+        </w:rPr>
+        <w:t>METHOD setCommands</w:t>
+      </w:r>
+    </w:p>
+    <w:p>
+      <w:pPr>
+        <w:rPr>
+          <w:lang w:eastAsia="en-GB"/>
+        </w:rPr>
+      </w:pPr>
+      <w:r>
+        <w:rPr>
+          <w:lang w:eastAsia="en-GB"/>
+        </w:rPr>
+        <w:t xml:space="preserve">This </w:t>
+      </w:r>
+      <w:r>
+        <w:rPr>
+          <w:lang w:eastAsia="en-GB"/>
+        </w:rPr>
+        <w:t xml:space="preserve">populates the commands dictionary with the name of the command as the key and the </w:t>
+      </w:r>
+      <w:r>
+        <w:rPr>
+          <w:lang w:eastAsia="en-GB"/>
+        </w:rPr>
+        <w:t xml:space="preserve">name of the </w:t>
+      </w:r>
+      <w:r>
+        <w:rPr>
+          <w:lang w:eastAsia="en-GB"/>
+        </w:rPr>
+        <w:t>function that it needs to call as the value</w:t>
+      </w:r>
+    </w:p>
+    <w:p>
+      <w:pPr>
+        <w:pStyle w:val="CodeSnippet"/>
+        <w:rPr>
+          <w:lang w:eastAsia="en-GB"/>
+        </w:rPr>
+      </w:pPr>
+      <w:r>
+        <w:rPr>
+          <w:lang w:eastAsia="en-GB"/>
+        </w:rPr>
+        <w:t>        </w:t>
+      </w:r>
+      <w:r>
+        <w:rPr>
+          <w:lang w:eastAsia="en-GB"/>
+        </w:rPr>
+        <w:t xml:space="preserve">PUBLIC </w:t>
+      </w:r>
+      <w:r>
+        <w:rPr>
+          <w:lang w:eastAsia="en-GB"/>
+        </w:rPr>
+        <w:t>METHOD setCommands(prompt, kwargs AS DICTIONARY)</w:t>
+      </w:r>
+    </w:p>
+    <w:p>
+      <w:pPr>
+        <w:pStyle w:val="CodeSnippet"/>
+        <w:rPr>
+          <w:lang w:eastAsia="en-GB"/>
+        </w:rPr>
+      </w:pPr>
+      <w:r>
+        <w:rPr>
+          <w:lang w:eastAsia="en-GB"/>
+        </w:rPr>
+        <w:t>            ME.prompt = prompt</w:t>
+      </w:r>
+    </w:p>
+    <w:p>
+      <w:pPr>
+        <w:rPr>
+          <w:lang w:eastAsia="en-GB"/>
+        </w:rPr>
+      </w:pPr>
+      <w:r>
+        <w:rPr>
+          <w:lang w:eastAsia="en-GB"/>
+        </w:rPr>
+        <w:t xml:space="preserve">As </w:t>
+      </w:r>
+      <w:r>
+        <w:rPr>
+          <w:rStyle w:val="CodeSnippetChar"/>
+        </w:rPr>
+        <w:t>kwargs</w:t>
+      </w:r>
+      <w:r>
+        <w:t xml:space="preserve"> is </w:t>
+      </w:r>
+      <w:r>
+        <w:t xml:space="preserve">a dictionary, we loop through all the keys, with their respective array being stored in the </w:t>
+      </w:r>
+      <w:r>
+        <w:rPr>
+          <w:rStyle w:val="CodeSnippetChar"/>
+        </w:rPr>
+        <w:t>value</w:t>
+      </w:r>
+      <w:r>
+        <w:t xml:space="preserve"> variable.</w:t>
+      </w:r>
+    </w:p>
+    <w:p>
+      <w:pPr>
+        <w:pStyle w:val="CodeSnippet"/>
+        <w:rPr>
+          <w:lang w:eastAsia="en-GB"/>
+        </w:rPr>
+      </w:pPr>
+      <w:r>
+        <w:rPr>
+          <w:lang w:eastAsia="en-GB"/>
+        </w:rPr>
+        <w:t>            FOR EACH key, value IN kwargs</w:t>
+      </w:r>
+    </w:p>
+    <w:p>
+      <w:pPr>
+        <w:pStyle w:val="CodeSnippet"/>
+        <w:rPr>
+          <w:lang w:eastAsia="en-GB"/>
+        </w:rPr>
+      </w:pPr>
+      <w:r>
+        <w:rPr>
+          <w:lang w:eastAsia="en-GB"/>
+        </w:rPr>
+        <w:t>                SET ME.commands[</w:t>
+      </w:r>
+      <w:r>
+        <w:rPr>
+          <w:lang w:eastAsia="en-GB"/>
+        </w:rPr>
+        <w:t>lowercase</w:t>
+      </w:r>
+      <w:r>
+        <w:rPr>
+          <w:lang w:eastAsia="en-GB"/>
+        </w:rPr>
+        <w:t>(</w:t>
+      </w:r>
+      <w:r>
+        <w:rPr>
+          <w:lang w:eastAsia="en-GB"/>
+        </w:rPr>
+        <w:t>key</w:t>
+      </w:r>
+      <w:r>
+        <w:rPr>
+          <w:lang w:eastAsia="en-GB"/>
+        </w:rPr>
+        <w:t>)</w:t>
+      </w:r>
+      <w:r>
+        <w:rPr>
+          <w:lang w:eastAsia="en-GB"/>
+        </w:rPr>
+        <w:t>] = value</w:t>
+      </w:r>
+    </w:p>
+    <w:p>
+      <w:pPr>
+        <w:pStyle w:val="CodeSnippet"/>
+        <w:rPr>
+          <w:lang w:eastAsia="en-GB"/>
+        </w:rPr>
+      </w:pPr>
+      <w:r>
+        <w:rPr>
+          <w:lang w:eastAsia="en-GB"/>
+        </w:rPr>
+        <w:t>            END FOR</w:t>
+      </w:r>
+    </w:p>
+    <w:p>
+      <w:pPr>
+        <w:pStyle w:val="CodeSnippet"/>
+        <w:rPr>
+          <w:lang w:eastAsia="en-GB"/>
+        </w:rPr>
+      </w:pPr>
+      <w:r>
+        <w:rPr>
+          <w:lang w:eastAsia="en-GB"/>
+        </w:rPr>
+        <w:t>        END METHOD</w:t>
+      </w:r>
+    </w:p>
+    <w:p>
+      <w:pPr>
+        <w:pStyle w:val="CodeSnippet"/>
+        <w:rPr>
+          <w:lang w:eastAsia="en-GB"/>
+        </w:rPr>
+      </w:pPr>
+      <w:r>
+        <w:rPr>
+          <w:lang w:eastAsia="en-GB"/>
+        </w:rPr>
+        <w:t>    END REGION</w:t>
+      </w:r>
+    </w:p>
+    <w:p>
+      <w:pPr>
+        <w:rPr>
+          <w:lang w:eastAsia="en-GB"/>
+        </w:rPr>
+      </w:pPr>
+      <w:r>
+        <w:rPr>
+          <w:lang w:eastAsia="en-GB"/>
+        </w:rPr>
+        <w:t xml:space="preserve">The first thing the show </w:t>
+      </w:r>
+      <w:r>
+        <w:rPr>
+          <w:lang w:eastAsia="en-GB"/>
+        </w:rPr>
+        <w:t>UI</w:t>
+      </w:r>
+      <w:r>
+        <w:rPr>
+          <w:lang w:eastAsia="en-GB"/>
+        </w:rPr>
+        <w:t xml:space="preserve"> does is clear the screen and then </w:t>
+      </w:r>
+      <w:r>
+        <w:rPr>
+          <w:lang w:eastAsia="en-GB"/>
+        </w:rPr>
+        <w:t>display the contents of object</w:t>
+      </w:r>
+      <w:r>
+        <w:rPr>
+          <w:lang w:eastAsia="en-GB"/>
+        </w:rPr>
+        <w:t>.</w:t>
+      </w:r>
+      <w:r>
+        <w:rPr>
+          <w:lang w:eastAsia="en-GB"/>
+        </w:rPr>
+        <w:t xml:space="preserve"> </w:t>
+      </w:r>
+    </w:p>
+    <w:p>
+      <w:pPr>
+        <w:rPr>
+          <w:lang w:eastAsia="en-GB"/>
+        </w:rPr>
+      </w:pPr>
+      <w:r>
+        <w:rPr>
+          <w:lang w:eastAsia="en-GB"/>
+        </w:rPr>
+        <w:br w:type="page"/>
+      </w:r>
+    </w:p>
+    <w:p>
+      <w:pPr>
+        <w:rPr>
+          <w:lang w:eastAsia="en-GB"/>
+        </w:rPr>
+      </w:pPr>
+    </w:p>
+    <w:p>
+      <w:pPr>
+        <w:pStyle w:val="Heading3"/>
+        <w:rPr>
+          <w:rStyle w:val="CodeSnippetChar"/>
+        </w:rPr>
+      </w:pPr>
+      <w:r>
+        <w:rPr>
+          <w:lang w:eastAsia="en-GB"/>
+        </w:rPr>
         <w:t xml:space="preserve">METHOD </w:t>
       </w:r>
-      <w:proofErr w:type="spellStart"/>
-      <w:r>
-        <w:rPr>
-          <w:lang w:eastAsia="en-GB"/>
-        </w:rPr>
-        <w:t>setContents</w:t>
-      </w:r>
-      <w:proofErr w:type="spellEnd"/>
+      <w:r>
+        <w:rPr>
+          <w:rStyle w:val="CodeSnippetChar"/>
+        </w:rPr>
+        <w:t>showUi</w:t>
+      </w:r>
+    </w:p>
+    <w:p>
+      <w:pPr>
+        <w:pStyle w:val="CodeSnippet"/>
+      </w:pPr>
+      <w:r>
+        <w:rPr>
+          <w:lang w:eastAsia="en-GB"/>
+        </w:rPr>
+        <w:t>REGION getters</w:t>
+      </w:r>
     </w:p>
     <w:p>
       <w:pPr>
@@ -6891,35 +7356,329 @@
         <w:rPr>
           <w:lang w:eastAsia="en-GB"/>
         </w:rPr>
-        <w:t>METHOD setContents(contentsText)</w:t>
-      </w:r>
-    </w:p>
-    <w:p>
-      <w:pPr>
-        <w:pStyle w:val="CodeSnippet"/>
-        <w:rPr>
-          <w:lang w:eastAsia="en-GB"/>
-        </w:rPr>
-      </w:pPr>
-      <w:r>
-        <w:rPr>
-          <w:lang w:eastAsia="en-GB"/>
-        </w:rPr>
-        <w:t>            SET ME.contents = contentsText</w:t>
-      </w:r>
-    </w:p>
-    <w:p>
-      <w:pPr>
-        <w:pStyle w:val="CodeSnippet"/>
-        <w:rPr>
-          <w:lang w:eastAsia="en-GB"/>
-        </w:rPr>
-      </w:pPr>
-      <w:r>
-        <w:rPr>
-          <w:lang w:eastAsia="en-GB"/>
-        </w:rPr>
-        <w:t>        END METHOD</w:t>
+        <w:t>METHOD showUi(acceptCommands AS BOOLEAN DEFAULT TRUE)</w:t>
+      </w:r>
+    </w:p>
+    <w:p>
+      <w:pPr>
+        <w:pStyle w:val="CodeSnippet"/>
+        <w:rPr>
+          <w:lang w:eastAsia="en-GB"/>
+        </w:rPr>
+      </w:pPr>
+      <w:r>
+        <w:rPr>
+          <w:lang w:eastAsia="en-GB"/>
+        </w:rPr>
+        <w:t>            CLEARSCREEN()</w:t>
+      </w:r>
+    </w:p>
+    <w:p>
+      <w:pPr>
+        <w:pStyle w:val="CodeSnippet"/>
+        <w:rPr>
+          <w:lang w:eastAsia="en-GB"/>
+        </w:rPr>
+      </w:pPr>
+      <w:r>
+        <w:rPr>
+          <w:lang w:eastAsia="en-GB"/>
+        </w:rPr>
+        <w:t>            INITIALISE userInput AS STRING</w:t>
+      </w:r>
+    </w:p>
+    <w:p>
+      <w:pPr>
+        <w:pStyle w:val="CodeSnippet"/>
+        <w:rPr>
+          <w:lang w:eastAsia="en-GB"/>
+        </w:rPr>
+      </w:pPr>
+      <w:r>
+        <w:rPr>
+          <w:lang w:eastAsia="en-GB"/>
+        </w:rPr>
+        <w:t>            SEND ME.contents TO DISPLAY</w:t>
+      </w:r>
+    </w:p>
+    <w:p>
+      <w:pPr>
+        <w:rPr>
+          <w:lang w:eastAsia="en-GB"/>
+        </w:rPr>
+      </w:pPr>
+      <w:r>
+        <w:rPr>
+          <w:lang w:eastAsia="en-GB"/>
+        </w:rPr>
+        <w:t xml:space="preserve">If the contents of the </w:t>
+      </w:r>
+      <w:r>
+        <w:rPr>
+          <w:rStyle w:val="CodeSnippetChar"/>
+        </w:rPr>
+        <w:t>acceptCommands</w:t>
+      </w:r>
+      <w:r>
+        <w:rPr>
+          <w:lang w:eastAsia="en-GB"/>
+        </w:rPr>
+        <w:t xml:space="preserve"> is True</w:t>
+      </w:r>
+      <w:r>
+        <w:rPr>
+          <w:lang w:eastAsia="en-GB"/>
+        </w:rPr>
+        <w:t>, then it receives input from the user, and then  checks if it is in the commands.</w:t>
+      </w:r>
+      <w:r>
+        <w:rPr>
+          <w:lang w:eastAsia="en-GB"/>
+        </w:rPr>
+        <w:t xml:space="preserve"> If it is</w:t>
+      </w:r>
+      <w:r>
+        <w:rPr>
+          <w:lang w:eastAsia="en-GB"/>
+        </w:rPr>
+        <w:t>,</w:t>
+      </w:r>
+      <w:r>
+        <w:rPr>
+          <w:lang w:eastAsia="en-GB"/>
+        </w:rPr>
+        <w:t xml:space="preserve"> then the program uses the user input </w:t>
+      </w:r>
+      <w:r>
+        <w:rPr>
+          <w:lang w:eastAsia="en-GB"/>
+        </w:rPr>
+        <w:t>as the key for the dictionary. The value is then called as a function. This assumes that the setting of the instance variable containing the function name is valid</w:t>
+      </w:r>
+      <w:r>
+        <w:rPr>
+          <w:lang w:eastAsia="en-GB"/>
+        </w:rPr>
+        <w:t>.</w:t>
+      </w:r>
+      <w:r>
+        <w:rPr>
+          <w:lang w:eastAsia="en-GB"/>
+        </w:rPr>
+        <w:t xml:space="preserve"> If the key is not in the </w:t>
+      </w:r>
+      <w:r>
+        <w:rPr>
+          <w:lang w:eastAsia="en-GB"/>
+        </w:rPr>
+        <w:t>dictionary,</w:t>
+      </w:r>
+      <w:r>
+        <w:rPr>
+          <w:lang w:eastAsia="en-GB"/>
+        </w:rPr>
+        <w:t xml:space="preserve"> then it displays an error message.</w:t>
+      </w:r>
+    </w:p>
+    <w:p>
+      <w:pPr>
+        <w:pStyle w:val="CodeSnippet"/>
+        <w:rPr>
+          <w:lang w:eastAsia="en-GB"/>
+        </w:rPr>
+      </w:pPr>
+      <w:r>
+        <w:rPr>
+          <w:lang w:eastAsia="en-GB"/>
+        </w:rPr>
+        <w:t>            IF acceptCommands = TRUE</w:t>
+      </w:r>
+    </w:p>
+    <w:p>
+      <w:pPr>
+        <w:pStyle w:val="CodeSnippet"/>
+        <w:rPr>
+          <w:lang w:eastAsia="en-GB"/>
+        </w:rPr>
+      </w:pPr>
+      <w:r>
+        <w:rPr>
+          <w:lang w:eastAsia="en-GB"/>
+        </w:rPr>
+        <w:t>                RECIEVE userInput FROM KEYBOARD</w:t>
+      </w:r>
+    </w:p>
+    <w:p>
+      <w:pPr>
+        <w:pStyle w:val="CodeSnippet"/>
+        <w:rPr>
+          <w:lang w:eastAsia="en-GB"/>
+        </w:rPr>
+      </w:pPr>
+      <w:r>
+        <w:rPr>
+          <w:lang w:eastAsia="en-GB"/>
+        </w:rPr>
+        <w:t>                IF userInput IS IN ME.commands</w:t>
+      </w:r>
+    </w:p>
+    <w:p>
+      <w:pPr>
+        <w:pStyle w:val="CodeSnippet"/>
+        <w:rPr>
+          <w:lang w:eastAsia="en-GB"/>
+        </w:rPr>
+      </w:pPr>
+      <w:r>
+        <w:rPr>
+          <w:lang w:eastAsia="en-GB"/>
+        </w:rPr>
+        <w:t>                    CALL ME.commands[userInput.lower()]() </w:t>
+      </w:r>
+    </w:p>
+    <w:p>
+      <w:pPr>
+        <w:pStyle w:val="CodeSnippet"/>
+        <w:rPr>
+          <w:lang w:eastAsia="en-GB"/>
+        </w:rPr>
+      </w:pPr>
+      <w:r>
+        <w:rPr>
+          <w:lang w:eastAsia="en-GB"/>
+        </w:rPr>
+        <w:t>                ELSE </w:t>
+      </w:r>
+    </w:p>
+    <w:p>
+      <w:pPr>
+        <w:pStyle w:val="CodeSnippet"/>
+        <w:rPr>
+          <w:lang w:eastAsia="en-GB"/>
+        </w:rPr>
+      </w:pPr>
+      <w:r>
+        <w:rPr>
+          <w:lang w:eastAsia="en-GB"/>
+        </w:rPr>
+        <w:t>                    SEND "Please select a valid option." TO DISPLAY</w:t>
+      </w:r>
+    </w:p>
+    <w:p>
+      <w:pPr>
+        <w:pStyle w:val="CodeSnippet"/>
+        <w:rPr>
+          <w:lang w:eastAsia="en-GB"/>
+        </w:rPr>
+      </w:pPr>
+      <w:r>
+        <w:rPr>
+          <w:lang w:eastAsia="en-GB"/>
+        </w:rPr>
+        <w:t>                    WAIT FOR KEY </w:t>
+      </w:r>
+    </w:p>
+    <w:p>
+      <w:pPr>
+        <w:pStyle w:val="CodeSnippet"/>
+        <w:rPr>
+          <w:lang w:eastAsia="en-GB"/>
+        </w:rPr>
+      </w:pPr>
+      <w:r>
+        <w:rPr>
+          <w:lang w:eastAsia="en-GB"/>
+        </w:rPr>
+        <w:t>                    CALL ME.showUI()</w:t>
+      </w:r>
+    </w:p>
+    <w:p>
+      <w:pPr>
+        <w:pStyle w:val="CodeSnippet"/>
+        <w:rPr>
+          <w:lang w:eastAsia="en-GB"/>
+        </w:rPr>
+      </w:pPr>
+      <w:r>
+        <w:rPr>
+          <w:lang w:eastAsia="en-GB"/>
+        </w:rPr>
+        <w:t>                END IF</w:t>
+      </w:r>
+    </w:p>
+    <w:p>
+      <w:pPr>
+        <w:pStyle w:val="CodeSnippet"/>
+        <w:rPr>
+          <w:lang w:eastAsia="en-GB"/>
+        </w:rPr>
+      </w:pPr>
+      <w:r>
+        <w:rPr>
+          <w:lang w:eastAsia="en-GB"/>
+        </w:rPr>
+        <w:t>            END IF</w:t>
+      </w:r>
+    </w:p>
+    <w:p>
+      <w:pPr>
+        <w:pStyle w:val="CodeSnippet"/>
+      </w:pPr>
+      <w:r>
+        <w:rPr>
+          <w:lang w:eastAsia="en-GB"/>
+        </w:rPr>
+        <w:t>        END METHOD </w:t>
+      </w:r>
+    </w:p>
+    <w:p>
+      <w:pPr>
+        <w:pStyle w:val="Heading2"/>
+      </w:pPr>
+      <w:bookmarkStart w:id="19" w:name="_Toc32348528"/>
+      <w:r>
+        <w:t>Pseudocode</w:t>
+      </w:r>
+      <w:r>
+        <w:t xml:space="preserve"> for NoodleMap</w:t>
+      </w:r>
+      <w:bookmarkEnd w:id="19"/>
+    </w:p>
+    <w:p>
+      <w:r>
+        <w:t xml:space="preserve">Constructor for the class that </w:t>
+      </w:r>
+      <w:r>
+        <w:t>instantiates</w:t>
+      </w:r>
+      <w:r>
+        <w:t xml:space="preserve"> the two </w:t>
+      </w:r>
+      <w:r>
+        <w:t xml:space="preserve">instance variables. The second one, matrix is a </w:t>
+      </w:r>
+      <w:r>
+        <w:t>2D</w:t>
+      </w:r>
+      <w:r>
+        <w:t xml:space="preserve"> array, with a length of (0,0)</w:t>
+      </w:r>
+      <w:r>
+        <w:t xml:space="preserve">. </w:t>
+      </w:r>
+    </w:p>
+    <w:p>
+      <w:pPr>
+        <w:pStyle w:val="CodeSnippet"/>
+        <w:rPr>
+          <w:lang w:eastAsia="en-GB"/>
+        </w:rPr>
+      </w:pPr>
+      <w:r>
+        <w:rPr>
+          <w:lang w:eastAsia="en-GB"/>
+        </w:rPr>
+        <w:t>CLASS Noodlemap()</w:t>
       </w:r>
     </w:p>
     <w:p>
@@ -6933,257 +7692,60 @@
         <w:rPr>
           <w:lang w:eastAsia="en-GB"/>
         </w:rPr>
-        <w:t xml:space="preserve">METHOD </w:t>
-      </w:r>
-      <w:proofErr w:type="spellStart"/>
-      <w:r>
-        <w:rPr>
-          <w:lang w:eastAsia="en-GB"/>
-        </w:rPr>
-        <w:t>setCommands</w:t>
-      </w:r>
-      <w:proofErr w:type="spellEnd"/>
-    </w:p>
-    <w:p>
-      <w:pPr>
-        <w:rPr>
-          <w:lang w:eastAsia="en-GB"/>
-        </w:rPr>
-      </w:pPr>
-      <w:r>
-        <w:rPr>
-          <w:lang w:eastAsia="en-GB"/>
-        </w:rPr>
-        <w:t xml:space="preserve">This </w:t>
-      </w:r>
-      <w:r>
-        <w:rPr>
-          <w:lang w:eastAsia="en-GB"/>
-        </w:rPr>
-        <w:t xml:space="preserve">populates the commands dictionary with the name of the command as the key and the </w:t>
-      </w:r>
-      <w:r>
-        <w:rPr>
-          <w:lang w:eastAsia="en-GB"/>
-        </w:rPr>
-        <w:t xml:space="preserve">name of the </w:t>
-      </w:r>
-      <w:r>
-        <w:rPr>
-          <w:lang w:eastAsia="en-GB"/>
-        </w:rPr>
-        <w:t>function that it needs to call as the value</w:t>
-      </w:r>
-    </w:p>
-    <w:p>
-      <w:pPr>
-        <w:pStyle w:val="CodeSnippet"/>
-        <w:rPr>
-          <w:lang w:eastAsia="en-GB"/>
-        </w:rPr>
-      </w:pPr>
-      <w:r>
-        <w:rPr>
-          <w:lang w:eastAsia="en-GB"/>
-        </w:rPr>
-        <w:t>        </w:t>
-      </w:r>
-      <w:r>
-        <w:rPr>
-          <w:lang w:eastAsia="en-GB"/>
-        </w:rPr>
-        <w:t xml:space="preserve">PUBLIC </w:t>
-      </w:r>
-      <w:r>
-        <w:rPr>
-          <w:lang w:eastAsia="en-GB"/>
-        </w:rPr>
-        <w:t>METHOD setCommands(prompt, kwargs AS DICTIONARY)</w:t>
-      </w:r>
-    </w:p>
-    <w:p>
-      <w:pPr>
-        <w:pStyle w:val="CodeSnippet"/>
-        <w:rPr>
-          <w:lang w:eastAsia="en-GB"/>
-        </w:rPr>
-      </w:pPr>
-      <w:r>
-        <w:rPr>
-          <w:lang w:eastAsia="en-GB"/>
-        </w:rPr>
-        <w:t>            ME.prompt = prompt</w:t>
-      </w:r>
-    </w:p>
-    <w:p>
-      <w:pPr>
-        <w:rPr>
-          <w:lang w:eastAsia="en-GB"/>
-        </w:rPr>
-      </w:pPr>
-      <w:r>
-        <w:rPr>
-          <w:lang w:eastAsia="en-GB"/>
-        </w:rPr>
-        <w:t xml:space="preserve">As </w:t>
-      </w:r>
-      <w:r>
-        <w:rPr>
-          <w:rStyle w:val="CodeSnippetChar"/>
-        </w:rPr>
-        <w:t>kwargs</w:t>
-      </w:r>
-      <w:r>
-        <w:t xml:space="preserve"> is </w:t>
-      </w:r>
-      <w:r>
-        <w:t xml:space="preserve">a dictionary, we loop through all the keys, with their respective array being stored in the </w:t>
-      </w:r>
-      <w:r>
-        <w:rPr>
-          <w:rStyle w:val="CodeSnippetChar"/>
-        </w:rPr>
-        <w:t>value</w:t>
-      </w:r>
-      <w:r>
-        <w:t xml:space="preserve"> variable.</w:t>
-      </w:r>
-    </w:p>
-    <w:p>
-      <w:pPr>
-        <w:pStyle w:val="CodeSnippet"/>
-        <w:rPr>
-          <w:lang w:eastAsia="en-GB"/>
-        </w:rPr>
-      </w:pPr>
-      <w:r>
-        <w:rPr>
-          <w:lang w:eastAsia="en-GB"/>
-        </w:rPr>
-        <w:t>            FOR EACH key, value IN kwargs</w:t>
-      </w:r>
-    </w:p>
-    <w:p>
-      <w:pPr>
-        <w:pStyle w:val="CodeSnippet"/>
-        <w:rPr>
-          <w:lang w:eastAsia="en-GB"/>
-        </w:rPr>
-      </w:pPr>
-      <w:r>
-        <w:rPr>
-          <w:lang w:eastAsia="en-GB"/>
-        </w:rPr>
-        <w:t>                SET ME.commands[</w:t>
-      </w:r>
-      <w:r>
-        <w:rPr>
-          <w:lang w:eastAsia="en-GB"/>
-        </w:rPr>
-        <w:t>lowercase</w:t>
-      </w:r>
-      <w:r>
-        <w:rPr>
-          <w:lang w:eastAsia="en-GB"/>
-        </w:rPr>
-        <w:t>(</w:t>
-      </w:r>
-      <w:r>
-        <w:rPr>
-          <w:lang w:eastAsia="en-GB"/>
-        </w:rPr>
-        <w:t>key</w:t>
-      </w:r>
-      <w:r>
-        <w:rPr>
-          <w:lang w:eastAsia="en-GB"/>
-        </w:rPr>
-        <w:t>)</w:t>
-      </w:r>
-      <w:r>
-        <w:rPr>
-          <w:lang w:eastAsia="en-GB"/>
-        </w:rPr>
-        <w:t>] = value</w:t>
-      </w:r>
-    </w:p>
-    <w:p>
-      <w:pPr>
-        <w:pStyle w:val="CodeSnippet"/>
-        <w:rPr>
-          <w:lang w:eastAsia="en-GB"/>
-        </w:rPr>
-      </w:pPr>
-      <w:r>
-        <w:rPr>
-          <w:lang w:eastAsia="en-GB"/>
-        </w:rPr>
-        <w:t>            END FOR</w:t>
-      </w:r>
-    </w:p>
-    <w:p>
-      <w:pPr>
-        <w:pStyle w:val="CodeSnippet"/>
-        <w:rPr>
-          <w:lang w:eastAsia="en-GB"/>
-        </w:rPr>
-      </w:pPr>
-      <w:r>
-        <w:rPr>
-          <w:lang w:eastAsia="en-GB"/>
-        </w:rPr>
-        <w:t>        END METHOD</w:t>
-      </w:r>
-    </w:p>
-    <w:p>
-      <w:pPr>
-        <w:pStyle w:val="CodeSnippet"/>
-        <w:rPr>
-          <w:lang w:eastAsia="en-GB"/>
-        </w:rPr>
-      </w:pPr>
-      <w:r>
-        <w:rPr>
-          <w:lang w:eastAsia="en-GB"/>
-        </w:rPr>
-        <w:t>    END REGION</w:t>
-      </w:r>
-    </w:p>
-    <w:p>
-      <w:pPr>
-        <w:rPr>
-          <w:lang w:eastAsia="en-GB"/>
-        </w:rPr>
-      </w:pPr>
-      <w:r>
-        <w:rPr>
-          <w:lang w:eastAsia="en-GB"/>
-        </w:rPr>
-        <w:t xml:space="preserve">The first thing the show </w:t>
-      </w:r>
-      <w:r>
-        <w:rPr>
-          <w:lang w:eastAsia="en-GB"/>
-        </w:rPr>
-        <w:t>UI</w:t>
-      </w:r>
-      <w:r>
-        <w:rPr>
-          <w:lang w:eastAsia="en-GB"/>
-        </w:rPr>
-        <w:t xml:space="preserve"> does is clear the screen and then </w:t>
-      </w:r>
-      <w:r>
-        <w:rPr>
-          <w:lang w:eastAsia="en-GB"/>
-        </w:rPr>
-        <w:t>display the contents of object</w:t>
-      </w:r>
-      <w:r>
-        <w:rPr>
-          <w:lang w:eastAsia="en-GB"/>
-        </w:rPr>
-        <w:t>.</w:t>
+        <w:t>METHOD Noodlemap</w:t>
+      </w:r>
+    </w:p>
+    <w:p>
+      <w:pPr>
+        <w:rPr>
+          <w:lang w:eastAsia="en-GB"/>
+        </w:rPr>
+      </w:pPr>
+      <w:r>
+        <w:rPr>
+          <w:lang w:eastAsia="en-GB"/>
+        </w:rPr>
+        <w:t xml:space="preserve">This is the </w:t>
+      </w:r>
+      <w:r>
+        <w:rPr>
+          <w:lang w:eastAsia="en-GB"/>
+        </w:rPr>
+        <w:t>constructor method</w:t>
+      </w:r>
+      <w:r>
+        <w:rPr>
+          <w:lang w:eastAsia="en-GB"/>
+        </w:rPr>
+        <w:t xml:space="preserve"> that is called on initialisation.</w:t>
+      </w:r>
+    </w:p>
+    <w:p>
+      <w:pPr>
+        <w:pStyle w:val="CodeSnippet"/>
+        <w:rPr>
+          <w:lang w:eastAsia="en-GB"/>
+        </w:rPr>
+      </w:pPr>
+      <w:r>
+        <w:rPr>
+          <w:lang w:eastAsia="en-GB"/>
+        </w:rPr>
+        <w:t>    METHOD Noodlemap()</w:t>
+      </w:r>
+    </w:p>
+    <w:p>
+      <w:pPr>
+        <w:pStyle w:val="CodeSnippet"/>
+        <w:rPr>
+          <w:lang w:eastAsia="en-GB"/>
+        </w:rPr>
+      </w:pPr>
+      <w:r>
+        <w:rPr>
+          <w:lang w:eastAsia="en-GB"/>
+        </w:rPr>
+        <w:t>        INITIALISE PRIVATE</w:t>
       </w:r>
       <w:r>
         <w:rPr>
@@ -7191,554 +7753,69 @@
         </w:rPr>
         <w:t xml:space="preserve"> </w:t>
       </w:r>
-    </w:p>
-    <w:p>
-      <w:pPr>
-        <w:rPr>
-          <w:lang w:eastAsia="en-GB"/>
-        </w:rPr>
-      </w:pPr>
-      <w:r>
-        <w:rPr>
-          <w:lang w:eastAsia="en-GB"/>
-        </w:rPr>
-        <w:br w:type="page"/>
-      </w:r>
-    </w:p>
-    <w:p>
-      <w:pPr>
-        <w:rPr>
-          <w:lang w:eastAsia="en-GB"/>
-        </w:rPr>
-      </w:pPr>
+      <w:r>
+        <w:rPr>
+          <w:lang w:eastAsia="en-GB"/>
+        </w:rPr>
+        <w:t>DICTIONARY edges </w:t>
+      </w:r>
+    </w:p>
+    <w:p>
+      <w:pPr>
+        <w:pStyle w:val="CodeSnippet"/>
+        <w:rPr>
+          <w:lang w:eastAsia="en-GB"/>
+        </w:rPr>
+      </w:pPr>
+      <w:r>
+        <w:rPr>
+          <w:lang w:eastAsia="en-GB"/>
+        </w:rPr>
+        <w:t>        INITIALISE PRIVATE ARRAY OF ARRAY OF STRING matrix INITIALLY</w:t>
+      </w:r>
+      <w:r>
+        <w:rPr>
+          <w:lang w:eastAsia="en-GB"/>
+        </w:rPr>
+        <w:t xml:space="preserve"> </w:t>
+      </w:r>
+      <w:r>
+        <w:rPr>
+          <w:lang w:eastAsia="en-GB"/>
+        </w:rPr>
+        <w:t>[[""</w:t>
+      </w:r>
+      <w:r>
+        <w:rPr>
+          <w:lang w:eastAsia="en-GB"/>
+        </w:rPr>
+        <w:t>]</w:t>
+      </w:r>
+      <w:r>
+        <w:rPr>
+          <w:lang w:eastAsia="en-GB"/>
+        </w:rPr>
+        <w:t>]</w:t>
+      </w:r>
+    </w:p>
+    <w:p>
+      <w:pPr>
+        <w:pStyle w:val="CodeSnippet"/>
+        <w:rPr>
+          <w:lang w:eastAsia="en-GB"/>
+        </w:rPr>
+      </w:pPr>
+      <w:r>
+        <w:rPr>
+          <w:lang w:eastAsia="en-GB"/>
+        </w:rPr>
+        <w:t>    END METHOD</w:t>
+      </w:r>
     </w:p>
     <w:p>
       <w:pPr>
         <w:pStyle w:val="Heading3"/>
         <w:rPr>
-          <w:rStyle w:val="CodeSnippetChar"/>
-        </w:rPr>
-      </w:pPr>
-      <w:r>
-        <w:rPr>
-          <w:lang w:eastAsia="en-GB"/>
-        </w:rPr>
-        <w:t xml:space="preserve">METHOD </w:t>
-      </w:r>
-      <w:r>
-        <w:rPr>
-          <w:rStyle w:val="CodeSnippetChar"/>
-        </w:rPr>
-        <w:t>showUi</w:t>
-      </w:r>
-    </w:p>
-    <w:p>
-      <w:pPr>
-        <w:pStyle w:val="CodeSnippet"/>
-      </w:pPr>
-      <w:r>
-        <w:rPr>
-          <w:lang w:eastAsia="en-GB"/>
-        </w:rPr>
-        <w:t>REGION getters</w:t>
-      </w:r>
-    </w:p>
-    <w:p>
-      <w:pPr>
-        <w:pStyle w:val="CodeSnippet"/>
-        <w:rPr>
-          <w:lang w:eastAsia="en-GB"/>
-        </w:rPr>
-      </w:pPr>
-      <w:r>
-        <w:rPr>
-          <w:lang w:eastAsia="en-GB"/>
-        </w:rPr>
-        <w:t>        </w:t>
-      </w:r>
-      <w:r>
-        <w:rPr>
-          <w:lang w:eastAsia="en-GB"/>
-        </w:rPr>
-        <w:t xml:space="preserve">PUBLIC </w:t>
-      </w:r>
-      <w:r>
-        <w:rPr>
-          <w:lang w:eastAsia="en-GB"/>
-        </w:rPr>
-        <w:t>METHOD showUi(acceptCommands AS BOOLEAN DEFAULT TRUE)</w:t>
-      </w:r>
-    </w:p>
-    <w:p>
-      <w:pPr>
-        <w:pStyle w:val="CodeSnippet"/>
-        <w:rPr>
-          <w:lang w:eastAsia="en-GB"/>
-        </w:rPr>
-      </w:pPr>
-      <w:r>
-        <w:rPr>
-          <w:lang w:eastAsia="en-GB"/>
-        </w:rPr>
-        <w:t>            CLEARSCREEN()</w:t>
-      </w:r>
-    </w:p>
-    <w:p>
-      <w:pPr>
-        <w:pStyle w:val="CodeSnippet"/>
-        <w:rPr>
-          <w:lang w:eastAsia="en-GB"/>
-        </w:rPr>
-      </w:pPr>
-      <w:r>
-        <w:rPr>
-          <w:lang w:eastAsia="en-GB"/>
-        </w:rPr>
-        <w:t>            INITIALISE userInput AS STRING</w:t>
-      </w:r>
-    </w:p>
-    <w:p>
-      <w:pPr>
-        <w:pStyle w:val="CodeSnippet"/>
-        <w:rPr>
-          <w:lang w:eastAsia="en-GB"/>
-        </w:rPr>
-      </w:pPr>
-      <w:r>
-        <w:rPr>
-          <w:lang w:eastAsia="en-GB"/>
-        </w:rPr>
-        <w:t>            SEND ME.contents TO DISPLAY</w:t>
-      </w:r>
-    </w:p>
-    <w:p>
-      <w:pPr>
-        <w:rPr>
-          <w:lang w:eastAsia="en-GB"/>
-        </w:rPr>
-      </w:pPr>
-      <w:r>
-        <w:rPr>
-          <w:lang w:eastAsia="en-GB"/>
-        </w:rPr>
-        <w:t xml:space="preserve">If the contents of the </w:t>
-      </w:r>
-      <w:r>
-        <w:rPr>
-          <w:rStyle w:val="CodeSnippetChar"/>
-        </w:rPr>
-        <w:t>acceptCommands</w:t>
-      </w:r>
-      <w:r>
-        <w:rPr>
-          <w:lang w:eastAsia="en-GB"/>
-        </w:rPr>
-        <w:t xml:space="preserve"> is True</w:t>
-      </w:r>
-      <w:r>
-        <w:rPr>
-          <w:lang w:eastAsia="en-GB"/>
-        </w:rPr>
-        <w:t>, then it receives input from the user, and then  checks if it is in the commands.</w:t>
-      </w:r>
-      <w:r>
-        <w:rPr>
-          <w:lang w:eastAsia="en-GB"/>
-        </w:rPr>
-        <w:t xml:space="preserve"> If it is</w:t>
-      </w:r>
-      <w:r>
-        <w:rPr>
-          <w:lang w:eastAsia="en-GB"/>
-        </w:rPr>
-        <w:t>,</w:t>
-      </w:r>
-      <w:r>
-        <w:rPr>
-          <w:lang w:eastAsia="en-GB"/>
-        </w:rPr>
-        <w:t xml:space="preserve"> then the program uses the user input </w:t>
-      </w:r>
-      <w:r>
-        <w:rPr>
-          <w:lang w:eastAsia="en-GB"/>
-        </w:rPr>
-        <w:t>as the key for the dictionary. The value is then called as a function. This assumes that the setting of the instance variable containing the function name is valid</w:t>
-      </w:r>
-      <w:r>
-        <w:rPr>
-          <w:lang w:eastAsia="en-GB"/>
-        </w:rPr>
-        <w:t>.</w:t>
-      </w:r>
-      <w:r>
-        <w:rPr>
-          <w:lang w:eastAsia="en-GB"/>
-        </w:rPr>
-        <w:t xml:space="preserve"> If the key is not in the </w:t>
-      </w:r>
-      <w:r>
-        <w:rPr>
-          <w:lang w:eastAsia="en-GB"/>
-        </w:rPr>
-        <w:t>dictionary,</w:t>
-      </w:r>
-      <w:r>
-        <w:rPr>
-          <w:lang w:eastAsia="en-GB"/>
-        </w:rPr>
-        <w:t xml:space="preserve"> then it displays an error message.</w:t>
-      </w:r>
-    </w:p>
-    <w:p>
-      <w:pPr>
-        <w:pStyle w:val="CodeSnippet"/>
-        <w:rPr>
-          <w:lang w:eastAsia="en-GB"/>
-        </w:rPr>
-      </w:pPr>
-      <w:r>
-        <w:rPr>
-          <w:lang w:eastAsia="en-GB"/>
-        </w:rPr>
-        <w:t>            IF acceptCommands = TRUE</w:t>
-      </w:r>
-    </w:p>
-    <w:p>
-      <w:pPr>
-        <w:pStyle w:val="CodeSnippet"/>
-        <w:rPr>
-          <w:lang w:eastAsia="en-GB"/>
-        </w:rPr>
-      </w:pPr>
-      <w:r>
-        <w:rPr>
-          <w:lang w:eastAsia="en-GB"/>
-        </w:rPr>
-        <w:t>                RECIEVE userInput FROM KEYBOARD</w:t>
-      </w:r>
-    </w:p>
-    <w:p>
-      <w:pPr>
-        <w:pStyle w:val="CodeSnippet"/>
-        <w:rPr>
-          <w:lang w:eastAsia="en-GB"/>
-        </w:rPr>
-      </w:pPr>
-      <w:r>
-        <w:rPr>
-          <w:lang w:eastAsia="en-GB"/>
-        </w:rPr>
-        <w:t>                IF userInput IS IN ME.commands</w:t>
-      </w:r>
-    </w:p>
-    <w:p>
-      <w:pPr>
-        <w:pStyle w:val="CodeSnippet"/>
-        <w:rPr>
-          <w:lang w:eastAsia="en-GB"/>
-        </w:rPr>
-      </w:pPr>
-      <w:r>
-        <w:rPr>
-          <w:lang w:eastAsia="en-GB"/>
-        </w:rPr>
-        <w:t>                    CALL ME.commands[userInput.lower()]() </w:t>
-      </w:r>
-    </w:p>
-    <w:p>
-      <w:pPr>
-        <w:pStyle w:val="CodeSnippet"/>
-        <w:rPr>
-          <w:lang w:eastAsia="en-GB"/>
-        </w:rPr>
-      </w:pPr>
-      <w:r>
-        <w:rPr>
-          <w:lang w:eastAsia="en-GB"/>
-        </w:rPr>
-        <w:t>                ELSE </w:t>
-      </w:r>
-    </w:p>
-    <w:p>
-      <w:pPr>
-        <w:pStyle w:val="CodeSnippet"/>
-        <w:rPr>
-          <w:lang w:eastAsia="en-GB"/>
-        </w:rPr>
-      </w:pPr>
-      <w:r>
-        <w:rPr>
-          <w:lang w:eastAsia="en-GB"/>
-        </w:rPr>
-        <w:t>                    SEND "Please select a valid option." TO DISPLAY</w:t>
-      </w:r>
-    </w:p>
-    <w:p>
-      <w:pPr>
-        <w:pStyle w:val="CodeSnippet"/>
-        <w:rPr>
-          <w:lang w:eastAsia="en-GB"/>
-        </w:rPr>
-      </w:pPr>
-      <w:r>
-        <w:rPr>
-          <w:lang w:eastAsia="en-GB"/>
-        </w:rPr>
-        <w:t>                    WAIT FOR KEY </w:t>
-      </w:r>
-    </w:p>
-    <w:p>
-      <w:pPr>
-        <w:pStyle w:val="CodeSnippet"/>
-        <w:rPr>
-          <w:lang w:eastAsia="en-GB"/>
-        </w:rPr>
-      </w:pPr>
-      <w:r>
-        <w:rPr>
-          <w:lang w:eastAsia="en-GB"/>
-        </w:rPr>
-        <w:t>                    CALL ME.showUI()</w:t>
-      </w:r>
-    </w:p>
-    <w:p>
-      <w:pPr>
-        <w:pStyle w:val="CodeSnippet"/>
-        <w:rPr>
-          <w:lang w:eastAsia="en-GB"/>
-        </w:rPr>
-      </w:pPr>
-      <w:r>
-        <w:rPr>
-          <w:lang w:eastAsia="en-GB"/>
-        </w:rPr>
-        <w:t>                END IF</w:t>
-      </w:r>
-    </w:p>
-    <w:p>
-      <w:pPr>
-        <w:pStyle w:val="CodeSnippet"/>
-        <w:rPr>
-          <w:lang w:eastAsia="en-GB"/>
-        </w:rPr>
-      </w:pPr>
-      <w:r>
-        <w:rPr>
-          <w:lang w:eastAsia="en-GB"/>
-        </w:rPr>
-        <w:t>            END IF</w:t>
-      </w:r>
-    </w:p>
-    <w:p>
-      <w:pPr>
-        <w:pStyle w:val="CodeSnippet"/>
-      </w:pPr>
-      <w:r>
-        <w:rPr>
-          <w:lang w:eastAsia="en-GB"/>
-        </w:rPr>
-        <w:t>        END METHOD </w:t>
-      </w:r>
-    </w:p>
-    <w:p>
-      <w:pPr>
-        <w:pStyle w:val="Heading2"/>
-      </w:pPr>
-      <w:bookmarkStart w:id="19" w:name="_Toc32348528"/>
-      <w:r>
-        <w:t>Pseudocode</w:t>
-      </w:r>
-      <w:r>
-        <w:t xml:space="preserve"> for </w:t>
-      </w:r>
-      <w:proofErr w:type="spellStart"/>
-      <w:r>
-        <w:t>NoodleMap</w:t>
-      </w:r>
-      <w:bookmarkEnd w:id="19"/>
-      <w:proofErr w:type="spellEnd"/>
-    </w:p>
-    <w:p>
-      <w:r>
-        <w:t xml:space="preserve">Constructor for the class that </w:t>
-      </w:r>
-      <w:r>
-        <w:t>instantiates</w:t>
-      </w:r>
-      <w:r>
-        <w:t xml:space="preserve"> the two </w:t>
-      </w:r>
-      <w:r>
-        <w:t xml:space="preserve">instance variables. The second one, matrix is a </w:t>
-      </w:r>
-      <w:r>
-        <w:t>2D</w:t>
-      </w:r>
-      <w:r>
-        <w:t xml:space="preserve"> array, with a length of (0,0)</w:t>
-      </w:r>
-      <w:r>
-        <w:t xml:space="preserve">. </w:t>
-      </w:r>
-    </w:p>
-    <w:p>
-      <w:pPr>
-        <w:pStyle w:val="CodeSnippet"/>
-        <w:rPr>
-          <w:lang w:eastAsia="en-GB"/>
-        </w:rPr>
-      </w:pPr>
-      <w:r>
-        <w:rPr>
-          <w:lang w:eastAsia="en-GB"/>
-        </w:rPr>
-        <w:t>CLASS Noodlemap()</w:t>
-      </w:r>
-    </w:p>
-    <w:p>
-      <w:pPr>
-        <w:pStyle w:val="Heading3"/>
-        <w:rPr>
-          <w:lang w:eastAsia="en-GB"/>
-        </w:rPr>
-      </w:pPr>
-      <w:r>
-        <w:rPr>
-          <w:lang w:eastAsia="en-GB"/>
-        </w:rPr>
-        <w:t xml:space="preserve">METHOD </w:t>
-      </w:r>
-      <w:proofErr w:type="spellStart"/>
-      <w:r>
-        <w:rPr>
-          <w:lang w:eastAsia="en-GB"/>
-        </w:rPr>
-        <w:t>Noodlemap</w:t>
-      </w:r>
-      <w:proofErr w:type="spellEnd"/>
-    </w:p>
-    <w:p>
-      <w:pPr>
-        <w:rPr>
-          <w:lang w:eastAsia="en-GB"/>
-        </w:rPr>
-      </w:pPr>
-      <w:r>
-        <w:rPr>
-          <w:lang w:eastAsia="en-GB"/>
-        </w:rPr>
-        <w:t xml:space="preserve">This is the </w:t>
-      </w:r>
-      <w:r>
-        <w:rPr>
-          <w:lang w:eastAsia="en-GB"/>
-        </w:rPr>
-        <w:t>constructor method</w:t>
-      </w:r>
-      <w:r>
-        <w:rPr>
-          <w:lang w:eastAsia="en-GB"/>
-        </w:rPr>
-        <w:t xml:space="preserve"> that is called on initialisation.</w:t>
-      </w:r>
-    </w:p>
-    <w:p>
-      <w:pPr>
-        <w:pStyle w:val="CodeSnippet"/>
-        <w:rPr>
-          <w:lang w:eastAsia="en-GB"/>
-        </w:rPr>
-      </w:pPr>
-      <w:r>
-        <w:rPr>
-          <w:lang w:eastAsia="en-GB"/>
-        </w:rPr>
-        <w:t>    METHOD Noodlemap()</w:t>
-      </w:r>
-    </w:p>
-    <w:p>
-      <w:pPr>
-        <w:pStyle w:val="CodeSnippet"/>
-        <w:rPr>
-          <w:lang w:eastAsia="en-GB"/>
-        </w:rPr>
-      </w:pPr>
-      <w:r>
-        <w:rPr>
-          <w:lang w:eastAsia="en-GB"/>
-        </w:rPr>
-        <w:t>        INITIALISE PRIVATE</w:t>
-      </w:r>
-      <w:r>
-        <w:rPr>
-          <w:lang w:eastAsia="en-GB"/>
-        </w:rPr>
-        <w:t xml:space="preserve"> </w:t>
-      </w:r>
-      <w:r>
-        <w:rPr>
-          <w:lang w:eastAsia="en-GB"/>
-        </w:rPr>
-        <w:t>DICTIONARY edges </w:t>
-      </w:r>
-    </w:p>
-    <w:p>
-      <w:pPr>
-        <w:pStyle w:val="CodeSnippet"/>
-        <w:rPr>
-          <w:lang w:eastAsia="en-GB"/>
-        </w:rPr>
-      </w:pPr>
-      <w:r>
-        <w:rPr>
-          <w:lang w:eastAsia="en-GB"/>
-        </w:rPr>
-        <w:t>        INITIALISE PRIVATE ARRAY OF ARRAY OF STRING matrix INITIALLY</w:t>
-      </w:r>
-      <w:r>
-        <w:rPr>
-          <w:lang w:eastAsia="en-GB"/>
-        </w:rPr>
-        <w:t xml:space="preserve"> </w:t>
-      </w:r>
-      <w:r>
-        <w:rPr>
-          <w:lang w:eastAsia="en-GB"/>
-        </w:rPr>
-        <w:t>[[""</w:t>
-      </w:r>
-      <w:r>
-        <w:rPr>
-          <w:lang w:eastAsia="en-GB"/>
-        </w:rPr>
-        <w:t>]</w:t>
-      </w:r>
-      <w:r>
-        <w:rPr>
-          <w:lang w:eastAsia="en-GB"/>
-        </w:rPr>
-        <w:t>]</w:t>
-      </w:r>
-    </w:p>
-    <w:p>
-      <w:pPr>
-        <w:pStyle w:val="CodeSnippet"/>
-        <w:rPr>
-          <w:lang w:eastAsia="en-GB"/>
-        </w:rPr>
-      </w:pPr>
-      <w:r>
-        <w:rPr>
-          <w:lang w:eastAsia="en-GB"/>
-        </w:rPr>
-        <w:t>    END METHOD</w:t>
-      </w:r>
-    </w:p>
-    <w:p>
-      <w:pPr>
-        <w:pStyle w:val="Heading3"/>
-        <w:rPr>
           <w:lang w:eastAsia="en-GB"/>
         </w:rPr>
       </w:pPr>
@@ -7747,16 +7824,8 @@
           <w:lang w:eastAsia="en-GB"/>
         </w:rPr>
         <w:lastRenderedPageBreak/>
-        <w:t xml:space="preserve">METHOD </w:t>
-      </w:r>
-      <w:proofErr w:type="spellStart"/>
-      <w:r>
-        <w:rPr>
-          <w:lang w:eastAsia="en-GB"/>
-        </w:rPr>
-        <w:t>addEdge</w:t>
-      </w:r>
-      <w:proofErr w:type="spellEnd"/>
+        <w:t>METHOD addEdge</w:t>
+      </w:r>
     </w:p>
     <w:p>
       <w:pPr>
@@ -7830,14 +7899,12 @@
         </w:rPr>
         <w:t xml:space="preserve">METHOD </w:t>
       </w:r>
-      <w:proofErr w:type="spellStart"/>
       <w:r>
         <w:rPr>
           <w:lang w:eastAsia="en-GB"/>
         </w:rPr>
         <w:t>loadCSV</w:t>
       </w:r>
-      <w:proofErr w:type="spellEnd"/>
     </w:p>
     <w:p>
       <w:pPr>
@@ -8471,7 +8538,6 @@
         <w:t xml:space="preserve">METHOD </w:t>
       </w:r>
       <w:bookmarkStart w:id="20" w:name="loadDatabase"/>
-      <w:proofErr w:type="spellStart"/>
       <w:r>
         <w:rPr>
           <w:lang w:eastAsia="en-GB"/>
@@ -8479,7 +8545,6 @@
         <w:t>loadDatabase</w:t>
       </w:r>
       <w:bookmarkEnd w:id="20"/>
-      <w:proofErr w:type="spellEnd"/>
     </w:p>
     <w:p>
       <w:pPr>
@@ -9185,16 +9250,8 @@
         <w:rPr>
           <w:lang w:eastAsia="en-GB"/>
         </w:rPr>
-        <w:t xml:space="preserve">METHOD </w:t>
-      </w:r>
-      <w:proofErr w:type="spellStart"/>
-      <w:r>
-        <w:rPr>
-          <w:lang w:eastAsia="en-GB"/>
-        </w:rPr>
-        <w:t>dijkstra</w:t>
-      </w:r>
-      <w:proofErr w:type="spellEnd"/>
+        <w:t>METHOD dijkstra</w:t>
+      </w:r>
     </w:p>
     <w:p>
       <w:pPr>
@@ -9978,16 +10035,8 @@
         <w:rPr>
           <w:lang w:eastAsia="en-GB"/>
         </w:rPr>
-        <w:t xml:space="preserve">METHOD </w:t>
-      </w:r>
-      <w:proofErr w:type="spellStart"/>
-      <w:r>
-        <w:rPr>
-          <w:lang w:eastAsia="en-GB"/>
-        </w:rPr>
-        <w:t>returnMap</w:t>
-      </w:r>
-      <w:proofErr w:type="spellEnd"/>
+        <w:t>METHOD returnMap</w:t>
+      </w:r>
     </w:p>
     <w:p>
       <w:pPr>
@@ -10273,16 +10322,8 @@
         <w:rPr>
           <w:lang w:eastAsia="en-GB"/>
         </w:rPr>
-        <w:t xml:space="preserve">METHOD </w:t>
-      </w:r>
-      <w:proofErr w:type="spellStart"/>
-      <w:r>
-        <w:rPr>
-          <w:lang w:eastAsia="en-GB"/>
-        </w:rPr>
-        <w:t>mergeSort</w:t>
-      </w:r>
-      <w:proofErr w:type="spellEnd"/>
+        <w:t>METHOD mergeSort</w:t>
+      </w:r>
     </w:p>
     <w:p>
       <w:pPr>
@@ -11221,16 +11262,8 @@
         <w:rPr>
           <w:lang w:eastAsia="en-GB"/>
         </w:rPr>
-        <w:t xml:space="preserve">METHOD </w:t>
-      </w:r>
-      <w:proofErr w:type="spellStart"/>
-      <w:r>
-        <w:rPr>
-          <w:lang w:eastAsia="en-GB"/>
-        </w:rPr>
-        <w:t>insertSort</w:t>
-      </w:r>
-      <w:proofErr w:type="spellEnd"/>
+        <w:t>METHOD insertSort</w:t>
+      </w:r>
     </w:p>
     <w:p>
       <w:pPr>
@@ -11911,16 +11944,8 @@
         <w:rPr>
           <w:lang w:eastAsia="en-GB"/>
         </w:rPr>
-        <w:t xml:space="preserve">PROCEDURE </w:t>
-      </w:r>
-      <w:proofErr w:type="spellStart"/>
-      <w:r>
-        <w:rPr>
-          <w:lang w:eastAsia="en-GB"/>
-        </w:rPr>
-        <w:t>clearDatabases</w:t>
-      </w:r>
-      <w:proofErr w:type="spellEnd"/>
+        <w:t>PROCEDURE clearDatabases</w:t>
+      </w:r>
     </w:p>
     <w:p>
       <w:pPr>
@@ -13899,16 +13924,8 @@
         <w:rPr>
           <w:lang w:eastAsia="en-GB"/>
         </w:rPr>
-        <w:t xml:space="preserve">PROCEDURE </w:t>
-      </w:r>
-      <w:proofErr w:type="spellStart"/>
-      <w:r>
-        <w:rPr>
-          <w:lang w:eastAsia="en-GB"/>
-        </w:rPr>
-        <w:t>runScrape</w:t>
-      </w:r>
-      <w:proofErr w:type="spellEnd"/>
+        <w:t>PROCEDURE runScrape</w:t>
+      </w:r>
     </w:p>
     <w:p>
       <w:pPr>
@@ -14923,14 +14940,12 @@
         </w:rPr>
         <w:t xml:space="preserve"> This does however open the program up to </w:t>
       </w:r>
-      <w:proofErr w:type="spellStart"/>
-      <w:r>
-        <w:rPr>
-          <w:lang w:eastAsia="en-GB"/>
-        </w:rPr>
-        <w:t>sql</w:t>
-      </w:r>
-      <w:proofErr w:type="spellEnd"/>
+      <w:r>
+        <w:rPr>
+          <w:lang w:eastAsia="en-GB"/>
+        </w:rPr>
+        <w:t>SQL</w:t>
+      </w:r>
       <w:r>
         <w:rPr>
           <w:lang w:eastAsia="en-GB"/>
@@ -15355,7 +15370,7 @@
         <w:rPr>
           <w:lang w:eastAsia="en-GB"/>
         </w:rPr>
-        <w:t>actually executes the sql statement with the parameters place of </w:t>
+        <w:t>executes the sql statement with the parameters place of </w:t>
       </w:r>
       <w:r>
         <w:rPr>
@@ -15381,14 +15396,12 @@
         </w:rPr>
         <w:t>removes any </w:t>
       </w:r>
-      <w:proofErr w:type="spellStart"/>
-      <w:r>
-        <w:rPr>
-          <w:lang w:eastAsia="en-GB"/>
-        </w:rPr>
-        <w:t>sql</w:t>
-      </w:r>
-      <w:proofErr w:type="spellEnd"/>
+      <w:r>
+        <w:rPr>
+          <w:lang w:eastAsia="en-GB"/>
+        </w:rPr>
+        <w:t>SQL</w:t>
+      </w:r>
       <w:r>
         <w:rPr>
           <w:lang w:eastAsia="en-GB"/>
@@ -15770,11 +15783,9 @@
             <w:tcW w:w="1567" w:type="dxa"/>
           </w:tcPr>
           <w:p>
-            <w:proofErr w:type="spellStart"/>
             <w:r>
               <w:t>OriginURL</w:t>
             </w:r>
-            <w:proofErr w:type="spellEnd"/>
           </w:p>
         </w:tc>
         <w:tc>
@@ -20600,7 +20611,7 @@
 </file>
 
 <file path=customXml/itemProps1.xml><?xml version="1.0" encoding="utf-8"?>
-<ds:datastoreItem xmlns:ds="http://schemas.openxmlformats.org/officeDocument/2006/customXml" ds:itemID="{9604DF53-7DFC-4D8F-B76C-42CEFB61D7FD}">
+<ds:datastoreItem xmlns:ds="http://schemas.openxmlformats.org/officeDocument/2006/customXml" ds:itemID="{D0D9A326-90F3-40DF-A625-F2797A858CD5}">
   <ds:schemaRefs>
     <ds:schemaRef ds:uri="http://schemas.openxmlformats.org/officeDocument/2006/bibliography"/>
   </ds:schemaRefs>

</xml_diff>

<commit_message>
added help to design
</commit_message>
<xml_diff>
--- a/ProjectWriteUp.docx
+++ b/ProjectWriteUp.docx
@@ -10,6 +10,7 @@
           <w:docPartUnique/>
         </w:docPartObj>
       </w:sdtPr>
+      <w:sdtEndPr/>
       <w:sdtContent>
         <w:p/>
         <w:p>
@@ -114,6 +115,7 @@
                                     <w:calendar w:val="gregorian"/>
                                   </w:date>
                                 </w:sdtPr>
+                                <w:sdtEndPr/>
                                 <w:sdtContent>
                                   <w:p>
                                     <w:pPr>
@@ -187,6 +189,7 @@
                               <w:calendar w:val="gregorian"/>
                             </w:date>
                           </w:sdtPr>
+                          <w:sdtEndPr/>
                           <w:sdtContent>
                             <w:p>
                               <w:pPr>
@@ -305,6 +308,7 @@
                                   <w:dataBinding w:prefixMappings="xmlns:ns0='http://purl.org/dc/elements/1.1/' xmlns:ns1='http://schemas.openxmlformats.org/package/2006/metadata/core-properties' " w:xpath="/ns1:coreProperties[1]/ns0:creator[1]" w:storeItemID="{6C3C8BC8-F283-45AE-878A-BAB7291924A1}"/>
                                   <w:text/>
                                 </w:sdtPr>
+                                <w:sdtEndPr/>
                                 <w:sdtContent>
                                   <w:p>
                                     <w:pPr>
@@ -355,6 +359,7 @@
                                     <w:dataBinding w:prefixMappings="xmlns:ns0='http://schemas.openxmlformats.org/officeDocument/2006/extended-properties' " w:xpath="/ns0:Properties[1]/ns0:Company[1]" w:storeItemID="{6668398D-A668-4E3E-A5EB-62B293D839F1}"/>
                                     <w:text/>
                                   </w:sdtPr>
+                                  <w:sdtEndPr/>
                                   <w:sdtContent>
                                     <w:r>
                                       <w:rPr>
@@ -393,6 +398,7 @@
                                     <w:dataBinding w:prefixMappings="xmlns:ns0='http://schemas.microsoft.com/office/2006/coverPageProps' " w:xpath="/ns0:CoverPageProperties[1]/ns0:CompanyAddress[1]" w:storeItemID="{55AF091B-3C7A-41E3-B477-F2FDAA23CFDA}"/>
                                     <w:text/>
                                   </w:sdtPr>
+                                  <w:sdtEndPr/>
                                   <w:sdtContent>
                                     <w:r>
                                       <w:rPr>
@@ -452,6 +458,7 @@
                             <w:dataBinding w:prefixMappings="xmlns:ns0='http://purl.org/dc/elements/1.1/' xmlns:ns1='http://schemas.openxmlformats.org/package/2006/metadata/core-properties' " w:xpath="/ns1:coreProperties[1]/ns0:creator[1]" w:storeItemID="{6C3C8BC8-F283-45AE-878A-BAB7291924A1}"/>
                             <w:text/>
                           </w:sdtPr>
+                          <w:sdtEndPr/>
                           <w:sdtContent>
                             <w:p>
                               <w:pPr>
@@ -502,6 +509,7 @@
                               <w:dataBinding w:prefixMappings="xmlns:ns0='http://schemas.openxmlformats.org/officeDocument/2006/extended-properties' " w:xpath="/ns0:Properties[1]/ns0:Company[1]" w:storeItemID="{6668398D-A668-4E3E-A5EB-62B293D839F1}"/>
                               <w:text/>
                             </w:sdtPr>
+                            <w:sdtEndPr/>
                             <w:sdtContent>
                               <w:r>
                                 <w:rPr>
@@ -540,6 +548,7 @@
                               <w:dataBinding w:prefixMappings="xmlns:ns0='http://schemas.microsoft.com/office/2006/coverPageProps' " w:xpath="/ns0:CoverPageProperties[1]/ns0:CompanyAddress[1]" w:storeItemID="{55AF091B-3C7A-41E3-B477-F2FDAA23CFDA}"/>
                               <w:text/>
                             </w:sdtPr>
+                            <w:sdtEndPr/>
                             <w:sdtContent>
                               <w:r>
                                 <w:rPr>
@@ -665,6 +674,7 @@
                                     <w:dataBinding w:prefixMappings="xmlns:ns0='http://purl.org/dc/elements/1.1/' xmlns:ns1='http://schemas.openxmlformats.org/package/2006/metadata/core-properties' " w:xpath="/ns1:coreProperties[1]/ns0:title[1]" w:storeItemID="{6C3C8BC8-F283-45AE-878A-BAB7291924A1}"/>
                                     <w:text w:multiLine="1"/>
                                   </w:sdtPr>
+                                  <w:sdtEndPr/>
                                   <w:sdtContent>
                                     <w:r>
                                       <w:rPr>
@@ -692,6 +702,7 @@
                                   <w:dataBinding w:prefixMappings="xmlns:ns0='http://purl.org/dc/elements/1.1/' xmlns:ns1='http://schemas.openxmlformats.org/package/2006/metadata/core-properties' " w:xpath="/ns1:coreProperties[1]/ns0:subject[1]" w:storeItemID="{6C3C8BC8-F283-45AE-878A-BAB7291924A1}"/>
                                   <w:text/>
                                 </w:sdtPr>
+                                <w:sdtEndPr/>
                                 <w:sdtContent>
                                   <w:p>
                                     <w:pPr>
@@ -766,6 +777,7 @@
                               <w:dataBinding w:prefixMappings="xmlns:ns0='http://purl.org/dc/elements/1.1/' xmlns:ns1='http://schemas.openxmlformats.org/package/2006/metadata/core-properties' " w:xpath="/ns1:coreProperties[1]/ns0:title[1]" w:storeItemID="{6C3C8BC8-F283-45AE-878A-BAB7291924A1}"/>
                               <w:text w:multiLine="1"/>
                             </w:sdtPr>
+                            <w:sdtEndPr/>
                             <w:sdtContent>
                               <w:r>
                                 <w:rPr>
@@ -793,6 +805,7 @@
                             <w:dataBinding w:prefixMappings="xmlns:ns0='http://purl.org/dc/elements/1.1/' xmlns:ns1='http://schemas.openxmlformats.org/package/2006/metadata/core-properties' " w:xpath="/ns1:coreProperties[1]/ns0:subject[1]" w:storeItemID="{6C3C8BC8-F283-45AE-878A-BAB7291924A1}"/>
                             <w:text/>
                           </w:sdtPr>
+                          <w:sdtEndPr/>
                           <w:sdtContent>
                             <w:p>
                               <w:pPr>
@@ -6709,10 +6722,70 @@
     </w:p>
     <w:p>
       <w:r>
-        <w:t>TODO: add help etc</w:t>
+        <w:rPr>
+          <w:noProof/>
+        </w:rPr>
+        <w:drawing>
+          <wp:inline distT="0" distB="0" distL="0" distR="0" wp14:anchorId="39A8C155" wp14:editId="2CD0C86E">
+            <wp:extent cx="5727700" cy="2570480"/>
+            <wp:effectExtent l="0" t="0" r="6350" b="1270"/>
+            <wp:docPr id="3" name="Picture 3"/>
+            <wp:cNvGraphicFramePr>
+              <a:graphicFrameLocks xmlns:a="http://schemas.openxmlformats.org/drawingml/2006/main" noChangeAspect="1"/>
+            </wp:cNvGraphicFramePr>
+            <a:graphic xmlns:a="http://schemas.openxmlformats.org/drawingml/2006/main">
+              <a:graphicData uri="http://schemas.openxmlformats.org/drawingml/2006/picture">
+                <pic:pic xmlns:pic="http://schemas.openxmlformats.org/drawingml/2006/picture">
+                  <pic:nvPicPr>
+                    <pic:cNvPr id="0" name="Picture 1"/>
+                    <pic:cNvPicPr>
+                      <a:picLocks noChangeAspect="1" noChangeArrowheads="1"/>
+                    </pic:cNvPicPr>
+                  </pic:nvPicPr>
+                  <pic:blipFill>
+                    <a:blip r:embed="rId22">
+                      <a:extLst>
+                        <a:ext uri="{28A0092B-C50C-407E-A947-70E740481C1C}">
+                          <a14:useLocalDpi xmlns:a14="http://schemas.microsoft.com/office/drawing/2010/main" val="0"/>
+                        </a:ext>
+                      </a:extLst>
+                    </a:blip>
+                    <a:srcRect/>
+                    <a:stretch>
+                      <a:fillRect/>
+                    </a:stretch>
+                  </pic:blipFill>
+                  <pic:spPr bwMode="auto">
+                    <a:xfrm>
+                      <a:off x="0" y="0"/>
+                      <a:ext cx="5727700" cy="2570480"/>
+                    </a:xfrm>
+                    <a:prstGeom prst="rect">
+                      <a:avLst/>
+                    </a:prstGeom>
+                    <a:noFill/>
+                    <a:ln>
+                      <a:noFill/>
+                    </a:ln>
+                  </pic:spPr>
+                </pic:pic>
+              </a:graphicData>
+            </a:graphic>
+          </wp:inline>
+        </w:drawing>
+      </w:r>
+    </w:p>
+    <w:p>
+      <w:r>
+        <w:t>The program will then quit.</w:t>
       </w:r>
       <w:bookmarkStart w:id="17" w:name="_GoBack"/>
       <w:bookmarkEnd w:id="17"/>
+    </w:p>
+    <w:p>
+      <w:r>
+        <w:t>TODO: add help etc</w:t>
+      </w:r>
     </w:p>
     <w:p/>
     <w:p/>
@@ -18905,6 +18978,7 @@
   <w:style w:type="character" w:default="1" w:styleId="DefaultParagraphFont">
     <w:name w:val="Default Paragraph Font"/>
     <w:uiPriority w:val="1"/>
+    <w:semiHidden/>
     <w:unhideWhenUsed/>
   </w:style>
   <w:style w:type="table" w:default="1" w:styleId="TableNormal">
@@ -20611,7 +20685,7 @@
 </file>
 
 <file path=customXml/itemProps1.xml><?xml version="1.0" encoding="utf-8"?>
-<ds:datastoreItem xmlns:ds="http://schemas.openxmlformats.org/officeDocument/2006/customXml" ds:itemID="{D0D9A326-90F3-40DF-A625-F2797A858CD5}">
+<ds:datastoreItem xmlns:ds="http://schemas.openxmlformats.org/officeDocument/2006/customXml" ds:itemID="{C3516F88-C63C-4E05-BD6B-53F1BEB64BB7}">
   <ds:schemaRefs>
     <ds:schemaRef ds:uri="http://schemas.openxmlformats.org/officeDocument/2006/bibliography"/>
   </ds:schemaRefs>

</xml_diff>

<commit_message>
completed component testing for uI
</commit_message>
<xml_diff>
--- a/ProjectWriteUp.docx
+++ b/ProjectWriteUp.docx
@@ -5047,7 +5047,15 @@
         <w:t>“</w:t>
       </w:r>
       <w:r>
-        <w:t># Friendly, low-speed bots are welcome viewing article pages, but not</w:t>
+        <w:t xml:space="preserve"># Friendly, low-speed </w:t>
+      </w:r>
+      <w:proofErr w:type="spellStart"/>
+      <w:r>
+        <w:t>bots</w:t>
+      </w:r>
+      <w:proofErr w:type="spellEnd"/>
+      <w:r>
+        <w:t xml:space="preserve"> are welcome viewing article pages, but not</w:t>
       </w:r>
       <w:r>
         <w:t xml:space="preserve"> </w:t>
@@ -5649,7 +5657,15 @@
         <w:tab/>
       </w:r>
       <w:r>
-        <w:t>TODO: insert from gantt chart</w:t>
+        <w:t xml:space="preserve">TODO: insert from </w:t>
+      </w:r>
+      <w:proofErr w:type="spellStart"/>
+      <w:r>
+        <w:t>gantt</w:t>
+      </w:r>
+      <w:proofErr w:type="spellEnd"/>
+      <w:r>
+        <w:t xml:space="preserve"> chart</w:t>
       </w:r>
     </w:p>
     <w:p>
@@ -6230,8 +6246,13 @@
               </w:rPr>
             </w:pPr>
             <w:r>
-              <w:t>+sectionName</w:t>
-            </w:r>
+              <w:t>+</w:t>
+            </w:r>
+            <w:proofErr w:type="spellStart"/>
+            <w:r>
+              <w:t>sectionName</w:t>
+            </w:r>
+            <w:proofErr w:type="spellEnd"/>
           </w:p>
           <w:p>
             <w:pPr>
@@ -6302,7 +6323,23 @@
               </w:rPr>
             </w:pPr>
             <w:r>
-              <w:t>+setContents(contentText)</w:t>
+              <w:t>+</w:t>
+            </w:r>
+            <w:proofErr w:type="spellStart"/>
+            <w:r>
+              <w:t>setContents</w:t>
+            </w:r>
+            <w:proofErr w:type="spellEnd"/>
+            <w:r>
+              <w:t>(</w:t>
+            </w:r>
+            <w:proofErr w:type="spellStart"/>
+            <w:r>
+              <w:t>contentText</w:t>
+            </w:r>
+            <w:proofErr w:type="spellEnd"/>
+            <w:r>
+              <w:t>)</w:t>
             </w:r>
           </w:p>
           <w:p>
@@ -6313,7 +6350,23 @@
               </w:rPr>
             </w:pPr>
             <w:r>
-              <w:t>+setCommands(prompt, **kwargs)</w:t>
+              <w:t>+</w:t>
+            </w:r>
+            <w:proofErr w:type="spellStart"/>
+            <w:r>
+              <w:t>setCommands</w:t>
+            </w:r>
+            <w:proofErr w:type="spellEnd"/>
+            <w:r>
+              <w:t>(prompt, **</w:t>
+            </w:r>
+            <w:proofErr w:type="spellStart"/>
+            <w:r>
+              <w:t>kwargs</w:t>
+            </w:r>
+            <w:proofErr w:type="spellEnd"/>
+            <w:r>
+              <w:t>)</w:t>
             </w:r>
           </w:p>
           <w:p>
@@ -6324,7 +6377,23 @@
               </w:rPr>
             </w:pPr>
             <w:r>
-              <w:t>+ShowUI(acceptCommands)</w:t>
+              <w:t>+</w:t>
+            </w:r>
+            <w:proofErr w:type="spellStart"/>
+            <w:r>
+              <w:t>ShowUI</w:t>
+            </w:r>
+            <w:proofErr w:type="spellEnd"/>
+            <w:r>
+              <w:t>(</w:t>
+            </w:r>
+            <w:proofErr w:type="spellStart"/>
+            <w:r>
+              <w:t>acceptCommands</w:t>
+            </w:r>
+            <w:proofErr w:type="spellEnd"/>
+            <w:r>
+              <w:t>)</w:t>
             </w:r>
           </w:p>
           <w:p/>
@@ -6352,9 +6421,11 @@
             <w:tcW w:w="4265" w:type="dxa"/>
           </w:tcPr>
           <w:p>
+            <w:proofErr w:type="spellStart"/>
             <w:r>
               <w:t>NoodleMap</w:t>
             </w:r>
+            <w:proofErr w:type="spellEnd"/>
           </w:p>
         </w:tc>
       </w:tr>
@@ -6397,7 +6468,15 @@
               </w:rPr>
             </w:pPr>
             <w:r>
-              <w:t>+ NoodleMap()</w:t>
+              <w:t xml:space="preserve">+ </w:t>
+            </w:r>
+            <w:proofErr w:type="spellStart"/>
+            <w:r>
+              <w:t>NoodleMap</w:t>
+            </w:r>
+            <w:proofErr w:type="spellEnd"/>
+            <w:r>
+              <w:t>()</w:t>
             </w:r>
           </w:p>
           <w:p>
@@ -6415,11 +6494,29 @@
               <w:t>-</w:t>
             </w:r>
             <w:r>
-              <w:t xml:space="preserve"> add_edge(</w:t>
-            </w:r>
-            <w:r>
-              <w:t>originNoodle, destinationNoodle</w:t>
-            </w:r>
+              <w:t xml:space="preserve"> </w:t>
+            </w:r>
+            <w:proofErr w:type="spellStart"/>
+            <w:r>
+              <w:t>add_edge</w:t>
+            </w:r>
+            <w:proofErr w:type="spellEnd"/>
+            <w:r>
+              <w:t>(</w:t>
+            </w:r>
+            <w:proofErr w:type="spellStart"/>
+            <w:r>
+              <w:t>originNoodle</w:t>
+            </w:r>
+            <w:proofErr w:type="spellEnd"/>
+            <w:r>
+              <w:t xml:space="preserve">, </w:t>
+            </w:r>
+            <w:proofErr w:type="spellStart"/>
+            <w:r>
+              <w:t>destinationNoodle</w:t>
+            </w:r>
+            <w:proofErr w:type="spellEnd"/>
             <w:r>
               <w:t>)</w:t>
             </w:r>
@@ -6479,6 +6576,7 @@
               </w:rPr>
               <w:t>-</w:t>
             </w:r>
+            <w:proofErr w:type="spellStart"/>
             <w:r>
               <w:rPr>
                 <w:bCs w:val="0"/>
@@ -6491,6 +6589,7 @@
               </w:rPr>
               <w:t>ergeSort</w:t>
             </w:r>
+            <w:proofErr w:type="spellEnd"/>
             <w:r>
               <w:rPr>
                 <w:bCs w:val="0"/>
@@ -6506,11 +6605,16 @@
               </w:rPr>
             </w:pPr>
             <w:r>
-              <w:t>+load</w:t>
+              <w:t>+</w:t>
+            </w:r>
+            <w:proofErr w:type="spellStart"/>
+            <w:r>
+              <w:t>load</w:t>
             </w:r>
             <w:r>
               <w:t>CSV</w:t>
             </w:r>
+            <w:proofErr w:type="spellEnd"/>
             <w:r>
               <w:t>(</w:t>
             </w:r>
@@ -6526,7 +6630,23 @@
               </w:rPr>
             </w:pPr>
             <w:r>
-              <w:t>+loadDatabase(TableName)</w:t>
+              <w:t>+</w:t>
+            </w:r>
+            <w:proofErr w:type="spellStart"/>
+            <w:r>
+              <w:t>loadDatabase</w:t>
+            </w:r>
+            <w:proofErr w:type="spellEnd"/>
+            <w:r>
+              <w:t>(</w:t>
+            </w:r>
+            <w:proofErr w:type="spellStart"/>
+            <w:r>
+              <w:t>TableName</w:t>
+            </w:r>
+            <w:proofErr w:type="spellEnd"/>
+            <w:r>
+              <w:t>)</w:t>
             </w:r>
           </w:p>
           <w:p>
@@ -6537,7 +6657,19 @@
               </w:rPr>
             </w:pPr>
             <w:r>
-              <w:t>+ dijkstra(start</w:t>
+              <w:t xml:space="preserve">+ </w:t>
+            </w:r>
+            <w:proofErr w:type="spellStart"/>
+            <w:r>
+              <w:t>dijkstra</w:t>
+            </w:r>
+            <w:proofErr w:type="spellEnd"/>
+            <w:r>
+              <w:t>(</w:t>
+            </w:r>
+            <w:proofErr w:type="spellStart"/>
+            <w:r>
+              <w:t>start</w:t>
             </w:r>
             <w:r>
               <w:t>N</w:t>
@@ -6555,7 +6687,15 @@
               <w:t>l</w:t>
             </w:r>
             <w:r>
-              <w:t>e, end</w:t>
+              <w:t>e</w:t>
+            </w:r>
+            <w:proofErr w:type="spellEnd"/>
+            <w:r>
+              <w:t xml:space="preserve">, </w:t>
+            </w:r>
+            <w:proofErr w:type="spellStart"/>
+            <w:r>
+              <w:t>end</w:t>
             </w:r>
             <w:r>
               <w:t>N</w:t>
@@ -6570,12 +6710,24 @@
               <w:t>l</w:t>
             </w:r>
             <w:r>
-              <w:t>e)</w:t>
-            </w:r>
-          </w:p>
-          <w:p>
-            <w:r>
-              <w:t>+ returnMap(sort)</w:t>
+              <w:t>e</w:t>
+            </w:r>
+            <w:proofErr w:type="spellEnd"/>
+            <w:r>
+              <w:t>)</w:t>
+            </w:r>
+          </w:p>
+          <w:p>
+            <w:r>
+              <w:t xml:space="preserve">+ </w:t>
+            </w:r>
+            <w:proofErr w:type="spellStart"/>
+            <w:r>
+              <w:t>returnMap</w:t>
+            </w:r>
+            <w:proofErr w:type="spellEnd"/>
+            <w:r>
+              <w:t>(sort)</w:t>
             </w:r>
           </w:p>
         </w:tc>
@@ -7392,8 +7544,16 @@
         <w:rPr>
           <w:lang w:eastAsia="en-GB"/>
         </w:rPr>
-        <w:t>METHOD setContents</w:t>
-      </w:r>
+        <w:t xml:space="preserve">METHOD </w:t>
+      </w:r>
+      <w:proofErr w:type="spellStart"/>
+      <w:r>
+        <w:rPr>
+          <w:lang w:eastAsia="en-GB"/>
+        </w:rPr>
+        <w:t>setContents</w:t>
+      </w:r>
+      <w:proofErr w:type="spellEnd"/>
     </w:p>
     <w:p>
       <w:pPr>
@@ -7460,8 +7620,16 @@
         <w:rPr>
           <w:lang w:eastAsia="en-GB"/>
         </w:rPr>
-        <w:t>METHOD setCommands</w:t>
-      </w:r>
+        <w:t xml:space="preserve">METHOD </w:t>
+      </w:r>
+      <w:proofErr w:type="spellStart"/>
+      <w:r>
+        <w:rPr>
+          <w:lang w:eastAsia="en-GB"/>
+        </w:rPr>
+        <w:t>setCommands</w:t>
+      </w:r>
+      <w:proofErr w:type="spellEnd"/>
     </w:p>
     <w:p>
       <w:pPr>
@@ -7728,9 +7896,11 @@
         </w:rPr>
         <w:t xml:space="preserve">METHOD </w:t>
       </w:r>
+      <w:proofErr w:type="spellStart"/>
       <w:r>
         <w:t>showUi</w:t>
       </w:r>
+      <w:proofErr w:type="spellEnd"/>
     </w:p>
     <w:p>
       <w:pPr>
@@ -8050,9 +8220,14 @@
         <w:t>Pseudocode</w:t>
       </w:r>
       <w:r>
-        <w:t xml:space="preserve"> for NoodleMap</w:t>
+        <w:t xml:space="preserve"> for </w:t>
+      </w:r>
+      <w:proofErr w:type="spellStart"/>
+      <w:r>
+        <w:t>NoodleMap</w:t>
       </w:r>
       <w:bookmarkEnd w:id="18"/>
+      <w:proofErr w:type="spellEnd"/>
     </w:p>
     <w:p>
       <w:r>
@@ -8102,8 +8277,16 @@
         <w:rPr>
           <w:lang w:eastAsia="en-GB"/>
         </w:rPr>
-        <w:t>METHOD Noodlemap</w:t>
-      </w:r>
+        <w:t xml:space="preserve">METHOD </w:t>
+      </w:r>
+      <w:proofErr w:type="spellStart"/>
+      <w:r>
+        <w:rPr>
+          <w:lang w:eastAsia="en-GB"/>
+        </w:rPr>
+        <w:t>Noodlemap</w:t>
+      </w:r>
+      <w:proofErr w:type="spellEnd"/>
     </w:p>
     <w:p>
       <w:pPr>
@@ -8233,8 +8416,16 @@
         <w:rPr>
           <w:lang w:eastAsia="en-GB"/>
         </w:rPr>
-        <w:t>METHOD addEdge</w:t>
-      </w:r>
+        <w:t xml:space="preserve">METHOD </w:t>
+      </w:r>
+      <w:proofErr w:type="spellStart"/>
+      <w:r>
+        <w:rPr>
+          <w:lang w:eastAsia="en-GB"/>
+        </w:rPr>
+        <w:t>addEdge</w:t>
+      </w:r>
+      <w:proofErr w:type="spellEnd"/>
     </w:p>
     <w:p>
       <w:pPr>
@@ -8320,12 +8511,14 @@
         </w:rPr>
         <w:t xml:space="preserve">METHOD </w:t>
       </w:r>
+      <w:proofErr w:type="spellStart"/>
       <w:r>
         <w:rPr>
           <w:lang w:eastAsia="en-GB"/>
         </w:rPr>
         <w:t>loadCSV</w:t>
       </w:r>
+      <w:proofErr w:type="spellEnd"/>
     </w:p>
     <w:p>
       <w:pPr>
@@ -8945,6 +9138,7 @@
         <w:t xml:space="preserve">METHOD </w:t>
       </w:r>
       <w:bookmarkStart w:id="19" w:name="loadDatabase"/>
+      <w:proofErr w:type="spellStart"/>
       <w:r>
         <w:rPr>
           <w:lang w:eastAsia="en-GB"/>
@@ -8952,6 +9146,7 @@
         <w:t>loadDatabase</w:t>
       </w:r>
       <w:bookmarkEnd w:id="19"/>
+      <w:proofErr w:type="spellEnd"/>
     </w:p>
     <w:p>
       <w:pPr>
@@ -9044,8 +9239,16 @@
         <w:rPr>
           <w:lang w:eastAsia="en-GB"/>
         </w:rPr>
-        <w:t>[first itteration</w:t>
-      </w:r>
+        <w:t xml:space="preserve">[first </w:t>
+      </w:r>
+      <w:proofErr w:type="spellStart"/>
+      <w:r>
+        <w:rPr>
+          <w:lang w:eastAsia="en-GB"/>
+        </w:rPr>
+        <w:t>itteration</w:t>
+      </w:r>
+      <w:proofErr w:type="spellEnd"/>
       <w:r>
         <w:rPr>
           <w:lang w:eastAsia="en-GB"/>
@@ -9131,7 +9334,15 @@
         <w:t>During testing it was found that this would cause a type error if there were no tables in the database</w:t>
       </w:r>
       <w:r>
-        <w:t xml:space="preserve"> as the program can not check if a value is in an array if there is no array.</w:t>
+        <w:t xml:space="preserve"> as the program </w:t>
+      </w:r>
+      <w:proofErr w:type="spellStart"/>
+      <w:r>
+        <w:t>can not</w:t>
+      </w:r>
+      <w:proofErr w:type="spellEnd"/>
+      <w:r>
+        <w:t xml:space="preserve"> check if a value is in an array if there is no array.</w:t>
       </w:r>
     </w:p>
     <w:p>
@@ -9818,8 +10029,16 @@
         <w:rPr>
           <w:lang w:eastAsia="en-GB"/>
         </w:rPr>
-        <w:t>METHOD dijkstra</w:t>
-      </w:r>
+        <w:t xml:space="preserve">METHOD </w:t>
+      </w:r>
+      <w:proofErr w:type="spellStart"/>
+      <w:r>
+        <w:rPr>
+          <w:lang w:eastAsia="en-GB"/>
+        </w:rPr>
+        <w:t>dijkstra</w:t>
+      </w:r>
+      <w:proofErr w:type="spellEnd"/>
     </w:p>
     <w:p>
       <w:pPr>
@@ -10588,8 +10807,16 @@
         <w:rPr>
           <w:lang w:eastAsia="en-GB"/>
         </w:rPr>
-        <w:t>METHOD returnMap</w:t>
-      </w:r>
+        <w:t xml:space="preserve">METHOD </w:t>
+      </w:r>
+      <w:proofErr w:type="spellStart"/>
+      <w:r>
+        <w:rPr>
+          <w:lang w:eastAsia="en-GB"/>
+        </w:rPr>
+        <w:t>returnMap</w:t>
+      </w:r>
+      <w:proofErr w:type="spellEnd"/>
     </w:p>
     <w:p>
       <w:pPr>
@@ -10875,8 +11102,16 @@
         <w:rPr>
           <w:lang w:eastAsia="en-GB"/>
         </w:rPr>
-        <w:t>METHOD mergeSort</w:t>
-      </w:r>
+        <w:t xml:space="preserve">METHOD </w:t>
+      </w:r>
+      <w:proofErr w:type="spellStart"/>
+      <w:r>
+        <w:rPr>
+          <w:lang w:eastAsia="en-GB"/>
+        </w:rPr>
+        <w:t>mergeSort</w:t>
+      </w:r>
+      <w:proofErr w:type="spellEnd"/>
     </w:p>
     <w:p>
       <w:pPr>
@@ -11799,8 +12034,16 @@
         <w:rPr>
           <w:lang w:eastAsia="en-GB"/>
         </w:rPr>
-        <w:t>METHOD insertSort</w:t>
-      </w:r>
+        <w:t xml:space="preserve">METHOD </w:t>
+      </w:r>
+      <w:proofErr w:type="spellStart"/>
+      <w:r>
+        <w:rPr>
+          <w:lang w:eastAsia="en-GB"/>
+        </w:rPr>
+        <w:t>insertSort</w:t>
+      </w:r>
+      <w:proofErr w:type="spellEnd"/>
     </w:p>
     <w:p>
       <w:pPr>
@@ -12480,8 +12723,16 @@
         <w:rPr>
           <w:lang w:eastAsia="en-GB"/>
         </w:rPr>
-        <w:t>PROCEDURE clearDatabases</w:t>
-      </w:r>
+        <w:t xml:space="preserve">PROCEDURE </w:t>
+      </w:r>
+      <w:proofErr w:type="spellStart"/>
+      <w:r>
+        <w:rPr>
+          <w:lang w:eastAsia="en-GB"/>
+        </w:rPr>
+        <w:t>clearDatabases</w:t>
+      </w:r>
+      <w:proofErr w:type="spellEnd"/>
     </w:p>
     <w:p>
       <w:pPr>
@@ -14580,8 +14831,16 @@
         <w:rPr>
           <w:lang w:eastAsia="en-GB"/>
         </w:rPr>
-        <w:t>PROCEDURE runScrape</w:t>
-      </w:r>
+        <w:t xml:space="preserve">PROCEDURE </w:t>
+      </w:r>
+      <w:proofErr w:type="spellStart"/>
+      <w:r>
+        <w:rPr>
+          <w:lang w:eastAsia="en-GB"/>
+        </w:rPr>
+        <w:t>runScrape</w:t>
+      </w:r>
+      <w:proofErr w:type="spellEnd"/>
     </w:p>
     <w:p>
       <w:pPr>
@@ -16405,9 +16664,11 @@
             <w:tcW w:w="1567" w:type="dxa"/>
           </w:tcPr>
           <w:p>
+            <w:proofErr w:type="spellStart"/>
             <w:r>
               <w:t>OriginURL</w:t>
             </w:r>
+            <w:proofErr w:type="spellEnd"/>
           </w:p>
         </w:tc>
         <w:tc>
@@ -16959,7 +17220,15 @@
         <w:t xml:space="preserve"> This is where I discovered the need to check for domains, anchor links and other similar quirks.</w:t>
       </w:r>
       <w:r>
-        <w:t xml:space="preserve"> My research of what characters were possible in domains and urls (so I could find how to sanitise input into the database) led me on to reading about </w:t>
+        <w:t xml:space="preserve"> My research of what characters were possible in domains and </w:t>
+      </w:r>
+      <w:proofErr w:type="spellStart"/>
+      <w:r>
+        <w:t>urls</w:t>
+      </w:r>
+      <w:proofErr w:type="spellEnd"/>
+      <w:r>
+        <w:t xml:space="preserve"> (so I could find how to sanitise input into the database) led me on to reading about </w:t>
       </w:r>
       <w:r>
         <w:t>the generic syntax of URLs (</w:t>
@@ -17054,7 +17323,15 @@
         <w:jc w:val="both"/>
       </w:pPr>
       <w:r>
-        <w:t>I also had to learn how to use source control such as Git, so I could maintain my project across multiple computers and operating systems. As I also enjoy messing around with python outside of the school course I also had to learn how to use Conda, a system that is used for environment management. It allowed me to isolate the packages I need for this project, set a definite python version, and stop any external modules other than the ones I chose to be called from my program.</w:t>
+        <w:t xml:space="preserve">I also had to learn how to use source control such as Git, so I could maintain my project across multiple computers and operating systems. As I also enjoy messing around with python outside of the school course I also had to learn how to use </w:t>
+      </w:r>
+      <w:proofErr w:type="spellStart"/>
+      <w:r>
+        <w:t>Conda</w:t>
+      </w:r>
+      <w:proofErr w:type="spellEnd"/>
+      <w:r>
+        <w:t>, a system that is used for environment management. It allowed me to isolate the packages I need for this project, set a definite python version, and stop any external modules other than the ones I chose to be called from my program.</w:t>
       </w:r>
     </w:p>
     <w:p>
@@ -17177,8 +17454,13 @@
             <w:tcW w:w="2405" w:type="dxa"/>
           </w:tcPr>
           <w:p>
-            <w:r>
-              <w:t>NoodleMap.Dijkstra()</w:t>
+            <w:proofErr w:type="spellStart"/>
+            <w:r>
+              <w:t>NoodleMap.Dijkstra</w:t>
+            </w:r>
+            <w:proofErr w:type="spellEnd"/>
+            <w:r>
+              <w:t>()</w:t>
             </w:r>
           </w:p>
         </w:tc>
@@ -17215,6 +17497,77 @@
           <w:p>
             <w:r>
               <w:t>It was found that a code block was incorrectly indented, thus causing the exit condition to be True</w:t>
+            </w:r>
+          </w:p>
+        </w:tc>
+        <w:tc>
+          <w:tcPr>
+            <w:tcW w:w="2127" w:type="dxa"/>
+          </w:tcPr>
+          <w:p/>
+        </w:tc>
+      </w:tr>
+      <w:tr>
+        <w:tc>
+          <w:tcPr>
+            <w:tcW w:w="2405" w:type="dxa"/>
+          </w:tcPr>
+          <w:p>
+            <w:r>
+              <w:t>Scraper credentials</w:t>
+            </w:r>
+          </w:p>
+        </w:tc>
+        <w:tc>
+          <w:tcPr>
+            <w:tcW w:w="4961" w:type="dxa"/>
+          </w:tcPr>
+          <w:p>
+            <w:r>
+              <w:t xml:space="preserve">The program keeps throwing </w:t>
+            </w:r>
+            <w:r>
+              <w:rPr>
+                <w:rStyle w:val="CodeSnippetChar"/>
+              </w:rPr>
+              <w:t>mysql.connector.errors.NotSupportedError: Authentication plugin 'caching_sha2_password' is not supported</w:t>
+            </w:r>
+            <w:r>
+              <w:t xml:space="preserve"> whenever it tries to connect to the database. I have checked and confirmed that the credentials are correct, and the user has full access to the ports and is admin in the database.</w:t>
+            </w:r>
+          </w:p>
+        </w:tc>
+        <w:tc>
+          <w:tcPr>
+            <w:tcW w:w="5103" w:type="dxa"/>
+          </w:tcPr>
+          <w:p>
+            <w:r>
+              <w:t xml:space="preserve">I needed to specify for the program to use the </w:t>
+            </w:r>
+            <w:r>
+              <w:rPr>
+                <w:rStyle w:val="CodeSnippetChar"/>
+              </w:rPr>
+              <w:t>auth_plugin</w:t>
+            </w:r>
+            <w:r>
+              <w:t xml:space="preserve"> argument when connecting, as the default for the database is caching_sha2_password which is not currently supported by the python plug in, so I needed to add </w:t>
+            </w:r>
+            <w:r>
+              <w:rPr>
+                <w:rStyle w:val="CodeSnippetChar"/>
+                <w:lang w:eastAsia="en-GB"/>
+              </w:rPr>
+              <w:t>auth_plugin='mysql_native_password'</w:t>
+            </w:r>
+            <w:r>
+              <w:t xml:space="preserve"> to all the database connections.</w:t>
+            </w:r>
+          </w:p>
+          <w:p>
+            <w:r>
+              <w:t xml:space="preserve"> </w:t>
             </w:r>
           </w:p>
         </w:tc>
@@ -17272,10 +17625,21 @@
           </w:p>
           <w:p>
             <w:r>
-              <w:t>seems that the syntax for the table creation has been slightly off or the select query isnt calling the right table</w:t>
-            </w:r>
-          </w:p>
-          <w:p>
+              <w:t xml:space="preserve">seems that the syntax for the table creation has been slightly off or the select query </w:t>
+            </w:r>
+            <w:proofErr w:type="spellStart"/>
+            <w:r>
+              <w:t>isnt</w:t>
+            </w:r>
+            <w:proofErr w:type="spellEnd"/>
+            <w:r>
+              <w:t xml:space="preserve"> calling the right table</w:t>
+            </w:r>
+          </w:p>
+          <w:p>
+            <w:pPr>
+              <w:pStyle w:val="CodeSnippet"/>
+            </w:pPr>
             <w:r>
               <w:t>mysql.connector.errors.ProgrammingError: 1146 (42S02): Table 'websites.websites.'example.org'' doesn't exist</w:t>
             </w:r>
@@ -17356,148 +17720,114 @@
           </w:p>
           <w:p>
             <w:pPr>
-              <w:pStyle w:val="HTMLPreformatted"/>
-              <w:shd w:val="clear" w:color="auto" w:fill="F6F8FA"/>
+              <w:pStyle w:val="CodeSnippet"/>
               <w:rPr>
                 <w:rStyle w:val="HTMLCode"/>
-                <w:rFonts w:ascii="Consolas" w:hAnsi="Consolas"/>
-                <w:color w:val="24292E"/>
-                <w:sz w:val="18"/>
-                <w:szCs w:val="18"/>
-                <w:bdr w:val="none" w:sz="0" w:space="0" w:color="auto" w:frame="1"/>
+                <w:rFonts w:ascii="Consolas" w:eastAsiaTheme="minorHAnsi" w:hAnsi="Consolas" w:cstheme="minorBidi"/>
+                <w:sz w:val="22"/>
+                <w:szCs w:val="22"/>
               </w:rPr>
             </w:pPr>
             <w:r>
               <w:rPr>
                 <w:rStyle w:val="HTMLCode"/>
-                <w:rFonts w:ascii="Consolas" w:hAnsi="Consolas"/>
-                <w:color w:val="24292E"/>
-                <w:sz w:val="18"/>
-                <w:szCs w:val="18"/>
-                <w:bdr w:val="none" w:sz="0" w:space="0" w:color="auto" w:frame="1"/>
+                <w:rFonts w:ascii="Consolas" w:eastAsiaTheme="minorHAnsi" w:hAnsi="Consolas" w:cstheme="minorBidi"/>
+                <w:sz w:val="22"/>
+                <w:szCs w:val="22"/>
               </w:rPr>
               <w:t>query = "INSERT INTO `%s` VALUES (NULL, '`%s`', '`%s`')"</w:t>
             </w:r>
           </w:p>
           <w:p>
             <w:pPr>
-              <w:pStyle w:val="HTMLPreformatted"/>
-              <w:shd w:val="clear" w:color="auto" w:fill="F6F8FA"/>
+              <w:pStyle w:val="CodeSnippet"/>
               <w:rPr>
                 <w:rStyle w:val="HTMLCode"/>
-                <w:rFonts w:ascii="Consolas" w:hAnsi="Consolas"/>
-                <w:color w:val="24292E"/>
-                <w:sz w:val="18"/>
-                <w:szCs w:val="18"/>
-                <w:bdr w:val="none" w:sz="0" w:space="0" w:color="auto" w:frame="1"/>
+                <w:rFonts w:ascii="Consolas" w:eastAsiaTheme="minorHAnsi" w:hAnsi="Consolas" w:cstheme="minorBidi"/>
+                <w:sz w:val="22"/>
+                <w:szCs w:val="22"/>
               </w:rPr>
             </w:pPr>
             <w:r>
               <w:rPr>
                 <w:rStyle w:val="HTMLCode"/>
-                <w:rFonts w:ascii="Consolas" w:hAnsi="Consolas"/>
-                <w:color w:val="24292E"/>
-                <w:sz w:val="18"/>
-                <w:szCs w:val="18"/>
-                <w:bdr w:val="none" w:sz="0" w:space="0" w:color="auto" w:frame="1"/>
+                <w:rFonts w:ascii="Consolas" w:eastAsiaTheme="minorHAnsi" w:hAnsi="Consolas" w:cstheme="minorBidi"/>
+                <w:sz w:val="22"/>
+                <w:szCs w:val="22"/>
               </w:rPr>
               <w:t xml:space="preserve">                        queryParameters = (</w:t>
             </w:r>
           </w:p>
           <w:p>
             <w:pPr>
-              <w:pStyle w:val="HTMLPreformatted"/>
-              <w:shd w:val="clear" w:color="auto" w:fill="F6F8FA"/>
+              <w:pStyle w:val="CodeSnippet"/>
               <w:rPr>
                 <w:rStyle w:val="HTMLCode"/>
-                <w:rFonts w:ascii="Consolas" w:hAnsi="Consolas"/>
-                <w:color w:val="24292E"/>
-                <w:sz w:val="18"/>
-                <w:szCs w:val="18"/>
-                <w:bdr w:val="none" w:sz="0" w:space="0" w:color="auto" w:frame="1"/>
+                <w:rFonts w:ascii="Consolas" w:eastAsiaTheme="minorHAnsi" w:hAnsi="Consolas" w:cstheme="minorBidi"/>
+                <w:sz w:val="22"/>
+                <w:szCs w:val="22"/>
               </w:rPr>
             </w:pPr>
             <w:r>
               <w:rPr>
                 <w:rStyle w:val="HTMLCode"/>
-                <w:rFonts w:ascii="Consolas" w:hAnsi="Consolas"/>
-                <w:color w:val="24292E"/>
-                <w:sz w:val="18"/>
-                <w:szCs w:val="18"/>
-                <w:bdr w:val="none" w:sz="0" w:space="0" w:color="auto" w:frame="1"/>
+                <w:rFonts w:ascii="Consolas" w:eastAsiaTheme="minorHAnsi" w:hAnsi="Consolas" w:cstheme="minorBidi"/>
+                <w:sz w:val="22"/>
+                <w:szCs w:val="22"/>
               </w:rPr>
               <w:t xml:space="preserve">                            domain, originURL, item,)</w:t>
             </w:r>
           </w:p>
           <w:p>
             <w:pPr>
-              <w:pStyle w:val="HTMLPreformatted"/>
-              <w:shd w:val="clear" w:color="auto" w:fill="F6F8FA"/>
+              <w:pStyle w:val="CodeSnippet"/>
               <w:rPr>
                 <w:rStyle w:val="HTMLCode"/>
-                <w:rFonts w:ascii="Consolas" w:hAnsi="Consolas"/>
-                <w:color w:val="24292E"/>
-                <w:sz w:val="18"/>
-                <w:szCs w:val="18"/>
-                <w:bdr w:val="none" w:sz="0" w:space="0" w:color="auto" w:frame="1"/>
+                <w:rFonts w:ascii="Consolas" w:eastAsiaTheme="minorHAnsi" w:hAnsi="Consolas" w:cstheme="minorBidi"/>
+                <w:sz w:val="22"/>
+                <w:szCs w:val="22"/>
               </w:rPr>
             </w:pPr>
             <w:r>
               <w:rPr>
                 <w:rStyle w:val="HTMLCode"/>
-                <w:rFonts w:ascii="Consolas" w:hAnsi="Consolas"/>
-                <w:color w:val="24292E"/>
-                <w:sz w:val="18"/>
-                <w:szCs w:val="18"/>
-                <w:bdr w:val="none" w:sz="0" w:space="0" w:color="auto" w:frame="1"/>
+                <w:rFonts w:ascii="Consolas" w:eastAsiaTheme="minorHAnsi" w:hAnsi="Consolas" w:cstheme="minorBidi"/>
+                <w:sz w:val="22"/>
+                <w:szCs w:val="22"/>
               </w:rPr>
               <w:t xml:space="preserve">                        mycursor.execute(query % queryParameters)</w:t>
             </w:r>
           </w:p>
           <w:p>
             <w:pPr>
-              <w:pStyle w:val="HTMLPreformatted"/>
-              <w:shd w:val="clear" w:color="auto" w:fill="F6F8FA"/>
+              <w:pStyle w:val="CodeSnippet"/>
               <w:rPr>
                 <w:rStyle w:val="HTMLCode"/>
-                <w:rFonts w:ascii="Consolas" w:hAnsi="Consolas"/>
-                <w:color w:val="24292E"/>
-                <w:sz w:val="18"/>
-                <w:szCs w:val="18"/>
-                <w:bdr w:val="none" w:sz="0" w:space="0" w:color="auto" w:frame="1"/>
+                <w:rFonts w:ascii="Consolas" w:eastAsiaTheme="minorHAnsi" w:hAnsi="Consolas" w:cstheme="minorBidi"/>
+                <w:sz w:val="22"/>
+                <w:szCs w:val="22"/>
               </w:rPr>
             </w:pPr>
             <w:r>
               <w:rPr>
                 <w:rStyle w:val="HTMLCode"/>
-                <w:rFonts w:ascii="Consolas" w:hAnsi="Consolas"/>
-                <w:color w:val="24292E"/>
-                <w:sz w:val="18"/>
-                <w:szCs w:val="18"/>
-                <w:bdr w:val="none" w:sz="0" w:space="0" w:color="auto" w:frame="1"/>
+                <w:rFonts w:ascii="Consolas" w:eastAsiaTheme="minorHAnsi" w:hAnsi="Consolas" w:cstheme="minorBidi"/>
+                <w:sz w:val="22"/>
+                <w:szCs w:val="22"/>
               </w:rPr>
               <w:t xml:space="preserve">                    </w:t>
             </w:r>
           </w:p>
           <w:p>
             <w:pPr>
-              <w:pStyle w:val="HTMLPreformatted"/>
-              <w:shd w:val="clear" w:color="auto" w:fill="F6F8FA"/>
-              <w:rPr>
-                <w:rFonts w:ascii="Consolas" w:hAnsi="Consolas"/>
-                <w:color w:val="24292E"/>
-                <w:sz w:val="18"/>
-                <w:szCs w:val="18"/>
-              </w:rPr>
+              <w:pStyle w:val="CodeSnippet"/>
             </w:pPr>
             <w:r>
               <w:rPr>
                 <w:rStyle w:val="HTMLCode"/>
-                <w:rFonts w:ascii="Consolas" w:hAnsi="Consolas"/>
-                <w:color w:val="24292E"/>
-                <w:sz w:val="18"/>
-                <w:szCs w:val="18"/>
-                <w:bdr w:val="none" w:sz="0" w:space="0" w:color="auto" w:frame="1"/>
+                <w:rFonts w:ascii="Consolas" w:eastAsiaTheme="minorHAnsi" w:hAnsi="Consolas" w:cstheme="minorBidi"/>
+                <w:sz w:val="22"/>
+                <w:szCs w:val="22"/>
               </w:rPr>
               <w:t xml:space="preserve">                    mydb.commit()</w:t>
             </w:r>
@@ -17618,7 +17948,15 @@
           </w:tcPr>
           <w:p>
             <w:r>
-              <w:t>This new method seems to work more often, but is often crashes due to mySQL trying to sanitise the input, and ending up trying to insert what it thinks is a table name into the value section</w:t>
+              <w:t xml:space="preserve">This new method seems to work more often, but is often crashes due to </w:t>
+            </w:r>
+            <w:proofErr w:type="spellStart"/>
+            <w:r>
+              <w:t>mySQL</w:t>
+            </w:r>
+            <w:proofErr w:type="spellEnd"/>
+            <w:r>
+              <w:t xml:space="preserve"> trying to sanitise the input, and ending up trying to insert what it thinks is a table name into the value section</w:t>
             </w:r>
             <w:r>
               <w:t>.</w:t>
@@ -17702,7 +18040,16 @@
           <w:tcPr>
             <w:tcW w:w="2127" w:type="dxa"/>
           </w:tcPr>
-          <w:p/>
+          <w:p>
+            <w:hyperlink r:id="rId31" w:history="1">
+              <w:r>
+                <w:rPr>
+                  <w:rStyle w:val="Hyperlink"/>
+                </w:rPr>
+                <w:t>https://stackoverflow.com/questions/50557234/authentication-plugin-caching-sha2-password-is-not-supported</w:t>
+              </w:r>
+            </w:hyperlink>
+          </w:p>
         </w:tc>
       </w:tr>
       <w:tr>
@@ -17711,8 +18058,13 @@
             <w:tcW w:w="2405" w:type="dxa"/>
           </w:tcPr>
           <w:p>
-            <w:r>
-              <w:t>NoodleMap.mergeSort()</w:t>
+            <w:proofErr w:type="spellStart"/>
+            <w:r>
+              <w:t>NoodleMap.mergeSort</w:t>
+            </w:r>
+            <w:proofErr w:type="spellEnd"/>
+            <w:r>
+              <w:t>()</w:t>
             </w:r>
           </w:p>
         </w:tc>
@@ -17739,7 +18091,27 @@
                 <w:sz w:val="21"/>
                 <w:szCs w:val="21"/>
               </w:rPr>
-              <w:t>Seemingly randomly becomes a dictionary upon reaching a length of 1 with a key and a value with neither being none. occurs on line 156 atm but will probably crop up elsewhere as well.</w:t>
+              <w:t xml:space="preserve">Seemingly randomly becomes a dictionary upon reaching a length of 1 with a key and a value with neither being none. occurs on line 156 </w:t>
+            </w:r>
+            <w:proofErr w:type="spellStart"/>
+            <w:r>
+              <w:rPr>
+                <w:rFonts w:ascii="Segoe UI" w:hAnsi="Segoe UI" w:cs="Segoe UI"/>
+                <w:color w:val="24292E"/>
+                <w:sz w:val="21"/>
+                <w:szCs w:val="21"/>
+              </w:rPr>
+              <w:t>atm</w:t>
+            </w:r>
+            <w:proofErr w:type="spellEnd"/>
+            <w:r>
+              <w:rPr>
+                <w:rFonts w:ascii="Segoe UI" w:hAnsi="Segoe UI" w:cs="Segoe UI"/>
+                <w:color w:val="24292E"/>
+                <w:sz w:val="21"/>
+                <w:szCs w:val="21"/>
+              </w:rPr>
+              <w:t xml:space="preserve"> but will probably crop up elsewhere as well.</w:t>
             </w:r>
           </w:p>
           <w:p>
@@ -17814,13 +18186,10 @@
                 <w:szCs w:val="18"/>
                 <w:bdr w:val="none" w:sz="0" w:space="0" w:color="auto" w:frame="1"/>
               </w:rPr>
-              <w:t xml:space="preserve">    main(ptvsdArgs)</w:t>
-            </w:r>
-          </w:p>
-          <w:p>
-            <w:pPr>
-              <w:pStyle w:val="HTMLPreformatted"/>
-              <w:shd w:val="clear" w:color="auto" w:fill="F6F8FA"/>
+              <w:t xml:space="preserve">    main(</w:t>
+            </w:r>
+            <w:proofErr w:type="spellStart"/>
+            <w:r>
               <w:rPr>
                 <w:rStyle w:val="HTMLCode"/>
                 <w:rFonts w:ascii="Consolas" w:hAnsi="Consolas"/>
@@ -17829,7 +18198,9 @@
                 <w:szCs w:val="18"/>
                 <w:bdr w:val="none" w:sz="0" w:space="0" w:color="auto" w:frame="1"/>
               </w:rPr>
-            </w:pPr>
+              <w:t>ptvsdArgs</w:t>
+            </w:r>
+            <w:proofErr w:type="spellEnd"/>
             <w:r>
               <w:rPr>
                 <w:rStyle w:val="HTMLCode"/>
@@ -17839,7 +18210,7 @@
                 <w:szCs w:val="18"/>
                 <w:bdr w:val="none" w:sz="0" w:space="0" w:color="auto" w:frame="1"/>
               </w:rPr>
-              <w:t xml:space="preserve">  File "c:\Users\Owner\.vscode\extensions\ms-python.python-2019.11.49689\pythonFiles\lib\python\old_ptvsd\ptvsd\__main__.py", line 432, in main</w:t>
+              <w:t>)</w:t>
             </w:r>
           </w:p>
           <w:p>
@@ -17864,7 +18235,7 @@
                 <w:szCs w:val="18"/>
                 <w:bdr w:val="none" w:sz="0" w:space="0" w:color="auto" w:frame="1"/>
               </w:rPr>
-              <w:t xml:space="preserve">    run()</w:t>
+              <w:t xml:space="preserve">  File "c:\Users\Owner\.vscode\extensions\ms-python.python-2019.11.49689\pythonFiles\lib\python\old_ptvsd\ptvsd\__main__.py", line 432, in main</w:t>
             </w:r>
           </w:p>
           <w:p>
@@ -17889,7 +18260,7 @@
                 <w:szCs w:val="18"/>
                 <w:bdr w:val="none" w:sz="0" w:space="0" w:color="auto" w:frame="1"/>
               </w:rPr>
-              <w:t xml:space="preserve">  File "c:\Users\Owner\.vscode\extensions\ms-python.python-2019.11.49689\pythonFiles\lib\python\old_ptvsd\ptvsd\__main__.py", line 316, in run_file</w:t>
+              <w:t xml:space="preserve">    run()</w:t>
             </w:r>
           </w:p>
           <w:p>
@@ -17914,13 +18285,10 @@
                 <w:szCs w:val="18"/>
                 <w:bdr w:val="none" w:sz="0" w:space="0" w:color="auto" w:frame="1"/>
               </w:rPr>
-              <w:t xml:space="preserve">    runpy.run_path(target, run_name='__main__')</w:t>
-            </w:r>
-          </w:p>
-          <w:p>
-            <w:pPr>
-              <w:pStyle w:val="HTMLPreformatted"/>
-              <w:shd w:val="clear" w:color="auto" w:fill="F6F8FA"/>
+              <w:t xml:space="preserve">  File "c:\Users\Owner\.vscode\extensions\ms-python.python-2019.11.49689\pythonFiles\lib\python\old_ptvsd\ptvsd\__main__.py", line 316, in </w:t>
+            </w:r>
+            <w:proofErr w:type="spellStart"/>
+            <w:r>
               <w:rPr>
                 <w:rStyle w:val="HTMLCode"/>
                 <w:rFonts w:ascii="Consolas" w:hAnsi="Consolas"/>
@@ -17929,8 +18297,14 @@
                 <w:szCs w:val="18"/>
                 <w:bdr w:val="none" w:sz="0" w:space="0" w:color="auto" w:frame="1"/>
               </w:rPr>
-            </w:pPr>
-            <w:r>
+              <w:t>run_file</w:t>
+            </w:r>
+            <w:proofErr w:type="spellEnd"/>
+          </w:p>
+          <w:p>
+            <w:pPr>
+              <w:pStyle w:val="HTMLPreformatted"/>
+              <w:shd w:val="clear" w:color="auto" w:fill="F6F8FA"/>
               <w:rPr>
                 <w:rStyle w:val="HTMLCode"/>
                 <w:rFonts w:ascii="Consolas" w:hAnsi="Consolas"/>
@@ -17939,13 +18313,8 @@
                 <w:szCs w:val="18"/>
                 <w:bdr w:val="none" w:sz="0" w:space="0" w:color="auto" w:frame="1"/>
               </w:rPr>
-              <w:t xml:space="preserve">  File "E:\anaconda\envs\wikigame\lib\runpy.py", line 263, in run_path</w:t>
-            </w:r>
-          </w:p>
-          <w:p>
-            <w:pPr>
-              <w:pStyle w:val="HTMLPreformatted"/>
-              <w:shd w:val="clear" w:color="auto" w:fill="F6F8FA"/>
+            </w:pPr>
+            <w:r>
               <w:rPr>
                 <w:rStyle w:val="HTMLCode"/>
                 <w:rFonts w:ascii="Consolas" w:hAnsi="Consolas"/>
@@ -17954,7 +18323,9 @@
                 <w:szCs w:val="18"/>
                 <w:bdr w:val="none" w:sz="0" w:space="0" w:color="auto" w:frame="1"/>
               </w:rPr>
-            </w:pPr>
+              <w:t xml:space="preserve">    </w:t>
+            </w:r>
+            <w:proofErr w:type="spellStart"/>
             <w:r>
               <w:rPr>
                 <w:rStyle w:val="HTMLCode"/>
@@ -17964,13 +18335,10 @@
                 <w:szCs w:val="18"/>
                 <w:bdr w:val="none" w:sz="0" w:space="0" w:color="auto" w:frame="1"/>
               </w:rPr>
-              <w:t xml:space="preserve">    pkg_name=pkg_name, script_name=fname)</w:t>
-            </w:r>
-          </w:p>
-          <w:p>
-            <w:pPr>
-              <w:pStyle w:val="HTMLPreformatted"/>
-              <w:shd w:val="clear" w:color="auto" w:fill="F6F8FA"/>
+              <w:t>runpy.run_path</w:t>
+            </w:r>
+            <w:proofErr w:type="spellEnd"/>
+            <w:r>
               <w:rPr>
                 <w:rStyle w:val="HTMLCode"/>
                 <w:rFonts w:ascii="Consolas" w:hAnsi="Consolas"/>
@@ -17979,7 +18347,9 @@
                 <w:szCs w:val="18"/>
                 <w:bdr w:val="none" w:sz="0" w:space="0" w:color="auto" w:frame="1"/>
               </w:rPr>
-            </w:pPr>
+              <w:t xml:space="preserve">(target, </w:t>
+            </w:r>
+            <w:proofErr w:type="spellStart"/>
             <w:r>
               <w:rPr>
                 <w:rStyle w:val="HTMLCode"/>
@@ -17989,13 +18359,10 @@
                 <w:szCs w:val="18"/>
                 <w:bdr w:val="none" w:sz="0" w:space="0" w:color="auto" w:frame="1"/>
               </w:rPr>
-              <w:t xml:space="preserve">  File "E:\anaconda\envs\wikigame\lib\runpy.py", line 96, in _run_module_code</w:t>
-            </w:r>
-          </w:p>
-          <w:p>
-            <w:pPr>
-              <w:pStyle w:val="HTMLPreformatted"/>
-              <w:shd w:val="clear" w:color="auto" w:fill="F6F8FA"/>
+              <w:t>run_name</w:t>
+            </w:r>
+            <w:proofErr w:type="spellEnd"/>
+            <w:r>
               <w:rPr>
                 <w:rStyle w:val="HTMLCode"/>
                 <w:rFonts w:ascii="Consolas" w:hAnsi="Consolas"/>
@@ -18004,8 +18371,13 @@
                 <w:szCs w:val="18"/>
                 <w:bdr w:val="none" w:sz="0" w:space="0" w:color="auto" w:frame="1"/>
               </w:rPr>
-            </w:pPr>
-            <w:r>
+              <w:t>='__main__')</w:t>
+            </w:r>
+          </w:p>
+          <w:p>
+            <w:pPr>
+              <w:pStyle w:val="HTMLPreformatted"/>
+              <w:shd w:val="clear" w:color="auto" w:fill="F6F8FA"/>
               <w:rPr>
                 <w:rStyle w:val="HTMLCode"/>
                 <w:rFonts w:ascii="Consolas" w:hAnsi="Consolas"/>
@@ -18014,13 +18386,8 @@
                 <w:szCs w:val="18"/>
                 <w:bdr w:val="none" w:sz="0" w:space="0" w:color="auto" w:frame="1"/>
               </w:rPr>
-              <w:t xml:space="preserve">    mod_name, mod_spec, pkg_name, script_name)</w:t>
-            </w:r>
-          </w:p>
-          <w:p>
-            <w:pPr>
-              <w:pStyle w:val="HTMLPreformatted"/>
-              <w:shd w:val="clear" w:color="auto" w:fill="F6F8FA"/>
+            </w:pPr>
+            <w:r>
               <w:rPr>
                 <w:rStyle w:val="HTMLCode"/>
                 <w:rFonts w:ascii="Consolas" w:hAnsi="Consolas"/>
@@ -18029,7 +18396,9 @@
                 <w:szCs w:val="18"/>
                 <w:bdr w:val="none" w:sz="0" w:space="0" w:color="auto" w:frame="1"/>
               </w:rPr>
-            </w:pPr>
+              <w:t xml:space="preserve">  File "E:\anaconda\envs\wikigame\lib\runpy.py", line 263, in </w:t>
+            </w:r>
+            <w:proofErr w:type="spellStart"/>
             <w:r>
               <w:rPr>
                 <w:rStyle w:val="HTMLCode"/>
@@ -18039,8 +18408,9 @@
                 <w:szCs w:val="18"/>
                 <w:bdr w:val="none" w:sz="0" w:space="0" w:color="auto" w:frame="1"/>
               </w:rPr>
-              <w:t xml:space="preserve">  File "E:\anaconda\envs\wikigame\lib\runpy.py", line 85, in _run_code</w:t>
-            </w:r>
+              <w:t>run_path</w:t>
+            </w:r>
+            <w:proofErr w:type="spellEnd"/>
           </w:p>
           <w:p>
             <w:pPr>
@@ -18064,13 +18434,10 @@
                 <w:szCs w:val="18"/>
                 <w:bdr w:val="none" w:sz="0" w:space="0" w:color="auto" w:frame="1"/>
               </w:rPr>
-              <w:t xml:space="preserve">    exec(code, run_globals)</w:t>
-            </w:r>
-          </w:p>
-          <w:p>
-            <w:pPr>
-              <w:pStyle w:val="HTMLPreformatted"/>
-              <w:shd w:val="clear" w:color="auto" w:fill="F6F8FA"/>
+              <w:t xml:space="preserve">    </w:t>
+            </w:r>
+            <w:proofErr w:type="spellStart"/>
+            <w:r>
               <w:rPr>
                 <w:rStyle w:val="HTMLCode"/>
                 <w:rFonts w:ascii="Consolas" w:hAnsi="Consolas"/>
@@ -18079,7 +18446,9 @@
                 <w:szCs w:val="18"/>
                 <w:bdr w:val="none" w:sz="0" w:space="0" w:color="auto" w:frame="1"/>
               </w:rPr>
-            </w:pPr>
+              <w:t>pkg_name</w:t>
+            </w:r>
+            <w:proofErr w:type="spellEnd"/>
             <w:r>
               <w:rPr>
                 <w:rStyle w:val="HTMLCode"/>
@@ -18089,13 +18458,10 @@
                 <w:szCs w:val="18"/>
                 <w:bdr w:val="none" w:sz="0" w:space="0" w:color="auto" w:frame="1"/>
               </w:rPr>
-              <w:t xml:space="preserve">  File "e:\Users\Owner\Documents\Work\comp\wikigame\wikigame\dijkstra.py", line 271, in &lt;module&gt;</w:t>
-            </w:r>
-          </w:p>
-          <w:p>
-            <w:pPr>
-              <w:pStyle w:val="HTMLPreformatted"/>
-              <w:shd w:val="clear" w:color="auto" w:fill="F6F8FA"/>
+              <w:t>=</w:t>
+            </w:r>
+            <w:proofErr w:type="spellStart"/>
+            <w:r>
               <w:rPr>
                 <w:rStyle w:val="HTMLCode"/>
                 <w:rFonts w:ascii="Consolas" w:hAnsi="Consolas"/>
@@ -18104,7 +18470,9 @@
                 <w:szCs w:val="18"/>
                 <w:bdr w:val="none" w:sz="0" w:space="0" w:color="auto" w:frame="1"/>
               </w:rPr>
-            </w:pPr>
+              <w:t>pkg_name</w:t>
+            </w:r>
+            <w:proofErr w:type="spellEnd"/>
             <w:r>
               <w:rPr>
                 <w:rStyle w:val="HTMLCode"/>
@@ -18114,13 +18482,10 @@
                 <w:szCs w:val="18"/>
                 <w:bdr w:val="none" w:sz="0" w:space="0" w:color="auto" w:frame="1"/>
               </w:rPr>
-              <w:t xml:space="preserve">    sort()</w:t>
-            </w:r>
-          </w:p>
-          <w:p>
-            <w:pPr>
-              <w:pStyle w:val="HTMLPreformatted"/>
-              <w:shd w:val="clear" w:color="auto" w:fill="F6F8FA"/>
+              <w:t xml:space="preserve">, </w:t>
+            </w:r>
+            <w:proofErr w:type="spellStart"/>
+            <w:r>
               <w:rPr>
                 <w:rStyle w:val="HTMLCode"/>
                 <w:rFonts w:ascii="Consolas" w:hAnsi="Consolas"/>
@@ -18129,7 +18494,9 @@
                 <w:szCs w:val="18"/>
                 <w:bdr w:val="none" w:sz="0" w:space="0" w:color="auto" w:frame="1"/>
               </w:rPr>
-            </w:pPr>
+              <w:t>script_name</w:t>
+            </w:r>
+            <w:proofErr w:type="spellEnd"/>
             <w:r>
               <w:rPr>
                 <w:rStyle w:val="HTMLCode"/>
@@ -18139,13 +18506,10 @@
                 <w:szCs w:val="18"/>
                 <w:bdr w:val="none" w:sz="0" w:space="0" w:color="auto" w:frame="1"/>
               </w:rPr>
-              <w:t xml:space="preserve">  File "e:\Users\Owner\Documents\Work\comp\wikigame\wikigame\dijkstra.py", line 238, in sort</w:t>
-            </w:r>
-          </w:p>
-          <w:p>
-            <w:pPr>
-              <w:pStyle w:val="HTMLPreformatted"/>
-              <w:shd w:val="clear" w:color="auto" w:fill="F6F8FA"/>
+              <w:t>=</w:t>
+            </w:r>
+            <w:proofErr w:type="spellStart"/>
+            <w:r>
               <w:rPr>
                 <w:rStyle w:val="HTMLCode"/>
                 <w:rFonts w:ascii="Consolas" w:hAnsi="Consolas"/>
@@ -18154,7 +18518,9 @@
                 <w:szCs w:val="18"/>
                 <w:bdr w:val="none" w:sz="0" w:space="0" w:color="auto" w:frame="1"/>
               </w:rPr>
-            </w:pPr>
+              <w:t>fname</w:t>
+            </w:r>
+            <w:proofErr w:type="spellEnd"/>
             <w:r>
               <w:rPr>
                 <w:rStyle w:val="HTMLCode"/>
@@ -18164,7 +18530,7 @@
                 <w:szCs w:val="18"/>
                 <w:bdr w:val="none" w:sz="0" w:space="0" w:color="auto" w:frame="1"/>
               </w:rPr>
-              <w:t xml:space="preserve">    for x, y in noodles.returnMap().items():</w:t>
+              <w:t>)</w:t>
             </w:r>
           </w:p>
           <w:p>
@@ -18189,13 +18555,10 @@
                 <w:szCs w:val="18"/>
                 <w:bdr w:val="none" w:sz="0" w:space="0" w:color="auto" w:frame="1"/>
               </w:rPr>
-              <w:t xml:space="preserve">  File "e:\Users\Owner\Documents\Work\comp\wikigame\wikigame\dijkstra.py", line 99, in returnMap</w:t>
-            </w:r>
-          </w:p>
-          <w:p>
-            <w:pPr>
-              <w:pStyle w:val="HTMLPreformatted"/>
-              <w:shd w:val="clear" w:color="auto" w:fill="F6F8FA"/>
+              <w:t xml:space="preserve">  File "E:\anaconda\envs\wikigame\lib\runpy.py", line 96, in _</w:t>
+            </w:r>
+            <w:proofErr w:type="spellStart"/>
+            <w:r>
               <w:rPr>
                 <w:rStyle w:val="HTMLCode"/>
                 <w:rFonts w:ascii="Consolas" w:hAnsi="Consolas"/>
@@ -18204,8 +18567,14 @@
                 <w:szCs w:val="18"/>
                 <w:bdr w:val="none" w:sz="0" w:space="0" w:color="auto" w:frame="1"/>
               </w:rPr>
-            </w:pPr>
-            <w:r>
+              <w:t>run_module_code</w:t>
+            </w:r>
+            <w:proofErr w:type="spellEnd"/>
+          </w:p>
+          <w:p>
+            <w:pPr>
+              <w:pStyle w:val="HTMLPreformatted"/>
+              <w:shd w:val="clear" w:color="auto" w:fill="F6F8FA"/>
               <w:rPr>
                 <w:rStyle w:val="HTMLCode"/>
                 <w:rFonts w:ascii="Consolas" w:hAnsi="Consolas"/>
@@ -18214,13 +18583,8 @@
                 <w:szCs w:val="18"/>
                 <w:bdr w:val="none" w:sz="0" w:space="0" w:color="auto" w:frame="1"/>
               </w:rPr>
-              <w:t xml:space="preserve">    return self.MergeSort(unsorted_list)</w:t>
-            </w:r>
-          </w:p>
-          <w:p>
-            <w:pPr>
-              <w:pStyle w:val="HTMLPreformatted"/>
-              <w:shd w:val="clear" w:color="auto" w:fill="F6F8FA"/>
+            </w:pPr>
+            <w:r>
               <w:rPr>
                 <w:rStyle w:val="HTMLCode"/>
                 <w:rFonts w:ascii="Consolas" w:hAnsi="Consolas"/>
@@ -18229,7 +18593,9 @@
                 <w:szCs w:val="18"/>
                 <w:bdr w:val="none" w:sz="0" w:space="0" w:color="auto" w:frame="1"/>
               </w:rPr>
-            </w:pPr>
+              <w:t xml:space="preserve">    </w:t>
+            </w:r>
+            <w:proofErr w:type="spellStart"/>
             <w:r>
               <w:rPr>
                 <w:rStyle w:val="HTMLCode"/>
@@ -18239,13 +18605,10 @@
                 <w:szCs w:val="18"/>
                 <w:bdr w:val="none" w:sz="0" w:space="0" w:color="auto" w:frame="1"/>
               </w:rPr>
-              <w:t xml:space="preserve">  File "e:\Users\Owner\Documents\Work\comp\wikigame\wikigame\dijkstra.py", line 138, in MergeSort</w:t>
-            </w:r>
-          </w:p>
-          <w:p>
-            <w:pPr>
-              <w:pStyle w:val="HTMLPreformatted"/>
-              <w:shd w:val="clear" w:color="auto" w:fill="F6F8FA"/>
+              <w:t>mod_name</w:t>
+            </w:r>
+            <w:proofErr w:type="spellEnd"/>
+            <w:r>
               <w:rPr>
                 <w:rStyle w:val="HTMLCode"/>
                 <w:rFonts w:ascii="Consolas" w:hAnsi="Consolas"/>
@@ -18254,7 +18617,9 @@
                 <w:szCs w:val="18"/>
                 <w:bdr w:val="none" w:sz="0" w:space="0" w:color="auto" w:frame="1"/>
               </w:rPr>
-            </w:pPr>
+              <w:t xml:space="preserve">, </w:t>
+            </w:r>
+            <w:proofErr w:type="spellStart"/>
             <w:r>
               <w:rPr>
                 <w:rStyle w:val="HTMLCode"/>
@@ -18264,13 +18629,10 @@
                 <w:szCs w:val="18"/>
                 <w:bdr w:val="none" w:sz="0" w:space="0" w:color="auto" w:frame="1"/>
               </w:rPr>
-              <w:t xml:space="preserve">    left = self.MergeSort(left)</w:t>
-            </w:r>
-          </w:p>
-          <w:p>
-            <w:pPr>
-              <w:pStyle w:val="HTMLPreformatted"/>
-              <w:shd w:val="clear" w:color="auto" w:fill="F6F8FA"/>
+              <w:t>mod_spec</w:t>
+            </w:r>
+            <w:proofErr w:type="spellEnd"/>
+            <w:r>
               <w:rPr>
                 <w:rStyle w:val="HTMLCode"/>
                 <w:rFonts w:ascii="Consolas" w:hAnsi="Consolas"/>
@@ -18279,7 +18641,9 @@
                 <w:szCs w:val="18"/>
                 <w:bdr w:val="none" w:sz="0" w:space="0" w:color="auto" w:frame="1"/>
               </w:rPr>
-            </w:pPr>
+              <w:t xml:space="preserve">, </w:t>
+            </w:r>
+            <w:proofErr w:type="spellStart"/>
             <w:r>
               <w:rPr>
                 <w:rStyle w:val="HTMLCode"/>
@@ -18289,13 +18653,10 @@
                 <w:szCs w:val="18"/>
                 <w:bdr w:val="none" w:sz="0" w:space="0" w:color="auto" w:frame="1"/>
               </w:rPr>
-              <w:t xml:space="preserve">  File "e:\Users\Owner\Documents\Work\comp\wikigame\wikigame\dijkstra.py", line 138, in MergeSort</w:t>
-            </w:r>
-          </w:p>
-          <w:p>
-            <w:pPr>
-              <w:pStyle w:val="HTMLPreformatted"/>
-              <w:shd w:val="clear" w:color="auto" w:fill="F6F8FA"/>
+              <w:t>pkg_name</w:t>
+            </w:r>
+            <w:proofErr w:type="spellEnd"/>
+            <w:r>
               <w:rPr>
                 <w:rStyle w:val="HTMLCode"/>
                 <w:rFonts w:ascii="Consolas" w:hAnsi="Consolas"/>
@@ -18304,7 +18665,9 @@
                 <w:szCs w:val="18"/>
                 <w:bdr w:val="none" w:sz="0" w:space="0" w:color="auto" w:frame="1"/>
               </w:rPr>
-            </w:pPr>
+              <w:t xml:space="preserve">, </w:t>
+            </w:r>
+            <w:proofErr w:type="spellStart"/>
             <w:r>
               <w:rPr>
                 <w:rStyle w:val="HTMLCode"/>
@@ -18314,13 +18677,10 @@
                 <w:szCs w:val="18"/>
                 <w:bdr w:val="none" w:sz="0" w:space="0" w:color="auto" w:frame="1"/>
               </w:rPr>
-              <w:t xml:space="preserve">    left = self.MergeSort(left)</w:t>
-            </w:r>
-          </w:p>
-          <w:p>
-            <w:pPr>
-              <w:pStyle w:val="HTMLPreformatted"/>
-              <w:shd w:val="clear" w:color="auto" w:fill="F6F8FA"/>
+              <w:t>script_name</w:t>
+            </w:r>
+            <w:proofErr w:type="spellEnd"/>
+            <w:r>
               <w:rPr>
                 <w:rStyle w:val="HTMLCode"/>
                 <w:rFonts w:ascii="Consolas" w:hAnsi="Consolas"/>
@@ -18329,8 +18689,13 @@
                 <w:szCs w:val="18"/>
                 <w:bdr w:val="none" w:sz="0" w:space="0" w:color="auto" w:frame="1"/>
               </w:rPr>
-            </w:pPr>
-            <w:r>
+              <w:t>)</w:t>
+            </w:r>
+          </w:p>
+          <w:p>
+            <w:pPr>
+              <w:pStyle w:val="HTMLPreformatted"/>
+              <w:shd w:val="clear" w:color="auto" w:fill="F6F8FA"/>
               <w:rPr>
                 <w:rStyle w:val="HTMLCode"/>
                 <w:rFonts w:ascii="Consolas" w:hAnsi="Consolas"/>
@@ -18339,13 +18704,8 @@
                 <w:szCs w:val="18"/>
                 <w:bdr w:val="none" w:sz="0" w:space="0" w:color="auto" w:frame="1"/>
               </w:rPr>
-              <w:t xml:space="preserve">  File "e:\Users\Owner\Documents\Work\comp\wikigame\wikigame\dijkstra.py", line 143, in MergeSort</w:t>
-            </w:r>
-          </w:p>
-          <w:p>
-            <w:pPr>
-              <w:pStyle w:val="HTMLPreformatted"/>
-              <w:shd w:val="clear" w:color="auto" w:fill="F6F8FA"/>
+            </w:pPr>
+            <w:r>
               <w:rPr>
                 <w:rStyle w:val="HTMLCode"/>
                 <w:rFonts w:ascii="Consolas" w:hAnsi="Consolas"/>
@@ -18354,7 +18714,9 @@
                 <w:szCs w:val="18"/>
                 <w:bdr w:val="none" w:sz="0" w:space="0" w:color="auto" w:frame="1"/>
               </w:rPr>
-            </w:pPr>
+              <w:t xml:space="preserve">  File "E:\anaconda\envs\wikigame\lib\runpy.py", line 85, in _</w:t>
+            </w:r>
+            <w:proofErr w:type="spellStart"/>
             <w:r>
               <w:rPr>
                 <w:rStyle w:val="HTMLCode"/>
@@ -18364,8 +18726,9 @@
                 <w:szCs w:val="18"/>
                 <w:bdr w:val="none" w:sz="0" w:space="0" w:color="auto" w:frame="1"/>
               </w:rPr>
-              <w:t xml:space="preserve">    for key in self.merge(left, right):</w:t>
-            </w:r>
+              <w:t>run_code</w:t>
+            </w:r>
+            <w:proofErr w:type="spellEnd"/>
           </w:p>
           <w:p>
             <w:pPr>
@@ -18389,13 +18752,10 @@
                 <w:szCs w:val="18"/>
                 <w:bdr w:val="none" w:sz="0" w:space="0" w:color="auto" w:frame="1"/>
               </w:rPr>
-              <w:t xml:space="preserve">  File "e:\Users\Owner\Documents\Work\comp\wikigame\wikigame\dijkstra.py", line 156, in merge</w:t>
-            </w:r>
-          </w:p>
-          <w:p>
-            <w:pPr>
-              <w:pStyle w:val="HTMLPreformatted"/>
-              <w:shd w:val="clear" w:color="auto" w:fill="F6F8FA"/>
+              <w:t xml:space="preserve">    exec(code, </w:t>
+            </w:r>
+            <w:proofErr w:type="spellStart"/>
+            <w:r>
               <w:rPr>
                 <w:rStyle w:val="HTMLCode"/>
                 <w:rFonts w:ascii="Consolas" w:hAnsi="Consolas"/>
@@ -18404,7 +18764,9 @@
                 <w:szCs w:val="18"/>
                 <w:bdr w:val="none" w:sz="0" w:space="0" w:color="auto" w:frame="1"/>
               </w:rPr>
-            </w:pPr>
+              <w:t>run_globals</w:t>
+            </w:r>
+            <w:proofErr w:type="spellEnd"/>
             <w:r>
               <w:rPr>
                 <w:rStyle w:val="HTMLCode"/>
@@ -18414,21 +18776,13 @@
                 <w:szCs w:val="18"/>
                 <w:bdr w:val="none" w:sz="0" w:space="0" w:color="auto" w:frame="1"/>
               </w:rPr>
-              <w:t xml:space="preserve">    if ord(left[0][letter].lower()) &lt;= ord(right[0][letter].lower()):</w:t>
+              <w:t>)</w:t>
             </w:r>
           </w:p>
           <w:p>
             <w:pPr>
               <w:pStyle w:val="HTMLPreformatted"/>
               <w:shd w:val="clear" w:color="auto" w:fill="F6F8FA"/>
-              <w:rPr>
-                <w:rFonts w:ascii="Consolas" w:hAnsi="Consolas"/>
-                <w:color w:val="24292E"/>
-                <w:sz w:val="18"/>
-                <w:szCs w:val="18"/>
-              </w:rPr>
-            </w:pPr>
-            <w:r>
               <w:rPr>
                 <w:rStyle w:val="HTMLCode"/>
                 <w:rFonts w:ascii="Consolas" w:hAnsi="Consolas"/>
@@ -18437,7 +18791,622 @@
                 <w:szCs w:val="18"/>
                 <w:bdr w:val="none" w:sz="0" w:space="0" w:color="auto" w:frame="1"/>
               </w:rPr>
-              <w:t>IndexError: list index out of range</w:t>
+            </w:pPr>
+            <w:r>
+              <w:rPr>
+                <w:rStyle w:val="HTMLCode"/>
+                <w:rFonts w:ascii="Consolas" w:hAnsi="Consolas"/>
+                <w:color w:val="24292E"/>
+                <w:sz w:val="18"/>
+                <w:szCs w:val="18"/>
+                <w:bdr w:val="none" w:sz="0" w:space="0" w:color="auto" w:frame="1"/>
+              </w:rPr>
+              <w:t xml:space="preserve">  File "e:\Users\Owner\Documents\Work\comp\wikigame\wikigame\dijkstra.py", line 271, in &lt;module&gt;</w:t>
+            </w:r>
+          </w:p>
+          <w:p>
+            <w:pPr>
+              <w:pStyle w:val="HTMLPreformatted"/>
+              <w:shd w:val="clear" w:color="auto" w:fill="F6F8FA"/>
+              <w:rPr>
+                <w:rStyle w:val="HTMLCode"/>
+                <w:rFonts w:ascii="Consolas" w:hAnsi="Consolas"/>
+                <w:color w:val="24292E"/>
+                <w:sz w:val="18"/>
+                <w:szCs w:val="18"/>
+                <w:bdr w:val="none" w:sz="0" w:space="0" w:color="auto" w:frame="1"/>
+              </w:rPr>
+            </w:pPr>
+            <w:r>
+              <w:rPr>
+                <w:rStyle w:val="HTMLCode"/>
+                <w:rFonts w:ascii="Consolas" w:hAnsi="Consolas"/>
+                <w:color w:val="24292E"/>
+                <w:sz w:val="18"/>
+                <w:szCs w:val="18"/>
+                <w:bdr w:val="none" w:sz="0" w:space="0" w:color="auto" w:frame="1"/>
+              </w:rPr>
+              <w:t xml:space="preserve">    sort()</w:t>
+            </w:r>
+          </w:p>
+          <w:p>
+            <w:pPr>
+              <w:pStyle w:val="HTMLPreformatted"/>
+              <w:shd w:val="clear" w:color="auto" w:fill="F6F8FA"/>
+              <w:rPr>
+                <w:rStyle w:val="HTMLCode"/>
+                <w:rFonts w:ascii="Consolas" w:hAnsi="Consolas"/>
+                <w:color w:val="24292E"/>
+                <w:sz w:val="18"/>
+                <w:szCs w:val="18"/>
+                <w:bdr w:val="none" w:sz="0" w:space="0" w:color="auto" w:frame="1"/>
+              </w:rPr>
+            </w:pPr>
+            <w:r>
+              <w:rPr>
+                <w:rStyle w:val="HTMLCode"/>
+                <w:rFonts w:ascii="Consolas" w:hAnsi="Consolas"/>
+                <w:color w:val="24292E"/>
+                <w:sz w:val="18"/>
+                <w:szCs w:val="18"/>
+                <w:bdr w:val="none" w:sz="0" w:space="0" w:color="auto" w:frame="1"/>
+              </w:rPr>
+              <w:t xml:space="preserve">  File "e:\Users\Owner\Documents\Work\comp\wikigame\wikigame\dijkstra.py", line 238, in sort</w:t>
+            </w:r>
+          </w:p>
+          <w:p>
+            <w:pPr>
+              <w:pStyle w:val="HTMLPreformatted"/>
+              <w:shd w:val="clear" w:color="auto" w:fill="F6F8FA"/>
+              <w:rPr>
+                <w:rStyle w:val="HTMLCode"/>
+                <w:rFonts w:ascii="Consolas" w:hAnsi="Consolas"/>
+                <w:color w:val="24292E"/>
+                <w:sz w:val="18"/>
+                <w:szCs w:val="18"/>
+                <w:bdr w:val="none" w:sz="0" w:space="0" w:color="auto" w:frame="1"/>
+              </w:rPr>
+            </w:pPr>
+            <w:r>
+              <w:rPr>
+                <w:rStyle w:val="HTMLCode"/>
+                <w:rFonts w:ascii="Consolas" w:hAnsi="Consolas"/>
+                <w:color w:val="24292E"/>
+                <w:sz w:val="18"/>
+                <w:szCs w:val="18"/>
+                <w:bdr w:val="none" w:sz="0" w:space="0" w:color="auto" w:frame="1"/>
+              </w:rPr>
+              <w:t xml:space="preserve">    for x, y in </w:t>
+            </w:r>
+            <w:proofErr w:type="spellStart"/>
+            <w:r>
+              <w:rPr>
+                <w:rStyle w:val="HTMLCode"/>
+                <w:rFonts w:ascii="Consolas" w:hAnsi="Consolas"/>
+                <w:color w:val="24292E"/>
+                <w:sz w:val="18"/>
+                <w:szCs w:val="18"/>
+                <w:bdr w:val="none" w:sz="0" w:space="0" w:color="auto" w:frame="1"/>
+              </w:rPr>
+              <w:t>noodles.returnMap</w:t>
+            </w:r>
+            <w:proofErr w:type="spellEnd"/>
+            <w:r>
+              <w:rPr>
+                <w:rStyle w:val="HTMLCode"/>
+                <w:rFonts w:ascii="Consolas" w:hAnsi="Consolas"/>
+                <w:color w:val="24292E"/>
+                <w:sz w:val="18"/>
+                <w:szCs w:val="18"/>
+                <w:bdr w:val="none" w:sz="0" w:space="0" w:color="auto" w:frame="1"/>
+              </w:rPr>
+              <w:t>().items():</w:t>
+            </w:r>
+          </w:p>
+          <w:p>
+            <w:pPr>
+              <w:pStyle w:val="HTMLPreformatted"/>
+              <w:shd w:val="clear" w:color="auto" w:fill="F6F8FA"/>
+              <w:rPr>
+                <w:rStyle w:val="HTMLCode"/>
+                <w:rFonts w:ascii="Consolas" w:hAnsi="Consolas"/>
+                <w:color w:val="24292E"/>
+                <w:sz w:val="18"/>
+                <w:szCs w:val="18"/>
+                <w:bdr w:val="none" w:sz="0" w:space="0" w:color="auto" w:frame="1"/>
+              </w:rPr>
+            </w:pPr>
+            <w:r>
+              <w:rPr>
+                <w:rStyle w:val="HTMLCode"/>
+                <w:rFonts w:ascii="Consolas" w:hAnsi="Consolas"/>
+                <w:color w:val="24292E"/>
+                <w:sz w:val="18"/>
+                <w:szCs w:val="18"/>
+                <w:bdr w:val="none" w:sz="0" w:space="0" w:color="auto" w:frame="1"/>
+              </w:rPr>
+              <w:t xml:space="preserve">  File "e:\Users\Owner\Documents\Work\comp\wikigame\wikigame\dijkstra.py", line 99, in </w:t>
+            </w:r>
+            <w:proofErr w:type="spellStart"/>
+            <w:r>
+              <w:rPr>
+                <w:rStyle w:val="HTMLCode"/>
+                <w:rFonts w:ascii="Consolas" w:hAnsi="Consolas"/>
+                <w:color w:val="24292E"/>
+                <w:sz w:val="18"/>
+                <w:szCs w:val="18"/>
+                <w:bdr w:val="none" w:sz="0" w:space="0" w:color="auto" w:frame="1"/>
+              </w:rPr>
+              <w:t>returnMap</w:t>
+            </w:r>
+            <w:proofErr w:type="spellEnd"/>
+          </w:p>
+          <w:p>
+            <w:pPr>
+              <w:pStyle w:val="HTMLPreformatted"/>
+              <w:shd w:val="clear" w:color="auto" w:fill="F6F8FA"/>
+              <w:rPr>
+                <w:rStyle w:val="HTMLCode"/>
+                <w:rFonts w:ascii="Consolas" w:hAnsi="Consolas"/>
+                <w:color w:val="24292E"/>
+                <w:sz w:val="18"/>
+                <w:szCs w:val="18"/>
+                <w:bdr w:val="none" w:sz="0" w:space="0" w:color="auto" w:frame="1"/>
+              </w:rPr>
+            </w:pPr>
+            <w:r>
+              <w:rPr>
+                <w:rStyle w:val="HTMLCode"/>
+                <w:rFonts w:ascii="Consolas" w:hAnsi="Consolas"/>
+                <w:color w:val="24292E"/>
+                <w:sz w:val="18"/>
+                <w:szCs w:val="18"/>
+                <w:bdr w:val="none" w:sz="0" w:space="0" w:color="auto" w:frame="1"/>
+              </w:rPr>
+              <w:t xml:space="preserve">    return </w:t>
+            </w:r>
+            <w:proofErr w:type="spellStart"/>
+            <w:r>
+              <w:rPr>
+                <w:rStyle w:val="HTMLCode"/>
+                <w:rFonts w:ascii="Consolas" w:hAnsi="Consolas"/>
+                <w:color w:val="24292E"/>
+                <w:sz w:val="18"/>
+                <w:szCs w:val="18"/>
+                <w:bdr w:val="none" w:sz="0" w:space="0" w:color="auto" w:frame="1"/>
+              </w:rPr>
+              <w:t>self.MergeSort</w:t>
+            </w:r>
+            <w:proofErr w:type="spellEnd"/>
+            <w:r>
+              <w:rPr>
+                <w:rStyle w:val="HTMLCode"/>
+                <w:rFonts w:ascii="Consolas" w:hAnsi="Consolas"/>
+                <w:color w:val="24292E"/>
+                <w:sz w:val="18"/>
+                <w:szCs w:val="18"/>
+                <w:bdr w:val="none" w:sz="0" w:space="0" w:color="auto" w:frame="1"/>
+              </w:rPr>
+              <w:t>(</w:t>
+            </w:r>
+            <w:proofErr w:type="spellStart"/>
+            <w:r>
+              <w:rPr>
+                <w:rStyle w:val="HTMLCode"/>
+                <w:rFonts w:ascii="Consolas" w:hAnsi="Consolas"/>
+                <w:color w:val="24292E"/>
+                <w:sz w:val="18"/>
+                <w:szCs w:val="18"/>
+                <w:bdr w:val="none" w:sz="0" w:space="0" w:color="auto" w:frame="1"/>
+              </w:rPr>
+              <w:t>unsorted_list</w:t>
+            </w:r>
+            <w:proofErr w:type="spellEnd"/>
+            <w:r>
+              <w:rPr>
+                <w:rStyle w:val="HTMLCode"/>
+                <w:rFonts w:ascii="Consolas" w:hAnsi="Consolas"/>
+                <w:color w:val="24292E"/>
+                <w:sz w:val="18"/>
+                <w:szCs w:val="18"/>
+                <w:bdr w:val="none" w:sz="0" w:space="0" w:color="auto" w:frame="1"/>
+              </w:rPr>
+              <w:t>)</w:t>
+            </w:r>
+          </w:p>
+          <w:p>
+            <w:pPr>
+              <w:pStyle w:val="HTMLPreformatted"/>
+              <w:shd w:val="clear" w:color="auto" w:fill="F6F8FA"/>
+              <w:rPr>
+                <w:rStyle w:val="HTMLCode"/>
+                <w:rFonts w:ascii="Consolas" w:hAnsi="Consolas"/>
+                <w:color w:val="24292E"/>
+                <w:sz w:val="18"/>
+                <w:szCs w:val="18"/>
+                <w:bdr w:val="none" w:sz="0" w:space="0" w:color="auto" w:frame="1"/>
+              </w:rPr>
+            </w:pPr>
+            <w:r>
+              <w:rPr>
+                <w:rStyle w:val="HTMLCode"/>
+                <w:rFonts w:ascii="Consolas" w:hAnsi="Consolas"/>
+                <w:color w:val="24292E"/>
+                <w:sz w:val="18"/>
+                <w:szCs w:val="18"/>
+                <w:bdr w:val="none" w:sz="0" w:space="0" w:color="auto" w:frame="1"/>
+              </w:rPr>
+              <w:t xml:space="preserve">  File "e:\Users\Owner\Documents\Work\comp\wikigame\wikigame\dijkstra.py", line 138, in </w:t>
+            </w:r>
+            <w:proofErr w:type="spellStart"/>
+            <w:r>
+              <w:rPr>
+                <w:rStyle w:val="HTMLCode"/>
+                <w:rFonts w:ascii="Consolas" w:hAnsi="Consolas"/>
+                <w:color w:val="24292E"/>
+                <w:sz w:val="18"/>
+                <w:szCs w:val="18"/>
+                <w:bdr w:val="none" w:sz="0" w:space="0" w:color="auto" w:frame="1"/>
+              </w:rPr>
+              <w:t>MergeSort</w:t>
+            </w:r>
+            <w:proofErr w:type="spellEnd"/>
+          </w:p>
+          <w:p>
+            <w:pPr>
+              <w:pStyle w:val="HTMLPreformatted"/>
+              <w:shd w:val="clear" w:color="auto" w:fill="F6F8FA"/>
+              <w:rPr>
+                <w:rStyle w:val="HTMLCode"/>
+                <w:rFonts w:ascii="Consolas" w:hAnsi="Consolas"/>
+                <w:color w:val="24292E"/>
+                <w:sz w:val="18"/>
+                <w:szCs w:val="18"/>
+                <w:bdr w:val="none" w:sz="0" w:space="0" w:color="auto" w:frame="1"/>
+              </w:rPr>
+            </w:pPr>
+            <w:r>
+              <w:rPr>
+                <w:rStyle w:val="HTMLCode"/>
+                <w:rFonts w:ascii="Consolas" w:hAnsi="Consolas"/>
+                <w:color w:val="24292E"/>
+                <w:sz w:val="18"/>
+                <w:szCs w:val="18"/>
+                <w:bdr w:val="none" w:sz="0" w:space="0" w:color="auto" w:frame="1"/>
+              </w:rPr>
+              <w:t xml:space="preserve">    left = </w:t>
+            </w:r>
+            <w:proofErr w:type="spellStart"/>
+            <w:r>
+              <w:rPr>
+                <w:rStyle w:val="HTMLCode"/>
+                <w:rFonts w:ascii="Consolas" w:hAnsi="Consolas"/>
+                <w:color w:val="24292E"/>
+                <w:sz w:val="18"/>
+                <w:szCs w:val="18"/>
+                <w:bdr w:val="none" w:sz="0" w:space="0" w:color="auto" w:frame="1"/>
+              </w:rPr>
+              <w:t>self.MergeSort</w:t>
+            </w:r>
+            <w:proofErr w:type="spellEnd"/>
+            <w:r>
+              <w:rPr>
+                <w:rStyle w:val="HTMLCode"/>
+                <w:rFonts w:ascii="Consolas" w:hAnsi="Consolas"/>
+                <w:color w:val="24292E"/>
+                <w:sz w:val="18"/>
+                <w:szCs w:val="18"/>
+                <w:bdr w:val="none" w:sz="0" w:space="0" w:color="auto" w:frame="1"/>
+              </w:rPr>
+              <w:t>(left)</w:t>
+            </w:r>
+          </w:p>
+          <w:p>
+            <w:pPr>
+              <w:pStyle w:val="HTMLPreformatted"/>
+              <w:shd w:val="clear" w:color="auto" w:fill="F6F8FA"/>
+              <w:rPr>
+                <w:rStyle w:val="HTMLCode"/>
+                <w:rFonts w:ascii="Consolas" w:hAnsi="Consolas"/>
+                <w:color w:val="24292E"/>
+                <w:sz w:val="18"/>
+                <w:szCs w:val="18"/>
+                <w:bdr w:val="none" w:sz="0" w:space="0" w:color="auto" w:frame="1"/>
+              </w:rPr>
+            </w:pPr>
+            <w:r>
+              <w:rPr>
+                <w:rStyle w:val="HTMLCode"/>
+                <w:rFonts w:ascii="Consolas" w:hAnsi="Consolas"/>
+                <w:color w:val="24292E"/>
+                <w:sz w:val="18"/>
+                <w:szCs w:val="18"/>
+                <w:bdr w:val="none" w:sz="0" w:space="0" w:color="auto" w:frame="1"/>
+              </w:rPr>
+              <w:t xml:space="preserve">  File "e:\Users\Owner\Documents\Work\comp\wikigame\wikigame\dijkstra.py", line 138, in </w:t>
+            </w:r>
+            <w:proofErr w:type="spellStart"/>
+            <w:r>
+              <w:rPr>
+                <w:rStyle w:val="HTMLCode"/>
+                <w:rFonts w:ascii="Consolas" w:hAnsi="Consolas"/>
+                <w:color w:val="24292E"/>
+                <w:sz w:val="18"/>
+                <w:szCs w:val="18"/>
+                <w:bdr w:val="none" w:sz="0" w:space="0" w:color="auto" w:frame="1"/>
+              </w:rPr>
+              <w:t>MergeSort</w:t>
+            </w:r>
+            <w:proofErr w:type="spellEnd"/>
+          </w:p>
+          <w:p>
+            <w:pPr>
+              <w:pStyle w:val="HTMLPreformatted"/>
+              <w:shd w:val="clear" w:color="auto" w:fill="F6F8FA"/>
+              <w:rPr>
+                <w:rStyle w:val="HTMLCode"/>
+                <w:rFonts w:ascii="Consolas" w:hAnsi="Consolas"/>
+                <w:color w:val="24292E"/>
+                <w:sz w:val="18"/>
+                <w:szCs w:val="18"/>
+                <w:bdr w:val="none" w:sz="0" w:space="0" w:color="auto" w:frame="1"/>
+              </w:rPr>
+            </w:pPr>
+            <w:r>
+              <w:rPr>
+                <w:rStyle w:val="HTMLCode"/>
+                <w:rFonts w:ascii="Consolas" w:hAnsi="Consolas"/>
+                <w:color w:val="24292E"/>
+                <w:sz w:val="18"/>
+                <w:szCs w:val="18"/>
+                <w:bdr w:val="none" w:sz="0" w:space="0" w:color="auto" w:frame="1"/>
+              </w:rPr>
+              <w:t xml:space="preserve">    left = </w:t>
+            </w:r>
+            <w:proofErr w:type="spellStart"/>
+            <w:r>
+              <w:rPr>
+                <w:rStyle w:val="HTMLCode"/>
+                <w:rFonts w:ascii="Consolas" w:hAnsi="Consolas"/>
+                <w:color w:val="24292E"/>
+                <w:sz w:val="18"/>
+                <w:szCs w:val="18"/>
+                <w:bdr w:val="none" w:sz="0" w:space="0" w:color="auto" w:frame="1"/>
+              </w:rPr>
+              <w:t>self.MergeSort</w:t>
+            </w:r>
+            <w:proofErr w:type="spellEnd"/>
+            <w:r>
+              <w:rPr>
+                <w:rStyle w:val="HTMLCode"/>
+                <w:rFonts w:ascii="Consolas" w:hAnsi="Consolas"/>
+                <w:color w:val="24292E"/>
+                <w:sz w:val="18"/>
+                <w:szCs w:val="18"/>
+                <w:bdr w:val="none" w:sz="0" w:space="0" w:color="auto" w:frame="1"/>
+              </w:rPr>
+              <w:t>(left)</w:t>
+            </w:r>
+          </w:p>
+          <w:p>
+            <w:pPr>
+              <w:pStyle w:val="HTMLPreformatted"/>
+              <w:shd w:val="clear" w:color="auto" w:fill="F6F8FA"/>
+              <w:rPr>
+                <w:rStyle w:val="HTMLCode"/>
+                <w:rFonts w:ascii="Consolas" w:hAnsi="Consolas"/>
+                <w:color w:val="24292E"/>
+                <w:sz w:val="18"/>
+                <w:szCs w:val="18"/>
+                <w:bdr w:val="none" w:sz="0" w:space="0" w:color="auto" w:frame="1"/>
+              </w:rPr>
+            </w:pPr>
+            <w:r>
+              <w:rPr>
+                <w:rStyle w:val="HTMLCode"/>
+                <w:rFonts w:ascii="Consolas" w:hAnsi="Consolas"/>
+                <w:color w:val="24292E"/>
+                <w:sz w:val="18"/>
+                <w:szCs w:val="18"/>
+                <w:bdr w:val="none" w:sz="0" w:space="0" w:color="auto" w:frame="1"/>
+              </w:rPr>
+              <w:t xml:space="preserve">  File "e:\Users\Owner\Documents\Work\comp\wikigame\wikigame\dijkstra.py", line 143, in </w:t>
+            </w:r>
+            <w:proofErr w:type="spellStart"/>
+            <w:r>
+              <w:rPr>
+                <w:rStyle w:val="HTMLCode"/>
+                <w:rFonts w:ascii="Consolas" w:hAnsi="Consolas"/>
+                <w:color w:val="24292E"/>
+                <w:sz w:val="18"/>
+                <w:szCs w:val="18"/>
+                <w:bdr w:val="none" w:sz="0" w:space="0" w:color="auto" w:frame="1"/>
+              </w:rPr>
+              <w:t>MergeSort</w:t>
+            </w:r>
+            <w:proofErr w:type="spellEnd"/>
+          </w:p>
+          <w:p>
+            <w:pPr>
+              <w:pStyle w:val="HTMLPreformatted"/>
+              <w:shd w:val="clear" w:color="auto" w:fill="F6F8FA"/>
+              <w:rPr>
+                <w:rStyle w:val="HTMLCode"/>
+                <w:rFonts w:ascii="Consolas" w:hAnsi="Consolas"/>
+                <w:color w:val="24292E"/>
+                <w:sz w:val="18"/>
+                <w:szCs w:val="18"/>
+                <w:bdr w:val="none" w:sz="0" w:space="0" w:color="auto" w:frame="1"/>
+              </w:rPr>
+            </w:pPr>
+            <w:r>
+              <w:rPr>
+                <w:rStyle w:val="HTMLCode"/>
+                <w:rFonts w:ascii="Consolas" w:hAnsi="Consolas"/>
+                <w:color w:val="24292E"/>
+                <w:sz w:val="18"/>
+                <w:szCs w:val="18"/>
+                <w:bdr w:val="none" w:sz="0" w:space="0" w:color="auto" w:frame="1"/>
+              </w:rPr>
+              <w:t xml:space="preserve">    for key in </w:t>
+            </w:r>
+            <w:proofErr w:type="spellStart"/>
+            <w:r>
+              <w:rPr>
+                <w:rStyle w:val="HTMLCode"/>
+                <w:rFonts w:ascii="Consolas" w:hAnsi="Consolas"/>
+                <w:color w:val="24292E"/>
+                <w:sz w:val="18"/>
+                <w:szCs w:val="18"/>
+                <w:bdr w:val="none" w:sz="0" w:space="0" w:color="auto" w:frame="1"/>
+              </w:rPr>
+              <w:t>self.merge</w:t>
+            </w:r>
+            <w:proofErr w:type="spellEnd"/>
+            <w:r>
+              <w:rPr>
+                <w:rStyle w:val="HTMLCode"/>
+                <w:rFonts w:ascii="Consolas" w:hAnsi="Consolas"/>
+                <w:color w:val="24292E"/>
+                <w:sz w:val="18"/>
+                <w:szCs w:val="18"/>
+                <w:bdr w:val="none" w:sz="0" w:space="0" w:color="auto" w:frame="1"/>
+              </w:rPr>
+              <w:t>(left, right):</w:t>
+            </w:r>
+          </w:p>
+          <w:p>
+            <w:pPr>
+              <w:pStyle w:val="HTMLPreformatted"/>
+              <w:shd w:val="clear" w:color="auto" w:fill="F6F8FA"/>
+              <w:rPr>
+                <w:rStyle w:val="HTMLCode"/>
+                <w:rFonts w:ascii="Consolas" w:hAnsi="Consolas"/>
+                <w:color w:val="24292E"/>
+                <w:sz w:val="18"/>
+                <w:szCs w:val="18"/>
+                <w:bdr w:val="none" w:sz="0" w:space="0" w:color="auto" w:frame="1"/>
+              </w:rPr>
+            </w:pPr>
+            <w:r>
+              <w:rPr>
+                <w:rStyle w:val="HTMLCode"/>
+                <w:rFonts w:ascii="Consolas" w:hAnsi="Consolas"/>
+                <w:color w:val="24292E"/>
+                <w:sz w:val="18"/>
+                <w:szCs w:val="18"/>
+                <w:bdr w:val="none" w:sz="0" w:space="0" w:color="auto" w:frame="1"/>
+              </w:rPr>
+              <w:t xml:space="preserve">  File "e:\Users\Owner\Documents\Work\comp\wikigame\wikigame\dijkstra.py", line 156, in merge</w:t>
+            </w:r>
+          </w:p>
+          <w:p>
+            <w:pPr>
+              <w:pStyle w:val="HTMLPreformatted"/>
+              <w:shd w:val="clear" w:color="auto" w:fill="F6F8FA"/>
+              <w:rPr>
+                <w:rStyle w:val="HTMLCode"/>
+                <w:rFonts w:ascii="Consolas" w:hAnsi="Consolas"/>
+                <w:color w:val="24292E"/>
+                <w:sz w:val="18"/>
+                <w:szCs w:val="18"/>
+                <w:bdr w:val="none" w:sz="0" w:space="0" w:color="auto" w:frame="1"/>
+              </w:rPr>
+            </w:pPr>
+            <w:r>
+              <w:rPr>
+                <w:rStyle w:val="HTMLCode"/>
+                <w:rFonts w:ascii="Consolas" w:hAnsi="Consolas"/>
+                <w:color w:val="24292E"/>
+                <w:sz w:val="18"/>
+                <w:szCs w:val="18"/>
+                <w:bdr w:val="none" w:sz="0" w:space="0" w:color="auto" w:frame="1"/>
+              </w:rPr>
+              <w:t xml:space="preserve">    if </w:t>
+            </w:r>
+            <w:proofErr w:type="spellStart"/>
+            <w:r>
+              <w:rPr>
+                <w:rStyle w:val="HTMLCode"/>
+                <w:rFonts w:ascii="Consolas" w:hAnsi="Consolas"/>
+                <w:color w:val="24292E"/>
+                <w:sz w:val="18"/>
+                <w:szCs w:val="18"/>
+                <w:bdr w:val="none" w:sz="0" w:space="0" w:color="auto" w:frame="1"/>
+              </w:rPr>
+              <w:t>ord</w:t>
+            </w:r>
+            <w:proofErr w:type="spellEnd"/>
+            <w:r>
+              <w:rPr>
+                <w:rStyle w:val="HTMLCode"/>
+                <w:rFonts w:ascii="Consolas" w:hAnsi="Consolas"/>
+                <w:color w:val="24292E"/>
+                <w:sz w:val="18"/>
+                <w:szCs w:val="18"/>
+                <w:bdr w:val="none" w:sz="0" w:space="0" w:color="auto" w:frame="1"/>
+              </w:rPr>
+              <w:t xml:space="preserve">(left[0][letter].lower()) &lt;= </w:t>
+            </w:r>
+            <w:proofErr w:type="spellStart"/>
+            <w:r>
+              <w:rPr>
+                <w:rStyle w:val="HTMLCode"/>
+                <w:rFonts w:ascii="Consolas" w:hAnsi="Consolas"/>
+                <w:color w:val="24292E"/>
+                <w:sz w:val="18"/>
+                <w:szCs w:val="18"/>
+                <w:bdr w:val="none" w:sz="0" w:space="0" w:color="auto" w:frame="1"/>
+              </w:rPr>
+              <w:t>ord</w:t>
+            </w:r>
+            <w:proofErr w:type="spellEnd"/>
+            <w:r>
+              <w:rPr>
+                <w:rStyle w:val="HTMLCode"/>
+                <w:rFonts w:ascii="Consolas" w:hAnsi="Consolas"/>
+                <w:color w:val="24292E"/>
+                <w:sz w:val="18"/>
+                <w:szCs w:val="18"/>
+                <w:bdr w:val="none" w:sz="0" w:space="0" w:color="auto" w:frame="1"/>
+              </w:rPr>
+              <w:t>(right[0][letter].lower()):</w:t>
+            </w:r>
+          </w:p>
+          <w:p>
+            <w:pPr>
+              <w:pStyle w:val="HTMLPreformatted"/>
+              <w:shd w:val="clear" w:color="auto" w:fill="F6F8FA"/>
+              <w:rPr>
+                <w:rFonts w:ascii="Consolas" w:hAnsi="Consolas"/>
+                <w:color w:val="24292E"/>
+                <w:sz w:val="18"/>
+                <w:szCs w:val="18"/>
+              </w:rPr>
+            </w:pPr>
+            <w:proofErr w:type="spellStart"/>
+            <w:r>
+              <w:rPr>
+                <w:rStyle w:val="HTMLCode"/>
+                <w:rFonts w:ascii="Consolas" w:hAnsi="Consolas"/>
+                <w:color w:val="24292E"/>
+                <w:sz w:val="18"/>
+                <w:szCs w:val="18"/>
+                <w:bdr w:val="none" w:sz="0" w:space="0" w:color="auto" w:frame="1"/>
+              </w:rPr>
+              <w:t>IndexError</w:t>
+            </w:r>
+            <w:proofErr w:type="spellEnd"/>
+            <w:r>
+              <w:rPr>
+                <w:rStyle w:val="HTMLCode"/>
+                <w:rFonts w:ascii="Consolas" w:hAnsi="Consolas"/>
+                <w:color w:val="24292E"/>
+                <w:sz w:val="18"/>
+                <w:szCs w:val="18"/>
+                <w:bdr w:val="none" w:sz="0" w:space="0" w:color="auto" w:frame="1"/>
+              </w:rPr>
+              <w:t>: list index out of range</w:t>
             </w:r>
           </w:p>
           <w:p/>
@@ -18492,15 +19461,9 @@
                 <w:szCs w:val="21"/>
                 <w:shd w:val="clear" w:color="auto" w:fill="FFFFFF"/>
               </w:rPr>
-              <w:t>first letters are being cut off occasionally. and so are trailing parts of the url.</w:t>
-            </w:r>
-          </w:p>
-        </w:tc>
-        <w:tc>
-          <w:tcPr>
-            <w:tcW w:w="5103" w:type="dxa"/>
-          </w:tcPr>
-          <w:p>
+              <w:t xml:space="preserve">first letters are being cut off occasionally. and so are trailing parts of the </w:t>
+            </w:r>
+            <w:proofErr w:type="spellStart"/>
             <w:r>
               <w:rPr>
                 <w:rFonts w:ascii="Segoe UI" w:hAnsi="Segoe UI" w:cs="Segoe UI"/>
@@ -18509,30 +19472,9 @@
                 <w:szCs w:val="21"/>
                 <w:shd w:val="clear" w:color="auto" w:fill="FFFFFF"/>
               </w:rPr>
-              <w:t>first letters are being cut off occasionally. and so are trailing parts of the url.</w:t>
-            </w:r>
-          </w:p>
-        </w:tc>
-        <w:tc>
-          <w:tcPr>
-            <w:tcW w:w="2127" w:type="dxa"/>
-          </w:tcPr>
-          <w:p/>
-        </w:tc>
-      </w:tr>
-      <w:tr>
-        <w:tc>
-          <w:tcPr>
-            <w:tcW w:w="2405" w:type="dxa"/>
-            <w:vMerge/>
-          </w:tcPr>
-          <w:p/>
-        </w:tc>
-        <w:tc>
-          <w:tcPr>
-            <w:tcW w:w="4961" w:type="dxa"/>
-          </w:tcPr>
-          <w:p>
+              <w:t>url</w:t>
+            </w:r>
+            <w:proofErr w:type="spellEnd"/>
             <w:r>
               <w:rPr>
                 <w:rFonts w:ascii="Segoe UI" w:hAnsi="Segoe UI" w:cs="Segoe UI"/>
@@ -18541,7 +19483,7 @@
                 <w:szCs w:val="21"/>
                 <w:shd w:val="clear" w:color="auto" w:fill="FFFFFF"/>
               </w:rPr>
-              <w:t>trailing slashes have seemingly been fixed, however there is an issue determining the difference between http and https when concatenating.</w:t>
+              <w:t>.</w:t>
             </w:r>
           </w:p>
         </w:tc>
@@ -18558,45 +19500,9 @@
                 <w:szCs w:val="21"/>
                 <w:shd w:val="clear" w:color="auto" w:fill="FFFFFF"/>
               </w:rPr>
-              <w:t>realised that the https and http can be taken from the URL passed by the user and then concatenated later.</w:t>
-            </w:r>
-          </w:p>
-        </w:tc>
-        <w:tc>
-          <w:tcPr>
-            <w:tcW w:w="2127" w:type="dxa"/>
-          </w:tcPr>
-          <w:p/>
-        </w:tc>
-      </w:tr>
-      <w:tr>
-        <w:tc>
-          <w:tcPr>
-            <w:tcW w:w="2405" w:type="dxa"/>
-          </w:tcPr>
-          <w:p>
-            <w:r>
-              <w:t>At that point,</w:t>
-            </w:r>
-            <w:r>
-              <w:t xml:space="preserve"> the program was</w:t>
-            </w:r>
-            <w:r>
-              <w:t xml:space="preserve"> just </w:t>
-            </w:r>
-            <w:r>
-              <w:t>Dijkstra’s</w:t>
-            </w:r>
-            <w:r>
-              <w:t xml:space="preserve"> algorithm with weights still intact.</w:t>
-            </w:r>
-          </w:p>
-        </w:tc>
-        <w:tc>
-          <w:tcPr>
-            <w:tcW w:w="4961" w:type="dxa"/>
-          </w:tcPr>
-          <w:p>
+              <w:t xml:space="preserve">first letters are being cut off occasionally. and so are trailing parts of the </w:t>
+            </w:r>
+            <w:proofErr w:type="spellStart"/>
             <w:r>
               <w:rPr>
                 <w:rFonts w:ascii="Segoe UI" w:hAnsi="Segoe UI" w:cs="Segoe UI"/>
@@ -18605,15 +19511,9 @@
                 <w:szCs w:val="21"/>
                 <w:shd w:val="clear" w:color="auto" w:fill="FFFFFF"/>
               </w:rPr>
-              <w:t>Dijkstra was outputting (x, a) instead of expected output seems code is largely identical to the algorithm, and despite an error being spotted in variable names, the issue still wasn't resolved</w:t>
-            </w:r>
-          </w:p>
-        </w:tc>
-        <w:tc>
-          <w:tcPr>
-            <w:tcW w:w="5103" w:type="dxa"/>
-          </w:tcPr>
-          <w:p>
+              <w:t>url</w:t>
+            </w:r>
+            <w:proofErr w:type="spellEnd"/>
             <w:r>
               <w:rPr>
                 <w:rFonts w:ascii="Segoe UI" w:hAnsi="Segoe UI" w:cs="Segoe UI"/>
@@ -18622,6 +19522,119 @@
                 <w:szCs w:val="21"/>
                 <w:shd w:val="clear" w:color="auto" w:fill="FFFFFF"/>
               </w:rPr>
+              <w:t>.</w:t>
+            </w:r>
+          </w:p>
+        </w:tc>
+        <w:tc>
+          <w:tcPr>
+            <w:tcW w:w="2127" w:type="dxa"/>
+          </w:tcPr>
+          <w:p/>
+        </w:tc>
+      </w:tr>
+      <w:tr>
+        <w:tc>
+          <w:tcPr>
+            <w:tcW w:w="2405" w:type="dxa"/>
+            <w:vMerge/>
+          </w:tcPr>
+          <w:p/>
+        </w:tc>
+        <w:tc>
+          <w:tcPr>
+            <w:tcW w:w="4961" w:type="dxa"/>
+          </w:tcPr>
+          <w:p>
+            <w:r>
+              <w:rPr>
+                <w:rFonts w:ascii="Segoe UI" w:hAnsi="Segoe UI" w:cs="Segoe UI"/>
+                <w:color w:val="24292E"/>
+                <w:sz w:val="21"/>
+                <w:szCs w:val="21"/>
+                <w:shd w:val="clear" w:color="auto" w:fill="FFFFFF"/>
+              </w:rPr>
+              <w:t>trailing slashes have seemingly been fixed, however there is an issue determining the difference between http and https when concatenating.</w:t>
+            </w:r>
+          </w:p>
+        </w:tc>
+        <w:tc>
+          <w:tcPr>
+            <w:tcW w:w="5103" w:type="dxa"/>
+          </w:tcPr>
+          <w:p>
+            <w:r>
+              <w:rPr>
+                <w:rFonts w:ascii="Segoe UI" w:hAnsi="Segoe UI" w:cs="Segoe UI"/>
+                <w:color w:val="24292E"/>
+                <w:sz w:val="21"/>
+                <w:szCs w:val="21"/>
+                <w:shd w:val="clear" w:color="auto" w:fill="FFFFFF"/>
+              </w:rPr>
+              <w:t>realised that the https and http can be taken from the URL passed by the user and then concatenated later.</w:t>
+            </w:r>
+          </w:p>
+        </w:tc>
+        <w:tc>
+          <w:tcPr>
+            <w:tcW w:w="2127" w:type="dxa"/>
+          </w:tcPr>
+          <w:p/>
+        </w:tc>
+      </w:tr>
+      <w:tr>
+        <w:tc>
+          <w:tcPr>
+            <w:tcW w:w="2405" w:type="dxa"/>
+          </w:tcPr>
+          <w:p>
+            <w:r>
+              <w:t>At that point,</w:t>
+            </w:r>
+            <w:r>
+              <w:t xml:space="preserve"> the program was</w:t>
+            </w:r>
+            <w:r>
+              <w:t xml:space="preserve"> just </w:t>
+            </w:r>
+            <w:r>
+              <w:t>Dijkstra’s</w:t>
+            </w:r>
+            <w:r>
+              <w:t xml:space="preserve"> algorithm with weights still intact.</w:t>
+            </w:r>
+          </w:p>
+        </w:tc>
+        <w:tc>
+          <w:tcPr>
+            <w:tcW w:w="4961" w:type="dxa"/>
+          </w:tcPr>
+          <w:p>
+            <w:r>
+              <w:rPr>
+                <w:rFonts w:ascii="Segoe UI" w:hAnsi="Segoe UI" w:cs="Segoe UI"/>
+                <w:color w:val="24292E"/>
+                <w:sz w:val="21"/>
+                <w:szCs w:val="21"/>
+                <w:shd w:val="clear" w:color="auto" w:fill="FFFFFF"/>
+              </w:rPr>
+              <w:t>Dijkstra was outputting (x, a) instead of expected output seems code is largely identical to the algorithm, and despite an error being spotted in variable names, the issue still wasn't resolved</w:t>
+            </w:r>
+          </w:p>
+        </w:tc>
+        <w:tc>
+          <w:tcPr>
+            <w:tcW w:w="5103" w:type="dxa"/>
+          </w:tcPr>
+          <w:p>
+            <w:r>
+              <w:rPr>
+                <w:rFonts w:ascii="Segoe UI" w:hAnsi="Segoe UI" w:cs="Segoe UI"/>
+                <w:color w:val="24292E"/>
+                <w:sz w:val="21"/>
+                <w:szCs w:val="21"/>
+                <w:shd w:val="clear" w:color="auto" w:fill="FFFFFF"/>
+              </w:rPr>
               <w:t>turns out the return part of the function was not properly indented and therefore the while loop would not execute. Indentation has been fixed, and now pathfinder works as expected.</w:t>
             </w:r>
           </w:p>
@@ -18644,9 +19657,11 @@
             <w:tcW w:w="2405" w:type="dxa"/>
           </w:tcPr>
           <w:p>
+            <w:proofErr w:type="spellStart"/>
             <w:r>
               <w:t>NoodleMap.insertSort</w:t>
             </w:r>
+            <w:proofErr w:type="spellEnd"/>
             <w:r>
               <w:t>()</w:t>
             </w:r>
@@ -18840,10 +19855,397 @@
         </w:tc>
       </w:tr>
     </w:tbl>
+    <w:p>
+      <w:pPr>
+        <w:pStyle w:val="Heading2"/>
+      </w:pPr>
+      <w:r>
+        <w:t>References used during implementation:</w:t>
+      </w:r>
+    </w:p>
+    <w:p>
+      <w:pPr>
+        <w:pStyle w:val="Heading3"/>
+      </w:pPr>
+      <w:r>
+        <w:t>For checking fastest comparisons for strings</w:t>
+      </w:r>
+      <w:r>
+        <w:t>:</w:t>
+      </w:r>
+    </w:p>
+    <w:p>
+      <w:hyperlink r:id="rId32" w:history="1">
+        <w:r>
+          <w:rPr>
+            <w:rStyle w:val="Hyperlink"/>
+          </w:rPr>
+          <w:t>https://stackoverflow.com/questions/7571635/fastest-way-to-check-if-a-value-exists-in-a-list</w:t>
+        </w:r>
+      </w:hyperlink>
+    </w:p>
+    <w:p>
+      <w:pPr>
+        <w:pStyle w:val="Heading3"/>
+      </w:pPr>
+      <w:r>
+        <w:t xml:space="preserve">For understanding how </w:t>
+      </w:r>
+      <w:proofErr w:type="spellStart"/>
+      <w:r>
+        <w:t>mysql</w:t>
+      </w:r>
+      <w:proofErr w:type="spellEnd"/>
+      <w:r>
+        <w:t xml:space="preserve"> handles input with different characters.</w:t>
+      </w:r>
+    </w:p>
+    <w:p>
+      <w:hyperlink r:id="rId33" w:history="1">
+        <w:r>
+          <w:rPr>
+            <w:rStyle w:val="Hyperlink"/>
+          </w:rPr>
+          <w:t>https://dev.mysql.com/doc/refman/8.0/en/string-literals.html</w:t>
+        </w:r>
+      </w:hyperlink>
+    </w:p>
+    <w:p>
+      <w:r>
+        <w:t xml:space="preserve">not exactly my issue but: </w:t>
+      </w:r>
+      <w:hyperlink r:id="rId34" w:history="1">
+        <w:r>
+          <w:rPr>
+            <w:rStyle w:val="Hyperlink"/>
+          </w:rPr>
+          <w:t>https://stackoverflow.com/questions/9628571/mysql-table-name-with</w:t>
+        </w:r>
+      </w:hyperlink>
+    </w:p>
+    <w:p>
+      <w:hyperlink r:id="rId35" w:history="1">
+        <w:r>
+          <w:rPr>
+            <w:rStyle w:val="Hyperlink"/>
+          </w:rPr>
+          <w:t>https://stackoverflow.com/questions/776123/does-mysql-allows-to-create-database-with-dot</w:t>
+        </w:r>
+      </w:hyperlink>
+    </w:p>
+    <w:p>
+      <w:pPr>
+        <w:rPr>
+          <w:color w:val="0563C1" w:themeColor="hyperlink"/>
+          <w:u w:val="single"/>
+        </w:rPr>
+      </w:pPr>
+      <w:hyperlink r:id="rId36" w:history="1">
+        <w:r>
+          <w:rPr>
+            <w:rStyle w:val="Hyperlink"/>
+          </w:rPr>
+          <w:t>https://stackoverflow.com/questions/20463333/mysqldb-python-insert-d-and-s</w:t>
+        </w:r>
+      </w:hyperlink>
+    </w:p>
+    <w:p>
+      <w:pPr>
+        <w:pStyle w:val="Heading3"/>
+      </w:pPr>
+      <w:r>
+        <w:t>For understanding how to loop through dictionary’s in python</w:t>
+      </w:r>
+    </w:p>
+    <w:p>
+      <w:hyperlink r:id="rId37" w:history="1">
+        <w:r>
+          <w:rPr>
+            <w:rStyle w:val="Hyperlink"/>
+          </w:rPr>
+          <w:t>https://docs.python.org/3/tutorial/datastructures.html</w:t>
+        </w:r>
+      </w:hyperlink>
+      <w:r>
+        <w:t xml:space="preserve">  see 5.6 Looping </w:t>
+      </w:r>
+      <w:r>
+        <w:t xml:space="preserve">Techniques </w:t>
+      </w:r>
+    </w:p>
     <w:p/>
     <w:p>
       <w:pPr>
-        <w:pStyle w:val="Heading1"/>
+        <w:pStyle w:val="Heading3"/>
+      </w:pPr>
+      <w:r>
+        <w:t>For implementing arguments of unknown length in python</w:t>
+      </w:r>
+    </w:p>
+    <w:p>
+      <w:pPr>
+        <w:rPr>
+          <w:lang w:eastAsia="en-GB"/>
+        </w:rPr>
+      </w:pPr>
+      <w:hyperlink r:id="rId38" w:history="1">
+        <w:r>
+          <w:rPr>
+            <w:rStyle w:val="Hyperlink"/>
+            <w:lang w:eastAsia="en-GB"/>
+          </w:rPr>
+          <w:t>https://www.digitalocean.com/community/tutorials/how-to-use-args-and-kwargs-in-python-3</w:t>
+        </w:r>
+      </w:hyperlink>
+    </w:p>
+    <w:p>
+      <w:pPr>
+        <w:pStyle w:val="Heading3"/>
+        <w:rPr>
+          <w:lang w:eastAsia="en-GB"/>
+        </w:rPr>
+      </w:pPr>
+      <w:r>
+        <w:rPr>
+          <w:lang w:eastAsia="en-GB"/>
+        </w:rPr>
+        <w:t>For calling functions from dictionaries</w:t>
+      </w:r>
+    </w:p>
+    <w:p>
+      <w:pPr>
+        <w:jc w:val="both"/>
+        <w:rPr>
+          <w:lang w:eastAsia="en-GB"/>
+        </w:rPr>
+      </w:pPr>
+      <w:r>
+        <w:rPr>
+          <w:lang w:eastAsia="en-GB"/>
+        </w:rPr>
+        <w:t xml:space="preserve">A slight war broke out in the answers of how to make this readable and </w:t>
+      </w:r>
+      <w:r>
+        <w:rPr>
+          <w:lang w:eastAsia="en-GB"/>
+        </w:rPr>
+        <w:t>simple, but I took a slightly less robust option as the dictionary is only being populated by the programmer and thus we can assume the programmer enters the correct function names to call</w:t>
+      </w:r>
+      <w:r>
+        <w:rPr>
+          <w:lang w:eastAsia="en-GB"/>
+        </w:rPr>
+        <w:t>.</w:t>
+      </w:r>
+    </w:p>
+    <w:p>
+      <w:pPr>
+        <w:rPr>
+          <w:lang w:eastAsia="en-GB"/>
+        </w:rPr>
+      </w:pPr>
+      <w:hyperlink r:id="rId39" w:history="1">
+        <w:r>
+          <w:rPr>
+            <w:rStyle w:val="Hyperlink"/>
+          </w:rPr>
+          <w:t>https://stackoverflow.com/questions/9168340/using-a-dictionary-to-select-function-to-execute</w:t>
+        </w:r>
+      </w:hyperlink>
+    </w:p>
+    <w:p>
+      <w:pPr>
+        <w:pStyle w:val="Heading3"/>
+      </w:pPr>
+      <w:r>
+        <w:t>For implementation of merge sort</w:t>
+      </w:r>
+    </w:p>
+    <w:p>
+      <w:pPr>
+        <w:rPr>
+          <w:lang w:eastAsia="en-GB"/>
+        </w:rPr>
+      </w:pPr>
+      <w:hyperlink r:id="rId40" w:history="1">
+        <w:r>
+          <w:rPr>
+            <w:rStyle w:val="Hyperlink"/>
+            <w:lang w:eastAsia="en-GB"/>
+          </w:rPr>
+          <w:t>https://en.wikipedia.org/wik</w:t>
+        </w:r>
+        <w:r>
+          <w:rPr>
+            <w:rStyle w:val="Hyperlink"/>
+            <w:lang w:eastAsia="en-GB"/>
+          </w:rPr>
+          <w:t>i</w:t>
+        </w:r>
+        <w:r>
+          <w:rPr>
+            <w:rStyle w:val="Hyperlink"/>
+            <w:lang w:eastAsia="en-GB"/>
+          </w:rPr>
+          <w:t>/Merge_sort</w:t>
+        </w:r>
+      </w:hyperlink>
+      <w:r>
+        <w:rPr>
+          <w:lang w:eastAsia="en-GB"/>
+        </w:rPr>
+        <w:t xml:space="preserve"> This is using the top down list approach </w:t>
+      </w:r>
+      <w:proofErr w:type="spellStart"/>
+      <w:r>
+        <w:rPr>
+          <w:lang w:eastAsia="en-GB"/>
+        </w:rPr>
+        <w:t>algortithm</w:t>
+      </w:r>
+      <w:proofErr w:type="spellEnd"/>
+      <w:r>
+        <w:rPr>
+          <w:lang w:eastAsia="en-GB"/>
+        </w:rPr>
+        <w:t>, which I then adapted to be able to compare strings.</w:t>
+      </w:r>
+    </w:p>
+    <w:p>
+      <w:hyperlink r:id="rId41" w:history="1">
+        <w:r>
+          <w:rPr>
+            <w:rStyle w:val="Hyperlink"/>
+          </w:rPr>
+          <w:t>https://www.geeksforgeeks.org/ord-function-python/</w:t>
+        </w:r>
+      </w:hyperlink>
+      <w:r>
+        <w:t xml:space="preserve"> together with </w:t>
+      </w:r>
+      <w:hyperlink r:id="rId42" w:history="1">
+        <w:r>
+          <w:rPr>
+            <w:rStyle w:val="Hyperlink"/>
+          </w:rPr>
+          <w:t>http://www.asciitable.com/</w:t>
+        </w:r>
+      </w:hyperlink>
+      <w:r>
+        <w:t xml:space="preserve"> allowed me to create a way to compare </w:t>
+      </w:r>
+      <w:r>
+        <w:t>strings based on their letters and numbers in their name</w:t>
+      </w:r>
+    </w:p>
+    <w:p>
+      <w:pPr>
+        <w:pStyle w:val="Heading3"/>
+      </w:pPr>
+      <w:r>
+        <w:t>For implementation of the argument parsing system for passing in parameters into code</w:t>
+      </w:r>
+    </w:p>
+    <w:p>
+      <w:r>
+        <w:t xml:space="preserve"> </w:t>
+      </w:r>
+      <w:hyperlink r:id="rId43" w:anchor="id1" w:history="1">
+        <w:r>
+          <w:rPr>
+            <w:rStyle w:val="Hyperlink"/>
+          </w:rPr>
+          <w:t>https://docs.python.org/3/howto/argparse.html#id1</w:t>
+        </w:r>
+      </w:hyperlink>
+      <w:r>
+        <w:t xml:space="preserve"> this explains how to do the very basics of creating the parser object</w:t>
+      </w:r>
+    </w:p>
+    <w:p>
+      <w:hyperlink r:id="rId44" w:history="1">
+        <w:r>
+          <w:rPr>
+            <w:rStyle w:val="Hyperlink"/>
+          </w:rPr>
+          <w:t>https://docs.python.org/3/library/argparse.html</w:t>
+        </w:r>
+      </w:hyperlink>
+      <w:r>
+        <w:t xml:space="preserve"> </w:t>
+      </w:r>
+      <w:r>
+        <w:t>I</w:t>
+      </w:r>
+      <w:r>
+        <w:t xml:space="preserve"> then used this to get a deeper understanding of how to use the parameters to show good help dialogue etc.</w:t>
+      </w:r>
+    </w:p>
+    <w:p>
+      <w:pPr>
+        <w:rPr>
+          <w:rFonts w:ascii="Calibri" w:eastAsiaTheme="majorEastAsia" w:hAnsi="Calibri" w:cstheme="majorBidi"/>
+          <w:b/>
+          <w:color w:val="4472C4" w:themeColor="accent1"/>
+          <w:sz w:val="24"/>
+          <w:szCs w:val="24"/>
+        </w:rPr>
+      </w:pPr>
+      <w:r>
+        <w:br w:type="page"/>
+      </w:r>
+    </w:p>
+    <w:p>
+      <w:pPr>
+        <w:pStyle w:val="Heading3"/>
+      </w:pPr>
+      <w:r>
+        <w:t>For installation and setting up of MySQL database on my system.</w:t>
+      </w:r>
+    </w:p>
+    <w:p>
+      <w:pPr>
+        <w:jc w:val="both"/>
+      </w:pPr>
+      <w:hyperlink r:id="rId45" w:history="1">
+        <w:r>
+          <w:rPr>
+            <w:rStyle w:val="Hyperlink"/>
+          </w:rPr>
+          <w:t>https://www.w3schools.com/python/python_mysql_getstarted.asp</w:t>
+        </w:r>
+      </w:hyperlink>
+      <w:r>
+        <w:t xml:space="preserve"> after the importing of the module, </w:t>
+      </w:r>
+      <w:r>
+        <w:t>all</w:t>
+      </w:r>
+      <w:r>
+        <w:t xml:space="preserve"> the setting up and allowing ports, making sure all systems had correct credentials</w:t>
+      </w:r>
+      <w:r>
+        <w:t xml:space="preserve"> was largely done by trial and error, with the exception of the understanding how to use the auth plug in</w:t>
+      </w:r>
+      <w:r>
+        <w:t xml:space="preserve"> where the following website was used.</w:t>
+      </w:r>
+    </w:p>
+    <w:p>
+      <w:hyperlink r:id="rId46" w:history="1">
+        <w:r>
+          <w:rPr>
+            <w:rStyle w:val="Hyperlink"/>
+          </w:rPr>
+          <w:t>https://stackoverflow.com/questions/50557234/authentication-plugin-caching-sha2-password-is-not-supported</w:t>
+        </w:r>
+      </w:hyperlink>
+    </w:p>
+    <w:p/>
+    <w:p/>
+    <w:p/>
+    <w:p>
+      <w:pPr>
         <w:sectPr>
           <w:pgSz w:w="16838" w:h="11906" w:orient="landscape"/>
           <w:pgMar w:top="1440" w:right="1440" w:bottom="1440" w:left="1440" w:header="708" w:footer="708" w:gutter="0"/>
@@ -18857,6 +20259,9 @@
         <w:pStyle w:val="Heading1"/>
       </w:pPr>
       <w:r>
+        <w:t xml:space="preserve">Component </w:t>
+      </w:r>
+      <w:r>
         <w:t>Testing</w:t>
       </w:r>
     </w:p>
@@ -18874,7 +20279,15 @@
         <w:t>esting</w:t>
       </w:r>
       <w:r>
-        <w:t xml:space="preserve"> for NoodleMap()</w:t>
+        <w:t xml:space="preserve"> for </w:t>
+      </w:r>
+      <w:proofErr w:type="spellStart"/>
+      <w:r>
+        <w:t>NoodleMap</w:t>
+      </w:r>
+      <w:proofErr w:type="spellEnd"/>
+      <w:r>
+        <w:t>()</w:t>
       </w:r>
     </w:p>
     <w:p>
@@ -18890,7 +20303,15 @@
     </w:p>
     <w:p>
       <w:r>
-        <w:t>Due to the nature of websites having a huge number of webpages, each with hundreds of urls, it would be almost impossible to find a website where every link and page is known. So to test the pathfinder, I created a small method to load a csv of “URLs” that contained many of the characters I had found during my research to make sure it worked.</w:t>
+        <w:t xml:space="preserve">Due to the nature of websites having a huge number of webpages, each with hundreds of </w:t>
+      </w:r>
+      <w:proofErr w:type="spellStart"/>
+      <w:r>
+        <w:t>urls</w:t>
+      </w:r>
+      <w:proofErr w:type="spellEnd"/>
+      <w:r>
+        <w:t>, it would be almost impossible to find a website where every link and page is known. So to test the pathfinder, I created a small method to load a csv of “URLs” that contained many of the characters I had found during my research to make sure it worked.</w:t>
       </w:r>
     </w:p>
     <w:p>
@@ -19318,7 +20739,7 @@
                     </pic:cNvPicPr>
                   </pic:nvPicPr>
                   <pic:blipFill>
-                    <a:blip r:embed="rId31">
+                    <a:blip r:embed="rId47">
                       <a:extLst>
                         <a:ext uri="{28A0092B-C50C-407E-A947-70E740481C1C}">
                           <a14:useLocalDpi xmlns:a14="http://schemas.microsoft.com/office/drawing/2010/main" val="0"/>
@@ -19380,7 +20801,15 @@
     </w:p>
     <w:p>
       <w:r>
-        <w:t>To test the Dijkstra’s algorithm, I wrote a quick test to load that csv and return the path between test.arg and F.</w:t>
+        <w:t xml:space="preserve">To test the Dijkstra’s algorithm, I wrote a quick test to load that csv and return the path between </w:t>
+      </w:r>
+      <w:proofErr w:type="spellStart"/>
+      <w:r>
+        <w:t>test.arg</w:t>
+      </w:r>
+      <w:proofErr w:type="spellEnd"/>
+      <w:r>
+        <w:t xml:space="preserve"> and F.</w:t>
       </w:r>
     </w:p>
     <w:p>
@@ -19508,7 +20937,15 @@
         <w:t xml:space="preserve"> but not link </w:t>
       </w:r>
       <w:r>
-        <w:t>'www.B.random/test-results/passed.html?GET='</w:t>
+        <w:t>'www.B.random/test-results/</w:t>
+      </w:r>
+      <w:proofErr w:type="spellStart"/>
+      <w:r>
+        <w:t>passed.html?GET</w:t>
+      </w:r>
+      <w:proofErr w:type="spellEnd"/>
+      <w:r>
+        <w:t>='</w:t>
       </w:r>
       <w:r>
         <w:t xml:space="preserve"> to</w:t>
@@ -20259,8 +21696,13 @@
             <w:tcW w:w="2241" w:type="dxa"/>
           </w:tcPr>
           <w:p>
-            <w:r>
-              <w:t>Noodles.returnMap() called and sorted output returned.</w:t>
+            <w:proofErr w:type="spellStart"/>
+            <w:r>
+              <w:t>Noodles.returnMap</w:t>
+            </w:r>
+            <w:proofErr w:type="spellEnd"/>
+            <w:r>
+              <w:t>() called and sorted output returned.</w:t>
             </w:r>
           </w:p>
         </w:tc>
@@ -20377,8 +21819,13 @@
             <w:tcW w:w="2241" w:type="dxa"/>
           </w:tcPr>
           <w:p>
-            <w:r>
-              <w:t>Noodles.returnMap() called and sorted output returned. New file called test.txt is created with the contents of the output</w:t>
+            <w:proofErr w:type="spellStart"/>
+            <w:r>
+              <w:t>Noodles.returnMap</w:t>
+            </w:r>
+            <w:proofErr w:type="spellEnd"/>
+            <w:r>
+              <w:t>() called and sorted output returned. New file called test.txt is created with the contents of the output</w:t>
             </w:r>
           </w:p>
         </w:tc>
@@ -20436,8 +21883,13 @@
             <w:tcW w:w="2241" w:type="dxa"/>
           </w:tcPr>
           <w:p>
-            <w:r>
-              <w:t>Noodles.returnMap() called and sorted output returned. New file called test.csv is created with the contents of the output, with the values being comma separated</w:t>
+            <w:proofErr w:type="spellStart"/>
+            <w:r>
+              <w:t>Noodles.returnMap</w:t>
+            </w:r>
+            <w:proofErr w:type="spellEnd"/>
+            <w:r>
+              <w:t>() called and sorted output returned. New file called test.csv is created with the contents of the output, with the values being comma separated</w:t>
             </w:r>
           </w:p>
         </w:tc>
@@ -20499,8 +21951,13 @@
             <w:tcW w:w="2241" w:type="dxa"/>
           </w:tcPr>
           <w:p>
-            <w:r>
-              <w:t>Noodles.returnMap() called and sorted output returned. Merge sort will be called recursively and not infinitely loop</w:t>
+            <w:proofErr w:type="spellStart"/>
+            <w:r>
+              <w:t>Noodles.returnMap</w:t>
+            </w:r>
+            <w:proofErr w:type="spellEnd"/>
+            <w:r>
+              <w:t>() called and sorted output returned. Merge sort will be called recursively and not infinitely loop</w:t>
             </w:r>
           </w:p>
         </w:tc>
@@ -20617,8 +22074,13 @@
             <w:tcW w:w="2241" w:type="dxa"/>
           </w:tcPr>
           <w:p>
-            <w:r>
-              <w:t>Noodles.returnMap() called and sorted output returned. New file called test.txt is created with the contents of the output</w:t>
+            <w:proofErr w:type="spellStart"/>
+            <w:r>
+              <w:t>Noodles.returnMap</w:t>
+            </w:r>
+            <w:proofErr w:type="spellEnd"/>
+            <w:r>
+              <w:t>() called and sorted output returned. New file called test.txt is created with the contents of the output</w:t>
             </w:r>
           </w:p>
         </w:tc>
@@ -20676,8 +22138,13 @@
             <w:tcW w:w="2241" w:type="dxa"/>
           </w:tcPr>
           <w:p>
-            <w:r>
-              <w:t>Noodles.returnMap() called and sorted output returned. New file called test.csv is created with the contents of the output, with the values being comma separated</w:t>
+            <w:proofErr w:type="spellStart"/>
+            <w:r>
+              <w:t>Noodles.returnMap</w:t>
+            </w:r>
+            <w:proofErr w:type="spellEnd"/>
+            <w:r>
+              <w:t>() called and sorted output returned. New file called test.csv is created with the contents of the output, with the values being comma separated</w:t>
             </w:r>
           </w:p>
         </w:tc>
@@ -20734,8 +22201,8 @@
         <w:tblLook w:val="04A0" w:firstRow="1" w:lastRow="0" w:firstColumn="1" w:lastColumn="0" w:noHBand="0" w:noVBand="1"/>
       </w:tblPr>
       <w:tblGrid>
-        <w:gridCol w:w="1413"/>
-        <w:gridCol w:w="1559"/>
+        <w:gridCol w:w="1555"/>
+        <w:gridCol w:w="1417"/>
         <w:gridCol w:w="1701"/>
         <w:gridCol w:w="2268"/>
         <w:gridCol w:w="1559"/>
@@ -20744,7 +22211,7 @@
       <w:tr>
         <w:tc>
           <w:tcPr>
-            <w:tcW w:w="1413" w:type="dxa"/>
+            <w:tcW w:w="1555" w:type="dxa"/>
           </w:tcPr>
           <w:p>
             <w:r>
@@ -20758,7 +22225,7 @@
         </w:tc>
         <w:tc>
           <w:tcPr>
-            <w:tcW w:w="1559" w:type="dxa"/>
+            <w:tcW w:w="1417" w:type="dxa"/>
           </w:tcPr>
           <w:p>
             <w:r>
@@ -20830,7 +22297,7 @@
       <w:tr>
         <w:tc>
           <w:tcPr>
-            <w:tcW w:w="1413" w:type="dxa"/>
+            <w:tcW w:w="1555" w:type="dxa"/>
             <w:vMerge w:val="restart"/>
           </w:tcPr>
           <w:p>
@@ -20845,7 +22312,7 @@
         </w:tc>
         <w:tc>
           <w:tcPr>
-            <w:tcW w:w="1559" w:type="dxa"/>
+            <w:tcW w:w="1417" w:type="dxa"/>
             <w:vMerge w:val="restart"/>
           </w:tcPr>
           <w:p>
@@ -20895,14 +22362,14 @@
       <w:tr>
         <w:tc>
           <w:tcPr>
-            <w:tcW w:w="1413" w:type="dxa"/>
+            <w:tcW w:w="1555" w:type="dxa"/>
             <w:vMerge/>
           </w:tcPr>
           <w:p/>
         </w:tc>
         <w:tc>
           <w:tcPr>
-            <w:tcW w:w="1559" w:type="dxa"/>
+            <w:tcW w:w="1417" w:type="dxa"/>
             <w:vMerge/>
           </w:tcPr>
           <w:p/>
@@ -20952,17 +22419,22 @@
       <w:tr>
         <w:tc>
           <w:tcPr>
-            <w:tcW w:w="1413" w:type="dxa"/>
-          </w:tcPr>
-          <w:p>
-            <w:r>
-              <w:t>Load information from database into NoodleMap</w:t>
-            </w:r>
-          </w:p>
-        </w:tc>
-        <w:tc>
-          <w:tcPr>
-            <w:tcW w:w="1559" w:type="dxa"/>
+            <w:tcW w:w="1555" w:type="dxa"/>
+          </w:tcPr>
+          <w:p>
+            <w:r>
+              <w:t xml:space="preserve">Load information from database into </w:t>
+            </w:r>
+            <w:proofErr w:type="spellStart"/>
+            <w:r>
+              <w:t>NoodleMap</w:t>
+            </w:r>
+            <w:proofErr w:type="spellEnd"/>
+          </w:p>
+        </w:tc>
+        <w:tc>
+          <w:tcPr>
+            <w:tcW w:w="1417" w:type="dxa"/>
             <w:vMerge w:val="restart"/>
           </w:tcPr>
           <w:p>
@@ -21012,13 +22484,13 @@
       <w:tr>
         <w:tc>
           <w:tcPr>
-            <w:tcW w:w="1413" w:type="dxa"/>
+            <w:tcW w:w="1555" w:type="dxa"/>
           </w:tcPr>
           <w:p/>
         </w:tc>
         <w:tc>
           <w:tcPr>
-            <w:tcW w:w="1559" w:type="dxa"/>
+            <w:tcW w:w="1417" w:type="dxa"/>
             <w:vMerge/>
           </w:tcPr>
           <w:p/>
@@ -21064,13 +22536,13 @@
       <w:tr>
         <w:tc>
           <w:tcPr>
-            <w:tcW w:w="1413" w:type="dxa"/>
+            <w:tcW w:w="1555" w:type="dxa"/>
           </w:tcPr>
           <w:p/>
         </w:tc>
         <w:tc>
           <w:tcPr>
-            <w:tcW w:w="1559" w:type="dxa"/>
+            <w:tcW w:w="1417" w:type="dxa"/>
             <w:vMerge/>
           </w:tcPr>
           <w:p/>
@@ -21112,7 +22584,15 @@
           </w:tcPr>
           <w:p>
             <w:r>
-              <w:t>So it turns out that when there are no tables, the show all tables and then check if the domain is in them does not work, as if there are no tables then the sql query returns None, which causes a type error</w:t>
+              <w:t xml:space="preserve">So it turns out that when there are no tables, the show all tables and then check if the domain is in them does not work, as if there are no tables then the </w:t>
+            </w:r>
+            <w:proofErr w:type="spellStart"/>
+            <w:r>
+              <w:t>sql</w:t>
+            </w:r>
+            <w:proofErr w:type="spellEnd"/>
+            <w:r>
+              <w:t xml:space="preserve"> query returns None, which causes a type error</w:t>
             </w:r>
             <w:r>
               <w:t xml:space="preserve"> </w:t>
@@ -21173,7 +22653,19 @@
               <w:pStyle w:val="CodeSnippet"/>
             </w:pPr>
             <w:r>
-              <w:t xml:space="preserve">if result == None or domain not in result: </w:t>
+              <w:t xml:space="preserve">if result == None or </w:t>
+            </w:r>
+            <w:r>
+              <w:t>(</w:t>
+            </w:r>
+            <w:r>
+              <w:t>domain</w:t>
+            </w:r>
+            <w:r>
+              <w:t>,)</w:t>
+            </w:r>
+            <w:r>
+              <w:t xml:space="preserve"> not in result: </w:t>
             </w:r>
           </w:p>
           <w:p>
@@ -21192,26 +22684,46 @@
               <w:t xml:space="preserve">            quit()</w:t>
             </w:r>
           </w:p>
-          <w:p/>
+          <w:p>
+            <w:r>
+              <w:t xml:space="preserve">The (domain,) is necessary as </w:t>
+            </w:r>
+            <w:proofErr w:type="spellStart"/>
+            <w:r>
+              <w:t>mysql</w:t>
+            </w:r>
+            <w:proofErr w:type="spellEnd"/>
+            <w:r>
+              <w:t xml:space="preserve"> returns an array of arrays where the second dimension of arrays has length of 1 (weird I know, but this does the job</w:t>
+            </w:r>
+            <w:r>
+              <w:t xml:space="preserve"> of comparing it)</w:t>
+            </w:r>
+          </w:p>
         </w:tc>
       </w:tr>
       <w:tr>
         <w:tc>
           <w:tcPr>
-            <w:tcW w:w="1413" w:type="dxa"/>
+            <w:tcW w:w="1555" w:type="dxa"/>
           </w:tcPr>
           <w:p/>
         </w:tc>
         <w:tc>
           <w:tcPr>
-            <w:tcW w:w="1559" w:type="dxa"/>
+            <w:tcW w:w="1417" w:type="dxa"/>
           </w:tcPr>
           <w:p>
             <w:r>
               <w:t xml:space="preserve">Load contents into </w:t>
             </w:r>
-            <w:r>
-              <w:t>noodlemap object</w:t>
+            <w:proofErr w:type="spellStart"/>
+            <w:r>
+              <w:t>noodlemap</w:t>
+            </w:r>
+            <w:proofErr w:type="spellEnd"/>
+            <w:r>
+              <w:t xml:space="preserve"> object</w:t>
             </w:r>
           </w:p>
         </w:tc>
@@ -21287,8 +22799,8 @@
         <w:tblLook w:val="04A0" w:firstRow="1" w:lastRow="0" w:firstColumn="1" w:lastColumn="0" w:noHBand="0" w:noVBand="1"/>
       </w:tblPr>
       <w:tblGrid>
-        <w:gridCol w:w="1413"/>
-        <w:gridCol w:w="1559"/>
+        <w:gridCol w:w="1555"/>
+        <w:gridCol w:w="1417"/>
         <w:gridCol w:w="1701"/>
         <w:gridCol w:w="2268"/>
         <w:gridCol w:w="1559"/>
@@ -21297,24 +22809,29 @@
       <w:tr>
         <w:tc>
           <w:tcPr>
-            <w:tcW w:w="1413" w:type="dxa"/>
-            <w:vMerge w:val="restart"/>
-          </w:tcPr>
-          <w:p>
-            <w:r>
-              <w:t>Create a new table with the domain name, dropping the table if it already existed</w:t>
-            </w:r>
-          </w:p>
-          <w:p/>
-        </w:tc>
-        <w:tc>
-          <w:tcPr>
-            <w:tcW w:w="1559" w:type="dxa"/>
-            <w:vMerge w:val="restart"/>
-          </w:tcPr>
-          <w:p>
-            <w:r>
-              <w:t>Attempt to get all tables and drop them tables</w:t>
+            <w:tcW w:w="1555" w:type="dxa"/>
+          </w:tcPr>
+          <w:p>
+            <w:r>
+              <w:rPr>
+                <w:b/>
+                <w:bCs/>
+              </w:rPr>
+              <w:t>Requirement</w:t>
+            </w:r>
+          </w:p>
+        </w:tc>
+        <w:tc>
+          <w:tcPr>
+            <w:tcW w:w="1417" w:type="dxa"/>
+          </w:tcPr>
+          <w:p>
+            <w:r>
+              <w:rPr>
+                <w:b/>
+                <w:bCs/>
+              </w:rPr>
+              <w:t>Test</w:t>
             </w:r>
           </w:p>
         </w:tc>
@@ -21325,7 +22842,11 @@
           </w:tcPr>
           <w:p>
             <w:r>
-              <w:t>Database is populated with tables.</w:t>
+              <w:rPr>
+                <w:b/>
+                <w:bCs/>
+              </w:rPr>
+              <w:t>Input</w:t>
             </w:r>
           </w:p>
         </w:tc>
@@ -21335,7 +22856,11 @@
           </w:tcPr>
           <w:p>
             <w:r>
-              <w:t>Program displays all tables and drops them</w:t>
+              <w:rPr>
+                <w:b/>
+                <w:bCs/>
+              </w:rPr>
+              <w:t>Expected result</w:t>
             </w:r>
           </w:p>
         </w:tc>
@@ -21345,7 +22870,11 @@
           </w:tcPr>
           <w:p>
             <w:r>
-              <w:t>--expected</w:t>
+              <w:rPr>
+                <w:b/>
+                <w:bCs/>
+              </w:rPr>
+              <w:t>Actual result</w:t>
             </w:r>
           </w:p>
         </w:tc>
@@ -21353,20 +22882,90 @@
           <w:tcPr>
             <w:tcW w:w="5448" w:type="dxa"/>
           </w:tcPr>
-          <w:p/>
+          <w:p>
+            <w:r>
+              <w:rPr>
+                <w:b/>
+                <w:bCs/>
+              </w:rPr>
+              <w:t>Further steps</w:t>
+            </w:r>
+          </w:p>
         </w:tc>
       </w:tr>
       <w:tr>
         <w:tc>
           <w:tcPr>
-            <w:tcW w:w="1413" w:type="dxa"/>
+            <w:tcW w:w="1555" w:type="dxa"/>
+            <w:vMerge w:val="restart"/>
+          </w:tcPr>
+          <w:p>
+            <w:r>
+              <w:t>Create a new table with the domain name, dropping the table if it already existed</w:t>
+            </w:r>
+          </w:p>
+          <w:p/>
+        </w:tc>
+        <w:tc>
+          <w:tcPr>
+            <w:tcW w:w="1417" w:type="dxa"/>
+            <w:vMerge w:val="restart"/>
+          </w:tcPr>
+          <w:p>
+            <w:r>
+              <w:t>Attempt to get all tables and drop them tables</w:t>
+            </w:r>
+          </w:p>
+        </w:tc>
+        <w:tc>
+          <w:tcPr>
+            <w:tcW w:w="1701" w:type="dxa"/>
+            <w:shd w:val="clear" w:color="auto" w:fill="E2EFD9" w:themeFill="accent6" w:themeFillTint="33"/>
+          </w:tcPr>
+          <w:p>
+            <w:r>
+              <w:t>Database is populated with tables.</w:t>
+            </w:r>
+          </w:p>
+        </w:tc>
+        <w:tc>
+          <w:tcPr>
+            <w:tcW w:w="2268" w:type="dxa"/>
+          </w:tcPr>
+          <w:p>
+            <w:r>
+              <w:t>Program displays all tables and drops them</w:t>
+            </w:r>
+          </w:p>
+        </w:tc>
+        <w:tc>
+          <w:tcPr>
+            <w:tcW w:w="1559" w:type="dxa"/>
+          </w:tcPr>
+          <w:p>
+            <w:r>
+              <w:t>--expected</w:t>
+            </w:r>
+          </w:p>
+        </w:tc>
+        <w:tc>
+          <w:tcPr>
+            <w:tcW w:w="5448" w:type="dxa"/>
+          </w:tcPr>
+          <w:p/>
+        </w:tc>
+      </w:tr>
+      <w:tr>
+        <w:tc>
+          <w:tcPr>
+            <w:tcW w:w="1555" w:type="dxa"/>
             <w:vMerge/>
           </w:tcPr>
           <w:p/>
         </w:tc>
         <w:tc>
           <w:tcPr>
-            <w:tcW w:w="1559" w:type="dxa"/>
+            <w:tcW w:w="1417" w:type="dxa"/>
             <w:vMerge/>
           </w:tcPr>
           <w:p/>
@@ -21416,14 +23015,14 @@
       <w:tr>
         <w:tc>
           <w:tcPr>
-            <w:tcW w:w="1413" w:type="dxa"/>
+            <w:tcW w:w="1555" w:type="dxa"/>
             <w:vMerge/>
           </w:tcPr>
           <w:p/>
         </w:tc>
         <w:tc>
           <w:tcPr>
-            <w:tcW w:w="1559" w:type="dxa"/>
+            <w:tcW w:w="1417" w:type="dxa"/>
             <w:vMerge w:val="restart"/>
           </w:tcPr>
           <w:p>
@@ -21473,14 +23072,14 @@
       <w:tr>
         <w:tc>
           <w:tcPr>
-            <w:tcW w:w="1413" w:type="dxa"/>
+            <w:tcW w:w="1555" w:type="dxa"/>
             <w:vMerge/>
           </w:tcPr>
           <w:p/>
         </w:tc>
         <w:tc>
           <w:tcPr>
-            <w:tcW w:w="1559" w:type="dxa"/>
+            <w:tcW w:w="1417" w:type="dxa"/>
             <w:vMerge/>
           </w:tcPr>
           <w:p/>
@@ -21526,14 +23125,14 @@
       <w:tr>
         <w:tc>
           <w:tcPr>
-            <w:tcW w:w="1413" w:type="dxa"/>
+            <w:tcW w:w="1555" w:type="dxa"/>
             <w:vMerge/>
           </w:tcPr>
           <w:p/>
         </w:tc>
         <w:tc>
           <w:tcPr>
-            <w:tcW w:w="1559" w:type="dxa"/>
+            <w:tcW w:w="1417" w:type="dxa"/>
             <w:vMerge w:val="restart"/>
           </w:tcPr>
           <w:p>
@@ -21583,14 +23182,14 @@
       <w:tr>
         <w:tc>
           <w:tcPr>
-            <w:tcW w:w="1413" w:type="dxa"/>
+            <w:tcW w:w="1555" w:type="dxa"/>
             <w:vMerge/>
           </w:tcPr>
           <w:p/>
         </w:tc>
         <w:tc>
           <w:tcPr>
-            <w:tcW w:w="1559" w:type="dxa"/>
+            <w:tcW w:w="1417" w:type="dxa"/>
             <w:vMerge/>
           </w:tcPr>
           <w:p/>
@@ -21636,7 +23235,7 @@
       <w:tr>
         <w:tc>
           <w:tcPr>
-            <w:tcW w:w="1413" w:type="dxa"/>
+            <w:tcW w:w="1555" w:type="dxa"/>
             <w:vMerge w:val="restart"/>
           </w:tcPr>
           <w:p>
@@ -21647,7 +23246,7 @@
         </w:tc>
         <w:tc>
           <w:tcPr>
-            <w:tcW w:w="1559" w:type="dxa"/>
+            <w:tcW w:w="1417" w:type="dxa"/>
             <w:vMerge w:val="restart"/>
           </w:tcPr>
           <w:p>
@@ -21697,14 +23296,14 @@
       <w:tr>
         <w:tc>
           <w:tcPr>
-            <w:tcW w:w="1413" w:type="dxa"/>
+            <w:tcW w:w="1555" w:type="dxa"/>
             <w:vMerge/>
           </w:tcPr>
           <w:p/>
         </w:tc>
         <w:tc>
           <w:tcPr>
-            <w:tcW w:w="1559" w:type="dxa"/>
+            <w:tcW w:w="1417" w:type="dxa"/>
             <w:vMerge/>
           </w:tcPr>
           <w:p/>
@@ -21760,89 +23359,165 @@
     <w:tbl>
       <w:tblPr>
         <w:tblStyle w:val="TableGrid"/>
-        <w:tblW w:w="0" w:type="auto"/>
+        <w:tblW w:w="14184" w:type="dxa"/>
         <w:tblLook w:val="04A0" w:firstRow="1" w:lastRow="0" w:firstColumn="1" w:lastColumn="0" w:noHBand="0" w:noVBand="1"/>
       </w:tblPr>
       <w:tblGrid>
-        <w:gridCol w:w="2324"/>
-        <w:gridCol w:w="2324"/>
-        <w:gridCol w:w="2325"/>
-        <w:gridCol w:w="2325"/>
-        <w:gridCol w:w="2325"/>
-        <w:gridCol w:w="2325"/>
+        <w:gridCol w:w="1554"/>
+        <w:gridCol w:w="1431"/>
+        <w:gridCol w:w="1830"/>
+        <w:gridCol w:w="2126"/>
+        <w:gridCol w:w="1559"/>
+        <w:gridCol w:w="5684"/>
       </w:tblGrid>
       <w:tr>
         <w:tc>
           <w:tcPr>
-            <w:tcW w:w="2324" w:type="dxa"/>
-          </w:tcPr>
-          <w:p/>
-        </w:tc>
-        <w:tc>
-          <w:tcPr>
-            <w:tcW w:w="2324" w:type="dxa"/>
-          </w:tcPr>
-          <w:p/>
-        </w:tc>
-        <w:tc>
-          <w:tcPr>
-            <w:tcW w:w="2325" w:type="dxa"/>
-          </w:tcPr>
-          <w:p/>
-        </w:tc>
-        <w:tc>
-          <w:tcPr>
-            <w:tcW w:w="2325" w:type="dxa"/>
-          </w:tcPr>
-          <w:p/>
-        </w:tc>
-        <w:tc>
-          <w:tcPr>
-            <w:tcW w:w="2325" w:type="dxa"/>
-          </w:tcPr>
-          <w:p/>
-        </w:tc>
-        <w:tc>
-          <w:tcPr>
-            <w:tcW w:w="2325" w:type="dxa"/>
-          </w:tcPr>
-          <w:p/>
+            <w:tcW w:w="1554" w:type="dxa"/>
+          </w:tcPr>
+          <w:p>
+            <w:pPr>
+              <w:tabs>
+                <w:tab w:val="right" w:pos="2108"/>
+              </w:tabs>
+            </w:pPr>
+            <w:r>
+              <w:rPr>
+                <w:b/>
+                <w:bCs/>
+              </w:rPr>
+              <w:t>Requirement</w:t>
+            </w:r>
+          </w:p>
+        </w:tc>
+        <w:tc>
+          <w:tcPr>
+            <w:tcW w:w="1431" w:type="dxa"/>
+          </w:tcPr>
+          <w:p>
+            <w:r>
+              <w:rPr>
+                <w:b/>
+                <w:bCs/>
+              </w:rPr>
+              <w:t>Test</w:t>
+            </w:r>
+          </w:p>
+        </w:tc>
+        <w:tc>
+          <w:tcPr>
+            <w:tcW w:w="1830" w:type="dxa"/>
+          </w:tcPr>
+          <w:p>
+            <w:r>
+              <w:rPr>
+                <w:b/>
+                <w:bCs/>
+              </w:rPr>
+              <w:t>Input</w:t>
+            </w:r>
+          </w:p>
+        </w:tc>
+        <w:tc>
+          <w:tcPr>
+            <w:tcW w:w="2126" w:type="dxa"/>
+          </w:tcPr>
+          <w:p>
+            <w:r>
+              <w:rPr>
+                <w:b/>
+                <w:bCs/>
+              </w:rPr>
+              <w:t>Expected result</w:t>
+            </w:r>
+          </w:p>
+        </w:tc>
+        <w:tc>
+          <w:tcPr>
+            <w:tcW w:w="1559" w:type="dxa"/>
+          </w:tcPr>
+          <w:p>
+            <w:r>
+              <w:rPr>
+                <w:b/>
+                <w:bCs/>
+              </w:rPr>
+              <w:t>Actual result</w:t>
+            </w:r>
+          </w:p>
+        </w:tc>
+        <w:tc>
+          <w:tcPr>
+            <w:tcW w:w="5684" w:type="dxa"/>
+          </w:tcPr>
+          <w:p>
+            <w:r>
+              <w:rPr>
+                <w:b/>
+                <w:bCs/>
+              </w:rPr>
+              <w:t>Further steps</w:t>
+            </w:r>
+          </w:p>
         </w:tc>
       </w:tr>
       <w:tr>
         <w:tc>
           <w:tcPr>
-            <w:tcW w:w="2324" w:type="dxa"/>
-          </w:tcPr>
-          <w:p/>
-        </w:tc>
-        <w:tc>
-          <w:tcPr>
-            <w:tcW w:w="2324" w:type="dxa"/>
-          </w:tcPr>
-          <w:p/>
-        </w:tc>
-        <w:tc>
-          <w:tcPr>
-            <w:tcW w:w="2325" w:type="dxa"/>
-          </w:tcPr>
-          <w:p/>
-        </w:tc>
-        <w:tc>
-          <w:tcPr>
-            <w:tcW w:w="2325" w:type="dxa"/>
-          </w:tcPr>
-          <w:p/>
-        </w:tc>
-        <w:tc>
-          <w:tcPr>
-            <w:tcW w:w="2325" w:type="dxa"/>
-          </w:tcPr>
-          <w:p/>
-        </w:tc>
-        <w:tc>
-          <w:tcPr>
-            <w:tcW w:w="2325" w:type="dxa"/>
+            <w:tcW w:w="1554" w:type="dxa"/>
+            <w:vMerge w:val="restart"/>
+          </w:tcPr>
+          <w:p>
+            <w:r>
+              <w:t>Load all required parameters into scraper</w:t>
+            </w:r>
+          </w:p>
+        </w:tc>
+        <w:tc>
+          <w:tcPr>
+            <w:tcW w:w="1431" w:type="dxa"/>
+            <w:vMerge w:val="restart"/>
+          </w:tcPr>
+          <w:p>
+            <w:r>
+              <w:t>Get number of jumps from user.</w:t>
+            </w:r>
+          </w:p>
+        </w:tc>
+        <w:tc>
+          <w:tcPr>
+            <w:tcW w:w="1830" w:type="dxa"/>
+            <w:shd w:val="clear" w:color="auto" w:fill="E2EFD9" w:themeFill="accent6" w:themeFillTint="33"/>
+          </w:tcPr>
+          <w:p>
+            <w:r>
+              <w:t>No input from user</w:t>
+            </w:r>
+          </w:p>
+        </w:tc>
+        <w:tc>
+          <w:tcPr>
+            <w:tcW w:w="2126" w:type="dxa"/>
+          </w:tcPr>
+          <w:p>
+            <w:r>
+              <w:t>Ask user for input</w:t>
+            </w:r>
+          </w:p>
+        </w:tc>
+        <w:tc>
+          <w:tcPr>
+            <w:tcW w:w="1559" w:type="dxa"/>
+          </w:tcPr>
+          <w:p>
+            <w:r>
+              <w:t>--expected</w:t>
+            </w:r>
+          </w:p>
+        </w:tc>
+        <w:tc>
+          <w:tcPr>
+            <w:tcW w:w="5684" w:type="dxa"/>
           </w:tcPr>
           <w:p/>
         </w:tc>
@@ -21850,48 +23525,860 @@
       <w:tr>
         <w:tc>
           <w:tcPr>
-            <w:tcW w:w="2324" w:type="dxa"/>
+            <w:tcW w:w="1554" w:type="dxa"/>
+            <w:vMerge/>
           </w:tcPr>
           <w:p/>
         </w:tc>
         <w:tc>
           <w:tcPr>
-            <w:tcW w:w="2324" w:type="dxa"/>
+            <w:tcW w:w="1431" w:type="dxa"/>
+            <w:vMerge/>
           </w:tcPr>
           <w:p/>
         </w:tc>
         <w:tc>
           <w:tcPr>
-            <w:tcW w:w="2325" w:type="dxa"/>
+            <w:tcW w:w="1830" w:type="dxa"/>
+            <w:shd w:val="clear" w:color="auto" w:fill="FBE4D5" w:themeFill="accent2" w:themeFillTint="33"/>
+          </w:tcPr>
+          <w:p>
+            <w:r>
+              <w:t>User inputs a number less than zero</w:t>
+            </w:r>
+          </w:p>
+        </w:tc>
+        <w:tc>
+          <w:tcPr>
+            <w:tcW w:w="2126" w:type="dxa"/>
+          </w:tcPr>
+          <w:p>
+            <w:r>
+              <w:t>An error message is displayed and program asks for input again</w:t>
+            </w:r>
+          </w:p>
+        </w:tc>
+        <w:tc>
+          <w:tcPr>
+            <w:tcW w:w="1559" w:type="dxa"/>
+          </w:tcPr>
+          <w:p>
+            <w:r>
+              <w:t>--expected</w:t>
+            </w:r>
+          </w:p>
+        </w:tc>
+        <w:tc>
+          <w:tcPr>
+            <w:tcW w:w="5684" w:type="dxa"/>
           </w:tcPr>
           <w:p/>
         </w:tc>
-        <w:tc>
-          <w:tcPr>
-            <w:tcW w:w="2325" w:type="dxa"/>
+      </w:tr>
+      <w:tr>
+        <w:tc>
+          <w:tcPr>
+            <w:tcW w:w="1554" w:type="dxa"/>
+            <w:vMerge/>
           </w:tcPr>
           <w:p/>
         </w:tc>
         <w:tc>
           <w:tcPr>
-            <w:tcW w:w="2325" w:type="dxa"/>
+            <w:tcW w:w="1431" w:type="dxa"/>
+            <w:vMerge/>
           </w:tcPr>
           <w:p/>
         </w:tc>
         <w:tc>
           <w:tcPr>
-            <w:tcW w:w="2325" w:type="dxa"/>
+            <w:tcW w:w="1830" w:type="dxa"/>
+            <w:shd w:val="clear" w:color="auto" w:fill="FBE4D5" w:themeFill="accent2" w:themeFillTint="33"/>
+          </w:tcPr>
+          <w:p>
+            <w:r>
+              <w:t>Text is inserted</w:t>
+            </w:r>
+          </w:p>
+        </w:tc>
+        <w:tc>
+          <w:tcPr>
+            <w:tcW w:w="2126" w:type="dxa"/>
+          </w:tcPr>
+          <w:p>
+            <w:r>
+              <w:t>An error message is displayed and program asks for input again</w:t>
+            </w:r>
+          </w:p>
+        </w:tc>
+        <w:tc>
+          <w:tcPr>
+            <w:tcW w:w="1559" w:type="dxa"/>
+          </w:tcPr>
+          <w:p>
+            <w:r>
+              <w:t>--expected</w:t>
+            </w:r>
+          </w:p>
+        </w:tc>
+        <w:tc>
+          <w:tcPr>
+            <w:tcW w:w="5684" w:type="dxa"/>
+          </w:tcPr>
+          <w:p/>
+        </w:tc>
+      </w:tr>
+      <w:tr>
+        <w:tc>
+          <w:tcPr>
+            <w:tcW w:w="1554" w:type="dxa"/>
+            <w:vMerge/>
+          </w:tcPr>
+          <w:p/>
+        </w:tc>
+        <w:tc>
+          <w:tcPr>
+            <w:tcW w:w="1431" w:type="dxa"/>
+            <w:vMerge w:val="restart"/>
+          </w:tcPr>
+          <w:p>
+            <w:r>
+              <w:t xml:space="preserve">Initialise scraper object and load requirements into the </w:t>
+            </w:r>
+            <w:r>
+              <w:rPr>
+                <w:b/>
+                <w:bCs/>
+              </w:rPr>
+              <w:t>class</w:t>
+            </w:r>
+            <w:r>
+              <w:t xml:space="preserve"> for when the object is </w:t>
+            </w:r>
+            <w:proofErr w:type="spellStart"/>
+            <w:r>
+              <w:t>initalised</w:t>
+            </w:r>
+            <w:proofErr w:type="spellEnd"/>
+          </w:p>
+        </w:tc>
+        <w:tc>
+          <w:tcPr>
+            <w:tcW w:w="1830" w:type="dxa"/>
+            <w:shd w:val="clear" w:color="auto" w:fill="E2EFD9" w:themeFill="accent6" w:themeFillTint="33"/>
+          </w:tcPr>
+          <w:p>
+            <w:r>
+              <w:t xml:space="preserve">Send website details, depth limit, and depth priority to scraper class </w:t>
+            </w:r>
+          </w:p>
+        </w:tc>
+        <w:tc>
+          <w:tcPr>
+            <w:tcW w:w="2126" w:type="dxa"/>
+          </w:tcPr>
+          <w:p>
+            <w:r>
+              <w:t>No errors, and class has been changed</w:t>
+            </w:r>
+          </w:p>
+        </w:tc>
+        <w:tc>
+          <w:tcPr>
+            <w:tcW w:w="1559" w:type="dxa"/>
+          </w:tcPr>
+          <w:p>
+            <w:r>
+              <w:t>--expected</w:t>
+            </w:r>
+          </w:p>
+        </w:tc>
+        <w:tc>
+          <w:tcPr>
+            <w:tcW w:w="5684" w:type="dxa"/>
+          </w:tcPr>
+          <w:p/>
+        </w:tc>
+      </w:tr>
+      <w:tr>
+        <w:tc>
+          <w:tcPr>
+            <w:tcW w:w="1554" w:type="dxa"/>
+            <w:vMerge/>
+          </w:tcPr>
+          <w:p/>
+        </w:tc>
+        <w:tc>
+          <w:tcPr>
+            <w:tcW w:w="1431" w:type="dxa"/>
+            <w:vMerge/>
+          </w:tcPr>
+          <w:p/>
+        </w:tc>
+        <w:tc>
+          <w:tcPr>
+            <w:tcW w:w="1830" w:type="dxa"/>
+            <w:shd w:val="clear" w:color="auto" w:fill="E2EFD9" w:themeFill="accent6" w:themeFillTint="33"/>
+          </w:tcPr>
+          <w:p>
+            <w:r>
+              <w:t xml:space="preserve">Initialise object called </w:t>
+            </w:r>
+            <w:r>
+              <w:rPr>
+                <w:rStyle w:val="CodeSnippetChar"/>
+              </w:rPr>
+              <w:t>process</w:t>
+            </w:r>
+            <w:r>
+              <w:t xml:space="preserve"> of the </w:t>
+            </w:r>
+            <w:proofErr w:type="spellStart"/>
+            <w:r>
+              <w:t>CrawlerProccess</w:t>
+            </w:r>
+            <w:proofErr w:type="spellEnd"/>
+            <w:r>
+              <w:t xml:space="preserve">() class, and set it up with the </w:t>
+            </w:r>
+            <w:proofErr w:type="spellStart"/>
+            <w:r>
+              <w:t>ScraperWithLimit</w:t>
+            </w:r>
+            <w:proofErr w:type="spellEnd"/>
+          </w:p>
+        </w:tc>
+        <w:tc>
+          <w:tcPr>
+            <w:tcW w:w="2126" w:type="dxa"/>
+          </w:tcPr>
+          <w:p>
+            <w:r>
+              <w:t>Process is ready to be started</w:t>
+            </w:r>
+          </w:p>
+        </w:tc>
+        <w:tc>
+          <w:tcPr>
+            <w:tcW w:w="1559" w:type="dxa"/>
+          </w:tcPr>
+          <w:p>
+            <w:r>
+              <w:t>--expected</w:t>
+            </w:r>
+          </w:p>
+        </w:tc>
+        <w:tc>
+          <w:tcPr>
+            <w:tcW w:w="5684" w:type="dxa"/>
+          </w:tcPr>
+          <w:p/>
+        </w:tc>
+      </w:tr>
+      <w:tr>
+        <w:tc>
+          <w:tcPr>
+            <w:tcW w:w="1554" w:type="dxa"/>
+            <w:vMerge w:val="restart"/>
+          </w:tcPr>
+          <w:p>
+            <w:r>
+              <w:t>Run the scraper</w:t>
+            </w:r>
+          </w:p>
+        </w:tc>
+        <w:tc>
+          <w:tcPr>
+            <w:tcW w:w="1431" w:type="dxa"/>
+          </w:tcPr>
+          <w:p>
+            <w:r>
+              <w:t>Start the scraper</w:t>
+            </w:r>
+          </w:p>
+        </w:tc>
+        <w:tc>
+          <w:tcPr>
+            <w:tcW w:w="1830" w:type="dxa"/>
+            <w:shd w:val="clear" w:color="auto" w:fill="E2EFD9" w:themeFill="accent6" w:themeFillTint="33"/>
+          </w:tcPr>
+          <w:p>
+            <w:r>
+              <w:t>Connect to given website</w:t>
+            </w:r>
+          </w:p>
+        </w:tc>
+        <w:tc>
+          <w:tcPr>
+            <w:tcW w:w="2126" w:type="dxa"/>
+          </w:tcPr>
+          <w:p>
+            <w:r>
+              <w:t>No errors</w:t>
+            </w:r>
+          </w:p>
+        </w:tc>
+        <w:tc>
+          <w:tcPr>
+            <w:tcW w:w="1559" w:type="dxa"/>
+          </w:tcPr>
+          <w:p>
+            <w:r>
+              <w:t>--expected</w:t>
+            </w:r>
+          </w:p>
+        </w:tc>
+        <w:tc>
+          <w:tcPr>
+            <w:tcW w:w="5684" w:type="dxa"/>
+          </w:tcPr>
+          <w:p/>
+        </w:tc>
+      </w:tr>
+      <w:tr>
+        <w:tc>
+          <w:tcPr>
+            <w:tcW w:w="1554" w:type="dxa"/>
+            <w:vMerge/>
+          </w:tcPr>
+          <w:p/>
+        </w:tc>
+        <w:tc>
+          <w:tcPr>
+            <w:tcW w:w="1431" w:type="dxa"/>
+          </w:tcPr>
+          <w:p>
+            <w:r>
+              <w:t xml:space="preserve">Write found </w:t>
+            </w:r>
+            <w:proofErr w:type="spellStart"/>
+            <w:r>
+              <w:t>urls</w:t>
+            </w:r>
+            <w:proofErr w:type="spellEnd"/>
+            <w:r>
+              <w:t xml:space="preserve"> to dictionary</w:t>
+            </w:r>
+          </w:p>
+        </w:tc>
+        <w:tc>
+          <w:tcPr>
+            <w:tcW w:w="1830" w:type="dxa"/>
+            <w:shd w:val="clear" w:color="auto" w:fill="E2EFD9" w:themeFill="accent6" w:themeFillTint="33"/>
+          </w:tcPr>
+          <w:p>
+            <w:r>
+              <w:t>Data being found</w:t>
+            </w:r>
+          </w:p>
+        </w:tc>
+        <w:tc>
+          <w:tcPr>
+            <w:tcW w:w="2126" w:type="dxa"/>
+          </w:tcPr>
+          <w:p>
+            <w:r>
+              <w:t>Dictionary is becoming populated, with no duplication</w:t>
+            </w:r>
+          </w:p>
+        </w:tc>
+        <w:tc>
+          <w:tcPr>
+            <w:tcW w:w="1559" w:type="dxa"/>
+          </w:tcPr>
+          <w:p>
+            <w:r>
+              <w:t>--expected</w:t>
+            </w:r>
+          </w:p>
+        </w:tc>
+        <w:tc>
+          <w:tcPr>
+            <w:tcW w:w="5684" w:type="dxa"/>
+          </w:tcPr>
+          <w:p/>
+        </w:tc>
+      </w:tr>
+      <w:tr>
+        <w:tc>
+          <w:tcPr>
+            <w:tcW w:w="1554" w:type="dxa"/>
+            <w:vMerge/>
+          </w:tcPr>
+          <w:p/>
+        </w:tc>
+        <w:tc>
+          <w:tcPr>
+            <w:tcW w:w="1431" w:type="dxa"/>
+          </w:tcPr>
+          <w:p>
+            <w:r>
+              <w:t>Follow found links and ignore</w:t>
+            </w:r>
+            <w:r>
+              <w:t xml:space="preserve"> other domains</w:t>
+            </w:r>
+          </w:p>
+        </w:tc>
+        <w:tc>
+          <w:tcPr>
+            <w:tcW w:w="1830" w:type="dxa"/>
+            <w:shd w:val="clear" w:color="auto" w:fill="E2EFD9" w:themeFill="accent6" w:themeFillTint="33"/>
+          </w:tcPr>
+          <w:p>
+            <w:r>
+              <w:t>Links found</w:t>
+            </w:r>
+          </w:p>
+        </w:tc>
+        <w:tc>
+          <w:tcPr>
+            <w:tcW w:w="2126" w:type="dxa"/>
+          </w:tcPr>
+          <w:p>
+            <w:r>
+              <w:t>No outgoing connections to unauthorised domains</w:t>
+            </w:r>
+          </w:p>
+        </w:tc>
+        <w:tc>
+          <w:tcPr>
+            <w:tcW w:w="1559" w:type="dxa"/>
+          </w:tcPr>
+          <w:p>
+            <w:r>
+              <w:t>--expected</w:t>
+            </w:r>
+          </w:p>
+        </w:tc>
+        <w:tc>
+          <w:tcPr>
+            <w:tcW w:w="5684" w:type="dxa"/>
           </w:tcPr>
           <w:p/>
         </w:tc>
       </w:tr>
     </w:tbl>
+    <w:p/>
+    <w:p/>
+    <w:p/>
+    <w:p/>
+    <w:p/>
+    <w:p>
+      <w:pPr>
+        <w:pStyle w:val="Heading2"/>
+      </w:pPr>
+      <w:r>
+        <w:t>Component testing for UI</w:t>
+      </w:r>
+    </w:p>
+    <w:p>
+      <w:r>
+        <w:t xml:space="preserve">The UI is </w:t>
+      </w:r>
+      <w:r>
+        <w:t>relatively</w:t>
+      </w:r>
+      <w:r>
+        <w:t xml:space="preserve"> simple</w:t>
+      </w:r>
+      <w:r>
+        <w:t xml:space="preserve"> and thus can be quite simply tested</w:t>
+      </w:r>
+    </w:p>
+    <w:tbl>
+      <w:tblPr>
+        <w:tblStyle w:val="TableGrid"/>
+        <w:tblW w:w="14184" w:type="dxa"/>
+        <w:tblLook w:val="04A0" w:firstRow="1" w:lastRow="0" w:firstColumn="1" w:lastColumn="0" w:noHBand="0" w:noVBand="1"/>
+      </w:tblPr>
+      <w:tblGrid>
+        <w:gridCol w:w="1554"/>
+        <w:gridCol w:w="1431"/>
+        <w:gridCol w:w="1830"/>
+        <w:gridCol w:w="2126"/>
+        <w:gridCol w:w="1559"/>
+        <w:gridCol w:w="5684"/>
+      </w:tblGrid>
+      <w:tr>
+        <w:tc>
+          <w:tcPr>
+            <w:tcW w:w="1554" w:type="dxa"/>
+          </w:tcPr>
+          <w:p>
+            <w:pPr>
+              <w:tabs>
+                <w:tab w:val="right" w:pos="2108"/>
+              </w:tabs>
+            </w:pPr>
+            <w:r>
+              <w:rPr>
+                <w:b/>
+                <w:bCs/>
+              </w:rPr>
+              <w:t>Requirement</w:t>
+            </w:r>
+          </w:p>
+        </w:tc>
+        <w:tc>
+          <w:tcPr>
+            <w:tcW w:w="1431" w:type="dxa"/>
+          </w:tcPr>
+          <w:p>
+            <w:r>
+              <w:rPr>
+                <w:b/>
+                <w:bCs/>
+              </w:rPr>
+              <w:t>Test</w:t>
+            </w:r>
+          </w:p>
+        </w:tc>
+        <w:tc>
+          <w:tcPr>
+            <w:tcW w:w="1830" w:type="dxa"/>
+          </w:tcPr>
+          <w:p>
+            <w:r>
+              <w:rPr>
+                <w:b/>
+                <w:bCs/>
+              </w:rPr>
+              <w:t>Input</w:t>
+            </w:r>
+          </w:p>
+        </w:tc>
+        <w:tc>
+          <w:tcPr>
+            <w:tcW w:w="2126" w:type="dxa"/>
+          </w:tcPr>
+          <w:p>
+            <w:r>
+              <w:rPr>
+                <w:b/>
+                <w:bCs/>
+              </w:rPr>
+              <w:t>Expected result</w:t>
+            </w:r>
+          </w:p>
+        </w:tc>
+        <w:tc>
+          <w:tcPr>
+            <w:tcW w:w="1559" w:type="dxa"/>
+          </w:tcPr>
+          <w:p>
+            <w:r>
+              <w:rPr>
+                <w:b/>
+                <w:bCs/>
+              </w:rPr>
+              <w:t>Actual result</w:t>
+            </w:r>
+          </w:p>
+        </w:tc>
+        <w:tc>
+          <w:tcPr>
+            <w:tcW w:w="5684" w:type="dxa"/>
+          </w:tcPr>
+          <w:p>
+            <w:r>
+              <w:rPr>
+                <w:b/>
+                <w:bCs/>
+              </w:rPr>
+              <w:t>Further steps</w:t>
+            </w:r>
+          </w:p>
+        </w:tc>
+      </w:tr>
+      <w:tr>
+        <w:tc>
+          <w:tcPr>
+            <w:tcW w:w="1554" w:type="dxa"/>
+            <w:vMerge w:val="restart"/>
+          </w:tcPr>
+          <w:p>
+            <w:pPr>
+              <w:tabs>
+                <w:tab w:val="right" w:pos="2108"/>
+              </w:tabs>
+              <w:ind w:left="-116"/>
+            </w:pPr>
+            <w:r>
+              <w:t>Display UI</w:t>
+            </w:r>
+          </w:p>
+        </w:tc>
+        <w:tc>
+          <w:tcPr>
+            <w:tcW w:w="1431" w:type="dxa"/>
+          </w:tcPr>
+          <w:p>
+            <w:r>
+              <w:t>Write contents to instance variable called contents</w:t>
+            </w:r>
+          </w:p>
+        </w:tc>
+        <w:tc>
+          <w:tcPr>
+            <w:tcW w:w="1830" w:type="dxa"/>
+            <w:shd w:val="clear" w:color="auto" w:fill="E2EFD9" w:themeFill="accent6" w:themeFillTint="33"/>
+          </w:tcPr>
+          <w:p>
+            <w:r>
+              <w:t>Contents of Main Menu</w:t>
+            </w:r>
+          </w:p>
+        </w:tc>
+        <w:tc>
+          <w:tcPr>
+            <w:tcW w:w="2126" w:type="dxa"/>
+          </w:tcPr>
+          <w:p>
+            <w:r>
+              <w:t xml:space="preserve">Saves contents to </w:t>
+            </w:r>
+            <w:proofErr w:type="spellStart"/>
+            <w:r>
+              <w:t>mainMenu</w:t>
+            </w:r>
+            <w:proofErr w:type="spellEnd"/>
+            <w:r>
+              <w:t xml:space="preserve"> object</w:t>
+            </w:r>
+          </w:p>
+        </w:tc>
+        <w:tc>
+          <w:tcPr>
+            <w:tcW w:w="1559" w:type="dxa"/>
+          </w:tcPr>
+          <w:p>
+            <w:r>
+              <w:t>--expected</w:t>
+            </w:r>
+          </w:p>
+        </w:tc>
+        <w:tc>
+          <w:tcPr>
+            <w:tcW w:w="5684" w:type="dxa"/>
+          </w:tcPr>
+          <w:p/>
+        </w:tc>
+      </w:tr>
+      <w:tr>
+        <w:tc>
+          <w:tcPr>
+            <w:tcW w:w="1554" w:type="dxa"/>
+            <w:vMerge/>
+          </w:tcPr>
+          <w:p>
+            <w:pPr>
+              <w:tabs>
+                <w:tab w:val="right" w:pos="2108"/>
+              </w:tabs>
+              <w:ind w:left="-116"/>
+            </w:pPr>
+          </w:p>
+        </w:tc>
+        <w:tc>
+          <w:tcPr>
+            <w:tcW w:w="1431" w:type="dxa"/>
+          </w:tcPr>
+          <w:p>
+            <w:r>
+              <w:t xml:space="preserve">Display contents of </w:t>
+            </w:r>
+            <w:proofErr w:type="spellStart"/>
+            <w:r>
+              <w:t>m</w:t>
+            </w:r>
+            <w:bookmarkStart w:id="25" w:name="_GoBack"/>
+            <w:bookmarkEnd w:id="25"/>
+            <w:r>
+              <w:t>ainMenu</w:t>
+            </w:r>
+            <w:proofErr w:type="spellEnd"/>
+          </w:p>
+        </w:tc>
+        <w:tc>
+          <w:tcPr>
+            <w:tcW w:w="1830" w:type="dxa"/>
+            <w:shd w:val="clear" w:color="auto" w:fill="E2EFD9" w:themeFill="accent6" w:themeFillTint="33"/>
+          </w:tcPr>
+          <w:p>
+            <w:r>
+              <w:t>Previously saved contents</w:t>
+            </w:r>
+          </w:p>
+        </w:tc>
+        <w:tc>
+          <w:tcPr>
+            <w:tcW w:w="2126" w:type="dxa"/>
+          </w:tcPr>
+          <w:p>
+            <w:r>
+              <w:t>Prints Contents and waits for user input</w:t>
+            </w:r>
+          </w:p>
+        </w:tc>
+        <w:tc>
+          <w:tcPr>
+            <w:tcW w:w="1559" w:type="dxa"/>
+          </w:tcPr>
+          <w:p>
+            <w:r>
+              <w:t>--expected</w:t>
+            </w:r>
+          </w:p>
+        </w:tc>
+        <w:tc>
+          <w:tcPr>
+            <w:tcW w:w="5684" w:type="dxa"/>
+          </w:tcPr>
+          <w:p/>
+        </w:tc>
+      </w:tr>
+      <w:tr>
+        <w:tc>
+          <w:tcPr>
+            <w:tcW w:w="1554" w:type="dxa"/>
+            <w:vMerge w:val="restart"/>
+          </w:tcPr>
+          <w:p>
+            <w:pPr>
+              <w:tabs>
+                <w:tab w:val="right" w:pos="2108"/>
+              </w:tabs>
+              <w:ind w:left="-116"/>
+            </w:pPr>
+            <w:r>
+              <w:t>Get user command</w:t>
+            </w:r>
+          </w:p>
+        </w:tc>
+        <w:tc>
+          <w:tcPr>
+            <w:tcW w:w="1431" w:type="dxa"/>
+            <w:vMerge w:val="restart"/>
+          </w:tcPr>
+          <w:p>
+            <w:r>
+              <w:t>Get user input and execute required command</w:t>
+            </w:r>
+          </w:p>
+        </w:tc>
+        <w:tc>
+          <w:tcPr>
+            <w:tcW w:w="1830" w:type="dxa"/>
+            <w:shd w:val="clear" w:color="auto" w:fill="E2EFD9" w:themeFill="accent6" w:themeFillTint="33"/>
+          </w:tcPr>
+          <w:p>
+            <w:r>
+              <w:t>User inputs a valid command that exists</w:t>
+            </w:r>
+          </w:p>
+        </w:tc>
+        <w:tc>
+          <w:tcPr>
+            <w:tcW w:w="2126" w:type="dxa"/>
+          </w:tcPr>
+          <w:p>
+            <w:r>
+              <w:t>Procedure associated with command is called</w:t>
+            </w:r>
+          </w:p>
+        </w:tc>
+        <w:tc>
+          <w:tcPr>
+            <w:tcW w:w="1559" w:type="dxa"/>
+          </w:tcPr>
+          <w:p>
+            <w:r>
+              <w:t>--expected</w:t>
+            </w:r>
+          </w:p>
+        </w:tc>
+        <w:tc>
+          <w:tcPr>
+            <w:tcW w:w="5684" w:type="dxa"/>
+          </w:tcPr>
+          <w:p/>
+        </w:tc>
+      </w:tr>
+      <w:tr>
+        <w:tc>
+          <w:tcPr>
+            <w:tcW w:w="1554" w:type="dxa"/>
+            <w:vMerge/>
+          </w:tcPr>
+          <w:p>
+            <w:pPr>
+              <w:tabs>
+                <w:tab w:val="right" w:pos="2108"/>
+              </w:tabs>
+              <w:ind w:left="-116"/>
+            </w:pPr>
+          </w:p>
+        </w:tc>
+        <w:tc>
+          <w:tcPr>
+            <w:tcW w:w="1431" w:type="dxa"/>
+            <w:vMerge/>
+          </w:tcPr>
+          <w:p/>
+        </w:tc>
+        <w:tc>
+          <w:tcPr>
+            <w:tcW w:w="1830" w:type="dxa"/>
+            <w:shd w:val="clear" w:color="auto" w:fill="FBE4D5" w:themeFill="accent2" w:themeFillTint="33"/>
+          </w:tcPr>
+          <w:p>
+            <w:r>
+              <w:t>User inputs a command that does not exist</w:t>
+            </w:r>
+          </w:p>
+        </w:tc>
+        <w:tc>
+          <w:tcPr>
+            <w:tcW w:w="2126" w:type="dxa"/>
+          </w:tcPr>
+          <w:p>
+            <w:r>
+              <w:t>User is asked to input command again</w:t>
+            </w:r>
+          </w:p>
+        </w:tc>
+        <w:tc>
+          <w:tcPr>
+            <w:tcW w:w="1559" w:type="dxa"/>
+          </w:tcPr>
+          <w:p>
+            <w:r>
+              <w:t>--expected</w:t>
+            </w:r>
+          </w:p>
+        </w:tc>
+        <w:tc>
+          <w:tcPr>
+            <w:tcW w:w="5684" w:type="dxa"/>
+          </w:tcPr>
+          <w:p/>
+        </w:tc>
+      </w:tr>
+    </w:tbl>
+    <w:p/>
+    <w:p>
+      <w:pPr>
+        <w:pStyle w:val="Heading1"/>
+      </w:pPr>
+      <w:r>
+        <w:t>Integration testing.</w:t>
+      </w:r>
+    </w:p>
     <w:p>
       <w:r>
         <w:t>TODO: this</w:t>
       </w:r>
-      <w:bookmarkStart w:id="25" w:name="_GoBack"/>
-      <w:bookmarkEnd w:id="25"/>
     </w:p>
     <w:p>
       <w:r>
@@ -21917,12 +24404,17 @@
     <w:p>
       <w:pPr>
         <w:shd w:val="clear" w:color="auto" w:fill="FFD9C1"/>
+        <w:sectPr>
+          <w:pgSz w:w="16838" w:h="11906" w:orient="landscape"/>
+          <w:pgMar w:top="1440" w:right="1440" w:bottom="1440" w:left="1440" w:header="708" w:footer="708" w:gutter="0"/>
+          <w:cols w:space="708"/>
+          <w:docGrid w:linePitch="360"/>
+        </w:sectPr>
       </w:pPr>
       <w:r>
         <w:t>Orange Background – Exceptional data</w:t>
       </w:r>
     </w:p>
-    <w:p/>
     <w:p>
       <w:pPr>
         <w:pStyle w:val="Heading2"/>
@@ -21981,10 +24473,7 @@
                               </w:rPr>
                             </w:pPr>
                             <w:r>
-                              <w:t xml:space="preserve">Figure </w:t>
-                            </w:r>
-                            <w:r>
-                              <w:t>1</w:t>
+                              <w:t>Figure 1</w:t>
                             </w:r>
                           </w:p>
                         </w:txbxContent>
@@ -22014,10 +24503,7 @@
                         </w:rPr>
                       </w:pPr>
                       <w:r>
-                        <w:t xml:space="preserve">Figure </w:t>
-                      </w:r>
-                      <w:r>
-                        <w:t>1</w:t>
+                        <w:t>Figure 1</w:t>
                       </w:r>
                     </w:p>
                   </w:txbxContent>
@@ -22077,10 +24563,7 @@
                               </w:rPr>
                             </w:pPr>
                             <w:r>
-                              <w:t>Figure 2</w:t>
-                            </w:r>
-                            <w:r>
-                              <w:t xml:space="preserve"> – the error that occurs when there are no tables in a database when checking if a table exists</w:t>
+                              <w:t>Figure 2 – the error that occurs when there are no tables in a database when checking if a table exists</w:t>
                             </w:r>
                           </w:p>
                         </w:txbxContent>
@@ -22116,10 +24599,7 @@
                         </w:rPr>
                       </w:pPr>
                       <w:r>
-                        <w:t>Figure 2</w:t>
-                      </w:r>
-                      <w:r>
-                        <w:t xml:space="preserve"> – the error that occurs when there are no tables in a database when checking if a table exists</w:t>
+                        <w:t>Figure 2 – the error that occurs when there are no tables in a database when checking if a table exists</w:t>
                       </w:r>
                     </w:p>
                   </w:txbxContent>
@@ -22158,7 +24638,7 @@
                     <pic:cNvPicPr/>
                   </pic:nvPicPr>
                   <pic:blipFill>
-                    <a:blip r:embed="rId32">
+                    <a:blip r:embed="rId48">
                       <a:extLst>
                         <a:ext uri="{28A0092B-C50C-407E-A947-70E740481C1C}">
                           <a14:useLocalDpi xmlns:a14="http://schemas.microsoft.com/office/drawing/2010/main" val="0"/>
@@ -22218,7 +24698,7 @@
                     <pic:cNvPicPr/>
                   </pic:nvPicPr>
                   <pic:blipFill>
-                    <a:blip r:embed="rId33">
+                    <a:blip r:embed="rId49">
                       <a:extLst>
                         <a:ext uri="{28A0092B-C50C-407E-A947-70E740481C1C}">
                           <a14:useLocalDpi xmlns:a14="http://schemas.microsoft.com/office/drawing/2010/main" val="0"/>
@@ -25044,7 +27524,7 @@
   <w:style w:type="paragraph" w:default="1" w:styleId="Normal">
     <w:name w:val="Normal"/>
     <w:qFormat/>
-    <w:rsid w:val="002F0C88"/>
+    <w:rsid w:val="00F95222"/>
   </w:style>
   <w:style w:type="paragraph" w:styleId="Heading1">
     <w:name w:val="heading 1"/>
@@ -26946,7 +29426,7 @@
 </file>
 
 <file path=customXml/itemProps1.xml><?xml version="1.0" encoding="utf-8"?>
-<ds:datastoreItem xmlns:ds="http://schemas.openxmlformats.org/officeDocument/2006/customXml" ds:itemID="{C43539EE-C22C-425F-80E6-87DB9FC82EB6}">
+<ds:datastoreItem xmlns:ds="http://schemas.openxmlformats.org/officeDocument/2006/customXml" ds:itemID="{C056553C-8B87-4140-BFBA-DEAD7A60E1C3}">
   <ds:schemaRefs>
     <ds:schemaRef ds:uri="http://schemas.openxmlformats.org/officeDocument/2006/bibliography"/>
   </ds:schemaRefs>

</xml_diff>

<commit_message>
integration testing for sort()
</commit_message>
<xml_diff>
--- a/ProjectWriteUp.docx
+++ b/ProjectWriteUp.docx
@@ -10,6 +10,7 @@
           <w:docPartUnique/>
         </w:docPartObj>
       </w:sdtPr>
+      <w:sdtEndPr/>
       <w:sdtContent>
         <w:p/>
         <w:p>
@@ -114,6 +115,7 @@
                                     <w:calendar w:val="gregorian"/>
                                   </w:date>
                                 </w:sdtPr>
+                                <w:sdtEndPr/>
                                 <w:sdtContent>
                                   <w:p>
                                     <w:pPr>
@@ -187,6 +189,7 @@
                               <w:calendar w:val="gregorian"/>
                             </w:date>
                           </w:sdtPr>
+                          <w:sdtEndPr/>
                           <w:sdtContent>
                             <w:p>
                               <w:pPr>
@@ -305,6 +308,7 @@
                                   <w:dataBinding w:prefixMappings="xmlns:ns0='http://purl.org/dc/elements/1.1/' xmlns:ns1='http://schemas.openxmlformats.org/package/2006/metadata/core-properties' " w:xpath="/ns1:coreProperties[1]/ns0:creator[1]" w:storeItemID="{6C3C8BC8-F283-45AE-878A-BAB7291924A1}"/>
                                   <w:text/>
                                 </w:sdtPr>
+                                <w:sdtEndPr/>
                                 <w:sdtContent>
                                   <w:p>
                                     <w:pPr>
@@ -355,6 +359,7 @@
                                     <w:dataBinding w:prefixMappings="xmlns:ns0='http://schemas.openxmlformats.org/officeDocument/2006/extended-properties' " w:xpath="/ns0:Properties[1]/ns0:Company[1]" w:storeItemID="{6668398D-A668-4E3E-A5EB-62B293D839F1}"/>
                                     <w:text/>
                                   </w:sdtPr>
+                                  <w:sdtEndPr/>
                                   <w:sdtContent>
                                     <w:r>
                                       <w:rPr>
@@ -393,6 +398,7 @@
                                     <w:dataBinding w:prefixMappings="xmlns:ns0='http://schemas.microsoft.com/office/2006/coverPageProps' " w:xpath="/ns0:CoverPageProperties[1]/ns0:CompanyAddress[1]" w:storeItemID="{55AF091B-3C7A-41E3-B477-F2FDAA23CFDA}"/>
                                     <w:text/>
                                   </w:sdtPr>
+                                  <w:sdtEndPr/>
                                   <w:sdtContent>
                                     <w:r>
                                       <w:rPr>
@@ -452,6 +458,7 @@
                             <w:dataBinding w:prefixMappings="xmlns:ns0='http://purl.org/dc/elements/1.1/' xmlns:ns1='http://schemas.openxmlformats.org/package/2006/metadata/core-properties' " w:xpath="/ns1:coreProperties[1]/ns0:creator[1]" w:storeItemID="{6C3C8BC8-F283-45AE-878A-BAB7291924A1}"/>
                             <w:text/>
                           </w:sdtPr>
+                          <w:sdtEndPr/>
                           <w:sdtContent>
                             <w:p>
                               <w:pPr>
@@ -502,6 +509,7 @@
                               <w:dataBinding w:prefixMappings="xmlns:ns0='http://schemas.openxmlformats.org/officeDocument/2006/extended-properties' " w:xpath="/ns0:Properties[1]/ns0:Company[1]" w:storeItemID="{6668398D-A668-4E3E-A5EB-62B293D839F1}"/>
                               <w:text/>
                             </w:sdtPr>
+                            <w:sdtEndPr/>
                             <w:sdtContent>
                               <w:r>
                                 <w:rPr>
@@ -540,6 +548,7 @@
                               <w:dataBinding w:prefixMappings="xmlns:ns0='http://schemas.microsoft.com/office/2006/coverPageProps' " w:xpath="/ns0:CoverPageProperties[1]/ns0:CompanyAddress[1]" w:storeItemID="{55AF091B-3C7A-41E3-B477-F2FDAA23CFDA}"/>
                               <w:text/>
                             </w:sdtPr>
+                            <w:sdtEndPr/>
                             <w:sdtContent>
                               <w:r>
                                 <w:rPr>
@@ -665,6 +674,7 @@
                                     <w:dataBinding w:prefixMappings="xmlns:ns0='http://purl.org/dc/elements/1.1/' xmlns:ns1='http://schemas.openxmlformats.org/package/2006/metadata/core-properties' " w:xpath="/ns1:coreProperties[1]/ns0:title[1]" w:storeItemID="{6C3C8BC8-F283-45AE-878A-BAB7291924A1}"/>
                                     <w:text w:multiLine="1"/>
                                   </w:sdtPr>
+                                  <w:sdtEndPr/>
                                   <w:sdtContent>
                                     <w:r>
                                       <w:rPr>
@@ -692,6 +702,7 @@
                                   <w:dataBinding w:prefixMappings="xmlns:ns0='http://purl.org/dc/elements/1.1/' xmlns:ns1='http://schemas.openxmlformats.org/package/2006/metadata/core-properties' " w:xpath="/ns1:coreProperties[1]/ns0:subject[1]" w:storeItemID="{6C3C8BC8-F283-45AE-878A-BAB7291924A1}"/>
                                   <w:text/>
                                 </w:sdtPr>
+                                <w:sdtEndPr/>
                                 <w:sdtContent>
                                   <w:p>
                                     <w:pPr>
@@ -766,6 +777,7 @@
                               <w:dataBinding w:prefixMappings="xmlns:ns0='http://purl.org/dc/elements/1.1/' xmlns:ns1='http://schemas.openxmlformats.org/package/2006/metadata/core-properties' " w:xpath="/ns1:coreProperties[1]/ns0:title[1]" w:storeItemID="{6C3C8BC8-F283-45AE-878A-BAB7291924A1}"/>
                               <w:text w:multiLine="1"/>
                             </w:sdtPr>
+                            <w:sdtEndPr/>
                             <w:sdtContent>
                               <w:r>
                                 <w:rPr>
@@ -793,6 +805,7 @@
                             <w:dataBinding w:prefixMappings="xmlns:ns0='http://purl.org/dc/elements/1.1/' xmlns:ns1='http://schemas.openxmlformats.org/package/2006/metadata/core-properties' " w:xpath="/ns1:coreProperties[1]/ns0:subject[1]" w:storeItemID="{6C3C8BC8-F283-45AE-878A-BAB7291924A1}"/>
                             <w:text/>
                           </w:sdtPr>
+                          <w:sdtEndPr/>
                           <w:sdtContent>
                             <w:p>
                               <w:pPr>
@@ -6404,7 +6417,6 @@
       </w:pPr>
       <w:bookmarkStart w:id="0" w:name="_Toc33524702"/>
       <w:r>
-        <w:lastRenderedPageBreak/>
         <w:t>Analysis</w:t>
       </w:r>
       <w:bookmarkEnd w:id="0"/>
@@ -6745,7 +6757,6 @@
         </w:numPr>
       </w:pPr>
       <w:r>
-        <w:lastRenderedPageBreak/>
         <w:t>The user must be able to view a help page</w:t>
       </w:r>
       <w:r>
@@ -6841,7 +6852,6 @@
       </w:pPr>
       <w:bookmarkStart w:id="4" w:name="_Toc33524706"/>
       <w:r>
-        <w:lastRenderedPageBreak/>
         <w:t>Functional requirements</w:t>
       </w:r>
       <w:bookmarkEnd w:id="4"/>
@@ -7494,7 +7504,6 @@
               <w:ind w:left="0"/>
             </w:pPr>
             <w:r>
-              <w:lastRenderedPageBreak/>
               <w:t>Processes</w:t>
             </w:r>
           </w:p>
@@ -7568,21 +7577,7 @@
         <w:rPr>
           <w:highlight w:val="yellow"/>
         </w:rPr>
-        <w:t xml:space="preserve"> right after </w:t>
-      </w:r>
-      <w:proofErr w:type="gramStart"/>
-      <w:r>
-        <w:rPr>
-          <w:highlight w:val="yellow"/>
-        </w:rPr>
-        <w:t>start</w:t>
-      </w:r>
-      <w:proofErr w:type="gramEnd"/>
-      <w:r>
-        <w:rPr>
-          <w:highlight w:val="yellow"/>
-        </w:rPr>
-        <w:t xml:space="preserve"> up</w:t>
+        <w:t xml:space="preserve"> right after start up</w:t>
       </w:r>
     </w:p>
     <w:tbl>
@@ -8202,7 +8197,6 @@
               </w:numPr>
             </w:pPr>
             <w:r>
-              <w:lastRenderedPageBreak/>
               <w:t>Close connection to database</w:t>
             </w:r>
           </w:p>
@@ -8338,7 +8332,6 @@
               <w:ind w:left="0"/>
             </w:pPr>
             <w:r>
-              <w:lastRenderedPageBreak/>
               <w:t>Outputs</w:t>
             </w:r>
           </w:p>
@@ -8660,7 +8653,6 @@
       </w:pPr>
       <w:bookmarkStart w:id="5" w:name="_Toc33524707"/>
       <w:r>
-        <w:lastRenderedPageBreak/>
         <w:t>Scope</w:t>
       </w:r>
       <w:bookmarkEnd w:id="5"/>
@@ -8803,15 +8795,7 @@
         <w:t>“</w:t>
       </w:r>
       <w:r>
-        <w:t xml:space="preserve"># Friendly, low-speed </w:t>
-      </w:r>
-      <w:proofErr w:type="spellStart"/>
-      <w:r>
-        <w:t>bots</w:t>
-      </w:r>
-      <w:proofErr w:type="spellEnd"/>
-      <w:r>
-        <w:t xml:space="preserve"> are welcome viewing article pages, but not</w:t>
+        <w:t># Friendly, low-speed bots are welcome viewing article pages, but not</w:t>
       </w:r>
       <w:r>
         <w:t xml:space="preserve"> </w:t>
@@ -9165,7 +9149,6 @@
         <w:jc w:val="both"/>
       </w:pPr>
       <w:r>
-        <w:lastRenderedPageBreak/>
         <w:t>The project will be primarily written in python 3.7 as it is the language I am most proficient in, with the exception of the SQL that is being used to store and fetch the URL’s from the database and any external modules that are programmed in another language.</w:t>
       </w:r>
     </w:p>
@@ -9229,7 +9212,6 @@
       </w:pPr>
       <w:bookmarkStart w:id="8" w:name="_Toc33524710"/>
       <w:r>
-        <w:lastRenderedPageBreak/>
         <w:t>Survey</w:t>
       </w:r>
       <w:bookmarkEnd w:id="8"/>
@@ -9294,7 +9276,6 @@
         <w:rPr>
           <w:noProof/>
         </w:rPr>
-        <w:lastRenderedPageBreak/>
         <w:drawing>
           <wp:inline distT="0" distB="0" distL="0" distR="0" wp14:anchorId="3FADC9FB" wp14:editId="15FECB78">
             <wp:extent cx="5731510" cy="7444105"/>
@@ -9363,7 +9344,6 @@
       </w:pPr>
       <w:bookmarkStart w:id="9" w:name="_Toc33524711"/>
       <w:r>
-        <w:lastRenderedPageBreak/>
         <w:t>UML</w:t>
       </w:r>
       <w:bookmarkEnd w:id="9"/>
@@ -9802,7 +9782,6 @@
       </w:pPr>
       <w:bookmarkStart w:id="13" w:name="_Toc33524715"/>
       <w:r>
-        <w:lastRenderedPageBreak/>
         <w:t>Estimate of timings</w:t>
       </w:r>
       <w:bookmarkEnd w:id="13"/>
@@ -10381,7 +10360,6 @@
       </w:pPr>
       <w:bookmarkStart w:id="17" w:name="_Toc33524719"/>
       <w:r>
-        <w:lastRenderedPageBreak/>
         <w:t>UI Design</w:t>
       </w:r>
       <w:bookmarkEnd w:id="17"/>
@@ -10623,7 +10601,6 @@
       </w:pPr>
       <w:bookmarkStart w:id="19" w:name="_Toc33524721"/>
       <w:r>
-        <w:lastRenderedPageBreak/>
         <w:t>Execution through</w:t>
       </w:r>
       <w:r>
@@ -10875,7 +10852,6 @@
       </w:pPr>
       <w:bookmarkStart w:id="20" w:name="_Toc33524722"/>
       <w:r>
-        <w:lastRenderedPageBreak/>
         <w:t>Database connection error</w:t>
       </w:r>
       <w:bookmarkEnd w:id="20"/>
@@ -11240,7 +11216,6 @@
         <w:rPr>
           <w:lang w:eastAsia="en-GB"/>
         </w:rPr>
-        <w:lastRenderedPageBreak/>
         <w:t>            SET ME.contents = contentsText</w:t>
       </w:r>
     </w:p>
@@ -11902,7 +11877,6 @@
         <w:rPr>
           <w:lang w:eastAsia="en-GB"/>
         </w:rPr>
-        <w:lastRenderedPageBreak/>
         <w:t>CLASS Noodlemap()</w:t>
       </w:r>
     </w:p>
@@ -12498,7 +12472,6 @@
         <w:rPr>
           <w:lang w:eastAsia="en-GB"/>
         </w:rPr>
-        <w:lastRenderedPageBreak/>
         <w:t>splits up the two arguments and removes any new line characters.</w:t>
       </w:r>
       <w:r>
@@ -13656,7 +13629,6 @@
         <w:rPr>
           <w:lang w:eastAsia="en-GB"/>
         </w:rPr>
-        <w:lastRenderedPageBreak/>
         <w:t>METHOD dijkstra</w:t>
       </w:r>
       <w:bookmarkEnd w:id="32"/>
@@ -14318,7 +14290,6 @@
         <w:rPr>
           <w:lang w:eastAsia="en-GB"/>
         </w:rPr>
-        <w:lastRenderedPageBreak/>
         <w:t>            APPEND current_noodle TO path</w:t>
       </w:r>
     </w:p>
@@ -14878,7 +14849,6 @@
         <w:rPr>
           <w:lang w:eastAsia="en-GB"/>
         </w:rPr>
-        <w:lastRenderedPageBreak/>
         <w:t>This loop puts the first half of the values in the left array, and the second half to the right</w:t>
       </w:r>
     </w:p>
@@ -15460,7 +15430,6 @@
         <w:rPr>
           <w:lang w:eastAsia="en-GB"/>
         </w:rPr>
-        <w:lastRenderedPageBreak/>
         <w:t>                END IF    </w:t>
       </w:r>
     </w:p>
@@ -15971,7 +15940,6 @@
         <w:rPr>
           <w:lang w:eastAsia="en-GB"/>
         </w:rPr>
-        <w:lastRenderedPageBreak/>
         <w:t>        RETURN unsorted_list</w:t>
       </w:r>
     </w:p>
@@ -16168,14 +16136,12 @@
         </w:rPr>
         <w:t xml:space="preserve">[First </w:t>
       </w:r>
-      <w:proofErr w:type="spellStart"/>
-      <w:r>
-        <w:rPr>
-          <w:lang w:eastAsia="en-GB"/>
-        </w:rPr>
-        <w:t>itteration</w:t>
-      </w:r>
-      <w:proofErr w:type="spellEnd"/>
+      <w:r>
+        <w:rPr>
+          <w:lang w:eastAsia="en-GB"/>
+        </w:rPr>
+        <w:t>iteration</w:t>
+      </w:r>
       <w:r>
         <w:rPr>
           <w:lang w:eastAsia="en-GB"/>
@@ -16765,7 +16731,6 @@
         <w:rPr>
           <w:lang w:eastAsia="en-GB"/>
         </w:rPr>
-        <w:lastRenderedPageBreak/>
         <w:t>PROCEDURE clearDatabases</w:t>
       </w:r>
       <w:bookmarkEnd w:id="39"/>
@@ -17351,7 +17316,6 @@
         <w:rPr>
           <w:lang w:eastAsia="en-GB"/>
         </w:rPr>
-        <w:lastRenderedPageBreak/>
         <w:t>[first iteration]</w:t>
       </w:r>
     </w:p>
@@ -18134,7 +18098,6 @@
         <w:rPr>
           <w:lang w:eastAsia="en-GB"/>
         </w:rPr>
-        <w:lastRenderedPageBreak/>
         <w:t>                    FOR value IN array</w:t>
       </w:r>
     </w:p>
@@ -18781,7 +18744,6 @@
         <w:rPr>
           <w:lang w:eastAsia="en-GB"/>
         </w:rPr>
-        <w:lastRenderedPageBreak/>
         <w:t>        </w:t>
       </w:r>
     </w:p>
@@ -19444,7 +19406,6 @@
         <w:rPr>
           <w:lang w:eastAsia="en-GB"/>
         </w:rPr>
-        <w:lastRenderedPageBreak/>
         <w:t>T</w:t>
       </w:r>
       <w:r>
@@ -20299,7 +20260,6 @@
         <w:rPr>
           <w:lang w:eastAsia="en-GB"/>
         </w:rPr>
-        <w:lastRenderedPageBreak/>
         <w:t>T</w:t>
       </w:r>
       <w:r>
@@ -20926,7 +20886,6 @@
       </w:pPr>
       <w:bookmarkStart w:id="46" w:name="_Toc33524747"/>
       <w:r>
-        <w:lastRenderedPageBreak/>
         <w:t>Trimming URL to domain form</w:t>
       </w:r>
       <w:bookmarkEnd w:id="46"/>
@@ -21118,7 +21077,6 @@
       </w:pPr>
       <w:bookmarkStart w:id="47" w:name="_Toc33524748"/>
       <w:r>
-        <w:lastRenderedPageBreak/>
         <w:t>Design of integration</w:t>
       </w:r>
       <w:bookmarkEnd w:id="47"/>
@@ -21610,7 +21568,6 @@
         <w:pStyle w:val="Heading4"/>
       </w:pPr>
       <w:r>
-        <w:lastRenderedPageBreak/>
         <w:t xml:space="preserve">To retrieve values from the table </w:t>
       </w:r>
     </w:p>
@@ -21695,7 +21652,6 @@
       </w:pPr>
       <w:bookmarkStart w:id="50" w:name="_Toc33524751"/>
       <w:r>
-        <w:lastRenderedPageBreak/>
         <w:t>Implementation</w:t>
       </w:r>
       <w:bookmarkEnd w:id="50"/>
@@ -21954,11 +21910,7 @@
         <w:t>course,</w:t>
       </w:r>
       <w:r>
-        <w:t xml:space="preserve"> I also had to learn how to use Conda, a system that is used for environment management. It </w:t>
-      </w:r>
-      <w:r>
-        <w:lastRenderedPageBreak/>
-        <w:t>allowed me to isolate the packages I need for this project, set a definite python version, and stop any external modules other than the ones I chose to be called from my program.</w:t>
+        <w:t xml:space="preserve"> I also had to learn how to use Conda, a system that is used for environment management. It allowed me to isolate the packages I need for this project, set a definite python version, and stop any external modules other than the ones I chose to be called from my program.</w:t>
       </w:r>
     </w:p>
     <w:p>
@@ -21978,7 +21930,6 @@
       </w:pPr>
       <w:bookmarkStart w:id="52" w:name="_Toc33524753"/>
       <w:r>
-        <w:lastRenderedPageBreak/>
         <w:t>Ongoing testing</w:t>
       </w:r>
       <w:bookmarkEnd w:id="52"/>
@@ -22541,26 +22492,17 @@
           </w:p>
           <w:p>
             <w:r>
-              <w:lastRenderedPageBreak/>
               <w:t>Splitting the statement into a query and the values to be put into the query also seemed to help.</w:t>
             </w:r>
             <w:r>
               <w:br/>
               <w:t>Also, notice the </w:t>
             </w:r>
-            <w:proofErr w:type="spellStart"/>
             <w:r>
               <w:rPr>
                 <w:rStyle w:val="CodeSnippetChar"/>
               </w:rPr>
-              <w:t>mydb.commit</w:t>
-            </w:r>
-            <w:proofErr w:type="spellEnd"/>
-            <w:r>
-              <w:rPr>
-                <w:rStyle w:val="CodeSnippetChar"/>
-              </w:rPr>
-              <w:t>() </w:t>
+              <w:t>mydb.commit() </w:t>
             </w:r>
             <w:r>
               <w:t>as this is necessary to push any changes done by an insert statement.</w:t>
@@ -22927,7 +22869,6 @@
                 <w:szCs w:val="18"/>
                 <w:bdr w:val="none" w:sz="0" w:space="0" w:color="auto" w:frame="1"/>
               </w:rPr>
-              <w:lastRenderedPageBreak/>
               <w:t xml:space="preserve">  File "c:\Users\Owner\.vscode\extensions\ms-python.python-2019.11.49689\pythonFiles\lib\python\old_ptvsd\ptvsd\__main__.py", line 432, in main</w:t>
             </w:r>
           </w:p>
@@ -23428,7 +23369,6 @@
                 <w:szCs w:val="18"/>
                 <w:bdr w:val="none" w:sz="0" w:space="0" w:color="auto" w:frame="1"/>
               </w:rPr>
-              <w:lastRenderedPageBreak/>
               <w:t xml:space="preserve">  File "e:\Users\Owner\Documents\Work\comp\wikigame\wikigame\dijkstra.py", line 143, in MergeSort</w:t>
             </w:r>
           </w:p>
@@ -23545,7 +23485,6 @@
                 <w:szCs w:val="21"/>
                 <w:shd w:val="clear" w:color="auto" w:fill="FFFFFF"/>
               </w:rPr>
-              <w:lastRenderedPageBreak/>
               <w:t>The issue was due to recursion attempting to concatenate into a dictionary before completion. Fixed by implementing concatenation in another procedure after executing the sort.</w:t>
             </w:r>
           </w:p>
@@ -23565,7 +23504,6 @@
           </w:tcPr>
           <w:p>
             <w:r>
-              <w:lastRenderedPageBreak/>
               <w:t>All of URL sanitation.</w:t>
             </w:r>
           </w:p>
@@ -23905,7 +23843,6 @@
               <w:pStyle w:val="CodeSnippet"/>
             </w:pPr>
             <w:r>
-              <w:lastRenderedPageBreak/>
               <w:t>mycursor.execute("CREATE TABLE `%s`(AutoID INT NOT NULL AUTO_INCREMENT PRIMARY</w:t>
             </w:r>
             <w:r>
@@ -24086,7 +24023,6 @@
       </w:pPr>
       <w:bookmarkStart w:id="56" w:name="_Toc33524757"/>
       <w:r>
-        <w:lastRenderedPageBreak/>
         <w:t>For understanding how to loop through dictionary’s in python</w:t>
       </w:r>
       <w:bookmarkEnd w:id="56"/>
@@ -24327,7 +24263,6 @@
       </w:pPr>
       <w:bookmarkStart w:id="61" w:name="_Toc33524762"/>
       <w:r>
-        <w:lastRenderedPageBreak/>
         <w:t>For installation and setting up of MySQL database on my system.</w:t>
       </w:r>
       <w:bookmarkEnd w:id="61"/>
@@ -24389,7 +24324,16 @@
       </w:pPr>
       <w:bookmarkStart w:id="62" w:name="_Toc33524763"/>
       <w:r>
-        <w:lastRenderedPageBreak/>
+        <w:t>Testing</w:t>
+      </w:r>
+      <w:bookmarkStart w:id="63" w:name="_GoBack"/>
+      <w:bookmarkEnd w:id="63"/>
+    </w:p>
+    <w:p>
+      <w:pPr>
+        <w:pStyle w:val="Heading2"/>
+      </w:pPr>
+      <w:r>
         <w:t xml:space="preserve">Component </w:t>
       </w:r>
       <w:r>
@@ -24413,9 +24357,9 @@
     </w:p>
     <w:p>
       <w:pPr>
-        <w:pStyle w:val="Heading2"/>
-      </w:pPr>
-      <w:bookmarkStart w:id="63" w:name="_Toc33524764"/>
+        <w:pStyle w:val="Heading3"/>
+      </w:pPr>
+      <w:bookmarkStart w:id="64" w:name="_Toc33524764"/>
       <w:r>
         <w:t xml:space="preserve">Component </w:t>
       </w:r>
@@ -24428,20 +24372,20 @@
       <w:r>
         <w:t xml:space="preserve"> for NoodleMap()</w:t>
       </w:r>
-      <w:bookmarkEnd w:id="63"/>
-    </w:p>
-    <w:p>
-      <w:pPr>
-        <w:pStyle w:val="Heading3"/>
-      </w:pPr>
-      <w:bookmarkStart w:id="64" w:name="_Toc33524765"/>
+      <w:bookmarkEnd w:id="64"/>
+    </w:p>
+    <w:p>
+      <w:pPr>
+        <w:pStyle w:val="Heading4"/>
+      </w:pPr>
+      <w:bookmarkStart w:id="65" w:name="_Toc33524765"/>
       <w:r>
         <w:t>Dijkstra</w:t>
       </w:r>
       <w:r>
         <w:t>’s algorithm</w:t>
       </w:r>
-      <w:bookmarkEnd w:id="64"/>
+      <w:bookmarkEnd w:id="65"/>
     </w:p>
     <w:p>
       <w:r>
@@ -24651,10 +24595,9 @@
     </w:p>
     <w:p>
       <w:pPr>
-        <w:pStyle w:val="Heading4"/>
-      </w:pPr>
-      <w:r>
-        <w:lastRenderedPageBreak/>
+        <w:pStyle w:val="Heading5"/>
+      </w:pPr>
+      <w:r>
         <w:t>Normal Data</w:t>
       </w:r>
     </w:p>
@@ -24860,7 +24803,6 @@
         <w:rPr>
           <w:noProof/>
         </w:rPr>
-        <w:lastRenderedPageBreak/>
         <w:drawing>
           <wp:anchor distT="0" distB="0" distL="114300" distR="114300" simplePos="0" relativeHeight="251663360" behindDoc="0" locked="0" layoutInCell="1" allowOverlap="1" wp14:anchorId="3CCD301F" wp14:editId="73DCB3BF">
             <wp:simplePos x="0" y="0"/>
@@ -24949,7 +24891,6 @@
     </w:p>
     <w:p>
       <w:r>
-        <w:lastRenderedPageBreak/>
         <w:t xml:space="preserve">To test the Dijkstra’s algorithm, I wrote a quick test to load that csv and return the path between </w:t>
       </w:r>
       <w:r>
@@ -25082,66 +25023,66 @@
     </w:p>
     <w:p>
       <w:pPr>
+        <w:pStyle w:val="Heading5"/>
+      </w:pPr>
+      <w:r>
+        <w:t>Exceptional data</w:t>
+      </w:r>
+    </w:p>
+    <w:p>
+      <w:r>
+        <w:t>For this we will use the same dataset as above,</w:t>
+      </w:r>
+      <w:r>
+        <w:t xml:space="preserve"> but not link </w:t>
+      </w:r>
+      <w:r>
+        <w:rPr>
+          <w:rStyle w:val="CodeSnippetChar"/>
+        </w:rPr>
+        <w:t>'www.B.random/test-results/passed.html?GET='</w:t>
+      </w:r>
+      <w:r>
+        <w:t xml:space="preserve"> to</w:t>
+      </w:r>
+      <w:r>
+        <w:t xml:space="preserve"> </w:t>
+      </w:r>
+      <w:r>
+        <w:rPr>
+          <w:rStyle w:val="CodeSnippetChar"/>
+        </w:rPr>
+        <w:t>'F'</w:t>
+      </w:r>
+    </w:p>
+    <w:p>
+      <w:r>
+        <w:t>Our expected output would be to receive a message saying that there is no path.</w:t>
+      </w:r>
+    </w:p>
+    <w:p>
+      <w:r>
+        <w:t xml:space="preserve">The program returns </w:t>
+      </w:r>
+      <w:r>
+        <w:rPr>
+          <w:rStyle w:val="CodeSnippetChar"/>
+        </w:rPr>
+        <w:t>No route can be found from test.arg to F</w:t>
+      </w:r>
+      <w:r>
+        <w:t>, so we have received our expected results</w:t>
+      </w:r>
+    </w:p>
+    <w:p>
+      <w:pPr>
         <w:pStyle w:val="Heading4"/>
       </w:pPr>
-      <w:r>
-        <w:t>Exceptional data</w:t>
-      </w:r>
-    </w:p>
-    <w:p>
-      <w:r>
-        <w:t>For this we will use the same dataset as above,</w:t>
-      </w:r>
-      <w:r>
-        <w:t xml:space="preserve"> but not link </w:t>
-      </w:r>
-      <w:r>
-        <w:rPr>
-          <w:rStyle w:val="CodeSnippetChar"/>
-        </w:rPr>
-        <w:t>'www.B.random/test-results/passed.html?GET='</w:t>
-      </w:r>
-      <w:r>
-        <w:t xml:space="preserve"> to</w:t>
-      </w:r>
-      <w:r>
-        <w:t xml:space="preserve"> </w:t>
-      </w:r>
-      <w:r>
-        <w:rPr>
-          <w:rStyle w:val="CodeSnippetChar"/>
-        </w:rPr>
-        <w:t>'F'</w:t>
-      </w:r>
-    </w:p>
-    <w:p>
-      <w:r>
-        <w:t>Our expected output would be to receive a message saying that there is no path.</w:t>
-      </w:r>
-    </w:p>
-    <w:p>
-      <w:r>
-        <w:t xml:space="preserve">The program returns </w:t>
-      </w:r>
-      <w:r>
-        <w:rPr>
-          <w:rStyle w:val="CodeSnippetChar"/>
-        </w:rPr>
-        <w:t>No route can be found from test.arg to F</w:t>
-      </w:r>
-      <w:r>
-        <w:t>, so we have received our expected results</w:t>
-      </w:r>
-    </w:p>
-    <w:p>
-      <w:pPr>
-        <w:pStyle w:val="Heading3"/>
-      </w:pPr>
-      <w:bookmarkStart w:id="65" w:name="_Toc33524766"/>
+      <w:bookmarkStart w:id="66" w:name="_Toc33524766"/>
       <w:r>
         <w:t>Return map</w:t>
       </w:r>
-      <w:bookmarkEnd w:id="65"/>
+      <w:bookmarkEnd w:id="66"/>
     </w:p>
     <w:p>
       <w:r>
@@ -25323,7 +25264,6 @@
         <w:rPr>
           <w:lang w:eastAsia="en-GB"/>
         </w:rPr>
-        <w:lastRenderedPageBreak/>
         <w:t>            openedFile = open(writeFileName, "w")</w:t>
       </w:r>
     </w:p>
@@ -25888,7 +25828,7 @@
       </w:tr>
       <w:tr>
         <w:trPr>
-          <w:trHeight w:val="319"/>
+          <w:trHeight w:val="333"/>
         </w:trPr>
         <w:tc>
           <w:tcPr>
@@ -25903,18 +25843,18 @@
           </w:tcPr>
           <w:p>
             <w:r>
-              <w:t>returnMap calls __merge()</w:t>
+              <w:t>Enter invalid data for output prompt</w:t>
             </w:r>
           </w:p>
         </w:tc>
         <w:tc>
           <w:tcPr>
             <w:tcW w:w="2241" w:type="dxa"/>
-            <w:shd w:val="clear" w:color="auto" w:fill="E2EFD9" w:themeFill="accent6" w:themeFillTint="33"/>
-          </w:tcPr>
-          <w:p>
-            <w:r>
-              <w:t>__merge is called with the unsorted array as the parameter</w:t>
+            <w:shd w:val="clear" w:color="auto" w:fill="F7CAAC" w:themeFill="accent2" w:themeFillTint="66"/>
+          </w:tcPr>
+          <w:p>
+            <w:r>
+              <w:t>Unsorted data and “test” to output prompt</w:t>
             </w:r>
           </w:p>
         </w:tc>
@@ -25923,13 +25863,8 @@
             <w:tcW w:w="2241" w:type="dxa"/>
           </w:tcPr>
           <w:p>
-            <w:pPr>
-              <w:rPr>
-                <w:vertAlign w:val="subscript"/>
-              </w:rPr>
-            </w:pPr>
-            <w:r>
-              <w:t xml:space="preserve">merge() will recursively call itself until it is left with arrays/ lists of length one. Then __mergeSort will be called recursively back through the call stack, merging these smaller arrays.  </w:t>
+            <w:r>
+              <w:t>Message appears asking user to use valid input</w:t>
             </w:r>
           </w:p>
         </w:tc>
@@ -25967,18 +25902,18 @@
           </w:tcPr>
           <w:p>
             <w:r>
-              <w:t>Enter invalid data for output prompt</w:t>
+              <w:t>Display output and write to test.txt</w:t>
             </w:r>
           </w:p>
         </w:tc>
         <w:tc>
           <w:tcPr>
             <w:tcW w:w="2241" w:type="dxa"/>
-            <w:shd w:val="clear" w:color="auto" w:fill="F7CAAC" w:themeFill="accent2" w:themeFillTint="66"/>
-          </w:tcPr>
-          <w:p>
-            <w:r>
-              <w:t>Unsorted data and “test” to output prompt</w:t>
+            <w:shd w:val="clear" w:color="auto" w:fill="E2EFD9" w:themeFill="accent6" w:themeFillTint="33"/>
+          </w:tcPr>
+          <w:p>
+            <w:r>
+              <w:t>Unsorted data, and “y” to output prompt, and test.txt for file name</w:t>
             </w:r>
           </w:p>
         </w:tc>
@@ -25988,7 +25923,7 @@
           </w:tcPr>
           <w:p>
             <w:r>
-              <w:t>Message appears asking user to use valid input</w:t>
+              <w:t>Noodles.returnMap() called and sorted output returned. New file called test.txt is created with the contents of the output</w:t>
             </w:r>
           </w:p>
         </w:tc>
@@ -26026,7 +25961,7 @@
           </w:tcPr>
           <w:p>
             <w:r>
-              <w:t>Display output and write to test.txt</w:t>
+              <w:t>Display output and write to test.csv</w:t>
             </w:r>
           </w:p>
         </w:tc>
@@ -26037,7 +25972,7 @@
           </w:tcPr>
           <w:p>
             <w:r>
-              <w:t>Unsorted data, and “y” to output prompt, and test.txt for file name</w:t>
+              <w:t>Unsorted data, and “y” to output prompt, and test.csv for file name</w:t>
             </w:r>
           </w:p>
         </w:tc>
@@ -26047,7 +25982,7 @@
           </w:tcPr>
           <w:p>
             <w:r>
-              <w:t>Noodles.returnMap() called and sorted output returned. New file called test.txt is created with the contents of the output</w:t>
+              <w:t>Noodles.returnMap() called and sorted output returned. New file called test.csv is created with the contents of the output, with the values being comma separated</w:t>
             </w:r>
           </w:p>
         </w:tc>
@@ -26075,9 +26010,13 @@
         <w:tc>
           <w:tcPr>
             <w:tcW w:w="2239" w:type="dxa"/>
-            <w:vMerge/>
-          </w:tcPr>
-          <w:p/>
+            <w:vMerge w:val="restart"/>
+          </w:tcPr>
+          <w:p>
+            <w:r>
+              <w:t>Sorting “URLs” alphabetically using merge sort</w:t>
+            </w:r>
+          </w:p>
         </w:tc>
         <w:tc>
           <w:tcPr>
@@ -26085,7 +26024,7 @@
           </w:tcPr>
           <w:p>
             <w:r>
-              <w:t>Display output and write to test.csv</w:t>
+              <w:t>Display output without writing to file</w:t>
             </w:r>
           </w:p>
         </w:tc>
@@ -26096,7 +26035,7 @@
           </w:tcPr>
           <w:p>
             <w:r>
-              <w:t>Unsorted data, and “y” to output prompt, and test.csv for file name</w:t>
+              <w:t>Unsorted data, and “n” to output prompt</w:t>
             </w:r>
           </w:p>
         </w:tc>
@@ -26106,11 +26045,7 @@
           </w:tcPr>
           <w:p>
             <w:r>
-              <w:t xml:space="preserve">Noodles.returnMap() called and sorted output returned. New file called test.csv is created with the contents of the </w:t>
-            </w:r>
-            <w:r>
-              <w:lastRenderedPageBreak/>
-              <w:t>output, with the values being comma separated</w:t>
+              <w:t>Noodles.returnMap() called and sorted output returned. Merge sort will be called recursively and not infinitely loop</w:t>
             </w:r>
           </w:p>
         </w:tc>
@@ -26120,7 +26055,6 @@
           </w:tcPr>
           <w:p>
             <w:r>
-              <w:lastRenderedPageBreak/>
               <w:t>--expected</w:t>
             </w:r>
           </w:p>
@@ -26139,13 +26073,9 @@
         <w:tc>
           <w:tcPr>
             <w:tcW w:w="2239" w:type="dxa"/>
-            <w:vMerge w:val="restart"/>
-          </w:tcPr>
-          <w:p>
-            <w:r>
-              <w:t>Sorting “URLs” alphabetically using merge sort</w:t>
-            </w:r>
-          </w:p>
+            <w:vMerge/>
+          </w:tcPr>
+          <w:p/>
         </w:tc>
         <w:tc>
           <w:tcPr>
@@ -26153,7 +26083,7 @@
           </w:tcPr>
           <w:p>
             <w:r>
-              <w:t>Display output without writing to file</w:t>
+              <w:t>returnMap calls __merge()</w:t>
             </w:r>
           </w:p>
         </w:tc>
@@ -26164,7 +26094,13 @@
           </w:tcPr>
           <w:p>
             <w:r>
-              <w:t>Unsorted data, and “n” to output prompt</w:t>
+              <w:t xml:space="preserve">__merge is called with the unsorted array </w:t>
+            </w:r>
+            <w:r>
+              <w:t xml:space="preserve">of the dictionary keys </w:t>
+            </w:r>
+            <w:r>
+              <w:t>as the parameter</w:t>
             </w:r>
           </w:p>
         </w:tc>
@@ -26174,7 +26110,10 @@
           </w:tcPr>
           <w:p>
             <w:r>
-              <w:t>Noodles.returnMap() called and sorted output returned. Merge sort will be called recursively and not infinitely loop</w:t>
+              <w:t xml:space="preserve">merge() will recursively call itself until it is left with arrays/ lists of length one. Then __mergeSort will be called recursively back through the call stack, merging these smaller arrays. </w:t>
+            </w:r>
+            <w:r>
+              <w:t>The final merged array is returned</w:t>
             </w:r>
           </w:p>
         </w:tc>
@@ -26212,18 +26151,18 @@
           </w:tcPr>
           <w:p>
             <w:r>
-              <w:t>Enter invalid data for output prompt</w:t>
+              <w:t>Use the sorted keys of the dictionary to sort the dictionary</w:t>
             </w:r>
           </w:p>
         </w:tc>
         <w:tc>
           <w:tcPr>
             <w:tcW w:w="2241" w:type="dxa"/>
-            <w:shd w:val="clear" w:color="auto" w:fill="FBE4D5" w:themeFill="accent2" w:themeFillTint="33"/>
-          </w:tcPr>
-          <w:p>
-            <w:r>
-              <w:t>Unsorted data and “test” to output prompt</w:t>
+            <w:shd w:val="clear" w:color="auto" w:fill="E2EFD9" w:themeFill="accent6" w:themeFillTint="33"/>
+          </w:tcPr>
+          <w:p>
+            <w:r>
+              <w:t>Use sorted key array</w:t>
             </w:r>
           </w:p>
         </w:tc>
@@ -26233,7 +26172,7 @@
           </w:tcPr>
           <w:p>
             <w:r>
-              <w:t>Message appears asking user to use valid input</w:t>
+              <w:t>Dictionary is now alphabetically sorted by key.</w:t>
             </w:r>
           </w:p>
         </w:tc>
@@ -26271,18 +26210,18 @@
           </w:tcPr>
           <w:p>
             <w:r>
-              <w:t>Display output and write to test.txt</w:t>
+              <w:t>Enter invalid data for output prompt</w:t>
             </w:r>
           </w:p>
         </w:tc>
         <w:tc>
           <w:tcPr>
             <w:tcW w:w="2241" w:type="dxa"/>
-            <w:shd w:val="clear" w:color="auto" w:fill="E2EFD9" w:themeFill="accent6" w:themeFillTint="33"/>
-          </w:tcPr>
-          <w:p>
-            <w:r>
-              <w:t>Unsorted data, and “y” to output prompt, and test.txt for file name</w:t>
+            <w:shd w:val="clear" w:color="auto" w:fill="FBE4D5" w:themeFill="accent2" w:themeFillTint="33"/>
+          </w:tcPr>
+          <w:p>
+            <w:r>
+              <w:t>Unsorted data and “test” to output prompt</w:t>
             </w:r>
           </w:p>
         </w:tc>
@@ -26292,7 +26231,7 @@
           </w:tcPr>
           <w:p>
             <w:r>
-              <w:t>Noodles.returnMap() called and sorted output returned. New file called test.txt is created with the contents of the output</w:t>
+              <w:t>Message appears asking user to use valid input</w:t>
             </w:r>
           </w:p>
         </w:tc>
@@ -26330,6 +26269,65 @@
           </w:tcPr>
           <w:p>
             <w:r>
+              <w:t>Display output and write to test.txt</w:t>
+            </w:r>
+          </w:p>
+        </w:tc>
+        <w:tc>
+          <w:tcPr>
+            <w:tcW w:w="2241" w:type="dxa"/>
+            <w:shd w:val="clear" w:color="auto" w:fill="E2EFD9" w:themeFill="accent6" w:themeFillTint="33"/>
+          </w:tcPr>
+          <w:p>
+            <w:r>
+              <w:t>Unsorted data, and “y” to output prompt, and test.txt for file name</w:t>
+            </w:r>
+          </w:p>
+        </w:tc>
+        <w:tc>
+          <w:tcPr>
+            <w:tcW w:w="2241" w:type="dxa"/>
+          </w:tcPr>
+          <w:p>
+            <w:r>
+              <w:t>Noodles.returnMap() called and sorted output returned. New file called test.txt is created with the contents of the output</w:t>
+            </w:r>
+          </w:p>
+        </w:tc>
+        <w:tc>
+          <w:tcPr>
+            <w:tcW w:w="2241" w:type="dxa"/>
+          </w:tcPr>
+          <w:p>
+            <w:r>
+              <w:t>--expected</w:t>
+            </w:r>
+          </w:p>
+        </w:tc>
+        <w:tc>
+          <w:tcPr>
+            <w:tcW w:w="2241" w:type="dxa"/>
+          </w:tcPr>
+          <w:p/>
+        </w:tc>
+      </w:tr>
+      <w:tr>
+        <w:trPr>
+          <w:trHeight w:val="333"/>
+        </w:trPr>
+        <w:tc>
+          <w:tcPr>
+            <w:tcW w:w="2239" w:type="dxa"/>
+            <w:vMerge/>
+          </w:tcPr>
+          <w:p/>
+        </w:tc>
+        <w:tc>
+          <w:tcPr>
+            <w:tcW w:w="2239" w:type="dxa"/>
+          </w:tcPr>
+          <w:p>
+            <w:r>
               <w:t>Display output and write to test.csv</w:t>
             </w:r>
           </w:p>
@@ -26376,31 +26374,16 @@
     <w:p/>
     <w:p>
       <w:pPr>
-        <w:rPr>
-          <w:rFonts w:ascii="Calibri" w:eastAsiaTheme="majorEastAsia" w:hAnsi="Calibri" w:cstheme="majorBidi"/>
-          <w:b/>
-          <w:color w:val="4472C4" w:themeColor="accent1"/>
-          <w:sz w:val="24"/>
-          <w:szCs w:val="24"/>
-        </w:rPr>
-      </w:pPr>
-      <w:r>
-        <w:br w:type="page"/>
-      </w:r>
-    </w:p>
-    <w:p>
-      <w:pPr>
         <w:pStyle w:val="Heading3"/>
       </w:pPr>
-      <w:bookmarkStart w:id="66" w:name="_Toc33524767"/>
-      <w:r>
-        <w:lastRenderedPageBreak/>
+      <w:bookmarkStart w:id="67" w:name="_Toc33524767"/>
+      <w:r>
         <w:t>Connecting to database</w:t>
       </w:r>
       <w:r>
         <w:t xml:space="preserve"> and executing commands</w:t>
       </w:r>
-      <w:bookmarkEnd w:id="66"/>
+      <w:bookmarkEnd w:id="67"/>
     </w:p>
     <w:p/>
     <w:tbl>
@@ -26630,6 +26613,7 @@
         <w:tc>
           <w:tcPr>
             <w:tcW w:w="1555" w:type="dxa"/>
+            <w:vMerge w:val="restart"/>
           </w:tcPr>
           <w:p>
             <w:r>
@@ -26690,6 +26674,7 @@
         <w:tc>
           <w:tcPr>
             <w:tcW w:w="1555" w:type="dxa"/>
+            <w:vMerge/>
           </w:tcPr>
           <w:p/>
         </w:tc>
@@ -26742,6 +26727,7 @@
         <w:tc>
           <w:tcPr>
             <w:tcW w:w="1555" w:type="dxa"/>
+            <w:vMerge/>
           </w:tcPr>
           <w:p/>
         </w:tc>
@@ -26789,37 +26775,7 @@
           </w:tcPr>
           <w:p>
             <w:r>
-              <w:t xml:space="preserve">So it turns out that when there are no tables, the show all tables and then check if the domain is in them does not work, as if there are no tables then the </w:t>
-            </w:r>
-            <w:r>
-              <w:t>SQL</w:t>
-            </w:r>
-            <w:r>
-              <w:t xml:space="preserve"> query returns None, which causes a type error</w:t>
-            </w:r>
-            <w:r>
-              <w:t xml:space="preserve"> </w:t>
-            </w:r>
-            <w:r>
-              <w:t>(</w:t>
-            </w:r>
-            <w:r>
-              <w:t xml:space="preserve">see </w:t>
-            </w:r>
-            <w:r>
-              <w:t>figures</w:t>
-            </w:r>
-            <w:r>
-              <w:t xml:space="preserve"> 1</w:t>
-            </w:r>
-            <w:r>
-              <w:t xml:space="preserve"> and 2</w:t>
-            </w:r>
-            <w:r>
-              <w:t>)</w:t>
-            </w:r>
-            <w:r>
-              <w:t>:</w:t>
+              <w:t>So it turns out that when there are no tables, the show all tables and then check if the domain is in them does not work, as if there are no tables then the SQL query returns None, which causes a type error (see figures 1 and 2):</w:t>
             </w:r>
           </w:p>
           <w:p>
@@ -26848,7 +26804,6 @@
           </w:p>
           <w:p>
             <w:r>
-              <w:lastRenderedPageBreak/>
               <w:t>To fix this, we just need to add another condition:</w:t>
             </w:r>
           </w:p>
@@ -26890,16 +26845,7 @@
           </w:p>
           <w:p>
             <w:r>
-              <w:t xml:space="preserve">The (domain,) is necessary as </w:t>
-            </w:r>
-            <w:r>
-              <w:t>MySQL</w:t>
-            </w:r>
-            <w:r>
-              <w:t xml:space="preserve"> returns an array of arrays where the second dimension of arrays has length of 1 (weird I know, but this does the job</w:t>
-            </w:r>
-            <w:r>
-              <w:t xml:space="preserve"> of comparing it)</w:t>
+              <w:t>The (domain,) is necessary as MySQL returns an array of arrays where the second dimension of arrays has length of 1 (weird I know, but this does the job of comparing it)</w:t>
             </w:r>
           </w:p>
         </w:tc>
@@ -26975,13 +26921,13 @@
     <w:p/>
     <w:p>
       <w:pPr>
-        <w:pStyle w:val="Heading2"/>
-      </w:pPr>
-      <w:bookmarkStart w:id="67" w:name="_Toc33524768"/>
+        <w:pStyle w:val="Heading3"/>
+      </w:pPr>
+      <w:bookmarkStart w:id="68" w:name="_Toc33524768"/>
       <w:r>
         <w:t>Component testing for Scraper</w:t>
       </w:r>
-      <w:bookmarkEnd w:id="67"/>
+      <w:bookmarkEnd w:id="68"/>
     </w:p>
     <w:p>
       <w:r>
@@ -26990,13 +26936,13 @@
     </w:p>
     <w:p>
       <w:pPr>
-        <w:pStyle w:val="Heading3"/>
-      </w:pPr>
-      <w:bookmarkStart w:id="68" w:name="_Toc33524769"/>
+        <w:pStyle w:val="Heading4"/>
+      </w:pPr>
+      <w:bookmarkStart w:id="69" w:name="_Toc33524769"/>
       <w:r>
         <w:t>Database integration</w:t>
       </w:r>
-      <w:bookmarkEnd w:id="68"/>
+      <w:bookmarkEnd w:id="69"/>
     </w:p>
     <w:tbl>
       <w:tblPr>
@@ -27557,13 +27503,13 @@
     <w:p/>
     <w:p>
       <w:pPr>
-        <w:pStyle w:val="Heading3"/>
-      </w:pPr>
-      <w:bookmarkStart w:id="69" w:name="_Toc33524770"/>
+        <w:pStyle w:val="Heading4"/>
+      </w:pPr>
+      <w:bookmarkStart w:id="70" w:name="_Toc33524770"/>
       <w:r>
         <w:t>Scraping call</w:t>
       </w:r>
-      <w:bookmarkEnd w:id="69"/>
+      <w:bookmarkEnd w:id="70"/>
     </w:p>
     <w:tbl>
       <w:tblPr>
@@ -27828,11 +27774,7 @@
               <w:t>displayed,</w:t>
             </w:r>
             <w:r>
-              <w:t xml:space="preserve"> and </w:t>
-            </w:r>
-            <w:r>
-              <w:lastRenderedPageBreak/>
-              <w:t>program asks for input again</w:t>
+              <w:t xml:space="preserve"> and program asks for input again</w:t>
             </w:r>
           </w:p>
         </w:tc>
@@ -27842,7 +27784,6 @@
           </w:tcPr>
           <w:p>
             <w:r>
-              <w:lastRenderedPageBreak/>
               <w:t>--expected</w:t>
             </w:r>
           </w:p>
@@ -28172,14 +28113,13 @@
     <w:p/>
     <w:p>
       <w:pPr>
-        <w:pStyle w:val="Heading2"/>
-      </w:pPr>
-      <w:bookmarkStart w:id="70" w:name="_Toc33524771"/>
-      <w:r>
-        <w:lastRenderedPageBreak/>
+        <w:pStyle w:val="Heading3"/>
+      </w:pPr>
+      <w:bookmarkStart w:id="71" w:name="_Toc33524771"/>
+      <w:r>
         <w:t>Component testing for UI</w:t>
       </w:r>
-      <w:bookmarkEnd w:id="70"/>
+      <w:bookmarkEnd w:id="71"/>
     </w:p>
     <w:p>
       <w:r>
@@ -28566,9 +28506,9 @@
     <w:p/>
     <w:p>
       <w:pPr>
-        <w:pStyle w:val="Heading2"/>
-      </w:pPr>
-      <w:bookmarkStart w:id="71" w:name="_Toc33524772"/>
+        <w:pStyle w:val="Heading3"/>
+      </w:pPr>
+      <w:bookmarkStart w:id="72" w:name="_Toc33524772"/>
       <w:r>
         <w:t>Integration</w:t>
       </w:r>
@@ -28587,7 +28527,7 @@
       <w:r>
         <w:t xml:space="preserve"> procedure</w:t>
       </w:r>
-      <w:bookmarkEnd w:id="71"/>
+      <w:bookmarkEnd w:id="72"/>
     </w:p>
     <w:p>
       <w:pPr>
@@ -28899,11 +28839,7 @@
           </w:tcPr>
           <w:p>
             <w:r>
-              <w:t xml:space="preserve">program continues without </w:t>
-            </w:r>
-            <w:r>
-              <w:lastRenderedPageBreak/>
-              <w:t>calling the scraper but, it just ignores the input</w:t>
+              <w:t>program continues without calling the scraper but, it just ignores the input</w:t>
             </w:r>
           </w:p>
         </w:tc>
@@ -28913,7 +28849,6 @@
           </w:tcPr>
           <w:p>
             <w:r>
-              <w:lastRenderedPageBreak/>
               <w:t>Go back and create user validation. See [second iteration]</w:t>
             </w:r>
           </w:p>
@@ -29030,15 +28965,7 @@
           </w:tcPr>
           <w:p>
             <w:r>
-              <w:t xml:space="preserve">Send users input to </w:t>
-            </w:r>
-            <w:proofErr w:type="spellStart"/>
-            <w:r>
-              <w:t>trimUrl</w:t>
-            </w:r>
-            <w:proofErr w:type="spellEnd"/>
-            <w:r>
-              <w:t>()</w:t>
+              <w:t>Send users input to trimUrl()</w:t>
             </w:r>
           </w:p>
         </w:tc>
@@ -29100,15 +29027,7 @@
           </w:tcPr>
           <w:p>
             <w:r>
-              <w:t xml:space="preserve">Pass trimmed URL into </w:t>
-            </w:r>
-            <w:proofErr w:type="spellStart"/>
-            <w:r>
-              <w:t>noodleMap.loadDatabase</w:t>
-            </w:r>
-            <w:proofErr w:type="spellEnd"/>
-            <w:r>
-              <w:t>()</w:t>
+              <w:t>Pass trimmed URL into noodleMap.loadDatabase()</w:t>
             </w:r>
           </w:p>
         </w:tc>
@@ -29203,13 +29122,7 @@
               <w:t xml:space="preserve"> is called with the</w:t>
             </w:r>
             <w:r>
-              <w:t xml:space="preserve"> </w:t>
-            </w:r>
-            <w:r>
-              <w:t>with the trimmed domain as the parameter</w:t>
-            </w:r>
-            <w:r>
-              <w:t>. The program will check if the table exists. As it does not exist, the user will be told it does not exist, and the program will quit</w:t>
+              <w:t xml:space="preserve"> with the trimmed domain as the parameter. The program will check if the table exists. As it does not exist, the user will be told it does not exist, and the program will quit</w:t>
             </w:r>
           </w:p>
         </w:tc>
@@ -29301,11 +29214,10 @@
     </w:tbl>
     <w:p>
       <w:pPr>
-        <w:pStyle w:val="Heading2"/>
-      </w:pPr>
-      <w:bookmarkStart w:id="72" w:name="_Toc33524773"/>
-      <w:r>
-        <w:lastRenderedPageBreak/>
+        <w:pStyle w:val="Heading3"/>
+      </w:pPr>
+      <w:bookmarkStart w:id="73" w:name="_Toc33524773"/>
+      <w:r>
         <w:t>Integration testing for sort() procedure</w:t>
       </w:r>
     </w:p>
@@ -29686,7 +29598,13 @@
               </w:tabs>
             </w:pPr>
             <w:r>
-              <w:t>Print output of pages.</w:t>
+              <w:t xml:space="preserve">Print </w:t>
+            </w:r>
+            <w:r>
+              <w:t xml:space="preserve">sorted </w:t>
+            </w:r>
+            <w:r>
+              <w:t>output of pages.</w:t>
             </w:r>
           </w:p>
         </w:tc>
@@ -29707,15 +29625,7 @@
           </w:tcPr>
           <w:p>
             <w:r>
-              <w:t xml:space="preserve">Send users input to </w:t>
-            </w:r>
-            <w:proofErr w:type="spellStart"/>
-            <w:r>
-              <w:t>trimUrl</w:t>
-            </w:r>
-            <w:proofErr w:type="spellEnd"/>
-            <w:r>
-              <w:t>()</w:t>
+              <w:t>Send users input to trimUrl()</w:t>
             </w:r>
           </w:p>
         </w:tc>
@@ -29776,18 +29686,8 @@
           </w:tcPr>
           <w:p>
             <w:r>
-              <w:t xml:space="preserve">Pass trimmed URL into </w:t>
-            </w:r>
-            <w:proofErr w:type="spellStart"/>
-            <w:r>
-              <w:t>noodleMap.loadDatabase</w:t>
-            </w:r>
-            <w:proofErr w:type="spellEnd"/>
-            <w:r>
-              <w:t>()</w:t>
-            </w:r>
-            <w:bookmarkStart w:id="73" w:name="_GoBack"/>
-            <w:bookmarkEnd w:id="73"/>
+              <w:t>Pass trimmed URL into noodleMap.loadDatabase()</w:t>
+            </w:r>
           </w:p>
         </w:tc>
         <w:tc>
@@ -29809,6 +29709,319 @@
                 <w:rStyle w:val="CodeSnippetChar"/>
               </w:rPr>
               <w:t>noodleMap.__edges</w:t>
+            </w:r>
+          </w:p>
+        </w:tc>
+        <w:tc>
+          <w:tcPr>
+            <w:tcW w:w="1478" w:type="dxa"/>
+          </w:tcPr>
+          <w:p>
+            <w:r>
+              <w:t>--expected</w:t>
+            </w:r>
+          </w:p>
+        </w:tc>
+        <w:tc>
+          <w:tcPr>
+            <w:tcW w:w="4895" w:type="dxa"/>
+          </w:tcPr>
+          <w:p/>
+        </w:tc>
+      </w:tr>
+      <w:tr>
+        <w:tc>
+          <w:tcPr>
+            <w:tcW w:w="1529" w:type="dxa"/>
+            <w:vMerge w:val="restart"/>
+          </w:tcPr>
+          <w:p>
+            <w:pPr>
+              <w:tabs>
+                <w:tab w:val="right" w:pos="2108"/>
+              </w:tabs>
+            </w:pPr>
+            <w:r>
+              <w:t>Sorting “URLs” alphabetically using merge sort</w:t>
+            </w:r>
+          </w:p>
+        </w:tc>
+        <w:tc>
+          <w:tcPr>
+            <w:tcW w:w="1399" w:type="dxa"/>
+          </w:tcPr>
+          <w:p>
+            <w:r>
+              <w:t>returnMap calls __merge()</w:t>
+            </w:r>
+          </w:p>
+        </w:tc>
+        <w:tc>
+          <w:tcPr>
+            <w:tcW w:w="1887" w:type="dxa"/>
+            <w:shd w:val="clear" w:color="auto" w:fill="E2EFD9" w:themeFill="accent6" w:themeFillTint="33"/>
+          </w:tcPr>
+          <w:p>
+            <w:r>
+              <w:t>__merge is called with the unsorted array of the dictionary keys as the parameter</w:t>
+            </w:r>
+          </w:p>
+        </w:tc>
+        <w:tc>
+          <w:tcPr>
+            <w:tcW w:w="2996" w:type="dxa"/>
+          </w:tcPr>
+          <w:p>
+            <w:r>
+              <w:t>merge() will recursively call itself until it is left with arrays/ lists of length one. Then __mergeSort will be called recursively back through the call stack, merging these smaller arrays. The final merged array is returned</w:t>
+            </w:r>
+          </w:p>
+        </w:tc>
+        <w:tc>
+          <w:tcPr>
+            <w:tcW w:w="1478" w:type="dxa"/>
+          </w:tcPr>
+          <w:p>
+            <w:r>
+              <w:t>--expected</w:t>
+            </w:r>
+          </w:p>
+        </w:tc>
+        <w:tc>
+          <w:tcPr>
+            <w:tcW w:w="4895" w:type="dxa"/>
+          </w:tcPr>
+          <w:p/>
+        </w:tc>
+      </w:tr>
+      <w:tr>
+        <w:tc>
+          <w:tcPr>
+            <w:tcW w:w="1529" w:type="dxa"/>
+            <w:vMerge/>
+          </w:tcPr>
+          <w:p>
+            <w:pPr>
+              <w:tabs>
+                <w:tab w:val="right" w:pos="2108"/>
+              </w:tabs>
+            </w:pPr>
+          </w:p>
+        </w:tc>
+        <w:tc>
+          <w:tcPr>
+            <w:tcW w:w="1399" w:type="dxa"/>
+          </w:tcPr>
+          <w:p>
+            <w:r>
+              <w:t>Use the sorted keys of the dictionary to sort the dictionary</w:t>
+            </w:r>
+          </w:p>
+        </w:tc>
+        <w:tc>
+          <w:tcPr>
+            <w:tcW w:w="1887" w:type="dxa"/>
+            <w:shd w:val="clear" w:color="auto" w:fill="E2EFD9" w:themeFill="accent6" w:themeFillTint="33"/>
+          </w:tcPr>
+          <w:p>
+            <w:r>
+              <w:t>Use sorted key array</w:t>
+            </w:r>
+          </w:p>
+        </w:tc>
+        <w:tc>
+          <w:tcPr>
+            <w:tcW w:w="2996" w:type="dxa"/>
+          </w:tcPr>
+          <w:p>
+            <w:r>
+              <w:t>Dictionary is now alphabetically sorted by key.</w:t>
+            </w:r>
+          </w:p>
+        </w:tc>
+        <w:tc>
+          <w:tcPr>
+            <w:tcW w:w="1478" w:type="dxa"/>
+          </w:tcPr>
+          <w:p>
+            <w:r>
+              <w:t>--expected</w:t>
+            </w:r>
+          </w:p>
+        </w:tc>
+        <w:tc>
+          <w:tcPr>
+            <w:tcW w:w="4895" w:type="dxa"/>
+          </w:tcPr>
+          <w:p/>
+        </w:tc>
+      </w:tr>
+      <w:tr>
+        <w:tc>
+          <w:tcPr>
+            <w:tcW w:w="1529" w:type="dxa"/>
+            <w:vMerge/>
+          </w:tcPr>
+          <w:p>
+            <w:pPr>
+              <w:tabs>
+                <w:tab w:val="right" w:pos="2108"/>
+              </w:tabs>
+            </w:pPr>
+          </w:p>
+        </w:tc>
+        <w:tc>
+          <w:tcPr>
+            <w:tcW w:w="1399" w:type="dxa"/>
+          </w:tcPr>
+          <w:p>
+            <w:r>
+              <w:t>Enter invalid data for output prompt</w:t>
+            </w:r>
+          </w:p>
+        </w:tc>
+        <w:tc>
+          <w:tcPr>
+            <w:tcW w:w="1887" w:type="dxa"/>
+            <w:shd w:val="clear" w:color="auto" w:fill="E2EFD9" w:themeFill="accent6" w:themeFillTint="33"/>
+          </w:tcPr>
+          <w:p>
+            <w:r>
+              <w:t>Unsorted data and “test” to output prompt</w:t>
+            </w:r>
+          </w:p>
+        </w:tc>
+        <w:tc>
+          <w:tcPr>
+            <w:tcW w:w="2996" w:type="dxa"/>
+          </w:tcPr>
+          <w:p>
+            <w:r>
+              <w:t>Message appears asking user to use valid input</w:t>
+            </w:r>
+          </w:p>
+        </w:tc>
+        <w:tc>
+          <w:tcPr>
+            <w:tcW w:w="1478" w:type="dxa"/>
+          </w:tcPr>
+          <w:p>
+            <w:r>
+              <w:t>--expected</w:t>
+            </w:r>
+          </w:p>
+        </w:tc>
+        <w:tc>
+          <w:tcPr>
+            <w:tcW w:w="4895" w:type="dxa"/>
+          </w:tcPr>
+          <w:p/>
+        </w:tc>
+      </w:tr>
+      <w:tr>
+        <w:tc>
+          <w:tcPr>
+            <w:tcW w:w="1529" w:type="dxa"/>
+            <w:vMerge/>
+          </w:tcPr>
+          <w:p>
+            <w:pPr>
+              <w:tabs>
+                <w:tab w:val="right" w:pos="2108"/>
+              </w:tabs>
+            </w:pPr>
+          </w:p>
+        </w:tc>
+        <w:tc>
+          <w:tcPr>
+            <w:tcW w:w="1399" w:type="dxa"/>
+          </w:tcPr>
+          <w:p>
+            <w:r>
+              <w:t>Display output and write to test.txt</w:t>
+            </w:r>
+          </w:p>
+        </w:tc>
+        <w:tc>
+          <w:tcPr>
+            <w:tcW w:w="1887" w:type="dxa"/>
+            <w:shd w:val="clear" w:color="auto" w:fill="E2EFD9" w:themeFill="accent6" w:themeFillTint="33"/>
+          </w:tcPr>
+          <w:p>
+            <w:r>
+              <w:t>Unsorted data, and “y” to output prompt, and test.txt for file name</w:t>
+            </w:r>
+          </w:p>
+        </w:tc>
+        <w:tc>
+          <w:tcPr>
+            <w:tcW w:w="2996" w:type="dxa"/>
+          </w:tcPr>
+          <w:p>
+            <w:r>
+              <w:t>Noodles.returnMap() called and sorted output returned. New file called test.txt is created with the contents of the output</w:t>
+            </w:r>
+          </w:p>
+        </w:tc>
+        <w:tc>
+          <w:tcPr>
+            <w:tcW w:w="1478" w:type="dxa"/>
+          </w:tcPr>
+          <w:p>
+            <w:r>
+              <w:t>--expected</w:t>
+            </w:r>
+          </w:p>
+        </w:tc>
+        <w:tc>
+          <w:tcPr>
+            <w:tcW w:w="4895" w:type="dxa"/>
+          </w:tcPr>
+          <w:p/>
+        </w:tc>
+      </w:tr>
+      <w:tr>
+        <w:tc>
+          <w:tcPr>
+            <w:tcW w:w="1529" w:type="dxa"/>
+            <w:vMerge/>
+          </w:tcPr>
+          <w:p>
+            <w:pPr>
+              <w:tabs>
+                <w:tab w:val="right" w:pos="2108"/>
+              </w:tabs>
+            </w:pPr>
+          </w:p>
+        </w:tc>
+        <w:tc>
+          <w:tcPr>
+            <w:tcW w:w="1399" w:type="dxa"/>
+          </w:tcPr>
+          <w:p>
+            <w:r>
+              <w:t>Display output and write to test.csv</w:t>
+            </w:r>
+          </w:p>
+        </w:tc>
+        <w:tc>
+          <w:tcPr>
+            <w:tcW w:w="1887" w:type="dxa"/>
+            <w:shd w:val="clear" w:color="auto" w:fill="E2EFD9" w:themeFill="accent6" w:themeFillTint="33"/>
+          </w:tcPr>
+          <w:p>
+            <w:r>
+              <w:t>Unsorted data, and “y” to output prompt, and test.csv for file name</w:t>
+            </w:r>
+          </w:p>
+        </w:tc>
+        <w:tc>
+          <w:tcPr>
+            <w:tcW w:w="2996" w:type="dxa"/>
+          </w:tcPr>
+          <w:p>
+            <w:r>
+              <w:t>Noodles.returnMap() called and sorted output returned. New file called test.csv is created with the contents of the output, with the values being comma separated</w:t>
             </w:r>
           </w:p>
         </w:tc>
@@ -29838,7 +30051,7 @@
       <w:r>
         <w:t>Test cases.</w:t>
       </w:r>
-      <w:bookmarkEnd w:id="72"/>
+      <w:bookmarkEnd w:id="73"/>
     </w:p>
     <w:p>
       <w:r>
@@ -29886,7 +30099,6 @@
       </w:pPr>
       <w:bookmarkStart w:id="74" w:name="_Toc33524774"/>
       <w:r>
-        <w:lastRenderedPageBreak/>
         <w:t>Error images</w:t>
       </w:r>
       <w:bookmarkEnd w:id="74"/>
@@ -30210,7 +30422,6 @@
         <w:pStyle w:val="Heading2"/>
       </w:pPr>
       <w:r>
-        <w:lastRenderedPageBreak/>
         <w:t xml:space="preserve"> </w:t>
       </w:r>
       <w:bookmarkStart w:id="75" w:name="_Toc33524775"/>
@@ -30305,7 +30516,6 @@
       </w:pPr>
       <w:bookmarkStart w:id="77" w:name="_Toc33524777"/>
       <w:r>
-        <w:lastRenderedPageBreak/>
         <w:t>Note to self</w:t>
       </w:r>
       <w:bookmarkEnd w:id="77"/>
@@ -33363,6 +33573,7 @@
   <w:style w:type="character" w:default="1" w:styleId="DefaultParagraphFont">
     <w:name w:val="Default Paragraph Font"/>
     <w:uiPriority w:val="1"/>
+    <w:semiHidden/>
     <w:unhideWhenUsed/>
   </w:style>
   <w:style w:type="table" w:default="1" w:styleId="TableNormal">
@@ -35134,7 +35345,7 @@
 </file>
 
 <file path=customXml/itemProps1.xml><?xml version="1.0" encoding="utf-8"?>
-<ds:datastoreItem xmlns:ds="http://schemas.openxmlformats.org/officeDocument/2006/customXml" ds:itemID="{6FDD4CAE-23B0-46A5-8AAF-AFF0CB4E8594}">
+<ds:datastoreItem xmlns:ds="http://schemas.openxmlformats.org/officeDocument/2006/customXml" ds:itemID="{BB9A30F5-32E7-4DF1-9968-2F5009D12A85}">
   <ds:schemaRefs>
     <ds:schemaRef ds:uri="http://schemas.openxmlformats.org/officeDocument/2006/bibliography"/>
   </ds:schemaRefs>

</xml_diff>

<commit_message>
created 5 test cases
</commit_message>
<xml_diff>
--- a/ProjectWriteUp.docx
+++ b/ProjectWriteUp.docx
@@ -10,7 +10,6 @@
           <w:docPartUnique/>
         </w:docPartObj>
       </w:sdtPr>
-      <w:sdtEndPr/>
       <w:sdtContent>
         <w:p/>
         <w:p>
@@ -115,7 +114,6 @@
                                     <w:calendar w:val="gregorian"/>
                                   </w:date>
                                 </w:sdtPr>
-                                <w:sdtEndPr/>
                                 <w:sdtContent>
                                   <w:p>
                                     <w:pPr>
@@ -189,7 +187,6 @@
                               <w:calendar w:val="gregorian"/>
                             </w:date>
                           </w:sdtPr>
-                          <w:sdtEndPr/>
                           <w:sdtContent>
                             <w:p>
                               <w:pPr>
@@ -308,7 +305,6 @@
                                   <w:dataBinding w:prefixMappings="xmlns:ns0='http://purl.org/dc/elements/1.1/' xmlns:ns1='http://schemas.openxmlformats.org/package/2006/metadata/core-properties' " w:xpath="/ns1:coreProperties[1]/ns0:creator[1]" w:storeItemID="{6C3C8BC8-F283-45AE-878A-BAB7291924A1}"/>
                                   <w:text/>
                                 </w:sdtPr>
-                                <w:sdtEndPr/>
                                 <w:sdtContent>
                                   <w:p>
                                     <w:pPr>
@@ -359,7 +355,6 @@
                                     <w:dataBinding w:prefixMappings="xmlns:ns0='http://schemas.openxmlformats.org/officeDocument/2006/extended-properties' " w:xpath="/ns0:Properties[1]/ns0:Company[1]" w:storeItemID="{6668398D-A668-4E3E-A5EB-62B293D839F1}"/>
                                     <w:text/>
                                   </w:sdtPr>
-                                  <w:sdtEndPr/>
                                   <w:sdtContent>
                                     <w:r>
                                       <w:rPr>
@@ -398,7 +393,6 @@
                                     <w:dataBinding w:prefixMappings="xmlns:ns0='http://schemas.microsoft.com/office/2006/coverPageProps' " w:xpath="/ns0:CoverPageProperties[1]/ns0:CompanyAddress[1]" w:storeItemID="{55AF091B-3C7A-41E3-B477-F2FDAA23CFDA}"/>
                                     <w:text/>
                                   </w:sdtPr>
-                                  <w:sdtEndPr/>
                                   <w:sdtContent>
                                     <w:r>
                                       <w:rPr>
@@ -458,7 +452,6 @@
                             <w:dataBinding w:prefixMappings="xmlns:ns0='http://purl.org/dc/elements/1.1/' xmlns:ns1='http://schemas.openxmlformats.org/package/2006/metadata/core-properties' " w:xpath="/ns1:coreProperties[1]/ns0:creator[1]" w:storeItemID="{6C3C8BC8-F283-45AE-878A-BAB7291924A1}"/>
                             <w:text/>
                           </w:sdtPr>
-                          <w:sdtEndPr/>
                           <w:sdtContent>
                             <w:p>
                               <w:pPr>
@@ -509,7 +502,6 @@
                               <w:dataBinding w:prefixMappings="xmlns:ns0='http://schemas.openxmlformats.org/officeDocument/2006/extended-properties' " w:xpath="/ns0:Properties[1]/ns0:Company[1]" w:storeItemID="{6668398D-A668-4E3E-A5EB-62B293D839F1}"/>
                               <w:text/>
                             </w:sdtPr>
-                            <w:sdtEndPr/>
                             <w:sdtContent>
                               <w:r>
                                 <w:rPr>
@@ -548,7 +540,6 @@
                               <w:dataBinding w:prefixMappings="xmlns:ns0='http://schemas.microsoft.com/office/2006/coverPageProps' " w:xpath="/ns0:CoverPageProperties[1]/ns0:CompanyAddress[1]" w:storeItemID="{55AF091B-3C7A-41E3-B477-F2FDAA23CFDA}"/>
                               <w:text/>
                             </w:sdtPr>
-                            <w:sdtEndPr/>
                             <w:sdtContent>
                               <w:r>
                                 <w:rPr>
@@ -674,7 +665,6 @@
                                     <w:dataBinding w:prefixMappings="xmlns:ns0='http://purl.org/dc/elements/1.1/' xmlns:ns1='http://schemas.openxmlformats.org/package/2006/metadata/core-properties' " w:xpath="/ns1:coreProperties[1]/ns0:title[1]" w:storeItemID="{6C3C8BC8-F283-45AE-878A-BAB7291924A1}"/>
                                     <w:text w:multiLine="1"/>
                                   </w:sdtPr>
-                                  <w:sdtEndPr/>
                                   <w:sdtContent>
                                     <w:r>
                                       <w:rPr>
@@ -702,7 +692,6 @@
                                   <w:dataBinding w:prefixMappings="xmlns:ns0='http://purl.org/dc/elements/1.1/' xmlns:ns1='http://schemas.openxmlformats.org/package/2006/metadata/core-properties' " w:xpath="/ns1:coreProperties[1]/ns0:subject[1]" w:storeItemID="{6C3C8BC8-F283-45AE-878A-BAB7291924A1}"/>
                                   <w:text/>
                                 </w:sdtPr>
-                                <w:sdtEndPr/>
                                 <w:sdtContent>
                                   <w:p>
                                     <w:pPr>
@@ -777,7 +766,6 @@
                               <w:dataBinding w:prefixMappings="xmlns:ns0='http://purl.org/dc/elements/1.1/' xmlns:ns1='http://schemas.openxmlformats.org/package/2006/metadata/core-properties' " w:xpath="/ns1:coreProperties[1]/ns0:title[1]" w:storeItemID="{6C3C8BC8-F283-45AE-878A-BAB7291924A1}"/>
                               <w:text w:multiLine="1"/>
                             </w:sdtPr>
-                            <w:sdtEndPr/>
                             <w:sdtContent>
                               <w:r>
                                 <w:rPr>
@@ -805,7 +793,6 @@
                             <w:dataBinding w:prefixMappings="xmlns:ns0='http://purl.org/dc/elements/1.1/' xmlns:ns1='http://schemas.openxmlformats.org/package/2006/metadata/core-properties' " w:xpath="/ns1:coreProperties[1]/ns0:subject[1]" w:storeItemID="{6C3C8BC8-F283-45AE-878A-BAB7291924A1}"/>
                             <w:text/>
                           </w:sdtPr>
-                          <w:sdtEndPr/>
                           <w:sdtContent>
                             <w:p>
                               <w:pPr>
@@ -6347,6 +6334,7 @@
       </w:pPr>
       <w:bookmarkStart w:id="0" w:name="_Toc33610198"/>
       <w:r>
+        <w:lastRenderedPageBreak/>
         <w:t>Analysis</w:t>
       </w:r>
       <w:bookmarkEnd w:id="0"/>
@@ -6687,6 +6675,7 @@
         </w:numPr>
       </w:pPr>
       <w:r>
+        <w:lastRenderedPageBreak/>
         <w:t>The user must be able to view a help page</w:t>
       </w:r>
       <w:r>
@@ -6782,6 +6771,7 @@
       </w:pPr>
       <w:bookmarkStart w:id="4" w:name="_Toc33610202"/>
       <w:r>
+        <w:lastRenderedPageBreak/>
         <w:t>Functional requirements</w:t>
       </w:r>
       <w:bookmarkEnd w:id="4"/>
@@ -7434,6 +7424,7 @@
               <w:ind w:left="0"/>
             </w:pPr>
             <w:r>
+              <w:lastRenderedPageBreak/>
               <w:t>Processes</w:t>
             </w:r>
           </w:p>
@@ -7507,7 +7498,21 @@
         <w:rPr>
           <w:highlight w:val="yellow"/>
         </w:rPr>
-        <w:t xml:space="preserve"> right after start up</w:t>
+        <w:t xml:space="preserve"> right after </w:t>
+      </w:r>
+      <w:proofErr w:type="gramStart"/>
+      <w:r>
+        <w:rPr>
+          <w:highlight w:val="yellow"/>
+        </w:rPr>
+        <w:t>start</w:t>
+      </w:r>
+      <w:proofErr w:type="gramEnd"/>
+      <w:r>
+        <w:rPr>
+          <w:highlight w:val="yellow"/>
+        </w:rPr>
+        <w:t xml:space="preserve"> up</w:t>
       </w:r>
     </w:p>
     <w:tbl>
@@ -8127,6 +8132,7 @@
               </w:numPr>
             </w:pPr>
             <w:r>
+              <w:lastRenderedPageBreak/>
               <w:t>Close connection to database</w:t>
             </w:r>
           </w:p>
@@ -8262,6 +8268,7 @@
               <w:ind w:left="0"/>
             </w:pPr>
             <w:r>
+              <w:lastRenderedPageBreak/>
               <w:t>Outputs</w:t>
             </w:r>
           </w:p>
@@ -8583,6 +8590,7 @@
       </w:pPr>
       <w:bookmarkStart w:id="5" w:name="_Toc33610203"/>
       <w:r>
+        <w:lastRenderedPageBreak/>
         <w:t>Scope</w:t>
       </w:r>
       <w:bookmarkEnd w:id="5"/>
@@ -9087,6 +9095,7 @@
         <w:jc w:val="both"/>
       </w:pPr>
       <w:r>
+        <w:lastRenderedPageBreak/>
         <w:t>The project will be primarily written in python 3.7 as it is the language I am most proficient in, with the exception of the SQL that is being used to store and fetch the URL’s from the database and any external modules that are programmed in another language.</w:t>
       </w:r>
     </w:p>
@@ -9150,6 +9159,7 @@
       </w:pPr>
       <w:bookmarkStart w:id="8" w:name="_Toc33610206"/>
       <w:r>
+        <w:lastRenderedPageBreak/>
         <w:t>Survey</w:t>
       </w:r>
       <w:bookmarkEnd w:id="8"/>
@@ -9214,6 +9224,7 @@
         <w:rPr>
           <w:noProof/>
         </w:rPr>
+        <w:lastRenderedPageBreak/>
         <w:drawing>
           <wp:inline distT="0" distB="0" distL="0" distR="0" wp14:anchorId="3FADC9FB" wp14:editId="15FECB78">
             <wp:extent cx="5731510" cy="7444105"/>
@@ -9282,6 +9293,7 @@
       </w:pPr>
       <w:bookmarkStart w:id="9" w:name="_Toc33610207"/>
       <w:r>
+        <w:lastRenderedPageBreak/>
         <w:t>UML</w:t>
       </w:r>
       <w:bookmarkEnd w:id="9"/>
@@ -9696,6 +9708,7 @@
       </w:pPr>
       <w:bookmarkStart w:id="12" w:name="_Toc33610211"/>
       <w:r>
+        <w:lastRenderedPageBreak/>
         <w:t>Estimate of timings</w:t>
       </w:r>
       <w:bookmarkEnd w:id="12"/>
@@ -10296,6 +10309,7 @@
       </w:pPr>
       <w:bookmarkStart w:id="17" w:name="_Toc33610215"/>
       <w:r>
+        <w:lastRenderedPageBreak/>
         <w:t>UI Design</w:t>
       </w:r>
       <w:bookmarkEnd w:id="17"/>
@@ -10537,6 +10551,7 @@
       </w:pPr>
       <w:bookmarkStart w:id="19" w:name="_Toc33610217"/>
       <w:r>
+        <w:lastRenderedPageBreak/>
         <w:t>Execution through</w:t>
       </w:r>
       <w:r>
@@ -10788,6 +10803,7 @@
       </w:pPr>
       <w:bookmarkStart w:id="20" w:name="_Toc33610218"/>
       <w:r>
+        <w:lastRenderedPageBreak/>
         <w:t>Database connection error</w:t>
       </w:r>
       <w:bookmarkEnd w:id="20"/>
@@ -11152,6 +11168,7 @@
         <w:rPr>
           <w:lang w:eastAsia="en-GB"/>
         </w:rPr>
+        <w:lastRenderedPageBreak/>
         <w:t>            SET ME.contents = contentsText</w:t>
       </w:r>
     </w:p>
@@ -11813,6 +11830,7 @@
         <w:rPr>
           <w:lang w:eastAsia="en-GB"/>
         </w:rPr>
+        <w:lastRenderedPageBreak/>
         <w:t>CLASS Noodlemap()</w:t>
       </w:r>
     </w:p>
@@ -12408,6 +12426,7 @@
         <w:rPr>
           <w:lang w:eastAsia="en-GB"/>
         </w:rPr>
+        <w:lastRenderedPageBreak/>
         <w:t>splits up the two arguments and removes any new line characters.</w:t>
       </w:r>
       <w:r>
@@ -13565,6 +13584,7 @@
         <w:rPr>
           <w:lang w:eastAsia="en-GB"/>
         </w:rPr>
+        <w:lastRenderedPageBreak/>
         <w:t>METHOD dijkstra</w:t>
       </w:r>
       <w:bookmarkEnd w:id="32"/>
@@ -14226,6 +14246,7 @@
         <w:rPr>
           <w:lang w:eastAsia="en-GB"/>
         </w:rPr>
+        <w:lastRenderedPageBreak/>
         <w:t>            APPEND current_noodle TO path</w:t>
       </w:r>
     </w:p>
@@ -14785,6 +14806,7 @@
         <w:rPr>
           <w:lang w:eastAsia="en-GB"/>
         </w:rPr>
+        <w:lastRenderedPageBreak/>
         <w:t>This loop puts the first half of the values in the left array, and the second half to the right</w:t>
       </w:r>
     </w:p>
@@ -15366,6 +15388,7 @@
         <w:rPr>
           <w:lang w:eastAsia="en-GB"/>
         </w:rPr>
+        <w:lastRenderedPageBreak/>
         <w:t>                END IF    </w:t>
       </w:r>
     </w:p>
@@ -15876,6 +15899,7 @@
         <w:rPr>
           <w:lang w:eastAsia="en-GB"/>
         </w:rPr>
+        <w:lastRenderedPageBreak/>
         <w:t>        RETURN unsorted_list</w:t>
       </w:r>
     </w:p>
@@ -16667,6 +16691,7 @@
         <w:rPr>
           <w:lang w:eastAsia="en-GB"/>
         </w:rPr>
+        <w:lastRenderedPageBreak/>
         <w:t>PROCEDURE clearDatabases</w:t>
       </w:r>
       <w:bookmarkEnd w:id="39"/>
@@ -17252,6 +17277,7 @@
         <w:rPr>
           <w:lang w:eastAsia="en-GB"/>
         </w:rPr>
+        <w:lastRenderedPageBreak/>
         <w:t>[first iteration]</w:t>
       </w:r>
     </w:p>
@@ -18034,6 +18060,7 @@
         <w:rPr>
           <w:lang w:eastAsia="en-GB"/>
         </w:rPr>
+        <w:lastRenderedPageBreak/>
         <w:t>                    FOR value IN array</w:t>
       </w:r>
     </w:p>
@@ -18680,6 +18707,7 @@
         <w:rPr>
           <w:lang w:eastAsia="en-GB"/>
         </w:rPr>
+        <w:lastRenderedPageBreak/>
         <w:t>        </w:t>
       </w:r>
     </w:p>
@@ -19342,6 +19370,7 @@
         <w:rPr>
           <w:lang w:eastAsia="en-GB"/>
         </w:rPr>
+        <w:lastRenderedPageBreak/>
         <w:t>T</w:t>
       </w:r>
       <w:r>
@@ -19869,7 +19898,15 @@
         <w:t>relative and absolute links</w:t>
       </w:r>
       <w:r>
-        <w:t xml:space="preserve"> and php submissions. These are all handled later on, so that only relative and absolute links are handled.</w:t>
+        <w:t xml:space="preserve"> and php submissions. These are all handled </w:t>
+      </w:r>
+      <w:proofErr w:type="gramStart"/>
+      <w:r>
+        <w:t>later on</w:t>
+      </w:r>
+      <w:proofErr w:type="gramEnd"/>
+      <w:r>
+        <w:t>, so that only relative and absolute links are handled.</w:t>
       </w:r>
     </w:p>
     <w:p>
@@ -20188,6 +20225,7 @@
         <w:rPr>
           <w:lang w:eastAsia="en-GB"/>
         </w:rPr>
+        <w:lastRenderedPageBreak/>
         <w:t>T</w:t>
       </w:r>
       <w:r>
@@ -20814,6 +20852,7 @@
       </w:pPr>
       <w:bookmarkStart w:id="46" w:name="_Toc33610243"/>
       <w:r>
+        <w:lastRenderedPageBreak/>
         <w:t>Trimming URL to domain form</w:t>
       </w:r>
       <w:bookmarkEnd w:id="46"/>
@@ -21005,6 +21044,7 @@
       </w:pPr>
       <w:bookmarkStart w:id="47" w:name="_Toc33610244"/>
       <w:r>
+        <w:lastRenderedPageBreak/>
         <w:t>Design of integration</w:t>
       </w:r>
       <w:bookmarkEnd w:id="47"/>
@@ -21496,6 +21536,7 @@
         <w:pStyle w:val="Heading4"/>
       </w:pPr>
       <w:r>
+        <w:lastRenderedPageBreak/>
         <w:t xml:space="preserve">To retrieve values from the table </w:t>
       </w:r>
     </w:p>
@@ -21580,6 +21621,7 @@
       </w:pPr>
       <w:bookmarkStart w:id="50" w:name="_Toc33610247"/>
       <w:r>
+        <w:lastRenderedPageBreak/>
         <w:t>Implementation</w:t>
       </w:r>
       <w:bookmarkEnd w:id="50"/>
@@ -21838,7 +21880,11 @@
         <w:t>course,</w:t>
       </w:r>
       <w:r>
-        <w:t xml:space="preserve"> I also had to learn how to use Conda, a system that is used for environment management. It allowed me to isolate the packages I need for this project, set a definite python version, and stop any external modules other than the ones I chose to be called from my program.</w:t>
+        <w:t xml:space="preserve"> I also had to learn how to use Conda, a system that is used for environment management. It </w:t>
+      </w:r>
+      <w:r>
+        <w:lastRenderedPageBreak/>
+        <w:t>allowed me to isolate the packages I need for this project, set a definite python version, and stop any external modules other than the ones I chose to be called from my program.</w:t>
       </w:r>
     </w:p>
     <w:p>
@@ -21858,6 +21904,7 @@
       </w:pPr>
       <w:bookmarkStart w:id="52" w:name="_Toc33610249"/>
       <w:r>
+        <w:lastRenderedPageBreak/>
         <w:t>Ongoing testing</w:t>
       </w:r>
       <w:bookmarkEnd w:id="52"/>
@@ -21872,7 +21919,15 @@
       </w:r>
       <w:proofErr w:type="spellEnd"/>
       <w:r>
-        <w:t xml:space="preserve"> issues page for this project, that I used to keep track of all problems that crept up. Therefore the terminology may not be quite correct, as the primary use of this was to make sure I remembered exactly what went wrong, and any ideas I had to fix it.</w:t>
+        <w:t xml:space="preserve"> issues page for this project, that I used to keep track of all problems that crept up. </w:t>
+      </w:r>
+      <w:proofErr w:type="gramStart"/>
+      <w:r>
+        <w:t>Therefore</w:t>
+      </w:r>
+      <w:proofErr w:type="gramEnd"/>
+      <w:r>
+        <w:t xml:space="preserve"> the terminology may not be quite correct, as the primary use of this was to make sure I remembered exactly what went wrong, and any ideas I had to fix it.</w:t>
       </w:r>
     </w:p>
     <w:tbl>
@@ -22156,6 +22211,7 @@
               <w:pStyle w:val="CodeSnippet"/>
             </w:pPr>
             <w:r>
+              <w:lastRenderedPageBreak/>
               <w:t>mysql.connector.errors.ProgrammingError: 1146 (42S02): Table 'websites.websites.'example.org'' doesn't exist</w:t>
             </w:r>
           </w:p>
@@ -22189,6 +22245,7 @@
                 <w:sz w:val="21"/>
                 <w:szCs w:val="21"/>
               </w:rPr>
+              <w:lastRenderedPageBreak/>
               <w:t>The issue has been resolved.</w:t>
             </w:r>
           </w:p>
@@ -22414,6 +22471,7 @@
                 <w:sz w:val="22"/>
                 <w:szCs w:val="22"/>
               </w:rPr>
+              <w:lastRenderedPageBreak/>
               <w:t>mydb.commit()</w:t>
             </w:r>
           </w:p>
@@ -22698,8 +22756,29 @@
                 <w:sz w:val="21"/>
                 <w:szCs w:val="21"/>
               </w:rPr>
-              <w:t xml:space="preserve"> at the moment</w:t>
-            </w:r>
+              <w:t xml:space="preserve"> </w:t>
+            </w:r>
+            <w:proofErr w:type="gramStart"/>
+            <w:r>
+              <w:rPr>
+                <w:rFonts w:ascii="Segoe UI" w:hAnsi="Segoe UI" w:cs="Segoe UI"/>
+                <w:color w:val="24292E"/>
+                <w:sz w:val="21"/>
+                <w:szCs w:val="21"/>
+              </w:rPr>
+              <w:t xml:space="preserve">at the </w:t>
+            </w:r>
+            <w:r>
+              <w:rPr>
+                <w:rFonts w:ascii="Segoe UI" w:hAnsi="Segoe UI" w:cs="Segoe UI"/>
+                <w:color w:val="24292E"/>
+                <w:sz w:val="21"/>
+                <w:szCs w:val="21"/>
+              </w:rPr>
+              <w:lastRenderedPageBreak/>
+              <w:t>moment</w:t>
+            </w:r>
+            <w:proofErr w:type="gramEnd"/>
             <w:r>
               <w:rPr>
                 <w:rFonts w:ascii="Segoe UI" w:hAnsi="Segoe UI" w:cs="Segoe UI"/>
@@ -23057,13 +23136,9 @@
                 <w:szCs w:val="18"/>
                 <w:bdr w:val="none" w:sz="0" w:space="0" w:color="auto" w:frame="1"/>
               </w:rPr>
-              <w:t xml:space="preserve">  File "e:\Users\Owner\Documents\Work\comp\wikigame\wikigame\dijkstra.py", line 271, in &lt;module&gt;</w:t>
-            </w:r>
-          </w:p>
-          <w:p>
-            <w:pPr>
-              <w:pStyle w:val="HTMLPreformatted"/>
-              <w:shd w:val="clear" w:color="auto" w:fill="F6F8FA"/>
+              <w:t xml:space="preserve">  File "e:\Users\Owner\Documents\Work\comp\w</w:t>
+            </w:r>
+            <w:r>
               <w:rPr>
                 <w:rStyle w:val="HTMLCode"/>
                 <w:rFonts w:ascii="Consolas" w:hAnsi="Consolas"/>
@@ -23072,8 +23147,14 @@
                 <w:szCs w:val="18"/>
                 <w:bdr w:val="none" w:sz="0" w:space="0" w:color="auto" w:frame="1"/>
               </w:rPr>
-            </w:pPr>
-            <w:r>
+              <w:lastRenderedPageBreak/>
+              <w:t>ikigame\wikigame\dijkstra.py", line 271, in &lt;module&gt;</w:t>
+            </w:r>
+          </w:p>
+          <w:p>
+            <w:pPr>
+              <w:pStyle w:val="HTMLPreformatted"/>
+              <w:shd w:val="clear" w:color="auto" w:fill="F6F8FA"/>
               <w:rPr>
                 <w:rStyle w:val="HTMLCode"/>
                 <w:rFonts w:ascii="Consolas" w:hAnsi="Consolas"/>
@@ -23082,13 +23163,8 @@
                 <w:szCs w:val="18"/>
                 <w:bdr w:val="none" w:sz="0" w:space="0" w:color="auto" w:frame="1"/>
               </w:rPr>
-              <w:t xml:space="preserve">    sort()</w:t>
-            </w:r>
-          </w:p>
-          <w:p>
-            <w:pPr>
-              <w:pStyle w:val="HTMLPreformatted"/>
-              <w:shd w:val="clear" w:color="auto" w:fill="F6F8FA"/>
+            </w:pPr>
+            <w:r>
               <w:rPr>
                 <w:rStyle w:val="HTMLCode"/>
                 <w:rFonts w:ascii="Consolas" w:hAnsi="Consolas"/>
@@ -23097,8 +23173,13 @@
                 <w:szCs w:val="18"/>
                 <w:bdr w:val="none" w:sz="0" w:space="0" w:color="auto" w:frame="1"/>
               </w:rPr>
-            </w:pPr>
-            <w:r>
+              <w:t xml:space="preserve">    sort()</w:t>
+            </w:r>
+          </w:p>
+          <w:p>
+            <w:pPr>
+              <w:pStyle w:val="HTMLPreformatted"/>
+              <w:shd w:val="clear" w:color="auto" w:fill="F6F8FA"/>
               <w:rPr>
                 <w:rStyle w:val="HTMLCode"/>
                 <w:rFonts w:ascii="Consolas" w:hAnsi="Consolas"/>
@@ -23107,13 +23188,8 @@
                 <w:szCs w:val="18"/>
                 <w:bdr w:val="none" w:sz="0" w:space="0" w:color="auto" w:frame="1"/>
               </w:rPr>
-              <w:t xml:space="preserve">  File "e:\Users\Owner\Documents\Work\comp\wikigame\wikigame\dijkstra.py", line 238, in sort</w:t>
-            </w:r>
-          </w:p>
-          <w:p>
-            <w:pPr>
-              <w:pStyle w:val="HTMLPreformatted"/>
-              <w:shd w:val="clear" w:color="auto" w:fill="F6F8FA"/>
+            </w:pPr>
+            <w:r>
               <w:rPr>
                 <w:rStyle w:val="HTMLCode"/>
                 <w:rFonts w:ascii="Consolas" w:hAnsi="Consolas"/>
@@ -23122,8 +23198,13 @@
                 <w:szCs w:val="18"/>
                 <w:bdr w:val="none" w:sz="0" w:space="0" w:color="auto" w:frame="1"/>
               </w:rPr>
-            </w:pPr>
-            <w:r>
+              <w:t xml:space="preserve">  File "e:\Users\Owner\Documents\Work\comp\wikigame\wikigame\dijkstra.py", line 238, in sort</w:t>
+            </w:r>
+          </w:p>
+          <w:p>
+            <w:pPr>
+              <w:pStyle w:val="HTMLPreformatted"/>
+              <w:shd w:val="clear" w:color="auto" w:fill="F6F8FA"/>
               <w:rPr>
                 <w:rStyle w:val="HTMLCode"/>
                 <w:rFonts w:ascii="Consolas" w:hAnsi="Consolas"/>
@@ -23132,13 +23213,8 @@
                 <w:szCs w:val="18"/>
                 <w:bdr w:val="none" w:sz="0" w:space="0" w:color="auto" w:frame="1"/>
               </w:rPr>
-              <w:t xml:space="preserve">    for x, y in noodles.returnMap().items():</w:t>
-            </w:r>
-          </w:p>
-          <w:p>
-            <w:pPr>
-              <w:pStyle w:val="HTMLPreformatted"/>
-              <w:shd w:val="clear" w:color="auto" w:fill="F6F8FA"/>
+            </w:pPr>
+            <w:r>
               <w:rPr>
                 <w:rStyle w:val="HTMLCode"/>
                 <w:rFonts w:ascii="Consolas" w:hAnsi="Consolas"/>
@@ -23147,8 +23223,13 @@
                 <w:szCs w:val="18"/>
                 <w:bdr w:val="none" w:sz="0" w:space="0" w:color="auto" w:frame="1"/>
               </w:rPr>
-            </w:pPr>
-            <w:r>
+              <w:t xml:space="preserve">    for x, y in noodles.returnMap().items():</w:t>
+            </w:r>
+          </w:p>
+          <w:p>
+            <w:pPr>
+              <w:pStyle w:val="HTMLPreformatted"/>
+              <w:shd w:val="clear" w:color="auto" w:fill="F6F8FA"/>
               <w:rPr>
                 <w:rStyle w:val="HTMLCode"/>
                 <w:rFonts w:ascii="Consolas" w:hAnsi="Consolas"/>
@@ -23157,13 +23238,8 @@
                 <w:szCs w:val="18"/>
                 <w:bdr w:val="none" w:sz="0" w:space="0" w:color="auto" w:frame="1"/>
               </w:rPr>
-              <w:t xml:space="preserve">  File "e:\Users\Owner\Documents\Work\comp\wikigame\wikigame\dijkstra.py", line 99, in returnMap</w:t>
-            </w:r>
-          </w:p>
-          <w:p>
-            <w:pPr>
-              <w:pStyle w:val="HTMLPreformatted"/>
-              <w:shd w:val="clear" w:color="auto" w:fill="F6F8FA"/>
+            </w:pPr>
+            <w:r>
               <w:rPr>
                 <w:rStyle w:val="HTMLCode"/>
                 <w:rFonts w:ascii="Consolas" w:hAnsi="Consolas"/>
@@ -23172,8 +23248,13 @@
                 <w:szCs w:val="18"/>
                 <w:bdr w:val="none" w:sz="0" w:space="0" w:color="auto" w:frame="1"/>
               </w:rPr>
-            </w:pPr>
-            <w:r>
+              <w:t xml:space="preserve">  File "e:\Users\Owner\Documents\Work\comp\wikigame\wikigame\dijkstra.py", line 99, in returnMap</w:t>
+            </w:r>
+          </w:p>
+          <w:p>
+            <w:pPr>
+              <w:pStyle w:val="HTMLPreformatted"/>
+              <w:shd w:val="clear" w:color="auto" w:fill="F6F8FA"/>
               <w:rPr>
                 <w:rStyle w:val="HTMLCode"/>
                 <w:rFonts w:ascii="Consolas" w:hAnsi="Consolas"/>
@@ -23182,13 +23263,8 @@
                 <w:szCs w:val="18"/>
                 <w:bdr w:val="none" w:sz="0" w:space="0" w:color="auto" w:frame="1"/>
               </w:rPr>
-              <w:t xml:space="preserve">    return self.MergeSort(unsorted_list)</w:t>
-            </w:r>
-          </w:p>
-          <w:p>
-            <w:pPr>
-              <w:pStyle w:val="HTMLPreformatted"/>
-              <w:shd w:val="clear" w:color="auto" w:fill="F6F8FA"/>
+            </w:pPr>
+            <w:r>
               <w:rPr>
                 <w:rStyle w:val="HTMLCode"/>
                 <w:rFonts w:ascii="Consolas" w:hAnsi="Consolas"/>
@@ -23197,8 +23273,13 @@
                 <w:szCs w:val="18"/>
                 <w:bdr w:val="none" w:sz="0" w:space="0" w:color="auto" w:frame="1"/>
               </w:rPr>
-            </w:pPr>
-            <w:r>
+              <w:t xml:space="preserve">    return self.MergeSort(unsorted_list)</w:t>
+            </w:r>
+          </w:p>
+          <w:p>
+            <w:pPr>
+              <w:pStyle w:val="HTMLPreformatted"/>
+              <w:shd w:val="clear" w:color="auto" w:fill="F6F8FA"/>
               <w:rPr>
                 <w:rStyle w:val="HTMLCode"/>
                 <w:rFonts w:ascii="Consolas" w:hAnsi="Consolas"/>
@@ -23207,13 +23288,8 @@
                 <w:szCs w:val="18"/>
                 <w:bdr w:val="none" w:sz="0" w:space="0" w:color="auto" w:frame="1"/>
               </w:rPr>
-              <w:t xml:space="preserve">  File "e:\Users\Owner\Documents\Work\comp\wikigame\wikigame\dijkstra.py", line 138, in MergeSort</w:t>
-            </w:r>
-          </w:p>
-          <w:p>
-            <w:pPr>
-              <w:pStyle w:val="HTMLPreformatted"/>
-              <w:shd w:val="clear" w:color="auto" w:fill="F6F8FA"/>
+            </w:pPr>
+            <w:r>
               <w:rPr>
                 <w:rStyle w:val="HTMLCode"/>
                 <w:rFonts w:ascii="Consolas" w:hAnsi="Consolas"/>
@@ -23222,8 +23298,13 @@
                 <w:szCs w:val="18"/>
                 <w:bdr w:val="none" w:sz="0" w:space="0" w:color="auto" w:frame="1"/>
               </w:rPr>
-            </w:pPr>
-            <w:r>
+              <w:t xml:space="preserve">  File "e:\Users\Owner\Documents\Work\comp\wikigame\wikigame\dijkstra.py", line 138, in MergeSort</w:t>
+            </w:r>
+          </w:p>
+          <w:p>
+            <w:pPr>
+              <w:pStyle w:val="HTMLPreformatted"/>
+              <w:shd w:val="clear" w:color="auto" w:fill="F6F8FA"/>
               <w:rPr>
                 <w:rStyle w:val="HTMLCode"/>
                 <w:rFonts w:ascii="Consolas" w:hAnsi="Consolas"/>
@@ -23232,13 +23313,8 @@
                 <w:szCs w:val="18"/>
                 <w:bdr w:val="none" w:sz="0" w:space="0" w:color="auto" w:frame="1"/>
               </w:rPr>
-              <w:t xml:space="preserve">    left = self.MergeSort(left)</w:t>
-            </w:r>
-          </w:p>
-          <w:p>
-            <w:pPr>
-              <w:pStyle w:val="HTMLPreformatted"/>
-              <w:shd w:val="clear" w:color="auto" w:fill="F6F8FA"/>
+            </w:pPr>
+            <w:r>
               <w:rPr>
                 <w:rStyle w:val="HTMLCode"/>
                 <w:rFonts w:ascii="Consolas" w:hAnsi="Consolas"/>
@@ -23247,8 +23323,13 @@
                 <w:szCs w:val="18"/>
                 <w:bdr w:val="none" w:sz="0" w:space="0" w:color="auto" w:frame="1"/>
               </w:rPr>
-            </w:pPr>
-            <w:r>
+              <w:t xml:space="preserve">    left = self.MergeSort(left)</w:t>
+            </w:r>
+          </w:p>
+          <w:p>
+            <w:pPr>
+              <w:pStyle w:val="HTMLPreformatted"/>
+              <w:shd w:val="clear" w:color="auto" w:fill="F6F8FA"/>
               <w:rPr>
                 <w:rStyle w:val="HTMLCode"/>
                 <w:rFonts w:ascii="Consolas" w:hAnsi="Consolas"/>
@@ -23257,13 +23338,8 @@
                 <w:szCs w:val="18"/>
                 <w:bdr w:val="none" w:sz="0" w:space="0" w:color="auto" w:frame="1"/>
               </w:rPr>
-              <w:t xml:space="preserve">  File "e:\Users\Owner\Documents\Work\comp\wikigame\wikigame\dijkstra.py", line 138, in MergeSort</w:t>
-            </w:r>
-          </w:p>
-          <w:p>
-            <w:pPr>
-              <w:pStyle w:val="HTMLPreformatted"/>
-              <w:shd w:val="clear" w:color="auto" w:fill="F6F8FA"/>
+            </w:pPr>
+            <w:r>
               <w:rPr>
                 <w:rStyle w:val="HTMLCode"/>
                 <w:rFonts w:ascii="Consolas" w:hAnsi="Consolas"/>
@@ -23272,8 +23348,13 @@
                 <w:szCs w:val="18"/>
                 <w:bdr w:val="none" w:sz="0" w:space="0" w:color="auto" w:frame="1"/>
               </w:rPr>
-            </w:pPr>
-            <w:r>
+              <w:t xml:space="preserve">  File "e:\Users\Owner\Documents\Work\comp\wikigame\wikigame\dijkstra.py", line 138, in MergeSort</w:t>
+            </w:r>
+          </w:p>
+          <w:p>
+            <w:pPr>
+              <w:pStyle w:val="HTMLPreformatted"/>
+              <w:shd w:val="clear" w:color="auto" w:fill="F6F8FA"/>
               <w:rPr>
                 <w:rStyle w:val="HTMLCode"/>
                 <w:rFonts w:ascii="Consolas" w:hAnsi="Consolas"/>
@@ -23282,13 +23363,8 @@
                 <w:szCs w:val="18"/>
                 <w:bdr w:val="none" w:sz="0" w:space="0" w:color="auto" w:frame="1"/>
               </w:rPr>
-              <w:t xml:space="preserve">    left = self.MergeSort(left)</w:t>
-            </w:r>
-          </w:p>
-          <w:p>
-            <w:pPr>
-              <w:pStyle w:val="HTMLPreformatted"/>
-              <w:shd w:val="clear" w:color="auto" w:fill="F6F8FA"/>
+            </w:pPr>
+            <w:r>
               <w:rPr>
                 <w:rStyle w:val="HTMLCode"/>
                 <w:rFonts w:ascii="Consolas" w:hAnsi="Consolas"/>
@@ -23297,8 +23373,13 @@
                 <w:szCs w:val="18"/>
                 <w:bdr w:val="none" w:sz="0" w:space="0" w:color="auto" w:frame="1"/>
               </w:rPr>
-            </w:pPr>
-            <w:r>
+              <w:t xml:space="preserve">    left = self.MergeSort(left)</w:t>
+            </w:r>
+          </w:p>
+          <w:p>
+            <w:pPr>
+              <w:pStyle w:val="HTMLPreformatted"/>
+              <w:shd w:val="clear" w:color="auto" w:fill="F6F8FA"/>
               <w:rPr>
                 <w:rStyle w:val="HTMLCode"/>
                 <w:rFonts w:ascii="Consolas" w:hAnsi="Consolas"/>
@@ -23307,13 +23388,8 @@
                 <w:szCs w:val="18"/>
                 <w:bdr w:val="none" w:sz="0" w:space="0" w:color="auto" w:frame="1"/>
               </w:rPr>
-              <w:t xml:space="preserve">  File "e:\Users\Owner\Documents\Work\comp\wikigame\wikigame\dijkstra.py", line 143, in MergeSort</w:t>
-            </w:r>
-          </w:p>
-          <w:p>
-            <w:pPr>
-              <w:pStyle w:val="HTMLPreformatted"/>
-              <w:shd w:val="clear" w:color="auto" w:fill="F6F8FA"/>
+            </w:pPr>
+            <w:r>
               <w:rPr>
                 <w:rStyle w:val="HTMLCode"/>
                 <w:rFonts w:ascii="Consolas" w:hAnsi="Consolas"/>
@@ -23322,8 +23398,13 @@
                 <w:szCs w:val="18"/>
                 <w:bdr w:val="none" w:sz="0" w:space="0" w:color="auto" w:frame="1"/>
               </w:rPr>
-            </w:pPr>
-            <w:r>
+              <w:t xml:space="preserve">  File "e:\Users\Owner\Documents\Work\comp\wikigame\wikigame\dijkstra.py", line 143, in MergeSort</w:t>
+            </w:r>
+          </w:p>
+          <w:p>
+            <w:pPr>
+              <w:pStyle w:val="HTMLPreformatted"/>
+              <w:shd w:val="clear" w:color="auto" w:fill="F6F8FA"/>
               <w:rPr>
                 <w:rStyle w:val="HTMLCode"/>
                 <w:rFonts w:ascii="Consolas" w:hAnsi="Consolas"/>
@@ -23332,13 +23413,8 @@
                 <w:szCs w:val="18"/>
                 <w:bdr w:val="none" w:sz="0" w:space="0" w:color="auto" w:frame="1"/>
               </w:rPr>
-              <w:t xml:space="preserve">    for key in self.merge(left, right):</w:t>
-            </w:r>
-          </w:p>
-          <w:p>
-            <w:pPr>
-              <w:pStyle w:val="HTMLPreformatted"/>
-              <w:shd w:val="clear" w:color="auto" w:fill="F6F8FA"/>
+            </w:pPr>
+            <w:r>
               <w:rPr>
                 <w:rStyle w:val="HTMLCode"/>
                 <w:rFonts w:ascii="Consolas" w:hAnsi="Consolas"/>
@@ -23347,8 +23423,13 @@
                 <w:szCs w:val="18"/>
                 <w:bdr w:val="none" w:sz="0" w:space="0" w:color="auto" w:frame="1"/>
               </w:rPr>
-            </w:pPr>
-            <w:r>
+              <w:t xml:space="preserve">    for key in self.merge(left, right):</w:t>
+            </w:r>
+          </w:p>
+          <w:p>
+            <w:pPr>
+              <w:pStyle w:val="HTMLPreformatted"/>
+              <w:shd w:val="clear" w:color="auto" w:fill="F6F8FA"/>
               <w:rPr>
                 <w:rStyle w:val="HTMLCode"/>
                 <w:rFonts w:ascii="Consolas" w:hAnsi="Consolas"/>
@@ -23357,13 +23438,8 @@
                 <w:szCs w:val="18"/>
                 <w:bdr w:val="none" w:sz="0" w:space="0" w:color="auto" w:frame="1"/>
               </w:rPr>
-              <w:t xml:space="preserve">  File "e:\Users\Owner\Documents\Work\comp\wikigame\wikigame\dijkstra.py", line 156, in merge</w:t>
-            </w:r>
-          </w:p>
-          <w:p>
-            <w:pPr>
-              <w:pStyle w:val="HTMLPreformatted"/>
-              <w:shd w:val="clear" w:color="auto" w:fill="F6F8FA"/>
+            </w:pPr>
+            <w:r>
               <w:rPr>
                 <w:rStyle w:val="HTMLCode"/>
                 <w:rFonts w:ascii="Consolas" w:hAnsi="Consolas"/>
@@ -23372,8 +23448,13 @@
                 <w:szCs w:val="18"/>
                 <w:bdr w:val="none" w:sz="0" w:space="0" w:color="auto" w:frame="1"/>
               </w:rPr>
-            </w:pPr>
-            <w:r>
+              <w:t xml:space="preserve">  File "e:\Users\Owner\Documents\Work\comp\wikigame\wikigame\dijkstra.py", line 156, in merge</w:t>
+            </w:r>
+          </w:p>
+          <w:p>
+            <w:pPr>
+              <w:pStyle w:val="HTMLPreformatted"/>
+              <w:shd w:val="clear" w:color="auto" w:fill="F6F8FA"/>
               <w:rPr>
                 <w:rStyle w:val="HTMLCode"/>
                 <w:rFonts w:ascii="Consolas" w:hAnsi="Consolas"/>
@@ -23382,19 +23463,6 @@
                 <w:szCs w:val="18"/>
                 <w:bdr w:val="none" w:sz="0" w:space="0" w:color="auto" w:frame="1"/>
               </w:rPr>
-              <w:t xml:space="preserve">    if ord(left[0][letter].lower()) &lt;= ord(right[0][letter].lower()):</w:t>
-            </w:r>
-          </w:p>
-          <w:p>
-            <w:pPr>
-              <w:pStyle w:val="HTMLPreformatted"/>
-              <w:shd w:val="clear" w:color="auto" w:fill="F6F8FA"/>
-              <w:rPr>
-                <w:rFonts w:ascii="Consolas" w:hAnsi="Consolas"/>
-                <w:color w:val="24292E"/>
-                <w:sz w:val="18"/>
-                <w:szCs w:val="18"/>
-              </w:rPr>
             </w:pPr>
             <w:r>
               <w:rPr>
@@ -23405,6 +23473,29 @@
                 <w:szCs w:val="18"/>
                 <w:bdr w:val="none" w:sz="0" w:space="0" w:color="auto" w:frame="1"/>
               </w:rPr>
+              <w:t xml:space="preserve">    if ord(left[0][letter].lower()) &lt;= ord(right[0][letter].lower()):</w:t>
+            </w:r>
+          </w:p>
+          <w:p>
+            <w:pPr>
+              <w:pStyle w:val="HTMLPreformatted"/>
+              <w:shd w:val="clear" w:color="auto" w:fill="F6F8FA"/>
+              <w:rPr>
+                <w:rFonts w:ascii="Consolas" w:hAnsi="Consolas"/>
+                <w:color w:val="24292E"/>
+                <w:sz w:val="18"/>
+                <w:szCs w:val="18"/>
+              </w:rPr>
+            </w:pPr>
+            <w:r>
+              <w:rPr>
+                <w:rStyle w:val="HTMLCode"/>
+                <w:rFonts w:ascii="Consolas" w:hAnsi="Consolas"/>
+                <w:color w:val="24292E"/>
+                <w:sz w:val="18"/>
+                <w:szCs w:val="18"/>
+                <w:bdr w:val="none" w:sz="0" w:space="0" w:color="auto" w:frame="1"/>
+              </w:rPr>
               <w:t>IndexError: list index out of range</w:t>
             </w:r>
           </w:p>
@@ -23423,6 +23514,7 @@
                 <w:szCs w:val="21"/>
                 <w:shd w:val="clear" w:color="auto" w:fill="FFFFFF"/>
               </w:rPr>
+              <w:lastRenderedPageBreak/>
               <w:t>The issue was due to recursion attempting to concatenate into a dictionary before completion. Fixed by implementing concatenation in another procedure after executing the sort.</w:t>
             </w:r>
           </w:p>
@@ -23442,6 +23534,7 @@
           </w:tcPr>
           <w:p>
             <w:r>
+              <w:lastRenderedPageBreak/>
               <w:t>All of URL sanitation.</w:t>
             </w:r>
           </w:p>
@@ -23812,7 +23905,11 @@
           </w:p>
           <w:p>
             <w:r>
-              <w:t>The reason this doesn’t work, is that when the create table is running, the table still exists as the delete hasn’t been completed, and thus it isn’t created, so once the table is dropped, nothing takes its place, and we cannot write to it.</w:t>
+              <w:t xml:space="preserve">The reason this doesn’t work, is that when the create table is running, the table still exists as the delete hasn’t been </w:t>
+            </w:r>
+            <w:r>
+              <w:lastRenderedPageBreak/>
+              <w:t>completed, and thus it isn’t created, so once the table is dropped, nothing takes its place, and we cannot write to it.</w:t>
             </w:r>
           </w:p>
           <w:p>
@@ -23885,20 +23982,10 @@
                 <w:szCs w:val="21"/>
                 <w:shd w:val="clear" w:color="auto" w:fill="FFFFFF"/>
               </w:rPr>
-              <w:t xml:space="preserve">It turns out that relative links can use both ./ and ../ which are relative from the current directory, and </w:t>
-            </w:r>
-            <w:r>
-              <w:t>the directory above respectively. This creates a problem during scraping, as we need to figure out the absolute address, and we do not necessarily know where the page the link is found on links to.</w:t>
-            </w:r>
-          </w:p>
-          <w:p>
-            <w:r>
-              <w:t>I have figured out that it is possible to figure out the absolute link by splitting the current page URL by the slashes and taking the part before the slashes and appending it to the relative link with the dots removed, will try implementing</w:t>
-            </w:r>
-          </w:p>
-          <w:p/>
-          <w:p>
-            <w:pPr>
+              <w:t>It turns out that relative links can use both ./ and</w:t>
+            </w:r>
+            <w:proofErr w:type="gramStart"/>
+            <w:r>
               <w:rPr>
                 <w:rFonts w:ascii="Segoe UI" w:hAnsi="Segoe UI" w:cs="Segoe UI"/>
                 <w:color w:val="24292E"/>
@@ -23906,6 +23993,38 @@
                 <w:szCs w:val="21"/>
                 <w:shd w:val="clear" w:color="auto" w:fill="FFFFFF"/>
               </w:rPr>
+              <w:t xml:space="preserve"> ..</w:t>
+            </w:r>
+            <w:proofErr w:type="gramEnd"/>
+            <w:r>
+              <w:rPr>
+                <w:rFonts w:ascii="Segoe UI" w:hAnsi="Segoe UI" w:cs="Segoe UI"/>
+                <w:color w:val="24292E"/>
+                <w:sz w:val="21"/>
+                <w:szCs w:val="21"/>
+                <w:shd w:val="clear" w:color="auto" w:fill="FFFFFF"/>
+              </w:rPr>
+              <w:t xml:space="preserve">/ which are relative from the current directory, and </w:t>
+            </w:r>
+            <w:r>
+              <w:t>the directory above respectively. This creates a problem during scraping, as we need to figure out the absolute address, and we do not necessarily know where the page the link is found on links to.</w:t>
+            </w:r>
+          </w:p>
+          <w:p>
+            <w:r>
+              <w:t>I have figured out that it is possible to figure out the absolute link by splitting the current page URL by the slashes and taking the part before the slashes and appending it to the relative link with the dots removed, will try implementing</w:t>
+            </w:r>
+          </w:p>
+          <w:p/>
+          <w:p>
+            <w:pPr>
+              <w:rPr>
+                <w:rFonts w:ascii="Segoe UI" w:hAnsi="Segoe UI" w:cs="Segoe UI"/>
+                <w:color w:val="24292E"/>
+                <w:sz w:val="21"/>
+                <w:szCs w:val="21"/>
+                <w:shd w:val="clear" w:color="auto" w:fill="FFFFFF"/>
+              </w:rPr>
             </w:pPr>
           </w:p>
         </w:tc>
@@ -23932,7 +24051,27 @@
                 <w:sz w:val="21"/>
                 <w:szCs w:val="21"/>
               </w:rPr>
-              <w:t>The following implementation works. This was written on the back of a post-it note in the rain while waiting for a bus, but it works on the first implementation and seems to be quite efficient.</w:t>
+              <w:t xml:space="preserve">The following implementation works. This was written on the back of a post-it </w:t>
+            </w:r>
+            <w:proofErr w:type="gramStart"/>
+            <w:r>
+              <w:rPr>
+                <w:rFonts w:ascii="Segoe UI" w:hAnsi="Segoe UI" w:cs="Segoe UI"/>
+                <w:color w:val="24292E"/>
+                <w:sz w:val="21"/>
+                <w:szCs w:val="21"/>
+              </w:rPr>
+              <w:t>note</w:t>
+            </w:r>
+            <w:proofErr w:type="gramEnd"/>
+            <w:r>
+              <w:rPr>
+                <w:rFonts w:ascii="Segoe UI" w:hAnsi="Segoe UI" w:cs="Segoe UI"/>
+                <w:color w:val="24292E"/>
+                <w:sz w:val="21"/>
+                <w:szCs w:val="21"/>
+              </w:rPr>
+              <w:t xml:space="preserve"> in the rain while waiting for a bus, but it works on the first implementation and seems to be quite efficient.</w:t>
             </w:r>
           </w:p>
           <w:p>
@@ -24034,6 +24173,7 @@
               <w:pStyle w:val="CodeSnippet"/>
             </w:pPr>
             <w:r>
+              <w:lastRenderedPageBreak/>
               <w:t xml:space="preserve">            yield response.follow(next_page, self.parse)</w:t>
             </w:r>
           </w:p>
@@ -24178,6 +24318,7 @@
       </w:pPr>
       <w:bookmarkStart w:id="57" w:name="_Toc33610254"/>
       <w:r>
+        <w:lastRenderedPageBreak/>
         <w:t>For implementing arguments of unknown length in python</w:t>
       </w:r>
       <w:bookmarkEnd w:id="57"/>
@@ -24391,6 +24532,7 @@
       </w:pPr>
       <w:bookmarkStart w:id="61" w:name="_Toc33610258"/>
       <w:r>
+        <w:lastRenderedPageBreak/>
         <w:t>For installation and setting up of MySQL database on my system.</w:t>
       </w:r>
       <w:bookmarkEnd w:id="61"/>
@@ -24452,6 +24594,7 @@
       </w:pPr>
       <w:bookmarkStart w:id="62" w:name="_Toc33610259"/>
       <w:r>
+        <w:lastRenderedPageBreak/>
         <w:t>Testing</w:t>
       </w:r>
       <w:bookmarkEnd w:id="62"/>
@@ -24484,6 +24627,42 @@
       </w:r>
     </w:p>
     <w:p>
+      <w:r>
+        <w:t>Key:</w:t>
+      </w:r>
+    </w:p>
+    <w:p>
+      <w:pPr>
+        <w:shd w:val="clear" w:color="auto" w:fill="F2FFE5"/>
+      </w:pPr>
+      <w:r>
+        <w:t>Green background – Normal data</w:t>
+      </w:r>
+    </w:p>
+    <w:p>
+      <w:pPr>
+        <w:shd w:val="clear" w:color="auto" w:fill="FFFFE7"/>
+      </w:pPr>
+      <w:r>
+        <w:t>Yellow background – Extreme data</w:t>
+      </w:r>
+    </w:p>
+    <w:p>
+      <w:pPr>
+        <w:shd w:val="clear" w:color="auto" w:fill="FFD9C1"/>
+        <w:sectPr>
+          <w:pgSz w:w="11906" w:h="16838"/>
+          <w:pgMar w:top="1440" w:right="1440" w:bottom="1440" w:left="1440" w:header="708" w:footer="708" w:gutter="0"/>
+          <w:cols w:space="708"/>
+          <w:docGrid w:linePitch="360"/>
+        </w:sectPr>
+      </w:pPr>
+      <w:r>
+        <w:t>Orange Background – Exceptional data</w:t>
+      </w:r>
+    </w:p>
+    <w:p/>
+    <w:p>
       <w:pPr>
         <w:pStyle w:val="Heading3"/>
       </w:pPr>
@@ -24727,6 +24906,7 @@
         <w:pStyle w:val="Heading5"/>
       </w:pPr>
       <w:r>
+        <w:lastRenderedPageBreak/>
         <w:t>Normal Data</w:t>
       </w:r>
     </w:p>
@@ -24927,6 +25107,7 @@
         <w:rPr>
           <w:noProof/>
         </w:rPr>
+        <w:lastRenderedPageBreak/>
         <w:drawing>
           <wp:anchor distT="0" distB="0" distL="114300" distR="114300" simplePos="0" relativeHeight="251663360" behindDoc="0" locked="0" layoutInCell="1" allowOverlap="1" wp14:anchorId="3CCD301F" wp14:editId="73DCB3BF">
             <wp:simplePos x="0" y="0"/>
@@ -25015,6 +25196,7 @@
     </w:p>
     <w:p>
       <w:r>
+        <w:lastRenderedPageBreak/>
         <w:t xml:space="preserve">To test the Dijkstra’s algorithm, I wrote a quick test to load that csv and return the path between </w:t>
       </w:r>
       <w:r>
@@ -25428,6 +25610,7 @@
         <w:rPr>
           <w:lang w:eastAsia="en-GB"/>
         </w:rPr>
+        <w:lastRenderedPageBreak/>
         <w:t>            if writeFileName[-4:] == ".csv":</w:t>
       </w:r>
     </w:p>
@@ -26924,6 +27107,7 @@
               <w:pStyle w:val="CodeSnippet"/>
             </w:pPr>
             <w:r>
+              <w:lastRenderedPageBreak/>
               <w:t>            quit()</w:t>
             </w:r>
           </w:p>
@@ -27279,6 +27463,7 @@
       </w:pPr>
       <w:bookmarkStart w:id="66" w:name="_Toc33610263"/>
       <w:r>
+        <w:lastRenderedPageBreak/>
         <w:t>Component testing for Scraper</w:t>
       </w:r>
       <w:bookmarkEnd w:id="66"/>
@@ -27858,6 +28043,7 @@
         <w:pStyle w:val="Heading4"/>
       </w:pPr>
       <w:r>
+        <w:lastRenderedPageBreak/>
         <w:t>Scraping call</w:t>
       </w:r>
     </w:p>
@@ -28462,6 +28648,7 @@
       </w:pPr>
       <w:bookmarkStart w:id="67" w:name="_Toc33610264"/>
       <w:r>
+        <w:lastRenderedPageBreak/>
         <w:t>Component testing for UI</w:t>
       </w:r>
       <w:bookmarkEnd w:id="67"/>
@@ -29060,7 +29247,15 @@
           </w:tcPr>
           <w:p>
             <w:r>
-              <w:t>Invalid credentials are passed or the database is down</w:t>
+              <w:t xml:space="preserve">Invalid credentials are </w:t>
+            </w:r>
+            <w:proofErr w:type="gramStart"/>
+            <w:r>
+              <w:t>passed</w:t>
+            </w:r>
+            <w:proofErr w:type="gramEnd"/>
+            <w:r>
+              <w:t xml:space="preserve"> or the database is down</w:t>
             </w:r>
           </w:p>
         </w:tc>
@@ -29104,6 +29299,7 @@
               </w:tabs>
             </w:pPr>
             <w:r>
+              <w:lastRenderedPageBreak/>
               <w:t>Drop all tables</w:t>
             </w:r>
           </w:p>
@@ -29482,6 +29678,7 @@
       </w:pPr>
       <w:bookmarkStart w:id="69" w:name="_Toc33610266"/>
       <w:r>
+        <w:lastRenderedPageBreak/>
         <w:t>Integration</w:t>
       </w:r>
       <w:r>
@@ -30534,6 +30731,7 @@
               </w:tabs>
             </w:pPr>
             <w:r>
+              <w:lastRenderedPageBreak/>
               <w:t>Scrape webpages</w:t>
             </w:r>
           </w:p>
@@ -30884,7 +31082,11 @@
           </w:tcPr>
           <w:p>
             <w:r>
-              <w:t>Use the sorted keys of the dictionary to sort the dictionary</w:t>
+              <w:t xml:space="preserve">Use the sorted keys of the </w:t>
+            </w:r>
+            <w:r>
+              <w:lastRenderedPageBreak/>
+              <w:t>dictionary to sort the dictionary</w:t>
             </w:r>
           </w:p>
         </w:tc>
@@ -30895,6 +31097,7 @@
           </w:tcPr>
           <w:p>
             <w:r>
+              <w:lastRenderedPageBreak/>
               <w:t>Use sorted key array</w:t>
             </w:r>
           </w:p>
@@ -31116,9 +31319,21 @@
     <w:p>
       <w:pPr>
         <w:pStyle w:val="Heading2"/>
+        <w:sectPr>
+          <w:pgSz w:w="16838" w:h="11906" w:orient="landscape"/>
+          <w:pgMar w:top="1440" w:right="1440" w:bottom="1440" w:left="1440" w:header="708" w:footer="708" w:gutter="0"/>
+          <w:cols w:space="708"/>
+          <w:docGrid w:linePitch="360"/>
+        </w:sectPr>
       </w:pPr>
       <w:bookmarkStart w:id="71" w:name="_Toc33610268"/>
-      <w:r>
+    </w:p>
+    <w:p>
+      <w:pPr>
+        <w:pStyle w:val="Heading2"/>
+      </w:pPr>
+      <w:r>
+        <w:lastRenderedPageBreak/>
         <w:t>Test cases.</w:t>
       </w:r>
       <w:bookmarkEnd w:id="71"/>
@@ -31215,8 +31430,13 @@
       </w:r>
     </w:p>
     <w:p>
-      <w:r>
-        <w:t xml:space="preserve">Next we input </w:t>
+      <w:proofErr w:type="gramStart"/>
+      <w:r>
+        <w:t>Next</w:t>
+      </w:r>
+      <w:proofErr w:type="gramEnd"/>
+      <w:r>
+        <w:t xml:space="preserve"> we input </w:t>
       </w:r>
       <w:hyperlink r:id="rId51" w:history="1">
         <w:r>
@@ -31279,8 +31499,6 @@
       <w:r>
         <w:t>-</w:t>
       </w:r>
-      <w:bookmarkStart w:id="72" w:name="_GoBack"/>
-      <w:bookmarkEnd w:id="72"/>
       <w:r>
         <w:t>scrape prompt</w:t>
       </w:r>
@@ -31341,6 +31559,7 @@
         <w:rPr>
           <w:noProof/>
         </w:rPr>
+        <w:lastRenderedPageBreak/>
         <w:drawing>
           <wp:inline distT="0" distB="0" distL="0" distR="0" wp14:anchorId="2CE72A93" wp14:editId="3B590B57">
             <wp:extent cx="6229350" cy="2752725"/>
@@ -31436,8 +31655,8 @@
           <w:noProof/>
         </w:rPr>
         <w:drawing>
-          <wp:inline distT="0" distB="0" distL="0" distR="0" wp14:anchorId="48FD3C76" wp14:editId="0D684FE4">
-            <wp:extent cx="8863330" cy="3238500"/>
+          <wp:inline distT="0" distB="0" distL="0" distR="0" wp14:anchorId="48FD3C76" wp14:editId="188983A7">
+            <wp:extent cx="6161073" cy="2251144"/>
             <wp:effectExtent l="0" t="0" r="0" b="0"/>
             <wp:docPr id="19" name="Picture 19"/>
             <wp:cNvGraphicFramePr>
@@ -31459,7 +31678,7 @@
                   <pic:spPr>
                     <a:xfrm>
                       <a:off x="0" y="0"/>
-                      <a:ext cx="8863330" cy="3238500"/>
+                      <a:ext cx="6203559" cy="2266668"/>
                     </a:xfrm>
                     <a:prstGeom prst="rect">
                       <a:avLst/>
@@ -31484,9 +31703,9 @@
           <w:noProof/>
         </w:rPr>
         <w:drawing>
-          <wp:inline distT="0" distB="0" distL="0" distR="0" wp14:anchorId="76D84F56" wp14:editId="7C612AC6">
-            <wp:extent cx="8863330" cy="202565"/>
-            <wp:effectExtent l="0" t="0" r="0" b="6985"/>
+          <wp:inline distT="0" distB="0" distL="0" distR="0" wp14:anchorId="76D84F56" wp14:editId="14C1D8D1">
+            <wp:extent cx="6625733" cy="256540"/>
+            <wp:effectExtent l="0" t="0" r="3810" b="0"/>
             <wp:docPr id="14" name="Picture 14"/>
             <wp:cNvGraphicFramePr>
               <a:graphicFrameLocks xmlns:a="http://schemas.openxmlformats.org/drawingml/2006/main" noChangeAspect="1"/>
@@ -31507,7 +31726,7 @@
                   <pic:spPr>
                     <a:xfrm>
                       <a:off x="0" y="0"/>
-                      <a:ext cx="8863330" cy="202565"/>
+                      <a:ext cx="8773343" cy="339693"/>
                     </a:xfrm>
                     <a:prstGeom prst="rect">
                       <a:avLst/>
@@ -31538,49 +31757,1402 @@
       </w:r>
     </w:p>
     <w:p>
-      <w:r>
-        <w:t>Key:</w:t>
-      </w:r>
-    </w:p>
-    <w:p>
-      <w:pPr>
-        <w:shd w:val="clear" w:color="auto" w:fill="F2FFE5"/>
-      </w:pPr>
-      <w:r>
-        <w:t>Green background – Normal data</w:t>
-      </w:r>
-    </w:p>
-    <w:p>
-      <w:pPr>
-        <w:shd w:val="clear" w:color="auto" w:fill="FFFFE7"/>
-      </w:pPr>
-      <w:r>
-        <w:t>Yellow background – Extreme data</w:t>
-      </w:r>
-    </w:p>
-    <w:p>
-      <w:pPr>
-        <w:shd w:val="clear" w:color="auto" w:fill="FFD9C1"/>
+      <w:pPr>
+        <w:pStyle w:val="Heading3"/>
+      </w:pPr>
+      <w:bookmarkStart w:id="72" w:name="_Toc33610269"/>
+      <w:r>
+        <w:lastRenderedPageBreak/>
+        <w:t xml:space="preserve">Test case 2 </w:t>
+      </w:r>
+    </w:p>
+    <w:p>
+      <w:r>
+        <w:t xml:space="preserve">Get all the links on pages starting from </w:t>
+      </w:r>
+      <w:hyperlink r:id="rId58" w:history="1">
+        <w:r>
+          <w:rPr>
+            <w:rStyle w:val="Hyperlink"/>
+          </w:rPr>
+          <w:t>http://books.toscrape.com</w:t>
+        </w:r>
+      </w:hyperlink>
+      <w:r>
+        <w:t xml:space="preserve"> assuming it has not been scraped before.</w:t>
+      </w:r>
+      <w:r>
+        <w:t xml:space="preserve"> We also want to write the output to books.csv</w:t>
+      </w:r>
+      <w:r>
+        <w:t>.</w:t>
+      </w:r>
+    </w:p>
+    <w:p>
+      <w:r>
+        <w:t xml:space="preserve">Once the UI </w:t>
+      </w:r>
+      <w:r>
+        <w:t>displays,</w:t>
+      </w:r>
+      <w:r>
+        <w:t xml:space="preserve"> we enter</w:t>
+      </w:r>
+      <w:r>
+        <w:t xml:space="preserve"> returnMap</w:t>
+      </w:r>
+    </w:p>
+    <w:p>
+      <w:r>
+        <w:rPr>
+          <w:noProof/>
+        </w:rPr>
+        <w:drawing>
+          <wp:inline distT="0" distB="0" distL="0" distR="0" wp14:anchorId="0485FEED" wp14:editId="7C215331">
+            <wp:extent cx="5759355" cy="3012128"/>
+            <wp:effectExtent l="0" t="0" r="0" b="0"/>
+            <wp:docPr id="20" name="Picture 20"/>
+            <wp:cNvGraphicFramePr>
+              <a:graphicFrameLocks xmlns:a="http://schemas.openxmlformats.org/drawingml/2006/main" noChangeAspect="1"/>
+            </wp:cNvGraphicFramePr>
+            <a:graphic xmlns:a="http://schemas.openxmlformats.org/drawingml/2006/main">
+              <a:graphicData uri="http://schemas.openxmlformats.org/drawingml/2006/picture">
+                <pic:pic xmlns:pic="http://schemas.openxmlformats.org/drawingml/2006/picture">
+                  <pic:nvPicPr>
+                    <pic:cNvPr id="1" name=""/>
+                    <pic:cNvPicPr/>
+                  </pic:nvPicPr>
+                  <pic:blipFill>
+                    <a:blip r:embed="rId59"/>
+                    <a:stretch>
+                      <a:fillRect/>
+                    </a:stretch>
+                  </pic:blipFill>
+                  <pic:spPr>
+                    <a:xfrm>
+                      <a:off x="0" y="0"/>
+                      <a:ext cx="5835807" cy="3052112"/>
+                    </a:xfrm>
+                    <a:prstGeom prst="rect">
+                      <a:avLst/>
+                    </a:prstGeom>
+                  </pic:spPr>
+                </pic:pic>
+              </a:graphicData>
+            </a:graphic>
+          </wp:inline>
+        </w:drawing>
+      </w:r>
+    </w:p>
+    <w:p>
+      <w:pPr>
+        <w:tabs>
+          <w:tab w:val="left" w:pos="6233"/>
+        </w:tabs>
+      </w:pPr>
+      <w:proofErr w:type="gramStart"/>
+      <w:r>
+        <w:t>Next</w:t>
+      </w:r>
+      <w:proofErr w:type="gramEnd"/>
+      <w:r>
+        <w:t xml:space="preserve"> we input our URL we want to scrape </w:t>
+      </w:r>
+      <w:r>
+        <w:tab/>
+      </w:r>
+    </w:p>
+    <w:p>
+      <w:r>
+        <w:rPr>
+          <w:noProof/>
+        </w:rPr>
+        <w:drawing>
+          <wp:inline distT="0" distB="0" distL="0" distR="0" wp14:anchorId="707AA02C" wp14:editId="24982FCE">
+            <wp:extent cx="5758815" cy="3011848"/>
+            <wp:effectExtent l="0" t="0" r="0" b="0"/>
+            <wp:docPr id="21" name="Picture 21"/>
+            <wp:cNvGraphicFramePr>
+              <a:graphicFrameLocks xmlns:a="http://schemas.openxmlformats.org/drawingml/2006/main" noChangeAspect="1"/>
+            </wp:cNvGraphicFramePr>
+            <a:graphic xmlns:a="http://schemas.openxmlformats.org/drawingml/2006/main">
+              <a:graphicData uri="http://schemas.openxmlformats.org/drawingml/2006/picture">
+                <pic:pic xmlns:pic="http://schemas.openxmlformats.org/drawingml/2006/picture">
+                  <pic:nvPicPr>
+                    <pic:cNvPr id="1" name=""/>
+                    <pic:cNvPicPr/>
+                  </pic:nvPicPr>
+                  <pic:blipFill>
+                    <a:blip r:embed="rId60"/>
+                    <a:stretch>
+                      <a:fillRect/>
+                    </a:stretch>
+                  </pic:blipFill>
+                  <pic:spPr>
+                    <a:xfrm>
+                      <a:off x="0" y="0"/>
+                      <a:ext cx="5816648" cy="3042094"/>
+                    </a:xfrm>
+                    <a:prstGeom prst="rect">
+                      <a:avLst/>
+                    </a:prstGeom>
+                  </pic:spPr>
+                </pic:pic>
+              </a:graphicData>
+            </a:graphic>
+          </wp:inline>
+        </w:drawing>
+      </w:r>
+    </w:p>
+    <w:p/>
+    <w:p>
+      <w:r>
+        <w:br w:type="page"/>
+      </w:r>
+    </w:p>
+    <w:p>
+      <w:proofErr w:type="gramStart"/>
+      <w:r>
+        <w:lastRenderedPageBreak/>
+        <w:t>Next</w:t>
+      </w:r>
+      <w:proofErr w:type="gramEnd"/>
+      <w:r>
+        <w:t xml:space="preserve"> we input “y” to re</w:t>
+      </w:r>
+      <w:r>
+        <w:t>-</w:t>
+      </w:r>
+      <w:r>
+        <w:t>scrape the website.</w:t>
+      </w:r>
+    </w:p>
+    <w:p>
+      <w:pPr>
+        <w:rPr>
+          <w:noProof/>
+        </w:rPr>
+      </w:pPr>
+    </w:p>
+    <w:p>
+      <w:r>
+        <w:rPr>
+          <w:noProof/>
+        </w:rPr>
+        <w:drawing>
+          <wp:inline distT="0" distB="0" distL="0" distR="0" wp14:anchorId="1A975DB2" wp14:editId="256BA46D">
+            <wp:extent cx="5731510" cy="1207827"/>
+            <wp:effectExtent l="0" t="0" r="2540" b="0"/>
+            <wp:docPr id="22" name="Picture 22"/>
+            <wp:cNvGraphicFramePr>
+              <a:graphicFrameLocks xmlns:a="http://schemas.openxmlformats.org/drawingml/2006/main" noChangeAspect="1"/>
+            </wp:cNvGraphicFramePr>
+            <a:graphic xmlns:a="http://schemas.openxmlformats.org/drawingml/2006/main">
+              <a:graphicData uri="http://schemas.openxmlformats.org/drawingml/2006/picture">
+                <pic:pic xmlns:pic="http://schemas.openxmlformats.org/drawingml/2006/picture">
+                  <pic:nvPicPr>
+                    <pic:cNvPr id="1" name=""/>
+                    <pic:cNvPicPr/>
+                  </pic:nvPicPr>
+                  <pic:blipFill rotWithShape="1">
+                    <a:blip r:embed="rId61"/>
+                    <a:srcRect b="59701"/>
+                    <a:stretch/>
+                  </pic:blipFill>
+                  <pic:spPr bwMode="auto">
+                    <a:xfrm>
+                      <a:off x="0" y="0"/>
+                      <a:ext cx="5731510" cy="1207827"/>
+                    </a:xfrm>
+                    <a:prstGeom prst="rect">
+                      <a:avLst/>
+                    </a:prstGeom>
+                    <a:ln>
+                      <a:noFill/>
+                    </a:ln>
+                    <a:extLst>
+                      <a:ext uri="{53640926-AAD7-44D8-BBD7-CCE9431645EC}">
+                        <a14:shadowObscured xmlns:a14="http://schemas.microsoft.com/office/drawing/2010/main"/>
+                      </a:ext>
+                    </a:extLst>
+                  </pic:spPr>
+                </pic:pic>
+              </a:graphicData>
+            </a:graphic>
+          </wp:inline>
+        </w:drawing>
+      </w:r>
+    </w:p>
+    <w:p>
+      <w:r>
+        <w:t>And we insert 5 as we want a broader outlook on the website.</w:t>
+      </w:r>
+    </w:p>
+    <w:p>
+      <w:pPr>
+        <w:rPr>
+          <w:noProof/>
+        </w:rPr>
+      </w:pPr>
+    </w:p>
+    <w:p>
+      <w:r>
+        <w:rPr>
+          <w:noProof/>
+        </w:rPr>
+        <w:drawing>
+          <wp:inline distT="0" distB="0" distL="0" distR="0" wp14:anchorId="36019CFC" wp14:editId="10D40800">
+            <wp:extent cx="5731510" cy="1392072"/>
+            <wp:effectExtent l="0" t="0" r="2540" b="0"/>
+            <wp:docPr id="24" name="Picture 24"/>
+            <wp:cNvGraphicFramePr>
+              <a:graphicFrameLocks xmlns:a="http://schemas.openxmlformats.org/drawingml/2006/main" noChangeAspect="1"/>
+            </wp:cNvGraphicFramePr>
+            <a:graphic xmlns:a="http://schemas.openxmlformats.org/drawingml/2006/main">
+              <a:graphicData uri="http://schemas.openxmlformats.org/drawingml/2006/picture">
+                <pic:pic xmlns:pic="http://schemas.openxmlformats.org/drawingml/2006/picture">
+                  <pic:nvPicPr>
+                    <pic:cNvPr id="1" name=""/>
+                    <pic:cNvPicPr/>
+                  </pic:nvPicPr>
+                  <pic:blipFill rotWithShape="1">
+                    <a:blip r:embed="rId62"/>
+                    <a:srcRect b="53554"/>
+                    <a:stretch/>
+                  </pic:blipFill>
+                  <pic:spPr bwMode="auto">
+                    <a:xfrm>
+                      <a:off x="0" y="0"/>
+                      <a:ext cx="5731510" cy="1392072"/>
+                    </a:xfrm>
+                    <a:prstGeom prst="rect">
+                      <a:avLst/>
+                    </a:prstGeom>
+                    <a:ln>
+                      <a:noFill/>
+                    </a:ln>
+                    <a:extLst>
+                      <a:ext uri="{53640926-AAD7-44D8-BBD7-CCE9431645EC}">
+                        <a14:shadowObscured xmlns:a14="http://schemas.microsoft.com/office/drawing/2010/main"/>
+                      </a:ext>
+                    </a:extLst>
+                  </pic:spPr>
+                </pic:pic>
+              </a:graphicData>
+            </a:graphic>
+          </wp:inline>
+        </w:drawing>
+      </w:r>
+    </w:p>
+    <w:p>
+      <w:pPr>
+        <w:rPr>
+          <w:noProof/>
+        </w:rPr>
+      </w:pPr>
+      <w:r>
+        <w:t>Sample output of scraper:</w:t>
+      </w:r>
+      <w:r>
+        <w:rPr>
+          <w:noProof/>
+        </w:rPr>
+        <w:t xml:space="preserve"> </w:t>
+      </w:r>
+      <w:r>
+        <w:rPr>
+          <w:noProof/>
+        </w:rPr>
+        <w:drawing>
+          <wp:inline distT="0" distB="0" distL="0" distR="0" wp14:anchorId="52848A77" wp14:editId="39B05E09">
+            <wp:extent cx="5731510" cy="2997200"/>
+            <wp:effectExtent l="0" t="0" r="2540" b="0"/>
+            <wp:docPr id="25" name="Picture 25"/>
+            <wp:cNvGraphicFramePr>
+              <a:graphicFrameLocks xmlns:a="http://schemas.openxmlformats.org/drawingml/2006/main" noChangeAspect="1"/>
+            </wp:cNvGraphicFramePr>
+            <a:graphic xmlns:a="http://schemas.openxmlformats.org/drawingml/2006/main">
+              <a:graphicData uri="http://schemas.openxmlformats.org/drawingml/2006/picture">
+                <pic:pic xmlns:pic="http://schemas.openxmlformats.org/drawingml/2006/picture">
+                  <pic:nvPicPr>
+                    <pic:cNvPr id="1" name=""/>
+                    <pic:cNvPicPr/>
+                  </pic:nvPicPr>
+                  <pic:blipFill>
+                    <a:blip r:embed="rId63"/>
+                    <a:stretch>
+                      <a:fillRect/>
+                    </a:stretch>
+                  </pic:blipFill>
+                  <pic:spPr>
+                    <a:xfrm>
+                      <a:off x="0" y="0"/>
+                      <a:ext cx="5731510" cy="2997200"/>
+                    </a:xfrm>
+                    <a:prstGeom prst="rect">
+                      <a:avLst/>
+                    </a:prstGeom>
+                  </pic:spPr>
+                </pic:pic>
+              </a:graphicData>
+            </a:graphic>
+          </wp:inline>
+        </w:drawing>
+      </w:r>
+    </w:p>
+    <w:p>
+      <w:pPr>
+        <w:rPr>
+          <w:noProof/>
+        </w:rPr>
+      </w:pPr>
+      <w:r>
+        <w:rPr>
+          <w:noProof/>
+        </w:rPr>
+        <w:lastRenderedPageBreak/>
+        <w:t>Now that the scraper has finished we wait for the write to finish.</w:t>
+      </w:r>
+      <w:r>
+        <w:rPr>
+          <w:noProof/>
+        </w:rPr>
+        <w:t xml:space="preserve"> </w:t>
+      </w:r>
+      <w:r>
+        <w:rPr>
+          <w:noProof/>
+        </w:rPr>
+        <w:drawing>
+          <wp:inline distT="0" distB="0" distL="0" distR="0" wp14:anchorId="2CDEAD44" wp14:editId="0AE48A7D">
+            <wp:extent cx="5731510" cy="2997200"/>
+            <wp:effectExtent l="0" t="0" r="2540" b="0"/>
+            <wp:docPr id="26" name="Picture 26"/>
+            <wp:cNvGraphicFramePr>
+              <a:graphicFrameLocks xmlns:a="http://schemas.openxmlformats.org/drawingml/2006/main" noChangeAspect="1"/>
+            </wp:cNvGraphicFramePr>
+            <a:graphic xmlns:a="http://schemas.openxmlformats.org/drawingml/2006/main">
+              <a:graphicData uri="http://schemas.openxmlformats.org/drawingml/2006/picture">
+                <pic:pic xmlns:pic="http://schemas.openxmlformats.org/drawingml/2006/picture">
+                  <pic:nvPicPr>
+                    <pic:cNvPr id="1" name=""/>
+                    <pic:cNvPicPr/>
+                  </pic:nvPicPr>
+                  <pic:blipFill>
+                    <a:blip r:embed="rId64"/>
+                    <a:stretch>
+                      <a:fillRect/>
+                    </a:stretch>
+                  </pic:blipFill>
+                  <pic:spPr>
+                    <a:xfrm>
+                      <a:off x="0" y="0"/>
+                      <a:ext cx="5731510" cy="2997200"/>
+                    </a:xfrm>
+                    <a:prstGeom prst="rect">
+                      <a:avLst/>
+                    </a:prstGeom>
+                  </pic:spPr>
+                </pic:pic>
+              </a:graphicData>
+            </a:graphic>
+          </wp:inline>
+        </w:drawing>
+      </w:r>
+    </w:p>
+    <w:p>
+      <w:r>
+        <w:t>We input “y” as we want to write this output to books.csv</w:t>
+      </w:r>
+    </w:p>
+    <w:p>
+      <w:r>
+        <w:rPr>
+          <w:noProof/>
+        </w:rPr>
+        <w:drawing>
+          <wp:inline distT="0" distB="0" distL="0" distR="0" wp14:anchorId="43ED4FA4" wp14:editId="0459924E">
+            <wp:extent cx="5731510" cy="2997200"/>
+            <wp:effectExtent l="0" t="0" r="2540" b="0"/>
+            <wp:docPr id="27" name="Picture 27"/>
+            <wp:cNvGraphicFramePr>
+              <a:graphicFrameLocks xmlns:a="http://schemas.openxmlformats.org/drawingml/2006/main" noChangeAspect="1"/>
+            </wp:cNvGraphicFramePr>
+            <a:graphic xmlns:a="http://schemas.openxmlformats.org/drawingml/2006/main">
+              <a:graphicData uri="http://schemas.openxmlformats.org/drawingml/2006/picture">
+                <pic:pic xmlns:pic="http://schemas.openxmlformats.org/drawingml/2006/picture">
+                  <pic:nvPicPr>
+                    <pic:cNvPr id="1" name=""/>
+                    <pic:cNvPicPr/>
+                  </pic:nvPicPr>
+                  <pic:blipFill>
+                    <a:blip r:embed="rId65"/>
+                    <a:stretch>
+                      <a:fillRect/>
+                    </a:stretch>
+                  </pic:blipFill>
+                  <pic:spPr>
+                    <a:xfrm>
+                      <a:off x="0" y="0"/>
+                      <a:ext cx="5731510" cy="2997200"/>
+                    </a:xfrm>
+                    <a:prstGeom prst="rect">
+                      <a:avLst/>
+                    </a:prstGeom>
+                  </pic:spPr>
+                </pic:pic>
+              </a:graphicData>
+            </a:graphic>
+          </wp:inline>
+        </w:drawing>
+      </w:r>
+    </w:p>
+    <w:p>
+      <w:r>
+        <w:t>We input the name of the file.</w:t>
+      </w:r>
+    </w:p>
+    <w:p>
+      <w:pPr>
+        <w:rPr>
+          <w:noProof/>
+        </w:rPr>
+      </w:pPr>
+    </w:p>
+    <w:p>
+      <w:r>
+        <w:rPr>
+          <w:noProof/>
+        </w:rPr>
+        <w:drawing>
+          <wp:inline distT="0" distB="0" distL="0" distR="0" wp14:anchorId="515A9A69" wp14:editId="67164BF9">
+            <wp:extent cx="5731510" cy="470847"/>
+            <wp:effectExtent l="0" t="0" r="2540" b="5715"/>
+            <wp:docPr id="28" name="Picture 28"/>
+            <wp:cNvGraphicFramePr>
+              <a:graphicFrameLocks xmlns:a="http://schemas.openxmlformats.org/drawingml/2006/main" noChangeAspect="1"/>
+            </wp:cNvGraphicFramePr>
+            <a:graphic xmlns:a="http://schemas.openxmlformats.org/drawingml/2006/main">
+              <a:graphicData uri="http://schemas.openxmlformats.org/drawingml/2006/picture">
+                <pic:pic xmlns:pic="http://schemas.openxmlformats.org/drawingml/2006/picture">
+                  <pic:nvPicPr>
+                    <pic:cNvPr id="1" name=""/>
+                    <pic:cNvPicPr/>
+                  </pic:nvPicPr>
+                  <pic:blipFill rotWithShape="1">
+                    <a:blip r:embed="rId66"/>
+                    <a:srcRect b="84290"/>
+                    <a:stretch/>
+                  </pic:blipFill>
+                  <pic:spPr bwMode="auto">
+                    <a:xfrm>
+                      <a:off x="0" y="0"/>
+                      <a:ext cx="5731510" cy="470847"/>
+                    </a:xfrm>
+                    <a:prstGeom prst="rect">
+                      <a:avLst/>
+                    </a:prstGeom>
+                    <a:ln>
+                      <a:noFill/>
+                    </a:ln>
+                    <a:extLst>
+                      <a:ext uri="{53640926-AAD7-44D8-BBD7-CCE9431645EC}">
+                        <a14:shadowObscured xmlns:a14="http://schemas.microsoft.com/office/drawing/2010/main"/>
+                      </a:ext>
+                    </a:extLst>
+                  </pic:spPr>
+                </pic:pic>
+              </a:graphicData>
+            </a:graphic>
+          </wp:inline>
+        </w:drawing>
+      </w:r>
+    </w:p>
+    <w:p>
+      <w:r>
+        <w:lastRenderedPageBreak/>
+        <w:t>The program has now sorted and written the output to file.</w:t>
+      </w:r>
+      <w:r>
+        <w:rPr>
+          <w:noProof/>
+        </w:rPr>
+        <w:drawing>
+          <wp:inline distT="0" distB="0" distL="0" distR="0" wp14:anchorId="1BE3C361" wp14:editId="27D37084">
+            <wp:extent cx="5731510" cy="2997200"/>
+            <wp:effectExtent l="0" t="0" r="2540" b="0"/>
+            <wp:docPr id="29" name="Picture 29"/>
+            <wp:cNvGraphicFramePr>
+              <a:graphicFrameLocks xmlns:a="http://schemas.openxmlformats.org/drawingml/2006/main" noChangeAspect="1"/>
+            </wp:cNvGraphicFramePr>
+            <a:graphic xmlns:a="http://schemas.openxmlformats.org/drawingml/2006/main">
+              <a:graphicData uri="http://schemas.openxmlformats.org/drawingml/2006/picture">
+                <pic:pic xmlns:pic="http://schemas.openxmlformats.org/drawingml/2006/picture">
+                  <pic:nvPicPr>
+                    <pic:cNvPr id="1" name=""/>
+                    <pic:cNvPicPr/>
+                  </pic:nvPicPr>
+                  <pic:blipFill>
+                    <a:blip r:embed="rId67"/>
+                    <a:stretch>
+                      <a:fillRect/>
+                    </a:stretch>
+                  </pic:blipFill>
+                  <pic:spPr>
+                    <a:xfrm>
+                      <a:off x="0" y="0"/>
+                      <a:ext cx="5731510" cy="2997200"/>
+                    </a:xfrm>
+                    <a:prstGeom prst="rect">
+                      <a:avLst/>
+                    </a:prstGeom>
+                  </pic:spPr>
+                </pic:pic>
+              </a:graphicData>
+            </a:graphic>
+          </wp:inline>
+        </w:drawing>
+      </w:r>
+    </w:p>
+    <w:p>
+      <w:pPr>
+        <w:rPr>
+          <w:noProof/>
+        </w:rPr>
+      </w:pPr>
+      <w:r>
+        <w:t>This is a small sample of the contents within the output.</w:t>
+      </w:r>
+      <w:r>
+        <w:rPr>
+          <w:noProof/>
+        </w:rPr>
+        <w:t xml:space="preserve"> </w:t>
+      </w:r>
+      <w:r>
+        <w:rPr>
+          <w:noProof/>
+        </w:rPr>
+        <w:drawing>
+          <wp:inline distT="0" distB="0" distL="0" distR="0" wp14:anchorId="7CBD2CB7" wp14:editId="420E9482">
+            <wp:extent cx="5731510" cy="1956435"/>
+            <wp:effectExtent l="0" t="0" r="2540" b="5715"/>
+            <wp:docPr id="30" name="Picture 30"/>
+            <wp:cNvGraphicFramePr>
+              <a:graphicFrameLocks xmlns:a="http://schemas.openxmlformats.org/drawingml/2006/main" noChangeAspect="1"/>
+            </wp:cNvGraphicFramePr>
+            <a:graphic xmlns:a="http://schemas.openxmlformats.org/drawingml/2006/main">
+              <a:graphicData uri="http://schemas.openxmlformats.org/drawingml/2006/picture">
+                <pic:pic xmlns:pic="http://schemas.openxmlformats.org/drawingml/2006/picture">
+                  <pic:nvPicPr>
+                    <pic:cNvPr id="1" name=""/>
+                    <pic:cNvPicPr/>
+                  </pic:nvPicPr>
+                  <pic:blipFill>
+                    <a:blip r:embed="rId68"/>
+                    <a:stretch>
+                      <a:fillRect/>
+                    </a:stretch>
+                  </pic:blipFill>
+                  <pic:spPr>
+                    <a:xfrm>
+                      <a:off x="0" y="0"/>
+                      <a:ext cx="5731510" cy="1956435"/>
+                    </a:xfrm>
+                    <a:prstGeom prst="rect">
+                      <a:avLst/>
+                    </a:prstGeom>
+                  </pic:spPr>
+                </pic:pic>
+              </a:graphicData>
+            </a:graphic>
+          </wp:inline>
+        </w:drawing>
+      </w:r>
+    </w:p>
+    <w:p>
+      <w:pPr>
+        <w:pStyle w:val="Heading3"/>
+        <w:rPr>
+          <w:noProof/>
+        </w:rPr>
+      </w:pPr>
+      <w:r>
+        <w:rPr>
+          <w:noProof/>
+        </w:rPr>
+        <w:t>Test case 3</w:t>
+      </w:r>
+    </w:p>
+    <w:p>
+      <w:r>
+        <w:t xml:space="preserve">We want to run the pathfinder to get the path between two pages after we after </w:t>
+      </w:r>
+      <w:proofErr w:type="gramStart"/>
+      <w:r>
+        <w:t>have</w:t>
+      </w:r>
+      <w:proofErr w:type="gramEnd"/>
+      <w:r>
+        <w:t xml:space="preserve"> scraped the page previously. We want to find a path between </w:t>
+      </w:r>
+      <w:hyperlink r:id="rId69" w:history="1">
+        <w:r>
+          <w:rPr>
+            <w:rStyle w:val="Hyperlink"/>
+          </w:rPr>
+          <w:t>http://books.toscrape.com/catalogue/a-light-in-the-attic_1000/index.html</w:t>
+        </w:r>
+      </w:hyperlink>
+      <w:r>
+        <w:t xml:space="preserve"> and </w:t>
+      </w:r>
+      <w:hyperlink r:id="rId70" w:history="1">
+        <w:r>
+          <w:rPr>
+            <w:rStyle w:val="Hyperlink"/>
+          </w:rPr>
+          <w:t>http://books.toscrape.com/catalogue/shakespeares-sonnets_989/index.html</w:t>
+        </w:r>
+      </w:hyperlink>
+      <w:r>
+        <w:t xml:space="preserve"> </w:t>
+      </w:r>
+    </w:p>
+    <w:p>
+      <w:pPr>
+        <w:rPr>
+          <w:noProof/>
+        </w:rPr>
+      </w:pPr>
+      <w:r>
+        <w:rPr>
+          <w:noProof/>
+        </w:rPr>
+        <w:t>First we pick pathfinder</w:t>
+      </w:r>
+      <w:r>
+        <w:rPr>
+          <w:noProof/>
+        </w:rPr>
+        <w:t>.</w:t>
+      </w:r>
+    </w:p>
+    <w:p>
+      <w:r>
+        <w:rPr>
+          <w:noProof/>
+        </w:rPr>
+        <w:drawing>
+          <wp:inline distT="0" distB="0" distL="0" distR="0" wp14:anchorId="4EFED7A9" wp14:editId="486C150C">
+            <wp:extent cx="5731510" cy="989463"/>
+            <wp:effectExtent l="0" t="0" r="2540" b="1270"/>
+            <wp:docPr id="31" name="Picture 31"/>
+            <wp:cNvGraphicFramePr>
+              <a:graphicFrameLocks xmlns:a="http://schemas.openxmlformats.org/drawingml/2006/main" noChangeAspect="1"/>
+            </wp:cNvGraphicFramePr>
+            <a:graphic xmlns:a="http://schemas.openxmlformats.org/drawingml/2006/main">
+              <a:graphicData uri="http://schemas.openxmlformats.org/drawingml/2006/picture">
+                <pic:pic xmlns:pic="http://schemas.openxmlformats.org/drawingml/2006/picture">
+                  <pic:nvPicPr>
+                    <pic:cNvPr id="1" name=""/>
+                    <pic:cNvPicPr/>
+                  </pic:nvPicPr>
+                  <pic:blipFill rotWithShape="1">
+                    <a:blip r:embed="rId71"/>
+                    <a:srcRect b="66987"/>
+                    <a:stretch/>
+                  </pic:blipFill>
+                  <pic:spPr bwMode="auto">
+                    <a:xfrm>
+                      <a:off x="0" y="0"/>
+                      <a:ext cx="5731510" cy="989463"/>
+                    </a:xfrm>
+                    <a:prstGeom prst="rect">
+                      <a:avLst/>
+                    </a:prstGeom>
+                    <a:ln>
+                      <a:noFill/>
+                    </a:ln>
+                    <a:extLst>
+                      <a:ext uri="{53640926-AAD7-44D8-BBD7-CCE9431645EC}">
+                        <a14:shadowObscured xmlns:a14="http://schemas.microsoft.com/office/drawing/2010/main"/>
+                      </a:ext>
+                    </a:extLst>
+                  </pic:spPr>
+                </pic:pic>
+              </a:graphicData>
+            </a:graphic>
+          </wp:inline>
+        </w:drawing>
+      </w:r>
+    </w:p>
+    <w:p>
+      <w:pPr>
+        <w:tabs>
+          <w:tab w:val="left" w:pos="1096"/>
+        </w:tabs>
+      </w:pPr>
+    </w:p>
+    <w:p>
+      <w:pPr>
+        <w:tabs>
+          <w:tab w:val="left" w:pos="1096"/>
+        </w:tabs>
+        <w:rPr>
+          <w:noProof/>
+        </w:rPr>
+      </w:pPr>
+      <w:r>
+        <w:lastRenderedPageBreak/>
+        <w:t>And now we put in the webpage we  decided to start on</w:t>
+      </w:r>
+      <w:r>
+        <w:t xml:space="preserve"> and the one we end on </w:t>
+      </w:r>
+    </w:p>
+    <w:p>
+      <w:pPr>
+        <w:tabs>
+          <w:tab w:val="left" w:pos="1096"/>
+        </w:tabs>
+      </w:pPr>
+      <w:r>
+        <w:rPr>
+          <w:noProof/>
+        </w:rPr>
+        <w:drawing>
+          <wp:inline distT="0" distB="0" distL="0" distR="0" wp14:anchorId="6CCF6A2B" wp14:editId="44664E48">
+            <wp:extent cx="5731510" cy="1194179"/>
+            <wp:effectExtent l="0" t="0" r="2540" b="6350"/>
+            <wp:docPr id="96" name="Picture 96"/>
+            <wp:cNvGraphicFramePr>
+              <a:graphicFrameLocks xmlns:a="http://schemas.openxmlformats.org/drawingml/2006/main" noChangeAspect="1"/>
+            </wp:cNvGraphicFramePr>
+            <a:graphic xmlns:a="http://schemas.openxmlformats.org/drawingml/2006/main">
+              <a:graphicData uri="http://schemas.openxmlformats.org/drawingml/2006/picture">
+                <pic:pic xmlns:pic="http://schemas.openxmlformats.org/drawingml/2006/picture">
+                  <pic:nvPicPr>
+                    <pic:cNvPr id="1" name=""/>
+                    <pic:cNvPicPr/>
+                  </pic:nvPicPr>
+                  <pic:blipFill rotWithShape="1">
+                    <a:blip r:embed="rId72"/>
+                    <a:srcRect b="60157"/>
+                    <a:stretch/>
+                  </pic:blipFill>
+                  <pic:spPr bwMode="auto">
+                    <a:xfrm>
+                      <a:off x="0" y="0"/>
+                      <a:ext cx="5731510" cy="1194179"/>
+                    </a:xfrm>
+                    <a:prstGeom prst="rect">
+                      <a:avLst/>
+                    </a:prstGeom>
+                    <a:ln>
+                      <a:noFill/>
+                    </a:ln>
+                    <a:extLst>
+                      <a:ext uri="{53640926-AAD7-44D8-BBD7-CCE9431645EC}">
+                        <a14:shadowObscured xmlns:a14="http://schemas.microsoft.com/office/drawing/2010/main"/>
+                      </a:ext>
+                    </a:extLst>
+                  </pic:spPr>
+                </pic:pic>
+              </a:graphicData>
+            </a:graphic>
+          </wp:inline>
+        </w:drawing>
+      </w:r>
+    </w:p>
+    <w:p>
+      <w:pPr>
+        <w:tabs>
+          <w:tab w:val="left" w:pos="1096"/>
+        </w:tabs>
+      </w:pPr>
+      <w:r>
+        <w:t xml:space="preserve">This time we do not want to </w:t>
+      </w:r>
+      <w:proofErr w:type="spellStart"/>
+      <w:r>
+        <w:t>reindex</w:t>
+      </w:r>
+      <w:proofErr w:type="spellEnd"/>
+      <w:r>
+        <w:t>, so we input “n”</w:t>
+      </w:r>
+    </w:p>
+    <w:p>
+      <w:pPr>
+        <w:tabs>
+          <w:tab w:val="left" w:pos="1096"/>
+        </w:tabs>
+      </w:pPr>
+      <w:r>
+        <w:rPr>
+          <w:noProof/>
+        </w:rPr>
+        <w:drawing>
+          <wp:inline distT="0" distB="0" distL="0" distR="0" wp14:anchorId="655D6056" wp14:editId="57FCE280">
+            <wp:extent cx="5731510" cy="1398895"/>
+            <wp:effectExtent l="0" t="0" r="2540" b="0"/>
+            <wp:docPr id="97" name="Picture 97"/>
+            <wp:cNvGraphicFramePr>
+              <a:graphicFrameLocks xmlns:a="http://schemas.openxmlformats.org/drawingml/2006/main" noChangeAspect="1"/>
+            </wp:cNvGraphicFramePr>
+            <a:graphic xmlns:a="http://schemas.openxmlformats.org/drawingml/2006/main">
+              <a:graphicData uri="http://schemas.openxmlformats.org/drawingml/2006/picture">
+                <pic:pic xmlns:pic="http://schemas.openxmlformats.org/drawingml/2006/picture">
+                  <pic:nvPicPr>
+                    <pic:cNvPr id="1" name=""/>
+                    <pic:cNvPicPr/>
+                  </pic:nvPicPr>
+                  <pic:blipFill rotWithShape="1">
+                    <a:blip r:embed="rId73"/>
+                    <a:srcRect b="53326"/>
+                    <a:stretch/>
+                  </pic:blipFill>
+                  <pic:spPr bwMode="auto">
+                    <a:xfrm>
+                      <a:off x="0" y="0"/>
+                      <a:ext cx="5731510" cy="1398895"/>
+                    </a:xfrm>
+                    <a:prstGeom prst="rect">
+                      <a:avLst/>
+                    </a:prstGeom>
+                    <a:ln>
+                      <a:noFill/>
+                    </a:ln>
+                    <a:extLst>
+                      <a:ext uri="{53640926-AAD7-44D8-BBD7-CCE9431645EC}">
+                        <a14:shadowObscured xmlns:a14="http://schemas.microsoft.com/office/drawing/2010/main"/>
+                      </a:ext>
+                    </a:extLst>
+                  </pic:spPr>
+                </pic:pic>
+              </a:graphicData>
+            </a:graphic>
+          </wp:inline>
+        </w:drawing>
+      </w:r>
+    </w:p>
+    <w:p>
+      <w:pPr>
+        <w:tabs>
+          <w:tab w:val="left" w:pos="1096"/>
+        </w:tabs>
+      </w:pPr>
+      <w:r>
+        <w:t>And we get the path!</w:t>
+      </w:r>
+    </w:p>
+    <w:p>
+      <w:pPr>
+        <w:tabs>
+          <w:tab w:val="left" w:pos="1096"/>
+        </w:tabs>
+      </w:pPr>
+      <w:r>
+        <w:rPr>
+          <w:noProof/>
+        </w:rPr>
+        <w:drawing>
+          <wp:inline distT="0" distB="0" distL="0" distR="0" wp14:anchorId="7DCD039C" wp14:editId="4D107E79">
+            <wp:extent cx="5731510" cy="1801504"/>
+            <wp:effectExtent l="0" t="0" r="2540" b="8255"/>
+            <wp:docPr id="98" name="Picture 98"/>
+            <wp:cNvGraphicFramePr>
+              <a:graphicFrameLocks xmlns:a="http://schemas.openxmlformats.org/drawingml/2006/main" noChangeAspect="1"/>
+            </wp:cNvGraphicFramePr>
+            <a:graphic xmlns:a="http://schemas.openxmlformats.org/drawingml/2006/main">
+              <a:graphicData uri="http://schemas.openxmlformats.org/drawingml/2006/picture">
+                <pic:pic xmlns:pic="http://schemas.openxmlformats.org/drawingml/2006/picture">
+                  <pic:nvPicPr>
+                    <pic:cNvPr id="1" name=""/>
+                    <pic:cNvPicPr/>
+                  </pic:nvPicPr>
+                  <pic:blipFill rotWithShape="1">
+                    <a:blip r:embed="rId74"/>
+                    <a:srcRect b="39894"/>
+                    <a:stretch/>
+                  </pic:blipFill>
+                  <pic:spPr bwMode="auto">
+                    <a:xfrm>
+                      <a:off x="0" y="0"/>
+                      <a:ext cx="5731510" cy="1801504"/>
+                    </a:xfrm>
+                    <a:prstGeom prst="rect">
+                      <a:avLst/>
+                    </a:prstGeom>
+                    <a:ln>
+                      <a:noFill/>
+                    </a:ln>
+                    <a:extLst>
+                      <a:ext uri="{53640926-AAD7-44D8-BBD7-CCE9431645EC}">
+                        <a14:shadowObscured xmlns:a14="http://schemas.microsoft.com/office/drawing/2010/main"/>
+                      </a:ext>
+                    </a:extLst>
+                  </pic:spPr>
+                </pic:pic>
+              </a:graphicData>
+            </a:graphic>
+          </wp:inline>
+        </w:drawing>
+      </w:r>
+    </w:p>
+    <w:p>
+      <w:pPr>
+        <w:pStyle w:val="Heading3"/>
+      </w:pPr>
+      <w:r>
+        <w:t>Test case 4</w:t>
+      </w:r>
+    </w:p>
+    <w:p>
+      <w:r>
+        <w:t>Drop all cached pages.</w:t>
+      </w:r>
+    </w:p>
+    <w:p>
+      <w:r>
+        <w:t>We select to drop all tables.</w:t>
+      </w:r>
+    </w:p>
+    <w:p>
+      <w:r>
+        <w:rPr>
+          <w:noProof/>
+        </w:rPr>
+        <w:drawing>
+          <wp:inline distT="0" distB="0" distL="0" distR="0" wp14:anchorId="416A5871" wp14:editId="3C3B5BBB">
+            <wp:extent cx="5731510" cy="859809"/>
+            <wp:effectExtent l="0" t="0" r="2540" b="0"/>
+            <wp:docPr id="99" name="Picture 99"/>
+            <wp:cNvGraphicFramePr>
+              <a:graphicFrameLocks xmlns:a="http://schemas.openxmlformats.org/drawingml/2006/main" noChangeAspect="1"/>
+            </wp:cNvGraphicFramePr>
+            <a:graphic xmlns:a="http://schemas.openxmlformats.org/drawingml/2006/main">
+              <a:graphicData uri="http://schemas.openxmlformats.org/drawingml/2006/picture">
+                <pic:pic xmlns:pic="http://schemas.openxmlformats.org/drawingml/2006/picture">
+                  <pic:nvPicPr>
+                    <pic:cNvPr id="1" name=""/>
+                    <pic:cNvPicPr/>
+                  </pic:nvPicPr>
+                  <pic:blipFill rotWithShape="1">
+                    <a:blip r:embed="rId75"/>
+                    <a:srcRect b="71313"/>
+                    <a:stretch/>
+                  </pic:blipFill>
+                  <pic:spPr bwMode="auto">
+                    <a:xfrm>
+                      <a:off x="0" y="0"/>
+                      <a:ext cx="5731510" cy="859809"/>
+                    </a:xfrm>
+                    <a:prstGeom prst="rect">
+                      <a:avLst/>
+                    </a:prstGeom>
+                    <a:ln>
+                      <a:noFill/>
+                    </a:ln>
+                    <a:extLst>
+                      <a:ext uri="{53640926-AAD7-44D8-BBD7-CCE9431645EC}">
+                        <a14:shadowObscured xmlns:a14="http://schemas.microsoft.com/office/drawing/2010/main"/>
+                      </a:ext>
+                    </a:extLst>
+                  </pic:spPr>
+                </pic:pic>
+              </a:graphicData>
+            </a:graphic>
+          </wp:inline>
+        </w:drawing>
+      </w:r>
+    </w:p>
+    <w:p>
+      <w:r>
+        <w:lastRenderedPageBreak/>
+        <w:t>We now see the tables that are stored and can confirm our choice.</w:t>
+      </w:r>
+      <w:r>
+        <w:rPr>
+          <w:noProof/>
+        </w:rPr>
+        <w:drawing>
+          <wp:inline distT="0" distB="0" distL="0" distR="0" wp14:anchorId="42A96532" wp14:editId="0FC44A4E">
+            <wp:extent cx="5731510" cy="1255594"/>
+            <wp:effectExtent l="0" t="0" r="2540" b="1905"/>
+            <wp:docPr id="100" name="Picture 100"/>
+            <wp:cNvGraphicFramePr>
+              <a:graphicFrameLocks xmlns:a="http://schemas.openxmlformats.org/drawingml/2006/main" noChangeAspect="1"/>
+            </wp:cNvGraphicFramePr>
+            <a:graphic xmlns:a="http://schemas.openxmlformats.org/drawingml/2006/main">
+              <a:graphicData uri="http://schemas.openxmlformats.org/drawingml/2006/picture">
+                <pic:pic xmlns:pic="http://schemas.openxmlformats.org/drawingml/2006/picture">
+                  <pic:nvPicPr>
+                    <pic:cNvPr id="1" name=""/>
+                    <pic:cNvPicPr/>
+                  </pic:nvPicPr>
+                  <pic:blipFill rotWithShape="1">
+                    <a:blip r:embed="rId76"/>
+                    <a:srcRect b="58108"/>
+                    <a:stretch/>
+                  </pic:blipFill>
+                  <pic:spPr bwMode="auto">
+                    <a:xfrm>
+                      <a:off x="0" y="0"/>
+                      <a:ext cx="5731510" cy="1255594"/>
+                    </a:xfrm>
+                    <a:prstGeom prst="rect">
+                      <a:avLst/>
+                    </a:prstGeom>
+                    <a:ln>
+                      <a:noFill/>
+                    </a:ln>
+                    <a:extLst>
+                      <a:ext uri="{53640926-AAD7-44D8-BBD7-CCE9431645EC}">
+                        <a14:shadowObscured xmlns:a14="http://schemas.microsoft.com/office/drawing/2010/main"/>
+                      </a:ext>
+                    </a:extLst>
+                  </pic:spPr>
+                </pic:pic>
+              </a:graphicData>
+            </a:graphic>
+          </wp:inline>
+        </w:drawing>
+      </w:r>
+    </w:p>
+    <w:p>
+      <w:pPr>
+        <w:rPr>
+          <w:noProof/>
+        </w:rPr>
+      </w:pPr>
+      <w:r>
+        <w:t>All the pages are deleted</w:t>
+      </w:r>
+    </w:p>
+    <w:p>
+      <w:r>
+        <w:rPr>
+          <w:noProof/>
+        </w:rPr>
+        <w:drawing>
+          <wp:inline distT="0" distB="0" distL="0" distR="0" wp14:anchorId="7B887BE6" wp14:editId="448835C4">
+            <wp:extent cx="5731510" cy="1630907"/>
+            <wp:effectExtent l="0" t="0" r="2540" b="7620"/>
+            <wp:docPr id="101" name="Picture 101"/>
+            <wp:cNvGraphicFramePr>
+              <a:graphicFrameLocks xmlns:a="http://schemas.openxmlformats.org/drawingml/2006/main" noChangeAspect="1"/>
+            </wp:cNvGraphicFramePr>
+            <a:graphic xmlns:a="http://schemas.openxmlformats.org/drawingml/2006/main">
+              <a:graphicData uri="http://schemas.openxmlformats.org/drawingml/2006/picture">
+                <pic:pic xmlns:pic="http://schemas.openxmlformats.org/drawingml/2006/picture">
+                  <pic:nvPicPr>
+                    <pic:cNvPr id="1" name=""/>
+                    <pic:cNvPicPr/>
+                  </pic:nvPicPr>
+                  <pic:blipFill rotWithShape="1">
+                    <a:blip r:embed="rId77"/>
+                    <a:srcRect b="45585"/>
+                    <a:stretch/>
+                  </pic:blipFill>
+                  <pic:spPr bwMode="auto">
+                    <a:xfrm>
+                      <a:off x="0" y="0"/>
+                      <a:ext cx="5731510" cy="1630907"/>
+                    </a:xfrm>
+                    <a:prstGeom prst="rect">
+                      <a:avLst/>
+                    </a:prstGeom>
+                    <a:ln>
+                      <a:noFill/>
+                    </a:ln>
+                    <a:extLst>
+                      <a:ext uri="{53640926-AAD7-44D8-BBD7-CCE9431645EC}">
+                        <a14:shadowObscured xmlns:a14="http://schemas.microsoft.com/office/drawing/2010/main"/>
+                      </a:ext>
+                    </a:extLst>
+                  </pic:spPr>
+                </pic:pic>
+              </a:graphicData>
+            </a:graphic>
+          </wp:inline>
+        </w:drawing>
+      </w:r>
+      <w:r>
+        <w:t xml:space="preserve"> </w:t>
+      </w:r>
+    </w:p>
+    <w:p>
+      <w:pPr>
+        <w:pStyle w:val="Heading3"/>
+      </w:pPr>
+      <w:r>
+        <w:t>Test case 5</w:t>
+      </w:r>
+    </w:p>
+    <w:p>
+      <w:r>
+        <w:t xml:space="preserve">Getting the path between </w:t>
+      </w:r>
+      <w:hyperlink r:id="rId78" w:history="1">
+        <w:r>
+          <w:rPr>
+            <w:rStyle w:val="Hyperlink"/>
+          </w:rPr>
+          <w:t>http://books.toscrape.com/catalogue/a-light-in-the-attic_1000/index.html</w:t>
+        </w:r>
+      </w:hyperlink>
+      <w:r>
+        <w:t xml:space="preserve"> and </w:t>
+      </w:r>
+      <w:hyperlink r:id="rId79" w:history="1">
+        <w:r>
+          <w:rPr>
+            <w:rStyle w:val="Hyperlink"/>
+          </w:rPr>
+          <w:t>http://books.toscrape.com/catalogue/shakespeares-sonnets_989/index.html</w:t>
+        </w:r>
+      </w:hyperlink>
+      <w:r>
+        <w:t xml:space="preserve"> </w:t>
+      </w:r>
+      <w:r>
+        <w:t>from the terminal</w:t>
+      </w:r>
+      <w:r>
+        <w:t>.</w:t>
+      </w:r>
+    </w:p>
+    <w:p>
+      <w:r>
+        <w:t>This is the command entered to get the path with the scrape</w:t>
+      </w:r>
+      <w:r>
+        <w:t>r active</w:t>
+      </w:r>
+      <w:r>
+        <w:t>.</w:t>
+      </w:r>
+      <w:r>
+        <w:rPr>
+          <w:noProof/>
+        </w:rPr>
+        <w:drawing>
+          <wp:inline distT="0" distB="0" distL="0" distR="0" wp14:anchorId="32DE14FA" wp14:editId="6891B293">
+            <wp:extent cx="5731510" cy="655092"/>
+            <wp:effectExtent l="0" t="0" r="2540" b="0"/>
+            <wp:docPr id="102" name="Picture 102"/>
+            <wp:cNvGraphicFramePr>
+              <a:graphicFrameLocks xmlns:a="http://schemas.openxmlformats.org/drawingml/2006/main" noChangeAspect="1"/>
+            </wp:cNvGraphicFramePr>
+            <a:graphic xmlns:a="http://schemas.openxmlformats.org/drawingml/2006/main">
+              <a:graphicData uri="http://schemas.openxmlformats.org/drawingml/2006/picture">
+                <pic:pic xmlns:pic="http://schemas.openxmlformats.org/drawingml/2006/picture">
+                  <pic:nvPicPr>
+                    <pic:cNvPr id="1" name=""/>
+                    <pic:cNvPicPr/>
+                  </pic:nvPicPr>
+                  <pic:blipFill rotWithShape="1">
+                    <a:blip r:embed="rId80"/>
+                    <a:srcRect b="78143"/>
+                    <a:stretch/>
+                  </pic:blipFill>
+                  <pic:spPr bwMode="auto">
+                    <a:xfrm>
+                      <a:off x="0" y="0"/>
+                      <a:ext cx="5731510" cy="655092"/>
+                    </a:xfrm>
+                    <a:prstGeom prst="rect">
+                      <a:avLst/>
+                    </a:prstGeom>
+                    <a:ln>
+                      <a:noFill/>
+                    </a:ln>
+                    <a:extLst>
+                      <a:ext uri="{53640926-AAD7-44D8-BBD7-CCE9431645EC}">
+                        <a14:shadowObscured xmlns:a14="http://schemas.microsoft.com/office/drawing/2010/main"/>
+                      </a:ext>
+                    </a:extLst>
+                  </pic:spPr>
+                </pic:pic>
+              </a:graphicData>
+            </a:graphic>
+          </wp:inline>
+        </w:drawing>
+      </w:r>
+    </w:p>
+    <w:p>
+      <w:r>
+        <w:lastRenderedPageBreak/>
+        <w:t xml:space="preserve">Sample output </w:t>
+      </w:r>
+      <w:r>
+        <w:rPr>
+          <w:noProof/>
+        </w:rPr>
+        <w:drawing>
+          <wp:inline distT="0" distB="0" distL="0" distR="0" wp14:anchorId="603CF5B4" wp14:editId="190454D5">
+            <wp:extent cx="5731510" cy="2997200"/>
+            <wp:effectExtent l="0" t="0" r="2540" b="0"/>
+            <wp:docPr id="103" name="Picture 103"/>
+            <wp:cNvGraphicFramePr>
+              <a:graphicFrameLocks xmlns:a="http://schemas.openxmlformats.org/drawingml/2006/main" noChangeAspect="1"/>
+            </wp:cNvGraphicFramePr>
+            <a:graphic xmlns:a="http://schemas.openxmlformats.org/drawingml/2006/main">
+              <a:graphicData uri="http://schemas.openxmlformats.org/drawingml/2006/picture">
+                <pic:pic xmlns:pic="http://schemas.openxmlformats.org/drawingml/2006/picture">
+                  <pic:nvPicPr>
+                    <pic:cNvPr id="1" name=""/>
+                    <pic:cNvPicPr/>
+                  </pic:nvPicPr>
+                  <pic:blipFill>
+                    <a:blip r:embed="rId81"/>
+                    <a:stretch>
+                      <a:fillRect/>
+                    </a:stretch>
+                  </pic:blipFill>
+                  <pic:spPr>
+                    <a:xfrm>
+                      <a:off x="0" y="0"/>
+                      <a:ext cx="5731510" cy="2997200"/>
+                    </a:xfrm>
+                    <a:prstGeom prst="rect">
+                      <a:avLst/>
+                    </a:prstGeom>
+                  </pic:spPr>
+                </pic:pic>
+              </a:graphicData>
+            </a:graphic>
+          </wp:inline>
+        </w:drawing>
+      </w:r>
+      <w:r>
+        <w:t xml:space="preserve"> </w:t>
+      </w:r>
+    </w:p>
+    <w:p>
+      <w:r>
+        <w:t>The scraper has finished and is now writing to database</w:t>
+      </w:r>
+      <w:r>
+        <w:rPr>
+          <w:noProof/>
+        </w:rPr>
+        <w:drawing>
+          <wp:inline distT="0" distB="0" distL="0" distR="0" wp14:anchorId="425B6743" wp14:editId="5BC259C8">
+            <wp:extent cx="5731510" cy="2997200"/>
+            <wp:effectExtent l="0" t="0" r="2540" b="0"/>
+            <wp:docPr id="104" name="Picture 104"/>
+            <wp:cNvGraphicFramePr>
+              <a:graphicFrameLocks xmlns:a="http://schemas.openxmlformats.org/drawingml/2006/main" noChangeAspect="1"/>
+            </wp:cNvGraphicFramePr>
+            <a:graphic xmlns:a="http://schemas.openxmlformats.org/drawingml/2006/main">
+              <a:graphicData uri="http://schemas.openxmlformats.org/drawingml/2006/picture">
+                <pic:pic xmlns:pic="http://schemas.openxmlformats.org/drawingml/2006/picture">
+                  <pic:nvPicPr>
+                    <pic:cNvPr id="1" name=""/>
+                    <pic:cNvPicPr/>
+                  </pic:nvPicPr>
+                  <pic:blipFill>
+                    <a:blip r:embed="rId82"/>
+                    <a:stretch>
+                      <a:fillRect/>
+                    </a:stretch>
+                  </pic:blipFill>
+                  <pic:spPr>
+                    <a:xfrm>
+                      <a:off x="0" y="0"/>
+                      <a:ext cx="5731510" cy="2997200"/>
+                    </a:xfrm>
+                    <a:prstGeom prst="rect">
+                      <a:avLst/>
+                    </a:prstGeom>
+                  </pic:spPr>
+                </pic:pic>
+              </a:graphicData>
+            </a:graphic>
+          </wp:inline>
+        </w:drawing>
+      </w:r>
+    </w:p>
+    <w:p/>
+    <w:p>
+      <w:r>
+        <w:br w:type="page"/>
+      </w:r>
+    </w:p>
+    <w:p>
+      <w:r>
+        <w:lastRenderedPageBreak/>
+        <w:t>And we get the output!</w:t>
+      </w:r>
+      <w:r>
+        <w:rPr>
+          <w:noProof/>
+        </w:rPr>
+        <w:drawing>
+          <wp:inline distT="0" distB="0" distL="0" distR="0" wp14:anchorId="2927668B" wp14:editId="236E6F31">
+            <wp:extent cx="5731510" cy="2997200"/>
+            <wp:effectExtent l="0" t="0" r="2540" b="0"/>
+            <wp:docPr id="105" name="Picture 105"/>
+            <wp:cNvGraphicFramePr>
+              <a:graphicFrameLocks xmlns:a="http://schemas.openxmlformats.org/drawingml/2006/main" noChangeAspect="1"/>
+            </wp:cNvGraphicFramePr>
+            <a:graphic xmlns:a="http://schemas.openxmlformats.org/drawingml/2006/main">
+              <a:graphicData uri="http://schemas.openxmlformats.org/drawingml/2006/picture">
+                <pic:pic xmlns:pic="http://schemas.openxmlformats.org/drawingml/2006/picture">
+                  <pic:nvPicPr>
+                    <pic:cNvPr id="1" name=""/>
+                    <pic:cNvPicPr/>
+                  </pic:nvPicPr>
+                  <pic:blipFill>
+                    <a:blip r:embed="rId83"/>
+                    <a:stretch>
+                      <a:fillRect/>
+                    </a:stretch>
+                  </pic:blipFill>
+                  <pic:spPr>
+                    <a:xfrm>
+                      <a:off x="0" y="0"/>
+                      <a:ext cx="5731510" cy="2997200"/>
+                    </a:xfrm>
+                    <a:prstGeom prst="rect">
+                      <a:avLst/>
+                    </a:prstGeom>
+                  </pic:spPr>
+                </pic:pic>
+              </a:graphicData>
+            </a:graphic>
+          </wp:inline>
+        </w:drawing>
+      </w:r>
+    </w:p>
+    <w:p/>
+    <w:p>
+      <w:pPr>
         <w:sectPr>
-          <w:pgSz w:w="16838" w:h="11906" w:orient="landscape"/>
+          <w:pgSz w:w="11906" w:h="16838"/>
           <w:pgMar w:top="1440" w:right="1440" w:bottom="1440" w:left="1440" w:header="708" w:footer="708" w:gutter="0"/>
           <w:cols w:space="708"/>
           <w:docGrid w:linePitch="360"/>
         </w:sectPr>
       </w:pPr>
       <w:r>
-        <w:t>Orange Background – Exceptional data</w:t>
-      </w:r>
+        <w:t xml:space="preserve"> </w:t>
+      </w:r>
+      <w:bookmarkStart w:id="73" w:name="_GoBack"/>
+      <w:bookmarkEnd w:id="73"/>
     </w:p>
     <w:p>
       <w:pPr>
         <w:pStyle w:val="Heading2"/>
       </w:pPr>
-      <w:bookmarkStart w:id="73" w:name="_Toc33610269"/>
-      <w:r>
+      <w:r>
+        <w:lastRenderedPageBreak/>
         <w:t>Error images</w:t>
       </w:r>
-      <w:bookmarkEnd w:id="73"/>
+      <w:bookmarkEnd w:id="72"/>
     </w:p>
     <w:p>
       <w:r>
@@ -31797,7 +33369,7 @@
                     <pic:cNvPicPr/>
                   </pic:nvPicPr>
                   <pic:blipFill>
-                    <a:blip r:embed="rId58">
+                    <a:blip r:embed="rId84">
                       <a:extLst>
                         <a:ext uri="{28A0092B-C50C-407E-A947-70E740481C1C}">
                           <a14:useLocalDpi xmlns:a14="http://schemas.microsoft.com/office/drawing/2010/main" val="0"/>
@@ -31857,7 +33429,7 @@
                     <pic:cNvPicPr/>
                   </pic:nvPicPr>
                   <pic:blipFill>
-                    <a:blip r:embed="rId59">
+                    <a:blip r:embed="rId85">
                       <a:extLst>
                         <a:ext uri="{28A0092B-C50C-407E-A947-70E740481C1C}">
                           <a14:useLocalDpi xmlns:a14="http://schemas.microsoft.com/office/drawing/2010/main" val="0"/>
@@ -31902,6 +33474,7 @@
       </w:pPr>
       <w:bookmarkStart w:id="74" w:name="_Toc33610271"/>
       <w:r>
+        <w:lastRenderedPageBreak/>
         <w:t xml:space="preserve">Testing with </w:t>
       </w:r>
       <w:r>
@@ -31977,6 +33550,7 @@
       </w:pPr>
       <w:bookmarkStart w:id="75" w:name="_Toc33610272"/>
       <w:r>
+        <w:lastRenderedPageBreak/>
         <w:t>Note to self</w:t>
       </w:r>
       <w:bookmarkEnd w:id="75"/>
@@ -36830,7 +38404,7 @@
 </file>
 
 <file path=customXml/itemProps1.xml><?xml version="1.0" encoding="utf-8"?>
-<ds:datastoreItem xmlns:ds="http://schemas.openxmlformats.org/officeDocument/2006/customXml" ds:itemID="{9DAA3E51-C66B-4E88-8F59-E0735EA2133B}">
+<ds:datastoreItem xmlns:ds="http://schemas.openxmlformats.org/officeDocument/2006/customXml" ds:itemID="{C1CC6DEE-6494-4091-94D2-FACD3FF616B7}">
   <ds:schemaRefs>
     <ds:schemaRef ds:uri="http://schemas.openxmlformats.org/officeDocument/2006/bibliography"/>
   </ds:schemaRefs>

</xml_diff>

<commit_message>
finished Test cases and persona testing
</commit_message>
<xml_diff>
--- a/ProjectWriteUp.docx
+++ b/ProjectWriteUp.docx
@@ -1033,7 +1033,7 @@
           <w:r>
             <w:fldChar w:fldCharType="separate"/>
           </w:r>
-          <w:hyperlink w:anchor="_Toc33610198" w:history="1">
+          <w:hyperlink w:anchor="_Toc33976366" w:history="1">
             <w:r>
               <w:rPr>
                 <w:rStyle w:val="Hyperlink"/>
@@ -1060,7 +1060,7 @@
                 <w:noProof/>
                 <w:webHidden/>
               </w:rPr>
-              <w:instrText xml:space="preserve"> PAGEREF _Toc33610198 \h </w:instrText>
+              <w:instrText xml:space="preserve"> PAGEREF _Toc33976366 \h </w:instrText>
             </w:r>
             <w:r>
               <w:rPr>
@@ -1103,7 +1103,7 @@
               <w:lang w:eastAsia="en-GB"/>
             </w:rPr>
           </w:pPr>
-          <w:hyperlink w:anchor="_Toc33610199" w:history="1">
+          <w:hyperlink w:anchor="_Toc33976367" w:history="1">
             <w:r>
               <w:rPr>
                 <w:rStyle w:val="Hyperlink"/>
@@ -1130,7 +1130,7 @@
                 <w:noProof/>
                 <w:webHidden/>
               </w:rPr>
-              <w:instrText xml:space="preserve"> PAGEREF _Toc33610199 \h </w:instrText>
+              <w:instrText xml:space="preserve"> PAGEREF _Toc33976367 \h </w:instrText>
             </w:r>
             <w:r>
               <w:rPr>
@@ -1173,7 +1173,7 @@
               <w:lang w:eastAsia="en-GB"/>
             </w:rPr>
           </w:pPr>
-          <w:hyperlink w:anchor="_Toc33610200" w:history="1">
+          <w:hyperlink w:anchor="_Toc33976368" w:history="1">
             <w:r>
               <w:rPr>
                 <w:rStyle w:val="Hyperlink"/>
@@ -1200,7 +1200,7 @@
                 <w:noProof/>
                 <w:webHidden/>
               </w:rPr>
-              <w:instrText xml:space="preserve"> PAGEREF _Toc33610200 \h </w:instrText>
+              <w:instrText xml:space="preserve"> PAGEREF _Toc33976368 \h </w:instrText>
             </w:r>
             <w:r>
               <w:rPr>
@@ -1243,7 +1243,7 @@
               <w:lang w:eastAsia="en-GB"/>
             </w:rPr>
           </w:pPr>
-          <w:hyperlink w:anchor="_Toc33610201" w:history="1">
+          <w:hyperlink w:anchor="_Toc33976369" w:history="1">
             <w:r>
               <w:rPr>
                 <w:rStyle w:val="Hyperlink"/>
@@ -1270,7 +1270,7 @@
                 <w:noProof/>
                 <w:webHidden/>
               </w:rPr>
-              <w:instrText xml:space="preserve"> PAGEREF _Toc33610201 \h </w:instrText>
+              <w:instrText xml:space="preserve"> PAGEREF _Toc33976369 \h </w:instrText>
             </w:r>
             <w:r>
               <w:rPr>
@@ -1313,7 +1313,7 @@
               <w:lang w:eastAsia="en-GB"/>
             </w:rPr>
           </w:pPr>
-          <w:hyperlink w:anchor="_Toc33610202" w:history="1">
+          <w:hyperlink w:anchor="_Toc33976370" w:history="1">
             <w:r>
               <w:rPr>
                 <w:rStyle w:val="Hyperlink"/>
@@ -1340,7 +1340,7 @@
                 <w:noProof/>
                 <w:webHidden/>
               </w:rPr>
-              <w:instrText xml:space="preserve"> PAGEREF _Toc33610202 \h </w:instrText>
+              <w:instrText xml:space="preserve"> PAGEREF _Toc33976370 \h </w:instrText>
             </w:r>
             <w:r>
               <w:rPr>
@@ -1383,7 +1383,7 @@
               <w:lang w:eastAsia="en-GB"/>
             </w:rPr>
           </w:pPr>
-          <w:hyperlink w:anchor="_Toc33610203" w:history="1">
+          <w:hyperlink w:anchor="_Toc33976371" w:history="1">
             <w:r>
               <w:rPr>
                 <w:rStyle w:val="Hyperlink"/>
@@ -1410,7 +1410,7 @@
                 <w:noProof/>
                 <w:webHidden/>
               </w:rPr>
-              <w:instrText xml:space="preserve"> PAGEREF _Toc33610203 \h </w:instrText>
+              <w:instrText xml:space="preserve"> PAGEREF _Toc33976371 \h </w:instrText>
             </w:r>
             <w:r>
               <w:rPr>
@@ -1453,7 +1453,7 @@
               <w:lang w:eastAsia="en-GB"/>
             </w:rPr>
           </w:pPr>
-          <w:hyperlink w:anchor="_Toc33610204" w:history="1">
+          <w:hyperlink w:anchor="_Toc33976372" w:history="1">
             <w:r>
               <w:rPr>
                 <w:rStyle w:val="Hyperlink"/>
@@ -1480,7 +1480,7 @@
                 <w:noProof/>
                 <w:webHidden/>
               </w:rPr>
-              <w:instrText xml:space="preserve"> PAGEREF _Toc33610204 \h </w:instrText>
+              <w:instrText xml:space="preserve"> PAGEREF _Toc33976372 \h </w:instrText>
             </w:r>
             <w:r>
               <w:rPr>
@@ -1523,7 +1523,7 @@
               <w:lang w:eastAsia="en-GB"/>
             </w:rPr>
           </w:pPr>
-          <w:hyperlink w:anchor="_Toc33610205" w:history="1">
+          <w:hyperlink w:anchor="_Toc33976373" w:history="1">
             <w:r>
               <w:rPr>
                 <w:rStyle w:val="Hyperlink"/>
@@ -1550,7 +1550,7 @@
                 <w:noProof/>
                 <w:webHidden/>
               </w:rPr>
-              <w:instrText xml:space="preserve"> PAGEREF _Toc33610205 \h </w:instrText>
+              <w:instrText xml:space="preserve"> PAGEREF _Toc33976373 \h </w:instrText>
             </w:r>
             <w:r>
               <w:rPr>
@@ -1593,7 +1593,7 @@
               <w:lang w:eastAsia="en-GB"/>
             </w:rPr>
           </w:pPr>
-          <w:hyperlink w:anchor="_Toc33610206" w:history="1">
+          <w:hyperlink w:anchor="_Toc33976374" w:history="1">
             <w:r>
               <w:rPr>
                 <w:rStyle w:val="Hyperlink"/>
@@ -1620,7 +1620,7 @@
                 <w:noProof/>
                 <w:webHidden/>
               </w:rPr>
-              <w:instrText xml:space="preserve"> PAGEREF _Toc33610206 \h </w:instrText>
+              <w:instrText xml:space="preserve"> PAGEREF _Toc33976374 \h </w:instrText>
             </w:r>
             <w:r>
               <w:rPr>
@@ -1663,7 +1663,7 @@
               <w:lang w:eastAsia="en-GB"/>
             </w:rPr>
           </w:pPr>
-          <w:hyperlink w:anchor="_Toc33610207" w:history="1">
+          <w:hyperlink w:anchor="_Toc33976375" w:history="1">
             <w:r>
               <w:rPr>
                 <w:rStyle w:val="Hyperlink"/>
@@ -1690,7 +1690,7 @@
                 <w:noProof/>
                 <w:webHidden/>
               </w:rPr>
-              <w:instrText xml:space="preserve"> PAGEREF _Toc33610207 \h </w:instrText>
+              <w:instrText xml:space="preserve"> PAGEREF _Toc33976375 \h </w:instrText>
             </w:r>
             <w:r>
               <w:rPr>
@@ -1733,7 +1733,7 @@
               <w:lang w:eastAsia="en-GB"/>
             </w:rPr>
           </w:pPr>
-          <w:hyperlink w:anchor="_Toc33610208" w:history="1">
+          <w:hyperlink w:anchor="_Toc33976376" w:history="1">
             <w:r>
               <w:rPr>
                 <w:rStyle w:val="Hyperlink"/>
@@ -1760,7 +1760,7 @@
                 <w:noProof/>
                 <w:webHidden/>
               </w:rPr>
-              <w:instrText xml:space="preserve"> PAGEREF _Toc33610208 \h </w:instrText>
+              <w:instrText xml:space="preserve"> PAGEREF _Toc33976376 \h </w:instrText>
             </w:r>
             <w:r>
               <w:rPr>
@@ -1803,13 +1803,13 @@
               <w:lang w:eastAsia="en-GB"/>
             </w:rPr>
           </w:pPr>
-          <w:hyperlink w:anchor="_Toc33610209" w:history="1">
+          <w:hyperlink w:anchor="_Toc33976377" w:history="1">
             <w:r>
               <w:rPr>
                 <w:rStyle w:val="Hyperlink"/>
                 <w:noProof/>
               </w:rPr>
-              <w:t>Identified tasks</w:t>
+              <w:t>Resources required</w:t>
             </w:r>
             <w:r>
               <w:rPr>
@@ -1830,7 +1830,7 @@
                 <w:noProof/>
                 <w:webHidden/>
               </w:rPr>
-              <w:instrText xml:space="preserve"> PAGEREF _Toc33610209 \h </w:instrText>
+              <w:instrText xml:space="preserve"> PAGEREF _Toc33976377 \h </w:instrText>
             </w:r>
             <w:r>
               <w:rPr>
@@ -1873,13 +1873,13 @@
               <w:lang w:eastAsia="en-GB"/>
             </w:rPr>
           </w:pPr>
-          <w:hyperlink w:anchor="_Toc33610210" w:history="1">
+          <w:hyperlink w:anchor="_Toc33976378" w:history="1">
             <w:r>
               <w:rPr>
                 <w:rStyle w:val="Hyperlink"/>
                 <w:noProof/>
               </w:rPr>
-              <w:t>Resources required</w:t>
+              <w:t>Estimate of timings</w:t>
             </w:r>
             <w:r>
               <w:rPr>
@@ -1900,7 +1900,7 @@
                 <w:noProof/>
                 <w:webHidden/>
               </w:rPr>
-              <w:instrText xml:space="preserve"> PAGEREF _Toc33610210 \h </w:instrText>
+              <w:instrText xml:space="preserve"> PAGEREF _Toc33976378 \h </w:instrText>
             </w:r>
             <w:r>
               <w:rPr>
@@ -1920,7 +1920,7 @@
                 <w:noProof/>
                 <w:webHidden/>
               </w:rPr>
-              <w:t>14</w:t>
+              <w:t>15</w:t>
             </w:r>
             <w:r>
               <w:rPr>
@@ -1943,13 +1943,13 @@
               <w:lang w:eastAsia="en-GB"/>
             </w:rPr>
           </w:pPr>
-          <w:hyperlink w:anchor="_Toc33610211" w:history="1">
+          <w:hyperlink w:anchor="_Toc33976379" w:history="1">
             <w:r>
               <w:rPr>
                 <w:rStyle w:val="Hyperlink"/>
                 <w:noProof/>
               </w:rPr>
-              <w:t>Estimate of timings</w:t>
+              <w:t>Identified tasks</w:t>
             </w:r>
             <w:r>
               <w:rPr>
@@ -1970,7 +1970,7 @@
                 <w:noProof/>
                 <w:webHidden/>
               </w:rPr>
-              <w:instrText xml:space="preserve"> PAGEREF _Toc33610211 \h </w:instrText>
+              <w:instrText xml:space="preserve"> PAGEREF _Toc33976379 \h </w:instrText>
             </w:r>
             <w:r>
               <w:rPr>
@@ -2013,7 +2013,7 @@
               <w:lang w:eastAsia="en-GB"/>
             </w:rPr>
           </w:pPr>
-          <w:hyperlink w:anchor="_Toc33610212" w:history="1">
+          <w:hyperlink w:anchor="_Toc33976380" w:history="1">
             <w:r>
               <w:rPr>
                 <w:rStyle w:val="Hyperlink"/>
@@ -2040,7 +2040,7 @@
                 <w:noProof/>
                 <w:webHidden/>
               </w:rPr>
-              <w:instrText xml:space="preserve"> PAGEREF _Toc33610212 \h </w:instrText>
+              <w:instrText xml:space="preserve"> PAGEREF _Toc33976380 \h </w:instrText>
             </w:r>
             <w:r>
               <w:rPr>
@@ -2083,7 +2083,7 @@
               <w:lang w:eastAsia="en-GB"/>
             </w:rPr>
           </w:pPr>
-          <w:hyperlink w:anchor="_Toc33610213" w:history="1">
+          <w:hyperlink w:anchor="_Toc33976381" w:history="1">
             <w:r>
               <w:rPr>
                 <w:rStyle w:val="Hyperlink"/>
@@ -2110,7 +2110,7 @@
                 <w:noProof/>
                 <w:webHidden/>
               </w:rPr>
-              <w:instrText xml:space="preserve"> PAGEREF _Toc33610213 \h </w:instrText>
+              <w:instrText xml:space="preserve"> PAGEREF _Toc33976381 \h </w:instrText>
             </w:r>
             <w:r>
               <w:rPr>
@@ -2153,7 +2153,7 @@
               <w:lang w:eastAsia="en-GB"/>
             </w:rPr>
           </w:pPr>
-          <w:hyperlink w:anchor="_Toc33610214" w:history="1">
+          <w:hyperlink w:anchor="_Toc33976382" w:history="1">
             <w:r>
               <w:rPr>
                 <w:rStyle w:val="Hyperlink"/>
@@ -2180,7 +2180,7 @@
                 <w:noProof/>
                 <w:webHidden/>
               </w:rPr>
-              <w:instrText xml:space="preserve"> PAGEREF _Toc33610214 \h </w:instrText>
+              <w:instrText xml:space="preserve"> PAGEREF _Toc33976382 \h </w:instrText>
             </w:r>
             <w:r>
               <w:rPr>
@@ -2223,7 +2223,7 @@
               <w:lang w:eastAsia="en-GB"/>
             </w:rPr>
           </w:pPr>
-          <w:hyperlink w:anchor="_Toc33610215" w:history="1">
+          <w:hyperlink w:anchor="_Toc33976383" w:history="1">
             <w:r>
               <w:rPr>
                 <w:rStyle w:val="Hyperlink"/>
@@ -2250,7 +2250,7 @@
                 <w:noProof/>
                 <w:webHidden/>
               </w:rPr>
-              <w:instrText xml:space="preserve"> PAGEREF _Toc33610215 \h </w:instrText>
+              <w:instrText xml:space="preserve"> PAGEREF _Toc33976383 \h </w:instrText>
             </w:r>
             <w:r>
               <w:rPr>
@@ -2293,7 +2293,7 @@
               <w:lang w:eastAsia="en-GB"/>
             </w:rPr>
           </w:pPr>
-          <w:hyperlink w:anchor="_Toc33610216" w:history="1">
+          <w:hyperlink w:anchor="_Toc33976384" w:history="1">
             <w:r>
               <w:rPr>
                 <w:rStyle w:val="Hyperlink"/>
@@ -2320,7 +2320,7 @@
                 <w:noProof/>
                 <w:webHidden/>
               </w:rPr>
-              <w:instrText xml:space="preserve"> PAGEREF _Toc33610216 \h </w:instrText>
+              <w:instrText xml:space="preserve"> PAGEREF _Toc33976384 \h </w:instrText>
             </w:r>
             <w:r>
               <w:rPr>
@@ -2363,7 +2363,7 @@
               <w:lang w:eastAsia="en-GB"/>
             </w:rPr>
           </w:pPr>
-          <w:hyperlink w:anchor="_Toc33610217" w:history="1">
+          <w:hyperlink w:anchor="_Toc33976385" w:history="1">
             <w:r>
               <w:rPr>
                 <w:rStyle w:val="Hyperlink"/>
@@ -2390,7 +2390,7 @@
                 <w:noProof/>
                 <w:webHidden/>
               </w:rPr>
-              <w:instrText xml:space="preserve"> PAGEREF _Toc33610217 \h </w:instrText>
+              <w:instrText xml:space="preserve"> PAGEREF _Toc33976385 \h </w:instrText>
             </w:r>
             <w:r>
               <w:rPr>
@@ -2433,7 +2433,7 @@
               <w:lang w:eastAsia="en-GB"/>
             </w:rPr>
           </w:pPr>
-          <w:hyperlink w:anchor="_Toc33610218" w:history="1">
+          <w:hyperlink w:anchor="_Toc33976386" w:history="1">
             <w:r>
               <w:rPr>
                 <w:rStyle w:val="Hyperlink"/>
@@ -2460,7 +2460,7 @@
                 <w:noProof/>
                 <w:webHidden/>
               </w:rPr>
-              <w:instrText xml:space="preserve"> PAGEREF _Toc33610218 \h </w:instrText>
+              <w:instrText xml:space="preserve"> PAGEREF _Toc33976386 \h </w:instrText>
             </w:r>
             <w:r>
               <w:rPr>
@@ -2503,7 +2503,7 @@
               <w:lang w:eastAsia="en-GB"/>
             </w:rPr>
           </w:pPr>
-          <w:hyperlink w:anchor="_Toc33610219" w:history="1">
+          <w:hyperlink w:anchor="_Toc33976387" w:history="1">
             <w:r>
               <w:rPr>
                 <w:rStyle w:val="Hyperlink"/>
@@ -2530,7 +2530,7 @@
                 <w:noProof/>
                 <w:webHidden/>
               </w:rPr>
-              <w:instrText xml:space="preserve"> PAGEREF _Toc33610219 \h </w:instrText>
+              <w:instrText xml:space="preserve"> PAGEREF _Toc33976387 \h </w:instrText>
             </w:r>
             <w:r>
               <w:rPr>
@@ -2573,7 +2573,7 @@
               <w:lang w:eastAsia="en-GB"/>
             </w:rPr>
           </w:pPr>
-          <w:hyperlink w:anchor="_Toc33610220" w:history="1">
+          <w:hyperlink w:anchor="_Toc33976388" w:history="1">
             <w:r>
               <w:rPr>
                 <w:rStyle w:val="Hyperlink"/>
@@ -2601,7 +2601,7 @@
                 <w:noProof/>
                 <w:webHidden/>
               </w:rPr>
-              <w:instrText xml:space="preserve"> PAGEREF _Toc33610220 \h </w:instrText>
+              <w:instrText xml:space="preserve"> PAGEREF _Toc33976388 \h </w:instrText>
             </w:r>
             <w:r>
               <w:rPr>
@@ -2644,7 +2644,7 @@
               <w:lang w:eastAsia="en-GB"/>
             </w:rPr>
           </w:pPr>
-          <w:hyperlink w:anchor="_Toc33610221" w:history="1">
+          <w:hyperlink w:anchor="_Toc33976389" w:history="1">
             <w:r>
               <w:rPr>
                 <w:rStyle w:val="Hyperlink"/>
@@ -2672,7 +2672,7 @@
                 <w:noProof/>
                 <w:webHidden/>
               </w:rPr>
-              <w:instrText xml:space="preserve"> PAGEREF _Toc33610221 \h </w:instrText>
+              <w:instrText xml:space="preserve"> PAGEREF _Toc33976389 \h </w:instrText>
             </w:r>
             <w:r>
               <w:rPr>
@@ -2715,7 +2715,7 @@
               <w:lang w:eastAsia="en-GB"/>
             </w:rPr>
           </w:pPr>
-          <w:hyperlink w:anchor="_Toc33610222" w:history="1">
+          <w:hyperlink w:anchor="_Toc33976390" w:history="1">
             <w:r>
               <w:rPr>
                 <w:rStyle w:val="Hyperlink"/>
@@ -2743,7 +2743,7 @@
                 <w:noProof/>
                 <w:webHidden/>
               </w:rPr>
-              <w:instrText xml:space="preserve"> PAGEREF _Toc33610222 \h </w:instrText>
+              <w:instrText xml:space="preserve"> PAGEREF _Toc33976390 \h </w:instrText>
             </w:r>
             <w:r>
               <w:rPr>
@@ -2786,7 +2786,7 @@
               <w:lang w:eastAsia="en-GB"/>
             </w:rPr>
           </w:pPr>
-          <w:hyperlink w:anchor="_Toc33610223" w:history="1">
+          <w:hyperlink w:anchor="_Toc33976391" w:history="1">
             <w:r>
               <w:rPr>
                 <w:rStyle w:val="Hyperlink"/>
@@ -2821,7 +2821,7 @@
                 <w:noProof/>
                 <w:webHidden/>
               </w:rPr>
-              <w:instrText xml:space="preserve"> PAGEREF _Toc33610223 \h </w:instrText>
+              <w:instrText xml:space="preserve"> PAGEREF _Toc33976391 \h </w:instrText>
             </w:r>
             <w:r>
               <w:rPr>
@@ -2864,7 +2864,7 @@
               <w:lang w:eastAsia="en-GB"/>
             </w:rPr>
           </w:pPr>
-          <w:hyperlink w:anchor="_Toc33610224" w:history="1">
+          <w:hyperlink w:anchor="_Toc33976392" w:history="1">
             <w:r>
               <w:rPr>
                 <w:rStyle w:val="Hyperlink"/>
@@ -2891,7 +2891,7 @@
                 <w:noProof/>
                 <w:webHidden/>
               </w:rPr>
-              <w:instrText xml:space="preserve"> PAGEREF _Toc33610224 \h </w:instrText>
+              <w:instrText xml:space="preserve"> PAGEREF _Toc33976392 \h </w:instrText>
             </w:r>
             <w:r>
               <w:rPr>
@@ -2911,7 +2911,7 @@
                 <w:noProof/>
                 <w:webHidden/>
               </w:rPr>
-              <w:t>21</w:t>
+              <w:t>22</w:t>
             </w:r>
             <w:r>
               <w:rPr>
@@ -2934,7 +2934,7 @@
               <w:lang w:eastAsia="en-GB"/>
             </w:rPr>
           </w:pPr>
-          <w:hyperlink w:anchor="_Toc33610225" w:history="1">
+          <w:hyperlink w:anchor="_Toc33976393" w:history="1">
             <w:r>
               <w:rPr>
                 <w:rStyle w:val="Hyperlink"/>
@@ -2962,7 +2962,7 @@
                 <w:noProof/>
                 <w:webHidden/>
               </w:rPr>
-              <w:instrText xml:space="preserve"> PAGEREF _Toc33610225 \h </w:instrText>
+              <w:instrText xml:space="preserve"> PAGEREF _Toc33976393 \h </w:instrText>
             </w:r>
             <w:r>
               <w:rPr>
@@ -3005,7 +3005,7 @@
               <w:lang w:eastAsia="en-GB"/>
             </w:rPr>
           </w:pPr>
-          <w:hyperlink w:anchor="_Toc33610226" w:history="1">
+          <w:hyperlink w:anchor="_Toc33976394" w:history="1">
             <w:r>
               <w:rPr>
                 <w:rStyle w:val="Hyperlink"/>
@@ -3033,7 +3033,7 @@
                 <w:noProof/>
                 <w:webHidden/>
               </w:rPr>
-              <w:instrText xml:space="preserve"> PAGEREF _Toc33610226 \h </w:instrText>
+              <w:instrText xml:space="preserve"> PAGEREF _Toc33976394 \h </w:instrText>
             </w:r>
             <w:r>
               <w:rPr>
@@ -3076,7 +3076,7 @@
               <w:lang w:eastAsia="en-GB"/>
             </w:rPr>
           </w:pPr>
-          <w:hyperlink w:anchor="_Toc33610227" w:history="1">
+          <w:hyperlink w:anchor="_Toc33976395" w:history="1">
             <w:r>
               <w:rPr>
                 <w:rStyle w:val="Hyperlink"/>
@@ -3104,7 +3104,7 @@
                 <w:noProof/>
                 <w:webHidden/>
               </w:rPr>
-              <w:instrText xml:space="preserve"> PAGEREF _Toc33610227 \h </w:instrText>
+              <w:instrText xml:space="preserve"> PAGEREF _Toc33976395 \h </w:instrText>
             </w:r>
             <w:r>
               <w:rPr>
@@ -3147,7 +3147,7 @@
               <w:lang w:eastAsia="en-GB"/>
             </w:rPr>
           </w:pPr>
-          <w:hyperlink w:anchor="_Toc33610228" w:history="1">
+          <w:hyperlink w:anchor="_Toc33976396" w:history="1">
             <w:r>
               <w:rPr>
                 <w:rStyle w:val="Hyperlink"/>
@@ -3175,7 +3175,7 @@
                 <w:noProof/>
                 <w:webHidden/>
               </w:rPr>
-              <w:instrText xml:space="preserve"> PAGEREF _Toc33610228 \h </w:instrText>
+              <w:instrText xml:space="preserve"> PAGEREF _Toc33976396 \h </w:instrText>
             </w:r>
             <w:r>
               <w:rPr>
@@ -3218,7 +3218,7 @@
               <w:lang w:eastAsia="en-GB"/>
             </w:rPr>
           </w:pPr>
-          <w:hyperlink w:anchor="_Toc33610229" w:history="1">
+          <w:hyperlink w:anchor="_Toc33976397" w:history="1">
             <w:r>
               <w:rPr>
                 <w:rStyle w:val="Hyperlink"/>
@@ -3246,7 +3246,7 @@
                 <w:noProof/>
                 <w:webHidden/>
               </w:rPr>
-              <w:instrText xml:space="preserve"> PAGEREF _Toc33610229 \h </w:instrText>
+              <w:instrText xml:space="preserve"> PAGEREF _Toc33976397 \h </w:instrText>
             </w:r>
             <w:r>
               <w:rPr>
@@ -3289,7 +3289,7 @@
               <w:lang w:eastAsia="en-GB"/>
             </w:rPr>
           </w:pPr>
-          <w:hyperlink w:anchor="_Toc33610230" w:history="1">
+          <w:hyperlink w:anchor="_Toc33976398" w:history="1">
             <w:r>
               <w:rPr>
                 <w:rStyle w:val="Hyperlink"/>
@@ -3317,7 +3317,7 @@
                 <w:noProof/>
                 <w:webHidden/>
               </w:rPr>
-              <w:instrText xml:space="preserve"> PAGEREF _Toc33610230 \h </w:instrText>
+              <w:instrText xml:space="preserve"> PAGEREF _Toc33976398 \h </w:instrText>
             </w:r>
             <w:r>
               <w:rPr>
@@ -3360,7 +3360,7 @@
               <w:lang w:eastAsia="en-GB"/>
             </w:rPr>
           </w:pPr>
-          <w:hyperlink w:anchor="_Toc33610231" w:history="1">
+          <w:hyperlink w:anchor="_Toc33976399" w:history="1">
             <w:r>
               <w:rPr>
                 <w:rStyle w:val="Hyperlink"/>
@@ -3388,7 +3388,7 @@
                 <w:noProof/>
                 <w:webHidden/>
               </w:rPr>
-              <w:instrText xml:space="preserve"> PAGEREF _Toc33610231 \h </w:instrText>
+              <w:instrText xml:space="preserve"> PAGEREF _Toc33976399 \h </w:instrText>
             </w:r>
             <w:r>
               <w:rPr>
@@ -3431,7 +3431,7 @@
               <w:lang w:eastAsia="en-GB"/>
             </w:rPr>
           </w:pPr>
-          <w:hyperlink w:anchor="_Toc33610232" w:history="1">
+          <w:hyperlink w:anchor="_Toc33976400" w:history="1">
             <w:r>
               <w:rPr>
                 <w:rStyle w:val="Hyperlink"/>
@@ -3459,7 +3459,7 @@
                 <w:noProof/>
                 <w:webHidden/>
               </w:rPr>
-              <w:instrText xml:space="preserve"> PAGEREF _Toc33610232 \h </w:instrText>
+              <w:instrText xml:space="preserve"> PAGEREF _Toc33976400 \h </w:instrText>
             </w:r>
             <w:r>
               <w:rPr>
@@ -3502,7 +3502,7 @@
               <w:lang w:eastAsia="en-GB"/>
             </w:rPr>
           </w:pPr>
-          <w:hyperlink w:anchor="_Toc33610233" w:history="1">
+          <w:hyperlink w:anchor="_Toc33976401" w:history="1">
             <w:r>
               <w:rPr>
                 <w:rStyle w:val="Hyperlink"/>
@@ -3530,7 +3530,7 @@
                 <w:noProof/>
                 <w:webHidden/>
               </w:rPr>
-              <w:instrText xml:space="preserve"> PAGEREF _Toc33610233 \h </w:instrText>
+              <w:instrText xml:space="preserve"> PAGEREF _Toc33976401 \h </w:instrText>
             </w:r>
             <w:r>
               <w:rPr>
@@ -3573,7 +3573,7 @@
               <w:lang w:eastAsia="en-GB"/>
             </w:rPr>
           </w:pPr>
-          <w:hyperlink w:anchor="_Toc33610234" w:history="1">
+          <w:hyperlink w:anchor="_Toc33976402" w:history="1">
             <w:r>
               <w:rPr>
                 <w:rStyle w:val="Hyperlink"/>
@@ -3601,7 +3601,7 @@
                 <w:noProof/>
                 <w:webHidden/>
               </w:rPr>
-              <w:instrText xml:space="preserve"> PAGEREF _Toc33610234 \h </w:instrText>
+              <w:instrText xml:space="preserve"> PAGEREF _Toc33976402 \h </w:instrText>
             </w:r>
             <w:r>
               <w:rPr>
@@ -3644,7 +3644,7 @@
               <w:lang w:eastAsia="en-GB"/>
             </w:rPr>
           </w:pPr>
-          <w:hyperlink w:anchor="_Toc33610235" w:history="1">
+          <w:hyperlink w:anchor="_Toc33976403" w:history="1">
             <w:r>
               <w:rPr>
                 <w:rStyle w:val="Hyperlink"/>
@@ -3672,7 +3672,7 @@
                 <w:noProof/>
                 <w:webHidden/>
               </w:rPr>
-              <w:instrText xml:space="preserve"> PAGEREF _Toc33610235 \h </w:instrText>
+              <w:instrText xml:space="preserve"> PAGEREF _Toc33976403 \h </w:instrText>
             </w:r>
             <w:r>
               <w:rPr>
@@ -3715,7 +3715,7 @@
               <w:lang w:eastAsia="en-GB"/>
             </w:rPr>
           </w:pPr>
-          <w:hyperlink w:anchor="_Toc33610236" w:history="1">
+          <w:hyperlink w:anchor="_Toc33976404" w:history="1">
             <w:r>
               <w:rPr>
                 <w:rStyle w:val="Hyperlink"/>
@@ -3743,7 +3743,7 @@
                 <w:noProof/>
                 <w:webHidden/>
               </w:rPr>
-              <w:instrText xml:space="preserve"> PAGEREF _Toc33610236 \h </w:instrText>
+              <w:instrText xml:space="preserve"> PAGEREF _Toc33976404 \h </w:instrText>
             </w:r>
             <w:r>
               <w:rPr>
@@ -3786,7 +3786,7 @@
               <w:lang w:eastAsia="en-GB"/>
             </w:rPr>
           </w:pPr>
-          <w:hyperlink w:anchor="_Toc33610237" w:history="1">
+          <w:hyperlink w:anchor="_Toc33976405" w:history="1">
             <w:r>
               <w:rPr>
                 <w:rStyle w:val="Hyperlink"/>
@@ -3814,7 +3814,7 @@
                 <w:noProof/>
                 <w:webHidden/>
               </w:rPr>
-              <w:instrText xml:space="preserve"> PAGEREF _Toc33610237 \h </w:instrText>
+              <w:instrText xml:space="preserve"> PAGEREF _Toc33976405 \h </w:instrText>
             </w:r>
             <w:r>
               <w:rPr>
@@ -3857,7 +3857,7 @@
               <w:lang w:eastAsia="en-GB"/>
             </w:rPr>
           </w:pPr>
-          <w:hyperlink w:anchor="_Toc33610238" w:history="1">
+          <w:hyperlink w:anchor="_Toc33976406" w:history="1">
             <w:r>
               <w:rPr>
                 <w:rStyle w:val="Hyperlink"/>
@@ -3885,7 +3885,7 @@
                 <w:noProof/>
                 <w:webHidden/>
               </w:rPr>
-              <w:instrText xml:space="preserve"> PAGEREF _Toc33610238 \h </w:instrText>
+              <w:instrText xml:space="preserve"> PAGEREF _Toc33976406 \h </w:instrText>
             </w:r>
             <w:r>
               <w:rPr>
@@ -3928,7 +3928,7 @@
               <w:lang w:eastAsia="en-GB"/>
             </w:rPr>
           </w:pPr>
-          <w:hyperlink w:anchor="_Toc33610239" w:history="1">
+          <w:hyperlink w:anchor="_Toc33976407" w:history="1">
             <w:r>
               <w:rPr>
                 <w:rStyle w:val="Hyperlink"/>
@@ -3956,7 +3956,7 @@
                 <w:noProof/>
                 <w:webHidden/>
               </w:rPr>
-              <w:instrText xml:space="preserve"> PAGEREF _Toc33610239 \h </w:instrText>
+              <w:instrText xml:space="preserve"> PAGEREF _Toc33976407 \h </w:instrText>
             </w:r>
             <w:r>
               <w:rPr>
@@ -3999,7 +3999,7 @@
               <w:lang w:eastAsia="en-GB"/>
             </w:rPr>
           </w:pPr>
-          <w:hyperlink w:anchor="_Toc33610240" w:history="1">
+          <w:hyperlink w:anchor="_Toc33976408" w:history="1">
             <w:r>
               <w:rPr>
                 <w:rStyle w:val="Hyperlink"/>
@@ -4027,7 +4027,7 @@
                 <w:noProof/>
                 <w:webHidden/>
               </w:rPr>
-              <w:instrText xml:space="preserve"> PAGEREF _Toc33610240 \h </w:instrText>
+              <w:instrText xml:space="preserve"> PAGEREF _Toc33976408 \h </w:instrText>
             </w:r>
             <w:r>
               <w:rPr>
@@ -4070,7 +4070,7 @@
               <w:lang w:eastAsia="en-GB"/>
             </w:rPr>
           </w:pPr>
-          <w:hyperlink w:anchor="_Toc33610241" w:history="1">
+          <w:hyperlink w:anchor="_Toc33976409" w:history="1">
             <w:r>
               <w:rPr>
                 <w:rStyle w:val="Hyperlink"/>
@@ -4099,7 +4099,7 @@
                 <w:noProof/>
                 <w:webHidden/>
               </w:rPr>
-              <w:instrText xml:space="preserve"> PAGEREF _Toc33610241 \h </w:instrText>
+              <w:instrText xml:space="preserve"> PAGEREF _Toc33976409 \h </w:instrText>
             </w:r>
             <w:r>
               <w:rPr>
@@ -4142,7 +4142,7 @@
               <w:lang w:eastAsia="en-GB"/>
             </w:rPr>
           </w:pPr>
-          <w:hyperlink w:anchor="_Toc33610242" w:history="1">
+          <w:hyperlink w:anchor="_Toc33976410" w:history="1">
             <w:r>
               <w:rPr>
                 <w:rStyle w:val="Hyperlink"/>
@@ -4170,7 +4170,7 @@
                 <w:noProof/>
                 <w:webHidden/>
               </w:rPr>
-              <w:instrText xml:space="preserve"> PAGEREF _Toc33610242 \h </w:instrText>
+              <w:instrText xml:space="preserve"> PAGEREF _Toc33976410 \h </w:instrText>
             </w:r>
             <w:r>
               <w:rPr>
@@ -4213,7 +4213,7 @@
               <w:lang w:eastAsia="en-GB"/>
             </w:rPr>
           </w:pPr>
-          <w:hyperlink w:anchor="_Toc33610243" w:history="1">
+          <w:hyperlink w:anchor="_Toc33976411" w:history="1">
             <w:r>
               <w:rPr>
                 <w:rStyle w:val="Hyperlink"/>
@@ -4240,7 +4240,7 @@
                 <w:noProof/>
                 <w:webHidden/>
               </w:rPr>
-              <w:instrText xml:space="preserve"> PAGEREF _Toc33610243 \h </w:instrText>
+              <w:instrText xml:space="preserve"> PAGEREF _Toc33976411 \h </w:instrText>
             </w:r>
             <w:r>
               <w:rPr>
@@ -4283,7 +4283,7 @@
               <w:lang w:eastAsia="en-GB"/>
             </w:rPr>
           </w:pPr>
-          <w:hyperlink w:anchor="_Toc33610244" w:history="1">
+          <w:hyperlink w:anchor="_Toc33976412" w:history="1">
             <w:r>
               <w:rPr>
                 <w:rStyle w:val="Hyperlink"/>
@@ -4310,7 +4310,7 @@
                 <w:noProof/>
                 <w:webHidden/>
               </w:rPr>
-              <w:instrText xml:space="preserve"> PAGEREF _Toc33610244 \h </w:instrText>
+              <w:instrText xml:space="preserve"> PAGEREF _Toc33976412 \h </w:instrText>
             </w:r>
             <w:r>
               <w:rPr>
@@ -4353,7 +4353,7 @@
               <w:lang w:eastAsia="en-GB"/>
             </w:rPr>
           </w:pPr>
-          <w:hyperlink w:anchor="_Toc33610245" w:history="1">
+          <w:hyperlink w:anchor="_Toc33976413" w:history="1">
             <w:r>
               <w:rPr>
                 <w:rStyle w:val="Hyperlink"/>
@@ -4380,7 +4380,7 @@
                 <w:noProof/>
                 <w:webHidden/>
               </w:rPr>
-              <w:instrText xml:space="preserve"> PAGEREF _Toc33610245 \h </w:instrText>
+              <w:instrText xml:space="preserve"> PAGEREF _Toc33976413 \h </w:instrText>
             </w:r>
             <w:r>
               <w:rPr>
@@ -4423,7 +4423,7 @@
               <w:lang w:eastAsia="en-GB"/>
             </w:rPr>
           </w:pPr>
-          <w:hyperlink w:anchor="_Toc33610246" w:history="1">
+          <w:hyperlink w:anchor="_Toc33976414" w:history="1">
             <w:r>
               <w:rPr>
                 <w:rStyle w:val="Hyperlink"/>
@@ -4450,7 +4450,7 @@
                 <w:noProof/>
                 <w:webHidden/>
               </w:rPr>
-              <w:instrText xml:space="preserve"> PAGEREF _Toc33610246 \h </w:instrText>
+              <w:instrText xml:space="preserve"> PAGEREF _Toc33976414 \h </w:instrText>
             </w:r>
             <w:r>
               <w:rPr>
@@ -4493,7 +4493,7 @@
               <w:lang w:eastAsia="en-GB"/>
             </w:rPr>
           </w:pPr>
-          <w:hyperlink w:anchor="_Toc33610247" w:history="1">
+          <w:hyperlink w:anchor="_Toc33976415" w:history="1">
             <w:r>
               <w:rPr>
                 <w:rStyle w:val="Hyperlink"/>
@@ -4520,7 +4520,7 @@
                 <w:noProof/>
                 <w:webHidden/>
               </w:rPr>
-              <w:instrText xml:space="preserve"> PAGEREF _Toc33610247 \h </w:instrText>
+              <w:instrText xml:space="preserve"> PAGEREF _Toc33976415 \h </w:instrText>
             </w:r>
             <w:r>
               <w:rPr>
@@ -4563,7 +4563,7 @@
               <w:lang w:eastAsia="en-GB"/>
             </w:rPr>
           </w:pPr>
-          <w:hyperlink w:anchor="_Toc33610248" w:history="1">
+          <w:hyperlink w:anchor="_Toc33976416" w:history="1">
             <w:r>
               <w:rPr>
                 <w:rStyle w:val="Hyperlink"/>
@@ -4590,7 +4590,7 @@
                 <w:noProof/>
                 <w:webHidden/>
               </w:rPr>
-              <w:instrText xml:space="preserve"> PAGEREF _Toc33610248 \h </w:instrText>
+              <w:instrText xml:space="preserve"> PAGEREF _Toc33976416 \h </w:instrText>
             </w:r>
             <w:r>
               <w:rPr>
@@ -4633,7 +4633,7 @@
               <w:lang w:eastAsia="en-GB"/>
             </w:rPr>
           </w:pPr>
-          <w:hyperlink w:anchor="_Toc33610249" w:history="1">
+          <w:hyperlink w:anchor="_Toc33976417" w:history="1">
             <w:r>
               <w:rPr>
                 <w:rStyle w:val="Hyperlink"/>
@@ -4660,7 +4660,7 @@
                 <w:noProof/>
                 <w:webHidden/>
               </w:rPr>
-              <w:instrText xml:space="preserve"> PAGEREF _Toc33610249 \h </w:instrText>
+              <w:instrText xml:space="preserve"> PAGEREF _Toc33976417 \h </w:instrText>
             </w:r>
             <w:r>
               <w:rPr>
@@ -4703,7 +4703,7 @@
               <w:lang w:eastAsia="en-GB"/>
             </w:rPr>
           </w:pPr>
-          <w:hyperlink w:anchor="_Toc33610250" w:history="1">
+          <w:hyperlink w:anchor="_Toc33976418" w:history="1">
             <w:r>
               <w:rPr>
                 <w:rStyle w:val="Hyperlink"/>
@@ -4730,7 +4730,7 @@
                 <w:noProof/>
                 <w:webHidden/>
               </w:rPr>
-              <w:instrText xml:space="preserve"> PAGEREF _Toc33610250 \h </w:instrText>
+              <w:instrText xml:space="preserve"> PAGEREF _Toc33976418 \h </w:instrText>
             </w:r>
             <w:r>
               <w:rPr>
@@ -4750,7 +4750,7 @@
                 <w:noProof/>
                 <w:webHidden/>
               </w:rPr>
-              <w:t>45</w:t>
+              <w:t>47</w:t>
             </w:r>
             <w:r>
               <w:rPr>
@@ -4773,7 +4773,7 @@
               <w:lang w:eastAsia="en-GB"/>
             </w:rPr>
           </w:pPr>
-          <w:hyperlink w:anchor="_Toc33610251" w:history="1">
+          <w:hyperlink w:anchor="_Toc33976419" w:history="1">
             <w:r>
               <w:rPr>
                 <w:rStyle w:val="Hyperlink"/>
@@ -4800,7 +4800,7 @@
                 <w:noProof/>
                 <w:webHidden/>
               </w:rPr>
-              <w:instrText xml:space="preserve"> PAGEREF _Toc33610251 \h </w:instrText>
+              <w:instrText xml:space="preserve"> PAGEREF _Toc33976419 \h </w:instrText>
             </w:r>
             <w:r>
               <w:rPr>
@@ -4820,7 +4820,7 @@
                 <w:noProof/>
                 <w:webHidden/>
               </w:rPr>
-              <w:t>45</w:t>
+              <w:t>47</w:t>
             </w:r>
             <w:r>
               <w:rPr>
@@ -4843,7 +4843,7 @@
               <w:lang w:eastAsia="en-GB"/>
             </w:rPr>
           </w:pPr>
-          <w:hyperlink w:anchor="_Toc33610252" w:history="1">
+          <w:hyperlink w:anchor="_Toc33976420" w:history="1">
             <w:r>
               <w:rPr>
                 <w:rStyle w:val="Hyperlink"/>
@@ -4870,7 +4870,7 @@
                 <w:noProof/>
                 <w:webHidden/>
               </w:rPr>
-              <w:instrText xml:space="preserve"> PAGEREF _Toc33610252 \h </w:instrText>
+              <w:instrText xml:space="preserve"> PAGEREF _Toc33976420 \h </w:instrText>
             </w:r>
             <w:r>
               <w:rPr>
@@ -4890,7 +4890,7 @@
                 <w:noProof/>
                 <w:webHidden/>
               </w:rPr>
-              <w:t>45</w:t>
+              <w:t>47</w:t>
             </w:r>
             <w:r>
               <w:rPr>
@@ -4913,7 +4913,7 @@
               <w:lang w:eastAsia="en-GB"/>
             </w:rPr>
           </w:pPr>
-          <w:hyperlink w:anchor="_Toc33610253" w:history="1">
+          <w:hyperlink w:anchor="_Toc33976421" w:history="1">
             <w:r>
               <w:rPr>
                 <w:rStyle w:val="Hyperlink"/>
@@ -4940,7 +4940,7 @@
                 <w:noProof/>
                 <w:webHidden/>
               </w:rPr>
-              <w:instrText xml:space="preserve"> PAGEREF _Toc33610253 \h </w:instrText>
+              <w:instrText xml:space="preserve"> PAGEREF _Toc33976421 \h </w:instrText>
             </w:r>
             <w:r>
               <w:rPr>
@@ -4960,7 +4960,7 @@
                 <w:noProof/>
                 <w:webHidden/>
               </w:rPr>
-              <w:t>46</w:t>
+              <w:t>47</w:t>
             </w:r>
             <w:r>
               <w:rPr>
@@ -4983,7 +4983,7 @@
               <w:lang w:eastAsia="en-GB"/>
             </w:rPr>
           </w:pPr>
-          <w:hyperlink w:anchor="_Toc33610254" w:history="1">
+          <w:hyperlink w:anchor="_Toc33976422" w:history="1">
             <w:r>
               <w:rPr>
                 <w:rStyle w:val="Hyperlink"/>
@@ -5010,7 +5010,7 @@
                 <w:noProof/>
                 <w:webHidden/>
               </w:rPr>
-              <w:instrText xml:space="preserve"> PAGEREF _Toc33610254 \h </w:instrText>
+              <w:instrText xml:space="preserve"> PAGEREF _Toc33976422 \h </w:instrText>
             </w:r>
             <w:r>
               <w:rPr>
@@ -5030,7 +5030,7 @@
                 <w:noProof/>
                 <w:webHidden/>
               </w:rPr>
-              <w:t>46</w:t>
+              <w:t>48</w:t>
             </w:r>
             <w:r>
               <w:rPr>
@@ -5053,7 +5053,7 @@
               <w:lang w:eastAsia="en-GB"/>
             </w:rPr>
           </w:pPr>
-          <w:hyperlink w:anchor="_Toc33610255" w:history="1">
+          <w:hyperlink w:anchor="_Toc33976423" w:history="1">
             <w:r>
               <w:rPr>
                 <w:rStyle w:val="Hyperlink"/>
@@ -5081,7 +5081,7 @@
                 <w:noProof/>
                 <w:webHidden/>
               </w:rPr>
-              <w:instrText xml:space="preserve"> PAGEREF _Toc33610255 \h </w:instrText>
+              <w:instrText xml:space="preserve"> PAGEREF _Toc33976423 \h </w:instrText>
             </w:r>
             <w:r>
               <w:rPr>
@@ -5101,7 +5101,7 @@
                 <w:noProof/>
                 <w:webHidden/>
               </w:rPr>
-              <w:t>46</w:t>
+              <w:t>48</w:t>
             </w:r>
             <w:r>
               <w:rPr>
@@ -5124,7 +5124,7 @@
               <w:lang w:eastAsia="en-GB"/>
             </w:rPr>
           </w:pPr>
-          <w:hyperlink w:anchor="_Toc33610256" w:history="1">
+          <w:hyperlink w:anchor="_Toc33976424" w:history="1">
             <w:r>
               <w:rPr>
                 <w:rStyle w:val="Hyperlink"/>
@@ -5151,7 +5151,7 @@
                 <w:noProof/>
                 <w:webHidden/>
               </w:rPr>
-              <w:instrText xml:space="preserve"> PAGEREF _Toc33610256 \h </w:instrText>
+              <w:instrText xml:space="preserve"> PAGEREF _Toc33976424 \h </w:instrText>
             </w:r>
             <w:r>
               <w:rPr>
@@ -5171,7 +5171,7 @@
                 <w:noProof/>
                 <w:webHidden/>
               </w:rPr>
-              <w:t>46</w:t>
+              <w:t>48</w:t>
             </w:r>
             <w:r>
               <w:rPr>
@@ -5194,7 +5194,7 @@
               <w:lang w:eastAsia="en-GB"/>
             </w:rPr>
           </w:pPr>
-          <w:hyperlink w:anchor="_Toc33610257" w:history="1">
+          <w:hyperlink w:anchor="_Toc33976425" w:history="1">
             <w:r>
               <w:rPr>
                 <w:rStyle w:val="Hyperlink"/>
@@ -5221,7 +5221,7 @@
                 <w:noProof/>
                 <w:webHidden/>
               </w:rPr>
-              <w:instrText xml:space="preserve"> PAGEREF _Toc33610257 \h </w:instrText>
+              <w:instrText xml:space="preserve"> PAGEREF _Toc33976425 \h </w:instrText>
             </w:r>
             <w:r>
               <w:rPr>
@@ -5241,7 +5241,7 @@
                 <w:noProof/>
                 <w:webHidden/>
               </w:rPr>
-              <w:t>46</w:t>
+              <w:t>48</w:t>
             </w:r>
             <w:r>
               <w:rPr>
@@ -5264,7 +5264,7 @@
               <w:lang w:eastAsia="en-GB"/>
             </w:rPr>
           </w:pPr>
-          <w:hyperlink w:anchor="_Toc33610258" w:history="1">
+          <w:hyperlink w:anchor="_Toc33976426" w:history="1">
             <w:r>
               <w:rPr>
                 <w:rStyle w:val="Hyperlink"/>
@@ -5291,7 +5291,7 @@
                 <w:noProof/>
                 <w:webHidden/>
               </w:rPr>
-              <w:instrText xml:space="preserve"> PAGEREF _Toc33610258 \h </w:instrText>
+              <w:instrText xml:space="preserve"> PAGEREF _Toc33976426 \h </w:instrText>
             </w:r>
             <w:r>
               <w:rPr>
@@ -5311,7 +5311,7 @@
                 <w:noProof/>
                 <w:webHidden/>
               </w:rPr>
-              <w:t>48</w:t>
+              <w:t>49</w:t>
             </w:r>
             <w:r>
               <w:rPr>
@@ -5334,7 +5334,7 @@
               <w:lang w:eastAsia="en-GB"/>
             </w:rPr>
           </w:pPr>
-          <w:hyperlink w:anchor="_Toc33610259" w:history="1">
+          <w:hyperlink w:anchor="_Toc33976427" w:history="1">
             <w:r>
               <w:rPr>
                 <w:rStyle w:val="Hyperlink"/>
@@ -5361,7 +5361,7 @@
                 <w:noProof/>
                 <w:webHidden/>
               </w:rPr>
-              <w:instrText xml:space="preserve"> PAGEREF _Toc33610259 \h </w:instrText>
+              <w:instrText xml:space="preserve"> PAGEREF _Toc33976427 \h </w:instrText>
             </w:r>
             <w:r>
               <w:rPr>
@@ -5381,7 +5381,7 @@
                 <w:noProof/>
                 <w:webHidden/>
               </w:rPr>
-              <w:t>49</w:t>
+              <w:t>50</w:t>
             </w:r>
             <w:r>
               <w:rPr>
@@ -5404,7 +5404,7 @@
               <w:lang w:eastAsia="en-GB"/>
             </w:rPr>
           </w:pPr>
-          <w:hyperlink w:anchor="_Toc33610260" w:history="1">
+          <w:hyperlink w:anchor="_Toc33976428" w:history="1">
             <w:r>
               <w:rPr>
                 <w:rStyle w:val="Hyperlink"/>
@@ -5431,7 +5431,7 @@
                 <w:noProof/>
                 <w:webHidden/>
               </w:rPr>
-              <w:instrText xml:space="preserve"> PAGEREF _Toc33610260 \h </w:instrText>
+              <w:instrText xml:space="preserve"> PAGEREF _Toc33976428 \h </w:instrText>
             </w:r>
             <w:r>
               <w:rPr>
@@ -5451,7 +5451,7 @@
                 <w:noProof/>
                 <w:webHidden/>
               </w:rPr>
-              <w:t>49</w:t>
+              <w:t>50</w:t>
             </w:r>
             <w:r>
               <w:rPr>
@@ -5474,7 +5474,7 @@
               <w:lang w:eastAsia="en-GB"/>
             </w:rPr>
           </w:pPr>
-          <w:hyperlink w:anchor="_Toc33610261" w:history="1">
+          <w:hyperlink w:anchor="_Toc33976429" w:history="1">
             <w:r>
               <w:rPr>
                 <w:rStyle w:val="Hyperlink"/>
@@ -5501,7 +5501,7 @@
                 <w:noProof/>
                 <w:webHidden/>
               </w:rPr>
-              <w:instrText xml:space="preserve"> PAGEREF _Toc33610261 \h </w:instrText>
+              <w:instrText xml:space="preserve"> PAGEREF _Toc33976429 \h </w:instrText>
             </w:r>
             <w:r>
               <w:rPr>
@@ -5521,7 +5521,7 @@
                 <w:noProof/>
                 <w:webHidden/>
               </w:rPr>
-              <w:t>49</w:t>
+              <w:t>50</w:t>
             </w:r>
             <w:r>
               <w:rPr>
@@ -5544,7 +5544,7 @@
               <w:lang w:eastAsia="en-GB"/>
             </w:rPr>
           </w:pPr>
-          <w:hyperlink w:anchor="_Toc33610262" w:history="1">
+          <w:hyperlink w:anchor="_Toc33976430" w:history="1">
             <w:r>
               <w:rPr>
                 <w:rStyle w:val="Hyperlink"/>
@@ -5571,7 +5571,7 @@
                 <w:noProof/>
                 <w:webHidden/>
               </w:rPr>
-              <w:instrText xml:space="preserve"> PAGEREF _Toc33610262 \h </w:instrText>
+              <w:instrText xml:space="preserve"> PAGEREF _Toc33976430 \h </w:instrText>
             </w:r>
             <w:r>
               <w:rPr>
@@ -5591,7 +5591,7 @@
                 <w:noProof/>
                 <w:webHidden/>
               </w:rPr>
-              <w:t>56</w:t>
+              <w:t>58</w:t>
             </w:r>
             <w:r>
               <w:rPr>
@@ -5614,7 +5614,7 @@
               <w:lang w:eastAsia="en-GB"/>
             </w:rPr>
           </w:pPr>
-          <w:hyperlink w:anchor="_Toc33610263" w:history="1">
+          <w:hyperlink w:anchor="_Toc33976431" w:history="1">
             <w:r>
               <w:rPr>
                 <w:rStyle w:val="Hyperlink"/>
@@ -5641,7 +5641,7 @@
                 <w:noProof/>
                 <w:webHidden/>
               </w:rPr>
-              <w:instrText xml:space="preserve"> PAGEREF _Toc33610263 \h </w:instrText>
+              <w:instrText xml:space="preserve"> PAGEREF _Toc33976431 \h </w:instrText>
             </w:r>
             <w:r>
               <w:rPr>
@@ -5661,7 +5661,7 @@
                 <w:noProof/>
                 <w:webHidden/>
               </w:rPr>
-              <w:t>58</w:t>
+              <w:t>60</w:t>
             </w:r>
             <w:r>
               <w:rPr>
@@ -5684,7 +5684,7 @@
               <w:lang w:eastAsia="en-GB"/>
             </w:rPr>
           </w:pPr>
-          <w:hyperlink w:anchor="_Toc33610264" w:history="1">
+          <w:hyperlink w:anchor="_Toc33976432" w:history="1">
             <w:r>
               <w:rPr>
                 <w:rStyle w:val="Hyperlink"/>
@@ -5711,7 +5711,7 @@
                 <w:noProof/>
                 <w:webHidden/>
               </w:rPr>
-              <w:instrText xml:space="preserve"> PAGEREF _Toc33610264 \h </w:instrText>
+              <w:instrText xml:space="preserve"> PAGEREF _Toc33976432 \h </w:instrText>
             </w:r>
             <w:r>
               <w:rPr>
@@ -5731,7 +5731,7 @@
                 <w:noProof/>
                 <w:webHidden/>
               </w:rPr>
-              <w:t>60</w:t>
+              <w:t>62</w:t>
             </w:r>
             <w:r>
               <w:rPr>
@@ -5754,7 +5754,7 @@
               <w:lang w:eastAsia="en-GB"/>
             </w:rPr>
           </w:pPr>
-          <w:hyperlink w:anchor="_Toc33610265" w:history="1">
+          <w:hyperlink w:anchor="_Toc33976433" w:history="1">
             <w:r>
               <w:rPr>
                 <w:rStyle w:val="Hyperlink"/>
@@ -5781,7 +5781,7 @@
                 <w:noProof/>
                 <w:webHidden/>
               </w:rPr>
-              <w:instrText xml:space="preserve"> PAGEREF _Toc33610265 \h </w:instrText>
+              <w:instrText xml:space="preserve"> PAGEREF _Toc33976433 \h </w:instrText>
             </w:r>
             <w:r>
               <w:rPr>
@@ -5801,7 +5801,7 @@
                 <w:noProof/>
                 <w:webHidden/>
               </w:rPr>
-              <w:t>60</w:t>
+              <w:t>62</w:t>
             </w:r>
             <w:r>
               <w:rPr>
@@ -5824,7 +5824,7 @@
               <w:lang w:eastAsia="en-GB"/>
             </w:rPr>
           </w:pPr>
-          <w:hyperlink w:anchor="_Toc33610266" w:history="1">
+          <w:hyperlink w:anchor="_Toc33976434" w:history="1">
             <w:r>
               <w:rPr>
                 <w:rStyle w:val="Hyperlink"/>
@@ -5851,7 +5851,7 @@
                 <w:noProof/>
                 <w:webHidden/>
               </w:rPr>
-              <w:instrText xml:space="preserve"> PAGEREF _Toc33610266 \h </w:instrText>
+              <w:instrText xml:space="preserve"> PAGEREF _Toc33976434 \h </w:instrText>
             </w:r>
             <w:r>
               <w:rPr>
@@ -5871,7 +5871,7 @@
                 <w:noProof/>
                 <w:webHidden/>
               </w:rPr>
-              <w:t>62</w:t>
+              <w:t>64</w:t>
             </w:r>
             <w:r>
               <w:rPr>
@@ -5894,7 +5894,7 @@
               <w:lang w:eastAsia="en-GB"/>
             </w:rPr>
           </w:pPr>
-          <w:hyperlink w:anchor="_Toc33610267" w:history="1">
+          <w:hyperlink w:anchor="_Toc33976435" w:history="1">
             <w:r>
               <w:rPr>
                 <w:rStyle w:val="Hyperlink"/>
@@ -5921,7 +5921,7 @@
                 <w:noProof/>
                 <w:webHidden/>
               </w:rPr>
-              <w:instrText xml:space="preserve"> PAGEREF _Toc33610267 \h </w:instrText>
+              <w:instrText xml:space="preserve"> PAGEREF _Toc33976435 \h </w:instrText>
             </w:r>
             <w:r>
               <w:rPr>
@@ -5941,7 +5941,7 @@
                 <w:noProof/>
                 <w:webHidden/>
               </w:rPr>
-              <w:t>63</w:t>
+              <w:t>65</w:t>
             </w:r>
             <w:r>
               <w:rPr>
@@ -5964,12 +5964,82 @@
               <w:lang w:eastAsia="en-GB"/>
             </w:rPr>
           </w:pPr>
-          <w:hyperlink w:anchor="_Toc33610268" w:history="1">
+          <w:hyperlink w:anchor="_Toc33976436" w:history="1">
             <w:r>
               <w:rPr>
                 <w:rStyle w:val="Hyperlink"/>
                 <w:noProof/>
               </w:rPr>
+              <w:t>Error images</w:t>
+            </w:r>
+            <w:r>
+              <w:rPr>
+                <w:noProof/>
+                <w:webHidden/>
+              </w:rPr>
+              <w:tab/>
+            </w:r>
+            <w:r>
+              <w:rPr>
+                <w:noProof/>
+                <w:webHidden/>
+              </w:rPr>
+              <w:fldChar w:fldCharType="begin"/>
+            </w:r>
+            <w:r>
+              <w:rPr>
+                <w:noProof/>
+                <w:webHidden/>
+              </w:rPr>
+              <w:instrText xml:space="preserve"> PAGEREF _Toc33976436 \h </w:instrText>
+            </w:r>
+            <w:r>
+              <w:rPr>
+                <w:noProof/>
+                <w:webHidden/>
+              </w:rPr>
+            </w:r>
+            <w:r>
+              <w:rPr>
+                <w:noProof/>
+                <w:webHidden/>
+              </w:rPr>
+              <w:fldChar w:fldCharType="separate"/>
+            </w:r>
+            <w:r>
+              <w:rPr>
+                <w:noProof/>
+                <w:webHidden/>
+              </w:rPr>
+              <w:t>68</w:t>
+            </w:r>
+            <w:r>
+              <w:rPr>
+                <w:noProof/>
+                <w:webHidden/>
+              </w:rPr>
+              <w:fldChar w:fldCharType="end"/>
+            </w:r>
+          </w:hyperlink>
+        </w:p>
+        <w:p>
+          <w:pPr>
+            <w:pStyle w:val="TOC2"/>
+            <w:tabs>
+              <w:tab w:val="right" w:leader="dot" w:pos="9016"/>
+            </w:tabs>
+            <w:rPr>
+              <w:rFonts w:eastAsiaTheme="minorEastAsia"/>
+              <w:noProof/>
+              <w:lang w:eastAsia="en-GB"/>
+            </w:rPr>
+          </w:pPr>
+          <w:hyperlink w:anchor="_Toc33976437" w:history="1">
+            <w:r>
+              <w:rPr>
+                <w:rStyle w:val="Hyperlink"/>
+                <w:noProof/>
+              </w:rPr>
               <w:t>Test cases.</w:t>
             </w:r>
             <w:r>
@@ -5991,7 +6061,7 @@
                 <w:noProof/>
                 <w:webHidden/>
               </w:rPr>
-              <w:instrText xml:space="preserve"> PAGEREF _Toc33610268 \h </w:instrText>
+              <w:instrText xml:space="preserve"> PAGEREF _Toc33976437 \h </w:instrText>
             </w:r>
             <w:r>
               <w:rPr>
@@ -6011,7 +6081,7 @@
                 <w:noProof/>
                 <w:webHidden/>
               </w:rPr>
-              <w:t>65</w:t>
+              <w:t>69</w:t>
             </w:r>
             <w:r>
               <w:rPr>
@@ -6034,13 +6104,13 @@
               <w:lang w:eastAsia="en-GB"/>
             </w:rPr>
           </w:pPr>
-          <w:hyperlink w:anchor="_Toc33610269" w:history="1">
+          <w:hyperlink w:anchor="_Toc33976438" w:history="1">
             <w:r>
               <w:rPr>
                 <w:rStyle w:val="Hyperlink"/>
                 <w:noProof/>
               </w:rPr>
-              <w:t>Error images</w:t>
+              <w:t>Test case 1</w:t>
             </w:r>
             <w:r>
               <w:rPr>
@@ -6061,7 +6131,7 @@
                 <w:noProof/>
                 <w:webHidden/>
               </w:rPr>
-              <w:instrText xml:space="preserve"> PAGEREF _Toc33610269 \h </w:instrText>
+              <w:instrText xml:space="preserve"> PAGEREF _Toc33976438 \h </w:instrText>
             </w:r>
             <w:r>
               <w:rPr>
@@ -6081,7 +6151,7 @@
                 <w:noProof/>
                 <w:webHidden/>
               </w:rPr>
-              <w:t>66</w:t>
+              <w:t>69</w:t>
             </w:r>
             <w:r>
               <w:rPr>
@@ -6104,13 +6174,13 @@
               <w:lang w:eastAsia="en-GB"/>
             </w:rPr>
           </w:pPr>
-          <w:hyperlink w:anchor="_Toc33610270" w:history="1">
+          <w:hyperlink w:anchor="_Toc33976439" w:history="1">
             <w:r>
               <w:rPr>
                 <w:rStyle w:val="Hyperlink"/>
                 <w:noProof/>
               </w:rPr>
-              <w:t>Requirements Testing</w:t>
+              <w:t>Test case 2</w:t>
             </w:r>
             <w:r>
               <w:rPr>
@@ -6131,7 +6201,7 @@
                 <w:noProof/>
                 <w:webHidden/>
               </w:rPr>
-              <w:instrText xml:space="preserve"> PAGEREF _Toc33610270 \h </w:instrText>
+              <w:instrText xml:space="preserve"> PAGEREF _Toc33976439 \h </w:instrText>
             </w:r>
             <w:r>
               <w:rPr>
@@ -6151,7 +6221,7 @@
                 <w:noProof/>
                 <w:webHidden/>
               </w:rPr>
-              <w:t>67</w:t>
+              <w:t>71</w:t>
             </w:r>
             <w:r>
               <w:rPr>
@@ -6174,13 +6244,13 @@
               <w:lang w:eastAsia="en-GB"/>
             </w:rPr>
           </w:pPr>
-          <w:hyperlink w:anchor="_Toc33610271" w:history="1">
+          <w:hyperlink w:anchor="_Toc33976440" w:history="1">
             <w:r>
               <w:rPr>
                 <w:rStyle w:val="Hyperlink"/>
                 <w:noProof/>
               </w:rPr>
-              <w:t>Testing with Persona and Test Cases.</w:t>
+              <w:t>Test case 3</w:t>
             </w:r>
             <w:r>
               <w:rPr>
@@ -6201,7 +6271,7 @@
                 <w:noProof/>
                 <w:webHidden/>
               </w:rPr>
-              <w:instrText xml:space="preserve"> PAGEREF _Toc33610271 \h </w:instrText>
+              <w:instrText xml:space="preserve"> PAGEREF _Toc33976440 \h </w:instrText>
             </w:r>
             <w:r>
               <w:rPr>
@@ -6221,7 +6291,287 @@
                 <w:noProof/>
                 <w:webHidden/>
               </w:rPr>
-              <w:t>67</w:t>
+              <w:t>74</w:t>
+            </w:r>
+            <w:r>
+              <w:rPr>
+                <w:noProof/>
+                <w:webHidden/>
+              </w:rPr>
+              <w:fldChar w:fldCharType="end"/>
+            </w:r>
+          </w:hyperlink>
+        </w:p>
+        <w:p>
+          <w:pPr>
+            <w:pStyle w:val="TOC3"/>
+            <w:tabs>
+              <w:tab w:val="right" w:leader="dot" w:pos="9016"/>
+            </w:tabs>
+            <w:rPr>
+              <w:rFonts w:eastAsiaTheme="minorEastAsia"/>
+              <w:noProof/>
+              <w:lang w:eastAsia="en-GB"/>
+            </w:rPr>
+          </w:pPr>
+          <w:hyperlink w:anchor="_Toc33976441" w:history="1">
+            <w:r>
+              <w:rPr>
+                <w:rStyle w:val="Hyperlink"/>
+                <w:noProof/>
+              </w:rPr>
+              <w:t>Test case 4</w:t>
+            </w:r>
+            <w:r>
+              <w:rPr>
+                <w:noProof/>
+                <w:webHidden/>
+              </w:rPr>
+              <w:tab/>
+            </w:r>
+            <w:r>
+              <w:rPr>
+                <w:noProof/>
+                <w:webHidden/>
+              </w:rPr>
+              <w:fldChar w:fldCharType="begin"/>
+            </w:r>
+            <w:r>
+              <w:rPr>
+                <w:noProof/>
+                <w:webHidden/>
+              </w:rPr>
+              <w:instrText xml:space="preserve"> PAGEREF _Toc33976441 \h </w:instrText>
+            </w:r>
+            <w:r>
+              <w:rPr>
+                <w:noProof/>
+                <w:webHidden/>
+              </w:rPr>
+            </w:r>
+            <w:r>
+              <w:rPr>
+                <w:noProof/>
+                <w:webHidden/>
+              </w:rPr>
+              <w:fldChar w:fldCharType="separate"/>
+            </w:r>
+            <w:r>
+              <w:rPr>
+                <w:noProof/>
+                <w:webHidden/>
+              </w:rPr>
+              <w:t>75</w:t>
+            </w:r>
+            <w:r>
+              <w:rPr>
+                <w:noProof/>
+                <w:webHidden/>
+              </w:rPr>
+              <w:fldChar w:fldCharType="end"/>
+            </w:r>
+          </w:hyperlink>
+        </w:p>
+        <w:p>
+          <w:pPr>
+            <w:pStyle w:val="TOC3"/>
+            <w:tabs>
+              <w:tab w:val="right" w:leader="dot" w:pos="9016"/>
+            </w:tabs>
+            <w:rPr>
+              <w:rFonts w:eastAsiaTheme="minorEastAsia"/>
+              <w:noProof/>
+              <w:lang w:eastAsia="en-GB"/>
+            </w:rPr>
+          </w:pPr>
+          <w:hyperlink w:anchor="_Toc33976442" w:history="1">
+            <w:r>
+              <w:rPr>
+                <w:rStyle w:val="Hyperlink"/>
+                <w:noProof/>
+              </w:rPr>
+              <w:t>Test case 5</w:t>
+            </w:r>
+            <w:r>
+              <w:rPr>
+                <w:noProof/>
+                <w:webHidden/>
+              </w:rPr>
+              <w:tab/>
+            </w:r>
+            <w:r>
+              <w:rPr>
+                <w:noProof/>
+                <w:webHidden/>
+              </w:rPr>
+              <w:fldChar w:fldCharType="begin"/>
+            </w:r>
+            <w:r>
+              <w:rPr>
+                <w:noProof/>
+                <w:webHidden/>
+              </w:rPr>
+              <w:instrText xml:space="preserve"> PAGEREF _Toc33976442 \h </w:instrText>
+            </w:r>
+            <w:r>
+              <w:rPr>
+                <w:noProof/>
+                <w:webHidden/>
+              </w:rPr>
+            </w:r>
+            <w:r>
+              <w:rPr>
+                <w:noProof/>
+                <w:webHidden/>
+              </w:rPr>
+              <w:fldChar w:fldCharType="separate"/>
+            </w:r>
+            <w:r>
+              <w:rPr>
+                <w:noProof/>
+                <w:webHidden/>
+              </w:rPr>
+              <w:t>76</w:t>
+            </w:r>
+            <w:r>
+              <w:rPr>
+                <w:noProof/>
+                <w:webHidden/>
+              </w:rPr>
+              <w:fldChar w:fldCharType="end"/>
+            </w:r>
+          </w:hyperlink>
+        </w:p>
+        <w:p>
+          <w:pPr>
+            <w:pStyle w:val="TOC3"/>
+            <w:tabs>
+              <w:tab w:val="right" w:leader="dot" w:pos="9016"/>
+            </w:tabs>
+            <w:rPr>
+              <w:rFonts w:eastAsiaTheme="minorEastAsia"/>
+              <w:noProof/>
+              <w:lang w:eastAsia="en-GB"/>
+            </w:rPr>
+          </w:pPr>
+          <w:hyperlink w:anchor="_Toc33976443" w:history="1">
+            <w:r>
+              <w:rPr>
+                <w:rStyle w:val="Hyperlink"/>
+                <w:noProof/>
+              </w:rPr>
+              <w:t>Conclusion</w:t>
+            </w:r>
+            <w:r>
+              <w:rPr>
+                <w:noProof/>
+                <w:webHidden/>
+              </w:rPr>
+              <w:tab/>
+            </w:r>
+            <w:r>
+              <w:rPr>
+                <w:noProof/>
+                <w:webHidden/>
+              </w:rPr>
+              <w:fldChar w:fldCharType="begin"/>
+            </w:r>
+            <w:r>
+              <w:rPr>
+                <w:noProof/>
+                <w:webHidden/>
+              </w:rPr>
+              <w:instrText xml:space="preserve"> PAGEREF _Toc33976443 \h </w:instrText>
+            </w:r>
+            <w:r>
+              <w:rPr>
+                <w:noProof/>
+                <w:webHidden/>
+              </w:rPr>
+            </w:r>
+            <w:r>
+              <w:rPr>
+                <w:noProof/>
+                <w:webHidden/>
+              </w:rPr>
+              <w:fldChar w:fldCharType="separate"/>
+            </w:r>
+            <w:r>
+              <w:rPr>
+                <w:noProof/>
+                <w:webHidden/>
+              </w:rPr>
+              <w:t>78</w:t>
+            </w:r>
+            <w:r>
+              <w:rPr>
+                <w:noProof/>
+                <w:webHidden/>
+              </w:rPr>
+              <w:fldChar w:fldCharType="end"/>
+            </w:r>
+          </w:hyperlink>
+        </w:p>
+        <w:p>
+          <w:pPr>
+            <w:pStyle w:val="TOC2"/>
+            <w:tabs>
+              <w:tab w:val="right" w:leader="dot" w:pos="9016"/>
+            </w:tabs>
+            <w:rPr>
+              <w:rFonts w:eastAsiaTheme="minorEastAsia"/>
+              <w:noProof/>
+              <w:lang w:eastAsia="en-GB"/>
+            </w:rPr>
+          </w:pPr>
+          <w:hyperlink w:anchor="_Toc33976444" w:history="1">
+            <w:r>
+              <w:rPr>
+                <w:rStyle w:val="Hyperlink"/>
+                <w:noProof/>
+              </w:rPr>
+              <w:t>Testing with Persona.</w:t>
+            </w:r>
+            <w:r>
+              <w:rPr>
+                <w:noProof/>
+                <w:webHidden/>
+              </w:rPr>
+              <w:tab/>
+            </w:r>
+            <w:r>
+              <w:rPr>
+                <w:noProof/>
+                <w:webHidden/>
+              </w:rPr>
+              <w:fldChar w:fldCharType="begin"/>
+            </w:r>
+            <w:r>
+              <w:rPr>
+                <w:noProof/>
+                <w:webHidden/>
+              </w:rPr>
+              <w:instrText xml:space="preserve"> PAGEREF _Toc33976444 \h </w:instrText>
+            </w:r>
+            <w:r>
+              <w:rPr>
+                <w:noProof/>
+                <w:webHidden/>
+              </w:rPr>
+            </w:r>
+            <w:r>
+              <w:rPr>
+                <w:noProof/>
+                <w:webHidden/>
+              </w:rPr>
+              <w:fldChar w:fldCharType="separate"/>
+            </w:r>
+            <w:r>
+              <w:rPr>
+                <w:noProof/>
+                <w:webHidden/>
+              </w:rPr>
+              <w:t>79</w:t>
             </w:r>
             <w:r>
               <w:rPr>
@@ -6244,7 +6594,7 @@
               <w:lang w:eastAsia="en-GB"/>
             </w:rPr>
           </w:pPr>
-          <w:hyperlink w:anchor="_Toc33610272" w:history="1">
+          <w:hyperlink w:anchor="_Toc33976445" w:history="1">
             <w:r>
               <w:rPr>
                 <w:rStyle w:val="Hyperlink"/>
@@ -6271,7 +6621,7 @@
                 <w:noProof/>
                 <w:webHidden/>
               </w:rPr>
-              <w:instrText xml:space="preserve"> PAGEREF _Toc33610272 \h </w:instrText>
+              <w:instrText xml:space="preserve"> PAGEREF _Toc33976445 \h </w:instrText>
             </w:r>
             <w:r>
               <w:rPr>
@@ -6291,7 +6641,7 @@
                 <w:noProof/>
                 <w:webHidden/>
               </w:rPr>
-              <w:t>68</w:t>
+              <w:t>83</w:t>
             </w:r>
             <w:r>
               <w:rPr>
@@ -6332,7 +6682,7 @@
       <w:pPr>
         <w:pStyle w:val="Heading1"/>
       </w:pPr>
-      <w:bookmarkStart w:id="0" w:name="_Toc33610198"/>
+      <w:bookmarkStart w:id="0" w:name="_Toc33976366"/>
       <w:r>
         <w:t>Analysis</w:t>
       </w:r>
@@ -6342,7 +6692,7 @@
       <w:pPr>
         <w:pStyle w:val="Heading2"/>
       </w:pPr>
-      <w:bookmarkStart w:id="1" w:name="_Toc33610199"/>
+      <w:bookmarkStart w:id="1" w:name="_Toc33976367"/>
       <w:r>
         <w:t>Description of the Problem</w:t>
       </w:r>
@@ -6620,7 +6970,7 @@
       <w:pPr>
         <w:pStyle w:val="Heading2"/>
       </w:pPr>
-      <w:bookmarkStart w:id="2" w:name="_Toc33610200"/>
+      <w:bookmarkStart w:id="2" w:name="_Toc33976368"/>
       <w:r>
         <w:t>Requirements</w:t>
       </w:r>
@@ -6630,7 +6980,7 @@
       <w:pPr>
         <w:pStyle w:val="Heading3"/>
       </w:pPr>
-      <w:bookmarkStart w:id="3" w:name="_Toc33610201"/>
+      <w:bookmarkStart w:id="3" w:name="_Toc33976369"/>
       <w:r>
         <w:t>End user requirements</w:t>
       </w:r>
@@ -6767,7 +7117,7 @@
       <w:pPr>
         <w:pStyle w:val="Heading3"/>
       </w:pPr>
-      <w:bookmarkStart w:id="4" w:name="_Toc33610202"/>
+      <w:bookmarkStart w:id="4" w:name="_Toc33976370"/>
       <w:r>
         <w:t>Functional requirements</w:t>
       </w:r>
@@ -7494,7 +7844,21 @@
         <w:rPr>
           <w:highlight w:val="yellow"/>
         </w:rPr>
-        <w:t xml:space="preserve"> right after start up</w:t>
+        <w:t xml:space="preserve"> right after </w:t>
+      </w:r>
+      <w:proofErr w:type="gramStart"/>
+      <w:r>
+        <w:rPr>
+          <w:highlight w:val="yellow"/>
+        </w:rPr>
+        <w:t>start</w:t>
+      </w:r>
+      <w:proofErr w:type="gramEnd"/>
+      <w:r>
+        <w:rPr>
+          <w:highlight w:val="yellow"/>
+        </w:rPr>
+        <w:t xml:space="preserve"> up</w:t>
       </w:r>
     </w:p>
     <w:tbl>
@@ -8568,7 +8932,7 @@
         <w:pStyle w:val="Heading3"/>
         <w:jc w:val="both"/>
       </w:pPr>
-      <w:bookmarkStart w:id="5" w:name="_Toc33610203"/>
+      <w:bookmarkStart w:id="5" w:name="_Toc33976371"/>
       <w:r>
         <w:t>Scope</w:t>
       </w:r>
@@ -8712,7 +9076,15 @@
         <w:t>“</w:t>
       </w:r>
       <w:r>
-        <w:t># Friendly, low-speed bots are welcome viewing article pages, but not</w:t>
+        <w:t xml:space="preserve"># Friendly, low-speed </w:t>
+      </w:r>
+      <w:proofErr w:type="spellStart"/>
+      <w:r>
+        <w:t>bots</w:t>
+      </w:r>
+      <w:proofErr w:type="spellEnd"/>
+      <w:r>
+        <w:t xml:space="preserve"> are welcome viewing article pages, but not</w:t>
       </w:r>
       <w:r>
         <w:t xml:space="preserve"> </w:t>
@@ -8795,7 +9167,7 @@
           <w:szCs w:val="26"/>
         </w:rPr>
       </w:pPr>
-      <w:bookmarkStart w:id="6" w:name="_Toc33610204"/>
+      <w:bookmarkStart w:id="6" w:name="_Toc33976372"/>
       <w:r>
         <w:t>Boundaries</w:t>
       </w:r>
@@ -8952,7 +9324,7 @@
       <w:pPr>
         <w:pStyle w:val="Heading3"/>
       </w:pPr>
-      <w:bookmarkStart w:id="7" w:name="_Toc33610205"/>
+      <w:bookmarkStart w:id="7" w:name="_Toc33976373"/>
       <w:r>
         <w:t>Constraints</w:t>
       </w:r>
@@ -9127,7 +9499,7 @@
       <w:pPr>
         <w:pStyle w:val="Heading3"/>
       </w:pPr>
-      <w:bookmarkStart w:id="8" w:name="_Toc33610206"/>
+      <w:bookmarkStart w:id="8" w:name="_Toc33976374"/>
       <w:r>
         <w:t>Survey</w:t>
       </w:r>
@@ -9259,7 +9631,7 @@
       <w:pPr>
         <w:pStyle w:val="Heading2"/>
       </w:pPr>
-      <w:bookmarkStart w:id="9" w:name="_Toc33610207"/>
+      <w:bookmarkStart w:id="9" w:name="_Toc33976375"/>
       <w:r>
         <w:t>UML</w:t>
       </w:r>
@@ -9293,7 +9665,7 @@
       <w:pPr>
         <w:pStyle w:val="Heading2"/>
       </w:pPr>
-      <w:bookmarkStart w:id="10" w:name="_Toc33610208"/>
+      <w:bookmarkStart w:id="10" w:name="_Toc33976376"/>
       <w:r>
         <w:t>Project plan</w:t>
       </w:r>
@@ -9303,7 +9675,7 @@
       <w:pPr>
         <w:pStyle w:val="Heading3"/>
       </w:pPr>
-      <w:bookmarkStart w:id="11" w:name="_Toc33610210"/>
+      <w:bookmarkStart w:id="11" w:name="_Toc33976377"/>
       <w:r>
         <w:t>Resources required</w:t>
       </w:r>
@@ -9673,7 +10045,7 @@
       <w:pPr>
         <w:pStyle w:val="Heading3"/>
       </w:pPr>
-      <w:bookmarkStart w:id="12" w:name="_Toc33610211"/>
+      <w:bookmarkStart w:id="12" w:name="_Toc33976378"/>
       <w:r>
         <w:t>Estimate of timings</w:t>
       </w:r>
@@ -9745,7 +10117,7 @@
       <w:pPr>
         <w:pStyle w:val="Heading3"/>
       </w:pPr>
-      <w:bookmarkStart w:id="13" w:name="_Toc33610209"/>
+      <w:bookmarkStart w:id="13" w:name="_Toc33976379"/>
       <w:r>
         <w:t>Identified tasks</w:t>
       </w:r>
@@ -9772,7 +10144,7 @@
       <w:pPr>
         <w:pStyle w:val="Heading1"/>
       </w:pPr>
-      <w:bookmarkStart w:id="14" w:name="_Toc33610212"/>
+      <w:bookmarkStart w:id="14" w:name="_Toc33976380"/>
       <w:r>
         <w:t>Design</w:t>
       </w:r>
@@ -9805,7 +10177,7 @@
         <w:pStyle w:val="Heading2"/>
         <w:jc w:val="center"/>
       </w:pPr>
-      <w:bookmarkStart w:id="15" w:name="_Toc33610213"/>
+      <w:bookmarkStart w:id="15" w:name="_Toc33976381"/>
       <w:r>
         <w:t>Top level</w:t>
       </w:r>
@@ -9845,7 +10217,7 @@
       <w:pPr>
         <w:pStyle w:val="Heading2"/>
       </w:pPr>
-      <w:bookmarkStart w:id="16" w:name="_Toc33610214"/>
+      <w:bookmarkStart w:id="16" w:name="_Toc33976382"/>
       <w:r>
         <w:t>Data structures.</w:t>
       </w:r>
@@ -10273,7 +10645,7 @@
       <w:pPr>
         <w:pStyle w:val="Heading2"/>
       </w:pPr>
-      <w:bookmarkStart w:id="17" w:name="_Toc33610215"/>
+      <w:bookmarkStart w:id="17" w:name="_Toc33976383"/>
       <w:r>
         <w:t>UI Design</w:t>
       </w:r>
@@ -10297,7 +10669,7 @@
       <w:pPr>
         <w:pStyle w:val="Heading3"/>
       </w:pPr>
-      <w:bookmarkStart w:id="18" w:name="_Toc33610216"/>
+      <w:bookmarkStart w:id="18" w:name="_Toc33976384"/>
       <w:r>
         <w:t>Execution through terminal with no generated UI</w:t>
       </w:r>
@@ -10514,7 +10886,7 @@
       <w:pPr>
         <w:pStyle w:val="Heading3"/>
       </w:pPr>
-      <w:bookmarkStart w:id="19" w:name="_Toc33610217"/>
+      <w:bookmarkStart w:id="19" w:name="_Toc33976385"/>
       <w:r>
         <w:t>Execution through</w:t>
       </w:r>
@@ -10765,7 +11137,7 @@
       <w:pPr>
         <w:pStyle w:val="Heading3"/>
       </w:pPr>
-      <w:bookmarkStart w:id="20" w:name="_Toc33610218"/>
+      <w:bookmarkStart w:id="20" w:name="_Toc33976386"/>
       <w:r>
         <w:t>Database connection error</w:t>
       </w:r>
@@ -10858,7 +11230,7 @@
       <w:pPr>
         <w:pStyle w:val="Heading2"/>
       </w:pPr>
-      <w:bookmarkStart w:id="21" w:name="_Toc33610219"/>
+      <w:bookmarkStart w:id="21" w:name="_Toc33976387"/>
       <w:r>
         <w:t xml:space="preserve">Pseudocode for </w:t>
       </w:r>
@@ -10914,7 +11286,7 @@
           <w:lang w:eastAsia="en-GB"/>
         </w:rPr>
       </w:pPr>
-      <w:bookmarkStart w:id="22" w:name="_Toc33610220"/>
+      <w:bookmarkStart w:id="22" w:name="_Toc33976388"/>
       <w:r>
         <w:rPr>
           <w:lang w:eastAsia="en-GB"/>
@@ -11085,7 +11457,7 @@
           <w:lang w:eastAsia="en-GB"/>
         </w:rPr>
       </w:pPr>
-      <w:bookmarkStart w:id="23" w:name="_Toc33610221"/>
+      <w:bookmarkStart w:id="23" w:name="_Toc33976389"/>
       <w:r>
         <w:rPr>
           <w:lang w:eastAsia="en-GB"/>
@@ -11155,7 +11527,7 @@
           <w:lang w:eastAsia="en-GB"/>
         </w:rPr>
       </w:pPr>
-      <w:bookmarkStart w:id="24" w:name="_Toc33610222"/>
+      <w:bookmarkStart w:id="24" w:name="_Toc33976390"/>
       <w:r>
         <w:rPr>
           <w:lang w:eastAsia="en-GB"/>
@@ -11423,7 +11795,7 @@
           <w:lang w:eastAsia="en-GB"/>
         </w:rPr>
       </w:pPr>
-      <w:bookmarkStart w:id="25" w:name="_Toc33610223"/>
+      <w:bookmarkStart w:id="25" w:name="_Toc33976391"/>
       <w:r>
         <w:rPr>
           <w:lang w:eastAsia="en-GB"/>
@@ -11761,7 +12133,7 @@
       <w:pPr>
         <w:pStyle w:val="Heading2"/>
       </w:pPr>
-      <w:bookmarkStart w:id="26" w:name="_Toc33610224"/>
+      <w:bookmarkStart w:id="26" w:name="_Toc33976392"/>
       <w:r>
         <w:t>Pseudocode</w:t>
       </w:r>
@@ -11814,7 +12186,7 @@
           <w:lang w:eastAsia="en-GB"/>
         </w:rPr>
       </w:pPr>
-      <w:bookmarkStart w:id="27" w:name="_Toc33610225"/>
+      <w:bookmarkStart w:id="27" w:name="_Toc33976393"/>
       <w:r>
         <w:rPr>
           <w:lang w:eastAsia="en-GB"/>
@@ -11947,7 +12319,7 @@
           <w:lang w:eastAsia="en-GB"/>
         </w:rPr>
       </w:pPr>
-      <w:bookmarkStart w:id="28" w:name="_Toc33610226"/>
+      <w:bookmarkStart w:id="28" w:name="_Toc33976394"/>
       <w:r>
         <w:rPr>
           <w:lang w:eastAsia="en-GB"/>
@@ -12034,7 +12406,7 @@
           <w:lang w:eastAsia="en-GB"/>
         </w:rPr>
       </w:pPr>
-      <w:bookmarkStart w:id="29" w:name="_Toc33610227"/>
+      <w:bookmarkStart w:id="29" w:name="_Toc33976395"/>
       <w:r>
         <w:rPr>
           <w:lang w:eastAsia="en-GB"/>
@@ -12660,7 +13032,7 @@
           <w:lang w:eastAsia="en-GB"/>
         </w:rPr>
       </w:pPr>
-      <w:bookmarkStart w:id="30" w:name="_Toc33610228"/>
+      <w:bookmarkStart w:id="30" w:name="_Toc33976396"/>
       <w:r>
         <w:rPr>
           <w:lang w:eastAsia="en-GB"/>
@@ -13551,7 +13923,7 @@
           <w:lang w:eastAsia="en-GB"/>
         </w:rPr>
       </w:pPr>
-      <w:bookmarkStart w:id="32" w:name="_Toc33610229"/>
+      <w:bookmarkStart w:id="32" w:name="_Toc33976397"/>
       <w:r>
         <w:rPr>
           <w:lang w:eastAsia="en-GB"/>
@@ -14324,7 +14696,7 @@
           <w:lang w:eastAsia="en-GB"/>
         </w:rPr>
       </w:pPr>
-      <w:bookmarkStart w:id="33" w:name="_Toc33610230"/>
+      <w:bookmarkStart w:id="33" w:name="_Toc33976398"/>
       <w:r>
         <w:rPr>
           <w:lang w:eastAsia="en-GB"/>
@@ -14613,7 +14985,7 @@
           <w:lang w:eastAsia="en-GB"/>
         </w:rPr>
       </w:pPr>
-      <w:bookmarkStart w:id="34" w:name="_Toc33610231"/>
+      <w:bookmarkStart w:id="34" w:name="_Toc33976399"/>
       <w:r>
         <w:rPr>
           <w:lang w:eastAsia="en-GB"/>
@@ -15004,7 +15376,7 @@
           <w:lang w:eastAsia="en-GB"/>
         </w:rPr>
       </w:pPr>
-      <w:bookmarkStart w:id="35" w:name="_Toc33610232"/>
+      <w:bookmarkStart w:id="35" w:name="_Toc33976400"/>
       <w:r>
         <w:rPr>
           <w:lang w:eastAsia="en-GB"/>
@@ -15541,7 +15913,7 @@
           <w:lang w:eastAsia="en-GB"/>
         </w:rPr>
       </w:pPr>
-      <w:bookmarkStart w:id="36" w:name="_Toc33610233"/>
+      <w:bookmarkStart w:id="36" w:name="_Toc33976401"/>
       <w:r>
         <w:rPr>
           <w:lang w:eastAsia="en-GB"/>
@@ -15905,7 +16277,7 @@
           <w:lang w:eastAsia="en-GB"/>
         </w:rPr>
       </w:pPr>
-      <w:bookmarkStart w:id="37" w:name="_Toc33610234"/>
+      <w:bookmarkStart w:id="37" w:name="_Toc33976402"/>
       <w:r>
         <w:rPr>
           <w:lang w:eastAsia="en-GB"/>
@@ -15934,7 +16306,7 @@
           <w:lang w:eastAsia="en-GB"/>
         </w:rPr>
       </w:pPr>
-      <w:bookmarkStart w:id="38" w:name="_Toc33610235"/>
+      <w:bookmarkStart w:id="38" w:name="_Toc33976403"/>
       <w:r>
         <w:rPr>
           <w:lang w:eastAsia="en-GB"/>
@@ -16653,7 +17025,7 @@
           <w:lang w:eastAsia="en-GB"/>
         </w:rPr>
       </w:pPr>
-      <w:bookmarkStart w:id="39" w:name="_Toc33610236"/>
+      <w:bookmarkStart w:id="39" w:name="_Toc33976404"/>
       <w:r>
         <w:rPr>
           <w:lang w:eastAsia="en-GB"/>
@@ -17197,7 +17569,7 @@
           <w:lang w:eastAsia="en-GB"/>
         </w:rPr>
       </w:pPr>
-      <w:bookmarkStart w:id="40" w:name="_Toc33610237"/>
+      <w:bookmarkStart w:id="40" w:name="_Toc33976405"/>
       <w:r>
         <w:rPr>
           <w:lang w:eastAsia="en-GB"/>
@@ -18315,7 +18687,7 @@
           <w:lang w:eastAsia="en-GB"/>
         </w:rPr>
       </w:pPr>
-      <w:bookmarkStart w:id="41" w:name="_Toc33610238"/>
+      <w:bookmarkStart w:id="41" w:name="_Toc33976406"/>
       <w:r>
         <w:rPr>
           <w:lang w:eastAsia="en-GB"/>
@@ -18386,7 +18758,7 @@
           <w:lang w:eastAsia="en-GB"/>
         </w:rPr>
       </w:pPr>
-      <w:bookmarkStart w:id="42" w:name="_Toc33610239"/>
+      <w:bookmarkStart w:id="42" w:name="_Toc33976407"/>
       <w:r>
         <w:rPr>
           <w:lang w:eastAsia="en-GB"/>
@@ -18470,7 +18842,7 @@
           <w:lang w:eastAsia="en-GB"/>
         </w:rPr>
       </w:pPr>
-      <w:bookmarkStart w:id="43" w:name="_Toc33610240"/>
+      <w:bookmarkStart w:id="43" w:name="_Toc33976408"/>
       <w:r>
         <w:rPr>
           <w:lang w:eastAsia="en-GB"/>
@@ -19111,7 +19483,7 @@
           <w:lang w:eastAsia="en-GB"/>
         </w:rPr>
       </w:pPr>
-      <w:bookmarkStart w:id="44" w:name="_Toc33610241"/>
+      <w:bookmarkStart w:id="44" w:name="_Toc33976409"/>
       <w:r>
         <w:rPr>
           <w:rFonts w:eastAsia="Times New Roman"/>
@@ -19142,7 +19514,7 @@
           <w:lang w:eastAsia="en-GB"/>
         </w:rPr>
       </w:pPr>
-      <w:bookmarkStart w:id="45" w:name="_Toc33610242"/>
+      <w:bookmarkStart w:id="45" w:name="_Toc33976410"/>
       <w:r>
         <w:rPr>
           <w:lang w:eastAsia="en-GB"/>
@@ -19860,7 +20232,15 @@
         <w:t>relative and absolute links</w:t>
       </w:r>
       <w:r>
-        <w:t xml:space="preserve"> and php submissions. These are all handled later on, so that only relative and absolute links are handled.</w:t>
+        <w:t xml:space="preserve"> and php submissions. These are all handled </w:t>
+      </w:r>
+      <w:proofErr w:type="gramStart"/>
+      <w:r>
+        <w:t>later on</w:t>
+      </w:r>
+      <w:proofErr w:type="gramEnd"/>
+      <w:r>
+        <w:t>, so that only relative and absolute links are handled.</w:t>
       </w:r>
     </w:p>
     <w:p>
@@ -20803,7 +21183,7 @@
       <w:pPr>
         <w:pStyle w:val="Heading2"/>
       </w:pPr>
-      <w:bookmarkStart w:id="46" w:name="_Toc33610243"/>
+      <w:bookmarkStart w:id="46" w:name="_Toc33976411"/>
       <w:r>
         <w:t>Trimming URL to domain form</w:t>
       </w:r>
@@ -20994,7 +21374,7 @@
       <w:pPr>
         <w:pStyle w:val="Heading2"/>
       </w:pPr>
-      <w:bookmarkStart w:id="47" w:name="_Toc33610244"/>
+      <w:bookmarkStart w:id="47" w:name="_Toc33976412"/>
       <w:r>
         <w:t>Design of integration</w:t>
       </w:r>
@@ -21004,7 +21384,7 @@
       <w:pPr>
         <w:pStyle w:val="Heading3"/>
       </w:pPr>
-      <w:bookmarkStart w:id="48" w:name="_Toc33610245"/>
+      <w:bookmarkStart w:id="48" w:name="_Toc33976413"/>
       <w:r>
         <w:t>Data Dictionary</w:t>
       </w:r>
@@ -21272,7 +21652,7 @@
       <w:pPr>
         <w:pStyle w:val="Heading3"/>
       </w:pPr>
-      <w:bookmarkStart w:id="49" w:name="_Toc33610246"/>
+      <w:bookmarkStart w:id="49" w:name="_Toc33976414"/>
       <w:r>
         <w:t>Query design</w:t>
       </w:r>
@@ -21569,7 +21949,7 @@
       <w:pPr>
         <w:pStyle w:val="Heading1"/>
       </w:pPr>
-      <w:bookmarkStart w:id="50" w:name="_Toc33610247"/>
+      <w:bookmarkStart w:id="50" w:name="_Toc33976415"/>
       <w:r>
         <w:t>Implementation</w:t>
       </w:r>
@@ -21580,7 +21960,7 @@
       <w:pPr>
         <w:pStyle w:val="Heading2"/>
       </w:pPr>
-      <w:bookmarkStart w:id="51" w:name="_Toc33610248"/>
+      <w:bookmarkStart w:id="51" w:name="_Toc33976416"/>
       <w:r>
         <w:t>Research</w:t>
       </w:r>
@@ -21847,7 +22227,7 @@
       <w:pPr>
         <w:pStyle w:val="Heading2"/>
       </w:pPr>
-      <w:bookmarkStart w:id="52" w:name="_Toc33610249"/>
+      <w:bookmarkStart w:id="52" w:name="_Toc33976417"/>
       <w:r>
         <w:t>Ongoing testing</w:t>
       </w:r>
@@ -21855,7 +22235,23 @@
     </w:p>
     <w:p>
       <w:r>
-        <w:t>This was taken from the github issues page for this project, that I used to keep track of all problems that crept up. Therefore the terminology may not be quite correct, as the primary use of this was to make sure I remembered exactly what went wrong, and any ideas I had to fix it.</w:t>
+        <w:t xml:space="preserve">This was taken from the </w:t>
+      </w:r>
+      <w:proofErr w:type="spellStart"/>
+      <w:r>
+        <w:t>github</w:t>
+      </w:r>
+      <w:proofErr w:type="spellEnd"/>
+      <w:r>
+        <w:t xml:space="preserve"> issues page for this project, that I used to keep track of all problems that crept up. </w:t>
+      </w:r>
+      <w:proofErr w:type="gramStart"/>
+      <w:r>
+        <w:t>Therefore</w:t>
+      </w:r>
+      <w:proofErr w:type="gramEnd"/>
+      <w:r>
+        <w:t xml:space="preserve"> the terminology may not be quite correct, as the primary use of this was to make sure I remembered exactly what went wrong, and any ideas I had to fix it.</w:t>
       </w:r>
     </w:p>
     <w:tbl>
@@ -22422,11 +22818,19 @@
               <w:br/>
               <w:t>Also, notice the </w:t>
             </w:r>
+            <w:proofErr w:type="spellStart"/>
             <w:r>
               <w:rPr>
                 <w:rStyle w:val="CodeSnippetChar"/>
               </w:rPr>
-              <w:t>mydb.commit() </w:t>
+              <w:t>mydb.commit</w:t>
+            </w:r>
+            <w:proofErr w:type="spellEnd"/>
+            <w:r>
+              <w:rPr>
+                <w:rStyle w:val="CodeSnippetChar"/>
+              </w:rPr>
+              <w:t>() </w:t>
             </w:r>
             <w:r>
               <w:t>as this is necessary to push any changes done by an insert statement.</w:t>
@@ -22673,8 +23077,19 @@
                 <w:sz w:val="21"/>
                 <w:szCs w:val="21"/>
               </w:rPr>
-              <w:t xml:space="preserve"> at the moment</w:t>
-            </w:r>
+              <w:t xml:space="preserve"> </w:t>
+            </w:r>
+            <w:proofErr w:type="gramStart"/>
+            <w:r>
+              <w:rPr>
+                <w:rFonts w:ascii="Segoe UI" w:hAnsi="Segoe UI" w:cs="Segoe UI"/>
+                <w:color w:val="24292E"/>
+                <w:sz w:val="21"/>
+                <w:szCs w:val="21"/>
+              </w:rPr>
+              <w:t>at the moment</w:t>
+            </w:r>
+            <w:proofErr w:type="gramEnd"/>
             <w:r>
               <w:rPr>
                 <w:rFonts w:ascii="Segoe UI" w:hAnsi="Segoe UI" w:cs="Segoe UI"/>
@@ -23860,20 +24275,10 @@
                 <w:szCs w:val="21"/>
                 <w:shd w:val="clear" w:color="auto" w:fill="FFFFFF"/>
               </w:rPr>
-              <w:t xml:space="preserve">It turns out that relative links can use both ./ and ../ which are relative from the current directory, and </w:t>
-            </w:r>
-            <w:r>
-              <w:t>the directory above respectively. This creates a problem during scraping, as we need to figure out the absolute address, and we do not necessarily know where the page the link is found on links to.</w:t>
-            </w:r>
-          </w:p>
-          <w:p>
-            <w:r>
-              <w:t>I have figured out that it is possible to figure out the absolute link by splitting the current page URL by the slashes and taking the part before the slashes and appending it to the relative link with the dots removed, will try implementing</w:t>
-            </w:r>
-          </w:p>
-          <w:p/>
-          <w:p>
-            <w:pPr>
+              <w:t>It turns out that relative links can use both ./ and</w:t>
+            </w:r>
+            <w:proofErr w:type="gramStart"/>
+            <w:r>
               <w:rPr>
                 <w:rFonts w:ascii="Segoe UI" w:hAnsi="Segoe UI" w:cs="Segoe UI"/>
                 <w:color w:val="24292E"/>
@@ -23881,6 +24286,38 @@
                 <w:szCs w:val="21"/>
                 <w:shd w:val="clear" w:color="auto" w:fill="FFFFFF"/>
               </w:rPr>
+              <w:t xml:space="preserve"> ..</w:t>
+            </w:r>
+            <w:proofErr w:type="gramEnd"/>
+            <w:r>
+              <w:rPr>
+                <w:rFonts w:ascii="Segoe UI" w:hAnsi="Segoe UI" w:cs="Segoe UI"/>
+                <w:color w:val="24292E"/>
+                <w:sz w:val="21"/>
+                <w:szCs w:val="21"/>
+                <w:shd w:val="clear" w:color="auto" w:fill="FFFFFF"/>
+              </w:rPr>
+              <w:t xml:space="preserve">/ which are relative from the current directory, and </w:t>
+            </w:r>
+            <w:r>
+              <w:t>the directory above respectively. This creates a problem during scraping, as we need to figure out the absolute address, and we do not necessarily know where the page the link is found on links to.</w:t>
+            </w:r>
+          </w:p>
+          <w:p>
+            <w:r>
+              <w:t>I have figured out that it is possible to figure out the absolute link by splitting the current page URL by the slashes and taking the part before the slashes and appending it to the relative link with the dots removed, will try implementing</w:t>
+            </w:r>
+          </w:p>
+          <w:p/>
+          <w:p>
+            <w:pPr>
+              <w:rPr>
+                <w:rFonts w:ascii="Segoe UI" w:hAnsi="Segoe UI" w:cs="Segoe UI"/>
+                <w:color w:val="24292E"/>
+                <w:sz w:val="21"/>
+                <w:szCs w:val="21"/>
+                <w:shd w:val="clear" w:color="auto" w:fill="FFFFFF"/>
+              </w:rPr>
             </w:pPr>
           </w:p>
         </w:tc>
@@ -23907,7 +24344,27 @@
                 <w:sz w:val="21"/>
                 <w:szCs w:val="21"/>
               </w:rPr>
-              <w:t>The following implementation works. This was written on the back of a post-it note in the rain while waiting for a bus, but it works on the first implementation and seems to be quite efficient.</w:t>
+              <w:t xml:space="preserve">The following implementation works. This was written on the back of a post-it </w:t>
+            </w:r>
+            <w:proofErr w:type="gramStart"/>
+            <w:r>
+              <w:rPr>
+                <w:rFonts w:ascii="Segoe UI" w:hAnsi="Segoe UI" w:cs="Segoe UI"/>
+                <w:color w:val="24292E"/>
+                <w:sz w:val="21"/>
+                <w:szCs w:val="21"/>
+              </w:rPr>
+              <w:t>note</w:t>
+            </w:r>
+            <w:proofErr w:type="gramEnd"/>
+            <w:r>
+              <w:rPr>
+                <w:rFonts w:ascii="Segoe UI" w:hAnsi="Segoe UI" w:cs="Segoe UI"/>
+                <w:color w:val="24292E"/>
+                <w:sz w:val="21"/>
+                <w:szCs w:val="21"/>
+              </w:rPr>
+              <w:t xml:space="preserve"> in the rain while waiting for a bus, but it works on the first implementation and seems to be quite efficient.</w:t>
             </w:r>
           </w:p>
           <w:p>
@@ -24026,7 +24483,7 @@
       <w:pPr>
         <w:pStyle w:val="Heading2"/>
       </w:pPr>
-      <w:bookmarkStart w:id="53" w:name="_Toc33610250"/>
+      <w:bookmarkStart w:id="53" w:name="_Toc33976418"/>
       <w:r>
         <w:t>References used during implementation:</w:t>
       </w:r>
@@ -24036,7 +24493,7 @@
       <w:pPr>
         <w:pStyle w:val="Heading3"/>
       </w:pPr>
-      <w:bookmarkStart w:id="54" w:name="_Toc33610251"/>
+      <w:bookmarkStart w:id="54" w:name="_Toc33976419"/>
       <w:r>
         <w:t>For checking fastest comparisons for strings</w:t>
       </w:r>
@@ -24059,7 +24516,7 @@
       <w:pPr>
         <w:pStyle w:val="Heading3"/>
       </w:pPr>
-      <w:bookmarkStart w:id="55" w:name="_Toc33610252"/>
+      <w:bookmarkStart w:id="55" w:name="_Toc33976420"/>
       <w:r>
         <w:t xml:space="preserve">For understanding how </w:t>
       </w:r>
@@ -24124,7 +24581,7 @@
       <w:pPr>
         <w:pStyle w:val="Heading3"/>
       </w:pPr>
-      <w:bookmarkStart w:id="56" w:name="_Toc33610253"/>
+      <w:bookmarkStart w:id="56" w:name="_Toc33976421"/>
       <w:r>
         <w:t>For understanding how to loop through dictionary’s in python</w:t>
       </w:r>
@@ -24151,7 +24608,7 @@
       <w:pPr>
         <w:pStyle w:val="Heading3"/>
       </w:pPr>
-      <w:bookmarkStart w:id="57" w:name="_Toc33610254"/>
+      <w:bookmarkStart w:id="57" w:name="_Toc33976422"/>
       <w:r>
         <w:t>For implementing arguments of unknown length in python</w:t>
       </w:r>
@@ -24180,7 +24637,7 @@
           <w:lang w:eastAsia="en-GB"/>
         </w:rPr>
       </w:pPr>
-      <w:bookmarkStart w:id="58" w:name="_Toc33610255"/>
+      <w:bookmarkStart w:id="58" w:name="_Toc33976423"/>
       <w:r>
         <w:rPr>
           <w:lang w:eastAsia="en-GB"/>
@@ -24234,7 +24691,7 @@
       <w:pPr>
         <w:pStyle w:val="Heading3"/>
       </w:pPr>
-      <w:bookmarkStart w:id="59" w:name="_Toc33610256"/>
+      <w:bookmarkStart w:id="59" w:name="_Toc33976424"/>
       <w:r>
         <w:t>For implementation of merge sort</w:t>
       </w:r>
@@ -24305,7 +24762,7 @@
       <w:pPr>
         <w:pStyle w:val="Heading3"/>
       </w:pPr>
-      <w:bookmarkStart w:id="60" w:name="_Toc33610257"/>
+      <w:bookmarkStart w:id="60" w:name="_Toc33976425"/>
       <w:r>
         <w:t>For implementation of the argument parsing system for passing in parameters into code</w:t>
       </w:r>
@@ -24364,7 +24821,7 @@
       <w:pPr>
         <w:pStyle w:val="Heading3"/>
       </w:pPr>
-      <w:bookmarkStart w:id="61" w:name="_Toc33610258"/>
+      <w:bookmarkStart w:id="61" w:name="_Toc33976426"/>
       <w:r>
         <w:t>For installation and setting up of MySQL database on my system.</w:t>
       </w:r>
@@ -24425,7 +24882,7 @@
       <w:pPr>
         <w:pStyle w:val="Heading1"/>
       </w:pPr>
-      <w:bookmarkStart w:id="62" w:name="_Toc33610259"/>
+      <w:bookmarkStart w:id="62" w:name="_Toc33976427"/>
       <w:r>
         <w:t>Testing</w:t>
       </w:r>
@@ -24435,7 +24892,7 @@
       <w:pPr>
         <w:pStyle w:val="Heading2"/>
       </w:pPr>
-      <w:bookmarkStart w:id="63" w:name="_Toc33610260"/>
+      <w:bookmarkStart w:id="63" w:name="_Toc33976428"/>
       <w:r>
         <w:t xml:space="preserve">Component </w:t>
       </w:r>
@@ -24489,12 +24946,12 @@
       <w:r>
         <w:t>a</w:t>
       </w:r>
-      <w:bookmarkStart w:id="64" w:name="_Toc33610261"/>
     </w:p>
     <w:p>
       <w:pPr>
         <w:pStyle w:val="Heading3"/>
       </w:pPr>
+      <w:bookmarkStart w:id="64" w:name="_Toc33976429"/>
       <w:r>
         <w:t xml:space="preserve">Component </w:t>
       </w:r>
@@ -26502,7 +26959,7 @@
       <w:pPr>
         <w:pStyle w:val="Heading3"/>
       </w:pPr>
-      <w:bookmarkStart w:id="65" w:name="_Toc33610262"/>
+      <w:bookmarkStart w:id="65" w:name="_Toc33976430"/>
       <w:r>
         <w:t>Connecting to database</w:t>
       </w:r>
@@ -27284,7 +27741,7 @@
       <w:pPr>
         <w:pStyle w:val="Heading3"/>
       </w:pPr>
-      <w:bookmarkStart w:id="66" w:name="_Toc33610263"/>
+      <w:bookmarkStart w:id="66" w:name="_Toc33976431"/>
       <w:r>
         <w:t>Component testing for Scraper</w:t>
       </w:r>
@@ -28467,7 +28924,7 @@
       <w:pPr>
         <w:pStyle w:val="Heading3"/>
       </w:pPr>
-      <w:bookmarkStart w:id="67" w:name="_Toc33610264"/>
+      <w:bookmarkStart w:id="67" w:name="_Toc33976432"/>
       <w:r>
         <w:t>Component testing for UI</w:t>
       </w:r>
@@ -28859,7 +29316,7 @@
       <w:pPr>
         <w:pStyle w:val="Heading3"/>
       </w:pPr>
-      <w:bookmarkStart w:id="68" w:name="_Toc33610265"/>
+      <w:bookmarkStart w:id="68" w:name="_Toc33976433"/>
       <w:r>
         <w:t>Component testing for clearDatabases()</w:t>
       </w:r>
@@ -29067,7 +29524,15 @@
           </w:tcPr>
           <w:p>
             <w:r>
-              <w:t>Invalid credentials are passed or the database is down</w:t>
+              <w:t xml:space="preserve">Invalid credentials are </w:t>
+            </w:r>
+            <w:proofErr w:type="gramStart"/>
+            <w:r>
+              <w:t>passed</w:t>
+            </w:r>
+            <w:proofErr w:type="gramEnd"/>
+            <w:r>
+              <w:t xml:space="preserve"> or the database is down</w:t>
             </w:r>
           </w:p>
         </w:tc>
@@ -29487,7 +29952,7 @@
       <w:pPr>
         <w:pStyle w:val="Heading2"/>
       </w:pPr>
-      <w:bookmarkStart w:id="69" w:name="_Toc33610266"/>
+      <w:bookmarkStart w:id="69" w:name="_Toc33976434"/>
       <w:r>
         <w:t>Integration</w:t>
       </w:r>
@@ -30217,7 +30682,7 @@
       <w:pPr>
         <w:pStyle w:val="Heading2"/>
       </w:pPr>
-      <w:bookmarkStart w:id="70" w:name="_Toc33610267"/>
+      <w:bookmarkStart w:id="70" w:name="_Toc33976435"/>
       <w:r>
         <w:t>Integration testing for sort() procedure</w:t>
       </w:r>
@@ -31130,15 +31595,16 @@
           <w:docGrid w:linePitch="360"/>
         </w:sectPr>
       </w:pPr>
-      <w:bookmarkStart w:id="71" w:name="_Toc33610268"/>
     </w:p>
     <w:p>
       <w:pPr>
         <w:pStyle w:val="Heading2"/>
       </w:pPr>
+      <w:bookmarkStart w:id="71" w:name="_Toc33976436"/>
       <w:r>
         <w:t>Error images</w:t>
       </w:r>
+      <w:bookmarkEnd w:id="71"/>
     </w:p>
     <w:p>
       <w:r>
@@ -31469,18 +31935,21 @@
       <w:pPr>
         <w:pStyle w:val="Heading2"/>
       </w:pPr>
+      <w:bookmarkStart w:id="72" w:name="_Toc33976437"/>
       <w:r>
         <w:t>Test cases.</w:t>
       </w:r>
-      <w:bookmarkEnd w:id="71"/>
+      <w:bookmarkEnd w:id="72"/>
     </w:p>
     <w:p>
       <w:pPr>
         <w:pStyle w:val="Heading3"/>
       </w:pPr>
+      <w:bookmarkStart w:id="73" w:name="_Toc33976438"/>
       <w:r>
         <w:t>Test case 1</w:t>
       </w:r>
+      <w:bookmarkEnd w:id="73"/>
     </w:p>
     <w:p>
       <w:r>
@@ -31566,8 +32035,13 @@
       </w:r>
     </w:p>
     <w:p>
-      <w:r>
-        <w:t xml:space="preserve">Next we input </w:t>
+      <w:proofErr w:type="gramStart"/>
+      <w:r>
+        <w:t>Next</w:t>
+      </w:r>
+      <w:proofErr w:type="gramEnd"/>
+      <w:r>
+        <w:t xml:space="preserve"> we input </w:t>
       </w:r>
       <w:hyperlink r:id="rId53" w:history="1">
         <w:r>
@@ -31890,9 +32364,13 @@
       <w:pPr>
         <w:pStyle w:val="Heading3"/>
       </w:pPr>
-      <w:bookmarkStart w:id="72" w:name="_Toc33610269"/>
-      <w:r>
-        <w:t xml:space="preserve">Test case 2 </w:t>
+      <w:bookmarkStart w:id="74" w:name="_Toc33976439"/>
+      <w:r>
+        <w:t>Test case 2</w:t>
+      </w:r>
+      <w:bookmarkEnd w:id="74"/>
+      <w:r>
+        <w:t xml:space="preserve"> </w:t>
       </w:r>
     </w:p>
     <w:p>
@@ -31979,8 +32457,13 @@
           <w:tab w:val="left" w:pos="6233"/>
         </w:tabs>
       </w:pPr>
-      <w:r>
-        <w:t xml:space="preserve">Next we input our URL we want to scrape </w:t>
+      <w:proofErr w:type="gramStart"/>
+      <w:r>
+        <w:t>Next</w:t>
+      </w:r>
+      <w:proofErr w:type="gramEnd"/>
+      <w:r>
+        <w:t xml:space="preserve"> we input our URL we want to scrape </w:t>
       </w:r>
       <w:r>
         <w:tab/>
@@ -32035,8 +32518,13 @@
       </w:r>
     </w:p>
     <w:p>
-      <w:r>
-        <w:t>Next we input “y” to re</w:t>
+      <w:proofErr w:type="gramStart"/>
+      <w:r>
+        <w:t>Next</w:t>
+      </w:r>
+      <w:proofErr w:type="gramEnd"/>
+      <w:r>
+        <w:t xml:space="preserve"> we input “y” to re</w:t>
       </w:r>
       <w:r>
         <w:t>-</w:t>
@@ -32493,16 +32981,26 @@
           <w:noProof/>
         </w:rPr>
       </w:pPr>
+      <w:bookmarkStart w:id="75" w:name="_Toc33976440"/>
       <w:r>
         <w:rPr>
           <w:noProof/>
         </w:rPr>
         <w:t>Test case 3</w:t>
       </w:r>
-    </w:p>
-    <w:p>
-      <w:r>
-        <w:t xml:space="preserve">We want to run the pathfinder to get the path between two pages after we after have scraped the page previously. We want to find a path between </w:t>
+      <w:bookmarkEnd w:id="75"/>
+    </w:p>
+    <w:p>
+      <w:r>
+        <w:t xml:space="preserve">We want to run the pathfinder to get the path between two pages after we after </w:t>
+      </w:r>
+      <w:proofErr w:type="gramStart"/>
+      <w:r>
+        <w:t>have</w:t>
+      </w:r>
+      <w:proofErr w:type="gramEnd"/>
+      <w:r>
+        <w:t xml:space="preserve"> scraped the page previously. We want to find a path between </w:t>
       </w:r>
       <w:hyperlink r:id="rId71" w:history="1">
         <w:r>
@@ -32679,7 +33177,15 @@
         </w:tabs>
       </w:pPr>
       <w:r>
-        <w:t>This time we do not want to reindex, so we input “n”</w:t>
+        <w:t xml:space="preserve">This time we do not want to </w:t>
+      </w:r>
+      <w:proofErr w:type="spellStart"/>
+      <w:r>
+        <w:t>reindex</w:t>
+      </w:r>
+      <w:proofErr w:type="spellEnd"/>
+      <w:r>
+        <w:t>, so we input “n”</w:t>
       </w:r>
     </w:p>
     <w:p>
@@ -32804,9 +33310,11 @@
       <w:pPr>
         <w:pStyle w:val="Heading3"/>
       </w:pPr>
+      <w:bookmarkStart w:id="76" w:name="_Toc33976441"/>
       <w:r>
         <w:t>Test case 4</w:t>
       </w:r>
+      <w:bookmarkEnd w:id="76"/>
     </w:p>
     <w:p>
       <w:r>
@@ -32985,9 +33493,11 @@
       <w:pPr>
         <w:pStyle w:val="Heading3"/>
       </w:pPr>
+      <w:bookmarkStart w:id="77" w:name="_Toc33976442"/>
       <w:r>
         <w:t>Test case 5</w:t>
       </w:r>
+      <w:bookmarkEnd w:id="77"/>
     </w:p>
     <w:p>
       <w:r>
@@ -33229,8 +33739,13 @@
       <w:r>
         <w:t xml:space="preserve"> </w:t>
       </w:r>
-      <w:r>
-        <w:t xml:space="preserve">Conclusion </w:t>
+      <w:bookmarkStart w:id="78" w:name="_Toc33976443"/>
+      <w:r>
+        <w:t>Conclusion</w:t>
+      </w:r>
+      <w:bookmarkEnd w:id="78"/>
+      <w:r>
+        <w:t xml:space="preserve"> </w:t>
       </w:r>
     </w:p>
     <w:p>
@@ -33258,8 +33773,9 @@
       <w:pPr>
         <w:pStyle w:val="Heading2"/>
       </w:pPr>
-      <w:bookmarkStart w:id="73" w:name="_Toc33610271"/>
-      <w:bookmarkEnd w:id="72"/>
+      <w:bookmarkStart w:id="79" w:name="_Toc33976444"/>
+      <w:bookmarkStart w:id="80" w:name="_GoBack"/>
+      <w:bookmarkEnd w:id="80"/>
       <w:r>
         <w:t xml:space="preserve">Testing with </w:t>
       </w:r>
@@ -33267,14 +33783,9 @@
         <w:t>P</w:t>
       </w:r>
       <w:r>
-        <w:t>ersona</w:t>
-      </w:r>
-      <w:bookmarkStart w:id="74" w:name="_GoBack"/>
-      <w:bookmarkEnd w:id="74"/>
-      <w:r>
-        <w:t>.</w:t>
-      </w:r>
-      <w:bookmarkEnd w:id="73"/>
+        <w:t>ersona.</w:t>
+      </w:r>
+      <w:bookmarkEnd w:id="79"/>
     </w:p>
     <w:p>
       <w:pPr>
@@ -33501,7 +34012,23 @@
         <w:t>that she needs to see all the linked pages on her website.</w:t>
       </w:r>
       <w:r>
-        <w:t xml:space="preserve"> So she starts up the program again and inputs “returnmpa” by accident when she fumbles the key</w:t>
+        <w:t xml:space="preserve"> </w:t>
+      </w:r>
+      <w:proofErr w:type="gramStart"/>
+      <w:r>
+        <w:t>So</w:t>
+      </w:r>
+      <w:proofErr w:type="gramEnd"/>
+      <w:r>
+        <w:t xml:space="preserve"> she starts up the program again and inputs “</w:t>
+      </w:r>
+      <w:proofErr w:type="spellStart"/>
+      <w:r>
+        <w:t>returnmpa</w:t>
+      </w:r>
+      <w:proofErr w:type="spellEnd"/>
+      <w:r>
+        <w:t>” by accident when she fumbles the key</w:t>
       </w:r>
       <w:r>
         <w:t>s</w:t>
@@ -33625,14 +34152,6 @@
     <w:p>
       <w:pPr>
         <w:jc w:val="both"/>
-        <w:rPr>
-          <w:noProof/>
-        </w:rPr>
-      </w:pPr>
-    </w:p>
-    <w:p>
-      <w:pPr>
-        <w:jc w:val="both"/>
       </w:pPr>
       <w:r>
         <w:rPr>
@@ -33750,13 +34269,6 @@
       </w:r>
     </w:p>
     <w:p>
-      <w:pPr>
-        <w:rPr>
-          <w:noProof/>
-        </w:rPr>
-      </w:pPr>
-    </w:p>
-    <w:p>
       <w:r>
         <w:rPr>
           <w:noProof/>
@@ -33811,13 +34323,6 @@
       </w:r>
     </w:p>
     <w:p>
-      <w:pPr>
-        <w:rPr>
-          <w:noProof/>
-        </w:rPr>
-      </w:pPr>
-    </w:p>
-    <w:p>
       <w:r>
         <w:rPr>
           <w:noProof/>
@@ -34030,8 +34535,13 @@
           <w:noProof/>
         </w:rPr>
       </w:pPr>
-      <w:r>
-        <w:t>Next she inputs the start and end webpage.</w:t>
+      <w:proofErr w:type="gramStart"/>
+      <w:r>
+        <w:t>Next</w:t>
+      </w:r>
+      <w:proofErr w:type="gramEnd"/>
+      <w:r>
+        <w:t xml:space="preserve"> she inputs the start and end webpage.</w:t>
       </w:r>
       <w:r>
         <w:rPr>
@@ -34205,7 +34715,15 @@
     </w:p>
     <w:p>
       <w:r>
-        <w:t>This lets Caroline know that there is a path to the Dr Seuss information page, but its not easily accessible from her home page.</w:t>
+        <w:t xml:space="preserve">This lets Caroline know that there is a path to the Dr Seuss information page, but </w:t>
+      </w:r>
+      <w:proofErr w:type="spellStart"/>
+      <w:r>
+        <w:t>its</w:t>
+      </w:r>
+      <w:proofErr w:type="spellEnd"/>
+      <w:r>
+        <w:t xml:space="preserve"> not easily accessible from her home page.</w:t>
       </w:r>
       <w:r>
         <w:t xml:space="preserve"> This will let her go back and make her page more accessible. </w:t>
@@ -34417,11 +34935,11 @@
       <w:pPr>
         <w:pStyle w:val="Heading1"/>
       </w:pPr>
-      <w:bookmarkStart w:id="75" w:name="_Toc33610272"/>
+      <w:bookmarkStart w:id="81" w:name="_Toc33976445"/>
       <w:r>
         <w:t>Note to self</w:t>
       </w:r>
-      <w:bookmarkEnd w:id="75"/>
+      <w:bookmarkEnd w:id="81"/>
     </w:p>
     <w:p/>
     <w:p>
@@ -37483,6 +38001,7 @@
   <w:style w:type="character" w:default="1" w:styleId="DefaultParagraphFont">
     <w:name w:val="Default Paragraph Font"/>
     <w:uiPriority w:val="1"/>
+    <w:semiHidden/>
     <w:unhideWhenUsed/>
   </w:style>
   <w:style w:type="table" w:default="1" w:styleId="TableNormal">
@@ -39279,7 +39798,7 @@
 </file>
 
 <file path=customXml/itemProps1.xml><?xml version="1.0" encoding="utf-8"?>
-<ds:datastoreItem xmlns:ds="http://schemas.openxmlformats.org/officeDocument/2006/customXml" ds:itemID="{B8401B33-E507-4708-93A1-1EF003981066}">
+<ds:datastoreItem xmlns:ds="http://schemas.openxmlformats.org/officeDocument/2006/customXml" ds:itemID="{270C6A23-B553-43E5-82EA-FA97E015092E}">
   <ds:schemaRefs>
     <ds:schemaRef ds:uri="http://schemas.openxmlformats.org/officeDocument/2006/bibliography"/>
   </ds:schemaRefs>

</xml_diff>

<commit_message>
added a title, very productive i know
</commit_message>
<xml_diff>
--- a/ProjectWriteUp.docx
+++ b/ProjectWriteUp.docx
@@ -10,7 +10,6 @@
           <w:docPartUnique/>
         </w:docPartObj>
       </w:sdtPr>
-      <w:sdtEndPr/>
       <w:sdtContent>
         <w:p/>
         <w:p>
@@ -115,7 +114,6 @@
                                     <w:calendar w:val="gregorian"/>
                                   </w:date>
                                 </w:sdtPr>
-                                <w:sdtEndPr/>
                                 <w:sdtContent>
                                   <w:p>
                                     <w:pPr>
@@ -189,7 +187,6 @@
                               <w:calendar w:val="gregorian"/>
                             </w:date>
                           </w:sdtPr>
-                          <w:sdtEndPr/>
                           <w:sdtContent>
                             <w:p>
                               <w:pPr>
@@ -308,7 +305,6 @@
                                   <w:dataBinding w:prefixMappings="xmlns:ns0='http://purl.org/dc/elements/1.1/' xmlns:ns1='http://schemas.openxmlformats.org/package/2006/metadata/core-properties' " w:xpath="/ns1:coreProperties[1]/ns0:creator[1]" w:storeItemID="{6C3C8BC8-F283-45AE-878A-BAB7291924A1}"/>
                                   <w:text/>
                                 </w:sdtPr>
-                                <w:sdtEndPr/>
                                 <w:sdtContent>
                                   <w:p>
                                     <w:pPr>
@@ -359,7 +355,6 @@
                                     <w:dataBinding w:prefixMappings="xmlns:ns0='http://schemas.openxmlformats.org/officeDocument/2006/extended-properties' " w:xpath="/ns0:Properties[1]/ns0:Company[1]" w:storeItemID="{6668398D-A668-4E3E-A5EB-62B293D839F1}"/>
                                     <w:text/>
                                   </w:sdtPr>
-                                  <w:sdtEndPr/>
                                   <w:sdtContent>
                                     <w:r>
                                       <w:rPr>
@@ -398,7 +393,6 @@
                                     <w:dataBinding w:prefixMappings="xmlns:ns0='http://schemas.microsoft.com/office/2006/coverPageProps' " w:xpath="/ns0:CoverPageProperties[1]/ns0:CompanyAddress[1]" w:storeItemID="{55AF091B-3C7A-41E3-B477-F2FDAA23CFDA}"/>
                                     <w:text/>
                                   </w:sdtPr>
-                                  <w:sdtEndPr/>
                                   <w:sdtContent>
                                     <w:r>
                                       <w:rPr>
@@ -458,7 +452,6 @@
                             <w:dataBinding w:prefixMappings="xmlns:ns0='http://purl.org/dc/elements/1.1/' xmlns:ns1='http://schemas.openxmlformats.org/package/2006/metadata/core-properties' " w:xpath="/ns1:coreProperties[1]/ns0:creator[1]" w:storeItemID="{6C3C8BC8-F283-45AE-878A-BAB7291924A1}"/>
                             <w:text/>
                           </w:sdtPr>
-                          <w:sdtEndPr/>
                           <w:sdtContent>
                             <w:p>
                               <w:pPr>
@@ -509,7 +502,6 @@
                               <w:dataBinding w:prefixMappings="xmlns:ns0='http://schemas.openxmlformats.org/officeDocument/2006/extended-properties' " w:xpath="/ns0:Properties[1]/ns0:Company[1]" w:storeItemID="{6668398D-A668-4E3E-A5EB-62B293D839F1}"/>
                               <w:text/>
                             </w:sdtPr>
-                            <w:sdtEndPr/>
                             <w:sdtContent>
                               <w:r>
                                 <w:rPr>
@@ -548,7 +540,6 @@
                               <w:dataBinding w:prefixMappings="xmlns:ns0='http://schemas.microsoft.com/office/2006/coverPageProps' " w:xpath="/ns0:CoverPageProperties[1]/ns0:CompanyAddress[1]" w:storeItemID="{55AF091B-3C7A-41E3-B477-F2FDAA23CFDA}"/>
                               <w:text/>
                             </w:sdtPr>
-                            <w:sdtEndPr/>
                             <w:sdtContent>
                               <w:r>
                                 <w:rPr>
@@ -674,7 +665,6 @@
                                     <w:dataBinding w:prefixMappings="xmlns:ns0='http://purl.org/dc/elements/1.1/' xmlns:ns1='http://schemas.openxmlformats.org/package/2006/metadata/core-properties' " w:xpath="/ns1:coreProperties[1]/ns0:title[1]" w:storeItemID="{6C3C8BC8-F283-45AE-878A-BAB7291924A1}"/>
                                     <w:text w:multiLine="1"/>
                                   </w:sdtPr>
-                                  <w:sdtEndPr/>
                                   <w:sdtContent>
                                     <w:r>
                                       <w:rPr>
@@ -702,7 +692,6 @@
                                   <w:dataBinding w:prefixMappings="xmlns:ns0='http://purl.org/dc/elements/1.1/' xmlns:ns1='http://schemas.openxmlformats.org/package/2006/metadata/core-properties' " w:xpath="/ns1:coreProperties[1]/ns0:subject[1]" w:storeItemID="{6C3C8BC8-F283-45AE-878A-BAB7291924A1}"/>
                                   <w:text/>
                                 </w:sdtPr>
-                                <w:sdtEndPr/>
                                 <w:sdtContent>
                                   <w:p>
                                     <w:pPr>
@@ -777,7 +766,6 @@
                               <w:dataBinding w:prefixMappings="xmlns:ns0='http://purl.org/dc/elements/1.1/' xmlns:ns1='http://schemas.openxmlformats.org/package/2006/metadata/core-properties' " w:xpath="/ns1:coreProperties[1]/ns0:title[1]" w:storeItemID="{6C3C8BC8-F283-45AE-878A-BAB7291924A1}"/>
                               <w:text w:multiLine="1"/>
                             </w:sdtPr>
-                            <w:sdtEndPr/>
                             <w:sdtContent>
                               <w:r>
                                 <w:rPr>
@@ -805,7 +793,6 @@
                             <w:dataBinding w:prefixMappings="xmlns:ns0='http://purl.org/dc/elements/1.1/' xmlns:ns1='http://schemas.openxmlformats.org/package/2006/metadata/core-properties' " w:xpath="/ns1:coreProperties[1]/ns0:subject[1]" w:storeItemID="{6C3C8BC8-F283-45AE-878A-BAB7291924A1}"/>
                             <w:text/>
                           </w:sdtPr>
-                          <w:sdtEndPr/>
                           <w:sdtContent>
                             <w:p>
                               <w:pPr>
@@ -6991,7 +6978,6 @@
       </w:pPr>
       <w:bookmarkStart w:id="0" w:name="_Toc34205785"/>
       <w:r>
-        <w:lastRenderedPageBreak/>
         <w:t>Analysis</w:t>
       </w:r>
       <w:bookmarkEnd w:id="0"/>
@@ -7280,7 +7266,6 @@
       </w:pPr>
       <w:bookmarkStart w:id="2" w:name="_Toc34205787"/>
       <w:r>
-        <w:lastRenderedPageBreak/>
         <w:t>Requirements</w:t>
       </w:r>
       <w:bookmarkEnd w:id="2"/>
@@ -7427,7 +7412,6 @@
       </w:pPr>
       <w:bookmarkStart w:id="4" w:name="_Toc34205789"/>
       <w:r>
-        <w:lastRenderedPageBreak/>
         <w:t>Functional requirements</w:t>
       </w:r>
       <w:bookmarkEnd w:id="4"/>
@@ -7964,7 +7948,6 @@
               <w:ind w:left="0"/>
             </w:pPr>
             <w:r>
-              <w:lastRenderedPageBreak/>
               <w:t>Outputs</w:t>
             </w:r>
           </w:p>
@@ -8166,7 +8149,21 @@
         <w:rPr>
           <w:highlight w:val="yellow"/>
         </w:rPr>
-        <w:t xml:space="preserve"> right after start up</w:t>
+        <w:t xml:space="preserve"> right after </w:t>
+      </w:r>
+      <w:proofErr w:type="gramStart"/>
+      <w:r>
+        <w:rPr>
+          <w:highlight w:val="yellow"/>
+        </w:rPr>
+        <w:t>start</w:t>
+      </w:r>
+      <w:proofErr w:type="gramEnd"/>
+      <w:r>
+        <w:rPr>
+          <w:highlight w:val="yellow"/>
+        </w:rPr>
+        <w:t xml:space="preserve"> up</w:t>
       </w:r>
     </w:p>
     <w:tbl>
@@ -8608,7 +8605,6 @@
               <w:ind w:left="0"/>
             </w:pPr>
             <w:r>
-              <w:lastRenderedPageBreak/>
               <w:t>Outputs</w:t>
             </w:r>
           </w:p>
@@ -9155,7 +9151,6 @@
               <w:ind w:left="0"/>
             </w:pPr>
             <w:r>
-              <w:lastRenderedPageBreak/>
               <w:t>Processes</w:t>
             </w:r>
           </w:p>
@@ -9244,7 +9239,6 @@
       </w:pPr>
       <w:bookmarkStart w:id="5" w:name="_Toc34205790"/>
       <w:r>
-        <w:lastRenderedPageBreak/>
         <w:t>Scope</w:t>
       </w:r>
       <w:bookmarkEnd w:id="5"/>
@@ -9662,7 +9656,6 @@
       </w:pPr>
       <w:bookmarkStart w:id="7" w:name="_Toc34205792"/>
       <w:r>
-        <w:lastRenderedPageBreak/>
         <w:t>Constraints</w:t>
       </w:r>
       <w:bookmarkEnd w:id="7"/>
@@ -9838,7 +9831,6 @@
       </w:pPr>
       <w:bookmarkStart w:id="8" w:name="_Toc34205793"/>
       <w:r>
-        <w:lastRenderedPageBreak/>
         <w:t>Survey</w:t>
       </w:r>
       <w:bookmarkEnd w:id="8"/>
@@ -9903,7 +9895,6 @@
         <w:rPr>
           <w:noProof/>
         </w:rPr>
-        <w:lastRenderedPageBreak/>
         <w:drawing>
           <wp:inline distT="0" distB="0" distL="0" distR="0" wp14:anchorId="3FADC9FB" wp14:editId="15FECB78">
             <wp:extent cx="5731510" cy="7444105"/>
@@ -9972,7 +9963,6 @@
       </w:pPr>
       <w:bookmarkStart w:id="9" w:name="_Toc34205794"/>
       <w:r>
-        <w:lastRenderedPageBreak/>
         <w:t>UML</w:t>
       </w:r>
       <w:bookmarkEnd w:id="9"/>
@@ -10387,7 +10377,6 @@
       </w:pPr>
       <w:bookmarkStart w:id="12" w:name="_Toc34205797"/>
       <w:r>
-        <w:lastRenderedPageBreak/>
         <w:t>Estimate of timings</w:t>
       </w:r>
       <w:bookmarkEnd w:id="12"/>
@@ -10988,7 +10977,6 @@
       </w:pPr>
       <w:bookmarkStart w:id="17" w:name="_Toc34205802"/>
       <w:r>
-        <w:lastRenderedPageBreak/>
         <w:t>UI Design</w:t>
       </w:r>
       <w:bookmarkEnd w:id="17"/>
@@ -11022,7 +11010,15 @@
         <w:t>.</w:t>
       </w:r>
       <w:r>
-        <w:t xml:space="preserve"> This would bloat the file more as all of the module would need to be packaged up for the user, and not only the parts that are being used.</w:t>
+        <w:t xml:space="preserve"> This would bloat the file more as </w:t>
+      </w:r>
+      <w:proofErr w:type="gramStart"/>
+      <w:r>
+        <w:t>all of</w:t>
+      </w:r>
+      <w:proofErr w:type="gramEnd"/>
+      <w:r>
+        <w:t xml:space="preserve"> the module would need to be packaged up for the user, and not only the parts that are being used.</w:t>
       </w:r>
     </w:p>
     <w:p>
@@ -11414,7 +11410,6 @@
         <w:rPr>
           <w:noProof/>
         </w:rPr>
-        <w:lastRenderedPageBreak/>
         <w:drawing>
           <wp:inline distT="0" distB="0" distL="0" distR="0" wp14:anchorId="39A8C155" wp14:editId="2CD0C86E">
             <wp:extent cx="5727700" cy="2570480"/>
@@ -11593,7 +11588,6 @@
       </w:pPr>
       <w:bookmarkStart w:id="21" w:name="_Toc34205806"/>
       <w:r>
-        <w:lastRenderedPageBreak/>
         <w:t xml:space="preserve">Pseudocode for </w:t>
       </w:r>
       <w:r>
@@ -12162,7 +12156,6 @@
         <w:rPr>
           <w:lang w:eastAsia="en-GB"/>
         </w:rPr>
-        <w:lastRenderedPageBreak/>
         <w:t xml:space="preserve">METHOD </w:t>
       </w:r>
       <w:r>
@@ -12687,7 +12680,6 @@
         <w:rPr>
           <w:lang w:eastAsia="en-GB"/>
         </w:rPr>
-        <w:lastRenderedPageBreak/>
         <w:t>METHOD addEdge</w:t>
       </w:r>
       <w:bookmarkEnd w:id="28"/>
@@ -12868,7 +12860,6 @@
         <w:rPr>
           <w:lang w:eastAsia="en-GB"/>
         </w:rPr>
-        <w:lastRenderedPageBreak/>
         <w:t>This makes lines an array of the lines in the file name</w:t>
       </w:r>
       <w:r>
@@ -13555,7 +13546,6 @@
         <w:pStyle w:val="CodeSnippet"/>
       </w:pPr>
       <w:r>
-        <w:lastRenderedPageBreak/>
         <w:t>            </w:t>
       </w:r>
       <w:r>
@@ -14273,7 +14263,6 @@
         <w:rPr>
           <w:lang w:eastAsia="en-GB"/>
         </w:rPr>
-        <w:lastRenderedPageBreak/>
         <w:t>    END METHOD</w:t>
       </w:r>
     </w:p>
@@ -14852,7 +14841,6 @@
         <w:rPr>
           <w:lang w:eastAsia="en-GB"/>
         </w:rPr>
-        <w:lastRenderedPageBreak/>
         <w:t>            END IF</w:t>
       </w:r>
     </w:p>
@@ -15352,7 +15340,6 @@
         <w:rPr>
           <w:lang w:eastAsia="en-GB"/>
         </w:rPr>
-        <w:lastRenderedPageBreak/>
         <w:t>METHOD mergeSort</w:t>
       </w:r>
       <w:bookmarkEnd w:id="34"/>
@@ -15933,7 +15920,6 @@
         <w:rPr>
           <w:lang w:eastAsia="en-GB"/>
         </w:rPr>
-        <w:lastRenderedPageBreak/>
         <w:t>                IF left[0][letter] comes before right[0][letter]</w:t>
       </w:r>
     </w:p>
@@ -16413,7 +16399,6 @@
         <w:rPr>
           <w:lang w:eastAsia="en-GB"/>
         </w:rPr>
-        <w:lastRenderedPageBreak/>
         <w:t>                        BREAK FOR LOOP</w:t>
       </w:r>
     </w:p>
@@ -16865,7 +16850,6 @@
         <w:rPr>
           <w:lang w:eastAsia="en-GB"/>
         </w:rPr>
-        <w:lastRenderedPageBreak/>
         <w:t>[/first iteration]</w:t>
       </w:r>
     </w:p>
@@ -17687,7 +17671,6 @@
         <w:rPr>
           <w:lang w:eastAsia="en-GB"/>
         </w:rPr>
-        <w:lastRenderedPageBreak/>
         <w:t>    GET userCheck FROM KEYBOARD</w:t>
       </w:r>
     </w:p>
@@ -18312,7 +18295,6 @@
         <w:rPr>
           <w:lang w:eastAsia="en-GB"/>
         </w:rPr>
-        <w:lastRenderedPageBreak/>
         <w:t>       </w:t>
       </w:r>
       <w:r>
@@ -18961,7 +18943,6 @@
         <w:rPr>
           <w:lang w:eastAsia="en-GB"/>
         </w:rPr>
-        <w:lastRenderedPageBreak/>
         <w:t>            FOR EACH key AND array in noodles.returnMap()</w:t>
       </w:r>
     </w:p>
@@ -19149,7 +19130,6 @@
         <w:rPr>
           <w:lang w:eastAsia="en-GB"/>
         </w:rPr>
-        <w:lastRenderedPageBreak/>
         <w:t>PROCEDURE help</w:t>
       </w:r>
       <w:bookmarkEnd w:id="42"/>
@@ -19809,7 +19789,6 @@
         <w:rPr>
           <w:lang w:eastAsia="en-GB"/>
         </w:rPr>
-        <w:lastRenderedPageBreak/>
         <w:t>help \n Options: \n pathfinder: Finds a path between two URLs \n ReturnMap: View all found links.')</w:t>
       </w:r>
     </w:p>
@@ -20525,7 +20504,6 @@
         <w:rPr>
           <w:lang w:eastAsia="en-GB"/>
         </w:rPr>
-        <w:lastRenderedPageBreak/>
         <w:t>    domain = </w:t>
       </w:r>
       <w:r>
@@ -20621,7 +20599,15 @@
         <w:t>relative and absolute links</w:t>
       </w:r>
       <w:r>
-        <w:t xml:space="preserve"> and php submissions. These are all handled later on, so that only relative and absolute links are handled.</w:t>
+        <w:t xml:space="preserve"> and php submissions. These are all handled </w:t>
+      </w:r>
+      <w:proofErr w:type="gramStart"/>
+      <w:r>
+        <w:t>later on</w:t>
+      </w:r>
+      <w:proofErr w:type="gramEnd"/>
+      <w:r>
+        <w:t>, so that only relative and absolute links are handled.</w:t>
       </w:r>
     </w:p>
     <w:p>
@@ -21155,7 +21141,6 @@
         <w:rPr>
           <w:lang w:eastAsia="en-GB"/>
         </w:rPr>
-        <w:lastRenderedPageBreak/>
         <w:t>                IF len(item) &gt; 1 OR "http" IN item: </w:t>
       </w:r>
     </w:p>
@@ -21674,7 +21659,6 @@
     </w:p>
     <w:p>
       <w:r>
-        <w:lastRenderedPageBreak/>
         <w:t>Next,</w:t>
       </w:r>
       <w:r>
@@ -21759,7 +21743,6 @@
       </w:pPr>
       <w:bookmarkStart w:id="47" w:name="_Toc34205831"/>
       <w:r>
-        <w:lastRenderedPageBreak/>
         <w:t>Design of integration</w:t>
       </w:r>
       <w:bookmarkEnd w:id="47"/>
@@ -22236,7 +22219,6 @@
     </w:p>
     <w:p>
       <w:r>
-        <w:lastRenderedPageBreak/>
         <w:t xml:space="preserve">Then we execute the </w:t>
       </w:r>
       <w:r>
@@ -22335,7 +22317,6 @@
       </w:pPr>
       <w:bookmarkStart w:id="50" w:name="_Toc34205834"/>
       <w:r>
-        <w:lastRenderedPageBreak/>
         <w:t>Component testing for Scraper</w:t>
       </w:r>
       <w:bookmarkEnd w:id="50"/>
@@ -23116,11 +23097,7 @@
           </w:tcPr>
           <w:p>
             <w:r>
-              <w:t xml:space="preserve">An error message is displayed, and </w:t>
-            </w:r>
-            <w:r>
-              <w:lastRenderedPageBreak/>
-              <w:t>program asks for input again</w:t>
+              <w:t>An error message is displayed, and program asks for input again</w:t>
             </w:r>
           </w:p>
         </w:tc>
@@ -23130,7 +23107,6 @@
           </w:tcPr>
           <w:p>
             <w:r>
-              <w:lastRenderedPageBreak/>
               <w:t>--expected</w:t>
             </w:r>
           </w:p>
@@ -23605,11 +23581,7 @@
         <w:t xml:space="preserve"> on the same website</w:t>
       </w:r>
       <w:r>
-        <w:t xml:space="preserve"> to learn the basics, </w:t>
-      </w:r>
-      <w:r>
-        <w:lastRenderedPageBreak/>
-        <w:t>as well as messing around on websites specifically made for scraping</w:t>
+        <w:t xml:space="preserve"> to learn the basics, as well as messing around on websites specifically made for scraping</w:t>
       </w:r>
       <w:r>
         <w:t xml:space="preserve">. I </w:t>
@@ -23779,7 +23751,6 @@
       </w:pPr>
       <w:bookmarkStart w:id="53" w:name="_Toc34205837"/>
       <w:r>
-        <w:lastRenderedPageBreak/>
         <w:t>Ongoing testing</w:t>
       </w:r>
       <w:bookmarkEnd w:id="53"/>
@@ -23792,7 +23763,15 @@
         <w:t>GitHub</w:t>
       </w:r>
       <w:r>
-        <w:t xml:space="preserve"> issues page for this project, that I used to keep track of all problems that crept up. Therefore the terminology may not be quite correct, as the primary use of this was to make sure I remembered exactly what went wrong, and any ideas I had to fix it.</w:t>
+        <w:t xml:space="preserve"> issues page for this project, that I used to keep track of all problems that crept up. </w:t>
+      </w:r>
+      <w:proofErr w:type="gramStart"/>
+      <w:r>
+        <w:t>Therefore</w:t>
+      </w:r>
+      <w:proofErr w:type="gramEnd"/>
+      <w:r>
+        <w:t xml:space="preserve"> the terminology may not be quite correct, as the primary use of this was to make sure I remembered exactly what went wrong, and any ideas I had to fix it.</w:t>
       </w:r>
     </w:p>
     <w:tbl>
@@ -24056,7 +24035,6 @@
               </w:pBdr>
             </w:pPr>
             <w:r>
-              <w:lastRenderedPageBreak/>
               <w:t>Might be to do with special characters existing in the URL causing syntax errors.</w:t>
             </w:r>
           </w:p>
@@ -24092,7 +24070,6 @@
           </w:tcPr>
           <w:p>
             <w:r>
-              <w:lastRenderedPageBreak/>
               <w:t>The issue has been resolved.</w:t>
             </w:r>
           </w:p>
@@ -24268,7 +24245,6 @@
                 <w:sz w:val="22"/>
                 <w:szCs w:val="22"/>
               </w:rPr>
-              <w:lastRenderedPageBreak/>
               <w:t xml:space="preserve">                    </w:t>
             </w:r>
           </w:p>
@@ -24373,14 +24349,7 @@
                 <w:rPr>
                   <w:rStyle w:val="Hyperlink"/>
                 </w:rPr>
-                <w:t>https://stackoverfl</w:t>
-              </w:r>
-              <w:r>
-                <w:rPr>
-                  <w:rStyle w:val="Hyperlink"/>
-                </w:rPr>
-                <w:lastRenderedPageBreak/>
-                <w:t>ow.com/questions/9628571/mysql-table-name-with</w:t>
+                <w:t>https://stackoverflow.com/questions/9628571/mysql-table-name-with</w:t>
               </w:r>
             </w:hyperlink>
           </w:p>
@@ -24567,8 +24536,13 @@
               <w:t>Seemingly randomly becomes a dictionary upon reaching a length of 1 with a key and a value with neither being none. occurs on line 156</w:t>
             </w:r>
             <w:r>
-              <w:t xml:space="preserve"> at the moment</w:t>
-            </w:r>
+              <w:t xml:space="preserve"> </w:t>
+            </w:r>
+            <w:proofErr w:type="gramStart"/>
+            <w:r>
+              <w:t>at the moment</w:t>
+            </w:r>
+            <w:proofErr w:type="gramEnd"/>
             <w:r>
               <w:t xml:space="preserve"> but will probably crop up elsewhere as well.</w:t>
             </w:r>
@@ -24870,7 +24844,6 @@
                 <w:szCs w:val="18"/>
                 <w:bdr w:val="none" w:sz="0" w:space="0" w:color="auto" w:frame="1"/>
               </w:rPr>
-              <w:lastRenderedPageBreak/>
               <w:t xml:space="preserve">  File "E:\anaconda\envs\wikigame\lib\runpy.py", line 85, in _run_code</w:t>
             </w:r>
           </w:p>
@@ -25246,7 +25219,6 @@
                 <w:szCs w:val="18"/>
                 <w:bdr w:val="none" w:sz="0" w:space="0" w:color="auto" w:frame="1"/>
               </w:rPr>
-              <w:lastRenderedPageBreak/>
               <w:t xml:space="preserve">    if ord(left[0][letter].lower()) &lt;= ord(right[0][letter].lower()):</w:t>
             </w:r>
           </w:p>
@@ -25281,7 +25253,6 @@
           </w:tcPr>
           <w:p>
             <w:r>
-              <w:lastRenderedPageBreak/>
               <w:t>The issue was due to recursion attempting to concatenate into a dictionary before completion. Fixed by implementing concatenation in another procedure after executing the sort.</w:t>
             </w:r>
           </w:p>
@@ -25301,7 +25272,6 @@
           </w:tcPr>
           <w:p>
             <w:r>
-              <w:lastRenderedPageBreak/>
               <w:t>All of URL sanitation.</w:t>
             </w:r>
           </w:p>
@@ -25527,11 +25497,7 @@
               <w:t>table command</w:t>
             </w:r>
             <w:r>
-              <w:t xml:space="preserve"> seems to work, aka raises no errors, but when something tried to write to the newly </w:t>
-            </w:r>
-            <w:r>
-              <w:lastRenderedPageBreak/>
-              <w:t>created database, the tables has miraculously vanished</w:t>
+              <w:t xml:space="preserve"> seems to work, aka raises no errors, but when something tried to write to the newly created database, the tables has miraculously vanished</w:t>
             </w:r>
             <w:r>
               <w:t>.</w:t>
@@ -25544,7 +25510,6 @@
           </w:tcPr>
           <w:p>
             <w:r>
-              <w:lastRenderedPageBreak/>
               <w:t>So,</w:t>
             </w:r>
             <w:r>
@@ -25576,7 +25541,6 @@
               <w:pStyle w:val="CodeSnippet"/>
             </w:pPr>
             <w:r>
-              <w:lastRenderedPageBreak/>
               <w:t>mycursor.execute("CREATE TABLE `%s`(AutoID INT NOT NULL AUTO_INCREMENT PRIMARY</w:t>
             </w:r>
             <w:r>
@@ -25672,7 +25636,15 @@
           </w:tcPr>
           <w:p>
             <w:r>
-              <w:t>It turns out that relative links can use both ./ and ../ which are relative from the current directory, and the directory above respectively. This creates a problem during scraping, as we need to figure out the absolute address, and we do not necessarily know where the page the link is found on links to.</w:t>
+              <w:t>It turns out that relative links can use both ./ and</w:t>
+            </w:r>
+            <w:proofErr w:type="gramStart"/>
+            <w:r>
+              <w:t xml:space="preserve"> ..</w:t>
+            </w:r>
+            <w:proofErr w:type="gramEnd"/>
+            <w:r>
+              <w:t>/ which are relative from the current directory, and the directory above respectively. This creates a problem during scraping, as we need to figure out the absolute address, and we do not necessarily know where the page the link is found on links to.</w:t>
             </w:r>
           </w:p>
           <w:p>
@@ -25699,8 +25671,15 @@
           </w:tcPr>
           <w:p>
             <w:r>
-              <w:lastRenderedPageBreak/>
-              <w:t>The following implementation works. This was written on the back of a post-it note in the rain while waiting for a bus, but it works on the first implementation and seems to be quite efficient.</w:t>
+              <w:t xml:space="preserve">The following implementation works. This was written on the back of a post-it </w:t>
+            </w:r>
+            <w:proofErr w:type="gramStart"/>
+            <w:r>
+              <w:t>note</w:t>
+            </w:r>
+            <w:proofErr w:type="gramEnd"/>
+            <w:r>
+              <w:t xml:space="preserve"> in the rain while waiting for a bus, but it works on the first implementation and seems to be quite efficient.</w:t>
             </w:r>
           </w:p>
           <w:p>
@@ -25746,11 +25725,7 @@
               <w:pStyle w:val="CodeSnippet"/>
             </w:pPr>
             <w:r>
-              <w:t xml:space="preserve">                #splits the pages url by "/" from the right. The slashcounter + 1 is due to the first slash on the right just being </w:t>
-            </w:r>
-            <w:r>
-              <w:lastRenderedPageBreak/>
-              <w:t xml:space="preserve">the current directory and we want to move up one. </w:t>
+              <w:t xml:space="preserve">                #splits the pages url by "/" from the right. The slashcounter + 1 is due to the first slash on the right just being the current directory and we want to move up one. </w:t>
             </w:r>
           </w:p>
           <w:p>
@@ -25902,7 +25877,6 @@
       </w:pPr>
       <w:bookmarkStart w:id="54" w:name="_Toc34205838"/>
       <w:r>
-        <w:lastRenderedPageBreak/>
         <w:t>References used during implementation:</w:t>
       </w:r>
       <w:bookmarkEnd w:id="54"/>
@@ -26060,7 +26034,6 @@
         <w:rPr>
           <w:lang w:eastAsia="en-GB"/>
         </w:rPr>
-        <w:lastRenderedPageBreak/>
         <w:t>For calling functions from dictionaries</w:t>
       </w:r>
       <w:bookmarkEnd w:id="59"/>
@@ -26241,7 +26214,6 @@
       </w:pPr>
       <w:bookmarkStart w:id="62" w:name="_Toc34205846"/>
       <w:r>
-        <w:lastRenderedPageBreak/>
         <w:t>For installation and setting up of MySQL database on my system.</w:t>
       </w:r>
       <w:bookmarkEnd w:id="62"/>
@@ -26309,7 +26281,6 @@
       </w:pPr>
       <w:bookmarkStart w:id="63" w:name="_Toc34205847"/>
       <w:r>
-        <w:lastRenderedPageBreak/>
         <w:t>Testing</w:t>
       </w:r>
       <w:bookmarkEnd w:id="63"/>
@@ -26569,7 +26540,6 @@
         <w:pStyle w:val="Heading5"/>
       </w:pPr>
       <w:r>
-        <w:lastRenderedPageBreak/>
         <w:t>Normal Data</w:t>
       </w:r>
     </w:p>
@@ -26770,7 +26740,6 @@
         <w:rPr>
           <w:noProof/>
         </w:rPr>
-        <w:lastRenderedPageBreak/>
         <w:drawing>
           <wp:anchor distT="0" distB="0" distL="114300" distR="114300" simplePos="0" relativeHeight="251670528" behindDoc="0" locked="0" layoutInCell="1" allowOverlap="1" wp14:anchorId="682AC005" wp14:editId="4B158018">
             <wp:simplePos x="0" y="0"/>
@@ -26853,7 +26822,6 @@
     </w:p>
     <w:p>
       <w:r>
-        <w:lastRenderedPageBreak/>
         <w:t xml:space="preserve">To test the Dijkstra’s algorithm, I wrote a quick test to load that csv and return the path between </w:t>
       </w:r>
       <w:r>
@@ -27266,7 +27234,6 @@
         <w:rPr>
           <w:lang w:eastAsia="en-GB"/>
         </w:rPr>
-        <w:lastRenderedPageBreak/>
         <w:t>            if writeFileName[-4:] == ".csv":</w:t>
       </w:r>
     </w:p>
@@ -27771,7 +27738,6 @@
           </w:tcPr>
           <w:p>
             <w:r>
-              <w:lastRenderedPageBreak/>
               <w:t>Sorting “URLs” alphabetically using insertion sort</w:t>
             </w:r>
           </w:p>
@@ -28302,11 +28268,7 @@
           </w:tcPr>
           <w:p>
             <w:r>
-              <w:t xml:space="preserve">Noodles.returnMap() called and sorted output returned. New file called test.csv is created </w:t>
-            </w:r>
-            <w:r>
-              <w:lastRenderedPageBreak/>
-              <w:t>with the contents of the output, with the values being comma separated</w:t>
+              <w:t>Noodles.returnMap() called and sorted output returned. New file called test.csv is created with the contents of the output, with the values being comma separated</w:t>
             </w:r>
           </w:p>
         </w:tc>
@@ -28730,11 +28692,7 @@
           </w:tcPr>
           <w:p>
             <w:r>
-              <w:t xml:space="preserve">Load contents </w:t>
-            </w:r>
-            <w:r>
-              <w:lastRenderedPageBreak/>
-              <w:t>into noodlemap object</w:t>
+              <w:t>Load contents into noodlemap object</w:t>
             </w:r>
           </w:p>
         </w:tc>
@@ -28745,12 +28703,7 @@
           </w:tcPr>
           <w:p>
             <w:r>
-              <w:lastRenderedPageBreak/>
-              <w:t xml:space="preserve">Loop through result and </w:t>
-            </w:r>
-            <w:r>
-              <w:lastRenderedPageBreak/>
-              <w:t>store into instance variable</w:t>
+              <w:t>Loop through result and store into instance variable</w:t>
             </w:r>
           </w:p>
         </w:tc>
@@ -28760,12 +28713,7 @@
           </w:tcPr>
           <w:p>
             <w:r>
-              <w:lastRenderedPageBreak/>
-              <w:t xml:space="preserve">All contents are written to the edges </w:t>
-            </w:r>
-            <w:r>
-              <w:lastRenderedPageBreak/>
-              <w:t>instance variable without duplication</w:t>
+              <w:t>All contents are written to the edges instance variable without duplication</w:t>
             </w:r>
           </w:p>
         </w:tc>
@@ -29116,7 +29064,6 @@
               <w:rPr>
                 <w:noProof/>
               </w:rPr>
-              <w:lastRenderedPageBreak/>
               <w:drawing>
                 <wp:inline distT="0" distB="0" distL="0" distR="0" wp14:anchorId="3A85822A" wp14:editId="2EDF57FB">
                   <wp:extent cx="1572895" cy="1513205"/>
@@ -29224,7 +29171,15 @@
         <w:t>The UI is relatively simple and thus can be quite simply tested.</w:t>
       </w:r>
       <w:r>
-        <w:t xml:space="preserve"> I am just using the default start up to test the display, and letting the calling of breakpoints show that the function calls are successful.</w:t>
+        <w:t xml:space="preserve"> I am just using the default start up to test the </w:t>
+      </w:r>
+      <w:proofErr w:type="gramStart"/>
+      <w:r>
+        <w:t>display, and</w:t>
+      </w:r>
+      <w:proofErr w:type="gramEnd"/>
+      <w:r>
+        <w:t xml:space="preserve"> letting the calling of breakpoints show that the function calls are successful.</w:t>
       </w:r>
     </w:p>
     <w:tbl>
@@ -29356,11 +29311,7 @@
           </w:tcPr>
           <w:p>
             <w:r>
-              <w:t xml:space="preserve">Write contents to instance variable </w:t>
-            </w:r>
-            <w:r>
-              <w:lastRenderedPageBreak/>
-              <w:t>called contents</w:t>
+              <w:t>Write contents to instance variable called contents</w:t>
             </w:r>
           </w:p>
         </w:tc>
@@ -29371,7 +29322,6 @@
           </w:tcPr>
           <w:p>
             <w:r>
-              <w:lastRenderedPageBreak/>
               <w:t>Contents of Main Menu</w:t>
             </w:r>
           </w:p>
@@ -29905,11 +29855,7 @@
           </w:tcPr>
           <w:p>
             <w:r>
-              <w:t xml:space="preserve">Display tables and </w:t>
-            </w:r>
-            <w:r>
-              <w:lastRenderedPageBreak/>
-              <w:t>ask user if they want to drop all tables</w:t>
+              <w:t>Display tables and ask user if they want to drop all tables</w:t>
             </w:r>
           </w:p>
         </w:tc>
@@ -29920,7 +29866,6 @@
           </w:tcPr>
           <w:p>
             <w:r>
-              <w:lastRenderedPageBreak/>
               <w:t>User enters “y”</w:t>
             </w:r>
           </w:p>
@@ -30208,7 +30153,6 @@
         <w:pStyle w:val="Heading3"/>
       </w:pPr>
       <w:r>
-        <w:lastRenderedPageBreak/>
         <w:t>Test Plan for Integration Testing</w:t>
       </w:r>
     </w:p>
@@ -30724,11 +30668,7 @@
               <w:t>()</w:t>
             </w:r>
             <w:r>
-              <w:t xml:space="preserve"> is called with the trimmed domain as the parameter, and the database connection is successful. The required table is read </w:t>
-            </w:r>
-            <w:r>
-              <w:lastRenderedPageBreak/>
-              <w:t xml:space="preserve">and stored in </w:t>
+              <w:t xml:space="preserve"> is called with the trimmed domain as the parameter, and the database connection is successful. The required table is read and stored in </w:t>
             </w:r>
             <w:r>
               <w:rPr>
@@ -30883,7 +30823,21 @@
               <w:rPr>
                 <w:rStyle w:val="CodeSnippetChar"/>
               </w:rPr>
-              <w:t>.Dijkstra()</w:t>
+              <w:t>.</w:t>
+            </w:r>
+            <w:r>
+              <w:rPr>
+                <w:rStyle w:val="CodeSnippetChar"/>
+                <w:sz w:val="22"/>
+                <w:szCs w:val="20"/>
+              </w:rPr>
+              <w:t>Dijkstra</w:t>
+            </w:r>
+            <w:r>
+              <w:rPr>
+                <w:rStyle w:val="CodeSnippetChar"/>
+              </w:rPr>
+              <w:t>()</w:t>
             </w:r>
           </w:p>
         </w:tc>
@@ -30927,10 +30881,7 @@
         <w:pStyle w:val="Heading4"/>
       </w:pPr>
       <w:r>
-        <w:t>Test Plan</w:t>
-      </w:r>
-      <w:r>
-        <w:t xml:space="preserve"> for sort() procedure</w:t>
+        <w:t>Test Plan for sort() procedure</w:t>
       </w:r>
     </w:p>
     <w:p>
@@ -30944,10 +30895,7 @@
         <w:t>.</w:t>
       </w:r>
       <w:r>
-        <w:t xml:space="preserve"> </w:t>
-      </w:r>
-      <w:r>
-        <w:t>See design stage for detailed explanation of what this does.</w:t>
+        <w:t xml:space="preserve"> See design stage for detailed explanation of what this does.</w:t>
       </w:r>
     </w:p>
     <w:tbl>
@@ -31273,7 +31221,8 @@
             <w:r>
               <w:rPr>
                 <w:rStyle w:val="CodeSnippetChar"/>
-                <w:szCs w:val="20"/>
+                <w:sz w:val="22"/>
+                <w:szCs w:val="18"/>
               </w:rPr>
               <w:t>scraper.runStart(start)</w:t>
             </w:r>
@@ -31459,11 +31408,20 @@
             <w:r>
               <w:rPr>
                 <w:rStyle w:val="CodeSnippetChar"/>
+                <w:sz w:val="22"/>
+                <w:szCs w:val="20"/>
               </w:rPr>
               <w:t>noodleMap.loadDatabase()</w:t>
             </w:r>
             <w:r>
-              <w:t xml:space="preserve"> is called with the trimmed domain as the parameter, and the database connection is successful. The required table is read and stored in </w:t>
+              <w:rPr>
+                <w:sz w:val="22"/>
+                <w:szCs w:val="20"/>
+              </w:rPr>
+              <w:t xml:space="preserve"> </w:t>
+            </w:r>
+            <w:r>
+              <w:t xml:space="preserve">is called with the trimmed domain as the parameter, and the database connection is successful. The required table is read and stored in </w:t>
             </w:r>
             <w:r>
               <w:rPr>
@@ -31499,11 +31457,7 @@
               </w:tabs>
             </w:pPr>
             <w:r>
-              <w:t>Sorting “URLs” alphabeticall</w:t>
-            </w:r>
-            <w:r>
-              <w:lastRenderedPageBreak/>
-              <w:t>y using merge sort (this is the one used, rather than insertion sort)</w:t>
+              <w:t>Sorting “URLs” alphabetically using merge sort (this is the one used, rather than insertion sort)</w:t>
             </w:r>
           </w:p>
         </w:tc>
@@ -31513,7 +31467,6 @@
           </w:tcPr>
           <w:p>
             <w:r>
-              <w:lastRenderedPageBreak/>
               <w:t>returnMap calls __merge()</w:t>
             </w:r>
           </w:p>
@@ -31525,11 +31478,7 @@
           </w:tcPr>
           <w:p>
             <w:r>
-              <w:t xml:space="preserve">__merge is called with the unsorted array </w:t>
-            </w:r>
-            <w:r>
-              <w:lastRenderedPageBreak/>
-              <w:t>of the dictionary keys as the parameter</w:t>
+              <w:t>__merge is called with the unsorted array of the dictionary keys as the parameter</w:t>
             </w:r>
           </w:p>
         </w:tc>
@@ -31539,12 +31488,7 @@
           </w:tcPr>
           <w:p>
             <w:r>
-              <w:lastRenderedPageBreak/>
-              <w:t xml:space="preserve">merge() will recursively call itself until it is left with arrays/ lists of length one. </w:t>
-            </w:r>
-            <w:r>
-              <w:lastRenderedPageBreak/>
-              <w:t>Then __mergeSort will be called recursively back through the call stack, merging these smaller arrays. The final merged array is returned</w:t>
+              <w:t>merge() will recursively call itself until it is left with arrays/ lists of length one. Then __mergeSort will be called recursively back through the call stack, merging these smaller arrays. The final merged array is returned</w:t>
             </w:r>
           </w:p>
         </w:tc>
@@ -31799,7 +31743,6 @@
         <w:pStyle w:val="Heading2"/>
       </w:pPr>
       <w:r>
-        <w:lastRenderedPageBreak/>
         <w:t xml:space="preserve">Component </w:t>
       </w:r>
       <w:r>
@@ -31809,7 +31752,15 @@
     </w:p>
     <w:p>
       <w:r>
-        <w:t>The component test is similar to the integration testing a</w:t>
+        <w:t xml:space="preserve">The component test is </w:t>
+      </w:r>
+      <w:proofErr w:type="gramStart"/>
+      <w:r>
+        <w:t>similar to</w:t>
+      </w:r>
+      <w:proofErr w:type="gramEnd"/>
+      <w:r>
+        <w:t xml:space="preserve"> the integration testing a</w:t>
       </w:r>
       <w:r>
         <w:t>s al</w:t>
@@ -32034,7 +31985,6 @@
                 <w:b/>
                 <w:bCs/>
               </w:rPr>
-              <w:lastRenderedPageBreak/>
               <w:t>Requirement</w:t>
             </w:r>
           </w:p>
@@ -32723,11 +32673,7 @@
           </w:tcPr>
           <w:p>
             <w:r>
-              <w:t xml:space="preserve">Noodles.returnMap() called and sorted output returned. New file called test.csv is created </w:t>
-            </w:r>
-            <w:r>
-              <w:lastRenderedPageBreak/>
-              <w:t>with the contents of the output, with the values being comma separated</w:t>
+              <w:t>Noodles.returnMap() called and sorted output returned. New file called test.csv is created with the contents of the output, with the values being comma separated</w:t>
             </w:r>
           </w:p>
         </w:tc>
@@ -32737,7 +32683,6 @@
           </w:tcPr>
           <w:p>
             <w:r>
-              <w:lastRenderedPageBreak/>
               <w:t>--expected</w:t>
             </w:r>
           </w:p>
@@ -33170,11 +33115,7 @@
               <w:jc w:val="both"/>
             </w:pPr>
             <w:r>
-              <w:t xml:space="preserve">So it turns out that when there are no tables, the show all tables and then check if the domain is in them does not work, as if there are no tables then the SQL query </w:t>
-            </w:r>
-            <w:r>
-              <w:lastRenderedPageBreak/>
-              <w:t>returns None, which causes a type error (see figures 1 and 2):</w:t>
+              <w:t>So it turns out that when there are no tables, the show all tables and then check if the domain is in them does not work, as if there are no tables then the SQL query returns None, which causes a type error (see figures 1 and 2):</w:t>
             </w:r>
           </w:p>
           <w:p>
@@ -33391,11 +33332,7 @@
           </w:tcPr>
           <w:p>
             <w:r>
-              <w:t xml:space="preserve">Check if Length of </w:t>
-            </w:r>
-            <w:r>
-              <w:lastRenderedPageBreak/>
-              <w:t>array of tables is greater than zero</w:t>
+              <w:t>Check if Length of array of tables is greater than zero</w:t>
             </w:r>
           </w:p>
         </w:tc>
@@ -33406,12 +33343,7 @@
           </w:tcPr>
           <w:p>
             <w:r>
-              <w:lastRenderedPageBreak/>
-              <w:t xml:space="preserve">Length of array is </w:t>
-            </w:r>
-            <w:r>
-              <w:lastRenderedPageBreak/>
-              <w:t>greater than zero</w:t>
+              <w:t>Length of array is greater than zero</w:t>
             </w:r>
           </w:p>
         </w:tc>
@@ -33421,7 +33353,6 @@
           </w:tcPr>
           <w:p>
             <w:r>
-              <w:lastRenderedPageBreak/>
               <w:t>Continue the program</w:t>
             </w:r>
           </w:p>
@@ -33671,7 +33602,6 @@
           </w:tcPr>
           <w:p>
             <w:r>
-              <w:lastRenderedPageBreak/>
               <w:t>Writing to table</w:t>
             </w:r>
           </w:p>
@@ -33959,7 +33889,6 @@
                 <w:b/>
                 <w:bCs/>
               </w:rPr>
-              <w:lastRenderedPageBreak/>
               <w:t>Requirement</w:t>
             </w:r>
           </w:p>
@@ -34566,7 +34495,6 @@
               </w:tabs>
             </w:pPr>
             <w:r>
-              <w:lastRenderedPageBreak/>
               <w:t>Drop all tables</w:t>
             </w:r>
           </w:p>
@@ -34930,6 +34858,18 @@
       </w:tr>
     </w:tbl>
     <w:p/>
+    <w:p>
+      <w:pPr>
+        <w:pStyle w:val="Heading3"/>
+      </w:pPr>
+      <w:r>
+        <w:t>Component Testing for scraper</w:t>
+      </w:r>
+    </w:p>
+    <w:p>
+      <w:bookmarkStart w:id="72" w:name="_GoBack"/>
+      <w:bookmarkEnd w:id="72"/>
+    </w:p>
     <w:p>
       <w:pPr>
         <w:sectPr>
@@ -34947,9 +34887,8 @@
       <w:pPr>
         <w:pStyle w:val="Heading2"/>
       </w:pPr>
-      <w:bookmarkStart w:id="72" w:name="_Toc34205856"/>
-      <w:r>
-        <w:lastRenderedPageBreak/>
+      <w:bookmarkStart w:id="73" w:name="_Toc34205856"/>
+      <w:r>
         <w:t>Integration</w:t>
       </w:r>
       <w:r>
@@ -34973,7 +34912,7 @@
       <w:r>
         <w:t xml:space="preserve"> procedure</w:t>
       </w:r>
-      <w:bookmarkEnd w:id="72"/>
+      <w:bookmarkEnd w:id="73"/>
     </w:p>
     <w:tbl>
       <w:tblPr>
@@ -35446,11 +35385,7 @@
           </w:tcPr>
           <w:p>
             <w:r>
-              <w:t xml:space="preserve">Load table into </w:t>
-            </w:r>
-            <w:r>
-              <w:lastRenderedPageBreak/>
-              <w:t>noodle</w:t>
+              <w:t>Load table into noodle</w:t>
             </w:r>
             <w:r>
               <w:t xml:space="preserve">s </w:t>
@@ -35467,12 +35402,7 @@
           </w:tcPr>
           <w:p>
             <w:r>
-              <w:lastRenderedPageBreak/>
-              <w:t xml:space="preserve">Pass trimmed URL into </w:t>
-            </w:r>
-            <w:r>
-              <w:lastRenderedPageBreak/>
-              <w:t>noodl</w:t>
+              <w:t>Pass trimmed URL into noodl</w:t>
             </w:r>
             <w:r>
               <w:t>es</w:t>
@@ -35491,7 +35421,6 @@
               <w:rPr>
                 <w:rStyle w:val="CodeSnippetChar"/>
               </w:rPr>
-              <w:lastRenderedPageBreak/>
               <w:t>noodle</w:t>
             </w:r>
             <w:r>
@@ -35513,11 +35442,7 @@
               <w:t xml:space="preserve"> with the trimmed domain as the parameter</w:t>
             </w:r>
             <w:r>
-              <w:t xml:space="preserve">, </w:t>
-            </w:r>
-            <w:r>
-              <w:lastRenderedPageBreak/>
-              <w:t xml:space="preserve">and the database connection is successful. The required table is read and stored in </w:t>
+              <w:t xml:space="preserve">, and the database connection is successful. The required table is read and stored in </w:t>
             </w:r>
             <w:r>
               <w:rPr>
@@ -35545,7 +35470,6 @@
           </w:tcPr>
           <w:p>
             <w:r>
-              <w:lastRenderedPageBreak/>
               <w:t>--expected</w:t>
             </w:r>
           </w:p>
@@ -35711,9 +35635,8 @@
       <w:pPr>
         <w:pStyle w:val="Heading2"/>
       </w:pPr>
-      <w:bookmarkStart w:id="73" w:name="_Toc34205857"/>
-      <w:r>
-        <w:lastRenderedPageBreak/>
+      <w:bookmarkStart w:id="74" w:name="_Toc34205857"/>
+      <w:r>
         <w:t xml:space="preserve">Integration </w:t>
       </w:r>
       <w:r>
@@ -35722,7 +35645,7 @@
       <w:r>
         <w:t>esting for sort() procedure</w:t>
       </w:r>
-      <w:bookmarkEnd w:id="73"/>
+      <w:bookmarkEnd w:id="74"/>
     </w:p>
     <w:tbl>
       <w:tblPr>
@@ -36115,11 +36038,7 @@
           </w:tcPr>
           <w:p>
             <w:r>
-              <w:t xml:space="preserve">Display output without </w:t>
-            </w:r>
-            <w:r>
-              <w:lastRenderedPageBreak/>
-              <w:t>writing to file</w:t>
+              <w:t>Display output without writing to file</w:t>
             </w:r>
           </w:p>
         </w:tc>
@@ -36130,7 +36049,6 @@
           </w:tcPr>
           <w:p>
             <w:r>
-              <w:lastRenderedPageBreak/>
               <w:t>Unsorted data, and “n” to output prompt</w:t>
             </w:r>
           </w:p>
@@ -36141,11 +36059,7 @@
           </w:tcPr>
           <w:p>
             <w:r>
-              <w:t xml:space="preserve">Noodles.returnMap() called and sorted output returned. Merge sort will be called </w:t>
-            </w:r>
-            <w:r>
-              <w:lastRenderedPageBreak/>
-              <w:t>recursively and not infinitely loop</w:t>
+              <w:t>Noodles.returnMap() called and sorted output returned. Merge sort will be called recursively and not infinitely loop</w:t>
             </w:r>
           </w:p>
         </w:tc>
@@ -36155,7 +36069,6 @@
           </w:tcPr>
           <w:p>
             <w:r>
-              <w:lastRenderedPageBreak/>
               <w:t>--expected</w:t>
             </w:r>
           </w:p>
@@ -36632,12 +36545,11 @@
       <w:pPr>
         <w:pStyle w:val="Heading2"/>
       </w:pPr>
-      <w:bookmarkStart w:id="74" w:name="_Toc34205858"/>
-      <w:r>
-        <w:lastRenderedPageBreak/>
+      <w:bookmarkStart w:id="75" w:name="_Toc34205858"/>
+      <w:r>
         <w:t>Error images</w:t>
       </w:r>
-      <w:bookmarkEnd w:id="74"/>
+      <w:bookmarkEnd w:id="75"/>
     </w:p>
     <w:p>
       <w:pPr>
@@ -36960,8 +36872,6 @@
         </w:rPr>
         <w:t xml:space="preserve"> </w:t>
       </w:r>
-      <w:bookmarkStart w:id="75" w:name="_GoBack"/>
-      <w:bookmarkEnd w:id="75"/>
     </w:p>
     <w:p>
       <w:pPr>
@@ -36969,7 +36879,6 @@
       </w:pPr>
       <w:bookmarkStart w:id="76" w:name="_Toc34205859"/>
       <w:r>
-        <w:lastRenderedPageBreak/>
         <w:t>Test cases.</w:t>
       </w:r>
       <w:bookmarkEnd w:id="76"/>
@@ -37195,7 +37104,6 @@
         <w:rPr>
           <w:noProof/>
         </w:rPr>
-        <w:lastRenderedPageBreak/>
         <w:drawing>
           <wp:inline distT="0" distB="0" distL="0" distR="0" wp14:anchorId="2CE72A93" wp14:editId="3B590B57">
             <wp:extent cx="6229350" cy="2752725"/>
@@ -37377,7 +37285,6 @@
     </w:p>
     <w:p>
       <w:r>
-        <w:lastRenderedPageBreak/>
         <w:t xml:space="preserve">This proves that there is </w:t>
       </w:r>
       <w:r>
@@ -37490,8 +37397,13 @@
           <w:tab w:val="left" w:pos="6233"/>
         </w:tabs>
       </w:pPr>
-      <w:r>
-        <w:t xml:space="preserve">Next we input our URL we want to scrape </w:t>
+      <w:proofErr w:type="gramStart"/>
+      <w:r>
+        <w:t>Next</w:t>
+      </w:r>
+      <w:proofErr w:type="gramEnd"/>
+      <w:r>
+        <w:t xml:space="preserve"> we input our URL we want to scrape </w:t>
       </w:r>
       <w:r>
         <w:tab/>
@@ -37546,9 +37458,13 @@
       </w:r>
     </w:p>
     <w:p>
-      <w:r>
-        <w:lastRenderedPageBreak/>
-        <w:t>Next we input “y” to re</w:t>
+      <w:proofErr w:type="gramStart"/>
+      <w:r>
+        <w:t>Next</w:t>
+      </w:r>
+      <w:proofErr w:type="gramEnd"/>
+      <w:r>
+        <w:t xml:space="preserve"> we input “y” to re</w:t>
       </w:r>
       <w:r>
         <w:t>-</w:t>
@@ -37740,7 +37656,6 @@
         <w:rPr>
           <w:noProof/>
         </w:rPr>
-        <w:lastRenderedPageBreak/>
         <w:t>Now that the scraper has finished we wait for the write to finish.</w:t>
       </w:r>
       <w:r>
@@ -37900,7 +37815,6 @@
     </w:p>
     <w:p>
       <w:r>
-        <w:lastRenderedPageBreak/>
         <w:t>The program has now sorted and written the output to file.</w:t>
       </w:r>
       <w:r>
@@ -38018,7 +37932,15 @@
     </w:p>
     <w:p>
       <w:r>
-        <w:t xml:space="preserve">We want to run the pathfinder to get the path between two pages after we after have scraped the page previously. We want to find a path between </w:t>
+        <w:t xml:space="preserve">We want to run the pathfinder to get the path between two pages after we after </w:t>
+      </w:r>
+      <w:proofErr w:type="gramStart"/>
+      <w:r>
+        <w:t>have</w:t>
+      </w:r>
+      <w:proofErr w:type="gramEnd"/>
+      <w:r>
+        <w:t xml:space="preserve"> scraped the page previously. We want to find a path between </w:t>
       </w:r>
       <w:hyperlink r:id="rId75" w:history="1">
         <w:r>
@@ -38128,7 +38050,6 @@
         </w:rPr>
       </w:pPr>
       <w:r>
-        <w:lastRenderedPageBreak/>
         <w:t>And now we put in the webpage we  decided to start on</w:t>
       </w:r>
       <w:r>
@@ -38396,7 +38317,6 @@
     </w:p>
     <w:p>
       <w:r>
-        <w:lastRenderedPageBreak/>
         <w:t>We now see the tables that are stored and can confirm our choice.</w:t>
       </w:r>
       <w:r>
@@ -38609,7 +38529,6 @@
     </w:p>
     <w:p>
       <w:r>
-        <w:lastRenderedPageBreak/>
         <w:t xml:space="preserve">Sample output </w:t>
       </w:r>
       <w:r>
@@ -38709,7 +38628,6 @@
     </w:p>
     <w:p>
       <w:r>
-        <w:lastRenderedPageBreak/>
         <w:t>And we get the output!</w:t>
       </w:r>
       <w:r>
@@ -38789,9 +38707,11 @@
       <w:r>
         <w:t xml:space="preserve">s </w:t>
       </w:r>
+      <w:proofErr w:type="gramStart"/>
       <w:r>
         <w:t>expected</w:t>
       </w:r>
+      <w:proofErr w:type="gramEnd"/>
       <w:r>
         <w:t xml:space="preserve"> output was achieved, there is evidence that the program has passed integration testing.</w:t>
       </w:r>
@@ -38822,7 +38742,6 @@
       </w:pPr>
       <w:bookmarkStart w:id="83" w:name="_Toc34205866"/>
       <w:r>
-        <w:lastRenderedPageBreak/>
         <w:t xml:space="preserve">Testing with </w:t>
       </w:r>
       <w:r>
@@ -39058,7 +38977,15 @@
         <w:t>that she needs to see all the linked pages on her website.</w:t>
       </w:r>
       <w:r>
-        <w:t xml:space="preserve"> So she starts up the program again and inputs “</w:t>
+        <w:t xml:space="preserve"> </w:t>
+      </w:r>
+      <w:proofErr w:type="gramStart"/>
+      <w:r>
+        <w:t>So</w:t>
+      </w:r>
+      <w:proofErr w:type="gramEnd"/>
+      <w:r>
+        <w:t xml:space="preserve"> she starts up the program again and inputs “</w:t>
       </w:r>
       <w:proofErr w:type="spellStart"/>
       <w:r>
@@ -39135,7 +39062,6 @@
         <w:rPr>
           <w:noProof/>
         </w:rPr>
-        <w:lastRenderedPageBreak/>
         <w:drawing>
           <wp:inline distT="0" distB="0" distL="0" distR="0" wp14:anchorId="73EFD252" wp14:editId="665544B0">
             <wp:extent cx="5731510" cy="914400"/>
@@ -39478,7 +39404,6 @@
     <w:p/>
     <w:p>
       <w:r>
-        <w:lastRenderedPageBreak/>
         <w:t xml:space="preserve">When reading through the file, she </w:t>
       </w:r>
       <w:r>
@@ -39575,8 +39500,13 @@
           <w:noProof/>
         </w:rPr>
       </w:pPr>
-      <w:r>
-        <w:t>Next she inputs the start and end webpage.</w:t>
+      <w:proofErr w:type="gramStart"/>
+      <w:r>
+        <w:t>Next</w:t>
+      </w:r>
+      <w:proofErr w:type="gramEnd"/>
+      <w:r>
+        <w:t xml:space="preserve"> she inputs the start and end webpage.</w:t>
       </w:r>
       <w:r>
         <w:rPr>
@@ -39784,7 +39714,6 @@
         <w:rPr>
           <w:noProof/>
         </w:rPr>
-        <w:lastRenderedPageBreak/>
         <w:drawing>
           <wp:inline distT="0" distB="0" distL="0" distR="0" wp14:anchorId="36270E1F" wp14:editId="06125290">
             <wp:extent cx="5731510" cy="834307"/>
@@ -40048,7 +39977,6 @@
       </w:pPr>
       <w:bookmarkStart w:id="84" w:name="_Toc34205867"/>
       <w:r>
-        <w:lastRenderedPageBreak/>
         <w:t>Note to self</w:t>
       </w:r>
       <w:bookmarkEnd w:id="84"/>
@@ -43116,6 +43044,7 @@
   <w:style w:type="character" w:default="1" w:styleId="DefaultParagraphFont">
     <w:name w:val="Default Paragraph Font"/>
     <w:uiPriority w:val="1"/>
+    <w:semiHidden/>
     <w:unhideWhenUsed/>
   </w:style>
   <w:style w:type="table" w:default="1" w:styleId="TableNormal">
@@ -43567,7 +43496,7 @@
     <w:link w:val="CodeSnippetChar"/>
     <w:autoRedefine/>
     <w:qFormat/>
-    <w:rsid w:val="00642E8B"/>
+    <w:rsid w:val="00D0527F"/>
     <w:pPr>
       <w:shd w:val="clear" w:color="auto" w:fill="E7E6E6" w:themeFill="background2"/>
       <w:spacing w:after="0" w:line="240" w:lineRule="auto"/>
@@ -43576,17 +43505,17 @@
     <w:rPr>
       <w:rFonts w:ascii="Consolas" w:hAnsi="Consolas"/>
       <w:noProof/>
+      <w:sz w:val="22"/>
     </w:rPr>
   </w:style>
   <w:style w:type="character" w:customStyle="1" w:styleId="CodeSnippetChar">
     <w:name w:val="Code Snippet Char"/>
     <w:basedOn w:val="DefaultParagraphFont"/>
     <w:link w:val="CodeSnippet"/>
-    <w:rsid w:val="00642E8B"/>
+    <w:rsid w:val="00D0527F"/>
     <w:rPr>
       <w:rFonts w:ascii="Consolas" w:hAnsi="Consolas"/>
       <w:noProof/>
-      <w:sz w:val="24"/>
       <w:shd w:val="clear" w:color="auto" w:fill="E7E6E6" w:themeFill="background2"/>
     </w:rPr>
   </w:style>
@@ -44923,7 +44852,7 @@
 </file>
 
 <file path=customXml/itemProps1.xml><?xml version="1.0" encoding="utf-8"?>
-<ds:datastoreItem xmlns:ds="http://schemas.openxmlformats.org/officeDocument/2006/customXml" ds:itemID="{11C2E6F7-138D-46CE-B367-96443DF64718}">
+<ds:datastoreItem xmlns:ds="http://schemas.openxmlformats.org/officeDocument/2006/customXml" ds:itemID="{0260A790-B752-45D0-9568-1FBF261314CB}">
   <ds:schemaRefs>
     <ds:schemaRef ds:uri="http://schemas.openxmlformats.org/officeDocument/2006/bibliography"/>
   </ds:schemaRefs>

</xml_diff>

<commit_message>
started working on maintenance badumts
</commit_message>
<xml_diff>
--- a/ProjectWriteUp.docx
+++ b/ProjectWriteUp.docx
@@ -11606,6 +11606,36 @@
       <w:r>
         <w:t>the pathfinder mode is selected</w:t>
       </w:r>
+      <w:r>
+        <w:t xml:space="preserve"> </w:t>
+      </w:r>
+      <w:r>
+        <w:t>the pathfinder</w:t>
+      </w:r>
+      <w:r>
+        <w:t>()</w:t>
+      </w:r>
+      <w:r>
+        <w:t xml:space="preserve"> procedure is run, and the output is the path between two nodes.</w:t>
+      </w:r>
+    </w:p>
+    <w:p>
+      <w:r>
+        <w:t>If the returnMap mode is selected the sort() procedure is run, and the links found on each webpage are outputted</w:t>
+      </w:r>
+      <w:r>
+        <w:t>.</w:t>
+      </w:r>
+    </w:p>
+    <w:p>
+      <w:r>
+        <w:t>If the deleteTables mode is selected, then the clearDatabases procedure is executed, and the program will find and delete all the tables stored in the database</w:t>
+      </w:r>
+      <w:r>
+        <w:t xml:space="preserve"> after user confirmation.</w:t>
+      </w:r>
+      <w:bookmarkStart w:id="20" w:name="_GoBack"/>
+      <w:bookmarkEnd w:id="20"/>
     </w:p>
     <w:p>
       <w:r>
@@ -11621,11 +11651,11 @@
       <w:pPr>
         <w:pStyle w:val="Heading3"/>
       </w:pPr>
-      <w:bookmarkStart w:id="20" w:name="_Toc34205805"/>
+      <w:bookmarkStart w:id="21" w:name="_Toc34205805"/>
       <w:r>
         <w:t>Database connection error</w:t>
       </w:r>
-      <w:bookmarkEnd w:id="20"/>
+      <w:bookmarkEnd w:id="21"/>
     </w:p>
     <w:p>
       <w:r>
@@ -11714,14 +11744,14 @@
       <w:pPr>
         <w:pStyle w:val="Heading2"/>
       </w:pPr>
-      <w:bookmarkStart w:id="21" w:name="_Toc34205806"/>
+      <w:bookmarkStart w:id="22" w:name="_Toc34205806"/>
       <w:r>
         <w:t xml:space="preserve">Pseudocode for </w:t>
       </w:r>
       <w:r>
         <w:t>the UI</w:t>
       </w:r>
-      <w:bookmarkEnd w:id="21"/>
+      <w:bookmarkEnd w:id="22"/>
     </w:p>
     <w:p>
       <w:pPr>
@@ -11770,14 +11800,14 @@
           <w:lang w:eastAsia="en-GB"/>
         </w:rPr>
       </w:pPr>
-      <w:bookmarkStart w:id="22" w:name="_Toc34205807"/>
+      <w:bookmarkStart w:id="23" w:name="_Toc34205807"/>
       <w:r>
         <w:rPr>
           <w:lang w:eastAsia="en-GB"/>
         </w:rPr>
         <w:t>METHOD UI</w:t>
       </w:r>
-      <w:bookmarkEnd w:id="22"/>
+      <w:bookmarkEnd w:id="23"/>
     </w:p>
     <w:p>
       <w:pPr>
@@ -11941,14 +11971,14 @@
           <w:lang w:eastAsia="en-GB"/>
         </w:rPr>
       </w:pPr>
-      <w:bookmarkStart w:id="23" w:name="_Toc34205808"/>
+      <w:bookmarkStart w:id="24" w:name="_Toc34205808"/>
       <w:r>
         <w:rPr>
           <w:lang w:eastAsia="en-GB"/>
         </w:rPr>
         <w:t>METHOD setContents</w:t>
       </w:r>
-      <w:bookmarkEnd w:id="23"/>
+      <w:bookmarkEnd w:id="24"/>
     </w:p>
     <w:p>
       <w:pPr>
@@ -12011,14 +12041,14 @@
           <w:lang w:eastAsia="en-GB"/>
         </w:rPr>
       </w:pPr>
-      <w:bookmarkStart w:id="24" w:name="_Toc34205809"/>
+      <w:bookmarkStart w:id="25" w:name="_Toc34205809"/>
       <w:r>
         <w:rPr>
           <w:lang w:eastAsia="en-GB"/>
         </w:rPr>
         <w:t>METHOD setCommands</w:t>
       </w:r>
-      <w:bookmarkEnd w:id="24"/>
+      <w:bookmarkEnd w:id="25"/>
     </w:p>
     <w:p>
       <w:pPr>
@@ -12279,7 +12309,7 @@
           <w:lang w:eastAsia="en-GB"/>
         </w:rPr>
       </w:pPr>
-      <w:bookmarkStart w:id="25" w:name="_Toc34205810"/>
+      <w:bookmarkStart w:id="26" w:name="_Toc34205810"/>
       <w:r>
         <w:rPr>
           <w:lang w:eastAsia="en-GB"/>
@@ -12289,7 +12319,7 @@
       <w:r>
         <w:t>showUi</w:t>
       </w:r>
-      <w:bookmarkEnd w:id="25"/>
+      <w:bookmarkEnd w:id="26"/>
     </w:p>
     <w:p>
       <w:pPr>
@@ -12325,7 +12355,19 @@
         <w:rPr>
           <w:lang w:eastAsia="en-GB"/>
         </w:rPr>
-        <w:t>METHOD showUi(acceptCommands AS BOOLEAN DEFAULT TRUE)</w:t>
+        <w:t>METHOD showUi(acceptCommands AS BOOLEAN DEFAULT </w:t>
+      </w:r>
+      <w:r>
+        <w:rPr>
+          <w:lang w:eastAsia="en-GB"/>
+        </w:rPr>
+        <w:t>FALSE</w:t>
+      </w:r>
+      <w:r>
+        <w:rPr>
+          <w:lang w:eastAsia="en-GB"/>
+        </w:rPr>
+        <w:t>)</w:t>
       </w:r>
     </w:p>
     <w:p>
@@ -12617,14 +12659,14 @@
       <w:pPr>
         <w:pStyle w:val="Heading2"/>
       </w:pPr>
-      <w:bookmarkStart w:id="26" w:name="_Toc34205811"/>
+      <w:bookmarkStart w:id="27" w:name="_Toc34205811"/>
       <w:r>
         <w:t>Pseudocode</w:t>
       </w:r>
       <w:r>
         <w:t xml:space="preserve"> for NoodleMap</w:t>
       </w:r>
-      <w:bookmarkEnd w:id="26"/>
+      <w:bookmarkEnd w:id="27"/>
     </w:p>
     <w:p>
       <w:r>
@@ -12670,14 +12712,14 @@
           <w:lang w:eastAsia="en-GB"/>
         </w:rPr>
       </w:pPr>
-      <w:bookmarkStart w:id="27" w:name="_Toc34205812"/>
+      <w:bookmarkStart w:id="28" w:name="_Toc34205812"/>
       <w:r>
         <w:rPr>
           <w:lang w:eastAsia="en-GB"/>
         </w:rPr>
         <w:t>METHOD Noodlemap</w:t>
       </w:r>
-      <w:bookmarkEnd w:id="27"/>
+      <w:bookmarkEnd w:id="28"/>
     </w:p>
     <w:p>
       <w:pPr>
@@ -12803,14 +12845,14 @@
           <w:lang w:eastAsia="en-GB"/>
         </w:rPr>
       </w:pPr>
-      <w:bookmarkStart w:id="28" w:name="_Toc34205813"/>
+      <w:bookmarkStart w:id="29" w:name="_Toc34205813"/>
       <w:r>
         <w:rPr>
           <w:lang w:eastAsia="en-GB"/>
         </w:rPr>
         <w:t>METHOD addEdge</w:t>
       </w:r>
-      <w:bookmarkEnd w:id="28"/>
+      <w:bookmarkEnd w:id="29"/>
     </w:p>
     <w:p>
       <w:pPr>
@@ -12890,7 +12932,7 @@
           <w:lang w:eastAsia="en-GB"/>
         </w:rPr>
       </w:pPr>
-      <w:bookmarkStart w:id="29" w:name="_Toc34205814"/>
+      <w:bookmarkStart w:id="30" w:name="_Toc34205814"/>
       <w:r>
         <w:rPr>
           <w:lang w:eastAsia="en-GB"/>
@@ -12903,7 +12945,7 @@
         </w:rPr>
         <w:t>loadCSV</w:t>
       </w:r>
-      <w:bookmarkEnd w:id="29"/>
+      <w:bookmarkEnd w:id="30"/>
     </w:p>
     <w:p>
       <w:pPr>
@@ -13529,22 +13571,22 @@
           <w:lang w:eastAsia="en-GB"/>
         </w:rPr>
       </w:pPr>
-      <w:bookmarkStart w:id="30" w:name="_Toc34205815"/>
+      <w:bookmarkStart w:id="31" w:name="_Toc34205815"/>
       <w:r>
         <w:rPr>
           <w:lang w:eastAsia="en-GB"/>
         </w:rPr>
         <w:t xml:space="preserve">METHOD </w:t>
       </w:r>
-      <w:bookmarkStart w:id="31" w:name="loadDatabase"/>
+      <w:bookmarkStart w:id="32" w:name="loadDatabase"/>
       <w:r>
         <w:rPr>
           <w:lang w:eastAsia="en-GB"/>
         </w:rPr>
         <w:t>loadDatabase</w:t>
       </w:r>
-      <w:bookmarkEnd w:id="30"/>
       <w:bookmarkEnd w:id="31"/>
+      <w:bookmarkEnd w:id="32"/>
     </w:p>
     <w:p>
       <w:pPr>
@@ -14401,14 +14443,14 @@
           <w:lang w:eastAsia="en-GB"/>
         </w:rPr>
       </w:pPr>
-      <w:bookmarkStart w:id="32" w:name="_Toc34205816"/>
+      <w:bookmarkStart w:id="33" w:name="_Toc34205816"/>
       <w:r>
         <w:rPr>
           <w:lang w:eastAsia="en-GB"/>
         </w:rPr>
         <w:t>METHOD dijkstra</w:t>
       </w:r>
-      <w:bookmarkEnd w:id="32"/>
+      <w:bookmarkEnd w:id="33"/>
     </w:p>
     <w:p>
       <w:pPr>
@@ -15174,14 +15216,14 @@
           <w:lang w:eastAsia="en-GB"/>
         </w:rPr>
       </w:pPr>
-      <w:bookmarkStart w:id="33" w:name="_Toc34205817"/>
+      <w:bookmarkStart w:id="34" w:name="_Toc34205817"/>
       <w:r>
         <w:rPr>
           <w:lang w:eastAsia="en-GB"/>
         </w:rPr>
         <w:t>METHOD returnMap</w:t>
       </w:r>
-      <w:bookmarkEnd w:id="33"/>
+      <w:bookmarkEnd w:id="34"/>
     </w:p>
     <w:p>
       <w:pPr>
@@ -15463,14 +15505,14 @@
           <w:lang w:eastAsia="en-GB"/>
         </w:rPr>
       </w:pPr>
-      <w:bookmarkStart w:id="34" w:name="_Toc34205818"/>
+      <w:bookmarkStart w:id="35" w:name="_Toc34205818"/>
       <w:r>
         <w:rPr>
           <w:lang w:eastAsia="en-GB"/>
         </w:rPr>
         <w:t>METHOD mergeSort</w:t>
       </w:r>
-      <w:bookmarkEnd w:id="34"/>
+      <w:bookmarkEnd w:id="35"/>
     </w:p>
     <w:p>
       <w:pPr>
@@ -15854,7 +15896,7 @@
           <w:lang w:eastAsia="en-GB"/>
         </w:rPr>
       </w:pPr>
-      <w:bookmarkStart w:id="35" w:name="_Toc34205819"/>
+      <w:bookmarkStart w:id="36" w:name="_Toc34205819"/>
       <w:r>
         <w:rPr>
           <w:lang w:eastAsia="en-GB"/>
@@ -15873,7 +15915,7 @@
         </w:rPr>
         <w:t>erge</w:t>
       </w:r>
-      <w:bookmarkEnd w:id="35"/>
+      <w:bookmarkEnd w:id="36"/>
     </w:p>
     <w:p>
       <w:pPr>
@@ -16391,14 +16433,14 @@
           <w:lang w:eastAsia="en-GB"/>
         </w:rPr>
       </w:pPr>
-      <w:bookmarkStart w:id="36" w:name="_Toc34205820"/>
+      <w:bookmarkStart w:id="37" w:name="_Toc34205820"/>
       <w:r>
         <w:rPr>
           <w:lang w:eastAsia="en-GB"/>
         </w:rPr>
         <w:t>METHOD insertSort</w:t>
       </w:r>
-      <w:bookmarkEnd w:id="36"/>
+      <w:bookmarkEnd w:id="37"/>
     </w:p>
     <w:p>
       <w:pPr>
@@ -16755,14 +16797,14 @@
           <w:lang w:eastAsia="en-GB"/>
         </w:rPr>
       </w:pPr>
-      <w:bookmarkStart w:id="37" w:name="_Toc34205821"/>
+      <w:bookmarkStart w:id="38" w:name="_Toc34205821"/>
       <w:r>
         <w:rPr>
           <w:lang w:eastAsia="en-GB"/>
         </w:rPr>
         <w:t>Pseudocode for Functions</w:t>
       </w:r>
-      <w:bookmarkEnd w:id="37"/>
+      <w:bookmarkEnd w:id="38"/>
     </w:p>
     <w:p>
       <w:pPr>
@@ -16784,14 +16826,14 @@
           <w:lang w:eastAsia="en-GB"/>
         </w:rPr>
       </w:pPr>
-      <w:bookmarkStart w:id="38" w:name="_Toc34205822"/>
+      <w:bookmarkStart w:id="39" w:name="_Toc34205822"/>
       <w:r>
         <w:rPr>
           <w:lang w:eastAsia="en-GB"/>
         </w:rPr>
         <w:t>PROCEDURE pathfinder</w:t>
       </w:r>
-      <w:bookmarkEnd w:id="38"/>
+      <w:bookmarkEnd w:id="39"/>
     </w:p>
     <w:p>
       <w:pPr>
@@ -17503,14 +17545,14 @@
           <w:lang w:eastAsia="en-GB"/>
         </w:rPr>
       </w:pPr>
-      <w:bookmarkStart w:id="39" w:name="_Toc34205823"/>
+      <w:bookmarkStart w:id="40" w:name="_Toc34205823"/>
       <w:r>
         <w:rPr>
           <w:lang w:eastAsia="en-GB"/>
         </w:rPr>
         <w:t>PROCEDURE clearDatabases</w:t>
       </w:r>
-      <w:bookmarkEnd w:id="39"/>
+      <w:bookmarkEnd w:id="40"/>
     </w:p>
     <w:p>
       <w:pPr>
@@ -18047,14 +18089,14 @@
           <w:lang w:eastAsia="en-GB"/>
         </w:rPr>
       </w:pPr>
-      <w:bookmarkStart w:id="40" w:name="_Toc34205824"/>
+      <w:bookmarkStart w:id="41" w:name="_Toc34205824"/>
       <w:r>
         <w:rPr>
           <w:lang w:eastAsia="en-GB"/>
         </w:rPr>
         <w:t>PROCEDUTE sort</w:t>
       </w:r>
-      <w:bookmarkEnd w:id="40"/>
+      <w:bookmarkEnd w:id="41"/>
     </w:p>
     <w:p>
       <w:pPr>
@@ -19165,14 +19207,14 @@
           <w:lang w:eastAsia="en-GB"/>
         </w:rPr>
       </w:pPr>
-      <w:bookmarkStart w:id="41" w:name="_Toc34205825"/>
+      <w:bookmarkStart w:id="42" w:name="_Toc34205825"/>
       <w:r>
         <w:rPr>
           <w:lang w:eastAsia="en-GB"/>
         </w:rPr>
         <w:t>PROCEDURE quit</w:t>
       </w:r>
-      <w:bookmarkEnd w:id="41"/>
+      <w:bookmarkEnd w:id="42"/>
     </w:p>
     <w:p>
       <w:pPr>
@@ -19253,14 +19295,14 @@
           <w:lang w:eastAsia="en-GB"/>
         </w:rPr>
       </w:pPr>
-      <w:bookmarkStart w:id="42" w:name="_Toc34205826"/>
+      <w:bookmarkStart w:id="43" w:name="_Toc34205826"/>
       <w:r>
         <w:rPr>
           <w:lang w:eastAsia="en-GB"/>
         </w:rPr>
         <w:t>PROCEDURE help</w:t>
       </w:r>
-      <w:bookmarkEnd w:id="42"/>
+      <w:bookmarkEnd w:id="43"/>
     </w:p>
     <w:p>
       <w:pPr>
@@ -19337,7 +19379,7 @@
           <w:lang w:eastAsia="en-GB"/>
         </w:rPr>
       </w:pPr>
-      <w:bookmarkStart w:id="43" w:name="_Toc34205827"/>
+      <w:bookmarkStart w:id="44" w:name="_Toc34205827"/>
       <w:r>
         <w:rPr>
           <w:lang w:eastAsia="en-GB"/>
@@ -19368,7 +19410,7 @@
         </w:rPr>
         <w:t>p</w:t>
       </w:r>
-      <w:bookmarkEnd w:id="43"/>
+      <w:bookmarkEnd w:id="44"/>
     </w:p>
     <w:p>
       <w:pPr>
@@ -19978,7 +20020,7 @@
           <w:lang w:eastAsia="en-GB"/>
         </w:rPr>
       </w:pPr>
-      <w:bookmarkStart w:id="44" w:name="_Toc34205828"/>
+      <w:bookmarkStart w:id="45" w:name="_Toc34205828"/>
       <w:r>
         <w:rPr>
           <w:rFonts w:eastAsia="Times New Roman"/>
@@ -20000,7 +20042,7 @@
         </w:rPr>
         <w:t>Scraper</w:t>
       </w:r>
-      <w:bookmarkEnd w:id="44"/>
+      <w:bookmarkEnd w:id="45"/>
     </w:p>
     <w:p>
       <w:pPr>
@@ -20009,14 +20051,14 @@
           <w:lang w:eastAsia="en-GB"/>
         </w:rPr>
       </w:pPr>
-      <w:bookmarkStart w:id="45" w:name="_Toc34205829"/>
+      <w:bookmarkStart w:id="46" w:name="_Toc34205829"/>
       <w:r>
         <w:rPr>
           <w:lang w:eastAsia="en-GB"/>
         </w:rPr>
         <w:t>PROCEDURE runScrape</w:t>
       </w:r>
-      <w:bookmarkEnd w:id="45"/>
+      <w:bookmarkEnd w:id="46"/>
     </w:p>
     <w:p>
       <w:pPr>
@@ -21670,11 +21712,11 @@
       <w:pPr>
         <w:pStyle w:val="Heading2"/>
       </w:pPr>
-      <w:bookmarkStart w:id="46" w:name="_Toc34205830"/>
+      <w:bookmarkStart w:id="47" w:name="_Toc34205830"/>
       <w:r>
         <w:t>Trimming URL to domain form</w:t>
       </w:r>
-      <w:bookmarkEnd w:id="46"/>
+      <w:bookmarkEnd w:id="47"/>
     </w:p>
     <w:p>
       <w:pPr>
@@ -21861,21 +21903,21 @@
       <w:pPr>
         <w:pStyle w:val="Heading2"/>
       </w:pPr>
-      <w:bookmarkStart w:id="47" w:name="_Toc34205831"/>
+      <w:bookmarkStart w:id="48" w:name="_Toc34205831"/>
       <w:r>
         <w:t>Design of integration</w:t>
       </w:r>
-      <w:bookmarkEnd w:id="47"/>
+      <w:bookmarkEnd w:id="48"/>
     </w:p>
     <w:p>
       <w:pPr>
         <w:pStyle w:val="Heading3"/>
       </w:pPr>
-      <w:bookmarkStart w:id="48" w:name="_Toc34205832"/>
+      <w:bookmarkStart w:id="49" w:name="_Toc34205832"/>
       <w:r>
         <w:t>Data Dictionary</w:t>
       </w:r>
-      <w:bookmarkEnd w:id="48"/>
+      <w:bookmarkEnd w:id="49"/>
     </w:p>
     <w:p>
       <w:r>
@@ -22138,11 +22180,11 @@
       <w:pPr>
         <w:pStyle w:val="Heading3"/>
       </w:pPr>
-      <w:bookmarkStart w:id="49" w:name="_Toc34205833"/>
+      <w:bookmarkStart w:id="50" w:name="_Toc34205833"/>
       <w:r>
         <w:t>Query design</w:t>
       </w:r>
-      <w:bookmarkEnd w:id="49"/>
+      <w:bookmarkEnd w:id="50"/>
     </w:p>
     <w:p>
       <w:r>
@@ -22608,21 +22650,21 @@
       <w:pPr>
         <w:pStyle w:val="Heading1"/>
       </w:pPr>
-      <w:bookmarkStart w:id="50" w:name="_Toc34205835"/>
+      <w:bookmarkStart w:id="51" w:name="_Toc34205835"/>
       <w:r>
         <w:t>Implementation</w:t>
       </w:r>
-      <w:bookmarkEnd w:id="50"/>
+      <w:bookmarkEnd w:id="51"/>
     </w:p>
     <w:p>
       <w:pPr>
         <w:pStyle w:val="Heading2"/>
       </w:pPr>
-      <w:bookmarkStart w:id="51" w:name="_Toc34205836"/>
+      <w:bookmarkStart w:id="52" w:name="_Toc34205836"/>
       <w:r>
         <w:t>Research</w:t>
       </w:r>
-      <w:bookmarkEnd w:id="51"/>
+      <w:bookmarkEnd w:id="52"/>
     </w:p>
     <w:p>
       <w:pPr>
@@ -22880,11 +22922,11 @@
       <w:pPr>
         <w:pStyle w:val="Heading2"/>
       </w:pPr>
-      <w:bookmarkStart w:id="52" w:name="_Toc34205837"/>
+      <w:bookmarkStart w:id="53" w:name="_Toc34205837"/>
       <w:r>
         <w:t>Ongoing testing</w:t>
       </w:r>
-      <w:bookmarkEnd w:id="52"/>
+      <w:bookmarkEnd w:id="53"/>
     </w:p>
     <w:p>
       <w:r>
@@ -24981,24 +25023,24 @@
       <w:pPr>
         <w:pStyle w:val="Heading2"/>
       </w:pPr>
-      <w:bookmarkStart w:id="53" w:name="_Toc34205838"/>
+      <w:bookmarkStart w:id="54" w:name="_Toc34205838"/>
       <w:r>
         <w:t>References used during implementation:</w:t>
       </w:r>
-      <w:bookmarkEnd w:id="53"/>
+      <w:bookmarkEnd w:id="54"/>
     </w:p>
     <w:p>
       <w:pPr>
         <w:pStyle w:val="Heading3"/>
       </w:pPr>
-      <w:bookmarkStart w:id="54" w:name="_Toc34205839"/>
+      <w:bookmarkStart w:id="55" w:name="_Toc34205839"/>
       <w:r>
         <w:t>For checking fastest comparisons for strings</w:t>
       </w:r>
       <w:r>
         <w:t>:</w:t>
       </w:r>
-      <w:bookmarkEnd w:id="54"/>
+      <w:bookmarkEnd w:id="55"/>
     </w:p>
     <w:p>
       <w:hyperlink r:id="rId32" w:history="1">
@@ -25014,7 +25056,7 @@
       <w:pPr>
         <w:pStyle w:val="Heading3"/>
       </w:pPr>
-      <w:bookmarkStart w:id="55" w:name="_Toc34205840"/>
+      <w:bookmarkStart w:id="56" w:name="_Toc34205840"/>
       <w:r>
         <w:t xml:space="preserve">For understanding how </w:t>
       </w:r>
@@ -25024,7 +25066,7 @@
       <w:r>
         <w:t xml:space="preserve"> handles input with different characters.</w:t>
       </w:r>
-      <w:bookmarkEnd w:id="55"/>
+      <w:bookmarkEnd w:id="56"/>
     </w:p>
     <w:p>
       <w:hyperlink r:id="rId33" w:history="1">
@@ -25079,11 +25121,11 @@
       <w:pPr>
         <w:pStyle w:val="Heading3"/>
       </w:pPr>
-      <w:bookmarkStart w:id="56" w:name="_Toc34205841"/>
+      <w:bookmarkStart w:id="57" w:name="_Toc34205841"/>
       <w:r>
         <w:t>For understanding how to loop through dictionary’s in python</w:t>
       </w:r>
-      <w:bookmarkEnd w:id="56"/>
+      <w:bookmarkEnd w:id="57"/>
     </w:p>
     <w:p>
       <w:hyperlink r:id="rId37" w:history="1">
@@ -25106,11 +25148,11 @@
       <w:pPr>
         <w:pStyle w:val="Heading3"/>
       </w:pPr>
-      <w:bookmarkStart w:id="57" w:name="_Toc34205842"/>
+      <w:bookmarkStart w:id="58" w:name="_Toc34205842"/>
       <w:r>
         <w:t>For implementing arguments of unknown length in python</w:t>
       </w:r>
-      <w:bookmarkEnd w:id="57"/>
+      <w:bookmarkEnd w:id="58"/>
     </w:p>
     <w:p>
       <w:pPr>
@@ -25135,14 +25177,14 @@
           <w:lang w:eastAsia="en-GB"/>
         </w:rPr>
       </w:pPr>
-      <w:bookmarkStart w:id="58" w:name="_Toc34205843"/>
+      <w:bookmarkStart w:id="59" w:name="_Toc34205843"/>
       <w:r>
         <w:rPr>
           <w:lang w:eastAsia="en-GB"/>
         </w:rPr>
         <w:t>For calling functions from dictionaries</w:t>
       </w:r>
-      <w:bookmarkEnd w:id="58"/>
+      <w:bookmarkEnd w:id="59"/>
     </w:p>
     <w:p>
       <w:pPr>
@@ -25189,11 +25231,11 @@
       <w:pPr>
         <w:pStyle w:val="Heading3"/>
       </w:pPr>
-      <w:bookmarkStart w:id="59" w:name="_Toc34205844"/>
+      <w:bookmarkStart w:id="60" w:name="_Toc34205844"/>
       <w:r>
         <w:t>For implementation of merge sort</w:t>
       </w:r>
-      <w:bookmarkEnd w:id="59"/>
+      <w:bookmarkEnd w:id="60"/>
     </w:p>
     <w:p>
       <w:pPr>
@@ -25260,11 +25302,11 @@
       <w:pPr>
         <w:pStyle w:val="Heading3"/>
       </w:pPr>
-      <w:bookmarkStart w:id="60" w:name="_Toc34205845"/>
+      <w:bookmarkStart w:id="61" w:name="_Toc34205845"/>
       <w:r>
         <w:t>For implementation of the argument parsing system for passing in parameters into code</w:t>
       </w:r>
-      <w:bookmarkEnd w:id="60"/>
+      <w:bookmarkEnd w:id="61"/>
     </w:p>
     <w:p>
       <w:r>
@@ -25313,11 +25355,11 @@
       <w:pPr>
         <w:pStyle w:val="Heading3"/>
       </w:pPr>
-      <w:bookmarkStart w:id="61" w:name="_Toc34205846"/>
+      <w:bookmarkStart w:id="62" w:name="_Toc34205846"/>
       <w:r>
         <w:t>For installation and setting up of MySQL database on my system.</w:t>
       </w:r>
-      <w:bookmarkEnd w:id="61"/>
+      <w:bookmarkEnd w:id="62"/>
     </w:p>
     <w:p>
       <w:pPr>
@@ -25380,21 +25422,21 @@
       <w:pPr>
         <w:pStyle w:val="Heading1"/>
       </w:pPr>
-      <w:bookmarkStart w:id="62" w:name="_Toc34205847"/>
+      <w:bookmarkStart w:id="63" w:name="_Toc34205847"/>
       <w:r>
         <w:t>Testing</w:t>
       </w:r>
-      <w:bookmarkEnd w:id="62"/>
+      <w:bookmarkEnd w:id="63"/>
     </w:p>
     <w:p>
       <w:pPr>
         <w:pStyle w:val="Heading2"/>
       </w:pPr>
-      <w:bookmarkStart w:id="63" w:name="_Toc34205848"/>
+      <w:bookmarkStart w:id="64" w:name="_Toc34205848"/>
       <w:r>
         <w:t>Test plan</w:t>
       </w:r>
-      <w:bookmarkEnd w:id="63"/>
+      <w:bookmarkEnd w:id="64"/>
     </w:p>
     <w:p>
       <w:pPr>
@@ -25408,7 +25450,7 @@
       <w:pPr>
         <w:pStyle w:val="Heading4"/>
       </w:pPr>
-      <w:bookmarkStart w:id="64" w:name="_Toc34205849"/>
+      <w:bookmarkStart w:id="65" w:name="_Toc34205849"/>
       <w:r>
         <w:t xml:space="preserve">Test plan for </w:t>
       </w:r>
@@ -25418,7 +25460,7 @@
       <w:r>
         <w:t>omponent Testing for NoodleMap()</w:t>
       </w:r>
-      <w:bookmarkEnd w:id="64"/>
+      <w:bookmarkEnd w:id="65"/>
     </w:p>
     <w:p>
       <w:pPr>
@@ -27391,11 +27433,11 @@
       <w:pPr>
         <w:pStyle w:val="Heading4"/>
       </w:pPr>
-      <w:bookmarkStart w:id="65" w:name="_Toc34205850"/>
+      <w:bookmarkStart w:id="66" w:name="_Toc34205850"/>
       <w:r>
         <w:t>Test plan for connecting to database and executing commands.</w:t>
       </w:r>
-      <w:bookmarkEnd w:id="65"/>
+      <w:bookmarkEnd w:id="66"/>
     </w:p>
     <w:p>
       <w:r>
@@ -30788,7 +30830,7 @@
           <w:szCs w:val="24"/>
         </w:rPr>
       </w:pPr>
-      <w:bookmarkStart w:id="66" w:name="_Toc34205851"/>
+      <w:bookmarkStart w:id="67" w:name="_Toc34205851"/>
       <w:r>
         <w:br w:type="page"/>
       </w:r>
@@ -32393,7 +32435,7 @@
       <w:r>
         <w:t>Testing</w:t>
       </w:r>
-      <w:bookmarkEnd w:id="66"/>
+      <w:bookmarkEnd w:id="67"/>
     </w:p>
     <w:p>
       <w:r>
@@ -32445,7 +32487,7 @@
       <w:pPr>
         <w:pStyle w:val="Heading3"/>
       </w:pPr>
-      <w:bookmarkStart w:id="67" w:name="_Toc34205852"/>
+      <w:bookmarkStart w:id="68" w:name="_Toc34205852"/>
       <w:r>
         <w:t xml:space="preserve">Component </w:t>
       </w:r>
@@ -32455,7 +32497,7 @@
       <w:r>
         <w:t>esting for NoodleMap()</w:t>
       </w:r>
-      <w:bookmarkEnd w:id="67"/>
+      <w:bookmarkEnd w:id="68"/>
     </w:p>
     <w:p>
       <w:pPr>
@@ -33959,14 +34001,14 @@
       <w:pPr>
         <w:pStyle w:val="Heading3"/>
       </w:pPr>
-      <w:bookmarkStart w:id="68" w:name="_Toc34205853"/>
+      <w:bookmarkStart w:id="69" w:name="_Toc34205853"/>
       <w:r>
         <w:t>Connecting to database</w:t>
       </w:r>
       <w:r>
         <w:t xml:space="preserve"> and executing commands</w:t>
       </w:r>
-      <w:bookmarkEnd w:id="68"/>
+      <w:bookmarkEnd w:id="69"/>
     </w:p>
     <w:tbl>
       <w:tblPr>
@@ -35369,7 +35411,7 @@
       <w:pPr>
         <w:pStyle w:val="Heading3"/>
       </w:pPr>
-      <w:bookmarkStart w:id="69" w:name="_Toc34205854"/>
+      <w:bookmarkStart w:id="70" w:name="_Toc34205854"/>
       <w:r>
         <w:t xml:space="preserve">Component </w:t>
       </w:r>
@@ -35379,7 +35421,7 @@
       <w:r>
         <w:t>esting for UI</w:t>
       </w:r>
-      <w:bookmarkEnd w:id="69"/>
+      <w:bookmarkEnd w:id="70"/>
     </w:p>
     <w:p>
       <w:r>
@@ -35957,7 +35999,7 @@
       <w:pPr>
         <w:pStyle w:val="Heading3"/>
       </w:pPr>
-      <w:bookmarkStart w:id="70" w:name="_Toc34205855"/>
+      <w:bookmarkStart w:id="71" w:name="_Toc34205855"/>
       <w:r>
         <w:t xml:space="preserve">Component </w:t>
       </w:r>
@@ -35967,7 +36009,7 @@
       <w:r>
         <w:t>esting for clearDatabases()</w:t>
       </w:r>
-      <w:bookmarkEnd w:id="70"/>
+      <w:bookmarkEnd w:id="71"/>
     </w:p>
     <w:tbl>
       <w:tblPr>
@@ -36800,11 +36842,11 @@
       <w:pPr>
         <w:pStyle w:val="Heading3"/>
       </w:pPr>
-      <w:bookmarkStart w:id="71" w:name="_Toc34205834"/>
+      <w:bookmarkStart w:id="72" w:name="_Toc34205834"/>
       <w:r>
         <w:t>Component testing for Scraper</w:t>
       </w:r>
-      <w:bookmarkEnd w:id="71"/>
+      <w:bookmarkEnd w:id="72"/>
     </w:p>
     <w:p>
       <w:r>
@@ -38511,7 +38553,7 @@
       <w:pPr>
         <w:pStyle w:val="Heading2"/>
       </w:pPr>
-      <w:bookmarkStart w:id="72" w:name="_Toc34205856"/>
+      <w:bookmarkStart w:id="73" w:name="_Toc34205856"/>
       <w:r>
         <w:t>Integration</w:t>
       </w:r>
@@ -38536,7 +38578,7 @@
       <w:r>
         <w:t xml:space="preserve"> procedure</w:t>
       </w:r>
-      <w:bookmarkEnd w:id="72"/>
+      <w:bookmarkEnd w:id="73"/>
     </w:p>
     <w:tbl>
       <w:tblPr>
@@ -38864,10 +38906,7 @@
           </w:tcPr>
           <w:p>
             <w:r>
-              <w:t xml:space="preserve">[second iteration] </w:t>
-            </w:r>
-            <w:r>
-              <w:t>User inputs anything else</w:t>
+              <w:t>[second iteration] User inputs anything else</w:t>
             </w:r>
           </w:p>
         </w:tc>
@@ -39747,7 +39786,7 @@
       <w:pPr>
         <w:pStyle w:val="Heading2"/>
       </w:pPr>
-      <w:bookmarkStart w:id="73" w:name="_Toc34205857"/>
+      <w:bookmarkStart w:id="74" w:name="_Toc34205857"/>
       <w:r>
         <w:t xml:space="preserve">Integration </w:t>
       </w:r>
@@ -39757,7 +39796,7 @@
       <w:r>
         <w:t>esting for sort() procedure</w:t>
       </w:r>
-      <w:bookmarkEnd w:id="73"/>
+      <w:bookmarkEnd w:id="74"/>
     </w:p>
     <w:tbl>
       <w:tblPr>
@@ -41801,11 +41840,11 @@
       <w:pPr>
         <w:pStyle w:val="Heading2"/>
       </w:pPr>
-      <w:bookmarkStart w:id="74" w:name="_Toc34205858"/>
+      <w:bookmarkStart w:id="75" w:name="_Toc34205858"/>
       <w:r>
         <w:t>Error images</w:t>
       </w:r>
-      <w:bookmarkEnd w:id="74"/>
+      <w:bookmarkEnd w:id="75"/>
     </w:p>
     <w:p>
       <w:pPr>
@@ -42133,21 +42172,21 @@
       <w:pPr>
         <w:pStyle w:val="Heading2"/>
       </w:pPr>
-      <w:bookmarkStart w:id="75" w:name="_Toc34205859"/>
+      <w:bookmarkStart w:id="76" w:name="_Toc34205859"/>
       <w:r>
         <w:t>Test cases.</w:t>
       </w:r>
-      <w:bookmarkEnd w:id="75"/>
+      <w:bookmarkEnd w:id="76"/>
     </w:p>
     <w:p>
       <w:pPr>
         <w:pStyle w:val="Heading3"/>
       </w:pPr>
-      <w:bookmarkStart w:id="76" w:name="_Toc34205860"/>
+      <w:bookmarkStart w:id="77" w:name="_Toc34205860"/>
       <w:r>
         <w:t>Test case 1</w:t>
       </w:r>
-      <w:bookmarkEnd w:id="76"/>
+      <w:bookmarkEnd w:id="77"/>
     </w:p>
     <w:p>
       <w:r>
@@ -42559,11 +42598,11 @@
       <w:pPr>
         <w:pStyle w:val="Heading3"/>
       </w:pPr>
-      <w:bookmarkStart w:id="77" w:name="_Toc34205861"/>
+      <w:bookmarkStart w:id="78" w:name="_Toc34205861"/>
       <w:r>
         <w:t>Test case 2</w:t>
       </w:r>
-      <w:bookmarkEnd w:id="77"/>
+      <w:bookmarkEnd w:id="78"/>
       <w:r>
         <w:t xml:space="preserve"> </w:t>
       </w:r>
@@ -43166,14 +43205,14 @@
           <w:noProof/>
         </w:rPr>
       </w:pPr>
-      <w:bookmarkStart w:id="78" w:name="_Toc34205862"/>
+      <w:bookmarkStart w:id="79" w:name="_Toc34205862"/>
       <w:r>
         <w:rPr>
           <w:noProof/>
         </w:rPr>
         <w:t>Test case 3</w:t>
       </w:r>
-      <w:bookmarkEnd w:id="78"/>
+      <w:bookmarkEnd w:id="79"/>
     </w:p>
     <w:p>
       <w:r>
@@ -43496,11 +43535,11 @@
       <w:pPr>
         <w:pStyle w:val="Heading3"/>
       </w:pPr>
-      <w:bookmarkStart w:id="79" w:name="_Toc34205863"/>
+      <w:bookmarkStart w:id="80" w:name="_Toc34205863"/>
       <w:r>
         <w:t>Test case 4</w:t>
       </w:r>
-      <w:bookmarkEnd w:id="79"/>
+      <w:bookmarkEnd w:id="80"/>
     </w:p>
     <w:p>
       <w:r>
@@ -43679,11 +43718,11 @@
       <w:pPr>
         <w:pStyle w:val="Heading3"/>
       </w:pPr>
-      <w:bookmarkStart w:id="80" w:name="_Toc34205864"/>
+      <w:bookmarkStart w:id="81" w:name="_Toc34205864"/>
       <w:r>
         <w:t>Test case 5</w:t>
       </w:r>
-      <w:bookmarkEnd w:id="80"/>
+      <w:bookmarkEnd w:id="81"/>
     </w:p>
     <w:p>
       <w:r>
@@ -43922,11 +43961,11 @@
       <w:pPr>
         <w:pStyle w:val="Heading3"/>
       </w:pPr>
-      <w:bookmarkStart w:id="81" w:name="_Toc34205865"/>
+      <w:bookmarkStart w:id="82" w:name="_Toc34205865"/>
       <w:r>
         <w:t>Conclusion</w:t>
       </w:r>
-      <w:bookmarkEnd w:id="81"/>
+      <w:bookmarkEnd w:id="82"/>
       <w:r>
         <w:t xml:space="preserve"> </w:t>
       </w:r>
@@ -44005,7 +44044,7 @@
       <w:pPr>
         <w:pStyle w:val="Heading2"/>
       </w:pPr>
-      <w:bookmarkStart w:id="82" w:name="_Toc34205866"/>
+      <w:bookmarkStart w:id="83" w:name="_Toc34205866"/>
       <w:r>
         <w:t xml:space="preserve">Testing with </w:t>
       </w:r>
@@ -44015,7 +44054,7 @@
       <w:r>
         <w:t>ersona</w:t>
       </w:r>
-      <w:bookmarkEnd w:id="82"/>
+      <w:bookmarkEnd w:id="83"/>
     </w:p>
     <w:p>
       <w:pPr>
@@ -45211,7 +45250,7 @@
       <w:pPr>
         <w:pStyle w:val="Heading2"/>
       </w:pPr>
-      <w:bookmarkStart w:id="83" w:name="_Toc34205867"/>
+      <w:bookmarkStart w:id="84" w:name="_Toc34205867"/>
       <w:r>
         <w:t>End user testing</w:t>
       </w:r>
@@ -45253,7 +45292,13 @@
         </w:tabs>
       </w:pPr>
       <w:r>
-        <w:t>Robustness of program</w:t>
+        <w:t xml:space="preserve">Robustness of </w:t>
+      </w:r>
+      <w:r>
+        <w:t>P</w:t>
+      </w:r>
+      <w:r>
+        <w:t>rogram</w:t>
       </w:r>
     </w:p>
     <w:p>
@@ -45293,46 +45338,247 @@
         <w:t>example,</w:t>
       </w:r>
       <w:r>
-        <w:t xml:space="preserve"> all database connections are encompassed in a try catch statement</w:t>
+        <w:t xml:space="preserve"> all database connections are encompassed in a try catch statement which catches the specific error that is caused if the Database connection is unsuccessful. The custom error message recommends simple fixes that the user could use to fix </w:t>
+      </w:r>
+      <w:r>
+        <w:t>the connection</w:t>
       </w:r>
       <w:r>
         <w:t>.</w:t>
       </w:r>
-      <w:r>
-        <w:t xml:space="preserve"> which catches the specific error that is caused if the Database connection is unsuccessful. The custom error message recommends simple fixes that the user could use to fix </w:t>
-      </w:r>
-      <w:r>
-        <w:t>the connection</w:t>
+    </w:p>
+    <w:p>
+      <w:pPr>
+        <w:jc w:val="both"/>
+      </w:pPr>
+      <w:r>
+        <w:t>The program also compensates for slower systems during the dropping and creation of tables within the scraper. Sometimes the creation of the table would finish executing in the database before the drop statement. This would often result in the program crashing as there would no longer be a table to write values to. This seemed to happen more often on a slower system, which I combatted by inserting a sleep of .25 seconds to make sure the operation would be completed on even the slowest of systems.</w:t>
+      </w:r>
+    </w:p>
+    <w:p>
+      <w:pPr>
+        <w:jc w:val="both"/>
+      </w:pPr>
+      <w:r>
+        <w:t>My program also checks if the database contains the requested table if the user tries to call from the cached websites. Without this the program would immediately crash whenever the user tried to call something non-existent from cache.</w:t>
+      </w:r>
+    </w:p>
+    <w:p>
+      <w:pPr>
+        <w:jc w:val="both"/>
+      </w:pPr>
+      <w:r>
+        <w:t>By creating a dictionary of functions in the mainMenu object, I have made sure that the user can only call the correct function, rather than any function of their choosing.</w:t>
+      </w:r>
+      <w:r>
+        <w:t xml:space="preserve"> This makes sure that the user’s input is an assigned function</w:t>
+      </w:r>
+      <w:r>
+        <w:t xml:space="preserve"> that exists.</w:t>
+      </w:r>
+    </w:p>
+    <w:p>
+      <w:pPr>
+        <w:jc w:val="both"/>
+      </w:pPr>
+      <w:r>
+        <w:t>Overall I would say that my program is quite robust, as is detailed above.</w:t>
+      </w:r>
+      <w:r>
+        <w:t xml:space="preserve"> Perfective maintenance would be needed to patch the scraper to make sure it doesn’t display too much.</w:t>
+      </w:r>
+    </w:p>
+    <w:p>
+      <w:pPr>
+        <w:pStyle w:val="Heading2"/>
+      </w:pPr>
+      <w:r>
+        <w:t>Maintainability of Program</w:t>
+      </w:r>
+    </w:p>
+    <w:p>
+      <w:pPr>
+        <w:jc w:val="both"/>
+      </w:pPr>
+      <w:r>
+        <w:t>As the program is very modular, it was very easy to locate where bugs originate, making bug hunting quite simple.</w:t>
+      </w:r>
+      <w:r>
+        <w:t xml:space="preserve"> This combined with complicated parts of the code being heavily commented allowed me to fix logic errors and remember the use of small obscure code snippets. For example, the three lines that I used to create absolute links from relative links is syntactically simple, however the logic behind it is quite complicated</w:t>
+      </w:r>
+      <w:r>
+        <w:t>, so there is a substantial number of comments to make sure anyone can understand it. This means that it was decided to try and optimise these lines (as specified in further steps), one could understand the original logic, and rewrite it</w:t>
       </w:r>
       <w:r>
         <w:t>.</w:t>
       </w:r>
     </w:p>
     <w:p>
-      <w:r>
-        <w:t>The program also compensates for slower systems during the dropping and creation of tables within the scraper. Sometimes the creation of the table would finish executing in the database before the drop statement. This would often result in the program crashing as there would no longer be a table to write values to. This seemed to happen more often on a slower system, which I combatted by inserting a sleep of .25 seconds to make sure the operation would be completed on even the slowest of systems.</w:t>
-      </w:r>
-    </w:p>
-    <w:p>
-      <w:r>
-        <w:t>My program also checks if the database contains the requested table if the user tries to call from the cached websites. Without this the program would immediately crash whenever the user tried to call something non-existent from cache.</w:t>
-      </w:r>
-    </w:p>
-    <w:p>
-      <w:r>
-        <w:t>TODO: add about how UI object uses a dictionary to check for function names, meaning the user cant input something rogue</w:t>
-      </w:r>
-      <w:bookmarkStart w:id="84" w:name="_GoBack"/>
+      <w:pPr>
+        <w:jc w:val="both"/>
+      </w:pPr>
+      <w:r>
+        <w:t xml:space="preserve">As I also used objects for the display of the UI, it is </w:t>
+      </w:r>
+      <w:r>
+        <w:t>easy</w:t>
+      </w:r>
+      <w:r>
+        <w:t xml:space="preserve"> to add new menus, allowing for easier perfective maintenance and allowing me to add new functions with ease. For example if I decided I wished for there to be another option on the main menu, it’s very easy to just add the name the user has to type, plus the function call, rather than going and creating many if statements to loop through all the possible commands.</w:t>
+      </w:r>
+    </w:p>
+    <w:p>
+      <w:pPr>
+        <w:jc w:val="both"/>
+      </w:pPr>
+      <w:r>
+        <w:t>I have explained all the steps that were taken to modify the URL into something that can be reliably read and compared, as they are relatively complex and don’t make much sense without explanation. This was done so that if any issues were to be found with how the URLs are modified it would be relatively easy to insert some new string manipulation to fix it.</w:t>
+      </w:r>
+    </w:p>
+    <w:p>
+      <w:pPr>
+        <w:jc w:val="both"/>
+      </w:pPr>
+      <w:r>
+        <w:t xml:space="preserve">I am also using a text file to store the credentials of the database, meaning that if something changes </w:t>
+      </w:r>
+      <w:r>
+        <w:t>(</w:t>
+      </w:r>
+      <w:r>
+        <w:t>e.g.</w:t>
+      </w:r>
+      <w:r>
+        <w:t xml:space="preserve"> </w:t>
+      </w:r>
+      <w:r>
+        <w:t>username or password</w:t>
+      </w:r>
+      <w:r>
+        <w:t xml:space="preserve">) </w:t>
+      </w:r>
+      <w:r>
+        <w:t xml:space="preserve">the user doesn’t have to go through all the database connections and change all the values. This also makes it more maintainable on other users systems, as they can just put in the username and password that they used, rather than create one especially for this program. </w:t>
+      </w:r>
+    </w:p>
+    <w:p>
+      <w:pPr>
+        <w:jc w:val="both"/>
+      </w:pPr>
+      <w:r>
+        <w:t>TODO:</w:t>
+      </w:r>
+      <w:r>
+        <w:t>this</w:t>
+      </w:r>
+    </w:p>
+    <w:p>
+      <w:pPr>
+        <w:pStyle w:val="Heading2"/>
+      </w:pPr>
+      <w:r>
+        <w:t>Further steps</w:t>
+      </w:r>
+    </w:p>
+    <w:p>
+      <w:pPr>
+        <w:jc w:val="both"/>
+      </w:pPr>
+      <w:r>
+        <w:t xml:space="preserve">When I created this program, I intended it to be a tool that was easy to </w:t>
+      </w:r>
+      <w:r>
+        <w:t>deploy and</w:t>
+      </w:r>
+      <w:r>
+        <w:t xml:space="preserve"> was not particularly bloated by modules. Due to this I decided to stick with a very simple, terminal based UI</w:t>
+      </w:r>
+      <w:r>
+        <w:t>, so that I would not need to use any modules to display a more advanced GUI</w:t>
+      </w:r>
+      <w:r>
+        <w:t xml:space="preserve">. The program was designed to be integrated as a module if </w:t>
+      </w:r>
+      <w:r>
+        <w:t>the user wanted</w:t>
+      </w:r>
+      <w:r>
+        <w:t xml:space="preserve">. This means that in the future I could carry </w:t>
+      </w:r>
+      <w:r>
+        <w:t xml:space="preserve">out </w:t>
+      </w:r>
+      <w:r>
+        <w:t xml:space="preserve">perfective maintenance and create a </w:t>
+      </w:r>
+      <w:r>
+        <w:t xml:space="preserve">second </w:t>
+      </w:r>
+      <w:r>
+        <w:t xml:space="preserve">program that displays a pretty </w:t>
+      </w:r>
+      <w:r>
+        <w:t>UI but</w:t>
+      </w:r>
+      <w:r>
+        <w:t xml:space="preserve"> utilises my program to do all the scraping and path </w:t>
+      </w:r>
+      <w:r>
+        <w:t>finding and</w:t>
+      </w:r>
+      <w:r>
+        <w:t xml:space="preserve"> returns the output to the GUI</w:t>
+      </w:r>
+      <w:r>
+        <w:t xml:space="preserve">. </w:t>
+      </w:r>
+    </w:p>
+    <w:p>
+      <w:pPr>
+        <w:jc w:val="both"/>
+      </w:pPr>
+      <w:r>
+        <w:t>Corrective maintenance would need to be carried out to fix the output of the Scraper to make it be less verbose</w:t>
+      </w:r>
+      <w:r>
+        <w:t xml:space="preserve"> (as explained in Robustness of Program)</w:t>
+      </w:r>
+      <w:r>
+        <w:t>.</w:t>
+      </w:r>
+    </w:p>
+    <w:p>
+      <w:pPr>
+        <w:jc w:val="both"/>
+      </w:pPr>
+      <w:r>
+        <w:t xml:space="preserve">During implementation I </w:t>
+      </w:r>
+      <w:r>
+        <w:t xml:space="preserve">discovered that relative links would need to be converted into absolute links, therefore I wrote a quick bit of code for string manipulation. While necessary, this slows down the scraper, as it needs to process the string between following each link. </w:t>
+      </w:r>
+      <w:r>
+        <w:t xml:space="preserve">This would be during Perfective maintenance, where it could be optimised, by maybe using regex or writing a small snippet in </w:t>
+      </w:r>
+      <w:r>
+        <w:t>C</w:t>
+      </w:r>
+      <w:r>
+        <w:t xml:space="preserve"> (as this would be faster than python</w:t>
+      </w:r>
+      <w:r>
+        <w:t xml:space="preserve"> and can be integrated)</w:t>
+      </w:r>
+    </w:p>
+    <w:p/>
+    <w:p>
+      <w:pPr>
+        <w:pStyle w:val="Heading1"/>
+      </w:pPr>
+      <w:r>
+        <w:t>Note to self</w:t>
+      </w:r>
       <w:bookmarkEnd w:id="84"/>
-    </w:p>
-    <w:p>
-      <w:pPr>
-        <w:pStyle w:val="Heading1"/>
-      </w:pPr>
-      <w:r>
-        <w:t>Note to self</w:t>
-      </w:r>
-      <w:bookmarkEnd w:id="83"/>
     </w:p>
     <w:p/>
     <w:p>
@@ -48513,6 +48759,7 @@
   <w:style w:type="character" w:default="1" w:styleId="DefaultParagraphFont">
     <w:name w:val="Default Paragraph Font"/>
     <w:uiPriority w:val="1"/>
+    <w:semiHidden/>
     <w:unhideWhenUsed/>
   </w:style>
   <w:style w:type="table" w:default="1" w:styleId="TableNormal">
@@ -50320,7 +50567,7 @@
 </file>
 
 <file path=customXml/itemProps1.xml><?xml version="1.0" encoding="utf-8"?>
-<ds:datastoreItem xmlns:ds="http://schemas.openxmlformats.org/officeDocument/2006/customXml" ds:itemID="{C90522D5-B313-402E-A72F-B3D82B3E3B64}">
+<ds:datastoreItem xmlns:ds="http://schemas.openxmlformats.org/officeDocument/2006/customXml" ds:itemID="{8F034B8B-C2E2-4519-AEAA-EB1632E02CDA}">
   <ds:schemaRefs>
     <ds:schemaRef ds:uri="http://schemas.openxmlformats.org/officeDocument/2006/bibliography"/>
   </ds:schemaRefs>

</xml_diff>

<commit_message>
started evaluation of requirements
</commit_message>
<xml_diff>
--- a/ProjectWriteUp.docx
+++ b/ProjectWriteUp.docx
@@ -6978,6 +6978,7 @@
       </w:pPr>
       <w:bookmarkStart w:id="0" w:name="_Toc34205785"/>
       <w:r>
+        <w:lastRenderedPageBreak/>
         <w:t>Analysis</w:t>
       </w:r>
       <w:bookmarkEnd w:id="0"/>
@@ -7266,6 +7267,7 @@
       </w:pPr>
       <w:bookmarkStart w:id="2" w:name="_Toc34205787"/>
       <w:r>
+        <w:lastRenderedPageBreak/>
         <w:t>Requirements</w:t>
       </w:r>
       <w:bookmarkEnd w:id="2"/>
@@ -7279,11 +7281,6 @@
         <w:t>End user requirements</w:t>
       </w:r>
       <w:bookmarkEnd w:id="3"/>
-    </w:p>
-    <w:p>
-      <w:r>
-        <w:t>TODO: change this to be more like actual program</w:t>
-      </w:r>
     </w:p>
     <w:p>
       <w:pPr>
@@ -7293,6 +7290,7 @@
           <w:numId w:val="10"/>
         </w:numPr>
       </w:pPr>
+      <w:bookmarkStart w:id="4" w:name="_Hlk34653904"/>
       <w:r>
         <w:t>User must be able to use text-based UI to input a starting website, and an end website to find a path to.</w:t>
       </w:r>
@@ -7306,7 +7304,19 @@
         </w:numPr>
       </w:pPr>
       <w:r>
-        <w:t>User must be able to input the number of moves they wish it to be done in.</w:t>
+        <w:t>User must be able to input the</w:t>
+      </w:r>
+      <w:r>
+        <w:t xml:space="preserve"> maximum</w:t>
+      </w:r>
+      <w:r>
+        <w:t xml:space="preserve"> number</w:t>
+      </w:r>
+      <w:r>
+        <w:t xml:space="preserve"> of jumps while scraping a website for the first time</w:t>
+      </w:r>
+      <w:r>
+        <w:t>.</w:t>
       </w:r>
     </w:p>
     <w:p>
@@ -7318,19 +7328,7 @@
         </w:numPr>
       </w:pPr>
       <w:r>
-        <w:t>The user must be able to view a help page</w:t>
-      </w:r>
-      <w:r>
-        <w:t xml:space="preserve"> from the </w:t>
-      </w:r>
-      <w:r>
-        <w:t>text-based</w:t>
-      </w:r>
-      <w:r>
-        <w:t xml:space="preserve"> UI</w:t>
-      </w:r>
-      <w:r>
-        <w:t>.</w:t>
+        <w:t>The user must be able to view the requested path or receive an error message that there is no path.</w:t>
       </w:r>
     </w:p>
     <w:p>
@@ -7342,7 +7340,16 @@
         </w:numPr>
       </w:pPr>
       <w:r>
-        <w:t>The user must be able to view the pages that the spider finds without the pathfinder if they wish</w:t>
+        <w:t>The user must be able to view a help page</w:t>
+      </w:r>
+      <w:r>
+        <w:t xml:space="preserve"> from the </w:t>
+      </w:r>
+      <w:r>
+        <w:t>text-based</w:t>
+      </w:r>
+      <w:r>
+        <w:t xml:space="preserve"> UI</w:t>
       </w:r>
       <w:r>
         <w:t>.</w:t>
@@ -7357,7 +7364,10 @@
         </w:numPr>
       </w:pPr>
       <w:r>
-        <w:t>The found pages must be sorted alphabetically for readability, and the user must have the option to write the output to file.</w:t>
+        <w:t>The user must be able to view the pages that the spider finds without the pathfinder if they wish</w:t>
+      </w:r>
+      <w:r>
+        <w:t>.</w:t>
       </w:r>
     </w:p>
     <w:p>
@@ -7369,16 +7379,7 @@
         </w:numPr>
       </w:pPr>
       <w:r>
-        <w:t xml:space="preserve">The user must be able to view the requested </w:t>
-      </w:r>
-      <w:r>
-        <w:t>path or</w:t>
-      </w:r>
-      <w:r>
-        <w:t xml:space="preserve"> receive an error message that there is no path</w:t>
-      </w:r>
-      <w:r>
-        <w:t>.</w:t>
+        <w:t>The found pages must be sorted alphabetically for readability, and the user must have the option to write the output to file.</w:t>
       </w:r>
     </w:p>
     <w:p>
@@ -7390,9 +7391,22 @@
         </w:numPr>
       </w:pPr>
       <w:r>
+        <w:t>If the user wishes to save to file, and selects a csv file, make the output be comma separated.</w:t>
+      </w:r>
+    </w:p>
+    <w:p>
+      <w:pPr>
+        <w:pStyle w:val="ListParagraph"/>
+        <w:numPr>
+          <w:ilvl w:val="0"/>
+          <w:numId w:val="10"/>
+        </w:numPr>
+      </w:pPr>
+      <w:r>
         <w:t xml:space="preserve">The user must be able to clear the stored websites, to free up storage. </w:t>
       </w:r>
     </w:p>
+    <w:bookmarkEnd w:id="4"/>
     <w:p>
       <w:pPr>
         <w:rPr>
@@ -7410,11 +7424,12 @@
       <w:pPr>
         <w:pStyle w:val="Heading3"/>
       </w:pPr>
-      <w:bookmarkStart w:id="4" w:name="_Toc34205789"/>
-      <w:r>
+      <w:bookmarkStart w:id="5" w:name="_Toc34205789"/>
+      <w:r>
+        <w:lastRenderedPageBreak/>
         <w:t>Functional requirements</w:t>
       </w:r>
-      <w:bookmarkEnd w:id="4"/>
+      <w:bookmarkEnd w:id="5"/>
     </w:p>
     <w:p>
       <w:pPr>
@@ -7425,7 +7440,31 @@
         </w:numPr>
       </w:pPr>
       <w:r>
-        <w:t>The program must display a text-based UI that can take in a starting page, end page(optional), number of moves and mode</w:t>
+        <w:t>The program must display a text-based UI that can take in a starting page, end page(</w:t>
+      </w:r>
+      <w:r>
+        <w:t xml:space="preserve">only if </w:t>
+      </w:r>
+      <w:r>
+        <w:t xml:space="preserve">the </w:t>
+      </w:r>
+      <w:r>
+        <w:t>path</w:t>
+      </w:r>
+      <w:r>
+        <w:t xml:space="preserve"> </w:t>
+      </w:r>
+      <w:r>
+        <w:t>find</w:t>
+      </w:r>
+      <w:r>
+        <w:t>ing mode</w:t>
+      </w:r>
+      <w:r>
+        <w:t xml:space="preserve"> is selected</w:t>
+      </w:r>
+      <w:r>
+        <w:t>), number of moves and mode</w:t>
       </w:r>
       <w:r>
         <w:t xml:space="preserve"> (input)</w:t>
@@ -7443,7 +7482,18 @@
         </w:numPr>
       </w:pPr>
       <w:r>
-        <w:t>The program will be able to crawl a URL and find all links on the URL, follow them, and repeat the process until the maximum jumps is achieved.</w:t>
+        <w:t xml:space="preserve">The program will be able to </w:t>
+      </w:r>
+      <w:r>
+        <w:t>scrape</w:t>
+      </w:r>
+      <w:r>
+        <w:t xml:space="preserve"> a URL and fin</w:t>
+      </w:r>
+      <w:bookmarkStart w:id="6" w:name="_GoBack"/>
+      <w:bookmarkEnd w:id="6"/>
+      <w:r>
+        <w:t>d all links on the URL, follow them, and repeat the process until the maximum jumps is achieved.</w:t>
       </w:r>
     </w:p>
     <w:p>
@@ -7883,6 +7933,7 @@
     </w:p>
     <w:p>
       <w:r>
+        <w:lastRenderedPageBreak/>
         <w:t>Input and output of the program.</w:t>
       </w:r>
     </w:p>
@@ -8190,21 +8241,7 @@
         <w:rPr>
           <w:highlight w:val="yellow"/>
         </w:rPr>
-        <w:t xml:space="preserve"> right after </w:t>
-      </w:r>
-      <w:proofErr w:type="gramStart"/>
-      <w:r>
-        <w:rPr>
-          <w:highlight w:val="yellow"/>
-        </w:rPr>
-        <w:t>start</w:t>
-      </w:r>
-      <w:proofErr w:type="gramEnd"/>
-      <w:r>
-        <w:rPr>
-          <w:highlight w:val="yellow"/>
-        </w:rPr>
-        <w:t xml:space="preserve"> up</w:t>
+        <w:t xml:space="preserve"> right after start up</w:t>
       </w:r>
     </w:p>
     <w:tbl>
@@ -8592,6 +8629,7 @@
               </w:numPr>
             </w:pPr>
             <w:r>
+              <w:lastRenderedPageBreak/>
               <w:t>Execute pathfinder with start point and end point</w:t>
             </w:r>
           </w:p>
@@ -8646,6 +8684,7 @@
               <w:ind w:left="0"/>
             </w:pPr>
             <w:r>
+              <w:lastRenderedPageBreak/>
               <w:t>Outputs</w:t>
             </w:r>
           </w:p>
@@ -9030,6 +9069,7 @@
               <w:ind w:left="0"/>
             </w:pPr>
             <w:r>
+              <w:lastRenderedPageBreak/>
               <w:t>Inputs</w:t>
             </w:r>
           </w:p>
@@ -9278,11 +9318,12 @@
         <w:pStyle w:val="Heading3"/>
         <w:jc w:val="both"/>
       </w:pPr>
-      <w:bookmarkStart w:id="5" w:name="_Toc34205790"/>
-      <w:r>
+      <w:bookmarkStart w:id="7" w:name="_Toc34205790"/>
+      <w:r>
+        <w:lastRenderedPageBreak/>
         <w:t>Scope</w:t>
       </w:r>
-      <w:bookmarkEnd w:id="5"/>
+      <w:bookmarkEnd w:id="7"/>
     </w:p>
     <w:p>
       <w:pPr>
@@ -9422,15 +9463,7 @@
         <w:t>“</w:t>
       </w:r>
       <w:r>
-        <w:t xml:space="preserve"># Friendly, low-speed </w:t>
-      </w:r>
-      <w:proofErr w:type="spellStart"/>
-      <w:r>
-        <w:t>bots</w:t>
-      </w:r>
-      <w:proofErr w:type="spellEnd"/>
-      <w:r>
-        <w:t xml:space="preserve"> are welcome viewing article pages, but not</w:t>
+        <w:t># Friendly, low-speed bots are welcome viewing article pages, but not</w:t>
       </w:r>
       <w:r>
         <w:t xml:space="preserve"> </w:t>
@@ -9538,11 +9571,11 @@
           <w:szCs w:val="26"/>
         </w:rPr>
       </w:pPr>
-      <w:bookmarkStart w:id="6" w:name="_Toc34205791"/>
+      <w:bookmarkStart w:id="8" w:name="_Toc34205791"/>
       <w:r>
         <w:t>Boundaries</w:t>
       </w:r>
-      <w:bookmarkEnd w:id="6"/>
+      <w:bookmarkEnd w:id="8"/>
     </w:p>
     <w:p>
       <w:pPr>
@@ -9695,11 +9728,12 @@
       <w:pPr>
         <w:pStyle w:val="Heading3"/>
       </w:pPr>
-      <w:bookmarkStart w:id="7" w:name="_Toc34205792"/>
-      <w:r>
+      <w:bookmarkStart w:id="9" w:name="_Toc34205792"/>
+      <w:r>
+        <w:lastRenderedPageBreak/>
         <w:t>Constraints</w:t>
       </w:r>
-      <w:bookmarkEnd w:id="7"/>
+      <w:bookmarkEnd w:id="9"/>
     </w:p>
     <w:p>
       <w:pPr>
@@ -9870,11 +9904,12 @@
       <w:pPr>
         <w:pStyle w:val="Heading3"/>
       </w:pPr>
-      <w:bookmarkStart w:id="8" w:name="_Toc34205793"/>
-      <w:r>
+      <w:bookmarkStart w:id="10" w:name="_Toc34205793"/>
+      <w:r>
+        <w:lastRenderedPageBreak/>
         <w:t>Survey</w:t>
       </w:r>
-      <w:bookmarkEnd w:id="8"/>
+      <w:bookmarkEnd w:id="10"/>
     </w:p>
     <w:p>
       <w:r>
@@ -9936,6 +9971,7 @@
         <w:rPr>
           <w:noProof/>
         </w:rPr>
+        <w:lastRenderedPageBreak/>
         <w:drawing>
           <wp:inline distT="0" distB="0" distL="0" distR="0" wp14:anchorId="3FADC9FB" wp14:editId="15FECB78">
             <wp:extent cx="5731510" cy="7444105"/>
@@ -10002,11 +10038,12 @@
       <w:pPr>
         <w:pStyle w:val="Heading2"/>
       </w:pPr>
-      <w:bookmarkStart w:id="9" w:name="_Toc34205794"/>
-      <w:r>
+      <w:bookmarkStart w:id="11" w:name="_Toc34205794"/>
+      <w:r>
+        <w:lastRenderedPageBreak/>
         <w:t>UML</w:t>
       </w:r>
-      <w:bookmarkEnd w:id="9"/>
+      <w:bookmarkEnd w:id="11"/>
     </w:p>
     <w:p/>
     <w:p>
@@ -10036,21 +10073,21 @@
       <w:pPr>
         <w:pStyle w:val="Heading2"/>
       </w:pPr>
-      <w:bookmarkStart w:id="10" w:name="_Toc34205795"/>
+      <w:bookmarkStart w:id="12" w:name="_Toc34205795"/>
       <w:r>
         <w:t>Project plan</w:t>
       </w:r>
-      <w:bookmarkEnd w:id="10"/>
+      <w:bookmarkEnd w:id="12"/>
     </w:p>
     <w:p>
       <w:pPr>
         <w:pStyle w:val="Heading3"/>
       </w:pPr>
-      <w:bookmarkStart w:id="11" w:name="_Toc34205796"/>
+      <w:bookmarkStart w:id="13" w:name="_Toc34205796"/>
       <w:r>
         <w:t>Resources required</w:t>
       </w:r>
-      <w:bookmarkEnd w:id="11"/>
+      <w:bookmarkEnd w:id="13"/>
     </w:p>
     <w:p>
       <w:r>
@@ -10519,6 +10556,7 @@
           </w:tcPr>
           <w:p>
             <w:r>
+              <w:lastRenderedPageBreak/>
               <w:t>Evaluation</w:t>
             </w:r>
           </w:p>
@@ -10564,11 +10602,12 @@
       <w:pPr>
         <w:pStyle w:val="Heading3"/>
       </w:pPr>
-      <w:bookmarkStart w:id="12" w:name="_Toc34205797"/>
-      <w:r>
+      <w:bookmarkStart w:id="14" w:name="_Toc34205797"/>
+      <w:r>
+        <w:lastRenderedPageBreak/>
         <w:t>Estimate of timings</w:t>
       </w:r>
-      <w:bookmarkEnd w:id="12"/>
+      <w:bookmarkEnd w:id="14"/>
     </w:p>
     <w:p>
       <w:r>
@@ -10636,11 +10675,11 @@
       <w:pPr>
         <w:pStyle w:val="Heading3"/>
       </w:pPr>
-      <w:bookmarkStart w:id="13" w:name="_Toc34205798"/>
+      <w:bookmarkStart w:id="15" w:name="_Toc34205798"/>
       <w:r>
         <w:t>Identified tasks</w:t>
       </w:r>
-      <w:bookmarkEnd w:id="13"/>
+      <w:bookmarkEnd w:id="15"/>
     </w:p>
     <w:p>
       <w:r>
@@ -10663,11 +10702,11 @@
       <w:pPr>
         <w:pStyle w:val="Heading1"/>
       </w:pPr>
-      <w:bookmarkStart w:id="14" w:name="_Toc34205799"/>
+      <w:bookmarkStart w:id="16" w:name="_Toc34205799"/>
       <w:r>
         <w:t>Design</w:t>
       </w:r>
-      <w:bookmarkEnd w:id="14"/>
+      <w:bookmarkEnd w:id="16"/>
     </w:p>
     <w:p>
       <w:pPr>
@@ -10696,7 +10735,7 @@
         <w:pStyle w:val="Heading2"/>
         <w:jc w:val="center"/>
       </w:pPr>
-      <w:bookmarkStart w:id="15" w:name="_Toc34205800"/>
+      <w:bookmarkStart w:id="17" w:name="_Toc34205800"/>
       <w:r>
         <w:t>Top level</w:t>
       </w:r>
@@ -10706,7 +10745,7 @@
       <w:r>
         <w:t>Flow chart</w:t>
       </w:r>
-      <w:bookmarkEnd w:id="15"/>
+      <w:bookmarkEnd w:id="17"/>
     </w:p>
     <w:p/>
     <w:p>
@@ -10736,11 +10775,11 @@
       <w:pPr>
         <w:pStyle w:val="Heading2"/>
       </w:pPr>
-      <w:bookmarkStart w:id="16" w:name="_Toc34205801"/>
+      <w:bookmarkStart w:id="18" w:name="_Toc34205801"/>
       <w:r>
         <w:t>Data structures.</w:t>
       </w:r>
-      <w:bookmarkEnd w:id="16"/>
+      <w:bookmarkEnd w:id="18"/>
     </w:p>
     <w:p/>
     <w:tbl>
@@ -11164,11 +11203,12 @@
       <w:pPr>
         <w:pStyle w:val="Heading2"/>
       </w:pPr>
-      <w:bookmarkStart w:id="17" w:name="_Toc34205802"/>
-      <w:r>
+      <w:bookmarkStart w:id="19" w:name="_Toc34205802"/>
+      <w:r>
+        <w:lastRenderedPageBreak/>
         <w:t>UI Design</w:t>
       </w:r>
-      <w:bookmarkEnd w:id="17"/>
+      <w:bookmarkEnd w:id="19"/>
     </w:p>
     <w:p>
       <w:r>
@@ -11201,11 +11241,9 @@
       <w:r>
         <w:t xml:space="preserve"> This would bloat the file more as </w:t>
       </w:r>
-      <w:proofErr w:type="gramStart"/>
-      <w:r>
-        <w:t>all of</w:t>
-      </w:r>
-      <w:proofErr w:type="gramEnd"/>
+      <w:r>
+        <w:t>all</w:t>
+      </w:r>
       <w:r>
         <w:t xml:space="preserve"> the module</w:t>
       </w:r>
@@ -11220,11 +11258,11 @@
       <w:pPr>
         <w:pStyle w:val="Heading3"/>
       </w:pPr>
-      <w:bookmarkStart w:id="18" w:name="_Toc34205803"/>
+      <w:bookmarkStart w:id="20" w:name="_Toc34205803"/>
       <w:r>
         <w:t>Execution through terminal with no generated UI</w:t>
       </w:r>
-      <w:bookmarkEnd w:id="18"/>
+      <w:bookmarkEnd w:id="20"/>
     </w:p>
     <w:p>
       <w:r>
@@ -11410,6 +11448,7 @@
     </w:p>
     <w:p>
       <w:r>
+        <w:lastRenderedPageBreak/>
         <w:t xml:space="preserve">All these parameters will be passed into the </w:t>
       </w:r>
       <w:r>
@@ -11437,7 +11476,7 @@
       <w:pPr>
         <w:pStyle w:val="Heading3"/>
       </w:pPr>
-      <w:bookmarkStart w:id="19" w:name="_Toc34205804"/>
+      <w:bookmarkStart w:id="21" w:name="_Toc34205804"/>
       <w:r>
         <w:t>Execution through</w:t>
       </w:r>
@@ -11450,7 +11489,7 @@
       <w:r>
         <w:t xml:space="preserve"> UI in terminal</w:t>
       </w:r>
-      <w:bookmarkEnd w:id="19"/>
+      <w:bookmarkEnd w:id="21"/>
     </w:p>
     <w:p>
       <w:r>
@@ -11657,6 +11696,7 @@
     </w:p>
     <w:p>
       <w:r>
+        <w:lastRenderedPageBreak/>
         <w:t>The program will then quit</w:t>
       </w:r>
       <w:r>
@@ -11716,11 +11756,11 @@
       <w:pPr>
         <w:pStyle w:val="Heading3"/>
       </w:pPr>
-      <w:bookmarkStart w:id="20" w:name="_Toc34205805"/>
+      <w:bookmarkStart w:id="22" w:name="_Toc34205805"/>
       <w:r>
         <w:t>Database connection error</w:t>
       </w:r>
-      <w:bookmarkEnd w:id="20"/>
+      <w:bookmarkEnd w:id="22"/>
     </w:p>
     <w:p>
       <w:r>
@@ -11809,14 +11849,14 @@
       <w:pPr>
         <w:pStyle w:val="Heading2"/>
       </w:pPr>
-      <w:bookmarkStart w:id="21" w:name="_Toc34205806"/>
+      <w:bookmarkStart w:id="23" w:name="_Toc34205806"/>
       <w:r>
         <w:t xml:space="preserve">Pseudocode for </w:t>
       </w:r>
       <w:r>
         <w:t>the UI</w:t>
       </w:r>
-      <w:bookmarkEnd w:id="21"/>
+      <w:bookmarkEnd w:id="23"/>
     </w:p>
     <w:p>
       <w:pPr>
@@ -11849,6 +11889,7 @@
         <w:rPr>
           <w:lang w:eastAsia="en-GB"/>
         </w:rPr>
+        <w:lastRenderedPageBreak/>
         <w:t>CLASS UI</w:t>
       </w:r>
       <w:r>
@@ -11865,14 +11906,14 @@
           <w:lang w:eastAsia="en-GB"/>
         </w:rPr>
       </w:pPr>
-      <w:bookmarkStart w:id="22" w:name="_Toc34205807"/>
+      <w:bookmarkStart w:id="24" w:name="_Toc34205807"/>
       <w:r>
         <w:rPr>
           <w:lang w:eastAsia="en-GB"/>
         </w:rPr>
         <w:t>METHOD UI</w:t>
       </w:r>
-      <w:bookmarkEnd w:id="22"/>
+      <w:bookmarkEnd w:id="24"/>
     </w:p>
     <w:p>
       <w:pPr>
@@ -12036,14 +12077,14 @@
           <w:lang w:eastAsia="en-GB"/>
         </w:rPr>
       </w:pPr>
-      <w:bookmarkStart w:id="23" w:name="_Toc34205808"/>
+      <w:bookmarkStart w:id="25" w:name="_Toc34205808"/>
       <w:r>
         <w:rPr>
           <w:lang w:eastAsia="en-GB"/>
         </w:rPr>
         <w:t>METHOD setContents</w:t>
       </w:r>
-      <w:bookmarkEnd w:id="23"/>
+      <w:bookmarkEnd w:id="25"/>
     </w:p>
     <w:p>
       <w:pPr>
@@ -12106,14 +12147,14 @@
           <w:lang w:eastAsia="en-GB"/>
         </w:rPr>
       </w:pPr>
-      <w:bookmarkStart w:id="24" w:name="_Toc34205809"/>
+      <w:bookmarkStart w:id="26" w:name="_Toc34205809"/>
       <w:r>
         <w:rPr>
           <w:lang w:eastAsia="en-GB"/>
         </w:rPr>
         <w:t>METHOD setCommands</w:t>
       </w:r>
-      <w:bookmarkEnd w:id="24"/>
+      <w:bookmarkEnd w:id="26"/>
     </w:p>
     <w:p>
       <w:pPr>
@@ -12374,7 +12415,7 @@
           <w:lang w:eastAsia="en-GB"/>
         </w:rPr>
       </w:pPr>
-      <w:bookmarkStart w:id="25" w:name="_Toc34205810"/>
+      <w:bookmarkStart w:id="27" w:name="_Toc34205810"/>
       <w:r>
         <w:rPr>
           <w:lang w:eastAsia="en-GB"/>
@@ -12384,7 +12425,7 @@
       <w:r>
         <w:t>showUi</w:t>
       </w:r>
-      <w:bookmarkEnd w:id="25"/>
+      <w:bookmarkEnd w:id="27"/>
     </w:p>
     <w:p>
       <w:pPr>
@@ -12530,7 +12571,14 @@
         <w:rPr>
           <w:lang w:eastAsia="en-GB"/>
         </w:rPr>
-        <w:t>as the key for the dictionary. The value is then called as a function. This assumes that the setting of the instance variable containing the function name is valid</w:t>
+        <w:t xml:space="preserve">as the key for the dictionary. The value is then called as a function. This assumes that the setting of the instance </w:t>
+      </w:r>
+      <w:r>
+        <w:rPr>
+          <w:lang w:eastAsia="en-GB"/>
+        </w:rPr>
+        <w:lastRenderedPageBreak/>
+        <w:t>variable containing the function name is valid</w:t>
       </w:r>
       <w:r>
         <w:rPr>
@@ -12724,14 +12772,14 @@
       <w:pPr>
         <w:pStyle w:val="Heading2"/>
       </w:pPr>
-      <w:bookmarkStart w:id="26" w:name="_Toc34205811"/>
+      <w:bookmarkStart w:id="28" w:name="_Toc34205811"/>
       <w:r>
         <w:t>Pseudocode</w:t>
       </w:r>
       <w:r>
         <w:t xml:space="preserve"> for NoodleMap</w:t>
       </w:r>
-      <w:bookmarkEnd w:id="26"/>
+      <w:bookmarkEnd w:id="28"/>
     </w:p>
     <w:p>
       <w:r>
@@ -12777,14 +12825,14 @@
           <w:lang w:eastAsia="en-GB"/>
         </w:rPr>
       </w:pPr>
-      <w:bookmarkStart w:id="27" w:name="_Toc34205812"/>
+      <w:bookmarkStart w:id="29" w:name="_Toc34205812"/>
       <w:r>
         <w:rPr>
           <w:lang w:eastAsia="en-GB"/>
         </w:rPr>
         <w:t>METHOD Noodlemap</w:t>
       </w:r>
-      <w:bookmarkEnd w:id="27"/>
+      <w:bookmarkEnd w:id="29"/>
     </w:p>
     <w:p>
       <w:pPr>
@@ -12910,14 +12958,14 @@
           <w:lang w:eastAsia="en-GB"/>
         </w:rPr>
       </w:pPr>
-      <w:bookmarkStart w:id="28" w:name="_Toc34205813"/>
+      <w:bookmarkStart w:id="30" w:name="_Toc34205813"/>
       <w:r>
         <w:rPr>
           <w:lang w:eastAsia="en-GB"/>
         </w:rPr>
         <w:t>METHOD addEdge</w:t>
       </w:r>
-      <w:bookmarkEnd w:id="28"/>
+      <w:bookmarkEnd w:id="30"/>
     </w:p>
     <w:p>
       <w:pPr>
@@ -12997,7 +13045,7 @@
           <w:lang w:eastAsia="en-GB"/>
         </w:rPr>
       </w:pPr>
-      <w:bookmarkStart w:id="29" w:name="_Toc34205814"/>
+      <w:bookmarkStart w:id="31" w:name="_Toc34205814"/>
       <w:r>
         <w:rPr>
           <w:lang w:eastAsia="en-GB"/>
@@ -13010,7 +13058,7 @@
         </w:rPr>
         <w:t>loadCSV</w:t>
       </w:r>
-      <w:bookmarkEnd w:id="29"/>
+      <w:bookmarkEnd w:id="31"/>
     </w:p>
     <w:p>
       <w:pPr>
@@ -13069,6 +13117,7 @@
         <w:rPr>
           <w:lang w:eastAsia="en-GB"/>
         </w:rPr>
+        <w:lastRenderedPageBreak/>
         <w:t>        SET lines = OPEN filename IN READ MODE</w:t>
       </w:r>
     </w:p>
@@ -13095,6 +13144,7 @@
         <w:rPr>
           <w:lang w:eastAsia="en-GB"/>
         </w:rPr>
+        <w:lastRenderedPageBreak/>
         <w:t>This makes lines an array of the lines in the file name</w:t>
       </w:r>
       <w:r>
@@ -13636,22 +13686,22 @@
           <w:lang w:eastAsia="en-GB"/>
         </w:rPr>
       </w:pPr>
-      <w:bookmarkStart w:id="30" w:name="_Toc34205815"/>
+      <w:bookmarkStart w:id="32" w:name="_Toc34205815"/>
       <w:r>
         <w:rPr>
           <w:lang w:eastAsia="en-GB"/>
         </w:rPr>
         <w:t xml:space="preserve">METHOD </w:t>
       </w:r>
-      <w:bookmarkStart w:id="31" w:name="loadDatabase"/>
+      <w:bookmarkStart w:id="33" w:name="loadDatabase"/>
       <w:r>
         <w:rPr>
           <w:lang w:eastAsia="en-GB"/>
         </w:rPr>
         <w:t>loadDatabase</w:t>
       </w:r>
-      <w:bookmarkEnd w:id="30"/>
-      <w:bookmarkEnd w:id="31"/>
+      <w:bookmarkEnd w:id="32"/>
+      <w:bookmarkEnd w:id="33"/>
     </w:p>
     <w:p>
       <w:pPr>
@@ -13828,6 +13878,7 @@
     </w:p>
     <w:p>
       <w:r>
+        <w:lastRenderedPageBreak/>
         <w:t>During testing it was found that this would cause a type error if there were no tables in the database</w:t>
       </w:r>
       <w:r>
@@ -14508,14 +14559,14 @@
           <w:lang w:eastAsia="en-GB"/>
         </w:rPr>
       </w:pPr>
-      <w:bookmarkStart w:id="32" w:name="_Toc34205816"/>
+      <w:bookmarkStart w:id="34" w:name="_Toc34205816"/>
       <w:r>
         <w:rPr>
           <w:lang w:eastAsia="en-GB"/>
         </w:rPr>
         <w:t>METHOD dijkstra</w:t>
       </w:r>
-      <w:bookmarkEnd w:id="32"/>
+      <w:bookmarkEnd w:id="34"/>
     </w:p>
     <w:p>
       <w:pPr>
@@ -14674,6 +14725,7 @@
         <w:rPr>
           <w:lang w:eastAsia="en-GB"/>
         </w:rPr>
+        <w:lastRenderedPageBreak/>
         <w:t>        INITIALISE visited AS DEFAULT SET #this is being done as it has a method to check if it contains things</w:t>
       </w:r>
     </w:p>
@@ -15281,14 +15333,15 @@
           <w:lang w:eastAsia="en-GB"/>
         </w:rPr>
       </w:pPr>
-      <w:bookmarkStart w:id="33" w:name="_Toc34205817"/>
-      <w:r>
-        <w:rPr>
-          <w:lang w:eastAsia="en-GB"/>
-        </w:rPr>
+      <w:bookmarkStart w:id="35" w:name="_Toc34205817"/>
+      <w:r>
+        <w:rPr>
+          <w:lang w:eastAsia="en-GB"/>
+        </w:rPr>
+        <w:lastRenderedPageBreak/>
         <w:t>METHOD returnMap</w:t>
       </w:r>
-      <w:bookmarkEnd w:id="33"/>
+      <w:bookmarkEnd w:id="35"/>
     </w:p>
     <w:p>
       <w:pPr>
@@ -15570,14 +15623,14 @@
           <w:lang w:eastAsia="en-GB"/>
         </w:rPr>
       </w:pPr>
-      <w:bookmarkStart w:id="34" w:name="_Toc34205818"/>
+      <w:bookmarkStart w:id="36" w:name="_Toc34205818"/>
       <w:r>
         <w:rPr>
           <w:lang w:eastAsia="en-GB"/>
         </w:rPr>
         <w:t>METHOD mergeSort</w:t>
       </w:r>
-      <w:bookmarkEnd w:id="34"/>
+      <w:bookmarkEnd w:id="36"/>
     </w:p>
     <w:p>
       <w:pPr>
@@ -15925,6 +15978,7 @@
         <w:rPr>
           <w:lang w:eastAsia="en-GB"/>
         </w:rPr>
+        <w:lastRenderedPageBreak/>
         <w:t>        return </w:t>
       </w:r>
       <w:r>
@@ -15961,7 +16015,7 @@
           <w:lang w:eastAsia="en-GB"/>
         </w:rPr>
       </w:pPr>
-      <w:bookmarkStart w:id="35" w:name="_Toc34205819"/>
+      <w:bookmarkStart w:id="37" w:name="_Toc34205819"/>
       <w:r>
         <w:rPr>
           <w:lang w:eastAsia="en-GB"/>
@@ -15980,7 +16034,7 @@
         </w:rPr>
         <w:t>erge</w:t>
       </w:r>
-      <w:bookmarkEnd w:id="35"/>
+      <w:bookmarkEnd w:id="37"/>
     </w:p>
     <w:p>
       <w:pPr>
@@ -16498,14 +16552,15 @@
           <w:lang w:eastAsia="en-GB"/>
         </w:rPr>
       </w:pPr>
-      <w:bookmarkStart w:id="36" w:name="_Toc34205820"/>
-      <w:r>
-        <w:rPr>
-          <w:lang w:eastAsia="en-GB"/>
-        </w:rPr>
+      <w:bookmarkStart w:id="38" w:name="_Toc34205820"/>
+      <w:r>
+        <w:rPr>
+          <w:lang w:eastAsia="en-GB"/>
+        </w:rPr>
+        <w:lastRenderedPageBreak/>
         <w:t>METHOD insertSort</w:t>
       </w:r>
-      <w:bookmarkEnd w:id="36"/>
+      <w:bookmarkEnd w:id="38"/>
     </w:p>
     <w:p>
       <w:pPr>
@@ -16862,14 +16917,14 @@
           <w:lang w:eastAsia="en-GB"/>
         </w:rPr>
       </w:pPr>
-      <w:bookmarkStart w:id="37" w:name="_Toc34205821"/>
+      <w:bookmarkStart w:id="39" w:name="_Toc34205821"/>
       <w:r>
         <w:rPr>
           <w:lang w:eastAsia="en-GB"/>
         </w:rPr>
         <w:t>Pseudocode for Functions</w:t>
       </w:r>
-      <w:bookmarkEnd w:id="37"/>
+      <w:bookmarkEnd w:id="39"/>
     </w:p>
     <w:p>
       <w:pPr>
@@ -16891,14 +16946,14 @@
           <w:lang w:eastAsia="en-GB"/>
         </w:rPr>
       </w:pPr>
-      <w:bookmarkStart w:id="38" w:name="_Toc34205822"/>
+      <w:bookmarkStart w:id="40" w:name="_Toc34205822"/>
       <w:r>
         <w:rPr>
           <w:lang w:eastAsia="en-GB"/>
         </w:rPr>
         <w:t>PROCEDURE pathfinder</w:t>
       </w:r>
-      <w:bookmarkEnd w:id="38"/>
+      <w:bookmarkEnd w:id="40"/>
     </w:p>
     <w:p>
       <w:pPr>
@@ -17610,14 +17665,14 @@
           <w:lang w:eastAsia="en-GB"/>
         </w:rPr>
       </w:pPr>
-      <w:bookmarkStart w:id="39" w:name="_Toc34205823"/>
+      <w:bookmarkStart w:id="41" w:name="_Toc34205823"/>
       <w:r>
         <w:rPr>
           <w:lang w:eastAsia="en-GB"/>
         </w:rPr>
         <w:t>PROCEDURE clearDatabases</w:t>
       </w:r>
-      <w:bookmarkEnd w:id="39"/>
+      <w:bookmarkEnd w:id="41"/>
     </w:p>
     <w:p>
       <w:pPr>
@@ -17815,6 +17870,7 @@
         <w:rPr>
           <w:lang w:eastAsia="en-GB"/>
         </w:rPr>
+        <w:lastRenderedPageBreak/>
         <w:t xml:space="preserve">    END IF </w:t>
       </w:r>
     </w:p>
@@ -18154,14 +18210,14 @@
           <w:lang w:eastAsia="en-GB"/>
         </w:rPr>
       </w:pPr>
-      <w:bookmarkStart w:id="40" w:name="_Toc34205824"/>
+      <w:bookmarkStart w:id="42" w:name="_Toc34205824"/>
       <w:r>
         <w:rPr>
           <w:lang w:eastAsia="en-GB"/>
         </w:rPr>
         <w:t>PROCEDUTE sort</w:t>
       </w:r>
-      <w:bookmarkEnd w:id="40"/>
+      <w:bookmarkEnd w:id="42"/>
     </w:p>
     <w:p>
       <w:pPr>
@@ -18594,6 +18650,7 @@
         <w:rPr>
           <w:lang w:eastAsia="en-GB"/>
         </w:rPr>
+        <w:lastRenderedPageBreak/>
         <w:t>      </w:t>
       </w:r>
       <w:r>
@@ -19272,14 +19329,15 @@
           <w:lang w:eastAsia="en-GB"/>
         </w:rPr>
       </w:pPr>
-      <w:bookmarkStart w:id="41" w:name="_Toc34205825"/>
-      <w:r>
-        <w:rPr>
-          <w:lang w:eastAsia="en-GB"/>
-        </w:rPr>
+      <w:bookmarkStart w:id="43" w:name="_Toc34205825"/>
+      <w:r>
+        <w:rPr>
+          <w:lang w:eastAsia="en-GB"/>
+        </w:rPr>
+        <w:lastRenderedPageBreak/>
         <w:t>PROCEDURE quit</w:t>
       </w:r>
-      <w:bookmarkEnd w:id="41"/>
+      <w:bookmarkEnd w:id="43"/>
     </w:p>
     <w:p>
       <w:pPr>
@@ -19360,14 +19418,15 @@
           <w:lang w:eastAsia="en-GB"/>
         </w:rPr>
       </w:pPr>
-      <w:bookmarkStart w:id="42" w:name="_Toc34205826"/>
-      <w:r>
-        <w:rPr>
-          <w:lang w:eastAsia="en-GB"/>
-        </w:rPr>
+      <w:bookmarkStart w:id="44" w:name="_Toc34205826"/>
+      <w:r>
+        <w:rPr>
+          <w:lang w:eastAsia="en-GB"/>
+        </w:rPr>
+        <w:lastRenderedPageBreak/>
         <w:t>PROCEDURE help</w:t>
       </w:r>
-      <w:bookmarkEnd w:id="42"/>
+      <w:bookmarkEnd w:id="44"/>
     </w:p>
     <w:p>
       <w:pPr>
@@ -19444,7 +19503,7 @@
           <w:lang w:eastAsia="en-GB"/>
         </w:rPr>
       </w:pPr>
-      <w:bookmarkStart w:id="43" w:name="_Toc34205827"/>
+      <w:bookmarkStart w:id="45" w:name="_Toc34205827"/>
       <w:r>
         <w:rPr>
           <w:lang w:eastAsia="en-GB"/>
@@ -19475,7 +19534,7 @@
         </w:rPr>
         <w:t>p</w:t>
       </w:r>
-      <w:bookmarkEnd w:id="43"/>
+      <w:bookmarkEnd w:id="45"/>
     </w:p>
     <w:p>
       <w:pPr>
@@ -20085,12 +20144,13 @@
           <w:lang w:eastAsia="en-GB"/>
         </w:rPr>
       </w:pPr>
-      <w:bookmarkStart w:id="44" w:name="_Toc34205828"/>
+      <w:bookmarkStart w:id="46" w:name="_Toc34205828"/>
       <w:r>
         <w:rPr>
           <w:rFonts w:eastAsia="Times New Roman"/>
           <w:lang w:eastAsia="en-GB"/>
         </w:rPr>
+        <w:lastRenderedPageBreak/>
         <w:t xml:space="preserve">Pseudocode </w:t>
       </w:r>
       <w:r>
@@ -20107,7 +20167,7 @@
         </w:rPr>
         <w:t>Scraper</w:t>
       </w:r>
-      <w:bookmarkEnd w:id="44"/>
+      <w:bookmarkEnd w:id="46"/>
     </w:p>
     <w:p>
       <w:pPr>
@@ -20116,14 +20176,14 @@
           <w:lang w:eastAsia="en-GB"/>
         </w:rPr>
       </w:pPr>
-      <w:bookmarkStart w:id="45" w:name="_Toc34205829"/>
+      <w:bookmarkStart w:id="47" w:name="_Toc34205829"/>
       <w:r>
         <w:rPr>
           <w:lang w:eastAsia="en-GB"/>
         </w:rPr>
         <w:t>PROCEDURE runScrape</w:t>
       </w:r>
-      <w:bookmarkEnd w:id="45"/>
+      <w:bookmarkEnd w:id="47"/>
     </w:p>
     <w:p>
       <w:pPr>
@@ -20836,11 +20896,9 @@
       <w:r>
         <w:t xml:space="preserve"> and php submissions. These are all handled </w:t>
       </w:r>
-      <w:proofErr w:type="gramStart"/>
-      <w:r>
-        <w:t>later on</w:t>
-      </w:r>
-      <w:proofErr w:type="gramEnd"/>
+      <w:r>
+        <w:t>later</w:t>
+      </w:r>
       <w:r>
         <w:t>, so that only relative and absolute links are handled.</w:t>
       </w:r>
@@ -21746,6 +21804,7 @@
         <w:rPr>
           <w:lang w:eastAsia="en-GB"/>
         </w:rPr>
+        <w:lastRenderedPageBreak/>
         <w:t>    END FOR</w:t>
       </w:r>
     </w:p>
@@ -21785,11 +21844,11 @@
       <w:pPr>
         <w:pStyle w:val="Heading2"/>
       </w:pPr>
-      <w:bookmarkStart w:id="46" w:name="_Toc34205830"/>
+      <w:bookmarkStart w:id="48" w:name="_Toc34205830"/>
       <w:r>
         <w:t>Trimming URL to domain form</w:t>
       </w:r>
-      <w:bookmarkEnd w:id="46"/>
+      <w:bookmarkEnd w:id="48"/>
     </w:p>
     <w:p>
       <w:pPr>
@@ -21813,15 +21872,7 @@
         <w:t>Originally,</w:t>
       </w:r>
       <w:r>
-        <w:t xml:space="preserve"> I planned just to delete everything after the first slash, but I realised that we need to remove the http or https to allow the program to write to </w:t>
-      </w:r>
-      <w:proofErr w:type="gramStart"/>
-      <w:r>
-        <w:t>system, and</w:t>
-      </w:r>
-      <w:proofErr w:type="gramEnd"/>
-      <w:r>
-        <w:t xml:space="preserve"> allow the program to </w:t>
+        <w:t xml:space="preserve"> I planned just to delete everything after the first slash, but I realised that we need to remove the http or https to allow the program to write to system, and allow the program to </w:t>
       </w:r>
       <w:r>
         <w:t>create</w:t>
@@ -21984,21 +22035,22 @@
       <w:pPr>
         <w:pStyle w:val="Heading2"/>
       </w:pPr>
-      <w:bookmarkStart w:id="47" w:name="_Toc34205831"/>
-      <w:r>
+      <w:bookmarkStart w:id="49" w:name="_Toc34205831"/>
+      <w:r>
+        <w:lastRenderedPageBreak/>
         <w:t>Design of integration</w:t>
       </w:r>
-      <w:bookmarkEnd w:id="47"/>
+      <w:bookmarkEnd w:id="49"/>
     </w:p>
     <w:p>
       <w:pPr>
         <w:pStyle w:val="Heading3"/>
       </w:pPr>
-      <w:bookmarkStart w:id="48" w:name="_Toc34205832"/>
+      <w:bookmarkStart w:id="50" w:name="_Toc34205832"/>
       <w:r>
         <w:t>Data Dictionary</w:t>
       </w:r>
-      <w:bookmarkEnd w:id="48"/>
+      <w:bookmarkEnd w:id="50"/>
     </w:p>
     <w:p>
       <w:r>
@@ -22261,11 +22313,11 @@
       <w:pPr>
         <w:pStyle w:val="Heading3"/>
       </w:pPr>
-      <w:bookmarkStart w:id="49" w:name="_Toc34205833"/>
+      <w:bookmarkStart w:id="51" w:name="_Toc34205833"/>
       <w:r>
         <w:t>Query design</w:t>
       </w:r>
-      <w:bookmarkEnd w:id="49"/>
+      <w:bookmarkEnd w:id="51"/>
     </w:p>
     <w:p>
       <w:r>
@@ -22556,6 +22608,7 @@
     </w:p>
     <w:p>
       <w:r>
+        <w:lastRenderedPageBreak/>
         <w:t xml:space="preserve">We concatenate table name into the query. While this does pose a threat of </w:t>
       </w:r>
       <w:r>
@@ -22731,21 +22784,22 @@
       <w:pPr>
         <w:pStyle w:val="Heading1"/>
       </w:pPr>
-      <w:bookmarkStart w:id="50" w:name="_Toc34205835"/>
-      <w:r>
+      <w:bookmarkStart w:id="52" w:name="_Toc34205835"/>
+      <w:r>
+        <w:lastRenderedPageBreak/>
         <w:t>Implementation</w:t>
       </w:r>
-      <w:bookmarkEnd w:id="50"/>
+      <w:bookmarkEnd w:id="52"/>
     </w:p>
     <w:p>
       <w:pPr>
         <w:pStyle w:val="Heading2"/>
       </w:pPr>
-      <w:bookmarkStart w:id="51" w:name="_Toc34205836"/>
+      <w:bookmarkStart w:id="53" w:name="_Toc34205836"/>
       <w:r>
         <w:t>Research</w:t>
       </w:r>
-      <w:bookmarkEnd w:id="51"/>
+      <w:bookmarkEnd w:id="53"/>
     </w:p>
     <w:p>
       <w:pPr>
@@ -22973,7 +23027,11 @@
         <w:t xml:space="preserve"> they are very rarely passed into predefined functions.</w:t>
       </w:r>
       <w:r>
-        <w:t xml:space="preserve"> I also ended up learning quite a bit about some nuances of MySQL, where I was stumped for quite a long time when trying to figure out how to make characters in URL’s not escape the strings</w:t>
+        <w:t xml:space="preserve"> I also ended up </w:t>
+      </w:r>
+      <w:r>
+        <w:lastRenderedPageBreak/>
+        <w:t>learning quite a bit about some nuances of MySQL, where I was stumped for quite a long time when trying to figure out how to make characters in URL’s not escape the strings</w:t>
       </w:r>
       <w:r>
         <w:t xml:space="preserve"> (see continuous testing).</w:t>
@@ -23003,11 +23061,12 @@
       <w:pPr>
         <w:pStyle w:val="Heading2"/>
       </w:pPr>
-      <w:bookmarkStart w:id="52" w:name="_Toc34205837"/>
-      <w:r>
+      <w:bookmarkStart w:id="54" w:name="_Toc34205837"/>
+      <w:r>
+        <w:lastRenderedPageBreak/>
         <w:t>Ongoing testing</w:t>
       </w:r>
-      <w:bookmarkEnd w:id="52"/>
+      <w:bookmarkEnd w:id="54"/>
     </w:p>
     <w:p>
       <w:r>
@@ -23292,6 +23351,7 @@
           </w:p>
           <w:p>
             <w:r>
+              <w:lastRenderedPageBreak/>
               <w:t xml:space="preserve">seems that the syntax for the table creation has been slightly off or the select query </w:t>
             </w:r>
             <w:r>
@@ -23322,6 +23382,7 @@
           </w:tcPr>
           <w:p>
             <w:r>
+              <w:lastRenderedPageBreak/>
               <w:t>The issue has been resolved.</w:t>
             </w:r>
           </w:p>
@@ -23599,7 +23660,14 @@
                 <w:rPr>
                   <w:rStyle w:val="Hyperlink"/>
                 </w:rPr>
-                <w:t>https://stackoverflow.com/questions/9628571/mysql-table-name-with</w:t>
+                <w:t>https://stackoverflow.com/questions</w:t>
+              </w:r>
+              <w:r>
+                <w:rPr>
+                  <w:rStyle w:val="Hyperlink"/>
+                </w:rPr>
+                <w:lastRenderedPageBreak/>
+                <w:t>/9628571/mysql-table-name-with</w:t>
               </w:r>
             </w:hyperlink>
           </w:p>
@@ -23773,6 +23841,7 @@
           </w:tcPr>
           <w:p>
             <w:r>
+              <w:lastRenderedPageBreak/>
               <w:t>NoodleMap.mergeSort()</w:t>
             </w:r>
           </w:p>
@@ -23786,13 +23855,8 @@
               <w:t>Seemingly randomly becomes a dictionary upon reaching a length of 1 with a key and a value with neither being none. occurs on line 156</w:t>
             </w:r>
             <w:r>
-              <w:t xml:space="preserve"> </w:t>
-            </w:r>
-            <w:proofErr w:type="gramStart"/>
-            <w:r>
-              <w:t>at the moment</w:t>
-            </w:r>
-            <w:proofErr w:type="gramEnd"/>
+              <w:t xml:space="preserve"> at the moment</w:t>
+            </w:r>
             <w:r>
               <w:t xml:space="preserve"> but will probably crop up elsewhere as well.</w:t>
             </w:r>
@@ -24094,6 +24158,7 @@
                 <w:szCs w:val="18"/>
                 <w:bdr w:val="none" w:sz="0" w:space="0" w:color="auto" w:frame="1"/>
               </w:rPr>
+              <w:lastRenderedPageBreak/>
               <w:t xml:space="preserve">  File "E:\anaconda\envs\wikigame\lib\runpy.py", line 85, in _run_code</w:t>
             </w:r>
           </w:p>
@@ -24469,6 +24534,7 @@
                 <w:szCs w:val="18"/>
                 <w:bdr w:val="none" w:sz="0" w:space="0" w:color="auto" w:frame="1"/>
               </w:rPr>
+              <w:lastRenderedPageBreak/>
               <w:t xml:space="preserve">    if ord(left[0][letter].lower()) &lt;= ord(right[0][letter].lower()):</w:t>
             </w:r>
           </w:p>
@@ -24503,6 +24569,7 @@
           </w:tcPr>
           <w:p>
             <w:r>
+              <w:lastRenderedPageBreak/>
               <w:t>The issue was due to recursion attempting to concatenate into a dictionary before completion. Fixed by implementing concatenation in another procedure after executing the sort.</w:t>
             </w:r>
           </w:p>
@@ -24522,6 +24589,7 @@
           </w:tcPr>
           <w:p>
             <w:r>
+              <w:lastRenderedPageBreak/>
               <w:t>All of URL sanitation.</w:t>
             </w:r>
           </w:p>
@@ -24747,7 +24815,11 @@
               <w:t>table command</w:t>
             </w:r>
             <w:r>
-              <w:t xml:space="preserve"> seems to work, aka raises no errors, but when something tried to write to the newly created database, the tables has miraculously vanished</w:t>
+              <w:t xml:space="preserve"> seems to work, aka raises no errors, but when something tried to write to the newly </w:t>
+            </w:r>
+            <w:r>
+              <w:lastRenderedPageBreak/>
+              <w:t>created database, the tables has miraculously vanished</w:t>
             </w:r>
             <w:r>
               <w:t>.</w:t>
@@ -24760,6 +24832,7 @@
           </w:tcPr>
           <w:p>
             <w:r>
+              <w:lastRenderedPageBreak/>
               <w:t>So,</w:t>
             </w:r>
             <w:r>
@@ -24791,6 +24864,7 @@
               <w:pStyle w:val="CodeSnippet"/>
             </w:pPr>
             <w:r>
+              <w:lastRenderedPageBreak/>
               <w:t>mycursor.execute("CREATE TABLE `%s`(AutoID INT NOT NULL AUTO_INCREMENT PRIMARY</w:t>
             </w:r>
             <w:r>
@@ -24913,15 +24987,7 @@
           </w:tcPr>
           <w:p>
             <w:r>
-              <w:t xml:space="preserve">The following implementation works. This was written on the back of a post-it </w:t>
-            </w:r>
-            <w:proofErr w:type="gramStart"/>
-            <w:r>
-              <w:t>note</w:t>
-            </w:r>
-            <w:proofErr w:type="gramEnd"/>
-            <w:r>
-              <w:t xml:space="preserve"> in the rain while waiting for a bus, but it works on the first implementation and seems to be quite efficient.</w:t>
+              <w:t>The following implementation works. This was written on the back of a post-it note in the rain while waiting for a bus, but it works on the first implementation and seems to be quite efficient.</w:t>
             </w:r>
           </w:p>
           <w:p>
@@ -24999,6 +25065,7 @@
               <w:pStyle w:val="CodeSnippet"/>
             </w:pPr>
             <w:r>
+              <w:lastRenderedPageBreak/>
               <w:t xml:space="preserve">                dictOfUrl[response.url].append(response.url.rsplit("/", slashCounter + 1)[0] + str(next_page.root)[(3*slashCounter) - 1:])</w:t>
             </w:r>
           </w:p>
@@ -25117,24 +25184,24 @@
       <w:pPr>
         <w:pStyle w:val="Heading2"/>
       </w:pPr>
-      <w:bookmarkStart w:id="53" w:name="_Toc34205838"/>
+      <w:bookmarkStart w:id="55" w:name="_Toc34205838"/>
       <w:r>
         <w:t>References used during implementation:</w:t>
       </w:r>
-      <w:bookmarkEnd w:id="53"/>
+      <w:bookmarkEnd w:id="55"/>
     </w:p>
     <w:p>
       <w:pPr>
         <w:pStyle w:val="Heading3"/>
       </w:pPr>
-      <w:bookmarkStart w:id="54" w:name="_Toc34205839"/>
+      <w:bookmarkStart w:id="56" w:name="_Toc34205839"/>
       <w:r>
         <w:t>For checking fastest comparisons for strings</w:t>
       </w:r>
       <w:r>
         <w:t>:</w:t>
       </w:r>
-      <w:bookmarkEnd w:id="54"/>
+      <w:bookmarkEnd w:id="56"/>
     </w:p>
     <w:p>
       <w:hyperlink r:id="rId32" w:history="1">
@@ -25150,7 +25217,7 @@
       <w:pPr>
         <w:pStyle w:val="Heading3"/>
       </w:pPr>
-      <w:bookmarkStart w:id="55" w:name="_Toc34205840"/>
+      <w:bookmarkStart w:id="57" w:name="_Toc34205840"/>
       <w:r>
         <w:t xml:space="preserve">For understanding how </w:t>
       </w:r>
@@ -25160,7 +25227,7 @@
       <w:r>
         <w:t xml:space="preserve"> handles input with different characters.</w:t>
       </w:r>
-      <w:bookmarkEnd w:id="55"/>
+      <w:bookmarkEnd w:id="57"/>
     </w:p>
     <w:p>
       <w:hyperlink r:id="rId33" w:history="1">
@@ -25215,11 +25282,11 @@
       <w:pPr>
         <w:pStyle w:val="Heading3"/>
       </w:pPr>
-      <w:bookmarkStart w:id="56" w:name="_Toc34205841"/>
+      <w:bookmarkStart w:id="58" w:name="_Toc34205841"/>
       <w:r>
         <w:t>For understanding how to loop through dictionary’s in python</w:t>
       </w:r>
-      <w:bookmarkEnd w:id="56"/>
+      <w:bookmarkEnd w:id="58"/>
     </w:p>
     <w:p>
       <w:hyperlink r:id="rId37" w:history="1">
@@ -25242,11 +25309,11 @@
       <w:pPr>
         <w:pStyle w:val="Heading3"/>
       </w:pPr>
-      <w:bookmarkStart w:id="57" w:name="_Toc34205842"/>
+      <w:bookmarkStart w:id="59" w:name="_Toc34205842"/>
       <w:r>
         <w:t>For implementing arguments of unknown length in python</w:t>
       </w:r>
-      <w:bookmarkEnd w:id="57"/>
+      <w:bookmarkEnd w:id="59"/>
     </w:p>
     <w:p>
       <w:pPr>
@@ -25271,14 +25338,14 @@
           <w:lang w:eastAsia="en-GB"/>
         </w:rPr>
       </w:pPr>
-      <w:bookmarkStart w:id="58" w:name="_Toc34205843"/>
+      <w:bookmarkStart w:id="60" w:name="_Toc34205843"/>
       <w:r>
         <w:rPr>
           <w:lang w:eastAsia="en-GB"/>
         </w:rPr>
         <w:t>For calling functions from dictionaries</w:t>
       </w:r>
-      <w:bookmarkEnd w:id="58"/>
+      <w:bookmarkEnd w:id="60"/>
     </w:p>
     <w:p>
       <w:pPr>
@@ -25325,11 +25392,11 @@
       <w:pPr>
         <w:pStyle w:val="Heading3"/>
       </w:pPr>
-      <w:bookmarkStart w:id="59" w:name="_Toc34205844"/>
+      <w:bookmarkStart w:id="61" w:name="_Toc34205844"/>
       <w:r>
         <w:t>For implementation of merge sort</w:t>
       </w:r>
-      <w:bookmarkEnd w:id="59"/>
+      <w:bookmarkEnd w:id="61"/>
     </w:p>
     <w:p>
       <w:pPr>
@@ -25396,11 +25463,11 @@
       <w:pPr>
         <w:pStyle w:val="Heading3"/>
       </w:pPr>
-      <w:bookmarkStart w:id="60" w:name="_Toc34205845"/>
+      <w:bookmarkStart w:id="62" w:name="_Toc34205845"/>
       <w:r>
         <w:t>For implementation of the argument parsing system for passing in parameters into code</w:t>
       </w:r>
-      <w:bookmarkEnd w:id="60"/>
+      <w:bookmarkEnd w:id="62"/>
     </w:p>
     <w:p>
       <w:r>
@@ -25449,11 +25516,11 @@
       <w:pPr>
         <w:pStyle w:val="Heading3"/>
       </w:pPr>
-      <w:bookmarkStart w:id="61" w:name="_Toc34205846"/>
+      <w:bookmarkStart w:id="63" w:name="_Toc34205846"/>
       <w:r>
         <w:t>For installation and setting up of MySQL database on my system.</w:t>
       </w:r>
-      <w:bookmarkEnd w:id="61"/>
+      <w:bookmarkEnd w:id="63"/>
     </w:p>
     <w:p>
       <w:pPr>
@@ -25516,27 +25583,28 @@
       <w:pPr>
         <w:pStyle w:val="Heading1"/>
       </w:pPr>
-      <w:bookmarkStart w:id="62" w:name="_Toc34205847"/>
-      <w:r>
+      <w:bookmarkStart w:id="64" w:name="_Toc34205847"/>
+      <w:r>
+        <w:lastRenderedPageBreak/>
         <w:t>Testing</w:t>
       </w:r>
-      <w:bookmarkEnd w:id="62"/>
+      <w:bookmarkEnd w:id="64"/>
     </w:p>
     <w:p>
       <w:pPr>
         <w:pStyle w:val="Heading2"/>
       </w:pPr>
-      <w:bookmarkStart w:id="63" w:name="_Toc34205848"/>
+      <w:bookmarkStart w:id="65" w:name="_Toc34205848"/>
       <w:r>
         <w:t>Test plan</w:t>
       </w:r>
-      <w:bookmarkEnd w:id="63"/>
+      <w:bookmarkEnd w:id="65"/>
     </w:p>
     <w:p>
       <w:pPr>
         <w:pStyle w:val="Heading3"/>
       </w:pPr>
-      <w:bookmarkStart w:id="64" w:name="_Toc34205851"/>
+      <w:bookmarkStart w:id="66" w:name="_Toc34205851"/>
       <w:r>
         <w:t>Test plan for Component Testing</w:t>
       </w:r>
@@ -25545,11 +25613,11 @@
       <w:pPr>
         <w:pStyle w:val="Heading4"/>
       </w:pPr>
-      <w:bookmarkStart w:id="65" w:name="_Toc34205849"/>
+      <w:bookmarkStart w:id="67" w:name="_Toc34205849"/>
       <w:r>
         <w:t>Test plan for Component Testing for NoodleMap()</w:t>
       </w:r>
-      <w:bookmarkEnd w:id="65"/>
+      <w:bookmarkEnd w:id="67"/>
     </w:p>
     <w:p>
       <w:pPr>
@@ -25772,6 +25840,7 @@
         <w:pStyle w:val="Heading5"/>
       </w:pPr>
       <w:r>
+        <w:lastRenderedPageBreak/>
         <w:t>Normal Data</w:t>
       </w:r>
     </w:p>
@@ -25972,6 +26041,7 @@
         <w:rPr>
           <w:noProof/>
         </w:rPr>
+        <w:lastRenderedPageBreak/>
         <w:drawing>
           <wp:anchor distT="0" distB="0" distL="114300" distR="114300" simplePos="0" relativeHeight="251675648" behindDoc="0" locked="0" layoutInCell="1" allowOverlap="1" wp14:anchorId="532571C9" wp14:editId="5E8B0D33">
             <wp:simplePos x="0" y="0"/>
@@ -26054,6 +26124,7 @@
     </w:p>
     <w:p>
       <w:r>
+        <w:lastRenderedPageBreak/>
         <w:t xml:space="preserve">To test the Dijkstra’s algorithm, I wrote a quick test to load that csv and return the path between </w:t>
       </w:r>
       <w:r>
@@ -26462,6 +26533,7 @@
         <w:rPr>
           <w:lang w:eastAsia="en-GB"/>
         </w:rPr>
+        <w:lastRenderedPageBreak/>
         <w:t>                #gets the resulting dictionary of the merge sort and then stores the key and array of the key into their respective variable by using item()</w:t>
       </w:r>
     </w:p>
@@ -27043,7 +27115,11 @@
           </w:tcPr>
           <w:p>
             <w:r>
-              <w:t>Unsorted data, and “y” to output prompt, and test.txt for file name</w:t>
+              <w:t xml:space="preserve">Unsorted data, and “y” to output </w:t>
+            </w:r>
+            <w:r>
+              <w:lastRenderedPageBreak/>
+              <w:t>prompt, and test.txt for file name</w:t>
             </w:r>
           </w:p>
         </w:tc>
@@ -27053,7 +27129,12 @@
           </w:tcPr>
           <w:p>
             <w:r>
-              <w:t>Noodles.returnMap() called and sorted output returned. New file called test.txt is created with the contents of the output</w:t>
+              <w:lastRenderedPageBreak/>
+              <w:t xml:space="preserve">Noodles.returnMap() called and sorted </w:t>
+            </w:r>
+            <w:r>
+              <w:lastRenderedPageBreak/>
+              <w:t>output returned. New file called test.txt is created with the contents of the output</w:t>
             </w:r>
           </w:p>
         </w:tc>
@@ -27222,7 +27303,11 @@
           </w:tcPr>
           <w:p>
             <w:r>
-              <w:t>merge() will recursively call itself until it is left with arrays/ lists of length one. Then __mergeSort will be called recursively back through the call stack, merging these smaller arrays. The final merged array is returned</w:t>
+              <w:t xml:space="preserve">merge() will recursively call itself until it is left with arrays/ lists of length one. Then __mergeSort will be called recursively back through the call stack, merging these </w:t>
+            </w:r>
+            <w:r>
+              <w:lastRenderedPageBreak/>
+              <w:t>smaller arrays. The final merged array is returned</w:t>
             </w:r>
           </w:p>
         </w:tc>
@@ -27464,11 +27549,11 @@
       <w:pPr>
         <w:pStyle w:val="Heading4"/>
       </w:pPr>
-      <w:bookmarkStart w:id="66" w:name="_Toc34205850"/>
+      <w:bookmarkStart w:id="68" w:name="_Toc34205850"/>
       <w:r>
         <w:t>Test plan for connecting to database and executing commands.</w:t>
       </w:r>
-      <w:bookmarkEnd w:id="66"/>
+      <w:bookmarkEnd w:id="68"/>
     </w:p>
     <w:p>
       <w:r>
@@ -27501,6 +27586,7 @@
                 <w:b/>
                 <w:bCs/>
               </w:rPr>
+              <w:lastRenderedPageBreak/>
               <w:t>Requirement</w:t>
             </w:r>
           </w:p>
@@ -27975,7 +28061,11 @@
           </w:tcPr>
           <w:p>
             <w:r>
-              <w:t>Check if Length of array of tables is greater than zero</w:t>
+              <w:t xml:space="preserve">Check if Length of array of tables is </w:t>
+            </w:r>
+            <w:r>
+              <w:lastRenderedPageBreak/>
+              <w:t>greater than zero</w:t>
             </w:r>
           </w:p>
         </w:tc>
@@ -27986,6 +28076,7 @@
           </w:tcPr>
           <w:p>
             <w:r>
+              <w:lastRenderedPageBreak/>
               <w:t>Length of array is greater than zero</w:t>
             </w:r>
           </w:p>
@@ -28045,7 +28136,11 @@
           </w:tcPr>
           <w:p>
             <w:r>
-              <w:t>Tell the user that there are no tables and quit the program</w:t>
+              <w:t xml:space="preserve">Tell the user that there are no tables </w:t>
+            </w:r>
+            <w:r>
+              <w:lastRenderedPageBreak/>
+              <w:t>and quit the program</w:t>
             </w:r>
           </w:p>
         </w:tc>
@@ -28277,6 +28372,7 @@
               <w:rPr>
                 <w:noProof/>
               </w:rPr>
+              <w:lastRenderedPageBreak/>
               <w:drawing>
                 <wp:inline distT="0" distB="0" distL="0" distR="0" wp14:anchorId="3302ECC5" wp14:editId="12420D79">
                   <wp:extent cx="1572895" cy="1661160"/>
@@ -28588,7 +28684,11 @@
           </w:tcPr>
           <w:p>
             <w:r>
-              <w:t>Get user input and execute required command</w:t>
+              <w:t xml:space="preserve">Get user input and execute </w:t>
+            </w:r>
+            <w:r>
+              <w:lastRenderedPageBreak/>
+              <w:t>required command</w:t>
             </w:r>
           </w:p>
         </w:tc>
@@ -28599,6 +28699,7 @@
           </w:tcPr>
           <w:p>
             <w:r>
+              <w:lastRenderedPageBreak/>
               <w:t>User inputs a valid command that exists</w:t>
             </w:r>
           </w:p>
@@ -29118,7 +29219,11 @@
           </w:tcPr>
           <w:p>
             <w:r>
-              <w:t>Check if Length of array of tables is greater than zero</w:t>
+              <w:t xml:space="preserve">Check if Length of array of </w:t>
+            </w:r>
+            <w:r>
+              <w:lastRenderedPageBreak/>
+              <w:t>tables is greater than zero</w:t>
             </w:r>
           </w:p>
         </w:tc>
@@ -29129,6 +29234,7 @@
           </w:tcPr>
           <w:p>
             <w:r>
+              <w:lastRenderedPageBreak/>
               <w:t>Length of array is greater than zero</w:t>
             </w:r>
           </w:p>
@@ -29429,15 +29535,7 @@
           </w:tcPr>
           <w:p>
             <w:r>
-              <w:t xml:space="preserve">Valid credentials and database </w:t>
-            </w:r>
-            <w:proofErr w:type="gramStart"/>
-            <w:r>
-              <w:t>is</w:t>
-            </w:r>
-            <w:proofErr w:type="gramEnd"/>
-            <w:r>
-              <w:t xml:space="preserve"> running</w:t>
+              <w:t>Valid credentials and database is running</w:t>
             </w:r>
           </w:p>
         </w:tc>
@@ -29531,6 +29629,7 @@
               <w:rPr>
                 <w:noProof/>
               </w:rPr>
+              <w:lastRenderedPageBreak/>
               <w:drawing>
                 <wp:inline distT="0" distB="0" distL="0" distR="0" wp14:anchorId="0B0B8E83" wp14:editId="5566E9DE">
                   <wp:extent cx="2335420" cy="1392072"/>
@@ -29611,15 +29710,7 @@
           </w:tcPr>
           <w:p>
             <w:r>
-              <w:t xml:space="preserve">Valid credentials and database </w:t>
-            </w:r>
-            <w:proofErr w:type="gramStart"/>
-            <w:r>
-              <w:t>is</w:t>
-            </w:r>
-            <w:proofErr w:type="gramEnd"/>
-            <w:r>
-              <w:t xml:space="preserve"> down.</w:t>
+              <w:t>Valid credentials and database is down.</w:t>
             </w:r>
           </w:p>
         </w:tc>
@@ -29815,7 +29906,11 @@
           </w:tcPr>
           <w:p>
             <w:r>
-              <w:t>Create a new table with the domain name, dropping the table if it already existed</w:t>
+              <w:t xml:space="preserve">Create a new table with the domain name, dropping the table if it </w:t>
+            </w:r>
+            <w:r>
+              <w:lastRenderedPageBreak/>
+              <w:t>already existed</w:t>
             </w:r>
           </w:p>
           <w:p/>
@@ -29827,6 +29922,7 @@
           </w:tcPr>
           <w:p>
             <w:r>
+              <w:lastRenderedPageBreak/>
               <w:t>Attempt to get all tables and drop them tables</w:t>
             </w:r>
           </w:p>
@@ -29891,7 +29987,11 @@
           </w:tcPr>
           <w:p>
             <w:r>
-              <w:t>Database does not have any tables populating it</w:t>
+              <w:t xml:space="preserve">Database does not have any </w:t>
+            </w:r>
+            <w:r>
+              <w:lastRenderedPageBreak/>
+              <w:t>tables populating it</w:t>
             </w:r>
           </w:p>
         </w:tc>
@@ -29901,6 +30001,7 @@
           </w:tcPr>
           <w:p>
             <w:r>
+              <w:lastRenderedPageBreak/>
               <w:t>Program Says database is empty.</w:t>
             </w:r>
           </w:p>
@@ -29921,7 +30022,11 @@
           </w:tcPr>
           <w:p>
             <w:r>
-              <w:t>Create second iteration of delete table procedure which includes a check for an empty table.</w:t>
+              <w:t xml:space="preserve">Create second iteration of delete table procedure which </w:t>
+            </w:r>
+            <w:r>
+              <w:lastRenderedPageBreak/>
+              <w:t>includes a check for an empty table.</w:t>
             </w:r>
           </w:p>
         </w:tc>
@@ -30468,7 +30573,11 @@
           </w:tcPr>
           <w:p>
             <w:r>
-              <w:t>An error message is displayed, and program asks for input again</w:t>
+              <w:t xml:space="preserve">An error message is displayed, and </w:t>
+            </w:r>
+            <w:r>
+              <w:lastRenderedPageBreak/>
+              <w:t>program asks for input again</w:t>
             </w:r>
           </w:p>
         </w:tc>
@@ -30478,6 +30587,7 @@
           </w:tcPr>
           <w:p>
             <w:r>
+              <w:lastRenderedPageBreak/>
               <w:t>--expected</w:t>
             </w:r>
           </w:p>
@@ -30865,6 +30975,7 @@
         <w:pStyle w:val="Heading3"/>
       </w:pPr>
       <w:r>
+        <w:lastRenderedPageBreak/>
         <w:t>Test Plan for Integration Testing</w:t>
       </w:r>
     </w:p>
@@ -31368,7 +31479,11 @@
               <w:t>()</w:t>
             </w:r>
             <w:r>
-              <w:t xml:space="preserve"> is called with the trimmed domain as the parameter, and the database connection is successful. The required table is read and stored in </w:t>
+              <w:t xml:space="preserve"> is called with the trimmed domain as the parameter, and the database connection is successful. The required table is read </w:t>
+            </w:r>
+            <w:r>
+              <w:lastRenderedPageBreak/>
+              <w:t xml:space="preserve">and stored in </w:t>
             </w:r>
             <w:r>
               <w:rPr>
@@ -32148,7 +32263,11 @@
               </w:tabs>
             </w:pPr>
             <w:r>
-              <w:t>Sorting “URLs” alphabetically using merge sort (this is the one used, rather than insertion sort)</w:t>
+              <w:t xml:space="preserve">Sorting “URLs” alphabetically using </w:t>
+            </w:r>
+            <w:r>
+              <w:lastRenderedPageBreak/>
+              <w:t>merge sort (this is the one used, rather than insertion sort)</w:t>
             </w:r>
           </w:p>
         </w:tc>
@@ -32158,6 +32277,7 @@
           </w:tcPr>
           <w:p>
             <w:r>
+              <w:lastRenderedPageBreak/>
               <w:t>returnMap calls __merge()</w:t>
             </w:r>
           </w:p>
@@ -32169,7 +32289,11 @@
           </w:tcPr>
           <w:p>
             <w:r>
-              <w:t>__merge is called with the unsorted array of the dictionary keys as the parameter</w:t>
+              <w:t xml:space="preserve">__merge is called with the unsorted array of the dictionary </w:t>
+            </w:r>
+            <w:r>
+              <w:lastRenderedPageBreak/>
+              <w:t>keys as the parameter</w:t>
             </w:r>
           </w:p>
         </w:tc>
@@ -32179,7 +32303,12 @@
           </w:tcPr>
           <w:p>
             <w:r>
-              <w:t>merge() will recursively call itself until it is left with arrays/ lists of length one. Then __mergeSort will be called recursively back through the call stack, merging these smaller arrays. The final merged array is returned</w:t>
+              <w:lastRenderedPageBreak/>
+              <w:t xml:space="preserve">merge() will recursively call itself until it is left with arrays/ lists of length one. Then __mergeSort will be </w:t>
+            </w:r>
+            <w:r>
+              <w:lastRenderedPageBreak/>
+              <w:t>called recursively back through the call stack, merging these smaller arrays. The final merged array is returned</w:t>
             </w:r>
           </w:p>
         </w:tc>
@@ -32445,6 +32574,7 @@
         <w:pStyle w:val="Heading3"/>
       </w:pPr>
       <w:r>
+        <w:lastRenderedPageBreak/>
         <w:t>Test Plan for Test Cases</w:t>
       </w:r>
       <w:r>
@@ -32852,6 +32982,7 @@
         <w:pStyle w:val="Heading4"/>
       </w:pPr>
       <w:r>
+        <w:lastRenderedPageBreak/>
         <w:t>Fourth Test Case</w:t>
       </w:r>
     </w:p>
@@ -32874,10 +33005,7 @@
         </w:numPr>
       </w:pPr>
       <w:r>
-        <w:t xml:space="preserve">Select deleteTables </w:t>
-      </w:r>
-      <w:r>
-        <w:t>in the menu</w:t>
+        <w:t>Select deleteTables in the menu</w:t>
       </w:r>
     </w:p>
     <w:p>
@@ -32984,28 +33112,20 @@
           <w:rPr>
             <w:rStyle w:val="Hyperlink"/>
           </w:rPr>
-          <w:t>http://books.toscrape.com/catalogue/shakespeares-sonnets_989/index.html</w:t>
-        </w:r>
-        <w:r>
-          <w:rPr>
-            <w:rStyle w:val="Hyperlink"/>
-          </w:rPr>
-          <w:t xml:space="preserve"> --jumps 5</w:t>
+          <w:t>http://books.toscrape.com/catalogue/shakespeares-sonnets_989/index.html --jumps 5</w:t>
         </w:r>
       </w:hyperlink>
     </w:p>
     <w:p>
       <w:r>
         <w:br/>
-        <w:t xml:space="preserve">If this all works then this shows that the </w:t>
-      </w:r>
-      <w:proofErr w:type="gramStart"/>
-      <w:r>
-        <w:t>terminal based</w:t>
-      </w:r>
-      <w:proofErr w:type="gramEnd"/>
-      <w:r>
-        <w:t xml:space="preserve"> control system works.</w:t>
+        <w:t xml:space="preserve">If this all </w:t>
+      </w:r>
+      <w:r>
+        <w:t>works,</w:t>
+      </w:r>
+      <w:r>
+        <w:t xml:space="preserve"> then this shows that the terminal based control system works.</w:t>
       </w:r>
     </w:p>
     <w:p>
@@ -33020,13 +33140,17 @@
       <w:r>
         <w:t xml:space="preserve">My end user testing is designed to test primarily the usability of my program. As the program is using a </w:t>
       </w:r>
-      <w:proofErr w:type="gramStart"/>
-      <w:r>
-        <w:t>text based</w:t>
-      </w:r>
-      <w:proofErr w:type="gramEnd"/>
-      <w:r>
-        <w:t xml:space="preserve"> UI, its can be used with read aloud systems, however this raises a problem with the scraper outputting way too much information (see Evaluation - further steps</w:t>
+      <w:r>
+        <w:t>text-based</w:t>
+      </w:r>
+      <w:r>
+        <w:t xml:space="preserve"> UI, </w:t>
+      </w:r>
+      <w:r>
+        <w:t>it</w:t>
+      </w:r>
+      <w:r>
+        <w:t xml:space="preserve"> can be used with read aloud systems, however this raises a problem with the scraper outputting way too much information (see Evaluation - further steps</w:t>
       </w:r>
       <w:r>
         <w:t xml:space="preserve">). As my program also uses </w:t>
@@ -33119,6 +33243,7 @@
     </w:p>
     <w:p>
       <w:r>
+        <w:lastRenderedPageBreak/>
         <w:t>They will be recommended to use the help command to do these, and will be given limited help by me, but this will be recorded so I can understand what parts of the instructions are unclear.</w:t>
       </w:r>
       <w:r>
@@ -33205,32 +33330,23 @@
           <w:docGrid w:linePitch="360"/>
         </w:sectPr>
       </w:pPr>
-      <w:bookmarkStart w:id="67" w:name="_GoBack"/>
-      <w:bookmarkEnd w:id="67"/>
     </w:p>
     <w:p>
       <w:pPr>
         <w:pStyle w:val="Heading2"/>
       </w:pPr>
       <w:r>
+        <w:lastRenderedPageBreak/>
         <w:t xml:space="preserve">Component </w:t>
       </w:r>
       <w:r>
         <w:t>Testing</w:t>
       </w:r>
-      <w:bookmarkEnd w:id="64"/>
-    </w:p>
-    <w:p>
-      <w:r>
-        <w:t xml:space="preserve">The component test is </w:t>
-      </w:r>
-      <w:proofErr w:type="gramStart"/>
-      <w:r>
-        <w:t>similar to</w:t>
-      </w:r>
-      <w:proofErr w:type="gramEnd"/>
-      <w:r>
-        <w:t xml:space="preserve"> the integration testing a</w:t>
+      <w:bookmarkEnd w:id="66"/>
+    </w:p>
+    <w:p>
+      <w:r>
+        <w:t>The component test is similar to the integration testing a</w:t>
       </w:r>
       <w:r>
         <w:t>s al</w:t>
@@ -33278,7 +33394,7 @@
       <w:pPr>
         <w:pStyle w:val="Heading3"/>
       </w:pPr>
-      <w:bookmarkStart w:id="68" w:name="_Toc34205852"/>
+      <w:bookmarkStart w:id="69" w:name="_Toc34205852"/>
       <w:r>
         <w:t xml:space="preserve">Component </w:t>
       </w:r>
@@ -33288,7 +33404,7 @@
       <w:r>
         <w:t>esting for NoodleMap()</w:t>
       </w:r>
-      <w:bookmarkEnd w:id="68"/>
+      <w:bookmarkEnd w:id="69"/>
     </w:p>
     <w:p>
       <w:pPr>
@@ -33410,6 +33526,7 @@
         <w:pStyle w:val="Heading4"/>
       </w:pPr>
       <w:r>
+        <w:lastRenderedPageBreak/>
         <w:t>Exceptional data</w:t>
       </w:r>
     </w:p>
@@ -34200,6 +34317,7 @@
               <w:rPr>
                 <w:noProof/>
               </w:rPr>
+              <w:lastRenderedPageBreak/>
               <w:drawing>
                 <wp:inline distT="0" distB="0" distL="0" distR="0" wp14:anchorId="2593DFB0" wp14:editId="58F30974">
                   <wp:extent cx="4011551" cy="1350500"/>
@@ -34449,6 +34567,7 @@
               <w:rPr>
                 <w:noProof/>
               </w:rPr>
+              <w:lastRenderedPageBreak/>
               <w:drawing>
                 <wp:inline distT="0" distB="0" distL="0" distR="0" wp14:anchorId="43A7A13F" wp14:editId="5085B964">
                   <wp:extent cx="2839901" cy="1487092"/>
@@ -34792,14 +34911,14 @@
       <w:pPr>
         <w:pStyle w:val="Heading3"/>
       </w:pPr>
-      <w:bookmarkStart w:id="69" w:name="_Toc34205853"/>
+      <w:bookmarkStart w:id="70" w:name="_Toc34205853"/>
       <w:r>
         <w:t>Connecting to database</w:t>
       </w:r>
       <w:r>
         <w:t xml:space="preserve"> and executing commands</w:t>
       </w:r>
-      <w:bookmarkEnd w:id="69"/>
+      <w:bookmarkEnd w:id="70"/>
     </w:p>
     <w:tbl>
       <w:tblPr>
@@ -35450,6 +35569,7 @@
               <w:pStyle w:val="CodeSnippet"/>
             </w:pPr>
             <w:r>
+              <w:lastRenderedPageBreak/>
               <w:t xml:space="preserve">            quit()</w:t>
             </w:r>
           </w:p>
@@ -35741,6 +35861,7 @@
               <w:rPr>
                 <w:noProof/>
               </w:rPr>
+              <w:lastRenderedPageBreak/>
               <w:drawing>
                 <wp:inline distT="0" distB="0" distL="0" distR="0" wp14:anchorId="2C932007" wp14:editId="0B2A047B">
                   <wp:extent cx="2026692" cy="1057275"/>
@@ -35982,6 +36103,7 @@
           </w:tcPr>
           <w:p>
             <w:r>
+              <w:lastRenderedPageBreak/>
               <w:t>Writing to table</w:t>
             </w:r>
           </w:p>
@@ -36202,8 +36324,9 @@
       <w:pPr>
         <w:pStyle w:val="Heading3"/>
       </w:pPr>
-      <w:bookmarkStart w:id="70" w:name="_Toc34205854"/>
-      <w:r>
+      <w:bookmarkStart w:id="71" w:name="_Toc34205854"/>
+      <w:r>
+        <w:lastRenderedPageBreak/>
         <w:t xml:space="preserve">Component </w:t>
       </w:r>
       <w:r>
@@ -36212,7 +36335,7 @@
       <w:r>
         <w:t>esting for UI</w:t>
       </w:r>
-      <w:bookmarkEnd w:id="70"/>
+      <w:bookmarkEnd w:id="71"/>
     </w:p>
     <w:p>
       <w:r>
@@ -36790,7 +36913,7 @@
       <w:pPr>
         <w:pStyle w:val="Heading3"/>
       </w:pPr>
-      <w:bookmarkStart w:id="71" w:name="_Toc34205855"/>
+      <w:bookmarkStart w:id="72" w:name="_Toc34205855"/>
       <w:r>
         <w:t xml:space="preserve">Component </w:t>
       </w:r>
@@ -36800,7 +36923,7 @@
       <w:r>
         <w:t>esting for clearDatabases()</w:t>
       </w:r>
-      <w:bookmarkEnd w:id="71"/>
+      <w:bookmarkEnd w:id="72"/>
     </w:p>
     <w:tbl>
       <w:tblPr>
@@ -37011,7 +37134,11 @@
               <w:t>passed,</w:t>
             </w:r>
             <w:r>
-              <w:t xml:space="preserve"> or the database is down</w:t>
+              <w:t xml:space="preserve"> or </w:t>
+            </w:r>
+            <w:r>
+              <w:lastRenderedPageBreak/>
+              <w:t>the database is down</w:t>
             </w:r>
           </w:p>
         </w:tc>
@@ -37021,7 +37148,12 @@
           </w:tcPr>
           <w:p>
             <w:r>
-              <w:t>Connection fails, and an error message is shown.</w:t>
+              <w:lastRenderedPageBreak/>
+              <w:t xml:space="preserve">Connection fails, and an </w:t>
+            </w:r>
+            <w:r>
+              <w:lastRenderedPageBreak/>
+              <w:t>error message is shown.</w:t>
             </w:r>
           </w:p>
         </w:tc>
@@ -37031,6 +37163,7 @@
           </w:tcPr>
           <w:p>
             <w:r>
+              <w:lastRenderedPageBreak/>
               <w:t>--expected</w:t>
             </w:r>
           </w:p>
@@ -37046,6 +37179,7 @@
               <w:rPr>
                 <w:noProof/>
               </w:rPr>
+              <w:lastRenderedPageBreak/>
               <w:drawing>
                 <wp:inline distT="0" distB="0" distL="0" distR="0" wp14:anchorId="7E4BE983" wp14:editId="0A8CE186">
                   <wp:extent cx="3532505" cy="1444172"/>
@@ -37633,11 +37767,12 @@
       <w:pPr>
         <w:pStyle w:val="Heading3"/>
       </w:pPr>
-      <w:bookmarkStart w:id="72" w:name="_Toc34205834"/>
-      <w:r>
+      <w:bookmarkStart w:id="73" w:name="_Toc34205834"/>
+      <w:r>
+        <w:lastRenderedPageBreak/>
         <w:t>Component testing for Scraper</w:t>
       </w:r>
-      <w:bookmarkEnd w:id="72"/>
+      <w:bookmarkEnd w:id="73"/>
     </w:p>
     <w:p>
       <w:r>
@@ -37789,15 +37924,7 @@
           </w:tcPr>
           <w:p>
             <w:r>
-              <w:t xml:space="preserve">Valid credentials and database </w:t>
-            </w:r>
-            <w:proofErr w:type="gramStart"/>
-            <w:r>
-              <w:t>is</w:t>
-            </w:r>
-            <w:proofErr w:type="gramEnd"/>
-            <w:r>
-              <w:t xml:space="preserve"> running</w:t>
+              <w:t>Valid credentials and database is running</w:t>
             </w:r>
           </w:p>
         </w:tc>
@@ -37971,15 +38098,7 @@
           </w:tcPr>
           <w:p>
             <w:r>
-              <w:t xml:space="preserve">Valid credentials and database </w:t>
-            </w:r>
-            <w:proofErr w:type="gramStart"/>
-            <w:r>
-              <w:t>is</w:t>
-            </w:r>
-            <w:proofErr w:type="gramEnd"/>
-            <w:r>
-              <w:t xml:space="preserve"> down.</w:t>
+              <w:t>Valid credentials and database is down.</w:t>
             </w:r>
           </w:p>
         </w:tc>
@@ -38516,6 +38635,7 @@
         <w:pStyle w:val="Heading4"/>
       </w:pPr>
       <w:r>
+        <w:lastRenderedPageBreak/>
         <w:t>Scraping call</w:t>
       </w:r>
     </w:p>
@@ -39222,7 +39342,11 @@
               <w:t>Dictionary is becoming populated, with no duplication</w:t>
             </w:r>
             <w:r>
-              <w:t xml:space="preserve"> except for trailing slashes (done to speed up scraper)</w:t>
+              <w:t xml:space="preserve"> except for </w:t>
+            </w:r>
+            <w:r>
+              <w:lastRenderedPageBreak/>
+              <w:t>trailing slashes (done to speed up scraper)</w:t>
             </w:r>
           </w:p>
         </w:tc>
@@ -39232,6 +39356,7 @@
           </w:tcPr>
           <w:p>
             <w:r>
+              <w:lastRenderedPageBreak/>
               <w:t>--expected</w:t>
             </w:r>
           </w:p>
@@ -39240,6 +39365,7 @@
               <w:rPr>
                 <w:noProof/>
               </w:rPr>
+              <w:lastRenderedPageBreak/>
               <w:drawing>
                 <wp:inline distT="0" distB="0" distL="0" distR="0" wp14:anchorId="49C4F2D1" wp14:editId="3D83BF9E">
                   <wp:extent cx="1873040" cy="2079625"/>
@@ -39360,8 +39486,9 @@
       <w:pPr>
         <w:pStyle w:val="Heading2"/>
       </w:pPr>
-      <w:bookmarkStart w:id="73" w:name="_Toc34205856"/>
-      <w:r>
+      <w:bookmarkStart w:id="74" w:name="_Toc34205856"/>
+      <w:r>
+        <w:lastRenderedPageBreak/>
         <w:t>Integration</w:t>
       </w:r>
       <w:r>
@@ -39385,7 +39512,7 @@
       <w:r>
         <w:t xml:space="preserve"> procedure</w:t>
       </w:r>
-      <w:bookmarkEnd w:id="73"/>
+      <w:bookmarkEnd w:id="74"/>
     </w:p>
     <w:tbl>
       <w:tblPr>
@@ -39845,6 +39972,7 @@
           </w:p>
           <w:p>
             <w:r>
+              <w:lastRenderedPageBreak/>
               <w:t>With start being the users entered webpage. Scraper is started (see component testing for scraper) or test cases</w:t>
             </w:r>
           </w:p>
@@ -39855,6 +39983,7 @@
           </w:tcPr>
           <w:p>
             <w:r>
+              <w:lastRenderedPageBreak/>
               <w:t>--expected</w:t>
             </w:r>
             <w:r>
@@ -39903,6 +40032,7 @@
               <w:rPr>
                 <w:noProof/>
               </w:rPr>
+              <w:lastRenderedPageBreak/>
               <w:drawing>
                 <wp:inline distT="0" distB="0" distL="0" distR="0" wp14:anchorId="45892A9F" wp14:editId="3A34E94F">
                   <wp:extent cx="3057525" cy="1495425"/>
@@ -40231,13 +40361,8 @@
               </w:rPr>
               <w:t xml:space="preserve"> </w:t>
             </w:r>
-            <w:proofErr w:type="gramStart"/>
-            <w:r>
-              <w:t>is</w:t>
-            </w:r>
-            <w:proofErr w:type="gramEnd"/>
-            <w:r>
-              <w:t xml:space="preserve"> now populated</w:t>
+            <w:r>
+              <w:t>is now populated</w:t>
             </w:r>
           </w:p>
           <w:p>
@@ -40598,8 +40723,9 @@
       <w:pPr>
         <w:pStyle w:val="Heading2"/>
       </w:pPr>
-      <w:bookmarkStart w:id="74" w:name="_Toc34205857"/>
-      <w:r>
+      <w:bookmarkStart w:id="75" w:name="_Toc34205857"/>
+      <w:r>
+        <w:lastRenderedPageBreak/>
         <w:t xml:space="preserve">Integration </w:t>
       </w:r>
       <w:r>
@@ -40608,7 +40734,7 @@
       <w:r>
         <w:t>esting for sort() procedure</w:t>
       </w:r>
-      <w:bookmarkEnd w:id="74"/>
+      <w:bookmarkEnd w:id="75"/>
     </w:p>
     <w:tbl>
       <w:tblPr>
@@ -41182,6 +41308,7 @@
               <w:rPr>
                 <w:noProof/>
               </w:rPr>
+              <w:lastRenderedPageBreak/>
               <w:drawing>
                 <wp:inline distT="0" distB="0" distL="0" distR="0" wp14:anchorId="0C8B04F4" wp14:editId="4C49C621">
                   <wp:extent cx="2782295" cy="1797005"/>
@@ -41629,13 +41756,8 @@
               </w:rPr>
               <w:t xml:space="preserve"> </w:t>
             </w:r>
-            <w:proofErr w:type="gramStart"/>
-            <w:r>
-              <w:t>is</w:t>
-            </w:r>
-            <w:proofErr w:type="gramEnd"/>
-            <w:r>
-              <w:t xml:space="preserve"> now populated</w:t>
+            <w:r>
+              <w:t>is now populated</w:t>
             </w:r>
           </w:p>
           <w:p>
@@ -42199,6 +42321,7 @@
               <w:rPr>
                 <w:noProof/>
               </w:rPr>
+              <w:lastRenderedPageBreak/>
               <w:drawing>
                 <wp:inline distT="0" distB="0" distL="0" distR="0" wp14:anchorId="11BB0697" wp14:editId="4EF8882D">
                   <wp:extent cx="2654490" cy="1714458"/>
@@ -42452,6 +42575,7 @@
               <w:rPr>
                 <w:noProof/>
               </w:rPr>
+              <w:lastRenderedPageBreak/>
               <w:drawing>
                 <wp:inline distT="0" distB="0" distL="0" distR="0" wp14:anchorId="42D4DFBA" wp14:editId="7B97C998">
                   <wp:extent cx="2782295" cy="1797005"/>
@@ -42596,6 +42720,7 @@
               <w:rPr>
                 <w:noProof/>
               </w:rPr>
+              <w:lastRenderedPageBreak/>
               <w:drawing>
                 <wp:inline distT="0" distB="0" distL="0" distR="0" wp14:anchorId="47BE8974" wp14:editId="73AC0240">
                   <wp:extent cx="2905125" cy="2180176"/>
@@ -42657,11 +42782,12 @@
       <w:pPr>
         <w:pStyle w:val="Heading2"/>
       </w:pPr>
-      <w:bookmarkStart w:id="75" w:name="_Toc34205858"/>
-      <w:r>
+      <w:bookmarkStart w:id="76" w:name="_Toc34205858"/>
+      <w:r>
+        <w:lastRenderedPageBreak/>
         <w:t>Error images</w:t>
       </w:r>
-      <w:bookmarkEnd w:id="75"/>
+      <w:bookmarkEnd w:id="76"/>
     </w:p>
     <w:p>
       <w:pPr>
@@ -42989,17 +43115,18 @@
       <w:pPr>
         <w:pStyle w:val="Heading2"/>
       </w:pPr>
-      <w:bookmarkStart w:id="76" w:name="_Toc34205859"/>
-      <w:r>
+      <w:bookmarkStart w:id="77" w:name="_Toc34205859"/>
+      <w:r>
+        <w:lastRenderedPageBreak/>
         <w:t>Test cases.</w:t>
       </w:r>
-      <w:bookmarkEnd w:id="76"/>
+      <w:bookmarkEnd w:id="77"/>
     </w:p>
     <w:p>
       <w:pPr>
         <w:pStyle w:val="Heading3"/>
       </w:pPr>
-      <w:bookmarkStart w:id="77" w:name="_Toc34205860"/>
+      <w:bookmarkStart w:id="78" w:name="_Toc34205860"/>
       <w:r>
         <w:t xml:space="preserve">Test </w:t>
       </w:r>
@@ -43009,7 +43136,7 @@
       <w:r>
         <w:t>ase 1</w:t>
       </w:r>
-      <w:bookmarkEnd w:id="77"/>
+      <w:bookmarkEnd w:id="78"/>
     </w:p>
     <w:p>
       <w:r>
@@ -43221,6 +43348,7 @@
         <w:rPr>
           <w:noProof/>
         </w:rPr>
+        <w:lastRenderedPageBreak/>
         <w:drawing>
           <wp:inline distT="0" distB="0" distL="0" distR="0" wp14:anchorId="2CE72A93" wp14:editId="3B590B57">
             <wp:extent cx="6229350" cy="2752725"/>
@@ -43402,6 +43530,7 @@
     </w:p>
     <w:p>
       <w:r>
+        <w:lastRenderedPageBreak/>
         <w:t xml:space="preserve">This proves that there is </w:t>
       </w:r>
       <w:r>
@@ -43421,7 +43550,7 @@
       <w:pPr>
         <w:pStyle w:val="Heading3"/>
       </w:pPr>
-      <w:bookmarkStart w:id="78" w:name="_Toc34205861"/>
+      <w:bookmarkStart w:id="79" w:name="_Toc34205861"/>
       <w:r>
         <w:t xml:space="preserve">Test </w:t>
       </w:r>
@@ -43431,7 +43560,7 @@
       <w:r>
         <w:t>ase 2</w:t>
       </w:r>
-      <w:bookmarkEnd w:id="78"/>
+      <w:bookmarkEnd w:id="79"/>
       <w:r>
         <w:t xml:space="preserve"> </w:t>
       </w:r>
@@ -43583,6 +43712,7 @@
     </w:p>
     <w:p>
       <w:r>
+        <w:lastRenderedPageBreak/>
         <w:t>Next we input “y” to re</w:t>
       </w:r>
       <w:r>
@@ -43775,6 +43905,7 @@
         <w:rPr>
           <w:noProof/>
         </w:rPr>
+        <w:lastRenderedPageBreak/>
         <w:t>Now that the scraper has finished we wait for the write to finish.</w:t>
       </w:r>
       <w:r>
@@ -43934,6 +44065,7 @@
     </w:p>
     <w:p>
       <w:r>
+        <w:lastRenderedPageBreak/>
         <w:t>The program has now sorted and written the output to file.</w:t>
       </w:r>
       <w:r>
@@ -44040,7 +44172,7 @@
           <w:noProof/>
         </w:rPr>
       </w:pPr>
-      <w:bookmarkStart w:id="79" w:name="_Toc34205862"/>
+      <w:bookmarkStart w:id="80" w:name="_Toc34205862"/>
       <w:r>
         <w:rPr>
           <w:noProof/>
@@ -44059,7 +44191,7 @@
         </w:rPr>
         <w:t>ase 3</w:t>
       </w:r>
-      <w:bookmarkEnd w:id="79"/>
+      <w:bookmarkEnd w:id="80"/>
     </w:p>
     <w:p>
       <w:r>
@@ -44382,7 +44514,7 @@
       <w:pPr>
         <w:pStyle w:val="Heading3"/>
       </w:pPr>
-      <w:bookmarkStart w:id="80" w:name="_Toc34205863"/>
+      <w:bookmarkStart w:id="81" w:name="_Toc34205863"/>
       <w:r>
         <w:t xml:space="preserve">Test </w:t>
       </w:r>
@@ -44392,7 +44524,7 @@
       <w:r>
         <w:t>ase 4</w:t>
       </w:r>
-      <w:bookmarkEnd w:id="80"/>
+      <w:bookmarkEnd w:id="81"/>
     </w:p>
     <w:p>
       <w:r>
@@ -44455,6 +44587,7 @@
     </w:p>
     <w:p>
       <w:r>
+        <w:lastRenderedPageBreak/>
         <w:t>We now see the tables that are stored and can confirm our choice.</w:t>
       </w:r>
       <w:r>
@@ -44571,7 +44704,7 @@
       <w:pPr>
         <w:pStyle w:val="Heading3"/>
       </w:pPr>
-      <w:bookmarkStart w:id="81" w:name="_Toc34205864"/>
+      <w:bookmarkStart w:id="82" w:name="_Toc34205864"/>
       <w:r>
         <w:t xml:space="preserve">Test </w:t>
       </w:r>
@@ -44581,7 +44714,7 @@
       <w:r>
         <w:t>ase 5</w:t>
       </w:r>
-      <w:bookmarkEnd w:id="81"/>
+      <w:bookmarkEnd w:id="82"/>
     </w:p>
     <w:p>
       <w:r>
@@ -44673,6 +44806,7 @@
     </w:p>
     <w:p>
       <w:r>
+        <w:lastRenderedPageBreak/>
         <w:t xml:space="preserve">Sample output </w:t>
       </w:r>
       <w:r>
@@ -44772,6 +44906,7 @@
     </w:p>
     <w:p>
       <w:r>
+        <w:lastRenderedPageBreak/>
         <w:t>And we get the output!</w:t>
       </w:r>
       <w:r>
@@ -44820,11 +44955,11 @@
       <w:pPr>
         <w:pStyle w:val="Heading3"/>
       </w:pPr>
-      <w:bookmarkStart w:id="82" w:name="_Toc34205865"/>
+      <w:bookmarkStart w:id="83" w:name="_Toc34205865"/>
       <w:r>
         <w:t>Conclusion</w:t>
       </w:r>
-      <w:bookmarkEnd w:id="82"/>
+      <w:bookmarkEnd w:id="83"/>
       <w:r>
         <w:t xml:space="preserve"> </w:t>
       </w:r>
@@ -44903,8 +45038,9 @@
       <w:pPr>
         <w:pStyle w:val="Heading2"/>
       </w:pPr>
-      <w:bookmarkStart w:id="83" w:name="_Toc34205866"/>
-      <w:r>
+      <w:bookmarkStart w:id="84" w:name="_Toc34205866"/>
+      <w:r>
+        <w:lastRenderedPageBreak/>
         <w:t xml:space="preserve">Testing with </w:t>
       </w:r>
       <w:r>
@@ -44913,7 +45049,7 @@
       <w:r>
         <w:t>ersona</w:t>
       </w:r>
-      <w:bookmarkEnd w:id="83"/>
+      <w:bookmarkEnd w:id="84"/>
     </w:p>
     <w:p>
       <w:pPr>
@@ -45148,15 +45284,7 @@
         <w:t>So,</w:t>
       </w:r>
       <w:r>
-        <w:t xml:space="preserve"> she starts up the program again and inputs “</w:t>
-      </w:r>
-      <w:proofErr w:type="spellStart"/>
-      <w:r>
-        <w:t>returnmpa</w:t>
-      </w:r>
-      <w:proofErr w:type="spellEnd"/>
-      <w:r>
-        <w:t>” by accident when she fumbles the key</w:t>
+        <w:t xml:space="preserve"> she starts up the program again and inputs “returnmpa” by accident when she fumbles the key</w:t>
       </w:r>
       <w:r>
         <w:t>s</w:t>
@@ -45225,6 +45353,7 @@
         <w:rPr>
           <w:noProof/>
         </w:rPr>
+        <w:lastRenderedPageBreak/>
         <w:drawing>
           <wp:inline distT="0" distB="0" distL="0" distR="0" wp14:anchorId="73EFD252" wp14:editId="665544B0">
             <wp:extent cx="5731510" cy="914400"/>
@@ -45567,6 +45696,7 @@
     <w:p/>
     <w:p>
       <w:r>
+        <w:lastRenderedPageBreak/>
         <w:t xml:space="preserve">When reading through the file, she </w:t>
       </w:r>
       <w:r>
@@ -45870,6 +46000,7 @@
         <w:rPr>
           <w:noProof/>
         </w:rPr>
+        <w:lastRenderedPageBreak/>
         <w:drawing>
           <wp:inline distT="0" distB="0" distL="0" distR="0" wp14:anchorId="36270E1F" wp14:editId="06125290">
             <wp:extent cx="5731510" cy="834307"/>
@@ -46117,17 +46248,16 @@
       <w:pPr>
         <w:pStyle w:val="Heading2"/>
       </w:pPr>
-      <w:bookmarkStart w:id="84" w:name="_Toc34205867"/>
-      <w:r>
+      <w:bookmarkStart w:id="85" w:name="_Toc34205867"/>
+      <w:r>
+        <w:lastRenderedPageBreak/>
         <w:t>End user testing</w:t>
       </w:r>
     </w:p>
     <w:p>
-      <w:proofErr w:type="spellStart"/>
       <w:r>
         <w:t>Todo</w:t>
       </w:r>
-      <w:proofErr w:type="spellEnd"/>
       <w:r>
         <w:t>: this</w:t>
       </w:r>
@@ -46140,6 +46270,481 @@
         <w:t>Evaluation</w:t>
       </w:r>
     </w:p>
+    <w:p>
+      <w:pPr>
+        <w:pStyle w:val="Heading2"/>
+      </w:pPr>
+      <w:r>
+        <w:t xml:space="preserve">Requirements </w:t>
+      </w:r>
+      <w:r>
+        <w:t>S</w:t>
+      </w:r>
+      <w:r>
+        <w:t xml:space="preserve">pecification </w:t>
+      </w:r>
+      <w:r>
+        <w:t>Evaluation</w:t>
+      </w:r>
+      <w:r>
+        <w:t>.</w:t>
+      </w:r>
+    </w:p>
+    <w:p>
+      <w:pPr>
+        <w:pStyle w:val="Heading3"/>
+      </w:pPr>
+      <w:r>
+        <w:t xml:space="preserve">End </w:t>
+      </w:r>
+      <w:r>
+        <w:t>U</w:t>
+      </w:r>
+      <w:r>
+        <w:t xml:space="preserve">ser </w:t>
+      </w:r>
+      <w:r>
+        <w:t>R</w:t>
+      </w:r>
+      <w:r>
+        <w:t xml:space="preserve">equirements </w:t>
+      </w:r>
+      <w:r>
+        <w:t>Evaluation</w:t>
+      </w:r>
+    </w:p>
+    <w:p>
+      <w:pPr>
+        <w:pStyle w:val="Requirementsexample"/>
+        <w:rPr>
+          <w:color w:val="767171" w:themeColor="background2" w:themeShade="80"/>
+        </w:rPr>
+      </w:pPr>
+      <w:r>
+        <w:rPr>
+          <w:color w:val="767171" w:themeColor="background2" w:themeShade="80"/>
+        </w:rPr>
+        <w:t>User must be able to use text-based UI to input a starting website, and an end website to find a path to.</w:t>
+      </w:r>
+    </w:p>
+    <w:p>
+      <w:pPr>
+        <w:jc w:val="both"/>
+      </w:pPr>
+      <w:r>
+        <w:t xml:space="preserve">The program displays a basic </w:t>
+      </w:r>
+      <w:r>
+        <w:t>text-based</w:t>
+      </w:r>
+      <w:r>
+        <w:t xml:space="preserve"> UI that has options for each </w:t>
+      </w:r>
+      <w:r>
+        <w:t>operation</w:t>
+      </w:r>
+      <w:r>
+        <w:t>, which will ask the user for the required input that is needed for the mode that they select.</w:t>
+      </w:r>
+    </w:p>
+    <w:p/>
+    <w:p>
+      <w:pPr>
+        <w:pStyle w:val="Requirementsexample"/>
+        <w:rPr>
+          <w:color w:val="767171" w:themeColor="background2" w:themeShade="80"/>
+        </w:rPr>
+      </w:pPr>
+      <w:r>
+        <w:rPr>
+          <w:color w:val="767171" w:themeColor="background2" w:themeShade="80"/>
+        </w:rPr>
+        <w:t>User must be able to input the maximum number of jumps while scraping a website for the first time.</w:t>
+      </w:r>
+    </w:p>
+    <w:p>
+      <w:pPr>
+        <w:jc w:val="both"/>
+      </w:pPr>
+      <w:r>
+        <w:t>When the user decides to scrape/re-scrape a webpage, the program asks them how many jumps the user wishes the scraper to do.</w:t>
+      </w:r>
+    </w:p>
+    <w:p/>
+    <w:p>
+      <w:pPr>
+        <w:pStyle w:val="Requirementsexample"/>
+        <w:rPr>
+          <w:color w:val="767171" w:themeColor="background2" w:themeShade="80"/>
+        </w:rPr>
+      </w:pPr>
+      <w:r>
+        <w:rPr>
+          <w:color w:val="767171" w:themeColor="background2" w:themeShade="80"/>
+        </w:rPr>
+        <w:t>The user must be able to view the requested path or receive an error message that there is no path.</w:t>
+      </w:r>
+    </w:p>
+    <w:p>
+      <w:pPr>
+        <w:jc w:val="both"/>
+      </w:pPr>
+      <w:r>
+        <w:t xml:space="preserve">As shown during testing, the program will display a path between two pages if it is requested. If there are no </w:t>
+      </w:r>
+      <w:r>
+        <w:t>jumps,</w:t>
+      </w:r>
+      <w:r>
+        <w:t xml:space="preserve"> then the program prints that there is no path.</w:t>
+      </w:r>
+    </w:p>
+    <w:p>
+      <w:pPr>
+        <w:pStyle w:val="Requirementsexample"/>
+        <w:rPr>
+          <w:color w:val="767171" w:themeColor="background2" w:themeShade="80"/>
+        </w:rPr>
+      </w:pPr>
+    </w:p>
+    <w:p>
+      <w:pPr>
+        <w:pStyle w:val="Requirementsexample"/>
+        <w:rPr>
+          <w:color w:val="767171" w:themeColor="background2" w:themeShade="80"/>
+        </w:rPr>
+      </w:pPr>
+      <w:r>
+        <w:rPr>
+          <w:color w:val="767171" w:themeColor="background2" w:themeShade="80"/>
+        </w:rPr>
+        <w:t>The user must be able to view a help page from the text-based UI.</w:t>
+      </w:r>
+    </w:p>
+    <w:p>
+      <w:pPr>
+        <w:jc w:val="both"/>
+      </w:pPr>
+      <w:r>
+        <w:t>There is a help option in the main menu, and I also expanded on this by adding a help screen that displays common solutions for when the database is down.</w:t>
+      </w:r>
+    </w:p>
+    <w:p>
+      <w:pPr>
+        <w:pStyle w:val="Requirementsexample"/>
+        <w:rPr>
+          <w:color w:val="767171" w:themeColor="background2" w:themeShade="80"/>
+        </w:rPr>
+      </w:pPr>
+      <w:r>
+        <w:rPr>
+          <w:color w:val="767171" w:themeColor="background2" w:themeShade="80"/>
+        </w:rPr>
+        <w:t>The user must be able to view the pages that the spider finds without the pathfinder if they wish.</w:t>
+      </w:r>
+    </w:p>
+    <w:p>
+      <w:r>
+        <w:t>The returnMap option in the main menu returns the result of the scraper, whether it be stored or just scraper.</w:t>
+      </w:r>
+    </w:p>
+    <w:p>
+      <w:pPr>
+        <w:rPr>
+          <w:i/>
+          <w:iCs/>
+          <w:color w:val="767171" w:themeColor="background2" w:themeShade="80"/>
+        </w:rPr>
+      </w:pPr>
+      <w:r>
+        <w:br w:type="page"/>
+      </w:r>
+    </w:p>
+    <w:p>
+      <w:pPr>
+        <w:pStyle w:val="Requirementsexample"/>
+        <w:rPr>
+          <w:color w:val="767171" w:themeColor="background2" w:themeShade="80"/>
+        </w:rPr>
+      </w:pPr>
+      <w:r>
+        <w:rPr>
+          <w:color w:val="767171" w:themeColor="background2" w:themeShade="80"/>
+        </w:rPr>
+        <w:lastRenderedPageBreak/>
+        <w:t>The found pages must be sorted alphabetically for readability, and the user must have the option to write the output to file.</w:t>
+      </w:r>
+    </w:p>
+    <w:p>
+      <w:r>
+        <w:t>The output of return map will be sorted alphabetically by a merge sort.</w:t>
+      </w:r>
+    </w:p>
+    <w:p>
+      <w:pPr>
+        <w:pStyle w:val="Requirementsexample"/>
+        <w:rPr>
+          <w:color w:val="767171" w:themeColor="background2" w:themeShade="80"/>
+        </w:rPr>
+      </w:pPr>
+    </w:p>
+    <w:p>
+      <w:pPr>
+        <w:pStyle w:val="Requirementsexample"/>
+        <w:rPr>
+          <w:color w:val="767171" w:themeColor="background2" w:themeShade="80"/>
+        </w:rPr>
+      </w:pPr>
+      <w:r>
+        <w:rPr>
+          <w:color w:val="767171" w:themeColor="background2" w:themeShade="80"/>
+        </w:rPr>
+        <w:t>If the user wishes to save to file, and selects a csv file, make the output be comma separated.</w:t>
+      </w:r>
+    </w:p>
+    <w:p>
+      <w:r>
+        <w:t>The output of returnMap can be written to file, and if the filename ends with .csv then it will add a comma between all the values.</w:t>
+      </w:r>
+    </w:p>
+    <w:p>
+      <w:pPr>
+        <w:pStyle w:val="Requirementsexample"/>
+        <w:rPr>
+          <w:color w:val="767171" w:themeColor="background2" w:themeShade="80"/>
+        </w:rPr>
+      </w:pPr>
+      <w:r>
+        <w:rPr>
+          <w:color w:val="767171" w:themeColor="background2" w:themeShade="80"/>
+        </w:rPr>
+        <w:t xml:space="preserve">The user must be able to clear the stored websites, to free up storage. </w:t>
+      </w:r>
+    </w:p>
+    <w:p>
+      <w:r>
+        <w:t xml:space="preserve">The clearTables command loops through all the stored tables and drops them if the user confirms that they wish to delete them. </w:t>
+      </w:r>
+    </w:p>
+    <w:p/>
+    <w:p>
+      <w:r>
+        <w:t>As can be seen above, my program matches the end user requirements, and even expands on them.</w:t>
+      </w:r>
+    </w:p>
+    <w:p>
+      <w:pPr>
+        <w:pStyle w:val="Heading3"/>
+      </w:pPr>
+      <w:r>
+        <w:t>Functional Requirements Evaluation</w:t>
+      </w:r>
+    </w:p>
+    <w:p>
+      <w:pPr>
+        <w:pStyle w:val="Requirementsexample"/>
+        <w:rPr>
+          <w:color w:val="767171" w:themeColor="background2" w:themeShade="80"/>
+        </w:rPr>
+      </w:pPr>
+      <w:r>
+        <w:rPr>
+          <w:color w:val="767171" w:themeColor="background2" w:themeShade="80"/>
+        </w:rPr>
+        <w:t>The program must display a text-based UI that can take in a starting page, end page(only if the path finding mode is selected), number of moves and mode (input).</w:t>
+      </w:r>
+    </w:p>
+    <w:p>
+      <w:r>
+        <w:t xml:space="preserve">This requirement is matched, but not exactly. The program displays </w:t>
+      </w:r>
+      <w:proofErr w:type="gramStart"/>
+      <w:r>
+        <w:t>an</w:t>
+      </w:r>
+      <w:proofErr w:type="gramEnd"/>
+      <w:r>
+        <w:t xml:space="preserve"> menu of all the </w:t>
+      </w:r>
+      <w:r>
+        <w:t>operations</w:t>
+      </w:r>
+      <w:r>
+        <w:t xml:space="preserve"> that the </w:t>
+      </w:r>
+      <w:r>
+        <w:t>it</w:t>
+      </w:r>
+      <w:r>
+        <w:t xml:space="preserve"> can complete</w:t>
+      </w:r>
+      <w:r>
+        <w:t>, and then only asks for what it needs to execute it.</w:t>
+      </w:r>
+    </w:p>
+    <w:p>
+      <w:pPr>
+        <w:pStyle w:val="Requirementsexample"/>
+        <w:rPr>
+          <w:color w:val="767171" w:themeColor="background2" w:themeShade="80"/>
+        </w:rPr>
+      </w:pPr>
+      <w:r>
+        <w:rPr>
+          <w:color w:val="767171" w:themeColor="background2" w:themeShade="80"/>
+        </w:rPr>
+        <w:t>The program will be able to scrape a URL and find all links on the URL, follow them, and repeat the process until the maximum jumps is achieved.</w:t>
+      </w:r>
+    </w:p>
+    <w:p>
+      <w:r>
+        <w:t xml:space="preserve">The scraper does follow </w:t>
+      </w:r>
+      <w:r>
+        <w:t>links but</w:t>
+      </w:r>
+      <w:r>
+        <w:t xml:space="preserve"> doesn’t loop into webpages it has already visited. It stops following links when it reaches the maximum depth (jumps).</w:t>
+      </w:r>
+    </w:p>
+    <w:p>
+      <w:pPr>
+        <w:pStyle w:val="Requirementsexample"/>
+        <w:rPr>
+          <w:color w:val="767171" w:themeColor="background2" w:themeShade="80"/>
+        </w:rPr>
+      </w:pPr>
+      <w:r>
+        <w:rPr>
+          <w:color w:val="767171" w:themeColor="background2" w:themeShade="80"/>
+        </w:rPr>
+        <w:t>The webpage’s URL is to be stored then all the links leading off also need to be stored in a database using SQL.</w:t>
+      </w:r>
+      <w:r>
+        <w:rPr>
+          <w:color w:val="767171" w:themeColor="background2" w:themeShade="80"/>
+        </w:rPr>
+        <w:t xml:space="preserve"> </w:t>
+      </w:r>
+    </w:p>
+    <w:p>
+      <w:pPr>
+        <w:pStyle w:val="Requirementsexample"/>
+        <w:rPr>
+          <w:color w:val="767171" w:themeColor="background2" w:themeShade="80"/>
+        </w:rPr>
+      </w:pPr>
+    </w:p>
+    <w:p>
+      <w:pPr>
+        <w:pStyle w:val="Requirementsexample"/>
+        <w:rPr>
+          <w:color w:val="767171" w:themeColor="background2" w:themeShade="80"/>
+        </w:rPr>
+      </w:pPr>
+      <w:r>
+        <w:rPr>
+          <w:color w:val="767171" w:themeColor="background2" w:themeShade="80"/>
+        </w:rPr>
+        <w:t>URLs need to be stored and retrieved in a database using SQL from within the program</w:t>
+      </w:r>
+    </w:p>
+    <w:p>
+      <w:pPr>
+        <w:pStyle w:val="Requirementsexample"/>
+        <w:rPr>
+          <w:color w:val="767171" w:themeColor="background2" w:themeShade="80"/>
+        </w:rPr>
+      </w:pPr>
+      <w:r>
+        <w:rPr>
+          <w:color w:val="767171" w:themeColor="background2" w:themeShade="80"/>
+        </w:rPr>
+        <w:t>Show the results of the Scraper if requested by the user</w:t>
+      </w:r>
+    </w:p>
+    <w:p>
+      <w:pPr>
+        <w:pStyle w:val="Requirementsexample"/>
+        <w:rPr>
+          <w:color w:val="767171" w:themeColor="background2" w:themeShade="80"/>
+        </w:rPr>
+      </w:pPr>
+      <w:r>
+        <w:rPr>
+          <w:color w:val="767171" w:themeColor="background2" w:themeShade="80"/>
+        </w:rPr>
+        <w:t>Calculate a path between two URLs</w:t>
+      </w:r>
+    </w:p>
+    <w:p>
+      <w:pPr>
+        <w:pStyle w:val="Requirementsexample"/>
+        <w:rPr>
+          <w:color w:val="767171" w:themeColor="background2" w:themeShade="80"/>
+        </w:rPr>
+      </w:pPr>
+      <w:r>
+        <w:rPr>
+          <w:color w:val="767171" w:themeColor="background2" w:themeShade="80"/>
+        </w:rPr>
+        <w:t>The output of the showing the sorted results of the scraper, can be saved in a file type of the user’s choice. If they are just showing the results and use a .csv extension, then the system will output a CSV.</w:t>
+      </w:r>
+    </w:p>
+    <w:p>
+      <w:pPr>
+        <w:pStyle w:val="Requirementsexample"/>
+        <w:rPr>
+          <w:color w:val="767171" w:themeColor="background2" w:themeShade="80"/>
+        </w:rPr>
+      </w:pPr>
+      <w:r>
+        <w:rPr>
+          <w:color w:val="767171" w:themeColor="background2" w:themeShade="80"/>
+        </w:rPr>
+        <w:t>The program must be able to reuse an existing table of URLs</w:t>
+      </w:r>
+    </w:p>
+    <w:p>
+      <w:pPr>
+        <w:pStyle w:val="Requirementsexample"/>
+        <w:rPr>
+          <w:color w:val="767171" w:themeColor="background2" w:themeShade="80"/>
+        </w:rPr>
+      </w:pPr>
+      <w:r>
+        <w:rPr>
+          <w:color w:val="767171" w:themeColor="background2" w:themeShade="80"/>
+        </w:rPr>
+        <w:lastRenderedPageBreak/>
+        <w:t>The program needs to be able to drop all the tables in it.</w:t>
+      </w:r>
+    </w:p>
+    <w:p>
+      <w:pPr>
+        <w:pStyle w:val="Requirementsexample"/>
+        <w:rPr>
+          <w:color w:val="767171" w:themeColor="background2" w:themeShade="80"/>
+        </w:rPr>
+      </w:pPr>
+    </w:p>
+    <w:p>
+      <w:r>
+        <w:t>TODO: change functions to something else</w:t>
+      </w:r>
+    </w:p>
+    <w:p>
+      <w:pPr>
+        <w:pStyle w:val="ListParagraph"/>
+        <w:ind w:left="1440"/>
+        <w:rPr>
+          <w:highlight w:val="yellow"/>
+        </w:rPr>
+      </w:pPr>
+    </w:p>
+    <w:p/>
+    <w:p/>
+    <w:p/>
     <w:p>
       <w:pPr>
         <w:pStyle w:val="Heading2"/>
@@ -46178,7 +46783,19 @@
         <w:t>While</w:t>
       </w:r>
       <w:r>
-        <w:t xml:space="preserve"> I was trying to make my program more robust I was looking for ways to make sure the scraper could be used in a way that does not print much output, and does not display port numbers, etc. </w:t>
+        <w:t xml:space="preserve"> I was trying to make my program more </w:t>
+      </w:r>
+      <w:r>
+        <w:t>robust,</w:t>
+      </w:r>
+      <w:r>
+        <w:t xml:space="preserve"> I was looking for ways to make sure the scraper could be used in a </w:t>
+      </w:r>
+      <w:r>
+        <w:t>way that does not print</w:t>
+      </w:r>
+      <w:r>
+        <w:t xml:space="preserve"> much output, and does not display port numbers, etc. </w:t>
       </w:r>
       <w:r>
         <w:t>During this, I realised that due to the complexity of the scraper I could not easily implement a method that would make the scraper more robust. Simple things such as entering a URL incorrectly will make the scraper return nothing, but still create a table, which could be potentially used to attack the machine hosting it</w:t>
@@ -46237,6 +46854,7 @@
         <w:jc w:val="both"/>
       </w:pPr>
       <w:r>
+        <w:lastRenderedPageBreak/>
         <w:t>By creating a dictionary of functions in the mainMenu object, I have made sure that the user can only call the correct function, rather than any function of their choosing.</w:t>
       </w:r>
       <w:r>
@@ -46343,14 +46961,15 @@
       <w:pPr>
         <w:jc w:val="both"/>
       </w:pPr>
-      <w:proofErr w:type="spellStart"/>
       <w:r>
         <w:t>TODO:</w:t>
       </w:r>
       <w:r>
+        <w:t xml:space="preserve"> </w:t>
+      </w:r>
+      <w:r>
         <w:t>this</w:t>
       </w:r>
-      <w:proofErr w:type="spellEnd"/>
     </w:p>
     <w:p>
       <w:pPr>
@@ -46418,6 +47037,7 @@
         <w:jc w:val="both"/>
       </w:pPr>
       <w:r>
+        <w:lastRenderedPageBreak/>
         <w:t xml:space="preserve">When looking over how accessible my program was, I noticed a distinct issue. Although my program is almost entirely based around </w:t>
       </w:r>
       <w:r>
@@ -46457,6 +47077,14 @@
         <w:jc w:val="both"/>
       </w:pPr>
       <w:r>
+        <w:t>When looking over how accessible my program was, I noticed a distinct issue. Although my program is almost entirely based around text-based UI, a screen reader could have issues due to the scraper. This adds another reason to make sure that the scraper does not spout a ton of output, and to rework the way the scraper works during perfective maintenance.</w:t>
+      </w:r>
+    </w:p>
+    <w:p>
+      <w:pPr>
+        <w:jc w:val="both"/>
+      </w:pPr>
+      <w:r>
         <w:t xml:space="preserve">During implementation I </w:t>
       </w:r>
       <w:r>
@@ -46475,43 +47103,6 @@
         <w:t xml:space="preserve"> and can be integrated)</w:t>
       </w:r>
     </w:p>
-    <w:p>
-      <w:pPr>
-        <w:jc w:val="both"/>
-      </w:pPr>
-      <w:r>
-        <w:t xml:space="preserve">When looking over how accessible my program was, I noticed a distinct issue. Although my program is almost entirely based around </w:t>
-      </w:r>
-      <w:proofErr w:type="gramStart"/>
-      <w:r>
-        <w:t>text based</w:t>
-      </w:r>
-      <w:proofErr w:type="gramEnd"/>
-      <w:r>
-        <w:t xml:space="preserve"> UI, a screen reader could have issues due to the scraper. This adds another </w:t>
-      </w:r>
-      <w:proofErr w:type="gramStart"/>
-      <w:r>
-        <w:t>reasons</w:t>
-      </w:r>
-      <w:proofErr w:type="gramEnd"/>
-      <w:r>
-        <w:t xml:space="preserve"> to make sure that the scraper does not spout a ton of output, and to rework the way the scraper works during perfective maintenance.</w:t>
-      </w:r>
-    </w:p>
-    <w:p>
-      <w:pPr>
-        <w:jc w:val="both"/>
-      </w:pPr>
-    </w:p>
-    <w:p>
-      <w:pPr>
-        <w:jc w:val="both"/>
-      </w:pPr>
-      <w:r>
-        <w:t>TODO: screen readers.</w:t>
-      </w:r>
-    </w:p>
     <w:p/>
     <w:p>
       <w:pPr>
@@ -46520,7 +47111,7 @@
       <w:r>
         <w:t>Note to self</w:t>
       </w:r>
-      <w:bookmarkEnd w:id="84"/>
+      <w:bookmarkEnd w:id="85"/>
     </w:p>
     <w:p/>
     <w:p>
@@ -51901,6 +52492,34 @@
       <w:color w:val="404040" w:themeColor="text1" w:themeTint="BF"/>
     </w:rPr>
   </w:style>
+  <w:style w:type="paragraph" w:customStyle="1" w:styleId="Requirementsexample">
+    <w:name w:val="Requirements example"/>
+    <w:link w:val="RequirementsexampleChar"/>
+    <w:autoRedefine/>
+    <w:qFormat/>
+    <w:rsid w:val="00B04E87"/>
+    <w:pPr>
+      <w:jc w:val="both"/>
+    </w:pPr>
+    <w:rPr>
+      <w:i/>
+      <w:iCs/>
+      <w:color w:val="767171" w:themeColor="background2" w:themeShade="80"/>
+      <w:sz w:val="24"/>
+    </w:rPr>
+  </w:style>
+  <w:style w:type="character" w:customStyle="1" w:styleId="RequirementsexampleChar">
+    <w:name w:val="Requirements example Char"/>
+    <w:basedOn w:val="DefaultParagraphFont"/>
+    <w:link w:val="Requirementsexample"/>
+    <w:rsid w:val="00B04E87"/>
+    <w:rPr>
+      <w:i/>
+      <w:iCs/>
+      <w:color w:val="767171" w:themeColor="background2" w:themeShade="80"/>
+      <w:sz w:val="24"/>
+    </w:rPr>
+  </w:style>
 </w:styles>
 </file>
 
@@ -52204,7 +52823,7 @@
 </file>
 
 <file path=customXml/itemProps1.xml><?xml version="1.0" encoding="utf-8"?>
-<ds:datastoreItem xmlns:ds="http://schemas.openxmlformats.org/officeDocument/2006/customXml" ds:itemID="{F236A39C-CF2D-4449-8678-33F256FB9A17}">
+<ds:datastoreItem xmlns:ds="http://schemas.openxmlformats.org/officeDocument/2006/customXml" ds:itemID="{9503E459-AEAD-4D26-98D8-D7EC2D1734B1}">
   <ds:schemaRefs>
     <ds:schemaRef ds:uri="http://schemas.openxmlformats.org/officeDocument/2006/bibliography"/>
   </ds:schemaRefs>

</xml_diff>

<commit_message>
Added sql injection paragraph
</commit_message>
<xml_diff>
--- a/ProjectWriteUp.docx
+++ b/ProjectWriteUp.docx
@@ -6978,6 +6978,7 @@
       </w:pPr>
       <w:bookmarkStart w:id="0" w:name="_Toc34205785"/>
       <w:r>
+        <w:lastRenderedPageBreak/>
         <w:t>Analysis</w:t>
       </w:r>
       <w:bookmarkEnd w:id="0"/>
@@ -7266,6 +7267,7 @@
       </w:pPr>
       <w:bookmarkStart w:id="2" w:name="_Toc34205787"/>
       <w:r>
+        <w:lastRenderedPageBreak/>
         <w:t>Requirements</w:t>
       </w:r>
       <w:bookmarkEnd w:id="2"/>
@@ -7424,6 +7426,7 @@
       </w:pPr>
       <w:bookmarkStart w:id="5" w:name="_Toc34205789"/>
       <w:r>
+        <w:lastRenderedPageBreak/>
         <w:t>Functional requirements</w:t>
       </w:r>
       <w:bookmarkEnd w:id="5"/>
@@ -7581,7 +7584,15 @@
         </w:numPr>
       </w:pPr>
       <w:r>
-        <w:t xml:space="preserve">When retrieving the program has to confirm that the table does </w:t>
+        <w:t xml:space="preserve">When retrieving the program </w:t>
+      </w:r>
+      <w:proofErr w:type="gramStart"/>
+      <w:r>
+        <w:t>has to</w:t>
+      </w:r>
+      <w:proofErr w:type="gramEnd"/>
+      <w:r>
+        <w:t xml:space="preserve"> confirm that the table does </w:t>
       </w:r>
       <w:r>
         <w:t>in fact</w:t>
@@ -7908,7 +7919,15 @@
         <w:t>URL required</w:t>
       </w:r>
       <w:r>
-        <w:t>. The table must exist or the program will notify the user that it does not.</w:t>
+        <w:t xml:space="preserve">. The table must </w:t>
+      </w:r>
+      <w:proofErr w:type="gramStart"/>
+      <w:r>
+        <w:t>exist</w:t>
+      </w:r>
+      <w:proofErr w:type="gramEnd"/>
+      <w:r>
+        <w:t xml:space="preserve"> or the program will notify the user that it does not.</w:t>
       </w:r>
     </w:p>
     <w:p>
@@ -8277,7 +8296,21 @@
         <w:rPr>
           <w:highlight w:val="yellow"/>
         </w:rPr>
-        <w:t xml:space="preserve"> right after start up</w:t>
+        <w:t xml:space="preserve"> right after </w:t>
+      </w:r>
+      <w:proofErr w:type="gramStart"/>
+      <w:r>
+        <w:rPr>
+          <w:highlight w:val="yellow"/>
+        </w:rPr>
+        <w:t>start</w:t>
+      </w:r>
+      <w:proofErr w:type="gramEnd"/>
+      <w:r>
+        <w:rPr>
+          <w:highlight w:val="yellow"/>
+        </w:rPr>
+        <w:t xml:space="preserve"> up</w:t>
       </w:r>
     </w:p>
     <w:tbl>
@@ -8629,6 +8662,7 @@
               </w:numPr>
             </w:pPr>
             <w:r>
+              <w:lastRenderedPageBreak/>
               <w:t>initialise connection to database</w:t>
             </w:r>
           </w:p>
@@ -8719,6 +8753,7 @@
               <w:ind w:left="0"/>
             </w:pPr>
             <w:r>
+              <w:lastRenderedPageBreak/>
               <w:t>Outputs</w:t>
             </w:r>
           </w:p>
@@ -9016,6 +9051,7 @@
               </w:numPr>
             </w:pPr>
             <w:r>
+              <w:lastRenderedPageBreak/>
               <w:t>Call UI generator method with contents</w:t>
             </w:r>
           </w:p>
@@ -9032,6 +9068,7 @@
               <w:ind w:left="0"/>
             </w:pPr>
             <w:r>
+              <w:lastRenderedPageBreak/>
               <w:t>Outputs</w:t>
             </w:r>
           </w:p>
@@ -9353,6 +9390,7 @@
       </w:pPr>
       <w:bookmarkStart w:id="6" w:name="_Toc34205790"/>
       <w:r>
+        <w:lastRenderedPageBreak/>
         <w:t>Scope</w:t>
       </w:r>
       <w:bookmarkEnd w:id="6"/>
@@ -9495,7 +9533,15 @@
         <w:t>“</w:t>
       </w:r>
       <w:r>
-        <w:t># Friendly, low-speed bots are welcome viewing article pages, but not</w:t>
+        <w:t xml:space="preserve"># Friendly, low-speed </w:t>
+      </w:r>
+      <w:proofErr w:type="spellStart"/>
+      <w:r>
+        <w:t>bots</w:t>
+      </w:r>
+      <w:proofErr w:type="spellEnd"/>
+      <w:r>
+        <w:t xml:space="preserve"> are welcome viewing article pages, but not</w:t>
       </w:r>
       <w:r>
         <w:t xml:space="preserve"> </w:t>
@@ -9762,6 +9808,7 @@
       </w:pPr>
       <w:bookmarkStart w:id="8" w:name="_Toc34205792"/>
       <w:r>
+        <w:lastRenderedPageBreak/>
         <w:t>Constraints</w:t>
       </w:r>
       <w:bookmarkEnd w:id="8"/>
@@ -9937,6 +9984,7 @@
       </w:pPr>
       <w:bookmarkStart w:id="9" w:name="_Toc34205793"/>
       <w:r>
+        <w:lastRenderedPageBreak/>
         <w:t>Survey</w:t>
       </w:r>
       <w:bookmarkEnd w:id="9"/>
@@ -10001,6 +10049,7 @@
         <w:rPr>
           <w:noProof/>
         </w:rPr>
+        <w:lastRenderedPageBreak/>
         <w:drawing>
           <wp:inline distT="0" distB="0" distL="0" distR="0" wp14:anchorId="3FADC9FB" wp14:editId="15FECB78">
             <wp:extent cx="5731510" cy="7444105"/>
@@ -10069,6 +10118,7 @@
       </w:pPr>
       <w:bookmarkStart w:id="10" w:name="_Toc34205794"/>
       <w:r>
+        <w:lastRenderedPageBreak/>
         <w:t>UML</w:t>
       </w:r>
       <w:bookmarkEnd w:id="10"/>
@@ -10584,6 +10634,7 @@
           </w:tcPr>
           <w:p>
             <w:r>
+              <w:lastRenderedPageBreak/>
               <w:t>Evaluation</w:t>
             </w:r>
           </w:p>
@@ -10631,6 +10682,7 @@
       </w:pPr>
       <w:bookmarkStart w:id="13" w:name="_Toc34205797"/>
       <w:r>
+        <w:lastRenderedPageBreak/>
         <w:t>Estimate of timings</w:t>
       </w:r>
       <w:bookmarkEnd w:id="13"/>
@@ -10807,6 +10859,55 @@
       </w:r>
       <w:bookmarkEnd w:id="17"/>
     </w:p>
+    <w:p>
+      <w:r>
+        <w:t xml:space="preserve">The UI object is used to store and display a basic </w:t>
+      </w:r>
+      <w:proofErr w:type="gramStart"/>
+      <w:r>
+        <w:t>text based</w:t>
+      </w:r>
+      <w:proofErr w:type="gramEnd"/>
+      <w:r>
+        <w:t xml:space="preserve"> UI. It can store all the function names of related commands and can accept user input if required.</w:t>
+      </w:r>
+    </w:p>
+    <w:p>
+      <w:r>
+        <w:t xml:space="preserve">NoodleMap </w:t>
+      </w:r>
+      <w:r>
+        <w:t xml:space="preserve">is used to store the edges of the map, and contains the methods to sort, find a path, </w:t>
+      </w:r>
+      <w:r>
+        <w:t>and load a database into it.</w:t>
+      </w:r>
+      <w:r>
+        <w:t xml:space="preserve"> The reason it is called Noodle, is while the edges can be almost treated as “nodes”, they are not actually </w:t>
+      </w:r>
+      <w:proofErr w:type="gramStart"/>
+      <w:r>
+        <w:t>nodes by definition, and</w:t>
+      </w:r>
+      <w:proofErr w:type="gramEnd"/>
+      <w:r>
+        <w:t xml:space="preserve"> thus are not called as such. To make sure I still knew what they </w:t>
+      </w:r>
+      <w:r>
+        <w:t>were and</w:t>
+      </w:r>
+      <w:r>
+        <w:t xml:space="preserve"> remembered that they could be treated as nodes for </w:t>
+      </w:r>
+      <w:proofErr w:type="gramStart"/>
+      <w:r>
+        <w:t>the majority of</w:t>
+      </w:r>
+      <w:proofErr w:type="gramEnd"/>
+      <w:r>
+        <w:t xml:space="preserve"> operations, I decided to call them noodles.</w:t>
+      </w:r>
+    </w:p>
     <w:p/>
     <w:tbl>
       <w:tblPr>
@@ -10959,7 +11060,7 @@
     <w:tbl>
       <w:tblPr>
         <w:tblStyle w:val="GridTable4"/>
-        <w:tblpPr w:leftFromText="180" w:rightFromText="180" w:vertAnchor="text" w:horzAnchor="margin" w:tblpXSpec="right" w:tblpY="-2883"/>
+        <w:tblpPr w:leftFromText="180" w:rightFromText="180" w:vertAnchor="text" w:horzAnchor="margin" w:tblpXSpec="right" w:tblpY="-3135"/>
         <w:tblW w:w="0" w:type="auto"/>
         <w:tblLook w:val="04A0" w:firstRow="1" w:lastRow="0" w:firstColumn="1" w:lastColumn="0" w:noHBand="0" w:noVBand="1"/>
       </w:tblPr>
@@ -11040,13 +11141,7 @@
               <w:t>-</w:t>
             </w:r>
             <w:r>
-              <w:t xml:space="preserve"> add_edge(</w:t>
-            </w:r>
-            <w:r>
-              <w:t>originNoodle, destinationNoodle</w:t>
-            </w:r>
-            <w:r>
-              <w:t>)</w:t>
+              <w:t xml:space="preserve"> add_edge(originNoodle, destinationNoodle)</w:t>
             </w:r>
           </w:p>
           <w:p>
@@ -11059,68 +11154,20 @@
               <w:rPr>
                 <w:bCs w:val="0"/>
               </w:rPr>
-              <w:t>-</w:t>
-            </w:r>
-            <w:r>
+              <w:t>-merge(left, right)</w:t>
+            </w:r>
+          </w:p>
+          <w:p>
+            <w:pPr>
               <w:rPr>
                 <w:bCs w:val="0"/>
               </w:rPr>
-              <w:t>m</w:t>
-            </w:r>
+            </w:pPr>
             <w:r>
               <w:rPr>
                 <w:bCs w:val="0"/>
               </w:rPr>
-              <w:t>erge</w:t>
-            </w:r>
-            <w:r>
-              <w:rPr>
-                <w:bCs w:val="0"/>
-              </w:rPr>
-              <w:t>(left,</w:t>
-            </w:r>
-            <w:r>
-              <w:rPr>
-                <w:bCs w:val="0"/>
-              </w:rPr>
-              <w:t xml:space="preserve"> </w:t>
-            </w:r>
-            <w:r>
-              <w:rPr>
-                <w:bCs w:val="0"/>
-              </w:rPr>
-              <w:t>right)</w:t>
-            </w:r>
-          </w:p>
-          <w:p>
-            <w:pPr>
-              <w:rPr>
-                <w:bCs w:val="0"/>
-              </w:rPr>
-            </w:pPr>
-            <w:r>
-              <w:rPr>
-                <w:bCs w:val="0"/>
-              </w:rPr>
-              <w:t>-</w:t>
-            </w:r>
-            <w:r>
-              <w:rPr>
-                <w:bCs w:val="0"/>
-              </w:rPr>
-              <w:t>m</w:t>
-            </w:r>
-            <w:r>
-              <w:rPr>
-                <w:bCs w:val="0"/>
-              </w:rPr>
-              <w:t>ergeSort</w:t>
-            </w:r>
-            <w:r>
-              <w:rPr>
-                <w:bCs w:val="0"/>
-              </w:rPr>
-              <w:t>(array)</w:t>
+              <w:t>-mergeSort(array)</w:t>
             </w:r>
           </w:p>
           <w:p>
@@ -11131,16 +11178,7 @@
               </w:rPr>
             </w:pPr>
             <w:r>
-              <w:t>+load</w:t>
-            </w:r>
-            <w:r>
-              <w:t>CSV</w:t>
-            </w:r>
-            <w:r>
-              <w:t>(</w:t>
-            </w:r>
-            <w:r>
-              <w:t>filename)</w:t>
+              <w:t>+loadCSV(filename)</w:t>
             </w:r>
           </w:p>
           <w:p>
@@ -11162,40 +11200,7 @@
               </w:rPr>
             </w:pPr>
             <w:r>
-              <w:t>+ dijkstra(start</w:t>
-            </w:r>
-            <w:r>
-              <w:t>N</w:t>
-            </w:r>
-            <w:r>
-              <w:t>o</w:t>
-            </w:r>
-            <w:r>
-              <w:t>o</w:t>
-            </w:r>
-            <w:r>
-              <w:t>d</w:t>
-            </w:r>
-            <w:r>
-              <w:t>l</w:t>
-            </w:r>
-            <w:r>
-              <w:t>e, end</w:t>
-            </w:r>
-            <w:r>
-              <w:t>N</w:t>
-            </w:r>
-            <w:r>
-              <w:t>o</w:t>
-            </w:r>
-            <w:r>
-              <w:t>od</w:t>
-            </w:r>
-            <w:r>
-              <w:t>l</w:t>
-            </w:r>
-            <w:r>
-              <w:t>e)</w:t>
+              <w:t>+ dijkstra(startNoodle, endNoodle)</w:t>
             </w:r>
           </w:p>
           <w:p>
@@ -11231,6 +11236,7 @@
       </w:pPr>
       <w:bookmarkStart w:id="18" w:name="_Toc34205802"/>
       <w:r>
+        <w:lastRenderedPageBreak/>
         <w:t>UI Design</w:t>
       </w:r>
       <w:bookmarkEnd w:id="18"/>
@@ -11473,6 +11479,7 @@
     </w:p>
     <w:p>
       <w:r>
+        <w:lastRenderedPageBreak/>
         <w:t xml:space="preserve">All these parameters will be passed into the </w:t>
       </w:r>
       <w:r>
@@ -11720,6 +11727,7 @@
     </w:p>
     <w:p>
       <w:r>
+        <w:lastRenderedPageBreak/>
         <w:t>The program will then quit</w:t>
       </w:r>
       <w:r>
@@ -11912,6 +11920,7 @@
         <w:rPr>
           <w:lang w:eastAsia="en-GB"/>
         </w:rPr>
+        <w:lastRenderedPageBreak/>
         <w:t>CLASS UI</w:t>
       </w:r>
       <w:r>
@@ -12593,7 +12602,14 @@
         <w:rPr>
           <w:lang w:eastAsia="en-GB"/>
         </w:rPr>
-        <w:t>as the key for the dictionary. The value is then called as a function. This assumes that the setting of the instance variable containing the function name is valid</w:t>
+        <w:t xml:space="preserve">as the key for the dictionary. The value is then called as a function. This assumes that the setting of the instance </w:t>
+      </w:r>
+      <w:r>
+        <w:rPr>
+          <w:lang w:eastAsia="en-GB"/>
+        </w:rPr>
+        <w:lastRenderedPageBreak/>
+        <w:t>variable containing the function name is valid</w:t>
       </w:r>
       <w:r>
         <w:rPr>
@@ -13132,6 +13148,7 @@
         <w:rPr>
           <w:lang w:eastAsia="en-GB"/>
         </w:rPr>
+        <w:lastRenderedPageBreak/>
         <w:t>        SET lines = OPEN filename IN READ MODE</w:t>
       </w:r>
     </w:p>
@@ -13158,6 +13175,7 @@
         <w:rPr>
           <w:lang w:eastAsia="en-GB"/>
         </w:rPr>
+        <w:lastRenderedPageBreak/>
         <w:t>This makes lines an array of the lines in the file name</w:t>
       </w:r>
       <w:r>
@@ -13891,6 +13909,7 @@
     </w:p>
     <w:p>
       <w:r>
+        <w:lastRenderedPageBreak/>
         <w:t>During testing it was found that this would cause a type error if there were no tables in the database</w:t>
       </w:r>
       <w:r>
@@ -14737,6 +14756,7 @@
         <w:rPr>
           <w:lang w:eastAsia="en-GB"/>
         </w:rPr>
+        <w:lastRenderedPageBreak/>
         <w:t>        INITIALISE visited AS DEFAULT SET #this is being done as it has a method to check if it contains things</w:t>
       </w:r>
     </w:p>
@@ -15349,6 +15369,7 @@
         <w:rPr>
           <w:lang w:eastAsia="en-GB"/>
         </w:rPr>
+        <w:lastRenderedPageBreak/>
         <w:t>METHOD returnMap</w:t>
       </w:r>
       <w:bookmarkEnd w:id="34"/>
@@ -15988,6 +16009,7 @@
         <w:rPr>
           <w:lang w:eastAsia="en-GB"/>
         </w:rPr>
+        <w:lastRenderedPageBreak/>
         <w:t>        return </w:t>
       </w:r>
       <w:r>
@@ -16566,6 +16588,7 @@
         <w:rPr>
           <w:lang w:eastAsia="en-GB"/>
         </w:rPr>
+        <w:lastRenderedPageBreak/>
         <w:t>METHOD insertSort</w:t>
       </w:r>
       <w:bookmarkEnd w:id="37"/>
@@ -17878,6 +17901,7 @@
         <w:rPr>
           <w:lang w:eastAsia="en-GB"/>
         </w:rPr>
+        <w:lastRenderedPageBreak/>
         <w:t xml:space="preserve">    END IF </w:t>
       </w:r>
     </w:p>
@@ -18657,6 +18681,7 @@
         <w:rPr>
           <w:lang w:eastAsia="en-GB"/>
         </w:rPr>
+        <w:lastRenderedPageBreak/>
         <w:t>      </w:t>
       </w:r>
       <w:r>
@@ -19340,6 +19365,7 @@
         <w:rPr>
           <w:lang w:eastAsia="en-GB"/>
         </w:rPr>
+        <w:lastRenderedPageBreak/>
         <w:t>PROCEDURE quit</w:t>
       </w:r>
       <w:bookmarkEnd w:id="42"/>
@@ -19428,6 +19454,7 @@
         <w:rPr>
           <w:lang w:eastAsia="en-GB"/>
         </w:rPr>
+        <w:lastRenderedPageBreak/>
         <w:t>PROCEDURE help</w:t>
       </w:r>
       <w:bookmarkEnd w:id="43"/>
@@ -20154,6 +20181,7 @@
           <w:rFonts w:eastAsia="Times New Roman"/>
           <w:lang w:eastAsia="en-GB"/>
         </w:rPr>
+        <w:lastRenderedPageBreak/>
         <w:t xml:space="preserve">Pseudocode </w:t>
       </w:r>
       <w:r>
@@ -21807,6 +21835,7 @@
         <w:rPr>
           <w:lang w:eastAsia="en-GB"/>
         </w:rPr>
+        <w:lastRenderedPageBreak/>
         <w:t>    END FOR</w:t>
       </w:r>
     </w:p>
@@ -21874,7 +21903,15 @@
         <w:t>Originally,</w:t>
       </w:r>
       <w:r>
-        <w:t xml:space="preserve"> I planned just to delete everything after the first slash, but I realised that we need to remove the http or https to allow the program to write to system, and allow the program to </w:t>
+        <w:t xml:space="preserve"> I planned just to delete everything after the first slash, but I realised that we need to remove the http or https to allow the program to write to </w:t>
+      </w:r>
+      <w:proofErr w:type="gramStart"/>
+      <w:r>
+        <w:t>system, and</w:t>
+      </w:r>
+      <w:proofErr w:type="gramEnd"/>
+      <w:r>
+        <w:t xml:space="preserve"> allow the program to </w:t>
       </w:r>
       <w:r>
         <w:t>create</w:t>
@@ -22039,6 +22076,7 @@
       </w:pPr>
       <w:bookmarkStart w:id="48" w:name="_Toc34205831"/>
       <w:r>
+        <w:lastRenderedPageBreak/>
         <w:t>Design of integration</w:t>
       </w:r>
       <w:bookmarkEnd w:id="48"/>
@@ -22609,6 +22647,7 @@
     </w:p>
     <w:p>
       <w:r>
+        <w:lastRenderedPageBreak/>
         <w:t xml:space="preserve">We concatenate table name into the query. While this does pose a threat of </w:t>
       </w:r>
       <w:r>
@@ -22786,6 +22825,7 @@
       </w:pPr>
       <w:bookmarkStart w:id="51" w:name="_Toc34205835"/>
       <w:r>
+        <w:lastRenderedPageBreak/>
         <w:t>Implementation</w:t>
       </w:r>
       <w:bookmarkEnd w:id="51"/>
@@ -22799,6 +22839,27 @@
         <w:t>Research</w:t>
       </w:r>
       <w:bookmarkEnd w:id="52"/>
+      <w:r>
+        <w:t xml:space="preserve"> and </w:t>
+      </w:r>
+      <w:r>
+        <w:t>S</w:t>
+      </w:r>
+      <w:r>
+        <w:t xml:space="preserve">kills </w:t>
+      </w:r>
+      <w:r>
+        <w:t>L</w:t>
+      </w:r>
+      <w:r>
+        <w:t>earn</w:t>
+      </w:r>
+      <w:r>
+        <w:t>t</w:t>
+      </w:r>
+      <w:r>
+        <w:t>.</w:t>
+      </w:r>
     </w:p>
     <w:p>
       <w:pPr>
@@ -23026,7 +23087,11 @@
         <w:t xml:space="preserve"> they are very rarely passed into predefined functions.</w:t>
       </w:r>
       <w:r>
-        <w:t xml:space="preserve"> I also ended up learning quite a bit about some nuances of MySQL, where I was stumped for quite a long time when trying to figure out how to make characters in URL’s not escape the strings</w:t>
+        <w:t xml:space="preserve"> I also ended up </w:t>
+      </w:r>
+      <w:r>
+        <w:lastRenderedPageBreak/>
+        <w:t>learning quite a bit about some nuances of MySQL, where I was stumped for quite a long time when trying to figure out how to make characters in URL’s not escape the strings</w:t>
       </w:r>
       <w:r>
         <w:t xml:space="preserve"> (see continuous testing).</w:t>
@@ -23058,6 +23123,7 @@
       </w:pPr>
       <w:bookmarkStart w:id="53" w:name="_Toc34205837"/>
       <w:r>
+        <w:lastRenderedPageBreak/>
         <w:t>Ongoing testing</w:t>
       </w:r>
       <w:bookmarkEnd w:id="53"/>
@@ -23345,6 +23411,7 @@
           </w:p>
           <w:p>
             <w:r>
+              <w:lastRenderedPageBreak/>
               <w:t xml:space="preserve">seems that the syntax for the table creation has been slightly off or the select query </w:t>
             </w:r>
             <w:r>
@@ -23375,6 +23442,7 @@
           </w:tcPr>
           <w:p>
             <w:r>
+              <w:lastRenderedPageBreak/>
               <w:t>The issue has been resolved.</w:t>
             </w:r>
           </w:p>
@@ -23589,6 +23657,7 @@
               <w:br/>
               <w:t>Also, notice the </w:t>
             </w:r>
+            <w:proofErr w:type="spellStart"/>
             <w:r>
               <w:rPr>
                 <w:rStyle w:val="CodeSnippetChar"/>
@@ -23611,6 +23680,7 @@
               </w:rPr>
               <w:t>commit</w:t>
             </w:r>
+            <w:proofErr w:type="spellEnd"/>
             <w:r>
               <w:rPr>
                 <w:rStyle w:val="CodeSnippetChar"/>
@@ -23652,7 +23722,14 @@
                 <w:rPr>
                   <w:rStyle w:val="Hyperlink"/>
                 </w:rPr>
-                <w:t>https://stackoverflow.com/questions/9628571/mysql-table-name-with</w:t>
+                <w:t>https://stackoverflow.com/questions</w:t>
+              </w:r>
+              <w:r>
+                <w:rPr>
+                  <w:rStyle w:val="Hyperlink"/>
+                </w:rPr>
+                <w:lastRenderedPageBreak/>
+                <w:t>/9628571/mysql-table-name-with</w:t>
               </w:r>
             </w:hyperlink>
           </w:p>
@@ -23826,6 +23903,7 @@
           </w:tcPr>
           <w:p>
             <w:r>
+              <w:lastRenderedPageBreak/>
               <w:t>NoodleMap.mergeSort()</w:t>
             </w:r>
           </w:p>
@@ -23839,8 +23917,13 @@
               <w:t>Seemingly randomly becomes a dictionary upon reaching a length of 1 with a key and a value with neither being none. occurs on line 156</w:t>
             </w:r>
             <w:r>
-              <w:t xml:space="preserve"> at the moment</w:t>
-            </w:r>
+              <w:t xml:space="preserve"> </w:t>
+            </w:r>
+            <w:proofErr w:type="gramStart"/>
+            <w:r>
+              <w:t>at the moment</w:t>
+            </w:r>
+            <w:proofErr w:type="gramEnd"/>
             <w:r>
               <w:t xml:space="preserve"> but will probably crop up elsewhere as well.</w:t>
             </w:r>
@@ -24142,6 +24225,7 @@
                 <w:szCs w:val="18"/>
                 <w:bdr w:val="none" w:sz="0" w:space="0" w:color="auto" w:frame="1"/>
               </w:rPr>
+              <w:lastRenderedPageBreak/>
               <w:t xml:space="preserve">  File "E:\anaconda\envs\wikigame\lib\runpy.py", line 85, in _run_code</w:t>
             </w:r>
           </w:p>
@@ -24517,6 +24601,7 @@
                 <w:szCs w:val="18"/>
                 <w:bdr w:val="none" w:sz="0" w:space="0" w:color="auto" w:frame="1"/>
               </w:rPr>
+              <w:lastRenderedPageBreak/>
               <w:t xml:space="preserve">    if ord(left[0][letter].lower()) &lt;= ord(right[0][letter].lower()):</w:t>
             </w:r>
           </w:p>
@@ -24551,6 +24636,7 @@
           </w:tcPr>
           <w:p>
             <w:r>
+              <w:lastRenderedPageBreak/>
               <w:t>The issue was due to recursion attempting to concatenate into a dictionary before completion. Fixed by implementing concatenation in another procedure after executing the sort.</w:t>
             </w:r>
           </w:p>
@@ -24570,6 +24656,7 @@
           </w:tcPr>
           <w:p>
             <w:r>
+              <w:lastRenderedPageBreak/>
               <w:t>All of URL sanitation.</w:t>
             </w:r>
           </w:p>
@@ -24795,7 +24882,11 @@
               <w:t>table command</w:t>
             </w:r>
             <w:r>
-              <w:t xml:space="preserve"> seems to work, aka raises no errors, but when something tried to write to the newly created database, the tables has miraculously vanished</w:t>
+              <w:t xml:space="preserve"> seems to work, aka raises no errors, but when something tried to write to the newly </w:t>
+            </w:r>
+            <w:r>
+              <w:lastRenderedPageBreak/>
+              <w:t>created database, the tables has miraculously vanished</w:t>
             </w:r>
             <w:r>
               <w:t>.</w:t>
@@ -24808,6 +24899,7 @@
           </w:tcPr>
           <w:p>
             <w:r>
+              <w:lastRenderedPageBreak/>
               <w:t>So,</w:t>
             </w:r>
             <w:r>
@@ -24839,6 +24931,7 @@
               <w:pStyle w:val="CodeSnippet"/>
             </w:pPr>
             <w:r>
+              <w:lastRenderedPageBreak/>
               <w:t>mycursor.execute("CREATE TABLE `%s`(AutoID INT NOT NULL AUTO_INCREMENT PRIMARY</w:t>
             </w:r>
             <w:r>
@@ -24934,7 +25027,15 @@
           </w:tcPr>
           <w:p>
             <w:r>
-              <w:t>It turns out that relative links can use both ./ and ../ which are relative from the current directory, and the directory above respectively. This creates a problem during scraping, as we need to figure out the absolute address, and we do not necessarily know where the page the link is found on links to.</w:t>
+              <w:t>It turns out that relative links can use both ./ and</w:t>
+            </w:r>
+            <w:proofErr w:type="gramStart"/>
+            <w:r>
+              <w:t xml:space="preserve"> ..</w:t>
+            </w:r>
+            <w:proofErr w:type="gramEnd"/>
+            <w:r>
+              <w:t>/ which are relative from the current directory, and the directory above respectively. This creates a problem during scraping, as we need to figure out the absolute address, and we do not necessarily know where the page the link is found on links to.</w:t>
             </w:r>
           </w:p>
           <w:p>
@@ -25039,6 +25140,7 @@
               <w:pStyle w:val="CodeSnippet"/>
             </w:pPr>
             <w:r>
+              <w:lastRenderedPageBreak/>
               <w:t xml:space="preserve">                dictOfUrl[response.url].append(response.url.rsplit("/", slashCounter + 1)[0] + str(next_page.root)[(3*slashCounter) - 1:])</w:t>
             </w:r>
           </w:p>
@@ -25558,6 +25660,7 @@
       </w:pPr>
       <w:bookmarkStart w:id="63" w:name="_Toc34205847"/>
       <w:r>
+        <w:lastRenderedPageBreak/>
         <w:t>Testing</w:t>
       </w:r>
       <w:bookmarkEnd w:id="63"/>
@@ -25812,6 +25915,7 @@
         <w:pStyle w:val="Heading5"/>
       </w:pPr>
       <w:r>
+        <w:lastRenderedPageBreak/>
         <w:t>Normal Data</w:t>
       </w:r>
     </w:p>
@@ -26012,6 +26116,7 @@
         <w:rPr>
           <w:noProof/>
         </w:rPr>
+        <w:lastRenderedPageBreak/>
         <w:drawing>
           <wp:anchor distT="0" distB="0" distL="114300" distR="114300" simplePos="0" relativeHeight="251675648" behindDoc="0" locked="0" layoutInCell="1" allowOverlap="1" wp14:anchorId="532571C9" wp14:editId="5E8B0D33">
             <wp:simplePos x="0" y="0"/>
@@ -26094,6 +26199,7 @@
     </w:p>
     <w:p>
       <w:r>
+        <w:lastRenderedPageBreak/>
         <w:t xml:space="preserve">To test the Dijkstra’s algorithm, I wrote a quick test to load that csv and return the path between </w:t>
       </w:r>
       <w:r>
@@ -26502,6 +26608,7 @@
         <w:rPr>
           <w:lang w:eastAsia="en-GB"/>
         </w:rPr>
+        <w:lastRenderedPageBreak/>
         <w:t>                #gets the resulting dictionary of the merge sort and then stores the key and array of the key into their respective variable by using item()</w:t>
       </w:r>
     </w:p>
@@ -27083,7 +27190,11 @@
           </w:tcPr>
           <w:p>
             <w:r>
-              <w:t>Unsorted data, and “y” to output prompt, and test.txt for file name</w:t>
+              <w:t xml:space="preserve">Unsorted data, and “y” to output </w:t>
+            </w:r>
+            <w:r>
+              <w:lastRenderedPageBreak/>
+              <w:t>prompt, and test.txt for file name</w:t>
             </w:r>
           </w:p>
         </w:tc>
@@ -27093,7 +27204,12 @@
           </w:tcPr>
           <w:p>
             <w:r>
-              <w:t>Noodles.returnMap() called and sorted output returned. New file called test.txt is created with the contents of the output</w:t>
+              <w:lastRenderedPageBreak/>
+              <w:t xml:space="preserve">Noodles.returnMap() called and sorted </w:t>
+            </w:r>
+            <w:r>
+              <w:lastRenderedPageBreak/>
+              <w:t>output returned. New file called test.txt is created with the contents of the output</w:t>
             </w:r>
           </w:p>
         </w:tc>
@@ -27262,7 +27378,11 @@
           </w:tcPr>
           <w:p>
             <w:r>
-              <w:t>merge() will recursively call itself until it is left with arrays/ lists of length one. Then __mergeSort will be called recursively back through the call stack, merging these smaller arrays. The final merged array is returned</w:t>
+              <w:t xml:space="preserve">merge() will recursively call itself until it is left with arrays/ lists of length one. Then __mergeSort will be called recursively back through the call stack, merging these </w:t>
+            </w:r>
+            <w:r>
+              <w:lastRenderedPageBreak/>
+              <w:t>smaller arrays. The final merged array is returned</w:t>
             </w:r>
           </w:p>
         </w:tc>
@@ -27541,6 +27661,7 @@
                 <w:b/>
                 <w:bCs/>
               </w:rPr>
+              <w:lastRenderedPageBreak/>
               <w:t>Requirement</w:t>
             </w:r>
           </w:p>
@@ -28015,7 +28136,11 @@
           </w:tcPr>
           <w:p>
             <w:r>
-              <w:t>Check if Length of array of tables is greater than zero</w:t>
+              <w:t xml:space="preserve">Check if Length of array of tables is </w:t>
+            </w:r>
+            <w:r>
+              <w:lastRenderedPageBreak/>
+              <w:t>greater than zero</w:t>
             </w:r>
           </w:p>
         </w:tc>
@@ -28026,6 +28151,7 @@
           </w:tcPr>
           <w:p>
             <w:r>
+              <w:lastRenderedPageBreak/>
               <w:t>Length of array is greater than zero</w:t>
             </w:r>
           </w:p>
@@ -28085,7 +28211,11 @@
           </w:tcPr>
           <w:p>
             <w:r>
-              <w:t>Tell the user that there are no tables and quit the program</w:t>
+              <w:t xml:space="preserve">Tell the user that there are no tables </w:t>
+            </w:r>
+            <w:r>
+              <w:lastRenderedPageBreak/>
+              <w:t>and quit the program</w:t>
             </w:r>
           </w:p>
         </w:tc>
@@ -28317,6 +28447,7 @@
               <w:rPr>
                 <w:noProof/>
               </w:rPr>
+              <w:lastRenderedPageBreak/>
               <w:drawing>
                 <wp:inline distT="0" distB="0" distL="0" distR="0" wp14:anchorId="3302ECC5" wp14:editId="12420D79">
                   <wp:extent cx="1572895" cy="1661160"/>
@@ -28628,7 +28759,11 @@
           </w:tcPr>
           <w:p>
             <w:r>
-              <w:t>Get user input and execute required command</w:t>
+              <w:t xml:space="preserve">Get user input and execute </w:t>
+            </w:r>
+            <w:r>
+              <w:lastRenderedPageBreak/>
+              <w:t>required command</w:t>
             </w:r>
           </w:p>
         </w:tc>
@@ -28639,6 +28774,7 @@
           </w:tcPr>
           <w:p>
             <w:r>
+              <w:lastRenderedPageBreak/>
               <w:t>User inputs a valid command that exists</w:t>
             </w:r>
           </w:p>
@@ -29158,7 +29294,11 @@
           </w:tcPr>
           <w:p>
             <w:r>
-              <w:t>Check if Length of array of tables is greater than zero</w:t>
+              <w:t xml:space="preserve">Check if Length of array of </w:t>
+            </w:r>
+            <w:r>
+              <w:lastRenderedPageBreak/>
+              <w:t>tables is greater than zero</w:t>
             </w:r>
           </w:p>
         </w:tc>
@@ -29169,6 +29309,7 @@
           </w:tcPr>
           <w:p>
             <w:r>
+              <w:lastRenderedPageBreak/>
               <w:t>Length of array is greater than zero</w:t>
             </w:r>
           </w:p>
@@ -29563,6 +29704,7 @@
               <w:rPr>
                 <w:noProof/>
               </w:rPr>
+              <w:lastRenderedPageBreak/>
               <w:drawing>
                 <wp:inline distT="0" distB="0" distL="0" distR="0" wp14:anchorId="0B0B8E83" wp14:editId="5566E9DE">
                   <wp:extent cx="2335420" cy="1392072"/>
@@ -29839,7 +29981,11 @@
           </w:tcPr>
           <w:p>
             <w:r>
-              <w:t>Create a new table with the domain name, dropping the table if it already existed</w:t>
+              <w:t xml:space="preserve">Create a new table with the domain name, dropping the table if it </w:t>
+            </w:r>
+            <w:r>
+              <w:lastRenderedPageBreak/>
+              <w:t>already existed</w:t>
             </w:r>
           </w:p>
           <w:p/>
@@ -29851,6 +29997,7 @@
           </w:tcPr>
           <w:p>
             <w:r>
+              <w:lastRenderedPageBreak/>
               <w:t>Attempt to get all tables and drop them tables</w:t>
             </w:r>
           </w:p>
@@ -29915,7 +30062,11 @@
           </w:tcPr>
           <w:p>
             <w:r>
-              <w:t>Database does not have any tables populating it</w:t>
+              <w:t xml:space="preserve">Database does not have any </w:t>
+            </w:r>
+            <w:r>
+              <w:lastRenderedPageBreak/>
+              <w:t>tables populating it</w:t>
             </w:r>
           </w:p>
         </w:tc>
@@ -29925,6 +30076,7 @@
           </w:tcPr>
           <w:p>
             <w:r>
+              <w:lastRenderedPageBreak/>
               <w:t>Program Says database is empty.</w:t>
             </w:r>
           </w:p>
@@ -29945,7 +30097,11 @@
           </w:tcPr>
           <w:p>
             <w:r>
-              <w:t>Create second iteration of delete table procedure which includes a check for an empty table.</w:t>
+              <w:t xml:space="preserve">Create second iteration of delete table procedure which </w:t>
+            </w:r>
+            <w:r>
+              <w:lastRenderedPageBreak/>
+              <w:t>includes a check for an empty table.</w:t>
             </w:r>
           </w:p>
         </w:tc>
@@ -30492,7 +30648,11 @@
           </w:tcPr>
           <w:p>
             <w:r>
-              <w:t>An error message is displayed, and program asks for input again</w:t>
+              <w:t xml:space="preserve">An error message is displayed, and </w:t>
+            </w:r>
+            <w:r>
+              <w:lastRenderedPageBreak/>
+              <w:t>program asks for input again</w:t>
             </w:r>
           </w:p>
         </w:tc>
@@ -30502,6 +30662,7 @@
           </w:tcPr>
           <w:p>
             <w:r>
+              <w:lastRenderedPageBreak/>
               <w:t>--expected</w:t>
             </w:r>
           </w:p>
@@ -30889,6 +31050,7 @@
         <w:pStyle w:val="Heading3"/>
       </w:pPr>
       <w:r>
+        <w:lastRenderedPageBreak/>
         <w:t>Test Plan for Integration Testing</w:t>
       </w:r>
     </w:p>
@@ -31392,7 +31554,11 @@
               <w:t>()</w:t>
             </w:r>
             <w:r>
-              <w:t xml:space="preserve"> is called with the trimmed domain as the parameter, and the database connection is successful. The required table is read and stored in </w:t>
+              <w:t xml:space="preserve"> is called with the trimmed domain as the parameter, and the database connection is successful. The required table is read </w:t>
+            </w:r>
+            <w:r>
+              <w:lastRenderedPageBreak/>
+              <w:t xml:space="preserve">and stored in </w:t>
             </w:r>
             <w:r>
               <w:rPr>
@@ -32172,7 +32338,11 @@
               </w:tabs>
             </w:pPr>
             <w:r>
-              <w:t>Sorting “URLs” alphabetically using merge sort (this is the one used, rather than insertion sort)</w:t>
+              <w:t xml:space="preserve">Sorting “URLs” alphabetically using </w:t>
+            </w:r>
+            <w:r>
+              <w:lastRenderedPageBreak/>
+              <w:t>merge sort (this is the one used, rather than insertion sort)</w:t>
             </w:r>
           </w:p>
         </w:tc>
@@ -32182,6 +32352,7 @@
           </w:tcPr>
           <w:p>
             <w:r>
+              <w:lastRenderedPageBreak/>
               <w:t>returnMap calls __merge()</w:t>
             </w:r>
           </w:p>
@@ -32193,7 +32364,11 @@
           </w:tcPr>
           <w:p>
             <w:r>
-              <w:t>__merge is called with the unsorted array of the dictionary keys as the parameter</w:t>
+              <w:t xml:space="preserve">__merge is called with the unsorted array of the dictionary </w:t>
+            </w:r>
+            <w:r>
+              <w:lastRenderedPageBreak/>
+              <w:t>keys as the parameter</w:t>
             </w:r>
           </w:p>
         </w:tc>
@@ -32203,7 +32378,12 @@
           </w:tcPr>
           <w:p>
             <w:r>
-              <w:t>merge() will recursively call itself until it is left with arrays/ lists of length one. Then __mergeSort will be called recursively back through the call stack, merging these smaller arrays. The final merged array is returned</w:t>
+              <w:lastRenderedPageBreak/>
+              <w:t xml:space="preserve">merge() will recursively call itself until it is left with arrays/ lists of length one. Then __mergeSort will be </w:t>
+            </w:r>
+            <w:r>
+              <w:lastRenderedPageBreak/>
+              <w:t>called recursively back through the call stack, merging these smaller arrays. The final merged array is returned</w:t>
             </w:r>
           </w:p>
         </w:tc>
@@ -32469,6 +32649,7 @@
         <w:pStyle w:val="Heading3"/>
       </w:pPr>
       <w:r>
+        <w:lastRenderedPageBreak/>
         <w:t>Test Plan for Test Cases</w:t>
       </w:r>
       <w:r>
@@ -32876,6 +33057,7 @@
         <w:pStyle w:val="Heading4"/>
       </w:pPr>
       <w:r>
+        <w:lastRenderedPageBreak/>
         <w:t>Fourth Test Case</w:t>
       </w:r>
     </w:p>
@@ -33018,7 +33200,15 @@
         <w:t>works,</w:t>
       </w:r>
       <w:r>
-        <w:t xml:space="preserve"> then this shows that the terminal based control system works.</w:t>
+        <w:t xml:space="preserve"> then this shows that the </w:t>
+      </w:r>
+      <w:proofErr w:type="gramStart"/>
+      <w:r>
+        <w:t>terminal based</w:t>
+      </w:r>
+      <w:proofErr w:type="gramEnd"/>
+      <w:r>
+        <w:t xml:space="preserve"> control system works.</w:t>
       </w:r>
     </w:p>
     <w:p>
@@ -33136,6 +33326,7 @@
     </w:p>
     <w:p>
       <w:r>
+        <w:lastRenderedPageBreak/>
         <w:t>They will be recommended to use the help command to do these, and will be given limited help by me, but this will be recorded so I can understand what parts of the instructions are unclear.</w:t>
       </w:r>
       <w:r>
@@ -33228,6 +33419,7 @@
         <w:pStyle w:val="Heading2"/>
       </w:pPr>
       <w:r>
+        <w:lastRenderedPageBreak/>
         <w:t xml:space="preserve">Component </w:t>
       </w:r>
       <w:r>
@@ -33237,7 +33429,15 @@
     </w:p>
     <w:p>
       <w:r>
-        <w:t>The component test is similar to the integration testing a</w:t>
+        <w:t xml:space="preserve">The component test is </w:t>
+      </w:r>
+      <w:proofErr w:type="gramStart"/>
+      <w:r>
+        <w:t>similar to</w:t>
+      </w:r>
+      <w:proofErr w:type="gramEnd"/>
+      <w:r>
+        <w:t xml:space="preserve"> the integration testing a</w:t>
       </w:r>
       <w:r>
         <w:t>s al</w:t>
@@ -33339,7 +33539,15 @@
         <w:t xml:space="preserve">which is what was expected as </w:t>
       </w:r>
       <w:r>
-        <w:t xml:space="preserve">despite there being multiple paths possible so </w:t>
+        <w:t xml:space="preserve">despite there being multiple paths </w:t>
+      </w:r>
+      <w:proofErr w:type="gramStart"/>
+      <w:r>
+        <w:t>possible</w:t>
+      </w:r>
+      <w:proofErr w:type="gramEnd"/>
+      <w:r>
+        <w:t xml:space="preserve"> so </w:t>
       </w:r>
       <w:r>
         <w:t xml:space="preserve">the program only needs to return </w:t>
@@ -33417,6 +33625,7 @@
         <w:pStyle w:val="Heading4"/>
       </w:pPr>
       <w:r>
+        <w:lastRenderedPageBreak/>
         <w:t>Exceptional data</w:t>
       </w:r>
     </w:p>
@@ -34207,6 +34416,7 @@
               <w:rPr>
                 <w:noProof/>
               </w:rPr>
+              <w:lastRenderedPageBreak/>
               <w:drawing>
                 <wp:inline distT="0" distB="0" distL="0" distR="0" wp14:anchorId="2593DFB0" wp14:editId="58F30974">
                   <wp:extent cx="4011551" cy="1350500"/>
@@ -34456,6 +34666,7 @@
               <w:rPr>
                 <w:noProof/>
               </w:rPr>
+              <w:lastRenderedPageBreak/>
               <w:drawing>
                 <wp:inline distT="0" distB="0" distL="0" distR="0" wp14:anchorId="43A7A13F" wp14:editId="5085B964">
                   <wp:extent cx="2839901" cy="1487092"/>
@@ -35457,6 +35668,7 @@
               <w:pStyle w:val="CodeSnippet"/>
             </w:pPr>
             <w:r>
+              <w:lastRenderedPageBreak/>
               <w:t xml:space="preserve">            quit()</w:t>
             </w:r>
           </w:p>
@@ -35748,6 +35960,7 @@
               <w:rPr>
                 <w:noProof/>
               </w:rPr>
+              <w:lastRenderedPageBreak/>
               <w:drawing>
                 <wp:inline distT="0" distB="0" distL="0" distR="0" wp14:anchorId="2C932007" wp14:editId="0B2A047B">
                   <wp:extent cx="2026692" cy="1057275"/>
@@ -35989,6 +36202,7 @@
           </w:tcPr>
           <w:p>
             <w:r>
+              <w:lastRenderedPageBreak/>
               <w:t>Writing to table</w:t>
             </w:r>
           </w:p>
@@ -36211,6 +36425,7 @@
       </w:pPr>
       <w:bookmarkStart w:id="70" w:name="_Toc34205854"/>
       <w:r>
+        <w:lastRenderedPageBreak/>
         <w:t xml:space="preserve">Component </w:t>
       </w:r>
       <w:r>
@@ -37018,7 +37233,11 @@
               <w:t>passed,</w:t>
             </w:r>
             <w:r>
-              <w:t xml:space="preserve"> or the database is down</w:t>
+              <w:t xml:space="preserve"> or </w:t>
+            </w:r>
+            <w:r>
+              <w:lastRenderedPageBreak/>
+              <w:t>the database is down</w:t>
             </w:r>
           </w:p>
         </w:tc>
@@ -37028,7 +37247,12 @@
           </w:tcPr>
           <w:p>
             <w:r>
-              <w:t>Connection fails, and an error message is shown.</w:t>
+              <w:lastRenderedPageBreak/>
+              <w:t xml:space="preserve">Connection fails, and an </w:t>
+            </w:r>
+            <w:r>
+              <w:lastRenderedPageBreak/>
+              <w:t>error message is shown.</w:t>
             </w:r>
           </w:p>
         </w:tc>
@@ -37038,6 +37262,7 @@
           </w:tcPr>
           <w:p>
             <w:r>
+              <w:lastRenderedPageBreak/>
               <w:t>--expected</w:t>
             </w:r>
           </w:p>
@@ -37053,6 +37278,7 @@
               <w:rPr>
                 <w:noProof/>
               </w:rPr>
+              <w:lastRenderedPageBreak/>
               <w:drawing>
                 <wp:inline distT="0" distB="0" distL="0" distR="0" wp14:anchorId="7E4BE983" wp14:editId="0A8CE186">
                   <wp:extent cx="3532505" cy="1444172"/>
@@ -37642,6 +37868,7 @@
       </w:pPr>
       <w:bookmarkStart w:id="72" w:name="_Toc34205834"/>
       <w:r>
+        <w:lastRenderedPageBreak/>
         <w:t>Component testing for Scraper</w:t>
       </w:r>
       <w:bookmarkEnd w:id="72"/>
@@ -38507,6 +38734,7 @@
         <w:pStyle w:val="Heading4"/>
       </w:pPr>
       <w:r>
+        <w:lastRenderedPageBreak/>
         <w:t>Scraping call</w:t>
       </w:r>
     </w:p>
@@ -39213,7 +39441,11 @@
               <w:t>Dictionary is becoming populated, with no duplication</w:t>
             </w:r>
             <w:r>
-              <w:t xml:space="preserve"> except for trailing slashes (done to speed up scraper)</w:t>
+              <w:t xml:space="preserve"> except for </w:t>
+            </w:r>
+            <w:r>
+              <w:lastRenderedPageBreak/>
+              <w:t>trailing slashes (done to speed up scraper)</w:t>
             </w:r>
           </w:p>
         </w:tc>
@@ -39223,6 +39455,7 @@
           </w:tcPr>
           <w:p>
             <w:r>
+              <w:lastRenderedPageBreak/>
               <w:t>--expected</w:t>
             </w:r>
           </w:p>
@@ -39231,6 +39464,7 @@
               <w:rPr>
                 <w:noProof/>
               </w:rPr>
+              <w:lastRenderedPageBreak/>
               <w:drawing>
                 <wp:inline distT="0" distB="0" distL="0" distR="0" wp14:anchorId="49C4F2D1" wp14:editId="3D83BF9E">
                   <wp:extent cx="1873040" cy="2079625"/>
@@ -39353,6 +39587,7 @@
       </w:pPr>
       <w:bookmarkStart w:id="73" w:name="_Toc34205856"/>
       <w:r>
+        <w:lastRenderedPageBreak/>
         <w:t>Integration</w:t>
       </w:r>
       <w:r>
@@ -39836,6 +40071,7 @@
           </w:p>
           <w:p>
             <w:r>
+              <w:lastRenderedPageBreak/>
               <w:t>With start being the users entered webpage. Scraper is started (see component testing for scraper) or test cases</w:t>
             </w:r>
           </w:p>
@@ -39846,6 +40082,7 @@
           </w:tcPr>
           <w:p>
             <w:r>
+              <w:lastRenderedPageBreak/>
               <w:t>--expected</w:t>
             </w:r>
             <w:r>
@@ -39894,6 +40131,7 @@
               <w:rPr>
                 <w:noProof/>
               </w:rPr>
+              <w:lastRenderedPageBreak/>
               <w:drawing>
                 <wp:inline distT="0" distB="0" distL="0" distR="0" wp14:anchorId="45892A9F" wp14:editId="3A34E94F">
                   <wp:extent cx="3057525" cy="1495425"/>
@@ -40586,6 +40824,7 @@
       </w:pPr>
       <w:bookmarkStart w:id="74" w:name="_Toc34205857"/>
       <w:r>
+        <w:lastRenderedPageBreak/>
         <w:t xml:space="preserve">Integration </w:t>
       </w:r>
       <w:r>
@@ -41168,6 +41407,7 @@
               <w:rPr>
                 <w:noProof/>
               </w:rPr>
+              <w:lastRenderedPageBreak/>
               <w:drawing>
                 <wp:inline distT="0" distB="0" distL="0" distR="0" wp14:anchorId="0C8B04F4" wp14:editId="4C49C621">
                   <wp:extent cx="2782295" cy="1797005"/>
@@ -42180,6 +42420,7 @@
               <w:rPr>
                 <w:noProof/>
               </w:rPr>
+              <w:lastRenderedPageBreak/>
               <w:drawing>
                 <wp:inline distT="0" distB="0" distL="0" distR="0" wp14:anchorId="11BB0697" wp14:editId="4EF8882D">
                   <wp:extent cx="2654490" cy="1714458"/>
@@ -42433,6 +42674,7 @@
               <w:rPr>
                 <w:noProof/>
               </w:rPr>
+              <w:lastRenderedPageBreak/>
               <w:drawing>
                 <wp:inline distT="0" distB="0" distL="0" distR="0" wp14:anchorId="42D4DFBA" wp14:editId="7B97C998">
                   <wp:extent cx="2782295" cy="1797005"/>
@@ -42577,6 +42819,7 @@
               <w:rPr>
                 <w:noProof/>
               </w:rPr>
+              <w:lastRenderedPageBreak/>
               <w:drawing>
                 <wp:inline distT="0" distB="0" distL="0" distR="0" wp14:anchorId="47BE8974" wp14:editId="73AC0240">
                   <wp:extent cx="2905125" cy="2180176"/>
@@ -42640,6 +42883,7 @@
       </w:pPr>
       <w:bookmarkStart w:id="75" w:name="_Toc34205858"/>
       <w:r>
+        <w:lastRenderedPageBreak/>
         <w:t>Error images</w:t>
       </w:r>
       <w:bookmarkEnd w:id="75"/>
@@ -42972,6 +43216,7 @@
       </w:pPr>
       <w:bookmarkStart w:id="76" w:name="_Toc34205859"/>
       <w:r>
+        <w:lastRenderedPageBreak/>
         <w:t>Test cases.</w:t>
       </w:r>
       <w:bookmarkEnd w:id="76"/>
@@ -43202,6 +43447,7 @@
         <w:rPr>
           <w:noProof/>
         </w:rPr>
+        <w:lastRenderedPageBreak/>
         <w:drawing>
           <wp:inline distT="0" distB="0" distL="0" distR="0" wp14:anchorId="2CE72A93" wp14:editId="3B590B57">
             <wp:extent cx="6229350" cy="2752725"/>
@@ -43383,6 +43629,7 @@
     </w:p>
     <w:p>
       <w:r>
+        <w:lastRenderedPageBreak/>
         <w:t xml:space="preserve">This proves that there is </w:t>
       </w:r>
       <w:r>
@@ -43507,8 +43754,13 @@
           <w:tab w:val="left" w:pos="6233"/>
         </w:tabs>
       </w:pPr>
-      <w:r>
-        <w:t xml:space="preserve">Next we input our URL we want to scrape </w:t>
+      <w:proofErr w:type="gramStart"/>
+      <w:r>
+        <w:t>Next</w:t>
+      </w:r>
+      <w:proofErr w:type="gramEnd"/>
+      <w:r>
+        <w:t xml:space="preserve"> we input our URL we want to scrape </w:t>
       </w:r>
       <w:r>
         <w:tab/>
@@ -43563,8 +43815,14 @@
       </w:r>
     </w:p>
     <w:p>
-      <w:r>
-        <w:t>Next we input “y” to re</w:t>
+      <w:proofErr w:type="gramStart"/>
+      <w:r>
+        <w:lastRenderedPageBreak/>
+        <w:t>Next</w:t>
+      </w:r>
+      <w:proofErr w:type="gramEnd"/>
+      <w:r>
+        <w:t xml:space="preserve"> we input “y” to re</w:t>
       </w:r>
       <w:r>
         <w:t>-</w:t>
@@ -43756,6 +44014,7 @@
         <w:rPr>
           <w:noProof/>
         </w:rPr>
+        <w:lastRenderedPageBreak/>
         <w:t>Now that the scraper has finished we wait for the write to finish.</w:t>
       </w:r>
       <w:r>
@@ -43915,6 +44174,7 @@
     </w:p>
     <w:p>
       <w:r>
+        <w:lastRenderedPageBreak/>
         <w:t>The program has now sorted and written the output to file.</w:t>
       </w:r>
       <w:r>
@@ -44436,6 +44696,7 @@
     </w:p>
     <w:p>
       <w:r>
+        <w:lastRenderedPageBreak/>
         <w:t>We now see the tables that are stored and can confirm our choice.</w:t>
       </w:r>
       <w:r>
@@ -44654,6 +44915,7 @@
     </w:p>
     <w:p>
       <w:r>
+        <w:lastRenderedPageBreak/>
         <w:t xml:space="preserve">Sample output </w:t>
       </w:r>
       <w:r>
@@ -44753,6 +45015,7 @@
     </w:p>
     <w:p>
       <w:r>
+        <w:lastRenderedPageBreak/>
         <w:t>And we get the output!</w:t>
       </w:r>
       <w:r>
@@ -44832,9 +45095,11 @@
       <w:r>
         <w:t xml:space="preserve">s </w:t>
       </w:r>
+      <w:proofErr w:type="gramStart"/>
       <w:r>
         <w:t>expected</w:t>
       </w:r>
+      <w:proofErr w:type="gramEnd"/>
       <w:r>
         <w:t xml:space="preserve"> output was achieved, there is evidence that the program has passed integration testing.</w:t>
       </w:r>
@@ -44886,6 +45151,7 @@
       </w:pPr>
       <w:bookmarkStart w:id="83" w:name="_Toc34205866"/>
       <w:r>
+        <w:lastRenderedPageBreak/>
         <w:t xml:space="preserve">Testing with </w:t>
       </w:r>
       <w:r>
@@ -44931,7 +45197,15 @@
         <w:t xml:space="preserve"> She also wants to make sure she can reach the contact page in at least 3 jumps from her home page.</w:t>
       </w:r>
       <w:r>
-        <w:t xml:space="preserve"> After she is finished she wishes to clear the cached webpages to clear up storage.</w:t>
+        <w:t xml:space="preserve"> After she is </w:t>
+      </w:r>
+      <w:proofErr w:type="gramStart"/>
+      <w:r>
+        <w:t>finished</w:t>
+      </w:r>
+      <w:proofErr w:type="gramEnd"/>
+      <w:r>
+        <w:t xml:space="preserve"> she wishes to clear the cached webpages to clear up storage.</w:t>
       </w:r>
     </w:p>
     <w:p>
@@ -45129,7 +45403,15 @@
         <w:t>So,</w:t>
       </w:r>
       <w:r>
-        <w:t xml:space="preserve"> she starts up the program again and inputs “returnmpa” by accident when she fumbles the key</w:t>
+        <w:t xml:space="preserve"> she starts up the program again and inputs “</w:t>
+      </w:r>
+      <w:proofErr w:type="spellStart"/>
+      <w:r>
+        <w:t>returnmpa</w:t>
+      </w:r>
+      <w:proofErr w:type="spellEnd"/>
+      <w:r>
+        <w:t>” by accident when she fumbles the key</w:t>
       </w:r>
       <w:r>
         <w:t>s</w:t>
@@ -45198,6 +45480,7 @@
         <w:rPr>
           <w:noProof/>
         </w:rPr>
+        <w:lastRenderedPageBreak/>
         <w:drawing>
           <wp:inline distT="0" distB="0" distL="0" distR="0" wp14:anchorId="73EFD252" wp14:editId="665544B0">
             <wp:extent cx="5731510" cy="914400"/>
@@ -45540,6 +45823,7 @@
     <w:p/>
     <w:p>
       <w:r>
+        <w:lastRenderedPageBreak/>
         <w:t xml:space="preserve">When reading through the file, she </w:t>
       </w:r>
       <w:r>
@@ -45636,8 +45920,13 @@
           <w:noProof/>
         </w:rPr>
       </w:pPr>
-      <w:r>
-        <w:t>Next she inputs the start and end webpage.</w:t>
+      <w:proofErr w:type="gramStart"/>
+      <w:r>
+        <w:t>Next</w:t>
+      </w:r>
+      <w:proofErr w:type="gramEnd"/>
+      <w:r>
+        <w:t xml:space="preserve"> she inputs the start and end webpage.</w:t>
       </w:r>
       <w:r>
         <w:rPr>
@@ -45843,6 +46132,7 @@
         <w:rPr>
           <w:noProof/>
         </w:rPr>
+        <w:lastRenderedPageBreak/>
         <w:drawing>
           <wp:inline distT="0" distB="0" distL="0" distR="0" wp14:anchorId="36270E1F" wp14:editId="06125290">
             <wp:extent cx="5731510" cy="834307"/>
@@ -46092,6 +46382,7 @@
       </w:pPr>
       <w:bookmarkStart w:id="84" w:name="_Toc34205867"/>
       <w:r>
+        <w:lastRenderedPageBreak/>
         <w:t>End user testing</w:t>
       </w:r>
     </w:p>
@@ -46276,6 +46567,7 @@
         <w:pStyle w:val="Requirementsexample"/>
       </w:pPr>
       <w:r>
+        <w:lastRenderedPageBreak/>
         <w:t>The found pages must be sorted alphabetically for readability, and the user must have the option to write the output to file.</w:t>
       </w:r>
     </w:p>
@@ -46342,7 +46634,15 @@
         <w:jc w:val="both"/>
       </w:pPr>
       <w:r>
-        <w:t xml:space="preserve">This requirement is matched, but not exactly. The program displays an menu of all the </w:t>
+        <w:t xml:space="preserve">This requirement is matched, but not exactly. The program displays </w:t>
+      </w:r>
+      <w:proofErr w:type="gramStart"/>
+      <w:r>
+        <w:t>an</w:t>
+      </w:r>
+      <w:proofErr w:type="gramEnd"/>
+      <w:r>
+        <w:t xml:space="preserve"> menu of all the </w:t>
       </w:r>
       <w:r>
         <w:t>operations</w:t>
@@ -46420,7 +46720,15 @@
         <w:jc w:val="both"/>
       </w:pPr>
       <w:r>
-        <w:t>The loadDatabase method in the NoodleMap class loads in databases, and also checks to make sure the database exists, which makes sure the user input is a valid table.</w:t>
+        <w:t xml:space="preserve">The loadDatabase method in the NoodleMap class loads in databases, </w:t>
+      </w:r>
+      <w:proofErr w:type="gramStart"/>
+      <w:r>
+        <w:t>and also</w:t>
+      </w:r>
+      <w:proofErr w:type="gramEnd"/>
+      <w:r>
+        <w:t xml:space="preserve"> checks to make sure the database exists, which makes sure the user input is a valid table.</w:t>
       </w:r>
     </w:p>
     <w:p>
@@ -46441,6 +46749,7 @@
         <w:pStyle w:val="Requirementsexample"/>
       </w:pPr>
       <w:r>
+        <w:lastRenderedPageBreak/>
         <w:t>Calculate a path between two URLs</w:t>
       </w:r>
     </w:p>
@@ -46486,8 +46795,13 @@
       <w:r>
         <w:t>-</w:t>
       </w:r>
-      <w:r>
-        <w:t xml:space="preserve">index then the program will attempt to call the domain as a table name. If the table name does not exist, the user is notified, and the program exits. </w:t>
+      <w:proofErr w:type="gramStart"/>
+      <w:r>
+        <w:t>index</w:t>
+      </w:r>
+      <w:proofErr w:type="gramEnd"/>
+      <w:r>
+        <w:t xml:space="preserve"> then the program will attempt to call the domain as a table name. If the table name does not exist, the user is notified, and the program exits. </w:t>
       </w:r>
     </w:p>
     <w:p>
@@ -46524,7 +46838,15 @@
         <w:t xml:space="preserve"> </w:t>
       </w:r>
       <w:r>
-        <w:t xml:space="preserve">The version that was actually implemented makes it easier for the user as they don’t need to input all the parameters even if some are unnecessary </w:t>
+        <w:t xml:space="preserve">The version that was </w:t>
+      </w:r>
+      <w:proofErr w:type="gramStart"/>
+      <w:r>
+        <w:t>actually implemented</w:t>
+      </w:r>
+      <w:proofErr w:type="gramEnd"/>
+      <w:r>
+        <w:t xml:space="preserve"> makes it easier for the user as they don’t need to input all the parameters even if some are unnecessary </w:t>
       </w:r>
     </w:p>
     <w:p/>
@@ -46592,7 +46914,11 @@
         <w:t xml:space="preserve"> by flooding it with requests.</w:t>
       </w:r>
       <w:r>
-        <w:t xml:space="preserve"> The scraper will also show information about the machine that it is being run on, some of which is normally not always available to normal users</w:t>
+        <w:t xml:space="preserve"> The scraper will also show information about the machine that it is being run on, some of which </w:t>
+      </w:r>
+      <w:r>
+        <w:lastRenderedPageBreak/>
+        <w:t>is normally not always available to normal users</w:t>
       </w:r>
       <w:r>
         <w:t xml:space="preserve"> such as telnet password, and CPU architecture.</w:t>
@@ -46717,6 +47043,7 @@
         <w:jc w:val="both"/>
       </w:pPr>
       <w:r>
+        <w:lastRenderedPageBreak/>
         <w:t xml:space="preserve">I am also using a text file to store the credentials of the database, meaning that if something changes </w:t>
       </w:r>
       <w:r>
@@ -46838,54 +47165,90 @@
       <w:r>
         <w:t xml:space="preserve"> to make sure that the scraper does not spout a ton of output, and to rework the way the scraper works during perfective maintenance.</w:t>
       </w:r>
+    </w:p>
+    <w:p>
+      <w:pPr>
+        <w:jc w:val="both"/>
+      </w:pPr>
+      <w:r>
+        <w:t>Corrective maintenance would need to be carried out to fix the output of the Scraper to make it be less verbose</w:t>
+      </w:r>
+      <w:r>
+        <w:t xml:space="preserve"> (as explained in Robustness of Program)</w:t>
+      </w:r>
+      <w:r>
+        <w:t>.</w:t>
+      </w:r>
+    </w:p>
+    <w:p>
+      <w:pPr>
+        <w:jc w:val="both"/>
+      </w:pPr>
+      <w:r>
+        <w:t>When looking over how accessible my program was, I noticed a distinct issue. Although my program is almost entirely based around text-based UI, a screen reader could have issues due to the scraper. This adds another reason to make sure that the scraper does not spout a ton of output, and to rework the way the scraper works during perfective maintenance.</w:t>
+      </w:r>
+    </w:p>
+    <w:p>
+      <w:pPr>
+        <w:jc w:val="both"/>
+      </w:pPr>
+      <w:r>
+        <w:t xml:space="preserve">During implementation I </w:t>
+      </w:r>
+      <w:r>
+        <w:t xml:space="preserve">discovered that relative links would need to be converted into absolute links, therefore I wrote a quick bit of code for string manipulation. While necessary, this slows down the scraper, as it needs to process the string between following each link. </w:t>
+      </w:r>
+      <w:r>
+        <w:t xml:space="preserve">This would be during Perfective maintenance, where it could be optimised, by maybe using regex or writing a small snippet in </w:t>
+      </w:r>
+      <w:r>
+        <w:t>C</w:t>
+      </w:r>
+      <w:r>
+        <w:t xml:space="preserve"> (as this would be faster than python</w:t>
+      </w:r>
+      <w:r>
+        <w:t xml:space="preserve"> and can be integrated)</w:t>
+      </w:r>
+    </w:p>
+    <w:p>
+      <w:pPr>
+        <w:jc w:val="both"/>
+      </w:pPr>
+      <w:r>
+        <w:t xml:space="preserve">Due to the way the domain is concatenated into </w:t>
+      </w:r>
+      <w:r>
+        <w:t xml:space="preserve">the SQL statement, </w:t>
+      </w:r>
+      <w:r>
+        <w:t xml:space="preserve">it is possible to insert malicious SQL code. This creates a security flaw in the program, allowing the user to edit the database. However, as the program already requires admin access and the user would need to input the credentials for the program to work in the first place, therefore it is safe to assume the user would already have be able to modify the database. </w:t>
+      </w:r>
+      <w:r>
+        <w:t>However, it would be a good idea to fix this during corrective maintenance.</w:t>
+      </w:r>
+      <w:r>
+        <w:t xml:space="preserve"> </w:t>
+      </w:r>
+    </w:p>
+    <w:p>
+      <w:pPr>
+        <w:jc w:val="both"/>
+      </w:pPr>
+      <w:r>
+        <w:t xml:space="preserve">TODO: </w:t>
+      </w:r>
+      <w:proofErr w:type="spellStart"/>
+      <w:r>
+        <w:t>sql</w:t>
+      </w:r>
+      <w:proofErr w:type="spellEnd"/>
+      <w:r>
+        <w:t xml:space="preserve"> injection</w:t>
+      </w:r>
       <w:bookmarkStart w:id="85" w:name="_GoBack"/>
-      <w:bookmarkEnd w:id="85"/>
-    </w:p>
-    <w:p>
-      <w:pPr>
-        <w:jc w:val="both"/>
-      </w:pPr>
-      <w:r>
-        <w:t>Corrective maintenance would need to be carried out to fix the output of the Scraper to make it be less verbose</w:t>
-      </w:r>
-      <w:r>
-        <w:t xml:space="preserve"> (as explained in Robustness of Program)</w:t>
-      </w:r>
-      <w:r>
-        <w:t>.</w:t>
-      </w:r>
-    </w:p>
-    <w:p>
-      <w:pPr>
-        <w:jc w:val="both"/>
-      </w:pPr>
-      <w:r>
-        <w:t>When looking over how accessible my program was, I noticed a distinct issue. Although my program is almost entirely based around text-based UI, a screen reader could have issues due to the scraper. This adds another reason to make sure that the scraper does not spout a ton of output, and to rework the way the scraper works during perfective maintenance.</w:t>
-      </w:r>
-    </w:p>
-    <w:p>
-      <w:pPr>
-        <w:jc w:val="both"/>
-      </w:pPr>
-      <w:r>
-        <w:t xml:space="preserve">During implementation I </w:t>
-      </w:r>
-      <w:r>
-        <w:t xml:space="preserve">discovered that relative links would need to be converted into absolute links, therefore I wrote a quick bit of code for string manipulation. While necessary, this slows down the scraper, as it needs to process the string between following each link. </w:t>
-      </w:r>
-      <w:r>
-        <w:t xml:space="preserve">This would be during Perfective maintenance, where it could be optimised, by maybe using regex or writing a small snippet in </w:t>
-      </w:r>
-      <w:r>
-        <w:t>C</w:t>
-      </w:r>
-      <w:r>
-        <w:t xml:space="preserve"> (as this would be faster than python</w:t>
-      </w:r>
-      <w:r>
-        <w:t xml:space="preserve"> and can be integrated)</w:t>
-      </w:r>
-    </w:p>
+    </w:p>
+    <w:bookmarkEnd w:id="85"/>
     <w:p/>
     <w:p>
       <w:pPr>
@@ -50771,6 +51134,7 @@
   <w:style w:type="character" w:default="1" w:styleId="DefaultParagraphFont">
     <w:name w:val="Default Paragraph Font"/>
     <w:uiPriority w:val="1"/>
+    <w:semiHidden/>
     <w:unhideWhenUsed/>
   </w:style>
   <w:style w:type="table" w:default="1" w:styleId="TableNormal">
@@ -52606,7 +52970,7 @@
 </file>
 
 <file path=customXml/itemProps1.xml><?xml version="1.0" encoding="utf-8"?>
-<ds:datastoreItem xmlns:ds="http://schemas.openxmlformats.org/officeDocument/2006/customXml" ds:itemID="{EFC363B1-7EFC-414F-816C-3A9746E0F59A}">
+<ds:datastoreItem xmlns:ds="http://schemas.openxmlformats.org/officeDocument/2006/customXml" ds:itemID="{4D607FF1-54B7-4DBD-8542-4253FE31C857}">
   <ds:schemaRefs>
     <ds:schemaRef ds:uri="http://schemas.openxmlformats.org/officeDocument/2006/bibliography"/>
   </ds:schemaRefs>

</xml_diff>

<commit_message>
added to end user testing
</commit_message>
<xml_diff>
--- a/ProjectWriteUp.docx
+++ b/ProjectWriteUp.docx
@@ -10,6 +10,7 @@
           <w:docPartUnique/>
         </w:docPartObj>
       </w:sdtPr>
+      <w:sdtEndPr/>
       <w:sdtContent>
         <w:p/>
         <w:p>
@@ -114,6 +115,7 @@
                                     <w:calendar w:val="gregorian"/>
                                   </w:date>
                                 </w:sdtPr>
+                                <w:sdtEndPr/>
                                 <w:sdtContent>
                                   <w:p>
                                     <w:pPr>
@@ -187,6 +189,7 @@
                               <w:calendar w:val="gregorian"/>
                             </w:date>
                           </w:sdtPr>
+                          <w:sdtEndPr/>
                           <w:sdtContent>
                             <w:p>
                               <w:pPr>
@@ -305,6 +308,7 @@
                                   <w:dataBinding w:prefixMappings="xmlns:ns0='http://purl.org/dc/elements/1.1/' xmlns:ns1='http://schemas.openxmlformats.org/package/2006/metadata/core-properties' " w:xpath="/ns1:coreProperties[1]/ns0:creator[1]" w:storeItemID="{6C3C8BC8-F283-45AE-878A-BAB7291924A1}"/>
                                   <w:text/>
                                 </w:sdtPr>
+                                <w:sdtEndPr/>
                                 <w:sdtContent>
                                   <w:p>
                                     <w:pPr>
@@ -355,6 +359,7 @@
                                     <w:dataBinding w:prefixMappings="xmlns:ns0='http://schemas.openxmlformats.org/officeDocument/2006/extended-properties' " w:xpath="/ns0:Properties[1]/ns0:Company[1]" w:storeItemID="{6668398D-A668-4E3E-A5EB-62B293D839F1}"/>
                                     <w:text/>
                                   </w:sdtPr>
+                                  <w:sdtEndPr/>
                                   <w:sdtContent>
                                     <w:r>
                                       <w:rPr>
@@ -393,6 +398,7 @@
                                     <w:dataBinding w:prefixMappings="xmlns:ns0='http://schemas.microsoft.com/office/2006/coverPageProps' " w:xpath="/ns0:CoverPageProperties[1]/ns0:CompanyAddress[1]" w:storeItemID="{55AF091B-3C7A-41E3-B477-F2FDAA23CFDA}"/>
                                     <w:text/>
                                   </w:sdtPr>
+                                  <w:sdtEndPr/>
                                   <w:sdtContent>
                                     <w:r>
                                       <w:rPr>
@@ -452,6 +458,7 @@
                             <w:dataBinding w:prefixMappings="xmlns:ns0='http://purl.org/dc/elements/1.1/' xmlns:ns1='http://schemas.openxmlformats.org/package/2006/metadata/core-properties' " w:xpath="/ns1:coreProperties[1]/ns0:creator[1]" w:storeItemID="{6C3C8BC8-F283-45AE-878A-BAB7291924A1}"/>
                             <w:text/>
                           </w:sdtPr>
+                          <w:sdtEndPr/>
                           <w:sdtContent>
                             <w:p>
                               <w:pPr>
@@ -502,6 +509,7 @@
                               <w:dataBinding w:prefixMappings="xmlns:ns0='http://schemas.openxmlformats.org/officeDocument/2006/extended-properties' " w:xpath="/ns0:Properties[1]/ns0:Company[1]" w:storeItemID="{6668398D-A668-4E3E-A5EB-62B293D839F1}"/>
                               <w:text/>
                             </w:sdtPr>
+                            <w:sdtEndPr/>
                             <w:sdtContent>
                               <w:r>
                                 <w:rPr>
@@ -540,6 +548,7 @@
                               <w:dataBinding w:prefixMappings="xmlns:ns0='http://schemas.microsoft.com/office/2006/coverPageProps' " w:xpath="/ns0:CoverPageProperties[1]/ns0:CompanyAddress[1]" w:storeItemID="{55AF091B-3C7A-41E3-B477-F2FDAA23CFDA}"/>
                               <w:text/>
                             </w:sdtPr>
+                            <w:sdtEndPr/>
                             <w:sdtContent>
                               <w:r>
                                 <w:rPr>
@@ -665,6 +674,7 @@
                                     <w:dataBinding w:prefixMappings="xmlns:ns0='http://purl.org/dc/elements/1.1/' xmlns:ns1='http://schemas.openxmlformats.org/package/2006/metadata/core-properties' " w:xpath="/ns1:coreProperties[1]/ns0:title[1]" w:storeItemID="{6C3C8BC8-F283-45AE-878A-BAB7291924A1}"/>
                                     <w:text w:multiLine="1"/>
                                   </w:sdtPr>
+                                  <w:sdtEndPr/>
                                   <w:sdtContent>
                                     <w:r>
                                       <w:rPr>
@@ -692,6 +702,7 @@
                                   <w:dataBinding w:prefixMappings="xmlns:ns0='http://purl.org/dc/elements/1.1/' xmlns:ns1='http://schemas.openxmlformats.org/package/2006/metadata/core-properties' " w:xpath="/ns1:coreProperties[1]/ns0:subject[1]" w:storeItemID="{6C3C8BC8-F283-45AE-878A-BAB7291924A1}"/>
                                   <w:text/>
                                 </w:sdtPr>
+                                <w:sdtEndPr/>
                                 <w:sdtContent>
                                   <w:p>
                                     <w:pPr>
@@ -766,6 +777,7 @@
                               <w:dataBinding w:prefixMappings="xmlns:ns0='http://purl.org/dc/elements/1.1/' xmlns:ns1='http://schemas.openxmlformats.org/package/2006/metadata/core-properties' " w:xpath="/ns1:coreProperties[1]/ns0:title[1]" w:storeItemID="{6C3C8BC8-F283-45AE-878A-BAB7291924A1}"/>
                               <w:text w:multiLine="1"/>
                             </w:sdtPr>
+                            <w:sdtEndPr/>
                             <w:sdtContent>
                               <w:r>
                                 <w:rPr>
@@ -793,6 +805,7 @@
                             <w:dataBinding w:prefixMappings="xmlns:ns0='http://purl.org/dc/elements/1.1/' xmlns:ns1='http://schemas.openxmlformats.org/package/2006/metadata/core-properties' " w:xpath="/ns1:coreProperties[1]/ns0:subject[1]" w:storeItemID="{6C3C8BC8-F283-45AE-878A-BAB7291924A1}"/>
                             <w:text/>
                           </w:sdtPr>
+                          <w:sdtEndPr/>
                           <w:sdtContent>
                             <w:p>
                               <w:pPr>
@@ -7584,15 +7597,7 @@
         </w:numPr>
       </w:pPr>
       <w:r>
-        <w:t xml:space="preserve">When retrieving the program </w:t>
-      </w:r>
-      <w:proofErr w:type="gramStart"/>
-      <w:r>
-        <w:t>has to</w:t>
-      </w:r>
-      <w:proofErr w:type="gramEnd"/>
-      <w:r>
-        <w:t xml:space="preserve"> confirm that the table does </w:t>
+        <w:t xml:space="preserve">When retrieving the program has to confirm that the table does </w:t>
       </w:r>
       <w:r>
         <w:t>in fact</w:t>
@@ -7919,15 +7924,7 @@
         <w:t>URL required</w:t>
       </w:r>
       <w:r>
-        <w:t xml:space="preserve">. The table must </w:t>
-      </w:r>
-      <w:proofErr w:type="gramStart"/>
-      <w:r>
-        <w:t>exist</w:t>
-      </w:r>
-      <w:proofErr w:type="gramEnd"/>
-      <w:r>
-        <w:t xml:space="preserve"> or the program will notify the user that it does not.</w:t>
+        <w:t>. The table must exist or the program will notify the user that it does not.</w:t>
       </w:r>
     </w:p>
     <w:p>
@@ -8296,21 +8293,7 @@
         <w:rPr>
           <w:highlight w:val="yellow"/>
         </w:rPr>
-        <w:t xml:space="preserve"> right after </w:t>
-      </w:r>
-      <w:proofErr w:type="gramStart"/>
-      <w:r>
-        <w:rPr>
-          <w:highlight w:val="yellow"/>
-        </w:rPr>
-        <w:t>start</w:t>
-      </w:r>
-      <w:proofErr w:type="gramEnd"/>
-      <w:r>
-        <w:rPr>
-          <w:highlight w:val="yellow"/>
-        </w:rPr>
-        <w:t xml:space="preserve"> up</w:t>
+        <w:t xml:space="preserve"> right after start up</w:t>
       </w:r>
     </w:p>
     <w:tbl>
@@ -9533,15 +9516,7 @@
         <w:t>“</w:t>
       </w:r>
       <w:r>
-        <w:t xml:space="preserve"># Friendly, low-speed </w:t>
-      </w:r>
-      <w:proofErr w:type="spellStart"/>
-      <w:r>
-        <w:t>bots</w:t>
-      </w:r>
-      <w:proofErr w:type="spellEnd"/>
-      <w:r>
-        <w:t xml:space="preserve"> are welcome viewing article pages, but not</w:t>
+        <w:t># Friendly, low-speed bots are welcome viewing article pages, but not</w:t>
       </w:r>
       <w:r>
         <w:t xml:space="preserve"> </w:t>
@@ -10861,15 +10836,7 @@
     </w:p>
     <w:p>
       <w:r>
-        <w:t xml:space="preserve">The UI object is used to store and display a basic </w:t>
-      </w:r>
-      <w:proofErr w:type="gramStart"/>
-      <w:r>
-        <w:t>text based</w:t>
-      </w:r>
-      <w:proofErr w:type="gramEnd"/>
-      <w:r>
-        <w:t xml:space="preserve"> UI. It can store all the function names of related commands and can accept user input if required.</w:t>
+        <w:t>The UI object is used to store and display a basic text based UI. It can store all the function names of related commands and can accept user input if required.</w:t>
       </w:r>
     </w:p>
     <w:p>
@@ -10883,29 +10850,13 @@
         <w:t>and load a database into it.</w:t>
       </w:r>
       <w:r>
-        <w:t xml:space="preserve"> The reason it is called Noodle, is while the edges can be almost treated as “nodes”, they are not actually </w:t>
-      </w:r>
-      <w:proofErr w:type="gramStart"/>
-      <w:r>
-        <w:t>nodes by definition, and</w:t>
-      </w:r>
-      <w:proofErr w:type="gramEnd"/>
-      <w:r>
-        <w:t xml:space="preserve"> thus are not called as such. To make sure I still knew what they </w:t>
+        <w:t xml:space="preserve"> The reason it is called Noodle, is while the edges can be almost treated as “nodes”, they are not actually nodes by definition, and thus are not called as such. To make sure I still knew what they </w:t>
       </w:r>
       <w:r>
         <w:t>were and</w:t>
       </w:r>
       <w:r>
-        <w:t xml:space="preserve"> remembered that they could be treated as nodes for </w:t>
-      </w:r>
-      <w:proofErr w:type="gramStart"/>
-      <w:r>
-        <w:t>the majority of</w:t>
-      </w:r>
-      <w:proofErr w:type="gramEnd"/>
-      <w:r>
-        <w:t xml:space="preserve"> operations, I decided to call them noodles.</w:t>
+        <w:t xml:space="preserve"> remembered that they could be treated as nodes for the majority of operations, I decided to call them noodles.</w:t>
       </w:r>
     </w:p>
     <w:p/>
@@ -21903,15 +21854,7 @@
         <w:t>Originally,</w:t>
       </w:r>
       <w:r>
-        <w:t xml:space="preserve"> I planned just to delete everything after the first slash, but I realised that we need to remove the http or https to allow the program to write to </w:t>
-      </w:r>
-      <w:proofErr w:type="gramStart"/>
-      <w:r>
-        <w:t>system, and</w:t>
-      </w:r>
-      <w:proofErr w:type="gramEnd"/>
-      <w:r>
-        <w:t xml:space="preserve"> allow the program to </w:t>
+        <w:t xml:space="preserve"> I planned just to delete everything after the first slash, but I realised that we need to remove the http or https to allow the program to write to system, and allow the program to </w:t>
       </w:r>
       <w:r>
         <w:t>create</w:t>
@@ -23657,7 +23600,6 @@
               <w:br/>
               <w:t>Also, notice the </w:t>
             </w:r>
-            <w:proofErr w:type="spellStart"/>
             <w:r>
               <w:rPr>
                 <w:rStyle w:val="CodeSnippetChar"/>
@@ -23680,7 +23622,6 @@
               </w:rPr>
               <w:t>commit</w:t>
             </w:r>
-            <w:proofErr w:type="spellEnd"/>
             <w:r>
               <w:rPr>
                 <w:rStyle w:val="CodeSnippetChar"/>
@@ -23917,13 +23858,8 @@
               <w:t>Seemingly randomly becomes a dictionary upon reaching a length of 1 with a key and a value with neither being none. occurs on line 156</w:t>
             </w:r>
             <w:r>
-              <w:t xml:space="preserve"> </w:t>
-            </w:r>
-            <w:proofErr w:type="gramStart"/>
-            <w:r>
-              <w:t>at the moment</w:t>
-            </w:r>
-            <w:proofErr w:type="gramEnd"/>
+              <w:t xml:space="preserve"> at the moment</w:t>
+            </w:r>
             <w:r>
               <w:t xml:space="preserve"> but will probably crop up elsewhere as well.</w:t>
             </w:r>
@@ -25027,15 +24963,7 @@
           </w:tcPr>
           <w:p>
             <w:r>
-              <w:t>It turns out that relative links can use both ./ and</w:t>
-            </w:r>
-            <w:proofErr w:type="gramStart"/>
-            <w:r>
-              <w:t xml:space="preserve"> ..</w:t>
-            </w:r>
-            <w:proofErr w:type="gramEnd"/>
-            <w:r>
-              <w:t>/ which are relative from the current directory, and the directory above respectively. This creates a problem during scraping, as we need to figure out the absolute address, and we do not necessarily know where the page the link is found on links to.</w:t>
+              <w:t>It turns out that relative links can use both ./ and ../ which are relative from the current directory, and the directory above respectively. This creates a problem during scraping, as we need to figure out the absolute address, and we do not necessarily know where the page the link is found on links to.</w:t>
             </w:r>
           </w:p>
           <w:p>
@@ -33200,15 +33128,7 @@
         <w:t>works,</w:t>
       </w:r>
       <w:r>
-        <w:t xml:space="preserve"> then this shows that the </w:t>
-      </w:r>
-      <w:proofErr w:type="gramStart"/>
-      <w:r>
-        <w:t>terminal based</w:t>
-      </w:r>
-      <w:proofErr w:type="gramEnd"/>
-      <w:r>
-        <w:t xml:space="preserve"> control system works.</w:t>
+        <w:t xml:space="preserve"> then this shows that the terminal based control system works.</w:t>
       </w:r>
     </w:p>
     <w:p>
@@ -33332,6 +33252,11 @@
       <w:r>
         <w:t xml:space="preserve"> </w:t>
       </w:r>
+      <w:r>
+        <w:t>I will talk them through the installation of the requirements of the program.</w:t>
+      </w:r>
+      <w:bookmarkStart w:id="68" w:name="_GoBack"/>
+      <w:bookmarkEnd w:id="68"/>
     </w:p>
     <w:p>
       <w:r>
@@ -33429,15 +33354,7 @@
     </w:p>
     <w:p>
       <w:r>
-        <w:t xml:space="preserve">The component test is </w:t>
-      </w:r>
-      <w:proofErr w:type="gramStart"/>
-      <w:r>
-        <w:t>similar to</w:t>
-      </w:r>
-      <w:proofErr w:type="gramEnd"/>
-      <w:r>
-        <w:t xml:space="preserve"> the integration testing a</w:t>
+        <w:t>The component test is similar to the integration testing a</w:t>
       </w:r>
       <w:r>
         <w:t>s al</w:t>
@@ -33485,7 +33402,7 @@
       <w:pPr>
         <w:pStyle w:val="Heading3"/>
       </w:pPr>
-      <w:bookmarkStart w:id="68" w:name="_Toc34205852"/>
+      <w:bookmarkStart w:id="69" w:name="_Toc34205852"/>
       <w:r>
         <w:t xml:space="preserve">Component </w:t>
       </w:r>
@@ -33495,7 +33412,7 @@
       <w:r>
         <w:t>esting for NoodleMap()</w:t>
       </w:r>
-      <w:bookmarkEnd w:id="68"/>
+      <w:bookmarkEnd w:id="69"/>
     </w:p>
     <w:p>
       <w:pPr>
@@ -33539,15 +33456,7 @@
         <w:t xml:space="preserve">which is what was expected as </w:t>
       </w:r>
       <w:r>
-        <w:t xml:space="preserve">despite there being multiple paths </w:t>
-      </w:r>
-      <w:proofErr w:type="gramStart"/>
-      <w:r>
-        <w:t>possible</w:t>
-      </w:r>
-      <w:proofErr w:type="gramEnd"/>
-      <w:r>
-        <w:t xml:space="preserve"> so </w:t>
+        <w:t xml:space="preserve">despite there being multiple paths possible so </w:t>
       </w:r>
       <w:r>
         <w:t xml:space="preserve">the program only needs to return </w:t>
@@ -35010,14 +34919,14 @@
       <w:pPr>
         <w:pStyle w:val="Heading3"/>
       </w:pPr>
-      <w:bookmarkStart w:id="69" w:name="_Toc34205853"/>
+      <w:bookmarkStart w:id="70" w:name="_Toc34205853"/>
       <w:r>
         <w:t>Connecting to database</w:t>
       </w:r>
       <w:r>
         <w:t xml:space="preserve"> and executing commands</w:t>
       </w:r>
-      <w:bookmarkEnd w:id="69"/>
+      <w:bookmarkEnd w:id="70"/>
     </w:p>
     <w:tbl>
       <w:tblPr>
@@ -36423,7 +36332,7 @@
       <w:pPr>
         <w:pStyle w:val="Heading3"/>
       </w:pPr>
-      <w:bookmarkStart w:id="70" w:name="_Toc34205854"/>
+      <w:bookmarkStart w:id="71" w:name="_Toc34205854"/>
       <w:r>
         <w:lastRenderedPageBreak/>
         <w:t xml:space="preserve">Component </w:t>
@@ -36434,7 +36343,7 @@
       <w:r>
         <w:t>esting for UI</w:t>
       </w:r>
-      <w:bookmarkEnd w:id="70"/>
+      <w:bookmarkEnd w:id="71"/>
     </w:p>
     <w:p>
       <w:r>
@@ -37012,7 +36921,7 @@
       <w:pPr>
         <w:pStyle w:val="Heading3"/>
       </w:pPr>
-      <w:bookmarkStart w:id="71" w:name="_Toc34205855"/>
+      <w:bookmarkStart w:id="72" w:name="_Toc34205855"/>
       <w:r>
         <w:t xml:space="preserve">Component </w:t>
       </w:r>
@@ -37022,7 +36931,7 @@
       <w:r>
         <w:t>esting for clearDatabases()</w:t>
       </w:r>
-      <w:bookmarkEnd w:id="71"/>
+      <w:bookmarkEnd w:id="72"/>
     </w:p>
     <w:tbl>
       <w:tblPr>
@@ -37866,12 +37775,12 @@
       <w:pPr>
         <w:pStyle w:val="Heading3"/>
       </w:pPr>
-      <w:bookmarkStart w:id="72" w:name="_Toc34205834"/>
+      <w:bookmarkStart w:id="73" w:name="_Toc34205834"/>
       <w:r>
         <w:lastRenderedPageBreak/>
         <w:t>Component testing for Scraper</w:t>
       </w:r>
-      <w:bookmarkEnd w:id="72"/>
+      <w:bookmarkEnd w:id="73"/>
     </w:p>
     <w:p>
       <w:r>
@@ -39585,7 +39494,7 @@
       <w:pPr>
         <w:pStyle w:val="Heading2"/>
       </w:pPr>
-      <w:bookmarkStart w:id="73" w:name="_Toc34205856"/>
+      <w:bookmarkStart w:id="74" w:name="_Toc34205856"/>
       <w:r>
         <w:lastRenderedPageBreak/>
         <w:t>Integration</w:t>
@@ -39611,7 +39520,7 @@
       <w:r>
         <w:t xml:space="preserve"> procedure</w:t>
       </w:r>
-      <w:bookmarkEnd w:id="73"/>
+      <w:bookmarkEnd w:id="74"/>
     </w:p>
     <w:tbl>
       <w:tblPr>
@@ -40822,7 +40731,7 @@
       <w:pPr>
         <w:pStyle w:val="Heading2"/>
       </w:pPr>
-      <w:bookmarkStart w:id="74" w:name="_Toc34205857"/>
+      <w:bookmarkStart w:id="75" w:name="_Toc34205857"/>
       <w:r>
         <w:lastRenderedPageBreak/>
         <w:t xml:space="preserve">Integration </w:t>
@@ -40833,7 +40742,7 @@
       <w:r>
         <w:t>esting for sort() procedure</w:t>
       </w:r>
-      <w:bookmarkEnd w:id="74"/>
+      <w:bookmarkEnd w:id="75"/>
     </w:p>
     <w:tbl>
       <w:tblPr>
@@ -42881,12 +42790,12 @@
       <w:pPr>
         <w:pStyle w:val="Heading2"/>
       </w:pPr>
-      <w:bookmarkStart w:id="75" w:name="_Toc34205858"/>
+      <w:bookmarkStart w:id="76" w:name="_Toc34205858"/>
       <w:r>
         <w:lastRenderedPageBreak/>
         <w:t>Error images</w:t>
       </w:r>
-      <w:bookmarkEnd w:id="75"/>
+      <w:bookmarkEnd w:id="76"/>
     </w:p>
     <w:p>
       <w:pPr>
@@ -43214,18 +43123,18 @@
       <w:pPr>
         <w:pStyle w:val="Heading2"/>
       </w:pPr>
-      <w:bookmarkStart w:id="76" w:name="_Toc34205859"/>
+      <w:bookmarkStart w:id="77" w:name="_Toc34205859"/>
       <w:r>
         <w:lastRenderedPageBreak/>
         <w:t>Test cases.</w:t>
       </w:r>
-      <w:bookmarkEnd w:id="76"/>
+      <w:bookmarkEnd w:id="77"/>
     </w:p>
     <w:p>
       <w:pPr>
         <w:pStyle w:val="Heading3"/>
       </w:pPr>
-      <w:bookmarkStart w:id="77" w:name="_Toc34205860"/>
+      <w:bookmarkStart w:id="78" w:name="_Toc34205860"/>
       <w:r>
         <w:t xml:space="preserve">Test </w:t>
       </w:r>
@@ -43235,7 +43144,7 @@
       <w:r>
         <w:t>ase 1</w:t>
       </w:r>
-      <w:bookmarkEnd w:id="77"/>
+      <w:bookmarkEnd w:id="78"/>
     </w:p>
     <w:p>
       <w:r>
@@ -43649,7 +43558,7 @@
       <w:pPr>
         <w:pStyle w:val="Heading3"/>
       </w:pPr>
-      <w:bookmarkStart w:id="78" w:name="_Toc34205861"/>
+      <w:bookmarkStart w:id="79" w:name="_Toc34205861"/>
       <w:r>
         <w:t xml:space="preserve">Test </w:t>
       </w:r>
@@ -43659,7 +43568,7 @@
       <w:r>
         <w:t>ase 2</w:t>
       </w:r>
-      <w:bookmarkEnd w:id="78"/>
+      <w:bookmarkEnd w:id="79"/>
       <w:r>
         <w:t xml:space="preserve"> </w:t>
       </w:r>
@@ -43754,13 +43663,8 @@
           <w:tab w:val="left" w:pos="6233"/>
         </w:tabs>
       </w:pPr>
-      <w:proofErr w:type="gramStart"/>
-      <w:r>
-        <w:t>Next</w:t>
-      </w:r>
-      <w:proofErr w:type="gramEnd"/>
-      <w:r>
-        <w:t xml:space="preserve"> we input our URL we want to scrape </w:t>
+      <w:r>
+        <w:t xml:space="preserve">Next we input our URL we want to scrape </w:t>
       </w:r>
       <w:r>
         <w:tab/>
@@ -43815,14 +43719,9 @@
       </w:r>
     </w:p>
     <w:p>
-      <w:proofErr w:type="gramStart"/>
       <w:r>
         <w:lastRenderedPageBreak/>
-        <w:t>Next</w:t>
-      </w:r>
-      <w:proofErr w:type="gramEnd"/>
-      <w:r>
-        <w:t xml:space="preserve"> we input “y” to re</w:t>
+        <w:t>Next we input “y” to re</w:t>
       </w:r>
       <w:r>
         <w:t>-</w:t>
@@ -44281,7 +44180,7 @@
           <w:noProof/>
         </w:rPr>
       </w:pPr>
-      <w:bookmarkStart w:id="79" w:name="_Toc34205862"/>
+      <w:bookmarkStart w:id="80" w:name="_Toc34205862"/>
       <w:r>
         <w:rPr>
           <w:noProof/>
@@ -44300,7 +44199,7 @@
         </w:rPr>
         <w:t>ase 3</w:t>
       </w:r>
-      <w:bookmarkEnd w:id="79"/>
+      <w:bookmarkEnd w:id="80"/>
     </w:p>
     <w:p>
       <w:r>
@@ -44623,7 +44522,7 @@
       <w:pPr>
         <w:pStyle w:val="Heading3"/>
       </w:pPr>
-      <w:bookmarkStart w:id="80" w:name="_Toc34205863"/>
+      <w:bookmarkStart w:id="81" w:name="_Toc34205863"/>
       <w:r>
         <w:t xml:space="preserve">Test </w:t>
       </w:r>
@@ -44633,7 +44532,7 @@
       <w:r>
         <w:t>ase 4</w:t>
       </w:r>
-      <w:bookmarkEnd w:id="80"/>
+      <w:bookmarkEnd w:id="81"/>
     </w:p>
     <w:p>
       <w:r>
@@ -44813,7 +44712,7 @@
       <w:pPr>
         <w:pStyle w:val="Heading3"/>
       </w:pPr>
-      <w:bookmarkStart w:id="81" w:name="_Toc34205864"/>
+      <w:bookmarkStart w:id="82" w:name="_Toc34205864"/>
       <w:r>
         <w:t xml:space="preserve">Test </w:t>
       </w:r>
@@ -44823,7 +44722,7 @@
       <w:r>
         <w:t>ase 5</w:t>
       </w:r>
-      <w:bookmarkEnd w:id="81"/>
+      <w:bookmarkEnd w:id="82"/>
     </w:p>
     <w:p>
       <w:r>
@@ -45064,11 +44963,11 @@
       <w:pPr>
         <w:pStyle w:val="Heading3"/>
       </w:pPr>
-      <w:bookmarkStart w:id="82" w:name="_Toc34205865"/>
+      <w:bookmarkStart w:id="83" w:name="_Toc34205865"/>
       <w:r>
         <w:t>Conclusion</w:t>
       </w:r>
-      <w:bookmarkEnd w:id="82"/>
+      <w:bookmarkEnd w:id="83"/>
       <w:r>
         <w:t xml:space="preserve"> </w:t>
       </w:r>
@@ -45095,11 +44994,9 @@
       <w:r>
         <w:t xml:space="preserve">s </w:t>
       </w:r>
-      <w:proofErr w:type="gramStart"/>
       <w:r>
         <w:t>expected</w:t>
       </w:r>
-      <w:proofErr w:type="gramEnd"/>
       <w:r>
         <w:t xml:space="preserve"> output was achieved, there is evidence that the program has passed integration testing.</w:t>
       </w:r>
@@ -45149,7 +45046,7 @@
       <w:pPr>
         <w:pStyle w:val="Heading2"/>
       </w:pPr>
-      <w:bookmarkStart w:id="83" w:name="_Toc34205866"/>
+      <w:bookmarkStart w:id="84" w:name="_Toc34205866"/>
       <w:r>
         <w:lastRenderedPageBreak/>
         <w:t xml:space="preserve">Testing with </w:t>
@@ -45160,7 +45057,7 @@
       <w:r>
         <w:t>ersona</w:t>
       </w:r>
-      <w:bookmarkEnd w:id="83"/>
+      <w:bookmarkEnd w:id="84"/>
     </w:p>
     <w:p>
       <w:pPr>
@@ -45197,15 +45094,7 @@
         <w:t xml:space="preserve"> She also wants to make sure she can reach the contact page in at least 3 jumps from her home page.</w:t>
       </w:r>
       <w:r>
-        <w:t xml:space="preserve"> After she is </w:t>
-      </w:r>
-      <w:proofErr w:type="gramStart"/>
-      <w:r>
-        <w:t>finished</w:t>
-      </w:r>
-      <w:proofErr w:type="gramEnd"/>
-      <w:r>
-        <w:t xml:space="preserve"> she wishes to clear the cached webpages to clear up storage.</w:t>
+        <w:t xml:space="preserve"> After she is finished she wishes to clear the cached webpages to clear up storage.</w:t>
       </w:r>
     </w:p>
     <w:p>
@@ -45403,15 +45292,7 @@
         <w:t>So,</w:t>
       </w:r>
       <w:r>
-        <w:t xml:space="preserve"> she starts up the program again and inputs “</w:t>
-      </w:r>
-      <w:proofErr w:type="spellStart"/>
-      <w:r>
-        <w:t>returnmpa</w:t>
-      </w:r>
-      <w:proofErr w:type="spellEnd"/>
-      <w:r>
-        <w:t>” by accident when she fumbles the key</w:t>
+        <w:t xml:space="preserve"> she starts up the program again and inputs “returnmpa” by accident when she fumbles the key</w:t>
       </w:r>
       <w:r>
         <w:t>s</w:t>
@@ -45920,13 +45801,8 @@
           <w:noProof/>
         </w:rPr>
       </w:pPr>
-      <w:proofErr w:type="gramStart"/>
-      <w:r>
-        <w:t>Next</w:t>
-      </w:r>
-      <w:proofErr w:type="gramEnd"/>
-      <w:r>
-        <w:t xml:space="preserve"> she inputs the start and end webpage.</w:t>
+      <w:r>
+        <w:t>Next she inputs the start and end webpage.</w:t>
       </w:r>
       <w:r>
         <w:rPr>
@@ -46380,7 +46256,7 @@
       <w:pPr>
         <w:pStyle w:val="Heading2"/>
       </w:pPr>
-      <w:bookmarkStart w:id="84" w:name="_Toc34205867"/>
+      <w:bookmarkStart w:id="85" w:name="_Toc34205867"/>
       <w:r>
         <w:lastRenderedPageBreak/>
         <w:t>End user testing</w:t>
@@ -46634,15 +46510,7 @@
         <w:jc w:val="both"/>
       </w:pPr>
       <w:r>
-        <w:t xml:space="preserve">This requirement is matched, but not exactly. The program displays </w:t>
-      </w:r>
-      <w:proofErr w:type="gramStart"/>
-      <w:r>
-        <w:t>an</w:t>
-      </w:r>
-      <w:proofErr w:type="gramEnd"/>
-      <w:r>
-        <w:t xml:space="preserve"> menu of all the </w:t>
+        <w:t xml:space="preserve">This requirement is matched, but not exactly. The program displays an menu of all the </w:t>
       </w:r>
       <w:r>
         <w:t>operations</w:t>
@@ -46720,15 +46588,7 @@
         <w:jc w:val="both"/>
       </w:pPr>
       <w:r>
-        <w:t xml:space="preserve">The loadDatabase method in the NoodleMap class loads in databases, </w:t>
-      </w:r>
-      <w:proofErr w:type="gramStart"/>
-      <w:r>
-        <w:t>and also</w:t>
-      </w:r>
-      <w:proofErr w:type="gramEnd"/>
-      <w:r>
-        <w:t xml:space="preserve"> checks to make sure the database exists, which makes sure the user input is a valid table.</w:t>
+        <w:t>The loadDatabase method in the NoodleMap class loads in databases, and also checks to make sure the database exists, which makes sure the user input is a valid table.</w:t>
       </w:r>
     </w:p>
     <w:p>
@@ -46795,13 +46655,8 @@
       <w:r>
         <w:t>-</w:t>
       </w:r>
-      <w:proofErr w:type="gramStart"/>
-      <w:r>
-        <w:t>index</w:t>
-      </w:r>
-      <w:proofErr w:type="gramEnd"/>
-      <w:r>
-        <w:t xml:space="preserve"> then the program will attempt to call the domain as a table name. If the table name does not exist, the user is notified, and the program exits. </w:t>
+      <w:r>
+        <w:t xml:space="preserve">index then the program will attempt to call the domain as a table name. If the table name does not exist, the user is notified, and the program exits. </w:t>
       </w:r>
     </w:p>
     <w:p>
@@ -46838,15 +46693,7 @@
         <w:t xml:space="preserve"> </w:t>
       </w:r>
       <w:r>
-        <w:t xml:space="preserve">The version that was </w:t>
-      </w:r>
-      <w:proofErr w:type="gramStart"/>
-      <w:r>
-        <w:t>actually implemented</w:t>
-      </w:r>
-      <w:proofErr w:type="gramEnd"/>
-      <w:r>
-        <w:t xml:space="preserve"> makes it easier for the user as they don’t need to input all the parameters even if some are unnecessary </w:t>
+        <w:t xml:space="preserve">The version that was actually implemented makes it easier for the user as they don’t need to input all the parameters even if some are unnecessary </w:t>
       </w:r>
     </w:p>
     <w:p/>
@@ -47236,19 +47083,9 @@
         <w:jc w:val="both"/>
       </w:pPr>
       <w:r>
-        <w:t xml:space="preserve">TODO: </w:t>
-      </w:r>
-      <w:proofErr w:type="spellStart"/>
-      <w:r>
-        <w:t>sql</w:t>
-      </w:r>
-      <w:proofErr w:type="spellEnd"/>
-      <w:r>
-        <w:t xml:space="preserve"> injection</w:t>
-      </w:r>
-      <w:bookmarkStart w:id="85" w:name="_GoBack"/>
-    </w:p>
-    <w:bookmarkEnd w:id="85"/>
+        <w:t>TODO: sql injection</w:t>
+      </w:r>
+    </w:p>
     <w:p/>
     <w:p>
       <w:pPr>
@@ -47257,7 +47094,7 @@
       <w:r>
         <w:t>Note to self</w:t>
       </w:r>
-      <w:bookmarkEnd w:id="84"/>
+      <w:bookmarkEnd w:id="85"/>
     </w:p>
     <w:p/>
     <w:p>
@@ -52970,7 +52807,7 @@
 </file>
 
 <file path=customXml/itemProps1.xml><?xml version="1.0" encoding="utf-8"?>
-<ds:datastoreItem xmlns:ds="http://schemas.openxmlformats.org/officeDocument/2006/customXml" ds:itemID="{4D607FF1-54B7-4DBD-8542-4253FE31C857}">
+<ds:datastoreItem xmlns:ds="http://schemas.openxmlformats.org/officeDocument/2006/customXml" ds:itemID="{55F200F7-9181-4BF1-8843-E5FD89CAC38B}">
   <ds:schemaRefs>
     <ds:schemaRef ds:uri="http://schemas.openxmlformats.org/officeDocument/2006/bibliography"/>
   </ds:schemaRefs>

</xml_diff>

<commit_message>
Added to input, processes and output.
</commit_message>
<xml_diff>
--- a/ProjectWriteUp.docx
+++ b/ProjectWriteUp.docx
@@ -10,6 +10,7 @@
           <w:docPartUnique/>
         </w:docPartObj>
       </w:sdtPr>
+      <w:sdtEndPr/>
       <w:sdtContent>
         <w:p/>
         <w:p>
@@ -114,6 +115,7 @@
                                     <w:calendar w:val="gregorian"/>
                                   </w:date>
                                 </w:sdtPr>
+                                <w:sdtEndPr/>
                                 <w:sdtContent>
                                   <w:p>
                                     <w:pPr>
@@ -305,6 +307,7 @@
                                   <w:dataBinding w:prefixMappings="xmlns:ns0='http://purl.org/dc/elements/1.1/' xmlns:ns1='http://schemas.openxmlformats.org/package/2006/metadata/core-properties' " w:xpath="/ns1:coreProperties[1]/ns0:creator[1]" w:storeItemID="{6C3C8BC8-F283-45AE-878A-BAB7291924A1}"/>
                                   <w:text/>
                                 </w:sdtPr>
+                                <w:sdtEndPr/>
                                 <w:sdtContent>
                                   <w:p>
                                     <w:pPr>
@@ -355,6 +358,7 @@
                                     <w:dataBinding w:prefixMappings="xmlns:ns0='http://schemas.openxmlformats.org/officeDocument/2006/extended-properties' " w:xpath="/ns0:Properties[1]/ns0:Company[1]" w:storeItemID="{6668398D-A668-4E3E-A5EB-62B293D839F1}"/>
                                     <w:text/>
                                   </w:sdtPr>
+                                  <w:sdtEndPr/>
                                   <w:sdtContent>
                                     <w:r>
                                       <w:rPr>
@@ -393,6 +397,7 @@
                                     <w:dataBinding w:prefixMappings="xmlns:ns0='http://schemas.microsoft.com/office/2006/coverPageProps' " w:xpath="/ns0:CoverPageProperties[1]/ns0:CompanyAddress[1]" w:storeItemID="{55AF091B-3C7A-41E3-B477-F2FDAA23CFDA}"/>
                                     <w:text/>
                                   </w:sdtPr>
+                                  <w:sdtEndPr/>
                                   <w:sdtContent>
                                     <w:r>
                                       <w:rPr>
@@ -665,6 +670,7 @@
                                     <w:dataBinding w:prefixMappings="xmlns:ns0='http://purl.org/dc/elements/1.1/' xmlns:ns1='http://schemas.openxmlformats.org/package/2006/metadata/core-properties' " w:xpath="/ns1:coreProperties[1]/ns0:title[1]" w:storeItemID="{6C3C8BC8-F283-45AE-878A-BAB7291924A1}"/>
                                     <w:text w:multiLine="1"/>
                                   </w:sdtPr>
+                                  <w:sdtEndPr/>
                                   <w:sdtContent>
                                     <w:r>
                                       <w:rPr>
@@ -692,6 +698,7 @@
                                   <w:dataBinding w:prefixMappings="xmlns:ns0='http://purl.org/dc/elements/1.1/' xmlns:ns1='http://schemas.openxmlformats.org/package/2006/metadata/core-properties' " w:xpath="/ns1:coreProperties[1]/ns0:subject[1]" w:storeItemID="{6C3C8BC8-F283-45AE-878A-BAB7291924A1}"/>
                                   <w:text/>
                                 </w:sdtPr>
+                                <w:sdtEndPr/>
                                 <w:sdtContent>
                                   <w:p>
                                     <w:pPr>
@@ -9071,25 +9078,6 @@
         <w:rPr>
           <w:highlight w:val="yellow"/>
         </w:rPr>
-        <w:tab/>
-      </w:r>
-      <w:r>
-        <w:rPr>
-          <w:highlight w:val="yellow"/>
-        </w:rPr>
-        <w:tab/>
-      </w:r>
-    </w:p>
-    <w:p>
-      <w:pPr>
-        <w:rPr>
-          <w:highlight w:val="yellow"/>
-        </w:rPr>
-      </w:pPr>
-      <w:r>
-        <w:rPr>
-          <w:highlight w:val="yellow"/>
-        </w:rPr>
         <w:t>Generate UI</w:t>
       </w:r>
     </w:p>
@@ -9356,8 +9344,8 @@
         <w:tblLook w:val="04A0" w:firstRow="1" w:lastRow="0" w:firstColumn="1" w:lastColumn="0" w:noHBand="0" w:noVBand="1"/>
       </w:tblPr>
       <w:tblGrid>
-        <w:gridCol w:w="3786"/>
-        <w:gridCol w:w="3790"/>
+        <w:gridCol w:w="3750"/>
+        <w:gridCol w:w="3826"/>
       </w:tblGrid>
       <w:tr>
         <w:tc>
@@ -9386,6 +9374,9 @@
             <w:r>
               <w:t xml:space="preserve">User selects </w:t>
             </w:r>
+            <w:r>
+              <w:t xml:space="preserve">the deleteTables option from the menu </w:t>
+            </w:r>
           </w:p>
         </w:tc>
       </w:tr>
@@ -9414,7 +9405,7 @@
               <w:ind w:left="0"/>
             </w:pPr>
             <w:r>
-              <w:t>Check if user input is valid</w:t>
+              <w:t xml:space="preserve">Connect to database. </w:t>
             </w:r>
           </w:p>
           <w:p>
@@ -9423,50 +9414,79 @@
               <w:ind w:left="0"/>
             </w:pPr>
             <w:r>
-              <w:t xml:space="preserve">Call related function from dictionary </w:t>
-            </w:r>
-          </w:p>
-        </w:tc>
-      </w:tr>
-      <w:tr>
-        <w:tc>
-          <w:tcPr>
-            <w:tcW w:w="4508" w:type="dxa"/>
-          </w:tcPr>
+              <w:t>Get all tables.</w:t>
+            </w:r>
+          </w:p>
           <w:p>
             <w:pPr>
               <w:pStyle w:val="ListParagraph"/>
               <w:ind w:left="0"/>
             </w:pPr>
             <w:r>
-              <w:t>Outputs</w:t>
-            </w:r>
-          </w:p>
-        </w:tc>
-        <w:tc>
-          <w:tcPr>
-            <w:tcW w:w="4508" w:type="dxa"/>
-          </w:tcPr>
+              <w:t>Get confirmation from user that they wish to drop all tables</w:t>
+            </w:r>
+            <w:r>
+              <w:t>.</w:t>
+            </w:r>
+          </w:p>
           <w:p>
             <w:pPr>
               <w:pStyle w:val="ListParagraph"/>
               <w:ind w:left="0"/>
             </w:pPr>
+            <w:r>
+              <w:t>Loop through tables and drop them all.</w:t>
+            </w:r>
+          </w:p>
+        </w:tc>
+      </w:tr>
+      <w:tr>
+        <w:tc>
+          <w:tcPr>
+            <w:tcW w:w="4508" w:type="dxa"/>
+          </w:tcPr>
+          <w:p>
+            <w:pPr>
+              <w:pStyle w:val="ListParagraph"/>
+              <w:ind w:left="0"/>
+            </w:pPr>
+            <w:r>
+              <w:t>Outputs</w:t>
+            </w:r>
+          </w:p>
+        </w:tc>
+        <w:tc>
+          <w:tcPr>
+            <w:tcW w:w="4508" w:type="dxa"/>
+          </w:tcPr>
+          <w:p>
+            <w:pPr>
+              <w:pStyle w:val="ListParagraph"/>
+              <w:ind w:left="0"/>
+            </w:pPr>
+            <w:r>
+              <w:t>All table names</w:t>
+            </w:r>
+          </w:p>
+          <w:p>
+            <w:pPr>
+              <w:pStyle w:val="ListParagraph"/>
+              <w:ind w:left="0"/>
+            </w:pPr>
+            <w:r>
+              <w:t xml:space="preserve">Confirmation of database </w:t>
+            </w:r>
+            <w:r>
+              <w:t>deletion</w:t>
+            </w:r>
+            <w:r>
+              <w:t xml:space="preserve"> </w:t>
+            </w:r>
           </w:p>
         </w:tc>
       </w:tr>
     </w:tbl>
     <w:p/>
-    <w:p/>
-    <w:p>
-      <w:proofErr w:type="spellStart"/>
-      <w:proofErr w:type="gramStart"/>
-      <w:r>
-        <w:t>TODO:this</w:t>
-      </w:r>
-      <w:proofErr w:type="spellEnd"/>
-      <w:proofErr w:type="gramEnd"/>
-    </w:p>
     <w:p/>
     <w:p>
       <w:pPr>
@@ -9477,18 +9497,23 @@
           <w:docGrid w:linePitch="360"/>
         </w:sectPr>
       </w:pPr>
+      <w:r>
+        <w:t>TODO: this</w:t>
+      </w:r>
+      <w:bookmarkStart w:id="6" w:name="_GoBack"/>
+      <w:bookmarkEnd w:id="6"/>
     </w:p>
     <w:p>
       <w:pPr>
         <w:pStyle w:val="Heading3"/>
         <w:jc w:val="both"/>
       </w:pPr>
-      <w:bookmarkStart w:id="6" w:name="_Toc34205790"/>
+      <w:bookmarkStart w:id="7" w:name="_Toc34205790"/>
       <w:r>
         <w:lastRenderedPageBreak/>
         <w:t>Scope</w:t>
       </w:r>
-      <w:bookmarkEnd w:id="6"/>
+      <w:bookmarkEnd w:id="7"/>
     </w:p>
     <w:p>
       <w:pPr>
@@ -9744,11 +9769,11 @@
           <w:szCs w:val="26"/>
         </w:rPr>
       </w:pPr>
-      <w:bookmarkStart w:id="7" w:name="_Toc34205791"/>
+      <w:bookmarkStart w:id="8" w:name="_Toc34205791"/>
       <w:r>
         <w:t>Boundaries</w:t>
       </w:r>
-      <w:bookmarkEnd w:id="7"/>
+      <w:bookmarkEnd w:id="8"/>
     </w:p>
     <w:p>
       <w:pPr>
@@ -9901,12 +9926,12 @@
       <w:pPr>
         <w:pStyle w:val="Heading3"/>
       </w:pPr>
-      <w:bookmarkStart w:id="8" w:name="_Toc34205792"/>
+      <w:bookmarkStart w:id="9" w:name="_Toc34205792"/>
       <w:r>
         <w:lastRenderedPageBreak/>
         <w:t>Constraints</w:t>
       </w:r>
-      <w:bookmarkEnd w:id="8"/>
+      <w:bookmarkEnd w:id="9"/>
     </w:p>
     <w:p>
       <w:pPr>
@@ -10077,12 +10102,12 @@
       <w:pPr>
         <w:pStyle w:val="Heading3"/>
       </w:pPr>
-      <w:bookmarkStart w:id="9" w:name="_Toc34205793"/>
+      <w:bookmarkStart w:id="10" w:name="_Toc34205793"/>
       <w:r>
         <w:lastRenderedPageBreak/>
         <w:t>Survey</w:t>
       </w:r>
-      <w:bookmarkEnd w:id="9"/>
+      <w:bookmarkEnd w:id="10"/>
     </w:p>
     <w:p>
       <w:r>
@@ -10211,12 +10236,12 @@
       <w:pPr>
         <w:pStyle w:val="Heading2"/>
       </w:pPr>
-      <w:bookmarkStart w:id="10" w:name="_Toc34205794"/>
+      <w:bookmarkStart w:id="11" w:name="_Toc34205794"/>
       <w:r>
         <w:lastRenderedPageBreak/>
         <w:t>UML</w:t>
       </w:r>
-      <w:bookmarkEnd w:id="10"/>
+      <w:bookmarkEnd w:id="11"/>
     </w:p>
     <w:p/>
     <w:p>
@@ -10246,21 +10271,21 @@
       <w:pPr>
         <w:pStyle w:val="Heading2"/>
       </w:pPr>
-      <w:bookmarkStart w:id="11" w:name="_Toc34205795"/>
+      <w:bookmarkStart w:id="12" w:name="_Toc34205795"/>
       <w:r>
         <w:t>Project plan</w:t>
       </w:r>
-      <w:bookmarkEnd w:id="11"/>
+      <w:bookmarkEnd w:id="12"/>
     </w:p>
     <w:p>
       <w:pPr>
         <w:pStyle w:val="Heading3"/>
       </w:pPr>
-      <w:bookmarkStart w:id="12" w:name="_Toc34205796"/>
+      <w:bookmarkStart w:id="13" w:name="_Toc34205796"/>
       <w:r>
         <w:t>Resources required</w:t>
       </w:r>
-      <w:bookmarkEnd w:id="12"/>
+      <w:bookmarkEnd w:id="13"/>
     </w:p>
     <w:p>
       <w:r>
@@ -10807,12 +10832,12 @@
       <w:pPr>
         <w:pStyle w:val="Heading3"/>
       </w:pPr>
-      <w:bookmarkStart w:id="13" w:name="_Toc34205797"/>
+      <w:bookmarkStart w:id="14" w:name="_Toc34205797"/>
       <w:r>
         <w:lastRenderedPageBreak/>
         <w:t>Estimate of timings</w:t>
       </w:r>
-      <w:bookmarkEnd w:id="13"/>
+      <w:bookmarkEnd w:id="14"/>
     </w:p>
     <w:p>
       <w:r>
@@ -10880,11 +10905,11 @@
       <w:pPr>
         <w:pStyle w:val="Heading3"/>
       </w:pPr>
-      <w:bookmarkStart w:id="14" w:name="_Toc34205798"/>
+      <w:bookmarkStart w:id="15" w:name="_Toc34205798"/>
       <w:r>
         <w:t>Identified tasks</w:t>
       </w:r>
-      <w:bookmarkEnd w:id="14"/>
+      <w:bookmarkEnd w:id="15"/>
     </w:p>
     <w:p>
       <w:r>
@@ -10907,11 +10932,11 @@
       <w:pPr>
         <w:pStyle w:val="Heading1"/>
       </w:pPr>
-      <w:bookmarkStart w:id="15" w:name="_Toc34205799"/>
+      <w:bookmarkStart w:id="16" w:name="_Toc34205799"/>
       <w:r>
         <w:t>Design</w:t>
       </w:r>
-      <w:bookmarkEnd w:id="15"/>
+      <w:bookmarkEnd w:id="16"/>
     </w:p>
     <w:p>
       <w:pPr>
@@ -10940,7 +10965,7 @@
         <w:pStyle w:val="Heading2"/>
         <w:jc w:val="center"/>
       </w:pPr>
-      <w:bookmarkStart w:id="16" w:name="_Toc34205800"/>
+      <w:bookmarkStart w:id="17" w:name="_Toc34205800"/>
       <w:r>
         <w:t>Top level</w:t>
       </w:r>
@@ -10950,7 +10975,7 @@
       <w:r>
         <w:t>Flow chart</w:t>
       </w:r>
-      <w:bookmarkEnd w:id="16"/>
+      <w:bookmarkEnd w:id="17"/>
     </w:p>
     <w:p/>
     <w:p>
@@ -10980,11 +11005,11 @@
       <w:pPr>
         <w:pStyle w:val="Heading2"/>
       </w:pPr>
-      <w:bookmarkStart w:id="17" w:name="_Toc34205801"/>
+      <w:bookmarkStart w:id="18" w:name="_Toc34205801"/>
       <w:r>
         <w:t>Data structures.</w:t>
       </w:r>
-      <w:bookmarkEnd w:id="17"/>
+      <w:bookmarkEnd w:id="18"/>
     </w:p>
     <w:p>
       <w:r>
@@ -11545,12 +11570,12 @@
       <w:pPr>
         <w:pStyle w:val="Heading2"/>
       </w:pPr>
-      <w:bookmarkStart w:id="18" w:name="_Toc34205802"/>
+      <w:bookmarkStart w:id="19" w:name="_Toc34205802"/>
       <w:r>
         <w:lastRenderedPageBreak/>
         <w:t>UI Design</w:t>
       </w:r>
-      <w:bookmarkEnd w:id="18"/>
+      <w:bookmarkEnd w:id="19"/>
     </w:p>
     <w:p>
       <w:r>
@@ -11600,11 +11625,11 @@
       <w:pPr>
         <w:pStyle w:val="Heading3"/>
       </w:pPr>
-      <w:bookmarkStart w:id="19" w:name="_Toc34205803"/>
+      <w:bookmarkStart w:id="20" w:name="_Toc34205803"/>
       <w:r>
         <w:t>Execution through terminal with no generated UI</w:t>
       </w:r>
-      <w:bookmarkEnd w:id="19"/>
+      <w:bookmarkEnd w:id="20"/>
     </w:p>
     <w:p>
       <w:r>
@@ -11818,7 +11843,7 @@
       <w:pPr>
         <w:pStyle w:val="Heading3"/>
       </w:pPr>
-      <w:bookmarkStart w:id="20" w:name="_Toc34205804"/>
+      <w:bookmarkStart w:id="21" w:name="_Toc34205804"/>
       <w:r>
         <w:t>Execution through</w:t>
       </w:r>
@@ -11831,7 +11856,7 @@
       <w:r>
         <w:t xml:space="preserve"> UI in terminal</w:t>
       </w:r>
-      <w:bookmarkEnd w:id="20"/>
+      <w:bookmarkEnd w:id="21"/>
     </w:p>
     <w:p>
       <w:r>
@@ -12102,15 +12127,7 @@
     </w:p>
     <w:p>
       <w:r>
-        <w:t xml:space="preserve">If the </w:t>
-      </w:r>
-      <w:proofErr w:type="spellStart"/>
-      <w:r>
-        <w:t>deleteTables</w:t>
-      </w:r>
-      <w:proofErr w:type="spellEnd"/>
-      <w:r>
-        <w:t xml:space="preserve"> mode is selected, then the </w:t>
+        <w:t xml:space="preserve">If the deleteTables mode is selected, then the </w:t>
       </w:r>
       <w:proofErr w:type="spellStart"/>
       <w:r>
@@ -12138,11 +12155,11 @@
       <w:pPr>
         <w:pStyle w:val="Heading3"/>
       </w:pPr>
-      <w:bookmarkStart w:id="21" w:name="_Toc34205805"/>
+      <w:bookmarkStart w:id="22" w:name="_Toc34205805"/>
       <w:r>
         <w:t>Database connection error</w:t>
       </w:r>
-      <w:bookmarkEnd w:id="21"/>
+      <w:bookmarkEnd w:id="22"/>
     </w:p>
     <w:p>
       <w:r>
@@ -12237,7 +12254,7 @@
           <w:docGrid w:linePitch="360"/>
         </w:sectPr>
       </w:pPr>
-      <w:bookmarkStart w:id="22" w:name="_Toc34205806"/>
+      <w:bookmarkStart w:id="23" w:name="_Toc34205806"/>
     </w:p>
     <w:p>
       <w:pPr>
@@ -12250,7 +12267,7 @@
       <w:r>
         <w:t>the UI</w:t>
       </w:r>
-      <w:bookmarkEnd w:id="22"/>
+      <w:bookmarkEnd w:id="23"/>
     </w:p>
     <w:p>
       <w:pPr>
@@ -12299,14 +12316,14 @@
           <w:lang w:eastAsia="en-GB"/>
         </w:rPr>
       </w:pPr>
-      <w:bookmarkStart w:id="23" w:name="_Toc34205807"/>
+      <w:bookmarkStart w:id="24" w:name="_Toc34205807"/>
       <w:r>
         <w:rPr>
           <w:lang w:eastAsia="en-GB"/>
         </w:rPr>
         <w:t>METHOD UI</w:t>
       </w:r>
-      <w:bookmarkEnd w:id="23"/>
+      <w:bookmarkEnd w:id="24"/>
     </w:p>
     <w:p>
       <w:pPr>
@@ -12470,7 +12487,7 @@
           <w:lang w:eastAsia="en-GB"/>
         </w:rPr>
       </w:pPr>
-      <w:bookmarkStart w:id="24" w:name="_Toc34205808"/>
+      <w:bookmarkStart w:id="25" w:name="_Toc34205808"/>
       <w:r>
         <w:rPr>
           <w:lang w:eastAsia="en-GB"/>
@@ -12484,7 +12501,7 @@
         </w:rPr>
         <w:t>setContents</w:t>
       </w:r>
-      <w:bookmarkEnd w:id="24"/>
+      <w:bookmarkEnd w:id="25"/>
       <w:proofErr w:type="spellEnd"/>
     </w:p>
     <w:p>
@@ -12548,7 +12565,7 @@
           <w:lang w:eastAsia="en-GB"/>
         </w:rPr>
       </w:pPr>
-      <w:bookmarkStart w:id="25" w:name="_Toc34205809"/>
+      <w:bookmarkStart w:id="26" w:name="_Toc34205809"/>
       <w:r>
         <w:rPr>
           <w:lang w:eastAsia="en-GB"/>
@@ -12563,7 +12580,7 @@
         </w:rPr>
         <w:t>setCommands</w:t>
       </w:r>
-      <w:bookmarkEnd w:id="25"/>
+      <w:bookmarkEnd w:id="26"/>
       <w:proofErr w:type="spellEnd"/>
     </w:p>
     <w:p>
@@ -12825,7 +12842,7 @@
           <w:lang w:eastAsia="en-GB"/>
         </w:rPr>
       </w:pPr>
-      <w:bookmarkStart w:id="26" w:name="_Toc34205810"/>
+      <w:bookmarkStart w:id="27" w:name="_Toc34205810"/>
       <w:r>
         <w:rPr>
           <w:lang w:eastAsia="en-GB"/>
@@ -12836,7 +12853,7 @@
       <w:r>
         <w:t>showUi</w:t>
       </w:r>
-      <w:bookmarkEnd w:id="26"/>
+      <w:bookmarkEnd w:id="27"/>
       <w:proofErr w:type="spellEnd"/>
     </w:p>
     <w:p>
@@ -13192,7 +13209,7 @@
       <w:pPr>
         <w:pStyle w:val="Heading2"/>
       </w:pPr>
-      <w:bookmarkStart w:id="27" w:name="_Toc34205811"/>
+      <w:bookmarkStart w:id="28" w:name="_Toc34205811"/>
       <w:r>
         <w:t>Pseudocode</w:t>
       </w:r>
@@ -13202,72 +13219,72 @@
       <w:proofErr w:type="spellStart"/>
       <w:r>
         <w:t>NoodleMap</w:t>
-      </w:r>
-      <w:bookmarkEnd w:id="27"/>
-      <w:proofErr w:type="spellEnd"/>
-    </w:p>
-    <w:p>
-      <w:r>
-        <w:t xml:space="preserve">Constructor for the class that </w:t>
-      </w:r>
-      <w:r>
-        <w:t>instantiates</w:t>
-      </w:r>
-      <w:r>
-        <w:t xml:space="preserve"> the two </w:t>
-      </w:r>
-      <w:r>
-        <w:t xml:space="preserve">instance variables. The second one, matrix is a </w:t>
-      </w:r>
-      <w:r>
-        <w:t>2D</w:t>
-      </w:r>
-      <w:r>
-        <w:t xml:space="preserve"> array, with a length of (0,0)</w:t>
-      </w:r>
-      <w:r>
-        <w:t xml:space="preserve">. </w:t>
-      </w:r>
-    </w:p>
-    <w:p>
-      <w:pPr>
-        <w:pStyle w:val="CodeSnippet"/>
-        <w:rPr>
-          <w:lang w:eastAsia="en-GB"/>
-        </w:rPr>
-      </w:pPr>
-      <w:r>
-        <w:rPr>
-          <w:lang w:eastAsia="en-GB"/>
-        </w:rPr>
-        <w:t>CLASS Noodlemap()</w:t>
-      </w:r>
-    </w:p>
-    <w:p>
-      <w:pPr>
-        <w:pStyle w:val="Heading3"/>
-        <w:rPr>
-          <w:lang w:eastAsia="en-GB"/>
-        </w:rPr>
-      </w:pPr>
-      <w:bookmarkStart w:id="28" w:name="_Toc34205812"/>
-      <w:r>
-        <w:rPr>
-          <w:lang w:eastAsia="en-GB"/>
-        </w:rPr>
-        <w:t xml:space="preserve">METHOD </w:t>
-      </w:r>
-      <w:proofErr w:type="spellStart"/>
-      <w:r>
-        <w:rPr>
-          <w:lang w:eastAsia="en-GB"/>
-        </w:rPr>
-        <w:t>Noodlemap</w:t>
       </w:r>
       <w:bookmarkEnd w:id="28"/>
       <w:proofErr w:type="spellEnd"/>
     </w:p>
     <w:p>
+      <w:r>
+        <w:t xml:space="preserve">Constructor for the class that </w:t>
+      </w:r>
+      <w:r>
+        <w:t>instantiates</w:t>
+      </w:r>
+      <w:r>
+        <w:t xml:space="preserve"> the two </w:t>
+      </w:r>
+      <w:r>
+        <w:t xml:space="preserve">instance variables. The second one, matrix is a </w:t>
+      </w:r>
+      <w:r>
+        <w:t>2D</w:t>
+      </w:r>
+      <w:r>
+        <w:t xml:space="preserve"> array, with a length of (0,0)</w:t>
+      </w:r>
+      <w:r>
+        <w:t xml:space="preserve">. </w:t>
+      </w:r>
+    </w:p>
+    <w:p>
+      <w:pPr>
+        <w:pStyle w:val="CodeSnippet"/>
+        <w:rPr>
+          <w:lang w:eastAsia="en-GB"/>
+        </w:rPr>
+      </w:pPr>
+      <w:r>
+        <w:rPr>
+          <w:lang w:eastAsia="en-GB"/>
+        </w:rPr>
+        <w:t>CLASS Noodlemap()</w:t>
+      </w:r>
+    </w:p>
+    <w:p>
+      <w:pPr>
+        <w:pStyle w:val="Heading3"/>
+        <w:rPr>
+          <w:lang w:eastAsia="en-GB"/>
+        </w:rPr>
+      </w:pPr>
+      <w:bookmarkStart w:id="29" w:name="_Toc34205812"/>
+      <w:r>
+        <w:rPr>
+          <w:lang w:eastAsia="en-GB"/>
+        </w:rPr>
+        <w:t xml:space="preserve">METHOD </w:t>
+      </w:r>
+      <w:proofErr w:type="spellStart"/>
+      <w:r>
+        <w:rPr>
+          <w:lang w:eastAsia="en-GB"/>
+        </w:rPr>
+        <w:t>Noodlemap</w:t>
+      </w:r>
+      <w:bookmarkEnd w:id="29"/>
+      <w:proofErr w:type="spellEnd"/>
+    </w:p>
+    <w:p>
       <w:pPr>
         <w:rPr>
           <w:lang w:eastAsia="en-GB"/>
@@ -13391,7 +13408,7 @@
           <w:lang w:eastAsia="en-GB"/>
         </w:rPr>
       </w:pPr>
-      <w:bookmarkStart w:id="29" w:name="_Toc34205813"/>
+      <w:bookmarkStart w:id="30" w:name="_Toc34205813"/>
       <w:r>
         <w:rPr>
           <w:lang w:eastAsia="en-GB"/>
@@ -13405,7 +13422,7 @@
         </w:rPr>
         <w:t>addEdge</w:t>
       </w:r>
-      <w:bookmarkEnd w:id="29"/>
+      <w:bookmarkEnd w:id="30"/>
       <w:proofErr w:type="spellEnd"/>
     </w:p>
     <w:p>
@@ -13486,7 +13503,7 @@
           <w:lang w:eastAsia="en-GB"/>
         </w:rPr>
       </w:pPr>
-      <w:bookmarkStart w:id="30" w:name="_Toc34205814"/>
+      <w:bookmarkStart w:id="31" w:name="_Toc34205814"/>
       <w:r>
         <w:rPr>
           <w:lang w:eastAsia="en-GB"/>
@@ -13501,7 +13518,7 @@
         </w:rPr>
         <w:t>loadCSV</w:t>
       </w:r>
-      <w:bookmarkEnd w:id="30"/>
+      <w:bookmarkEnd w:id="31"/>
       <w:proofErr w:type="spellEnd"/>
     </w:p>
     <w:p>
@@ -14115,14 +14132,14 @@
           <w:lang w:eastAsia="en-GB"/>
         </w:rPr>
       </w:pPr>
-      <w:bookmarkStart w:id="31" w:name="_Toc34205815"/>
+      <w:bookmarkStart w:id="32" w:name="_Toc34205815"/>
       <w:r>
         <w:rPr>
           <w:lang w:eastAsia="en-GB"/>
         </w:rPr>
         <w:t xml:space="preserve">METHOD </w:t>
       </w:r>
-      <w:bookmarkStart w:id="32" w:name="loadDatabase"/>
+      <w:bookmarkStart w:id="33" w:name="loadDatabase"/>
       <w:proofErr w:type="spellStart"/>
       <w:r>
         <w:rPr>
@@ -14130,8 +14147,8 @@
         </w:rPr>
         <w:t>loadDatabase</w:t>
       </w:r>
-      <w:bookmarkEnd w:id="31"/>
       <w:bookmarkEnd w:id="32"/>
+      <w:bookmarkEnd w:id="33"/>
       <w:proofErr w:type="spellEnd"/>
     </w:p>
     <w:p>
@@ -14994,7 +15011,7 @@
           <w:lang w:eastAsia="en-GB"/>
         </w:rPr>
       </w:pPr>
-      <w:bookmarkStart w:id="33" w:name="_Toc34205816"/>
+      <w:bookmarkStart w:id="34" w:name="_Toc34205816"/>
       <w:r>
         <w:rPr>
           <w:lang w:eastAsia="en-GB"/>
@@ -15023,7 +15040,7 @@
         </w:rPr>
         <w:t>dijkstra</w:t>
       </w:r>
-      <w:bookmarkEnd w:id="33"/>
+      <w:bookmarkEnd w:id="34"/>
       <w:proofErr w:type="spellEnd"/>
     </w:p>
     <w:p>
@@ -15791,7 +15808,7 @@
           <w:lang w:eastAsia="en-GB"/>
         </w:rPr>
       </w:pPr>
-      <w:bookmarkStart w:id="34" w:name="_Toc34205817"/>
+      <w:bookmarkStart w:id="35" w:name="_Toc34205817"/>
       <w:r>
         <w:rPr>
           <w:lang w:eastAsia="en-GB"/>
@@ -15805,7 +15822,7 @@
         </w:rPr>
         <w:t>returnMap</w:t>
       </w:r>
-      <w:bookmarkEnd w:id="34"/>
+      <w:bookmarkEnd w:id="35"/>
       <w:proofErr w:type="spellEnd"/>
     </w:p>
     <w:p>
@@ -16089,7 +16106,7 @@
           <w:lang w:eastAsia="en-GB"/>
         </w:rPr>
       </w:pPr>
-      <w:bookmarkStart w:id="35" w:name="_Toc34205818"/>
+      <w:bookmarkStart w:id="36" w:name="_Toc34205818"/>
       <w:r>
         <w:rPr>
           <w:lang w:eastAsia="en-GB"/>
@@ -16103,7 +16120,7 @@
         </w:rPr>
         <w:t>mergeSort</w:t>
       </w:r>
-      <w:bookmarkEnd w:id="35"/>
+      <w:bookmarkEnd w:id="36"/>
       <w:proofErr w:type="spellEnd"/>
     </w:p>
     <w:p>
@@ -16489,7 +16506,7 @@
           <w:lang w:eastAsia="en-GB"/>
         </w:rPr>
       </w:pPr>
-      <w:bookmarkStart w:id="36" w:name="_Toc34205819"/>
+      <w:bookmarkStart w:id="37" w:name="_Toc34205819"/>
       <w:r>
         <w:rPr>
           <w:lang w:eastAsia="en-GB"/>
@@ -16508,7 +16525,7 @@
         </w:rPr>
         <w:t>erge</w:t>
       </w:r>
-      <w:bookmarkEnd w:id="36"/>
+      <w:bookmarkEnd w:id="37"/>
     </w:p>
     <w:p>
       <w:pPr>
@@ -17041,7 +17058,7 @@
           <w:lang w:eastAsia="en-GB"/>
         </w:rPr>
       </w:pPr>
-      <w:bookmarkStart w:id="37" w:name="_Toc34205820"/>
+      <w:bookmarkStart w:id="38" w:name="_Toc34205820"/>
       <w:r>
         <w:rPr>
           <w:lang w:eastAsia="en-GB"/>
@@ -17055,7 +17072,7 @@
         </w:rPr>
         <w:t>insertSort</w:t>
       </w:r>
-      <w:bookmarkEnd w:id="37"/>
+      <w:bookmarkEnd w:id="38"/>
       <w:proofErr w:type="spellEnd"/>
     </w:p>
     <w:p>
@@ -17414,14 +17431,14 @@
           <w:lang w:eastAsia="en-GB"/>
         </w:rPr>
       </w:pPr>
-      <w:bookmarkStart w:id="38" w:name="_Toc34205821"/>
+      <w:bookmarkStart w:id="39" w:name="_Toc34205821"/>
       <w:r>
         <w:rPr>
           <w:lang w:eastAsia="en-GB"/>
         </w:rPr>
         <w:t>Pseudocode for Functions</w:t>
       </w:r>
-      <w:bookmarkEnd w:id="38"/>
+      <w:bookmarkEnd w:id="39"/>
     </w:p>
     <w:p>
       <w:pPr>
@@ -17443,14 +17460,14 @@
           <w:lang w:eastAsia="en-GB"/>
         </w:rPr>
       </w:pPr>
-      <w:bookmarkStart w:id="39" w:name="_Toc34205822"/>
+      <w:bookmarkStart w:id="40" w:name="_Toc34205822"/>
       <w:r>
         <w:rPr>
           <w:lang w:eastAsia="en-GB"/>
         </w:rPr>
         <w:t>PROCEDURE pathfinder</w:t>
       </w:r>
-      <w:bookmarkEnd w:id="39"/>
+      <w:bookmarkEnd w:id="40"/>
     </w:p>
     <w:p>
       <w:pPr>
@@ -18177,7 +18194,7 @@
           <w:lang w:eastAsia="en-GB"/>
         </w:rPr>
       </w:pPr>
-      <w:bookmarkStart w:id="40" w:name="_Toc34205823"/>
+      <w:bookmarkStart w:id="41" w:name="_Toc34205823"/>
       <w:r>
         <w:rPr>
           <w:lang w:eastAsia="en-GB"/>
@@ -18191,7 +18208,7 @@
         </w:rPr>
         <w:t>clearDatabases</w:t>
       </w:r>
-      <w:bookmarkEnd w:id="40"/>
+      <w:bookmarkEnd w:id="41"/>
       <w:proofErr w:type="spellEnd"/>
     </w:p>
     <w:p>
@@ -18730,7 +18747,7 @@
           <w:lang w:eastAsia="en-GB"/>
         </w:rPr>
       </w:pPr>
-      <w:bookmarkStart w:id="41" w:name="_Toc34205824"/>
+      <w:bookmarkStart w:id="42" w:name="_Toc34205824"/>
       <w:r>
         <w:rPr>
           <w:lang w:eastAsia="en-GB"/>
@@ -18738,7 +18755,7 @@
         <w:lastRenderedPageBreak/>
         <w:t>PROCEDUTE sort</w:t>
       </w:r>
-      <w:bookmarkEnd w:id="41"/>
+      <w:bookmarkEnd w:id="42"/>
     </w:p>
     <w:p>
       <w:pPr>
@@ -19851,14 +19868,14 @@
           <w:lang w:eastAsia="en-GB"/>
         </w:rPr>
       </w:pPr>
-      <w:bookmarkStart w:id="42" w:name="_Toc34205825"/>
+      <w:bookmarkStart w:id="43" w:name="_Toc34205825"/>
       <w:r>
         <w:rPr>
           <w:lang w:eastAsia="en-GB"/>
         </w:rPr>
         <w:t>PROCEDURE quit</w:t>
       </w:r>
-      <w:bookmarkEnd w:id="42"/>
+      <w:bookmarkEnd w:id="43"/>
     </w:p>
     <w:p>
       <w:pPr>
@@ -19923,7 +19940,7 @@
           <w:lang w:eastAsia="en-GB"/>
         </w:rPr>
       </w:pPr>
-      <w:bookmarkStart w:id="43" w:name="_Toc34205827"/>
+      <w:bookmarkStart w:id="44" w:name="_Toc34205827"/>
       <w:r>
         <w:rPr>
           <w:lang w:eastAsia="en-GB"/>
@@ -19954,7 +19971,7 @@
         </w:rPr>
         <w:t>p</w:t>
       </w:r>
-      <w:bookmarkEnd w:id="43"/>
+      <w:bookmarkEnd w:id="44"/>
     </w:p>
     <w:p>
       <w:pPr>
@@ -20658,7 +20675,7 @@
           <w:lang w:eastAsia="en-GB"/>
         </w:rPr>
       </w:pPr>
-      <w:bookmarkStart w:id="44" w:name="_Toc34205828"/>
+      <w:bookmarkStart w:id="45" w:name="_Toc34205828"/>
       <w:r>
         <w:rPr>
           <w:rFonts w:eastAsia="Times New Roman"/>
@@ -20675,8 +20692,6 @@
           <w:lang w:eastAsia="en-GB"/>
         </w:rPr>
       </w:pPr>
-      <w:bookmarkStart w:id="45" w:name="_GoBack"/>
-      <w:bookmarkEnd w:id="45"/>
       <w:r>
         <w:rPr>
           <w:rFonts w:eastAsia="Times New Roman"/>
@@ -20699,7 +20714,7 @@
         </w:rPr>
         <w:t>Scraper</w:t>
       </w:r>
-      <w:bookmarkEnd w:id="44"/>
+      <w:bookmarkEnd w:id="45"/>
     </w:p>
     <w:p>
       <w:pPr>
@@ -23459,19 +23474,32 @@
       <w:r>
         <w:t xml:space="preserve"> </w:t>
       </w:r>
-      <w:proofErr w:type="gramStart"/>
-      <w:r>
-        <w:t>The</w:t>
-      </w:r>
-      <w:proofErr w:type="gramEnd"/>
-      <w:r>
-        <w:t xml:space="preserve"> computer </w:t>
-      </w:r>
-      <w:r>
-        <w:t>misuse</w:t>
-      </w:r>
-      <w:r>
-        <w:t xml:space="preserve"> act of 1990</w:t>
+      <w:r>
+        <w:t>the</w:t>
+      </w:r>
+      <w:r>
+        <w:t xml:space="preserve"> </w:t>
+      </w:r>
+      <w:r>
+        <w:t>C</w:t>
+      </w:r>
+      <w:r>
+        <w:t xml:space="preserve">omputer </w:t>
+      </w:r>
+      <w:r>
+        <w:t>M</w:t>
+      </w:r>
+      <w:r>
+        <w:t>isuse</w:t>
+      </w:r>
+      <w:r>
+        <w:t xml:space="preserve"> </w:t>
+      </w:r>
+      <w:r>
+        <w:t>A</w:t>
+      </w:r>
+      <w:r>
+        <w:t>ct of 1990</w:t>
       </w:r>
       <w:r>
         <w:t xml:space="preserve">. Beautiful soup would also result in a lot of work needing to be </w:t>
@@ -23490,7 +23518,10 @@
       </w:r>
       <w:proofErr w:type="spellStart"/>
       <w:r>
-        <w:t>scrapy</w:t>
+        <w:t>S</w:t>
+      </w:r>
+      <w:r>
+        <w:t>crapy</w:t>
       </w:r>
       <w:proofErr w:type="spellEnd"/>
       <w:r>
@@ -23616,11 +23647,9 @@
       <w:r>
         <w:t xml:space="preserve"> from a </w:t>
       </w:r>
-      <w:proofErr w:type="gramStart"/>
-      <w:r>
-        <w:t>2 dimensional</w:t>
-      </w:r>
-      <w:proofErr w:type="gramEnd"/>
+      <w:r>
+        <w:t>2-dimensional</w:t>
+      </w:r>
       <w:r>
         <w:t xml:space="preserve"> array where I use the lambda function to loop through all possible values of k </w:t>
       </w:r>
@@ -24232,7 +24261,6 @@
               <w:br/>
               <w:t>Also, notice the </w:t>
             </w:r>
-            <w:proofErr w:type="spellStart"/>
             <w:r>
               <w:rPr>
                 <w:rStyle w:val="CodeSnippetChar"/>
@@ -24255,7 +24283,6 @@
               </w:rPr>
               <w:t>commit</w:t>
             </w:r>
-            <w:proofErr w:type="spellEnd"/>
             <w:r>
               <w:rPr>
                 <w:rStyle w:val="CodeSnippetChar"/>
@@ -34761,15 +34788,7 @@
         </w:numPr>
       </w:pPr>
       <w:r>
-        <w:t xml:space="preserve">Select </w:t>
-      </w:r>
-      <w:proofErr w:type="spellStart"/>
-      <w:r>
-        <w:t>deleteTables</w:t>
-      </w:r>
-      <w:proofErr w:type="spellEnd"/>
-      <w:r>
-        <w:t xml:space="preserve"> in the menu</w:t>
+        <w:t>Select deleteTables in the menu</w:t>
       </w:r>
     </w:p>
     <w:p>
@@ -48073,15 +48092,7 @@
         <w:t>As Caroline doesn’t want to use up unnecessary storage space on her computer, she decides to delete all the cached tables</w:t>
       </w:r>
       <w:r>
-        <w:t xml:space="preserve"> by using the </w:t>
-      </w:r>
-      <w:proofErr w:type="spellStart"/>
-      <w:r>
-        <w:t>deleteTables</w:t>
-      </w:r>
-      <w:proofErr w:type="spellEnd"/>
-      <w:r>
-        <w:t xml:space="preserve"> command.</w:t>
+        <w:t xml:space="preserve"> by using the deleteTables command.</w:t>
       </w:r>
     </w:p>
     <w:p>
@@ -53216,6 +53227,7 @@
   <w:style w:type="character" w:default="1" w:styleId="DefaultParagraphFont">
     <w:name w:val="Default Paragraph Font"/>
     <w:uiPriority w:val="1"/>
+    <w:semiHidden/>
     <w:unhideWhenUsed/>
   </w:style>
   <w:style w:type="table" w:default="1" w:styleId="TableNormal">
@@ -55066,7 +55078,7 @@
 </file>
 
 <file path=customXml/itemProps1.xml><?xml version="1.0" encoding="utf-8"?>
-<ds:datastoreItem xmlns:ds="http://schemas.openxmlformats.org/officeDocument/2006/customXml" ds:itemID="{0D79AE5F-6274-4488-B4DB-5DF30FBC8E5C}">
+<ds:datastoreItem xmlns:ds="http://schemas.openxmlformats.org/officeDocument/2006/customXml" ds:itemID="{B6262899-9862-4CC9-9461-C020B68B76D3}">
   <ds:schemaRefs>
     <ds:schemaRef ds:uri="http://schemas.openxmlformats.org/officeDocument/2006/bibliography"/>
   </ds:schemaRefs>

</xml_diff>

<commit_message>
worked on end user testing
</commit_message>
<xml_diff>
--- a/ProjectWriteUp.docx
+++ b/ProjectWriteUp.docx
@@ -6978,7 +6978,6 @@
       </w:pPr>
       <w:bookmarkStart w:id="0" w:name="_Toc34205785"/>
       <w:r>
-        <w:lastRenderedPageBreak/>
         <w:t>Analysis</w:t>
       </w:r>
       <w:bookmarkEnd w:id="0"/>
@@ -6998,7 +6997,37 @@
         <w:jc w:val="both"/>
       </w:pPr>
       <w:r>
-        <w:t xml:space="preserve">I intend to design a program to find paths between webpages. The program will include the following features: a help screen, </w:t>
+        <w:t>I intend to design</w:t>
+      </w:r>
+      <w:r>
+        <w:t xml:space="preserve"> and implement</w:t>
+      </w:r>
+      <w:r>
+        <w:t xml:space="preserve"> a program </w:t>
+      </w:r>
+      <w:r>
+        <w:t>that</w:t>
+      </w:r>
+      <w:r>
+        <w:t xml:space="preserve"> find</w:t>
+      </w:r>
+      <w:r>
+        <w:t>s</w:t>
+      </w:r>
+      <w:r>
+        <w:t xml:space="preserve"> paths between webpages</w:t>
+      </w:r>
+      <w:r>
+        <w:t xml:space="preserve"> and </w:t>
+      </w:r>
+      <w:r>
+        <w:t>can</w:t>
+      </w:r>
+      <w:r>
+        <w:t xml:space="preserve"> return the URLs found on each webpage</w:t>
+      </w:r>
+      <w:r>
+        <w:t xml:space="preserve">. The program will include the following features: a help screen, </w:t>
       </w:r>
       <w:r>
         <w:t>text-based</w:t>
@@ -7019,7 +7048,13 @@
         <w:t>, with a linked database of pages they have linked to</w:t>
       </w:r>
       <w:r>
-        <w:t xml:space="preserve"> and a pathfinding system</w:t>
+        <w:t xml:space="preserve">, </w:t>
+      </w:r>
+      <w:r>
+        <w:t>a pathfinding system</w:t>
+      </w:r>
+      <w:r>
+        <w:t xml:space="preserve"> and a system to return all the found webpages and all the URLs found on them</w:t>
       </w:r>
       <w:r>
         <w:t>.</w:t>
@@ -7048,6 +7083,9 @@
         <w:t>looking for orphan pages</w:t>
       </w:r>
       <w:r>
+        <w:t xml:space="preserve"> and trying to understand the ease of getting to pages</w:t>
+      </w:r>
+      <w:r>
         <w:t>, therefore will probably be tech literate</w:t>
       </w:r>
       <w:r>
@@ -7126,9 +7164,6 @@
       <w:pPr>
         <w:jc w:val="both"/>
       </w:pPr>
-      <w:r>
-        <w:t>TODO: add returnMap here.</w:t>
-      </w:r>
     </w:p>
     <w:p>
       <w:pPr>
@@ -7270,7 +7305,6 @@
       </w:pPr>
       <w:bookmarkStart w:id="2" w:name="_Toc34205787"/>
       <w:r>
-        <w:lastRenderedPageBreak/>
         <w:t>Requirements</w:t>
       </w:r>
       <w:bookmarkEnd w:id="2"/>
@@ -7409,27 +7443,13 @@
         <w:t xml:space="preserve">The user must be able to clear the stored websites, to free up storage. </w:t>
       </w:r>
     </w:p>
-    <w:bookmarkEnd w:id="4"/>
-    <w:p>
-      <w:pPr>
-        <w:rPr>
-          <w:rFonts w:ascii="Calibri" w:eastAsiaTheme="majorEastAsia" w:hAnsi="Calibri" w:cstheme="majorBidi"/>
-          <w:b/>
-          <w:color w:val="4472C4" w:themeColor="accent1"/>
-          <w:szCs w:val="24"/>
-        </w:rPr>
-      </w:pPr>
-      <w:r>
-        <w:br w:type="page"/>
-      </w:r>
-    </w:p>
     <w:p>
       <w:pPr>
         <w:pStyle w:val="Heading3"/>
       </w:pPr>
       <w:bookmarkStart w:id="5" w:name="_Toc34205789"/>
-      <w:r>
-        <w:lastRenderedPageBreak/>
+      <w:bookmarkEnd w:id="4"/>
+      <w:r>
         <w:t>Functional requirements</w:t>
       </w:r>
       <w:bookmarkEnd w:id="5"/>
@@ -7995,14 +8015,8 @@
       <w:pPr>
         <w:pStyle w:val="ListParagraph"/>
         <w:ind w:left="1440"/>
-        <w:rPr>
-          <w:highlight w:val="yellow"/>
-        </w:rPr>
-      </w:pPr>
-      <w:r>
-        <w:rPr>
-          <w:highlight w:val="yellow"/>
-        </w:rPr>
+      </w:pPr>
+      <w:r>
         <w:t>Start Up</w:t>
       </w:r>
     </w:p>
@@ -8118,52 +8132,24 @@
       </w:tr>
     </w:tbl>
     <w:p>
-      <w:pPr>
-        <w:rPr>
-          <w:highlight w:val="yellow"/>
-        </w:rPr>
-      </w:pPr>
-      <w:r>
-        <w:rPr>
-          <w:highlight w:val="yellow"/>
-        </w:rPr>
+      <w:r>
         <w:tab/>
       </w:r>
       <w:r>
-        <w:rPr>
-          <w:highlight w:val="yellow"/>
-        </w:rPr>
         <w:tab/>
       </w:r>
     </w:p>
     <w:p>
-      <w:pPr>
-        <w:rPr>
-          <w:highlight w:val="yellow"/>
-        </w:rPr>
-      </w:pPr>
-      <w:r>
-        <w:rPr>
-          <w:highlight w:val="yellow"/>
-        </w:rPr>
+      <w:r>
         <w:tab/>
       </w:r>
       <w:r>
-        <w:rPr>
-          <w:highlight w:val="yellow"/>
-        </w:rPr>
         <w:tab/>
       </w:r>
       <w:r>
-        <w:rPr>
-          <w:highlight w:val="yellow"/>
-        </w:rPr>
         <w:t>If start</w:t>
       </w:r>
       <w:r>
-        <w:rPr>
-          <w:highlight w:val="yellow"/>
-        </w:rPr>
         <w:t xml:space="preserve"> up state is with UI</w:t>
       </w:r>
     </w:p>
@@ -8273,28 +8259,14 @@
       </w:tr>
     </w:tbl>
     <w:p>
-      <w:pPr>
-        <w:rPr>
-          <w:highlight w:val="yellow"/>
-        </w:rPr>
-      </w:pPr>
-      <w:r>
-        <w:rPr>
-          <w:highlight w:val="yellow"/>
-        </w:rPr>
+      <w:r>
         <w:tab/>
       </w:r>
       <w:r>
-        <w:rPr>
-          <w:highlight w:val="yellow"/>
-        </w:rPr>
         <w:tab/>
         <w:t>Once UI is displayed</w:t>
       </w:r>
       <w:r>
-        <w:rPr>
-          <w:highlight w:val="yellow"/>
-        </w:rPr>
         <w:t xml:space="preserve"> right after start up</w:t>
       </w:r>
     </w:p>
@@ -8407,40 +8379,20 @@
       </w:tr>
     </w:tbl>
     <w:p>
-      <w:pPr>
-        <w:rPr>
-          <w:highlight w:val="yellow"/>
-        </w:rPr>
-      </w:pPr>
-      <w:r>
-        <w:rPr>
-          <w:highlight w:val="yellow"/>
-        </w:rPr>
+      <w:r>
         <w:tab/>
       </w:r>
       <w:r>
-        <w:rPr>
-          <w:highlight w:val="yellow"/>
-        </w:rPr>
         <w:tab/>
         <w:t>If the path finder is called</w:t>
       </w:r>
       <w:r>
-        <w:rPr>
-          <w:highlight w:val="yellow"/>
-        </w:rPr>
         <w:t xml:space="preserve"> </w:t>
       </w:r>
       <w:r>
-        <w:rPr>
-          <w:highlight w:val="yellow"/>
-        </w:rPr>
         <w:t>(even if UI isn’t specified)</w:t>
       </w:r>
       <w:r>
-        <w:rPr>
-          <w:highlight w:val="yellow"/>
-        </w:rPr>
         <w:t>:</w:t>
       </w:r>
     </w:p>
@@ -8511,14 +8463,8 @@
             <w:pPr>
               <w:pStyle w:val="ListParagraph"/>
               <w:ind w:left="0"/>
-              <w:rPr>
-                <w:highlight w:val="yellow"/>
-              </w:rPr>
             </w:pPr>
             <w:r>
-              <w:rPr>
-                <w:highlight w:val="yellow"/>
-              </w:rPr>
               <w:t>If reindexing is required:</w:t>
             </w:r>
           </w:p>
@@ -8647,7 +8593,6 @@
               </w:numPr>
             </w:pPr>
             <w:r>
-              <w:lastRenderedPageBreak/>
               <w:t>initialise connection to database</w:t>
             </w:r>
           </w:p>
@@ -8738,7 +8683,6 @@
               <w:ind w:left="0"/>
             </w:pPr>
             <w:r>
-              <w:lastRenderedPageBreak/>
               <w:t>Outputs</w:t>
             </w:r>
           </w:p>
@@ -8764,27 +8708,13 @@
       </w:pPr>
     </w:p>
     <w:p>
-      <w:pPr>
-        <w:rPr>
-          <w:highlight w:val="yellow"/>
-        </w:rPr>
-      </w:pPr>
-      <w:r>
-        <w:rPr>
-          <w:highlight w:val="yellow"/>
-        </w:rPr>
+      <w:r>
         <w:t xml:space="preserve">When the </w:t>
       </w:r>
       <w:r>
-        <w:rPr>
-          <w:highlight w:val="yellow"/>
-        </w:rPr>
         <w:t>results of scraping are cal</w:t>
       </w:r>
       <w:r>
-        <w:rPr>
-          <w:highlight w:val="yellow"/>
-        </w:rPr>
         <w:t>led</w:t>
       </w:r>
     </w:p>
@@ -8849,14 +8779,8 @@
             <w:pPr>
               <w:pStyle w:val="ListParagraph"/>
               <w:ind w:left="0"/>
-              <w:rPr>
-                <w:highlight w:val="yellow"/>
-              </w:rPr>
             </w:pPr>
             <w:r>
-              <w:rPr>
-                <w:highlight w:val="yellow"/>
-              </w:rPr>
               <w:t>If reindexing is required:</w:t>
             </w:r>
           </w:p>
@@ -9036,7 +8960,6 @@
               </w:numPr>
             </w:pPr>
             <w:r>
-              <w:lastRenderedPageBreak/>
               <w:t>Call UI generator method with contents</w:t>
             </w:r>
           </w:p>
@@ -9053,7 +8976,6 @@
               <w:ind w:left="0"/>
             </w:pPr>
             <w:r>
-              <w:lastRenderedPageBreak/>
               <w:t>Outputs</w:t>
             </w:r>
           </w:p>
@@ -9072,15 +8994,7 @@
       </w:tr>
     </w:tbl>
     <w:p>
-      <w:pPr>
-        <w:rPr>
-          <w:highlight w:val="yellow"/>
-        </w:rPr>
-      </w:pPr>
-      <w:r>
-        <w:rPr>
-          <w:highlight w:val="yellow"/>
-        </w:rPr>
+      <w:r>
         <w:t>Generate UI</w:t>
       </w:r>
     </w:p>
@@ -9204,15 +9118,7 @@
       </w:tr>
     </w:tbl>
     <w:p>
-      <w:pPr>
-        <w:rPr>
-          <w:highlight w:val="yellow"/>
-        </w:rPr>
-      </w:pPr>
-      <w:r>
-        <w:rPr>
-          <w:highlight w:val="yellow"/>
-        </w:rPr>
+      <w:r>
         <w:t>Get prompts from user</w:t>
       </w:r>
     </w:p>
@@ -9506,9 +9412,6 @@
           <w:docGrid w:linePitch="360"/>
         </w:sectPr>
       </w:pPr>
-      <w:r>
-        <w:t>TODO: this</w:t>
-      </w:r>
     </w:p>
     <w:p>
       <w:pPr>
@@ -9517,7 +9420,6 @@
       </w:pPr>
       <w:bookmarkStart w:id="6" w:name="_Toc34205790"/>
       <w:r>
-        <w:lastRenderedPageBreak/>
         <w:t>Scope</w:t>
       </w:r>
       <w:bookmarkEnd w:id="6"/>
@@ -9927,7 +9829,6 @@
         <w:jc w:val="both"/>
       </w:pPr>
       <w:r>
-        <w:lastRenderedPageBreak/>
         <w:t xml:space="preserve">This project will need to be completed between </w:t>
       </w:r>
       <w:r>
@@ -10073,7 +9974,6 @@
       </w:pPr>
       <w:bookmarkStart w:id="9" w:name="_Toc34205793"/>
       <w:r>
-        <w:lastRenderedPageBreak/>
         <w:t>Survey</w:t>
       </w:r>
       <w:bookmarkEnd w:id="9"/>
@@ -10138,7 +10038,6 @@
         <w:rPr>
           <w:noProof/>
         </w:rPr>
-        <w:lastRenderedPageBreak/>
         <w:drawing>
           <wp:inline distT="0" distB="0" distL="0" distR="0" wp14:anchorId="3FADC9FB" wp14:editId="15FECB78">
             <wp:extent cx="5731510" cy="7444105"/>
@@ -10207,19 +10106,35 @@
       </w:pPr>
       <w:bookmarkStart w:id="10" w:name="_Toc34205794"/>
       <w:r>
-        <w:lastRenderedPageBreak/>
         <w:t>UML</w:t>
       </w:r>
       <w:bookmarkEnd w:id="10"/>
     </w:p>
     <w:p/>
     <w:p>
+      <w:pPr>
+        <w:rPr>
+          <w:rStyle w:val="Hyperlink"/>
+        </w:rPr>
+      </w:pPr>
       <w:hyperlink r:id="rId14" w:history="1">
         <w:r>
           <w:rPr>
             <w:rStyle w:val="Hyperlink"/>
           </w:rPr>
-          <w:t>https://www.lucidchart.com/invitations/accept/fcc0b091-b583-4fe0-82f1-93118e9e6ccf</w:t>
+          <w:t>https://www.lucidchart.com/invitations/accept/fcc0b091-</w:t>
+        </w:r>
+        <w:r>
+          <w:rPr>
+            <w:rStyle w:val="Hyperlink"/>
+          </w:rPr>
+          <w:t>b</w:t>
+        </w:r>
+        <w:r>
+          <w:rPr>
+            <w:rStyle w:val="Hyperlink"/>
+          </w:rPr>
+          <w:t>583-4fe0-82f1-93118e9e6ccf</w:t>
         </w:r>
       </w:hyperlink>
     </w:p>
@@ -10229,26 +10144,10 @@
           <w:noProof/>
         </w:rPr>
         <w:drawing>
-          <wp:anchor distT="0" distB="0" distL="114300" distR="114300" simplePos="0" relativeHeight="251677696" behindDoc="0" locked="0" layoutInCell="1" allowOverlap="1" wp14:anchorId="60A921B1" wp14:editId="0E22EA2D">
-            <wp:simplePos x="0" y="0"/>
-            <wp:positionH relativeFrom="column">
-              <wp:posOffset>1559072</wp:posOffset>
-            </wp:positionH>
-            <wp:positionV relativeFrom="paragraph">
-              <wp:posOffset>115570</wp:posOffset>
-            </wp:positionV>
-            <wp:extent cx="6101715" cy="4460875"/>
-            <wp:effectExtent l="0" t="0" r="0" b="0"/>
-            <wp:wrapThrough wrapText="bothSides">
-              <wp:wrapPolygon edited="0">
-                <wp:start x="539" y="0"/>
-                <wp:lineTo x="539" y="21400"/>
-                <wp:lineTo x="21243" y="21400"/>
-                <wp:lineTo x="21243" y="0"/>
-                <wp:lineTo x="539" y="0"/>
-              </wp:wrapPolygon>
-            </wp:wrapThrough>
-            <wp:docPr id="189" name="Picture 189"/>
+          <wp:inline distT="0" distB="0" distL="0" distR="0" wp14:anchorId="4763D46A" wp14:editId="647666BD">
+            <wp:extent cx="5843107" cy="4509610"/>
+            <wp:effectExtent l="0" t="0" r="5715" b="5715"/>
+            <wp:docPr id="192" name="Picture 192"/>
             <wp:cNvGraphicFramePr>
               <a:graphicFrameLocks xmlns:a="http://schemas.openxmlformats.org/drawingml/2006/main" noChangeAspect="1"/>
             </wp:cNvGraphicFramePr>
@@ -10277,7 +10176,7 @@
                   <pic:spPr bwMode="auto">
                     <a:xfrm>
                       <a:off x="0" y="0"/>
-                      <a:ext cx="6101715" cy="4460875"/>
+                      <a:ext cx="5858757" cy="4521688"/>
                     </a:xfrm>
                     <a:prstGeom prst="rect">
                       <a:avLst/>
@@ -10290,11 +10189,10 @@
                 </pic:pic>
               </a:graphicData>
             </a:graphic>
-          </wp:anchor>
+          </wp:inline>
         </w:drawing>
       </w:r>
     </w:p>
-    <w:p/>
     <w:p>
       <w:pPr>
         <w:sectPr>
@@ -10304,15 +10202,7 @@
           <w:docGrid w:linePitch="360"/>
         </w:sectPr>
       </w:pPr>
-      <w:r>
-        <w:t xml:space="preserve">TODO: </w:t>
-      </w:r>
-      <w:r>
-        <w:t xml:space="preserve"> Delete link</w:t>
-      </w:r>
-    </w:p>
-    <w:p/>
-    <w:p/>
+    </w:p>
     <w:p>
       <w:pPr>
         <w:pStyle w:val="Heading2"/>
@@ -10336,12 +10226,6 @@
     <w:p>
       <w:r>
         <w:t>The resources that will be required at each stage of development are listed here:</w:t>
-      </w:r>
-      <w:r>
-        <w:br/>
-      </w:r>
-      <w:r>
-        <w:tab/>
       </w:r>
     </w:p>
     <w:tbl>
@@ -10797,7 +10681,6 @@
               </w:numPr>
             </w:pPr>
             <w:r>
-              <w:lastRenderedPageBreak/>
               <w:t>Anaconda navigator/ Conda environment manager</w:t>
             </w:r>
           </w:p>
@@ -10848,7 +10731,6 @@
           </w:tcPr>
           <w:p>
             <w:r>
-              <w:lastRenderedPageBreak/>
               <w:t>Evaluation</w:t>
             </w:r>
           </w:p>
@@ -10896,7 +10778,6 @@
       </w:pPr>
       <w:bookmarkStart w:id="13" w:name="_Toc34205797"/>
       <w:r>
-        <w:lastRenderedPageBreak/>
         <w:t>Estimate of timings</w:t>
       </w:r>
       <w:bookmarkEnd w:id="13"/>
@@ -10921,7 +10802,6 @@
       </w:pPr>
       <w:bookmarkStart w:id="14" w:name="_Toc34205798"/>
       <w:r>
-        <w:lastRenderedPageBreak/>
         <w:t>Identified tasks</w:t>
       </w:r>
       <w:bookmarkEnd w:id="14"/>
@@ -17046,7 +16926,6 @@
                 <w:sz w:val="22"/>
                 <w:lang w:eastAsia="en-GB"/>
               </w:rPr>
-              <w:lastRenderedPageBreak/>
               <w:t>127</w:t>
             </w:r>
           </w:p>
@@ -18998,7 +18877,6 @@
       </w:pPr>
       <w:bookmarkStart w:id="18" w:name="_Toc34205802"/>
       <w:r>
-        <w:lastRenderedPageBreak/>
         <w:t>UI Design</w:t>
       </w:r>
       <w:bookmarkEnd w:id="18"/>
@@ -19241,7 +19119,6 @@
     </w:p>
     <w:p>
       <w:r>
-        <w:lastRenderedPageBreak/>
         <w:t xml:space="preserve">All these parameters will be passed into the </w:t>
       </w:r>
       <w:r>
@@ -19489,7 +19366,6 @@
     </w:p>
     <w:p>
       <w:r>
-        <w:lastRenderedPageBreak/>
         <w:t>The program will then quit</w:t>
       </w:r>
       <w:r>
@@ -19655,7 +19531,6 @@
         <w:pStyle w:val="Heading2"/>
       </w:pPr>
       <w:r>
-        <w:lastRenderedPageBreak/>
         <w:t xml:space="preserve">Pseudocode for </w:t>
       </w:r>
       <w:r>
@@ -19956,7 +19831,6 @@
         <w:rPr>
           <w:lang w:eastAsia="en-GB"/>
         </w:rPr>
-        <w:lastRenderedPageBreak/>
         <w:t>METHOD setCommands</w:t>
       </w:r>
       <w:bookmarkEnd w:id="25"/>
@@ -20524,7 +20398,6 @@
         <w:rPr>
           <w:lang w:eastAsia="en-GB"/>
         </w:rPr>
-        <w:lastRenderedPageBreak/>
         <w:t>                    CALL ME.showUI()</w:t>
       </w:r>
     </w:p>
@@ -20849,7 +20722,6 @@
         <w:rPr>
           <w:lang w:eastAsia="en-GB"/>
         </w:rPr>
-        <w:lastRenderedPageBreak/>
         <w:t xml:space="preserve">METHOD </w:t>
       </w:r>
       <w:r>
@@ -21761,7 +21633,6 @@
         <w:rPr>
           <w:lang w:eastAsia="en-GB"/>
         </w:rPr>
-        <w:lastRenderedPageBreak/>
         <w:t>        execute "SELECT OriginURL, Hyperlink FROM parameter" where</w:t>
       </w:r>
       <w:r>
@@ -22367,7 +22238,6 @@
         <w:rPr>
           <w:lang w:eastAsia="en-GB"/>
         </w:rPr>
-        <w:lastRenderedPageBreak/>
         <w:t>METHOD dijkstra</w:t>
       </w:r>
       <w:bookmarkEnd w:id="33"/>
@@ -22903,7 +22773,6 @@
         <w:rPr>
           <w:lang w:eastAsia="en-GB"/>
         </w:rPr>
-        <w:lastRenderedPageBreak/>
         <w:t>            IF possible_noodle is empty</w:t>
       </w:r>
     </w:p>
@@ -23284,7 +23153,6 @@
         <w:rPr>
           <w:lang w:eastAsia="en-GB"/>
         </w:rPr>
-        <w:lastRenderedPageBreak/>
         <w:t>Merge sort returns the</w:t>
       </w:r>
       <w:r>
@@ -23688,7 +23556,6 @@
         <w:rPr>
           <w:lang w:eastAsia="en-GB"/>
         </w:rPr>
-        <w:lastRenderedPageBreak/>
         <w:t>            SET counter = counter + 1</w:t>
       </w:r>
     </w:p>
@@ -24102,7 +23969,6 @@
         <w:rPr>
           <w:lang w:eastAsia="en-GB"/>
         </w:rPr>
-        <w:lastRenderedPageBreak/>
         <w:t>                ELSE IF length of left[0] &lt; length of right[0] and (smallest between length of left[0] and length of right[0]) - 1</w:t>
       </w:r>
     </w:p>
@@ -24493,7 +24359,6 @@
         <w:rPr>
           <w:lang w:eastAsia="en-GB"/>
         </w:rPr>
-        <w:lastRenderedPageBreak/>
         <w:t>                        BREAK FOR LOOP</w:t>
       </w:r>
     </w:p>
@@ -24878,7 +24743,6 @@
         <w:rPr>
           <w:lang w:eastAsia="en-GB"/>
         </w:rPr>
-        <w:lastRenderedPageBreak/>
         <w:t xml:space="preserve">[First </w:t>
       </w:r>
       <w:r>
@@ -25537,7 +25401,6 @@
         <w:rPr>
           <w:lang w:eastAsia="en-GB"/>
         </w:rPr>
-        <w:lastRenderedPageBreak/>
         <w:t xml:space="preserve">This gets all the tables in the database by looping through the results of </w:t>
       </w:r>
       <w:r>
@@ -26021,7 +25884,6 @@
         <w:rPr>
           <w:lang w:eastAsia="en-GB"/>
         </w:rPr>
-        <w:lastRenderedPageBreak/>
         <w:t>PROCEDUTE sort</w:t>
       </w:r>
       <w:bookmarkEnd w:id="41"/>
@@ -26625,7 +26487,6 @@
         <w:rPr>
           <w:lang w:eastAsia="en-GB"/>
         </w:rPr>
-        <w:lastRenderedPageBreak/>
         <w:t>    SET validInput = False</w:t>
       </w:r>
     </w:p>
@@ -27126,7 +26987,6 @@
         <w:rPr>
           <w:lang w:eastAsia="en-GB"/>
         </w:rPr>
-        <w:lastRenderedPageBreak/>
         <w:t>END PROCEDURE</w:t>
       </w:r>
     </w:p>
@@ -27564,7 +27424,6 @@
         <w:rPr>
           <w:lang w:eastAsia="en-GB"/>
         </w:rPr>
-        <w:lastRenderedPageBreak/>
         <w:t>            SEND key + ": " + value TO DISPLAY</w:t>
       </w:r>
     </w:p>
@@ -27966,7 +27825,6 @@
           <w:rFonts w:eastAsia="Times New Roman"/>
           <w:lang w:eastAsia="en-GB"/>
         </w:rPr>
-        <w:lastRenderedPageBreak/>
         <w:t xml:space="preserve">Pseudocode </w:t>
       </w:r>
       <w:r>
@@ -28615,7 +28473,6 @@
         <w:rPr>
           <w:lang w:eastAsia="en-GB"/>
         </w:rPr>
-        <w:lastRenderedPageBreak/>
         <w:t>    domain = </w:t>
       </w:r>
       <w:r>
@@ -29118,7 +28975,6 @@
         <w:rPr>
           <w:lang w:eastAsia="en-GB"/>
         </w:rPr>
-        <w:lastRenderedPageBreak/>
         <w:t>    END IF</w:t>
       </w:r>
     </w:p>
@@ -29689,7 +29545,13 @@
         <w:t>Originally,</w:t>
       </w:r>
       <w:r>
-        <w:t xml:space="preserve"> I planned just to delete everything after the first slash, but I realised that we need to remove the http or https to allow the program to write to system, and allow the program to </w:t>
+        <w:t xml:space="preserve"> I planned just to delete everything after the first slash, but I realised that we need to remove the http or https to allow the program to write to </w:t>
+      </w:r>
+      <w:r>
+        <w:t>system and</w:t>
+      </w:r>
+      <w:r>
+        <w:t xml:space="preserve"> allow the program to </w:t>
       </w:r>
       <w:r>
         <w:t>create</w:t>
@@ -29854,7 +29716,6 @@
       </w:pPr>
       <w:bookmarkStart w:id="47" w:name="_Toc34205831"/>
       <w:r>
-        <w:lastRenderedPageBreak/>
         <w:t>Design of integration</w:t>
       </w:r>
       <w:bookmarkEnd w:id="47"/>
@@ -30425,7 +30286,6 @@
     </w:p>
     <w:p>
       <w:r>
-        <w:lastRenderedPageBreak/>
         <w:t xml:space="preserve">We concatenate table name into the query. While this does pose a threat of </w:t>
       </w:r>
       <w:r>
@@ -30603,7 +30463,6 @@
       </w:pPr>
       <w:bookmarkStart w:id="50" w:name="_Toc34205835"/>
       <w:r>
-        <w:lastRenderedPageBreak/>
         <w:t>Implementation</w:t>
       </w:r>
       <w:bookmarkEnd w:id="50"/>
@@ -30898,11 +30757,7 @@
         <w:t xml:space="preserve"> they are very rarely passed into predefined functions.</w:t>
       </w:r>
       <w:r>
-        <w:t xml:space="preserve"> I also ended up </w:t>
-      </w:r>
-      <w:r>
-        <w:lastRenderedPageBreak/>
-        <w:t>learning quite a bit about some nuances of MySQL, where I was stumped for quite a long time when trying to figure out how to make characters in URL’s not escape the strings</w:t>
+        <w:t xml:space="preserve"> I also ended up learning quite a bit about some nuances of MySQL, where I was stumped for quite a long time when trying to figure out how to make characters in URL’s not escape the strings</w:t>
       </w:r>
       <w:r>
         <w:t xml:space="preserve"> (see continuous testing).</w:t>
@@ -31466,7 +31321,6 @@
         <w:rPr>
           <w:lang w:eastAsia="en-GB"/>
         </w:rPr>
-        <w:lastRenderedPageBreak/>
         <w:t>Scrapy==2.0.0</w:t>
       </w:r>
     </w:p>
@@ -31604,7 +31458,6 @@
       </w:pPr>
       <w:bookmarkStart w:id="52" w:name="_Toc34205837"/>
       <w:r>
-        <w:lastRenderedPageBreak/>
         <w:t>Ongoing testing</w:t>
       </w:r>
       <w:bookmarkEnd w:id="52"/>
@@ -31892,7 +31745,6 @@
           </w:p>
           <w:p>
             <w:r>
-              <w:lastRenderedPageBreak/>
               <w:t xml:space="preserve">seems that the syntax for the table creation has been slightly off or the select query </w:t>
             </w:r>
             <w:r>
@@ -31923,7 +31775,6 @@
           </w:tcPr>
           <w:p>
             <w:r>
-              <w:lastRenderedPageBreak/>
               <w:t>The issue has been resolved.</w:t>
             </w:r>
           </w:p>
@@ -32201,14 +32052,7 @@
                 <w:rPr>
                   <w:rStyle w:val="Hyperlink"/>
                 </w:rPr>
-                <w:t>https://stackoverflow.com/questions</w:t>
-              </w:r>
-              <w:r>
-                <w:rPr>
-                  <w:rStyle w:val="Hyperlink"/>
-                </w:rPr>
-                <w:lastRenderedPageBreak/>
-                <w:t>/9628571/mysql-table-name-with</w:t>
+                <w:t>https://stackoverflow.com/questions/9628571/mysql-table-name-with</w:t>
               </w:r>
             </w:hyperlink>
           </w:p>
@@ -32382,7 +32226,6 @@
           </w:tcPr>
           <w:p>
             <w:r>
-              <w:lastRenderedPageBreak/>
               <w:t>NoodleMap.mergeSort()</w:t>
             </w:r>
           </w:p>
@@ -32699,7 +32542,6 @@
                 <w:szCs w:val="18"/>
                 <w:bdr w:val="none" w:sz="0" w:space="0" w:color="auto" w:frame="1"/>
               </w:rPr>
-              <w:lastRenderedPageBreak/>
               <w:t xml:space="preserve">  File "E:\anaconda\envs\wikigame\lib\runpy.py", line 85, in _run_code</w:t>
             </w:r>
           </w:p>
@@ -33075,7 +32917,6 @@
                 <w:szCs w:val="18"/>
                 <w:bdr w:val="none" w:sz="0" w:space="0" w:color="auto" w:frame="1"/>
               </w:rPr>
-              <w:lastRenderedPageBreak/>
               <w:t xml:space="preserve">    if ord(left[0][letter].lower()) &lt;= ord(right[0][letter].lower()):</w:t>
             </w:r>
           </w:p>
@@ -33110,7 +32951,6 @@
           </w:tcPr>
           <w:p>
             <w:r>
-              <w:lastRenderedPageBreak/>
               <w:t>The issue was due to recursion attempting to concatenate into a dictionary before completion. Fixed by implementing concatenation in another procedure after executing the sort.</w:t>
             </w:r>
           </w:p>
@@ -33130,7 +32970,6 @@
           </w:tcPr>
           <w:p>
             <w:r>
-              <w:lastRenderedPageBreak/>
               <w:t>All of URL sanitation.</w:t>
             </w:r>
           </w:p>
@@ -33356,11 +33195,7 @@
               <w:t>table command</w:t>
             </w:r>
             <w:r>
-              <w:t xml:space="preserve"> seems to work, aka raises no errors, but when something tried to write to the newly </w:t>
-            </w:r>
-            <w:r>
-              <w:lastRenderedPageBreak/>
-              <w:t>created database, the tables has miraculously vanished</w:t>
+              <w:t xml:space="preserve"> seems to work, aka raises no errors, but when something tried to write to the newly created database, the tables has miraculously vanished</w:t>
             </w:r>
             <w:r>
               <w:t>.</w:t>
@@ -33373,7 +33208,6 @@
           </w:tcPr>
           <w:p>
             <w:r>
-              <w:lastRenderedPageBreak/>
               <w:t>So,</w:t>
             </w:r>
             <w:r>
@@ -33405,7 +33239,6 @@
               <w:pStyle w:val="CodeSnippet"/>
             </w:pPr>
             <w:r>
-              <w:lastRenderedPageBreak/>
               <w:t>mycursor.execute("CREATE TABLE `%s`(AutoID INT NOT NULL AUTO_INCREMENT PRIMARY</w:t>
             </w:r>
             <w:r>
@@ -33606,7 +33439,6 @@
               <w:pStyle w:val="CodeSnippet"/>
             </w:pPr>
             <w:r>
-              <w:lastRenderedPageBreak/>
               <w:t xml:space="preserve">                dictOfUrl[response.url].append(response.url.rsplit("/", slashCounter + 1)[0] + str(next_page.root)[(3*slashCounter) - 1:])</w:t>
             </w:r>
           </w:p>
@@ -34126,7 +33958,6 @@
       </w:pPr>
       <w:bookmarkStart w:id="62" w:name="_Toc34205847"/>
       <w:r>
-        <w:lastRenderedPageBreak/>
         <w:t>Testing</w:t>
       </w:r>
       <w:bookmarkEnd w:id="62"/>
@@ -34381,7 +34212,6 @@
         <w:pStyle w:val="Heading5"/>
       </w:pPr>
       <w:r>
-        <w:lastRenderedPageBreak/>
         <w:t>Normal Data</w:t>
       </w:r>
     </w:p>
@@ -34582,7 +34412,6 @@
         <w:rPr>
           <w:noProof/>
         </w:rPr>
-        <w:lastRenderedPageBreak/>
         <w:drawing>
           <wp:anchor distT="0" distB="0" distL="114300" distR="114300" simplePos="0" relativeHeight="251675648" behindDoc="0" locked="0" layoutInCell="1" allowOverlap="1" wp14:anchorId="532571C9" wp14:editId="5E8B0D33">
             <wp:simplePos x="0" y="0"/>
@@ -34665,7 +34494,6 @@
     </w:p>
     <w:p>
       <w:r>
-        <w:lastRenderedPageBreak/>
         <w:t xml:space="preserve">To test the Dijkstra’s algorithm, I wrote a quick test to load that csv and return the path between </w:t>
       </w:r>
       <w:r>
@@ -35074,7 +34902,6 @@
         <w:rPr>
           <w:lang w:eastAsia="en-GB"/>
         </w:rPr>
-        <w:lastRenderedPageBreak/>
         <w:t>                #gets the resulting dictionary of the merge sort and then stores the key and array of the key into their respective variable by using item()</w:t>
       </w:r>
     </w:p>
@@ -35656,11 +35483,7 @@
           </w:tcPr>
           <w:p>
             <w:r>
-              <w:t xml:space="preserve">Unsorted data, and “y” to output </w:t>
-            </w:r>
-            <w:r>
-              <w:lastRenderedPageBreak/>
-              <w:t>prompt, and test.txt for file name</w:t>
+              <w:t>Unsorted data, and “y” to output prompt, and test.txt for file name</w:t>
             </w:r>
           </w:p>
         </w:tc>
@@ -35670,12 +35493,7 @@
           </w:tcPr>
           <w:p>
             <w:r>
-              <w:lastRenderedPageBreak/>
-              <w:t xml:space="preserve">Noodles.returnMap() called and sorted </w:t>
-            </w:r>
-            <w:r>
-              <w:lastRenderedPageBreak/>
-              <w:t>output returned. New file called test.txt is created with the contents of the output</w:t>
+              <w:t>Noodles.returnMap() called and sorted output returned. New file called test.txt is created with the contents of the output</w:t>
             </w:r>
           </w:p>
         </w:tc>
@@ -35844,11 +35662,7 @@
           </w:tcPr>
           <w:p>
             <w:r>
-              <w:t xml:space="preserve">merge() will recursively call itself until it is left with arrays/ lists of length one. Then __mergeSort will be called recursively back through the call stack, merging these </w:t>
-            </w:r>
-            <w:r>
-              <w:lastRenderedPageBreak/>
-              <w:t>smaller arrays. The final merged array is returned</w:t>
+              <w:t>merge() will recursively call itself until it is left with arrays/ lists of length one. Then __mergeSort will be called recursively back through the call stack, merging these smaller arrays. The final merged array is returned</w:t>
             </w:r>
           </w:p>
         </w:tc>
@@ -36127,7 +35941,6 @@
                 <w:b/>
                 <w:bCs/>
               </w:rPr>
-              <w:lastRenderedPageBreak/>
               <w:t>Requirement</w:t>
             </w:r>
           </w:p>
@@ -36602,11 +36415,7 @@
           </w:tcPr>
           <w:p>
             <w:r>
-              <w:t xml:space="preserve">Check if Length of array of tables is </w:t>
-            </w:r>
-            <w:r>
-              <w:lastRenderedPageBreak/>
-              <w:t>greater than zero</w:t>
+              <w:t>Check if Length of array of tables is greater than zero</w:t>
             </w:r>
           </w:p>
         </w:tc>
@@ -36617,7 +36426,6 @@
           </w:tcPr>
           <w:p>
             <w:r>
-              <w:lastRenderedPageBreak/>
               <w:t>Length of array is greater than zero</w:t>
             </w:r>
           </w:p>
@@ -36677,11 +36485,7 @@
           </w:tcPr>
           <w:p>
             <w:r>
-              <w:t xml:space="preserve">Tell the user that there are no tables </w:t>
-            </w:r>
-            <w:r>
-              <w:lastRenderedPageBreak/>
-              <w:t>and quit the program</w:t>
+              <w:t>Tell the user that there are no tables and quit the program</w:t>
             </w:r>
           </w:p>
         </w:tc>
@@ -36913,7 +36717,6 @@
               <w:rPr>
                 <w:noProof/>
               </w:rPr>
-              <w:lastRenderedPageBreak/>
               <w:drawing>
                 <wp:inline distT="0" distB="0" distL="0" distR="0" wp14:anchorId="3302ECC5" wp14:editId="12420D79">
                   <wp:extent cx="1572895" cy="1661160"/>
@@ -37225,11 +37028,7 @@
           </w:tcPr>
           <w:p>
             <w:r>
-              <w:t xml:space="preserve">Get user input and execute </w:t>
-            </w:r>
-            <w:r>
-              <w:lastRenderedPageBreak/>
-              <w:t>required command</w:t>
+              <w:t>Get user input and execute required command</w:t>
             </w:r>
           </w:p>
         </w:tc>
@@ -37240,7 +37039,6 @@
           </w:tcPr>
           <w:p>
             <w:r>
-              <w:lastRenderedPageBreak/>
               <w:t>User inputs a valid command that exists</w:t>
             </w:r>
           </w:p>
@@ -37760,11 +37558,7 @@
           </w:tcPr>
           <w:p>
             <w:r>
-              <w:t xml:space="preserve">Check if Length of array of </w:t>
-            </w:r>
-            <w:r>
-              <w:lastRenderedPageBreak/>
-              <w:t>tables is greater than zero</w:t>
+              <w:t>Check if Length of array of tables is greater than zero</w:t>
             </w:r>
           </w:p>
         </w:tc>
@@ -37775,7 +37569,6 @@
           </w:tcPr>
           <w:p>
             <w:r>
-              <w:lastRenderedPageBreak/>
               <w:t>Length of array is greater than zero</w:t>
             </w:r>
           </w:p>
@@ -38170,7 +37963,6 @@
               <w:rPr>
                 <w:noProof/>
               </w:rPr>
-              <w:lastRenderedPageBreak/>
               <w:drawing>
                 <wp:inline distT="0" distB="0" distL="0" distR="0" wp14:anchorId="0B0B8E83" wp14:editId="5566E9DE">
                   <wp:extent cx="2335420" cy="1392072"/>
@@ -38447,11 +38239,7 @@
           </w:tcPr>
           <w:p>
             <w:r>
-              <w:t xml:space="preserve">Create a new table with the domain name, dropping the table if it </w:t>
-            </w:r>
-            <w:r>
-              <w:lastRenderedPageBreak/>
-              <w:t>already existed</w:t>
+              <w:t>Create a new table with the domain name, dropping the table if it already existed</w:t>
             </w:r>
           </w:p>
           <w:p/>
@@ -38463,7 +38251,6 @@
           </w:tcPr>
           <w:p>
             <w:r>
-              <w:lastRenderedPageBreak/>
               <w:t>Attempt to get all tables and drop them tables</w:t>
             </w:r>
           </w:p>
@@ -38528,11 +38315,7 @@
           </w:tcPr>
           <w:p>
             <w:r>
-              <w:t xml:space="preserve">Database does not have any </w:t>
-            </w:r>
-            <w:r>
-              <w:lastRenderedPageBreak/>
-              <w:t>tables populating it</w:t>
+              <w:t>Database does not have any tables populating it</w:t>
             </w:r>
           </w:p>
         </w:tc>
@@ -38542,7 +38325,6 @@
           </w:tcPr>
           <w:p>
             <w:r>
-              <w:lastRenderedPageBreak/>
               <w:t>Program Says database is empty.</w:t>
             </w:r>
           </w:p>
@@ -38563,11 +38345,7 @@
           </w:tcPr>
           <w:p>
             <w:r>
-              <w:t xml:space="preserve">Create second iteration of delete table procedure which </w:t>
-            </w:r>
-            <w:r>
-              <w:lastRenderedPageBreak/>
-              <w:t>includes a check for an empty table.</w:t>
+              <w:t>Create second iteration of delete table procedure which includes a check for an empty table.</w:t>
             </w:r>
           </w:p>
         </w:tc>
@@ -39114,11 +38892,7 @@
           </w:tcPr>
           <w:p>
             <w:r>
-              <w:t xml:space="preserve">An error message is displayed, and </w:t>
-            </w:r>
-            <w:r>
-              <w:lastRenderedPageBreak/>
-              <w:t>program asks for input again</w:t>
+              <w:t>An error message is displayed, and program asks for input again</w:t>
             </w:r>
           </w:p>
         </w:tc>
@@ -39128,7 +38902,6 @@
           </w:tcPr>
           <w:p>
             <w:r>
-              <w:lastRenderedPageBreak/>
               <w:t>--expected</w:t>
             </w:r>
           </w:p>
@@ -39516,7 +39289,6 @@
         <w:pStyle w:val="Heading3"/>
       </w:pPr>
       <w:r>
-        <w:lastRenderedPageBreak/>
         <w:t>Test Plan for Integration Testing</w:t>
       </w:r>
     </w:p>
@@ -40020,11 +39792,7 @@
               <w:t>()</w:t>
             </w:r>
             <w:r>
-              <w:t xml:space="preserve"> is called with the trimmed domain as the parameter, and the database connection is successful. The required table is read </w:t>
-            </w:r>
-            <w:r>
-              <w:lastRenderedPageBreak/>
-              <w:t xml:space="preserve">and stored in </w:t>
+              <w:t xml:space="preserve"> is called with the trimmed domain as the parameter, and the database connection is successful. The required table is read and stored in </w:t>
             </w:r>
             <w:r>
               <w:rPr>
@@ -40804,11 +40572,7 @@
               </w:tabs>
             </w:pPr>
             <w:r>
-              <w:t xml:space="preserve">Sorting “URLs” alphabetically using </w:t>
-            </w:r>
-            <w:r>
-              <w:lastRenderedPageBreak/>
-              <w:t>merge sort (this is the one used, rather than insertion sort)</w:t>
+              <w:t>Sorting “URLs” alphabetically using merge sort (this is the one used, rather than insertion sort)</w:t>
             </w:r>
           </w:p>
         </w:tc>
@@ -40818,7 +40582,6 @@
           </w:tcPr>
           <w:p>
             <w:r>
-              <w:lastRenderedPageBreak/>
               <w:t>returnMap calls __merge()</w:t>
             </w:r>
           </w:p>
@@ -40830,11 +40593,7 @@
           </w:tcPr>
           <w:p>
             <w:r>
-              <w:t xml:space="preserve">__merge is called with the unsorted array of the dictionary </w:t>
-            </w:r>
-            <w:r>
-              <w:lastRenderedPageBreak/>
-              <w:t>keys as the parameter</w:t>
+              <w:t>__merge is called with the unsorted array of the dictionary keys as the parameter</w:t>
             </w:r>
           </w:p>
         </w:tc>
@@ -40844,12 +40603,7 @@
           </w:tcPr>
           <w:p>
             <w:r>
-              <w:lastRenderedPageBreak/>
-              <w:t xml:space="preserve">merge() will recursively call itself until it is left with arrays/ lists of length one. Then __mergeSort will be </w:t>
-            </w:r>
-            <w:r>
-              <w:lastRenderedPageBreak/>
-              <w:t>called recursively back through the call stack, merging these smaller arrays. The final merged array is returned</w:t>
+              <w:t>merge() will recursively call itself until it is left with arrays/ lists of length one. Then __mergeSort will be called recursively back through the call stack, merging these smaller arrays. The final merged array is returned</w:t>
             </w:r>
           </w:p>
         </w:tc>
@@ -41115,7 +40869,6 @@
         <w:pStyle w:val="Heading3"/>
       </w:pPr>
       <w:r>
-        <w:lastRenderedPageBreak/>
         <w:t>Test Plan for Test Cases</w:t>
       </w:r>
       <w:r>
@@ -41523,7 +41276,6 @@
         <w:pStyle w:val="Heading4"/>
       </w:pPr>
       <w:r>
-        <w:lastRenderedPageBreak/>
         <w:t>Fourth Test Case</w:t>
       </w:r>
     </w:p>
@@ -41759,7 +41511,6 @@
     </w:p>
     <w:p>
       <w:r>
-        <w:lastRenderedPageBreak/>
         <w:t>The three tasks will be:</w:t>
       </w:r>
     </w:p>
@@ -41858,7 +41609,6 @@
         <w:rPr>
           <w:noProof/>
         </w:rPr>
-        <w:lastRenderedPageBreak/>
         <w:drawing>
           <wp:anchor distT="0" distB="0" distL="114300" distR="114300" simplePos="0" relativeHeight="251678720" behindDoc="0" locked="0" layoutInCell="1" allowOverlap="1" wp14:anchorId="4A281C96" wp14:editId="659D0FE5">
             <wp:simplePos x="0" y="0"/>
@@ -41924,7 +41674,6 @@
         <w:pStyle w:val="Heading2"/>
       </w:pPr>
       <w:r>
-        <w:lastRenderedPageBreak/>
         <w:t xml:space="preserve">Component </w:t>
       </w:r>
       <w:r>
@@ -42036,7 +41785,13 @@
         <w:t xml:space="preserve">which is what was expected as </w:t>
       </w:r>
       <w:r>
-        <w:t xml:space="preserve">despite there being multiple paths possible so </w:t>
+        <w:t xml:space="preserve">despite there being multiple paths </w:t>
+      </w:r>
+      <w:r>
+        <w:t>possible,</w:t>
+      </w:r>
+      <w:r>
+        <w:t xml:space="preserve"> so </w:t>
       </w:r>
       <w:r>
         <w:t xml:space="preserve">the program only needs to return </w:t>
@@ -42114,7 +41869,6 @@
         <w:pStyle w:val="Heading4"/>
       </w:pPr>
       <w:r>
-        <w:lastRenderedPageBreak/>
         <w:t>Exceptional data</w:t>
       </w:r>
     </w:p>
@@ -42905,7 +42659,6 @@
               <w:rPr>
                 <w:noProof/>
               </w:rPr>
-              <w:lastRenderedPageBreak/>
               <w:drawing>
                 <wp:inline distT="0" distB="0" distL="0" distR="0" wp14:anchorId="2593DFB0" wp14:editId="58F30974">
                   <wp:extent cx="4011551" cy="1350500"/>
@@ -43155,7 +42908,6 @@
               <w:rPr>
                 <w:noProof/>
               </w:rPr>
-              <w:lastRenderedPageBreak/>
               <w:drawing>
                 <wp:inline distT="0" distB="0" distL="0" distR="0" wp14:anchorId="43A7A13F" wp14:editId="5085B964">
                   <wp:extent cx="2839901" cy="1487092"/>
@@ -44157,7 +43909,6 @@
               <w:pStyle w:val="CodeSnippet"/>
             </w:pPr>
             <w:r>
-              <w:lastRenderedPageBreak/>
               <w:t xml:space="preserve">            quit()</w:t>
             </w:r>
           </w:p>
@@ -44424,11 +44175,7 @@
           </w:tcPr>
           <w:p>
             <w:r>
-              <w:t xml:space="preserve">Tell the user that there are no tables and </w:t>
-            </w:r>
-            <w:r>
-              <w:lastRenderedPageBreak/>
-              <w:t>quit the program</w:t>
+              <w:t>Tell the user that there are no tables and quit the program</w:t>
             </w:r>
           </w:p>
         </w:tc>
@@ -44438,7 +44185,6 @@
           </w:tcPr>
           <w:p>
             <w:r>
-              <w:lastRenderedPageBreak/>
               <w:t>--expected</w:t>
             </w:r>
           </w:p>
@@ -44454,7 +44200,6 @@
               <w:rPr>
                 <w:noProof/>
               </w:rPr>
-              <w:lastRenderedPageBreak/>
               <w:drawing>
                 <wp:inline distT="0" distB="0" distL="0" distR="0" wp14:anchorId="2C932007" wp14:editId="0B2A047B">
                   <wp:extent cx="2026692" cy="1057275"/>
@@ -44696,7 +44441,6 @@
           </w:tcPr>
           <w:p>
             <w:r>
-              <w:lastRenderedPageBreak/>
               <w:t>Writing to table</w:t>
             </w:r>
           </w:p>
@@ -44910,7 +44654,6 @@
         </w:rPr>
       </w:pPr>
       <w:r>
-        <w:lastRenderedPageBreak/>
         <w:br w:type="textWrapping" w:clear="all"/>
       </w:r>
     </w:p>
@@ -45436,11 +45179,7 @@
           </w:tcPr>
           <w:p>
             <w:r>
-              <w:t xml:space="preserve">User is asked to input </w:t>
-            </w:r>
-            <w:r>
-              <w:lastRenderedPageBreak/>
-              <w:t>command again</w:t>
+              <w:t>User is asked to input command again</w:t>
             </w:r>
           </w:p>
         </w:tc>
@@ -45451,7 +45190,6 @@
           </w:tcPr>
           <w:p>
             <w:r>
-              <w:lastRenderedPageBreak/>
               <w:t>--expected</w:t>
             </w:r>
           </w:p>
@@ -45460,7 +45198,6 @@
               <w:rPr>
                 <w:noProof/>
               </w:rPr>
-              <w:lastRenderedPageBreak/>
               <w:drawing>
                 <wp:inline distT="0" distB="0" distL="0" distR="0" wp14:anchorId="3B580431" wp14:editId="2DC0846B">
                   <wp:extent cx="2646102" cy="1109874"/>
@@ -46141,7 +45878,6 @@
               </w:tabs>
             </w:pPr>
             <w:r>
-              <w:lastRenderedPageBreak/>
               <w:br w:type="page"/>
             </w:r>
           </w:p>
@@ -46356,7 +46092,6 @@
       </w:pPr>
       <w:bookmarkStart w:id="71" w:name="_Toc34205834"/>
       <w:r>
-        <w:lastRenderedPageBreak/>
         <w:t>Component testing for Scraper</w:t>
       </w:r>
       <w:bookmarkEnd w:id="71"/>
@@ -48061,7 +47796,6 @@
           </w:tcPr>
           <w:p>
             <w:r>
-              <w:lastRenderedPageBreak/>
               <w:br w:type="page"/>
             </w:r>
           </w:p>
@@ -48421,11 +48155,7 @@
               <w:t>Dictionary is becoming populated, with no duplication</w:t>
             </w:r>
             <w:r>
-              <w:t xml:space="preserve"> except for </w:t>
-            </w:r>
-            <w:r>
-              <w:lastRenderedPageBreak/>
-              <w:t>trailing slashes (done to speed up scraper)</w:t>
+              <w:t xml:space="preserve"> except for trailing slashes (done to speed up scraper)</w:t>
             </w:r>
           </w:p>
         </w:tc>
@@ -48435,7 +48165,6 @@
           </w:tcPr>
           <w:p>
             <w:r>
-              <w:lastRenderedPageBreak/>
               <w:t>--expected</w:t>
             </w:r>
           </w:p>
@@ -48444,7 +48173,6 @@
               <w:rPr>
                 <w:noProof/>
               </w:rPr>
-              <w:lastRenderedPageBreak/>
               <w:drawing>
                 <wp:inline distT="0" distB="0" distL="0" distR="0" wp14:anchorId="49C4F2D1" wp14:editId="3D83BF9E">
                   <wp:extent cx="1873040" cy="2079625"/>
@@ -48851,11 +48579,7 @@
           </w:tcPr>
           <w:p>
             <w:r>
-              <w:t>Scraper is not started and user in asked to re-</w:t>
-            </w:r>
-            <w:r>
-              <w:lastRenderedPageBreak/>
-              <w:t>enter their answer</w:t>
+              <w:t>Scraper is not started and user in asked to re-enter their answer</w:t>
             </w:r>
           </w:p>
         </w:tc>
@@ -48865,7 +48589,6 @@
           </w:tcPr>
           <w:p>
             <w:r>
-              <w:lastRenderedPageBreak/>
               <w:t>program continues without calling the scraper but, it just ignores the input</w:t>
             </w:r>
           </w:p>
@@ -49215,7 +48938,6 @@
               <w:rPr>
                 <w:noProof/>
               </w:rPr>
-              <w:lastRenderedPageBreak/>
               <w:drawing>
                 <wp:inline distT="0" distB="0" distL="0" distR="0" wp14:anchorId="01B689F0" wp14:editId="52D67A3A">
                   <wp:extent cx="3282950" cy="908050"/>
@@ -49495,11 +49217,7 @@
           </w:tcPr>
           <w:p>
             <w:r>
-              <w:t xml:space="preserve">The trimmed URL that is being passed does not exist, as the user didn’t call the scraper and the page </w:t>
-            </w:r>
-            <w:r>
-              <w:lastRenderedPageBreak/>
-              <w:t>hasn’t been scraped before</w:t>
+              <w:t>The trimmed URL that is being passed does not exist, as the user didn’t call the scraper and the page hasn’t been scraped before</w:t>
             </w:r>
           </w:p>
         </w:tc>
@@ -49512,7 +49230,6 @@
               <w:rPr>
                 <w:rStyle w:val="CodeSnippetChar"/>
               </w:rPr>
-              <w:lastRenderedPageBreak/>
               <w:t>noodleMap.</w:t>
             </w:r>
             <w:r>
@@ -49528,11 +49245,7 @@
               <w:t>loadDatabase()</w:t>
             </w:r>
             <w:r>
-              <w:t xml:space="preserve"> is called with the with the trimmed domain as the parameter. The program will check if the </w:t>
-            </w:r>
-            <w:r>
-              <w:lastRenderedPageBreak/>
-              <w:t>table exists. As it does not exist, the user will be told it does not exist, and the program will quit</w:t>
+              <w:t xml:space="preserve"> is called with the with the trimmed domain as the parameter. The program will check if the table exists. As it does not exist, the user will be told it does not exist, and the program will quit</w:t>
             </w:r>
           </w:p>
         </w:tc>
@@ -49542,7 +49255,6 @@
           </w:tcPr>
           <w:p>
             <w:r>
-              <w:lastRenderedPageBreak/>
               <w:t>--expected</w:t>
             </w:r>
           </w:p>
@@ -49551,7 +49263,6 @@
               <w:rPr>
                 <w:noProof/>
               </w:rPr>
-              <w:lastRenderedPageBreak/>
               <w:drawing>
                 <wp:inline distT="0" distB="0" distL="0" distR="0" wp14:anchorId="3AE7C8DB" wp14:editId="6911490E">
                   <wp:extent cx="3192780" cy="1624965"/>
@@ -49789,7 +49500,6 @@
       </w:pPr>
       <w:bookmarkStart w:id="73" w:name="_Toc34205857"/>
       <w:r>
-        <w:lastRenderedPageBreak/>
         <w:t xml:space="preserve">Integration </w:t>
       </w:r>
       <w:r>
@@ -50372,7 +50082,6 @@
               <w:rPr>
                 <w:noProof/>
               </w:rPr>
-              <w:lastRenderedPageBreak/>
               <w:drawing>
                 <wp:inline distT="0" distB="0" distL="0" distR="0" wp14:anchorId="0C8B04F4" wp14:editId="4C49C621">
                   <wp:extent cx="2782295" cy="1797005"/>
@@ -51385,7 +51094,6 @@
               <w:rPr>
                 <w:noProof/>
               </w:rPr>
-              <w:lastRenderedPageBreak/>
               <w:drawing>
                 <wp:inline distT="0" distB="0" distL="0" distR="0" wp14:anchorId="11BB0697" wp14:editId="4EF8882D">
                   <wp:extent cx="2654490" cy="1714458"/>
@@ -51639,7 +51347,6 @@
               <w:rPr>
                 <w:noProof/>
               </w:rPr>
-              <w:lastRenderedPageBreak/>
               <w:drawing>
                 <wp:inline distT="0" distB="0" distL="0" distR="0" wp14:anchorId="42D4DFBA" wp14:editId="7B97C998">
                   <wp:extent cx="2782295" cy="1797005"/>
@@ -51784,7 +51491,6 @@
               <w:rPr>
                 <w:noProof/>
               </w:rPr>
-              <w:lastRenderedPageBreak/>
               <w:drawing>
                 <wp:inline distT="0" distB="0" distL="0" distR="0" wp14:anchorId="47BE8974" wp14:editId="73AC0240">
                   <wp:extent cx="2905125" cy="2180176"/>
@@ -51848,7 +51554,6 @@
       </w:pPr>
       <w:bookmarkStart w:id="74" w:name="_Toc34205858"/>
       <w:r>
-        <w:lastRenderedPageBreak/>
         <w:t>Error images</w:t>
       </w:r>
       <w:bookmarkEnd w:id="74"/>
@@ -52181,7 +51886,6 @@
       </w:pPr>
       <w:bookmarkStart w:id="75" w:name="_Toc34205859"/>
       <w:r>
-        <w:lastRenderedPageBreak/>
         <w:t>Test cases.</w:t>
       </w:r>
       <w:bookmarkEnd w:id="75"/>
@@ -52412,7 +52116,6 @@
         <w:rPr>
           <w:noProof/>
         </w:rPr>
-        <w:lastRenderedPageBreak/>
         <w:drawing>
           <wp:inline distT="0" distB="0" distL="0" distR="0" wp14:anchorId="2CE72A93" wp14:editId="3B590B57">
             <wp:extent cx="6229350" cy="2752725"/>
@@ -52594,7 +52297,6 @@
     </w:p>
     <w:p>
       <w:r>
-        <w:lastRenderedPageBreak/>
         <w:t xml:space="preserve">This proves that there is </w:t>
       </w:r>
       <w:r>
@@ -52776,7 +52478,6 @@
     </w:p>
     <w:p>
       <w:r>
-        <w:lastRenderedPageBreak/>
         <w:t>Next we input “y” to re</w:t>
       </w:r>
       <w:r>
@@ -52969,7 +52670,6 @@
         <w:rPr>
           <w:noProof/>
         </w:rPr>
-        <w:lastRenderedPageBreak/>
         <w:t>Now that the scraper has finished we wait for the write to finish.</w:t>
       </w:r>
       <w:r>
@@ -53129,7 +52829,6 @@
     </w:p>
     <w:p>
       <w:r>
-        <w:lastRenderedPageBreak/>
         <w:t>The program has now sorted and written the output to file.</w:t>
       </w:r>
       <w:r>
@@ -53651,7 +53350,6 @@
     </w:p>
     <w:p>
       <w:r>
-        <w:lastRenderedPageBreak/>
         <w:t>We now see the tables that are stored and can confirm our choice.</w:t>
       </w:r>
       <w:r>
@@ -53870,7 +53568,6 @@
     </w:p>
     <w:p>
       <w:r>
-        <w:lastRenderedPageBreak/>
         <w:t xml:space="preserve">Sample output </w:t>
       </w:r>
       <w:r>
@@ -53970,7 +53667,6 @@
     </w:p>
     <w:p>
       <w:r>
-        <w:lastRenderedPageBreak/>
         <w:t>And we get the output!</w:t>
       </w:r>
       <w:r>
@@ -54104,7 +53800,6 @@
       </w:pPr>
       <w:bookmarkStart w:id="82" w:name="_Toc34205866"/>
       <w:r>
-        <w:lastRenderedPageBreak/>
         <w:t xml:space="preserve">Testing with </w:t>
       </w:r>
       <w:r>
@@ -54417,7 +54112,6 @@
         <w:rPr>
           <w:noProof/>
         </w:rPr>
-        <w:lastRenderedPageBreak/>
         <w:drawing>
           <wp:inline distT="0" distB="0" distL="0" distR="0" wp14:anchorId="73EFD252" wp14:editId="665544B0">
             <wp:extent cx="5731510" cy="914400"/>
@@ -54760,7 +54454,6 @@
     <w:p/>
     <w:p>
       <w:r>
-        <w:lastRenderedPageBreak/>
         <w:t xml:space="preserve">When reading through the file, she </w:t>
       </w:r>
       <w:r>
@@ -55064,7 +54757,6 @@
         <w:rPr>
           <w:noProof/>
         </w:rPr>
-        <w:lastRenderedPageBreak/>
         <w:drawing>
           <wp:inline distT="0" distB="0" distL="0" distR="0" wp14:anchorId="36270E1F" wp14:editId="06125290">
             <wp:extent cx="5731510" cy="834307"/>
@@ -55314,7 +55006,6 @@
       </w:pPr>
       <w:bookmarkStart w:id="83" w:name="_Toc34205867"/>
       <w:r>
-        <w:lastRenderedPageBreak/>
         <w:t>End user testing</w:t>
       </w:r>
     </w:p>
@@ -55350,7 +55041,13 @@
         </w:tabs>
       </w:pPr>
       <w:r>
-        <w:t>Wording of the return map help function is not particularly clear.</w:t>
+        <w:t xml:space="preserve">Wording of the return map </w:t>
+      </w:r>
+      <w:r>
+        <w:t xml:space="preserve">in the </w:t>
+      </w:r>
+      <w:r>
+        <w:t>help function is not particularly clear.</w:t>
       </w:r>
       <w:r>
         <w:tab/>
@@ -55370,6 +55067,9 @@
       <w:r>
         <w:t>Program shouldn’t quit after displaying help</w:t>
       </w:r>
+      <w:r>
+        <w:t>.</w:t>
+      </w:r>
     </w:p>
     <w:p>
       <w:pPr>
@@ -55391,6 +55091,9 @@
       <w:r>
         <w:t>index option does</w:t>
       </w:r>
+      <w:r>
+        <w:t>.</w:t>
+      </w:r>
     </w:p>
     <w:p>
       <w:pPr>
@@ -55406,6 +55109,9 @@
       <w:r>
         <w:t>Explain what the jumps are</w:t>
       </w:r>
+      <w:r>
+        <w:t>.</w:t>
+      </w:r>
     </w:p>
     <w:p>
       <w:pPr>
@@ -55420,6 +55126,9 @@
       </w:pPr>
       <w:r>
         <w:t xml:space="preserve">Warn </w:t>
+      </w:r>
+      <w:r>
+        <w:t xml:space="preserve">the </w:t>
       </w:r>
       <w:r>
         <w:t>user</w:t>
@@ -55500,12 +55209,16 @@
         </w:tabs>
       </w:pPr>
       <w:r>
-        <w:lastRenderedPageBreak/>
         <w:t>A few suggestions that were given by one or two users:</w:t>
       </w:r>
     </w:p>
     <w:p>
       <w:pPr>
+        <w:pStyle w:val="ListParagraph"/>
+        <w:numPr>
+          <w:ilvl w:val="0"/>
+          <w:numId w:val="32"/>
+        </w:numPr>
         <w:tabs>
           <w:tab w:val="left" w:pos="6920"/>
         </w:tabs>
@@ -55519,6 +55232,11 @@
     </w:p>
     <w:p>
       <w:pPr>
+        <w:pStyle w:val="ListParagraph"/>
+        <w:numPr>
+          <w:ilvl w:val="0"/>
+          <w:numId w:val="32"/>
+        </w:numPr>
         <w:tabs>
           <w:tab w:val="left" w:pos="6920"/>
         </w:tabs>
@@ -55691,81 +55409,485 @@
     </w:p>
     <w:p>
       <w:pPr>
-        <w:rPr>
-          <w:i/>
-          <w:iCs/>
-          <w:color w:val="767171" w:themeColor="background2" w:themeShade="80"/>
-        </w:rPr>
-      </w:pPr>
+        <w:pStyle w:val="Requirementsexample"/>
+      </w:pPr>
+      <w:r>
+        <w:t>The found pages must be sorted alphabetically for readability, and the user must have the option to write the output to file.</w:t>
+      </w:r>
+    </w:p>
+    <w:p>
+      <w:r>
+        <w:t>The output of return map will be sorted alphabetically by a merge sort.</w:t>
+      </w:r>
+    </w:p>
+    <w:p>
+      <w:pPr>
+        <w:pStyle w:val="Requirementsexample"/>
+      </w:pPr>
+    </w:p>
+    <w:p>
+      <w:pPr>
+        <w:pStyle w:val="Requirementsexample"/>
+      </w:pPr>
+      <w:r>
+        <w:t>If the user wishes to save to file, and selects a csv file, make the output be comma separated.</w:t>
+      </w:r>
+    </w:p>
+    <w:p>
+      <w:r>
+        <w:t>The output of returnMap can be written to file, and if the filename ends with .csv then it will add a comma between all the values.</w:t>
+      </w:r>
+    </w:p>
+    <w:p>
+      <w:pPr>
+        <w:pStyle w:val="Requirementsexample"/>
+      </w:pPr>
+      <w:r>
+        <w:t xml:space="preserve">The user must be able to clear the stored websites, to free up storage. </w:t>
+      </w:r>
+    </w:p>
+    <w:p>
+      <w:r>
+        <w:t xml:space="preserve">The clearTables command loops through all the stored tables and drops them if the user confirms that they wish to delete them. </w:t>
+      </w:r>
+    </w:p>
+    <w:p/>
+    <w:p>
+      <w:r>
+        <w:t>As can be seen above, my program matches the end user requirements, and even expands on them.</w:t>
+      </w:r>
+    </w:p>
+    <w:p>
+      <w:pPr>
+        <w:pStyle w:val="Heading3"/>
+      </w:pPr>
+      <w:r>
+        <w:t>Functional Requirements Evaluation</w:t>
+      </w:r>
+    </w:p>
+    <w:p>
+      <w:pPr>
+        <w:pStyle w:val="Requirementsexample"/>
+      </w:pPr>
+      <w:r>
+        <w:t>The program must display a text-based UI that can take in a starting page, end page(only if the path finding mode is selected), number of moves and mode (input).</w:t>
+      </w:r>
+    </w:p>
+    <w:p>
+      <w:pPr>
+        <w:jc w:val="both"/>
+      </w:pPr>
+      <w:r>
+        <w:t xml:space="preserve">This requirement is matched, but not exactly. The program displays </w:t>
+      </w:r>
+      <w:r>
+        <w:t>a</w:t>
+      </w:r>
+      <w:r>
+        <w:t xml:space="preserve"> menu of all the </w:t>
+      </w:r>
+      <w:r>
+        <w:t>operations</w:t>
+      </w:r>
+      <w:r>
+        <w:t xml:space="preserve"> that the </w:t>
+      </w:r>
+      <w:r>
+        <w:t>it</w:t>
+      </w:r>
+      <w:r>
+        <w:t xml:space="preserve"> can complete</w:t>
+      </w:r>
+      <w:r>
+        <w:t>, and then only asks for what it needs to execute it.</w:t>
+      </w:r>
+    </w:p>
+    <w:p>
+      <w:pPr>
+        <w:jc w:val="both"/>
+      </w:pPr>
+    </w:p>
+    <w:p>
+      <w:pPr>
+        <w:pStyle w:val="Requirementsexample"/>
+      </w:pPr>
+      <w:r>
+        <w:t>The program will be able to scrape a URL and find all links on the URL, follow them, and repeat the process until the maximum jumps is achieved.</w:t>
+      </w:r>
+    </w:p>
+    <w:p>
+      <w:pPr>
+        <w:jc w:val="both"/>
+      </w:pPr>
+      <w:r>
+        <w:t xml:space="preserve">The scraper does follow </w:t>
+      </w:r>
+      <w:r>
+        <w:t>links but</w:t>
+      </w:r>
+      <w:r>
+        <w:t xml:space="preserve"> doesn’t loop into webpages it has already visited. It stops following links when it reaches the maximum depth (jumps).</w:t>
+      </w:r>
+    </w:p>
+    <w:p>
+      <w:pPr>
+        <w:jc w:val="both"/>
+      </w:pPr>
+    </w:p>
+    <w:p>
+      <w:pPr>
+        <w:pStyle w:val="Requirementsexample"/>
+      </w:pPr>
+      <w:r>
+        <w:t xml:space="preserve">The webpage’s URL is to be stored then all the links leading off also need to be stored in a database using SQL. </w:t>
+      </w:r>
+    </w:p>
+    <w:p>
+      <w:pPr>
+        <w:jc w:val="both"/>
+      </w:pPr>
+      <w:r>
+        <w:t xml:space="preserve">The domain is created as a table and the pages with the </w:t>
+      </w:r>
+      <w:r>
+        <w:t>URLs</w:t>
+      </w:r>
+      <w:r>
+        <w:t xml:space="preserve"> leading off are saved as records. If the table already exists then it will be dropped</w:t>
+      </w:r>
+      <w:r>
+        <w:t>, which makes sure there is no unnecessary duplication.</w:t>
+      </w:r>
+    </w:p>
+    <w:p>
       <w:r>
         <w:br w:type="page"/>
       </w:r>
     </w:p>
     <w:p>
       <w:pPr>
+        <w:jc w:val="both"/>
+      </w:pPr>
+    </w:p>
+    <w:p>
+      <w:pPr>
         <w:pStyle w:val="Requirementsexample"/>
       </w:pPr>
       <w:r>
-        <w:lastRenderedPageBreak/>
-        <w:t>The found pages must be sorted alphabetically for readability, and the user must have the option to write the output to file.</w:t>
-      </w:r>
-    </w:p>
-    <w:p>
-      <w:r>
-        <w:t>The output of return map will be sorted alphabetically by a merge sort.</w:t>
-      </w:r>
+        <w:t>URLs need to be stored and retrieved in a database using SQL from within the program</w:t>
+      </w:r>
+    </w:p>
+    <w:p>
+      <w:pPr>
+        <w:jc w:val="both"/>
+      </w:pPr>
+      <w:r>
+        <w:t xml:space="preserve">The loadDatabase method in the NoodleMap class loads in databases, </w:t>
+      </w:r>
+      <w:r>
+        <w:t>and</w:t>
+      </w:r>
+      <w:r>
+        <w:t xml:space="preserve"> checks to make sure the database exists, which makes sure the user input is a valid table.</w:t>
+      </w:r>
+    </w:p>
+    <w:p>
+      <w:pPr>
+        <w:jc w:val="both"/>
+      </w:pPr>
     </w:p>
     <w:p>
       <w:pPr>
         <w:pStyle w:val="Requirementsexample"/>
       </w:pPr>
-    </w:p>
+      <w:r>
+        <w:t>Show the results of the Scraper if requested by the user</w:t>
+      </w:r>
+    </w:p>
+    <w:p>
+      <w:r>
+        <w:t>This is implemented in the returnMap method in the NoodleMap class.</w:t>
+      </w:r>
+    </w:p>
+    <w:p/>
     <w:p>
       <w:pPr>
         <w:pStyle w:val="Requirementsexample"/>
       </w:pPr>
       <w:r>
-        <w:t>If the user wishes to save to file, and selects a csv file, make the output be comma separated.</w:t>
-      </w:r>
-    </w:p>
-    <w:p>
-      <w:r>
-        <w:t>The output of returnMap can be written to file, and if the filename ends with .csv then it will add a comma between all the values.</w:t>
-      </w:r>
+        <w:t>Calculate a path between two URLs</w:t>
+      </w:r>
+    </w:p>
+    <w:p>
+      <w:pPr>
+        <w:jc w:val="both"/>
+      </w:pPr>
+      <w:r>
+        <w:t xml:space="preserve">The dijkstra method in the NoodleMap class calculates the path between two </w:t>
+      </w:r>
+      <w:r>
+        <w:t>URLs</w:t>
+      </w:r>
+      <w:r>
+        <w:t>, after the table has been loaded by the loadDatabase method. If there is no path then the program does not get stuck in an infinite loop, and instead tells the user that there is no path.</w:t>
+      </w:r>
+    </w:p>
+    <w:p>
+      <w:pPr>
+        <w:jc w:val="both"/>
+      </w:pPr>
     </w:p>
     <w:p>
       <w:pPr>
         <w:pStyle w:val="Requirementsexample"/>
       </w:pPr>
       <w:r>
-        <w:t xml:space="preserve">The user must be able to clear the stored websites, to free up storage. </w:t>
-      </w:r>
-    </w:p>
-    <w:p>
-      <w:r>
-        <w:t xml:space="preserve">The clearTables command loops through all the stored tables and drops them if the user confirms that they wish to delete them. </w:t>
+        <w:t>The output of the showing the sorted results of the scraper, can be saved in a file type of the user’s choice. If they are just showing the results and use a .csv extension, then the system will output a CSV.</w:t>
+      </w:r>
+    </w:p>
+    <w:p>
+      <w:r>
+        <w:t>The output of the sorted contents can be written to file. If the user requests a csv, then the values will be written in a comma separated fashion.</w:t>
       </w:r>
     </w:p>
     <w:p/>
     <w:p>
-      <w:r>
-        <w:t>As can be seen above, my program matches the end user requirements, and even expands on them.</w:t>
-      </w:r>
-    </w:p>
-    <w:p>
-      <w:pPr>
-        <w:pStyle w:val="Heading3"/>
-      </w:pPr>
-      <w:r>
-        <w:t>Functional Requirements Evaluation</w:t>
-      </w:r>
-    </w:p>
-    <w:p>
       <w:pPr>
         <w:pStyle w:val="Requirementsexample"/>
       </w:pPr>
       <w:r>
-        <w:t>The program must display a text-based UI that can take in a starting page, end page(only if the path finding mode is selected), number of moves and mode (input).</w:t>
+        <w:t>The program must be able to reuse an existing table of URLs</w:t>
+      </w:r>
+    </w:p>
+    <w:p>
+      <w:r>
+        <w:t>When the user inputs a URL, they are given the option to re-index. If they select not to re</w:t>
+      </w:r>
+      <w:r>
+        <w:t>-</w:t>
+      </w:r>
+      <w:r>
+        <w:t xml:space="preserve">index then the program will attempt to call the domain as a table name. If the table name does not exist, the user is notified, and the program exits. </w:t>
+      </w:r>
+    </w:p>
+    <w:p/>
+    <w:p>
+      <w:pPr>
+        <w:pStyle w:val="Requirementsexample"/>
+      </w:pPr>
+      <w:r>
+        <w:t>The program needs to be able to drop all the tables in it.</w:t>
+      </w:r>
+    </w:p>
+    <w:p>
+      <w:r>
+        <w:t xml:space="preserve">The program can drop all the tables within it by utilising the clearDatabases procedure. It asks for confirmation of action before dropping the table. </w:t>
+      </w:r>
+    </w:p>
+    <w:p/>
+    <w:p>
+      <w:r>
+        <w:t>The program matches almost all of the functional requirements, and creates a more user friendly version of</w:t>
+      </w:r>
+      <w:r>
+        <w:t xml:space="preserve"> </w:t>
+      </w:r>
+      <w:r>
+        <w:rPr>
+          <w:rStyle w:val="RequirementsexampleChar"/>
+        </w:rPr>
+        <w:t>“The program must display a text-based UI that can take in a starting page, end page(only if the path finding mode is selected), number of moves and mode (input).”</w:t>
+      </w:r>
+      <w:r>
+        <w:rPr>
+          <w:rStyle w:val="RequirementsexampleChar"/>
+        </w:rPr>
+        <w:t xml:space="preserve"> </w:t>
+      </w:r>
+      <w:r>
+        <w:t xml:space="preserve">The version that was </w:t>
+      </w:r>
+      <w:r>
+        <w:t>implemented</w:t>
+      </w:r>
+      <w:r>
+        <w:t xml:space="preserve"> makes it easier for the user as they don’t need to input all the parameters even if some are unnecessary </w:t>
+      </w:r>
+    </w:p>
+    <w:p/>
+    <w:p>
+      <w:r>
+        <w:t>TODO: analyse testing results.</w:t>
+      </w:r>
+    </w:p>
+    <w:p>
+      <w:pPr>
+        <w:pStyle w:val="Heading2"/>
+      </w:pPr>
+      <w:r>
+        <w:t xml:space="preserve">End user Testing </w:t>
+      </w:r>
+      <w:r>
+        <w:t>A</w:t>
+      </w:r>
+      <w:r>
+        <w:t>nalysis</w:t>
+      </w:r>
+    </w:p>
+    <w:p>
+      <w:r>
+        <w:t>To recap, some of the common comments I received from the users were:</w:t>
+      </w:r>
+    </w:p>
+    <w:p>
+      <w:pPr>
+        <w:pStyle w:val="ListParagraph"/>
+        <w:numPr>
+          <w:ilvl w:val="0"/>
+          <w:numId w:val="31"/>
+        </w:numPr>
+      </w:pPr>
+      <w:r>
+        <w:t>Help is not conveniently displayed, so it is easy to not realise it is an option.</w:t>
+      </w:r>
+    </w:p>
+    <w:p>
+      <w:pPr>
+        <w:pStyle w:val="ListParagraph"/>
+        <w:numPr>
+          <w:ilvl w:val="0"/>
+          <w:numId w:val="29"/>
+        </w:numPr>
+        <w:tabs>
+          <w:tab w:val="left" w:pos="6920"/>
+        </w:tabs>
+      </w:pPr>
+      <w:r>
+        <w:t>Wording of the returnmap</w:t>
+      </w:r>
+      <w:r>
+        <w:t xml:space="preserve"> in the</w:t>
+      </w:r>
+      <w:r>
+        <w:t xml:space="preserve"> help function is not particularly clear.</w:t>
+      </w:r>
+      <w:r>
+        <w:tab/>
+      </w:r>
+    </w:p>
+    <w:p>
+      <w:pPr>
+        <w:pStyle w:val="ListParagraph"/>
+        <w:numPr>
+          <w:ilvl w:val="0"/>
+          <w:numId w:val="29"/>
+        </w:numPr>
+        <w:tabs>
+          <w:tab w:val="left" w:pos="6920"/>
+        </w:tabs>
+      </w:pPr>
+      <w:r>
+        <w:t>Program shouldn’t quit after displaying help.</w:t>
+      </w:r>
+    </w:p>
+    <w:p>
+      <w:pPr>
+        <w:pStyle w:val="ListParagraph"/>
+        <w:numPr>
+          <w:ilvl w:val="0"/>
+          <w:numId w:val="29"/>
+        </w:numPr>
+        <w:tabs>
+          <w:tab w:val="left" w:pos="6920"/>
+        </w:tabs>
+      </w:pPr>
+      <w:r>
+        <w:t>Explain what the re-index option does.</w:t>
+      </w:r>
+    </w:p>
+    <w:p>
+      <w:pPr>
+        <w:pStyle w:val="ListParagraph"/>
+        <w:numPr>
+          <w:ilvl w:val="0"/>
+          <w:numId w:val="29"/>
+        </w:numPr>
+        <w:tabs>
+          <w:tab w:val="left" w:pos="6920"/>
+        </w:tabs>
+      </w:pPr>
+      <w:r>
+        <w:t>Explain what the jumps are.</w:t>
+      </w:r>
+    </w:p>
+    <w:p>
+      <w:pPr>
+        <w:pStyle w:val="ListParagraph"/>
+        <w:numPr>
+          <w:ilvl w:val="0"/>
+          <w:numId w:val="29"/>
+        </w:numPr>
+        <w:tabs>
+          <w:tab w:val="left" w:pos="6920"/>
+        </w:tabs>
+      </w:pPr>
+      <w:r>
+        <w:t>Warn the user that writing to database takes a long time.</w:t>
+      </w:r>
+    </w:p>
+    <w:p>
+      <w:r>
+        <w:t xml:space="preserve">I have decided that it is easy enough to </w:t>
+      </w:r>
+      <w:r>
+        <w:t>add the help to the main menu as an option, so it was impromptu added.</w:t>
+      </w:r>
+    </w:p>
+    <w:p>
+      <w:r>
+        <w:rPr>
+          <w:noProof/>
+        </w:rPr>
+        <w:drawing>
+          <wp:inline distT="0" distB="0" distL="0" distR="0" wp14:anchorId="49284C85" wp14:editId="2A0C5FBC">
+            <wp:extent cx="4295775" cy="1562100"/>
+            <wp:effectExtent l="0" t="0" r="9525" b="0"/>
+            <wp:docPr id="213" name="Picture 213"/>
+            <wp:cNvGraphicFramePr>
+              <a:graphicFrameLocks xmlns:a="http://schemas.openxmlformats.org/drawingml/2006/main" noChangeAspect="1"/>
+            </wp:cNvGraphicFramePr>
+            <a:graphic xmlns:a="http://schemas.openxmlformats.org/drawingml/2006/main">
+              <a:graphicData uri="http://schemas.openxmlformats.org/drawingml/2006/picture">
+                <pic:pic xmlns:pic="http://schemas.openxmlformats.org/drawingml/2006/picture">
+                  <pic:nvPicPr>
+                    <pic:cNvPr id="1" name=""/>
+                    <pic:cNvPicPr/>
+                  </pic:nvPicPr>
+                  <pic:blipFill>
+                    <a:blip r:embed="rId176"/>
+                    <a:stretch>
+                      <a:fillRect/>
+                    </a:stretch>
+                  </pic:blipFill>
+                  <pic:spPr>
+                    <a:xfrm>
+                      <a:off x="0" y="0"/>
+                      <a:ext cx="4295775" cy="1562100"/>
+                    </a:xfrm>
+                    <a:prstGeom prst="rect">
+                      <a:avLst/>
+                    </a:prstGeom>
+                  </pic:spPr>
+                </pic:pic>
+              </a:graphicData>
+            </a:graphic>
+          </wp:inline>
+        </w:drawing>
+      </w:r>
+    </w:p>
+    <w:p>
+      <w:r>
+        <w:t>This makes it easier for the user to see the help option.</w:t>
       </w:r>
     </w:p>
     <w:p>
@@ -55773,41 +55895,124 @@
         <w:jc w:val="both"/>
       </w:pPr>
       <w:r>
-        <w:t xml:space="preserve">This requirement is matched, but not exactly. The program displays </w:t>
-      </w:r>
-      <w:r>
-        <w:t>a</w:t>
-      </w:r>
-      <w:r>
-        <w:t xml:space="preserve"> menu of all the </w:t>
-      </w:r>
-      <w:r>
-        <w:t>operations</w:t>
-      </w:r>
-      <w:r>
-        <w:t xml:space="preserve"> that the </w:t>
-      </w:r>
-      <w:r>
-        <w:t>it</w:t>
-      </w:r>
-      <w:r>
-        <w:t xml:space="preserve"> can complete</w:t>
-      </w:r>
-      <w:r>
-        <w:t>, and then only asks for what it needs to execute it.</w:t>
+        <w:t xml:space="preserve">The wording of the help function should be reworked to something simpler and more </w:t>
+      </w:r>
+      <w:r>
+        <w:t>self-explanatory and</w:t>
+      </w:r>
+      <w:r>
+        <w:t xml:space="preserve"> will be reworked during corrective maintenance.</w:t>
       </w:r>
     </w:p>
     <w:p>
       <w:pPr>
         <w:jc w:val="both"/>
       </w:pPr>
-    </w:p>
-    <w:p>
-      <w:pPr>
-        <w:pStyle w:val="Requirementsexample"/>
-      </w:pPr>
-      <w:r>
-        <w:t>The program will be able to scrape a URL and find all links on the URL, follow them, and repeat the process until the maximum jumps is achieved.</w:t>
+      <w:r>
+        <w:t xml:space="preserve">A better explanation for the re-index should be added </w:t>
+      </w:r>
+      <w:r>
+        <w:t>during Perfective Maintenance, as the wording needs to be reworked.</w:t>
+      </w:r>
+    </w:p>
+    <w:p>
+      <w:r>
+        <w:t xml:space="preserve">An explanation for what the Jumps is </w:t>
+      </w:r>
+      <w:r>
+        <w:t>relatively</w:t>
+      </w:r>
+      <w:r>
+        <w:t xml:space="preserve"> simple and can be added immediately.</w:t>
+      </w:r>
+    </w:p>
+    <w:p>
+      <w:r>
+        <w:rPr>
+          <w:noProof/>
+        </w:rPr>
+        <w:drawing>
+          <wp:inline distT="0" distB="0" distL="0" distR="0" wp14:anchorId="00E4CFEE" wp14:editId="6D7AFE1E">
+            <wp:extent cx="5731510" cy="597535"/>
+            <wp:effectExtent l="0" t="0" r="2540" b="0"/>
+            <wp:docPr id="217" name="Picture 217"/>
+            <wp:cNvGraphicFramePr>
+              <a:graphicFrameLocks xmlns:a="http://schemas.openxmlformats.org/drawingml/2006/main" noChangeAspect="1"/>
+            </wp:cNvGraphicFramePr>
+            <a:graphic xmlns:a="http://schemas.openxmlformats.org/drawingml/2006/main">
+              <a:graphicData uri="http://schemas.openxmlformats.org/drawingml/2006/picture">
+                <pic:pic xmlns:pic="http://schemas.openxmlformats.org/drawingml/2006/picture">
+                  <pic:nvPicPr>
+                    <pic:cNvPr id="1" name=""/>
+                    <pic:cNvPicPr/>
+                  </pic:nvPicPr>
+                  <pic:blipFill>
+                    <a:blip r:embed="rId177"/>
+                    <a:stretch>
+                      <a:fillRect/>
+                    </a:stretch>
+                  </pic:blipFill>
+                  <pic:spPr>
+                    <a:xfrm>
+                      <a:off x="0" y="0"/>
+                      <a:ext cx="5731510" cy="597535"/>
+                    </a:xfrm>
+                    <a:prstGeom prst="rect">
+                      <a:avLst/>
+                    </a:prstGeom>
+                  </pic:spPr>
+                </pic:pic>
+              </a:graphicData>
+            </a:graphic>
+          </wp:inline>
+        </w:drawing>
+      </w:r>
+    </w:p>
+    <w:p>
+      <w:r>
+        <w:t>The option to warn the user that writing to database takes a long time is also easy to implement, and thus was changed immediately.</w:t>
+      </w:r>
+    </w:p>
+    <w:p>
+      <w:r>
+        <w:rPr>
+          <w:noProof/>
+        </w:rPr>
+        <w:drawing>
+          <wp:inline distT="0" distB="0" distL="0" distR="0" wp14:anchorId="73E137AA" wp14:editId="37269099">
+            <wp:extent cx="5731510" cy="369570"/>
+            <wp:effectExtent l="0" t="0" r="2540" b="0"/>
+            <wp:docPr id="218" name="Picture 218"/>
+            <wp:cNvGraphicFramePr>
+              <a:graphicFrameLocks xmlns:a="http://schemas.openxmlformats.org/drawingml/2006/main" noChangeAspect="1"/>
+            </wp:cNvGraphicFramePr>
+            <a:graphic xmlns:a="http://schemas.openxmlformats.org/drawingml/2006/main">
+              <a:graphicData uri="http://schemas.openxmlformats.org/drawingml/2006/picture">
+                <pic:pic xmlns:pic="http://schemas.openxmlformats.org/drawingml/2006/picture">
+                  <pic:nvPicPr>
+                    <pic:cNvPr id="1" name=""/>
+                    <pic:cNvPicPr/>
+                  </pic:nvPicPr>
+                  <pic:blipFill>
+                    <a:blip r:embed="rId178"/>
+                    <a:stretch>
+                      <a:fillRect/>
+                    </a:stretch>
+                  </pic:blipFill>
+                  <pic:spPr>
+                    <a:xfrm>
+                      <a:off x="0" y="0"/>
+                      <a:ext cx="5731510" cy="369570"/>
+                    </a:xfrm>
+                    <a:prstGeom prst="rect">
+                      <a:avLst/>
+                    </a:prstGeom>
+                  </pic:spPr>
+                </pic:pic>
+              </a:graphicData>
+            </a:graphic>
+          </wp:inline>
+        </w:drawing>
       </w:r>
     </w:p>
     <w:p>
@@ -55815,193 +56020,42 @@
         <w:jc w:val="both"/>
       </w:pPr>
       <w:r>
-        <w:t xml:space="preserve">The scraper does follow </w:t>
-      </w:r>
-      <w:r>
-        <w:t>links but</w:t>
-      </w:r>
-      <w:r>
-        <w:t xml:space="preserve"> doesn’t loop into webpages it has already visited. It stops following links when it reaches the maximum depth (jumps).</w:t>
+        <w:t>A detailed installation guide will be made during maintenance, however as it is not part of the advanced higher course, it will not be completed intime for the</w:t>
+      </w:r>
+      <w:r>
+        <w:t xml:space="preserve"> deadline</w:t>
+      </w:r>
+      <w:r>
+        <w:t>, and it was not included in the specifications of the program.</w:t>
       </w:r>
     </w:p>
     <w:p>
       <w:pPr>
         <w:jc w:val="both"/>
       </w:pPr>
-    </w:p>
-    <w:p>
-      <w:pPr>
-        <w:pStyle w:val="Requirementsexample"/>
-      </w:pPr>
-      <w:r>
-        <w:t xml:space="preserve">The webpage’s URL is to be stored then all the links leading off also need to be stored in a database using SQL. </w:t>
-      </w:r>
-    </w:p>
-    <w:p>
-      <w:pPr>
-        <w:jc w:val="both"/>
-      </w:pPr>
-      <w:r>
-        <w:t xml:space="preserve">The domain is created as a table and the pages with the </w:t>
-      </w:r>
-      <w:r>
-        <w:t>URLs</w:t>
-      </w:r>
-      <w:r>
-        <w:t xml:space="preserve"> leading off are saved as records. If the table already exists then it will be dropped</w:t>
-      </w:r>
-      <w:r>
-        <w:t>, which makes sure there is no unnecessary duplication.</w:t>
-      </w:r>
-    </w:p>
-    <w:p>
-      <w:r>
-        <w:br w:type="page"/>
-      </w:r>
-    </w:p>
-    <w:p>
-      <w:pPr>
-        <w:jc w:val="both"/>
-      </w:pPr>
-    </w:p>
-    <w:p>
-      <w:pPr>
-        <w:pStyle w:val="Requirementsexample"/>
-      </w:pPr>
-      <w:r>
-        <w:t>URLs need to be stored and retrieved in a database using SQL from within the program</w:t>
-      </w:r>
-    </w:p>
-    <w:p>
-      <w:pPr>
-        <w:jc w:val="both"/>
-      </w:pPr>
-      <w:r>
-        <w:t>The loadDatabase method in the NoodleMap class loads in databases, and also checks to make sure the database exists, which makes sure the user input is a valid table.</w:t>
-      </w:r>
-    </w:p>
-    <w:p>
-      <w:pPr>
-        <w:jc w:val="both"/>
-      </w:pPr>
-    </w:p>
-    <w:p>
-      <w:pPr>
-        <w:pStyle w:val="Requirementsexample"/>
-      </w:pPr>
-      <w:r>
-        <w:t>Show the results of the Scraper if requested by the user</w:t>
-      </w:r>
-    </w:p>
-    <w:p>
-      <w:r>
-        <w:t>This is implemented in the returnMap method in the NoodleMap class.</w:t>
-      </w:r>
-    </w:p>
-    <w:p/>
-    <w:p>
-      <w:pPr>
-        <w:pStyle w:val="Requirementsexample"/>
-      </w:pPr>
-      <w:r>
-        <w:t>Calculate a path between two URLs</w:t>
-      </w:r>
-    </w:p>
-    <w:p>
-      <w:pPr>
-        <w:jc w:val="both"/>
-      </w:pPr>
-      <w:r>
-        <w:t xml:space="preserve">The dijkstra method in the NoodleMap class calculates the path between two </w:t>
-      </w:r>
-      <w:r>
-        <w:t>URLs</w:t>
-      </w:r>
-      <w:r>
-        <w:t>, after the table has been loaded by the loadDatabase method. If there is no path then the program does not get stuck in an infinite loop, and instead tells the user that there is no path.</w:t>
-      </w:r>
-    </w:p>
-    <w:p>
-      <w:pPr>
-        <w:jc w:val="both"/>
-      </w:pPr>
-    </w:p>
-    <w:p>
-      <w:pPr>
-        <w:pStyle w:val="Requirementsexample"/>
-      </w:pPr>
-      <w:r>
-        <w:t>The output of the showing the sorted results of the scraper, can be saved in a file type of the user’s choice. If they are just showing the results and use a .csv extension, then the system will output a CSV.</w:t>
-      </w:r>
-    </w:p>
-    <w:p>
-      <w:r>
-        <w:t>The output of the sorted contents can be written to file. If the user requests a csv, then the values will be written in a comma separated fashion.</w:t>
-      </w:r>
-    </w:p>
-    <w:p/>
-    <w:p>
-      <w:pPr>
-        <w:pStyle w:val="Requirementsexample"/>
-      </w:pPr>
-      <w:r>
-        <w:t>The program must be able to reuse an existing table of URLs</w:t>
-      </w:r>
-    </w:p>
-    <w:p>
-      <w:r>
-        <w:t>When the user inputs a URL, they are given the option to re-index. If they select not to re</w:t>
-      </w:r>
-      <w:r>
-        <w:t>-</w:t>
-      </w:r>
-      <w:r>
-        <w:t xml:space="preserve">index then the program will attempt to call the domain as a table name. If the table name does not exist, the user is notified, and the program exits. </w:t>
-      </w:r>
-    </w:p>
-    <w:p/>
-    <w:p>
-      <w:pPr>
-        <w:pStyle w:val="Requirementsexample"/>
-      </w:pPr>
-      <w:r>
-        <w:t>The program needs to be able to drop all the tables in it.</w:t>
-      </w:r>
-    </w:p>
-    <w:p>
-      <w:r>
-        <w:t xml:space="preserve">The program can drop all the tables within it by utilising the clearDatabases procedure. It asks for confirmation of action before dropping the table. </w:t>
-      </w:r>
-    </w:p>
-    <w:p/>
-    <w:p>
-      <w:r>
-        <w:t>The program matches almost all of the functional requirements, and creates a more user friendly version of</w:t>
-      </w:r>
-      <w:r>
-        <w:t xml:space="preserve"> </w:t>
-      </w:r>
-      <w:r>
-        <w:rPr>
-          <w:rStyle w:val="RequirementsexampleChar"/>
-        </w:rPr>
-        <w:t>“The program must display a text-based UI that can take in a starting page, end page(only if the path finding mode is selected), number of moves and mode (input).”</w:t>
-      </w:r>
-      <w:r>
-        <w:rPr>
-          <w:rStyle w:val="RequirementsexampleChar"/>
-        </w:rPr>
-        <w:t xml:space="preserve"> </w:t>
-      </w:r>
-      <w:r>
-        <w:t xml:space="preserve">The version that was actually implemented makes it easier for the user as they don’t need to input all the parameters even if some are unnecessary </w:t>
-      </w:r>
-    </w:p>
-    <w:p/>
-    <w:p>
-      <w:r>
-        <w:lastRenderedPageBreak/>
-        <w:t>TODO: analyse testing results.</w:t>
+      <w:r>
+        <w:t xml:space="preserve">Overall, end user testing showed that the program delivers on the planned </w:t>
+      </w:r>
+      <w:r>
+        <w:t>functionality and</w:t>
+      </w:r>
+      <w:r>
+        <w:t xml:space="preserve"> works as expected. </w:t>
+      </w:r>
+      <w:r>
+        <w:t>However,</w:t>
+      </w:r>
+      <w:r>
+        <w:t xml:space="preserve"> some elements of the UI </w:t>
+      </w:r>
+      <w:r>
+        <w:t>such as how</w:t>
+      </w:r>
+      <w:r>
+        <w:t xml:space="preserve"> information is conveyed to the user could be improved to be clearer and/or more concise</w:t>
+      </w:r>
+      <w:r>
+        <w:t>.</w:t>
       </w:r>
     </w:p>
     <w:p>
@@ -56009,8 +56063,24 @@
         <w:pStyle w:val="Heading2"/>
       </w:pPr>
       <w:r>
-        <w:t>End user Testing analysis</w:t>
-      </w:r>
+        <w:t>Overall Analysis of Testing</w:t>
+      </w:r>
+    </w:p>
+    <w:p>
+      <w:r>
+        <w:t>For my end user testing I did not have a particularly large pool of test subjects, as it was difficult to find people with prior experience in web development.</w:t>
+      </w:r>
+      <w:r>
+        <w:t xml:space="preserve"> This meant that the opinions were relatively narrow </w:t>
+      </w:r>
+      <w:r>
+        <w:t>for the demographic, and I ended up selecting people from the same group of university students, who had similar experience with web development, and thus had similar experience</w:t>
+      </w:r>
+      <w:r>
+        <w:t>, and similar opinions.</w:t>
+      </w:r>
+      <w:bookmarkStart w:id="84" w:name="_GoBack"/>
+      <w:bookmarkEnd w:id="84"/>
     </w:p>
     <w:p>
       <w:r>
@@ -56152,11 +56222,7 @@
         <w:t>As the program is very modular, it was very easy to locate where bugs originate, making bug hunting quite simple.</w:t>
       </w:r>
       <w:r>
-        <w:t xml:space="preserve"> This combined with complicated parts of the code being heavily </w:t>
-      </w:r>
-      <w:r>
-        <w:lastRenderedPageBreak/>
-        <w:t>commented allowed me to fix logic errors and remember the use of small obscure code snippets. For example, the three lines that I used to create absolute links from relative links is syntactically simple, however the logic behind it is quite complicated</w:t>
+        <w:t xml:space="preserve"> This combined with complicated parts of the code being heavily commented allowed me to fix logic errors and remember the use of small obscure code snippets. For example, the three lines that I used to create absolute links from relative links is syntactically simple, however the logic behind it is quite complicated</w:t>
       </w:r>
       <w:r>
         <w:t>, so there is a substantial number of comments to make sure anyone can understand it. This means that it was decided to try and optimise these lines (as specified in further steps), one could understand the original logic, and rewrite it</w:t>
@@ -56333,11 +56399,7 @@
         <w:jc w:val="both"/>
       </w:pPr>
       <w:r>
-        <w:t xml:space="preserve">When looking over how accessible my program was, I noticed a distinct issue. Although my program is almost entirely based around text-based UI, a screen reader could have issues due </w:t>
-      </w:r>
-      <w:r>
-        <w:lastRenderedPageBreak/>
-        <w:t>to the scraper. This adds another reason to make sure that the scraper does not spout a ton of output, and to rework the way the scraper works during perfective maintenance.</w:t>
+        <w:t>When looking over how accessible my program was, I noticed a distinct issue. Although my program is almost entirely based around text-based UI, a screen reader could have issues due to the scraper. This adds another reason to make sure that the scraper does not spout a ton of output, and to rework the way the scraper works during perfective maintenance.</w:t>
       </w:r>
     </w:p>
     <w:p>
@@ -56387,15 +56449,6 @@
       <w:pPr>
         <w:jc w:val="both"/>
       </w:pPr>
-      <w:r>
-        <w:t xml:space="preserve">TODO: </w:t>
-      </w:r>
-      <w:r>
-        <w:t>SQL</w:t>
-      </w:r>
-      <w:r>
-        <w:t xml:space="preserve"> injection</w:t>
-      </w:r>
     </w:p>
     <w:p/>
     <w:p>
@@ -56409,8 +56462,6 @@
     </w:p>
     <w:p/>
     <w:p>
-      <w:bookmarkStart w:id="84" w:name="_GoBack"/>
-      <w:bookmarkEnd w:id="84"/>
       <w:r>
         <w:t>Suggestion: sort values as well as by key.</w:t>
       </w:r>
@@ -56877,9 +56928,9 @@
     </w:lvl>
   </w:abstractNum>
   <w:abstractNum w:abstractNumId="3" w15:restartNumberingAfterBreak="0">
-    <w:nsid w:val="1AB30718"/>
+    <w:nsid w:val="11DA00DB"/>
     <w:multiLevelType w:val="hybridMultilevel"/>
-    <w:tmpl w:val="CBEA5B26"/>
+    <w:tmpl w:val="20A6FA8C"/>
     <w:lvl w:ilvl="0" w:tplc="08090001">
       <w:start w:val="1"/>
       <w:numFmt w:val="bullet"/>
@@ -56990,9 +57041,9 @@
     </w:lvl>
   </w:abstractNum>
   <w:abstractNum w:abstractNumId="4" w15:restartNumberingAfterBreak="0">
-    <w:nsid w:val="1DF90E21"/>
+    <w:nsid w:val="1AB30718"/>
     <w:multiLevelType w:val="hybridMultilevel"/>
-    <w:tmpl w:val="54CEC736"/>
+    <w:tmpl w:val="CBEA5B26"/>
     <w:lvl w:ilvl="0" w:tplc="08090001">
       <w:start w:val="1"/>
       <w:numFmt w:val="bullet"/>
@@ -57103,9 +57154,9 @@
     </w:lvl>
   </w:abstractNum>
   <w:abstractNum w:abstractNumId="5" w15:restartNumberingAfterBreak="0">
-    <w:nsid w:val="1ECB7B49"/>
+    <w:nsid w:val="1DF90E21"/>
     <w:multiLevelType w:val="hybridMultilevel"/>
-    <w:tmpl w:val="CC8EFDC6"/>
+    <w:tmpl w:val="54CEC736"/>
     <w:lvl w:ilvl="0" w:tplc="08090001">
       <w:start w:val="1"/>
       <w:numFmt w:val="bullet"/>
@@ -57216,9 +57267,9 @@
     </w:lvl>
   </w:abstractNum>
   <w:abstractNum w:abstractNumId="6" w15:restartNumberingAfterBreak="0">
-    <w:nsid w:val="1EE563BF"/>
+    <w:nsid w:val="1ECB7B49"/>
     <w:multiLevelType w:val="hybridMultilevel"/>
-    <w:tmpl w:val="CAE6668C"/>
+    <w:tmpl w:val="CC8EFDC6"/>
     <w:lvl w:ilvl="0" w:tplc="08090001">
       <w:start w:val="1"/>
       <w:numFmt w:val="bullet"/>
@@ -57329,6 +57380,119 @@
     </w:lvl>
   </w:abstractNum>
   <w:abstractNum w:abstractNumId="7" w15:restartNumberingAfterBreak="0">
+    <w:nsid w:val="1EE563BF"/>
+    <w:multiLevelType w:val="hybridMultilevel"/>
+    <w:tmpl w:val="CAE6668C"/>
+    <w:lvl w:ilvl="0" w:tplc="08090001">
+      <w:start w:val="1"/>
+      <w:numFmt w:val="bullet"/>
+      <w:lvlText w:val=""/>
+      <w:lvlJc w:val="left"/>
+      <w:pPr>
+        <w:ind w:left="720" w:hanging="360"/>
+      </w:pPr>
+      <w:rPr>
+        <w:rFonts w:ascii="Symbol" w:hAnsi="Symbol" w:hint="default"/>
+      </w:rPr>
+    </w:lvl>
+    <w:lvl w:ilvl="1" w:tplc="08090003" w:tentative="1">
+      <w:start w:val="1"/>
+      <w:numFmt w:val="bullet"/>
+      <w:lvlText w:val="o"/>
+      <w:lvlJc w:val="left"/>
+      <w:pPr>
+        <w:ind w:left="1440" w:hanging="360"/>
+      </w:pPr>
+      <w:rPr>
+        <w:rFonts w:ascii="Courier New" w:hAnsi="Courier New" w:cs="Courier New" w:hint="default"/>
+      </w:rPr>
+    </w:lvl>
+    <w:lvl w:ilvl="2" w:tplc="08090005" w:tentative="1">
+      <w:start w:val="1"/>
+      <w:numFmt w:val="bullet"/>
+      <w:lvlText w:val=""/>
+      <w:lvlJc w:val="left"/>
+      <w:pPr>
+        <w:ind w:left="2160" w:hanging="360"/>
+      </w:pPr>
+      <w:rPr>
+        <w:rFonts w:ascii="Wingdings" w:hAnsi="Wingdings" w:hint="default"/>
+      </w:rPr>
+    </w:lvl>
+    <w:lvl w:ilvl="3" w:tplc="08090001" w:tentative="1">
+      <w:start w:val="1"/>
+      <w:numFmt w:val="bullet"/>
+      <w:lvlText w:val=""/>
+      <w:lvlJc w:val="left"/>
+      <w:pPr>
+        <w:ind w:left="2880" w:hanging="360"/>
+      </w:pPr>
+      <w:rPr>
+        <w:rFonts w:ascii="Symbol" w:hAnsi="Symbol" w:hint="default"/>
+      </w:rPr>
+    </w:lvl>
+    <w:lvl w:ilvl="4" w:tplc="08090003" w:tentative="1">
+      <w:start w:val="1"/>
+      <w:numFmt w:val="bullet"/>
+      <w:lvlText w:val="o"/>
+      <w:lvlJc w:val="left"/>
+      <w:pPr>
+        <w:ind w:left="3600" w:hanging="360"/>
+      </w:pPr>
+      <w:rPr>
+        <w:rFonts w:ascii="Courier New" w:hAnsi="Courier New" w:cs="Courier New" w:hint="default"/>
+      </w:rPr>
+    </w:lvl>
+    <w:lvl w:ilvl="5" w:tplc="08090005" w:tentative="1">
+      <w:start w:val="1"/>
+      <w:numFmt w:val="bullet"/>
+      <w:lvlText w:val=""/>
+      <w:lvlJc w:val="left"/>
+      <w:pPr>
+        <w:ind w:left="4320" w:hanging="360"/>
+      </w:pPr>
+      <w:rPr>
+        <w:rFonts w:ascii="Wingdings" w:hAnsi="Wingdings" w:hint="default"/>
+      </w:rPr>
+    </w:lvl>
+    <w:lvl w:ilvl="6" w:tplc="08090001" w:tentative="1">
+      <w:start w:val="1"/>
+      <w:numFmt w:val="bullet"/>
+      <w:lvlText w:val=""/>
+      <w:lvlJc w:val="left"/>
+      <w:pPr>
+        <w:ind w:left="5040" w:hanging="360"/>
+      </w:pPr>
+      <w:rPr>
+        <w:rFonts w:ascii="Symbol" w:hAnsi="Symbol" w:hint="default"/>
+      </w:rPr>
+    </w:lvl>
+    <w:lvl w:ilvl="7" w:tplc="08090003" w:tentative="1">
+      <w:start w:val="1"/>
+      <w:numFmt w:val="bullet"/>
+      <w:lvlText w:val="o"/>
+      <w:lvlJc w:val="left"/>
+      <w:pPr>
+        <w:ind w:left="5760" w:hanging="360"/>
+      </w:pPr>
+      <w:rPr>
+        <w:rFonts w:ascii="Courier New" w:hAnsi="Courier New" w:cs="Courier New" w:hint="default"/>
+      </w:rPr>
+    </w:lvl>
+    <w:lvl w:ilvl="8" w:tplc="08090005" w:tentative="1">
+      <w:start w:val="1"/>
+      <w:numFmt w:val="bullet"/>
+      <w:lvlText w:val=""/>
+      <w:lvlJc w:val="left"/>
+      <w:pPr>
+        <w:ind w:left="6480" w:hanging="360"/>
+      </w:pPr>
+      <w:rPr>
+        <w:rFonts w:ascii="Wingdings" w:hAnsi="Wingdings" w:hint="default"/>
+      </w:rPr>
+    </w:lvl>
+  </w:abstractNum>
+  <w:abstractNum w:abstractNumId="8" w15:restartNumberingAfterBreak="0">
     <w:nsid w:val="250D2694"/>
     <w:multiLevelType w:val="hybridMultilevel"/>
     <w:tmpl w:val="5AD63424"/>
@@ -57441,7 +57605,7 @@
       </w:rPr>
     </w:lvl>
   </w:abstractNum>
-  <w:abstractNum w:abstractNumId="8" w15:restartNumberingAfterBreak="0">
+  <w:abstractNum w:abstractNumId="9" w15:restartNumberingAfterBreak="0">
     <w:nsid w:val="26F25A31"/>
     <w:multiLevelType w:val="hybridMultilevel"/>
     <w:tmpl w:val="91481AE0"/>
@@ -57554,7 +57718,7 @@
       </w:rPr>
     </w:lvl>
   </w:abstractNum>
-  <w:abstractNum w:abstractNumId="9" w15:restartNumberingAfterBreak="0">
+  <w:abstractNum w:abstractNumId="10" w15:restartNumberingAfterBreak="0">
     <w:nsid w:val="2ABA55B6"/>
     <w:multiLevelType w:val="hybridMultilevel"/>
     <w:tmpl w:val="EBC0E846"/>
@@ -57667,7 +57831,7 @@
       </w:rPr>
     </w:lvl>
   </w:abstractNum>
-  <w:abstractNum w:abstractNumId="10" w15:restartNumberingAfterBreak="0">
+  <w:abstractNum w:abstractNumId="11" w15:restartNumberingAfterBreak="0">
     <w:nsid w:val="2C22402B"/>
     <w:multiLevelType w:val="hybridMultilevel"/>
     <w:tmpl w:val="A31E5506"/>
@@ -57780,7 +57944,7 @@
       </w:rPr>
     </w:lvl>
   </w:abstractNum>
-  <w:abstractNum w:abstractNumId="11" w15:restartNumberingAfterBreak="0">
+  <w:abstractNum w:abstractNumId="12" w15:restartNumberingAfterBreak="0">
     <w:nsid w:val="2C975554"/>
     <w:multiLevelType w:val="hybridMultilevel"/>
     <w:tmpl w:val="7626FD08"/>
@@ -57893,7 +58057,7 @@
       </w:rPr>
     </w:lvl>
   </w:abstractNum>
-  <w:abstractNum w:abstractNumId="12" w15:restartNumberingAfterBreak="0">
+  <w:abstractNum w:abstractNumId="13" w15:restartNumberingAfterBreak="0">
     <w:nsid w:val="2DCC3487"/>
     <w:multiLevelType w:val="hybridMultilevel"/>
     <w:tmpl w:val="D778CE56"/>
@@ -58006,7 +58170,7 @@
       </w:rPr>
     </w:lvl>
   </w:abstractNum>
-  <w:abstractNum w:abstractNumId="13" w15:restartNumberingAfterBreak="0">
+  <w:abstractNum w:abstractNumId="14" w15:restartNumberingAfterBreak="0">
     <w:nsid w:val="2F4B113F"/>
     <w:multiLevelType w:val="hybridMultilevel"/>
     <w:tmpl w:val="1A78F4E8"/>
@@ -58118,7 +58282,7 @@
       </w:rPr>
     </w:lvl>
   </w:abstractNum>
-  <w:abstractNum w:abstractNumId="14" w15:restartNumberingAfterBreak="0">
+  <w:abstractNum w:abstractNumId="15" w15:restartNumberingAfterBreak="0">
     <w:nsid w:val="2F587D58"/>
     <w:multiLevelType w:val="hybridMultilevel"/>
     <w:tmpl w:val="C5FAA6E0"/>
@@ -58231,7 +58395,7 @@
       </w:rPr>
     </w:lvl>
   </w:abstractNum>
-  <w:abstractNum w:abstractNumId="15" w15:restartNumberingAfterBreak="0">
+  <w:abstractNum w:abstractNumId="16" w15:restartNumberingAfterBreak="0">
     <w:nsid w:val="300F6BAF"/>
     <w:multiLevelType w:val="hybridMultilevel"/>
     <w:tmpl w:val="D61A4F9A"/>
@@ -58344,7 +58508,7 @@
       </w:rPr>
     </w:lvl>
   </w:abstractNum>
-  <w:abstractNum w:abstractNumId="16" w15:restartNumberingAfterBreak="0">
+  <w:abstractNum w:abstractNumId="17" w15:restartNumberingAfterBreak="0">
     <w:nsid w:val="40845A0C"/>
     <w:multiLevelType w:val="hybridMultilevel"/>
     <w:tmpl w:val="7F765F54"/>
@@ -58457,7 +58621,7 @@
       </w:rPr>
     </w:lvl>
   </w:abstractNum>
-  <w:abstractNum w:abstractNumId="17" w15:restartNumberingAfterBreak="0">
+  <w:abstractNum w:abstractNumId="18" w15:restartNumberingAfterBreak="0">
     <w:nsid w:val="441F258F"/>
     <w:multiLevelType w:val="hybridMultilevel"/>
     <w:tmpl w:val="32BE0580"/>
@@ -58570,7 +58734,7 @@
       </w:rPr>
     </w:lvl>
   </w:abstractNum>
-  <w:abstractNum w:abstractNumId="18" w15:restartNumberingAfterBreak="0">
+  <w:abstractNum w:abstractNumId="19" w15:restartNumberingAfterBreak="0">
     <w:nsid w:val="4BDB4820"/>
     <w:multiLevelType w:val="hybridMultilevel"/>
     <w:tmpl w:val="6E6A704C"/>
@@ -58683,7 +58847,7 @@
       </w:rPr>
     </w:lvl>
   </w:abstractNum>
-  <w:abstractNum w:abstractNumId="19" w15:restartNumberingAfterBreak="0">
+  <w:abstractNum w:abstractNumId="20" w15:restartNumberingAfterBreak="0">
     <w:nsid w:val="57232D38"/>
     <w:multiLevelType w:val="hybridMultilevel"/>
     <w:tmpl w:val="D9B47FDA"/>
@@ -58796,7 +58960,7 @@
       </w:rPr>
     </w:lvl>
   </w:abstractNum>
-  <w:abstractNum w:abstractNumId="20" w15:restartNumberingAfterBreak="0">
+  <w:abstractNum w:abstractNumId="21" w15:restartNumberingAfterBreak="0">
     <w:nsid w:val="59AA2988"/>
     <w:multiLevelType w:val="hybridMultilevel"/>
     <w:tmpl w:val="154AFF1A"/>
@@ -58909,7 +59073,7 @@
       </w:rPr>
     </w:lvl>
   </w:abstractNum>
-  <w:abstractNum w:abstractNumId="21" w15:restartNumberingAfterBreak="0">
+  <w:abstractNum w:abstractNumId="22" w15:restartNumberingAfterBreak="0">
     <w:nsid w:val="5D4867DC"/>
     <w:multiLevelType w:val="hybridMultilevel"/>
     <w:tmpl w:val="6A70BAAA"/>
@@ -59022,7 +59186,7 @@
       </w:rPr>
     </w:lvl>
   </w:abstractNum>
-  <w:abstractNum w:abstractNumId="22" w15:restartNumberingAfterBreak="0">
+  <w:abstractNum w:abstractNumId="23" w15:restartNumberingAfterBreak="0">
     <w:nsid w:val="608640E9"/>
     <w:multiLevelType w:val="hybridMultilevel"/>
     <w:tmpl w:val="382AED3C"/>
@@ -59134,7 +59298,7 @@
       </w:rPr>
     </w:lvl>
   </w:abstractNum>
-  <w:abstractNum w:abstractNumId="23" w15:restartNumberingAfterBreak="0">
+  <w:abstractNum w:abstractNumId="24" w15:restartNumberingAfterBreak="0">
     <w:nsid w:val="6AF04EA3"/>
     <w:multiLevelType w:val="hybridMultilevel"/>
     <w:tmpl w:val="5D866686"/>
@@ -59223,7 +59387,7 @@
       </w:pPr>
     </w:lvl>
   </w:abstractNum>
-  <w:abstractNum w:abstractNumId="24" w15:restartNumberingAfterBreak="0">
+  <w:abstractNum w:abstractNumId="25" w15:restartNumberingAfterBreak="0">
     <w:nsid w:val="6BC36A6B"/>
     <w:multiLevelType w:val="hybridMultilevel"/>
     <w:tmpl w:val="A5C4FE80"/>
@@ -59336,7 +59500,7 @@
       </w:rPr>
     </w:lvl>
   </w:abstractNum>
-  <w:abstractNum w:abstractNumId="25" w15:restartNumberingAfterBreak="0">
+  <w:abstractNum w:abstractNumId="26" w15:restartNumberingAfterBreak="0">
     <w:nsid w:val="6F251F53"/>
     <w:multiLevelType w:val="hybridMultilevel"/>
     <w:tmpl w:val="DEC86316"/>
@@ -59449,7 +59613,7 @@
       </w:rPr>
     </w:lvl>
   </w:abstractNum>
-  <w:abstractNum w:abstractNumId="26" w15:restartNumberingAfterBreak="0">
+  <w:abstractNum w:abstractNumId="27" w15:restartNumberingAfterBreak="0">
     <w:nsid w:val="7464787D"/>
     <w:multiLevelType w:val="hybridMultilevel"/>
     <w:tmpl w:val="17209F08"/>
@@ -59562,7 +59726,7 @@
       </w:rPr>
     </w:lvl>
   </w:abstractNum>
-  <w:abstractNum w:abstractNumId="27" w15:restartNumberingAfterBreak="0">
+  <w:abstractNum w:abstractNumId="28" w15:restartNumberingAfterBreak="0">
     <w:nsid w:val="749956C4"/>
     <w:multiLevelType w:val="hybridMultilevel"/>
     <w:tmpl w:val="D22C6AFC"/>
@@ -59675,7 +59839,7 @@
       </w:rPr>
     </w:lvl>
   </w:abstractNum>
-  <w:abstractNum w:abstractNumId="28" w15:restartNumberingAfterBreak="0">
+  <w:abstractNum w:abstractNumId="29" w15:restartNumberingAfterBreak="0">
     <w:nsid w:val="759F2A8A"/>
     <w:multiLevelType w:val="hybridMultilevel"/>
     <w:tmpl w:val="71788796"/>
@@ -59788,7 +59952,7 @@
       </w:rPr>
     </w:lvl>
   </w:abstractNum>
-  <w:abstractNum w:abstractNumId="29" w15:restartNumberingAfterBreak="0">
+  <w:abstractNum w:abstractNumId="30" w15:restartNumberingAfterBreak="0">
     <w:nsid w:val="76C118E7"/>
     <w:multiLevelType w:val="hybridMultilevel"/>
     <w:tmpl w:val="52645BDE"/>
@@ -59877,7 +60041,7 @@
       </w:pPr>
     </w:lvl>
   </w:abstractNum>
-  <w:abstractNum w:abstractNumId="30" w15:restartNumberingAfterBreak="0">
+  <w:abstractNum w:abstractNumId="31" w15:restartNumberingAfterBreak="0">
     <w:nsid w:val="7C5A65AB"/>
     <w:multiLevelType w:val="hybridMultilevel"/>
     <w:tmpl w:val="575CD2CC"/>
@@ -59991,97 +60155,100 @@
     </w:lvl>
   </w:abstractNum>
   <w:num w:numId="1">
-    <w:abstractNumId w:val="10"/>
+    <w:abstractNumId w:val="11"/>
   </w:num>
   <w:num w:numId="2">
-    <w:abstractNumId w:val="26"/>
+    <w:abstractNumId w:val="27"/>
   </w:num>
   <w:num w:numId="3">
-    <w:abstractNumId w:val="3"/>
+    <w:abstractNumId w:val="4"/>
   </w:num>
   <w:num w:numId="4">
     <w:abstractNumId w:val="1"/>
   </w:num>
   <w:num w:numId="5">
-    <w:abstractNumId w:val="20"/>
+    <w:abstractNumId w:val="21"/>
   </w:num>
   <w:num w:numId="6">
-    <w:abstractNumId w:val="11"/>
+    <w:abstractNumId w:val="12"/>
   </w:num>
   <w:num w:numId="7">
-    <w:abstractNumId w:val="23"/>
+    <w:abstractNumId w:val="24"/>
   </w:num>
   <w:num w:numId="8">
-    <w:abstractNumId w:val="7"/>
+    <w:abstractNumId w:val="8"/>
   </w:num>
   <w:num w:numId="9">
     <w:abstractNumId w:val="0"/>
   </w:num>
   <w:num w:numId="10">
-    <w:abstractNumId w:val="12"/>
+    <w:abstractNumId w:val="13"/>
   </w:num>
   <w:num w:numId="11">
-    <w:abstractNumId w:val="30"/>
+    <w:abstractNumId w:val="31"/>
   </w:num>
   <w:num w:numId="12">
-    <w:abstractNumId w:val="28"/>
+    <w:abstractNumId w:val="29"/>
   </w:num>
   <w:num w:numId="13">
-    <w:abstractNumId w:val="19"/>
+    <w:abstractNumId w:val="20"/>
   </w:num>
   <w:num w:numId="14">
     <w:abstractNumId w:val="2"/>
   </w:num>
   <w:num w:numId="15">
-    <w:abstractNumId w:val="21"/>
+    <w:abstractNumId w:val="22"/>
   </w:num>
   <w:num w:numId="16">
-    <w:abstractNumId w:val="22"/>
+    <w:abstractNumId w:val="23"/>
   </w:num>
   <w:num w:numId="17">
-    <w:abstractNumId w:val="29"/>
+    <w:abstractNumId w:val="30"/>
   </w:num>
   <w:num w:numId="18">
-    <w:abstractNumId w:val="8"/>
+    <w:abstractNumId w:val="9"/>
   </w:num>
   <w:num w:numId="19">
-    <w:abstractNumId w:val="13"/>
+    <w:abstractNumId w:val="14"/>
   </w:num>
   <w:num w:numId="20">
-    <w:abstractNumId w:val="27"/>
+    <w:abstractNumId w:val="28"/>
   </w:num>
   <w:num w:numId="21">
+    <w:abstractNumId w:val="6"/>
+  </w:num>
+  <w:num w:numId="22">
+    <w:abstractNumId w:val="18"/>
+  </w:num>
+  <w:num w:numId="23">
+    <w:abstractNumId w:val="16"/>
+  </w:num>
+  <w:num w:numId="24">
+    <w:abstractNumId w:val="25"/>
+  </w:num>
+  <w:num w:numId="25">
     <w:abstractNumId w:val="5"/>
   </w:num>
-  <w:num w:numId="22">
+  <w:num w:numId="26">
+    <w:abstractNumId w:val="7"/>
+  </w:num>
+  <w:num w:numId="27">
     <w:abstractNumId w:val="17"/>
   </w:num>
-  <w:num w:numId="23">
+  <w:num w:numId="28">
+    <w:abstractNumId w:val="19"/>
+  </w:num>
+  <w:num w:numId="29">
+    <w:abstractNumId w:val="10"/>
+  </w:num>
+  <w:num w:numId="30">
+    <w:abstractNumId w:val="26"/>
+  </w:num>
+  <w:num w:numId="31">
     <w:abstractNumId w:val="15"/>
   </w:num>
-  <w:num w:numId="24">
-    <w:abstractNumId w:val="24"/>
-  </w:num>
-  <w:num w:numId="25">
-    <w:abstractNumId w:val="4"/>
-  </w:num>
-  <w:num w:numId="26">
-    <w:abstractNumId w:val="6"/>
-  </w:num>
-  <w:num w:numId="27">
-    <w:abstractNumId w:val="16"/>
-  </w:num>
-  <w:num w:numId="28">
-    <w:abstractNumId w:val="18"/>
-  </w:num>
-  <w:num w:numId="29">
-    <w:abstractNumId w:val="9"/>
-  </w:num>
-  <w:num w:numId="30">
-    <w:abstractNumId w:val="25"/>
-  </w:num>
-  <w:num w:numId="31">
-    <w:abstractNumId w:val="14"/>
+  <w:num w:numId="32">
+    <w:abstractNumId w:val="3"/>
   </w:num>
 </w:numbering>
 </file>
@@ -62471,7 +62638,7 @@
 </file>
 
 <file path=customXml/itemProps1.xml><?xml version="1.0" encoding="utf-8"?>
-<ds:datastoreItem xmlns:ds="http://schemas.openxmlformats.org/officeDocument/2006/customXml" ds:itemID="{C8074EBF-F6D9-4F1A-A64D-A001EE41451C}">
+<ds:datastoreItem xmlns:ds="http://schemas.openxmlformats.org/officeDocument/2006/customXml" ds:itemID="{69E03724-BFF2-4606-8CD7-2D42B90231D2}">
   <ds:schemaRefs>
     <ds:schemaRef ds:uri="http://schemas.openxmlformats.org/officeDocument/2006/bibliography"/>
   </ds:schemaRefs>

</xml_diff>